<commit_message>
[D] change for calibri
</commit_message>
<xml_diff>
--- a/docs/arkadiusz_panczyk_s18706_praca_inz.docx
+++ b/docs/arkadiusz_panczyk_s18706_praca_inz.docx
@@ -2314,11 +2314,8 @@
         <w:pStyle w:val="normalnyalekozaczek"/>
       </w:pPr>
       <w:r>
-        <w:t xml:space="preserve">Projektanci języka, trzymali się tego, że Kotlin ma być obiektowym językiem, ukierunkowanym na działanie w środowisku przemysłowym oraz poprawiającym znane błędy z Javy. Współdziałanie z kodem języka Javy, zostało zachowane, aby w prosty </w:t>
-      </w:r>
-      <w:r>
         <w:lastRenderedPageBreak/>
-        <w:t xml:space="preserve">sposób umożliwić firmom, operującym od wielu lat na Javie na stopniową migrację na produkt firmy JetBrains. </w:t>
+        <w:t xml:space="preserve">Projektanci języka, trzymali się tego, że Kotlin ma być obiektowym językiem, ukierunkowanym na działanie w środowisku przemysłowym oraz poprawiającym znane błędy z Javy. Współdziałanie z kodem języka Javy, zostało zachowane, aby w prosty sposób umożliwić firmom, operującym od wielu lat na Javie na stopniową migrację na produkt firmy JetBrains. </w:t>
       </w:r>
     </w:p>
     <w:p>
@@ -2576,6 +2573,7 @@
       </w:pPr>
       <w:bookmarkStart w:id="8" w:name="_Toc85970115"/>
       <w:r>
+        <w:lastRenderedPageBreak/>
         <w:t>TypeScript</w:t>
       </w:r>
       <w:bookmarkEnd w:id="8"/>
@@ -2947,8 +2945,13 @@
       <w:r>
         <w:t xml:space="preserve"> </w:t>
       </w:r>
-      <w:r>
-        <w:t xml:space="preserve">JetBrains; </w:t>
+      <w:proofErr w:type="spellStart"/>
+      <w:r>
+        <w:t>JetBrains</w:t>
+      </w:r>
+      <w:proofErr w:type="spellEnd"/>
+      <w:r>
+        <w:t xml:space="preserve">; </w:t>
       </w:r>
       <w:r>
         <w:t xml:space="preserve">Przyczyna powstania Kotlin/JS </w:t>
@@ -4236,12 +4239,12 @@
     <w:name w:val="Nagłowek ale lepszy"/>
     <w:basedOn w:val="Nagwek1"/>
     <w:qFormat/>
-    <w:rsid w:val="00406011"/>
+    <w:rsid w:val="00D3494C"/>
     <w:pPr>
       <w:spacing w:after="120"/>
     </w:pPr>
     <w:rPr>
-      <w:rFonts w:ascii="Times New Roman" w:hAnsi="Times New Roman"/>
+      <w:rFonts w:asciiTheme="minorHAnsi" w:hAnsiTheme="minorHAnsi"/>
       <w:b/>
       <w:color w:val="auto"/>
       <w:sz w:val="24"/>
@@ -4313,11 +4316,14 @@
     <w:name w:val="normalny ale kozaczek"/>
     <w:basedOn w:val="Normalny"/>
     <w:qFormat/>
-    <w:rsid w:val="00C14565"/>
+    <w:rsid w:val="00D3494C"/>
     <w:pPr>
       <w:spacing w:line="276" w:lineRule="auto"/>
       <w:ind w:firstLine="357"/>
     </w:pPr>
+    <w:rPr>
+      <w:rFonts w:asciiTheme="minorHAnsi" w:hAnsiTheme="minorHAnsi"/>
+    </w:rPr>
   </w:style>
   <w:style w:type="character" w:styleId="Nierozpoznanawzmianka">
     <w:name w:val="Unresolved Mention"/>
@@ -4630,7 +4636,12 @@
 </file>
 
 <file path=customXml/item1.xml><?xml version="1.0" encoding="utf-8"?>
-<b:Sources xmlns:b="http://schemas.openxmlformats.org/officeDocument/2006/bibliography" xmlns="http://schemas.openxmlformats.org/officeDocument/2006/bibliography" SelectedStyle="\APASixthEditionOfficeOnline.xsl" StyleName="APA" Version="6"/>
+<?mso-contentType ?>
+<FormTemplates xmlns="http://schemas.microsoft.com/sharepoint/v3/contenttype/forms">
+  <Display>DocumentLibraryForm</Display>
+  <Edit>DocumentLibraryForm</Edit>
+  <New>DocumentLibraryForm</New>
+</FormTemplates>
 </file>
 
 <file path=customXml/item2.xml><?xml version="1.0" encoding="utf-8"?>
@@ -4640,12 +4651,7 @@
 </file>
 
 <file path=customXml/item3.xml><?xml version="1.0" encoding="utf-8"?>
-<?mso-contentType ?>
-<FormTemplates xmlns="http://schemas.microsoft.com/sharepoint/v3/contenttype/forms">
-  <Display>DocumentLibraryForm</Display>
-  <Edit>DocumentLibraryForm</Edit>
-  <New>DocumentLibraryForm</New>
-</FormTemplates>
+<b:Sources xmlns:b="http://schemas.openxmlformats.org/officeDocument/2006/bibliography" xmlns="http://schemas.openxmlformats.org/officeDocument/2006/bibliography" SelectedStyle="\APASixthEditionOfficeOnline.xsl" StyleName="APA" Version="6"/>
 </file>
 
 <file path=customXml/item4.xml><?xml version="1.0" encoding="utf-8"?>
@@ -4850,9 +4856,9 @@
 </file>
 
 <file path=customXml/itemProps1.xml><?xml version="1.0" encoding="utf-8"?>
-<ds:datastoreItem xmlns:ds="http://schemas.openxmlformats.org/officeDocument/2006/customXml" ds:itemID="{771A110D-AA49-4F12-A608-93BA349B6948}">
+<ds:datastoreItem xmlns:ds="http://schemas.openxmlformats.org/officeDocument/2006/customXml" ds:itemID="{ABF48AA8-3220-47C3-AA6C-D8E0770C090F}">
   <ds:schemaRefs>
-    <ds:schemaRef ds:uri="http://schemas.openxmlformats.org/officeDocument/2006/bibliography"/>
+    <ds:schemaRef ds:uri="http://schemas.microsoft.com/sharepoint/v3/contenttype/forms"/>
   </ds:schemaRefs>
 </ds:datastoreItem>
 </file>
@@ -4867,9 +4873,9 @@
 </file>
 
 <file path=customXml/itemProps3.xml><?xml version="1.0" encoding="utf-8"?>
-<ds:datastoreItem xmlns:ds="http://schemas.openxmlformats.org/officeDocument/2006/customXml" ds:itemID="{ABF48AA8-3220-47C3-AA6C-D8E0770C090F}">
+<ds:datastoreItem xmlns:ds="http://schemas.openxmlformats.org/officeDocument/2006/customXml" ds:itemID="{771A110D-AA49-4F12-A608-93BA349B6948}">
   <ds:schemaRefs>
-    <ds:schemaRef ds:uri="http://schemas.microsoft.com/sharepoint/v3/contenttype/forms"/>
+    <ds:schemaRef ds:uri="http://schemas.openxmlformats.org/officeDocument/2006/bibliography"/>
   </ds:schemaRefs>
 </ds:datastoreItem>
 </file>

</xml_diff>

<commit_message>
[D] Add photo and spring part
</commit_message>
<xml_diff>
--- a/docs/arkadiusz_panczyk_s18706_praca_inz.docx
+++ b/docs/arkadiusz_panczyk_s18706_praca_inz.docx
@@ -2699,6 +2699,14 @@
     </w:p>
     <w:p>
       <w:pPr>
+        <w:pStyle w:val="normalnyalekozaczek"/>
+      </w:pPr>
+      <w:r>
+        <w:t xml:space="preserve">Przedmiotem </w:t>
+      </w:r>
+    </w:p>
+    <w:p>
+      <w:pPr>
         <w:pStyle w:val="Nagowekalelepszy"/>
         <w:numPr>
           <w:ilvl w:val="0"/>
@@ -3243,6 +3251,20 @@
     </w:p>
     <w:p>
       <w:pPr>
+        <w:pStyle w:val="normalnyalekozaczek"/>
+      </w:pPr>
+      <w:r>
+        <w:t>Początkowo</w:t>
+      </w:r>
+      <w:r>
+        <w:t xml:space="preserve"> jako Spring Framework, rozwijany był już od roku października 2002 roku przez Rod Johnson</w:t>
+      </w:r>
+      <w:r>
+        <w:t xml:space="preserve">. Stworzony na platformie Java Enterprise Edition, jako bardziej przyjazdy programiście  </w:t>
+      </w:r>
+    </w:p>
+    <w:p>
+      <w:pPr>
         <w:pStyle w:val="Nagowekalelepszy"/>
         <w:numPr>
           <w:ilvl w:val="2"/>
@@ -3265,6 +3287,22 @@
     </w:p>
     <w:p>
       <w:pPr>
+        <w:rPr>
+          <w:rFonts w:ascii="Calibri" w:eastAsiaTheme="majorEastAsia" w:hAnsi="Calibri" w:cstheme="majorBidi"/>
+          <w:b/>
+          <w:szCs w:val="24"/>
+        </w:rPr>
+      </w:pPr>
+      <w:bookmarkStart w:id="9" w:name="_Toc87990962"/>
+      <w:r>
+        <w:rPr>
+          <w:szCs w:val="24"/>
+        </w:rPr>
+        <w:br w:type="page"/>
+      </w:r>
+    </w:p>
+    <w:p>
+      <w:pPr>
         <w:pStyle w:val="Nagowekalelepszy"/>
         <w:numPr>
           <w:ilvl w:val="1"/>
@@ -3274,11 +3312,11 @@
           <w:szCs w:val="24"/>
         </w:rPr>
       </w:pPr>
-      <w:bookmarkStart w:id="9" w:name="_Toc87990962"/>
-      <w:r>
-        <w:rPr>
-          <w:szCs w:val="24"/>
-        </w:rPr>
+      <w:r>
+        <w:rPr>
+          <w:szCs w:val="24"/>
+        </w:rPr>
+        <w:lastRenderedPageBreak/>
         <w:t>F</w:t>
       </w:r>
       <w:r>
@@ -3431,7 +3469,6 @@
         <w:pStyle w:val="normalnyalekozaczek"/>
       </w:pPr>
       <w:r>
-        <w:lastRenderedPageBreak/>
         <w:t>Język dobrze został przyjęty, przez społeczność, między innymi ze względu na rewolucyjne zmiany rozwiązujące problemy występujące w JavaScript. W odróżnieniu od innych</w:t>
       </w:r>
       <w:r>
@@ -3540,6 +3577,7 @@
         <w:pStyle w:val="normalnyalekozaczek"/>
       </w:pPr>
       <w:r>
+        <w:lastRenderedPageBreak/>
         <w:t xml:space="preserve">Różnice na </w:t>
       </w:r>
       <w:r>
@@ -3676,13 +3714,165 @@
         <w:pStyle w:val="normalnyalekozaczek"/>
       </w:pPr>
       <w:r>
-        <w:t xml:space="preserve">Proces pisania </w:t>
-      </w:r>
-      <w:r>
-        <w:t xml:space="preserve">interfejsu użytkownika w React opiera się na dzieleniu całości aplikacji na mniejsze, niezależne od siebie komponenty wielokrotnego użytku. Celem komponentów </w:t>
-      </w:r>
-      <w:r>
-        <w:t>jest dostarczenie do kodu w aplikacji dodatkowej funkcjonalności w sposób izolowany, przez swoją logikę, bardzo często zwracający opakowany fragment kodu w HTML.</w:t>
+        <w:t xml:space="preserve">Na swoją popularność i renomę React mocno pracuję już od paru lat, początkowo goniąc </w:t>
+      </w:r>
+      <w:proofErr w:type="spellStart"/>
+      <w:r>
+        <w:t>framework</w:t>
+      </w:r>
+      <w:proofErr w:type="spellEnd"/>
+      <w:r>
+        <w:t xml:space="preserve"> </w:t>
+      </w:r>
+      <w:proofErr w:type="spellStart"/>
+      <w:r>
+        <w:t>Angular</w:t>
+      </w:r>
+      <w:proofErr w:type="spellEnd"/>
+      <w:r>
+        <w:t xml:space="preserve"> w </w:t>
+      </w:r>
+      <w:r>
+        <w:t>uwadze</w:t>
+      </w:r>
+      <w:r>
+        <w:t xml:space="preserve"> użytkowników, aż po wieloletnie królowanie w większości cenionych przez ogólnoświatowych </w:t>
+      </w:r>
+      <w:r>
+        <w:t xml:space="preserve">deweloperów oprogramowania </w:t>
+      </w:r>
+      <w:r>
+        <w:t xml:space="preserve">rankingów. </w:t>
+      </w:r>
+      <w:r>
+        <w:t xml:space="preserve">Różnice w cechach w odróżnieniu do innych </w:t>
+      </w:r>
+      <w:proofErr w:type="spellStart"/>
+      <w:r>
+        <w:t>frameworków</w:t>
+      </w:r>
+      <w:proofErr w:type="spellEnd"/>
+      <w:r>
+        <w:t xml:space="preserve"> dla frontendu, które zostały dostrzeżone przez użytkowników pozwalają, jeszcze na wiele lat bycia numerem jeden dla React.</w:t>
+      </w:r>
+    </w:p>
+    <w:p>
+      <w:pPr>
+        <w:pStyle w:val="normalnyalekozaczek"/>
+        <w:keepNext/>
+        <w:ind w:firstLine="0"/>
+      </w:pPr>
+      <w:r>
+        <w:rPr>
+          <w:noProof/>
+        </w:rPr>
+        <w:drawing>
+          <wp:inline distT="0" distB="0" distL="0" distR="0" wp14:anchorId="439C1B94" wp14:editId="6F3E9A13">
+            <wp:extent cx="5502910" cy="2610485"/>
+            <wp:effectExtent l="0" t="0" r="0" b="5715"/>
+            <wp:docPr id="3" name="Picture 3" descr="Graphical user interface, application&#10;&#10;Description automatically generated"/>
+            <wp:cNvGraphicFramePr>
+              <a:graphicFrameLocks xmlns:a="http://schemas.openxmlformats.org/drawingml/2006/main" noChangeAspect="1"/>
+            </wp:cNvGraphicFramePr>
+            <a:graphic xmlns:a="http://schemas.openxmlformats.org/drawingml/2006/main">
+              <a:graphicData uri="http://schemas.openxmlformats.org/drawingml/2006/picture">
+                <pic:pic xmlns:pic="http://schemas.openxmlformats.org/drawingml/2006/picture">
+                  <pic:nvPicPr>
+                    <pic:cNvPr id="3" name="Picture 3" descr="Graphical user interface, application&#10;&#10;Description automatically generated"/>
+                    <pic:cNvPicPr/>
+                  </pic:nvPicPr>
+                  <pic:blipFill>
+                    <a:blip r:embed="rId12">
+                      <a:extLst>
+                        <a:ext uri="{28A0092B-C50C-407E-A947-70E740481C1C}">
+                          <a14:useLocalDpi xmlns:a14="http://schemas.microsoft.com/office/drawing/2010/main" val="0"/>
+                        </a:ext>
+                      </a:extLst>
+                    </a:blip>
+                    <a:stretch>
+                      <a:fillRect/>
+                    </a:stretch>
+                  </pic:blipFill>
+                  <pic:spPr>
+                    <a:xfrm>
+                      <a:off x="0" y="0"/>
+                      <a:ext cx="5502910" cy="2610485"/>
+                    </a:xfrm>
+                    <a:prstGeom prst="rect">
+                      <a:avLst/>
+                    </a:prstGeom>
+                  </pic:spPr>
+                </pic:pic>
+              </a:graphicData>
+            </a:graphic>
+          </wp:inline>
+        </w:drawing>
+      </w:r>
+    </w:p>
+    <w:p>
+      <w:pPr>
+        <w:pStyle w:val="Caption"/>
+      </w:pPr>
+      <w:r>
+        <w:t xml:space="preserve">Rysunek </w:t>
+      </w:r>
+      <w:fldSimple w:instr=" SEQ Rysunek \* ARABIC ">
+        <w:r>
+          <w:rPr>
+            <w:noProof/>
+          </w:rPr>
+          <w:t>1</w:t>
+        </w:r>
+      </w:fldSimple>
+      <w:r>
+        <w:t xml:space="preserve"> Porównanie popularności największych technologii </w:t>
+      </w:r>
+      <w:proofErr w:type="spellStart"/>
+      <w:r>
+        <w:t>framework</w:t>
+      </w:r>
+      <w:proofErr w:type="spellEnd"/>
+      <w:r>
+        <w:t xml:space="preserve">; źródło: </w:t>
+      </w:r>
+      <w:r>
+        <w:t>https://trends.google.com</w:t>
+      </w:r>
+    </w:p>
+    <w:p>
+      <w:pPr>
+        <w:pStyle w:val="normalnyalekozaczek"/>
+      </w:pPr>
+      <w:r>
+        <w:t xml:space="preserve">Na powyższej ilustracji łatwo zauważyć dominację </w:t>
+      </w:r>
+      <w:proofErr w:type="spellStart"/>
+      <w:r>
+        <w:t>React’a</w:t>
+      </w:r>
+      <w:proofErr w:type="spellEnd"/>
+      <w:r>
+        <w:t xml:space="preserve"> w ostatnich latach. Po samej liczbie wyszukań w najpopularniejszej wyszukiwarce – Google, łatwo zauważyć, </w:t>
+      </w:r>
+      <w:r>
+        <w:t xml:space="preserve">praktycznie 50% większą popularność względem drugiej najpopularniejszej technologii – </w:t>
+      </w:r>
+      <w:proofErr w:type="spellStart"/>
+      <w:r>
+        <w:t>Angular</w:t>
+      </w:r>
+      <w:proofErr w:type="spellEnd"/>
+      <w:r>
+        <w:t>.</w:t>
+      </w:r>
+    </w:p>
+    <w:p>
+      <w:pPr>
+        <w:pStyle w:val="normalnyalekozaczek"/>
+      </w:pPr>
+      <w:r>
+        <w:lastRenderedPageBreak/>
+        <w:t>Proces pisania interfejsu użytkownika w React opiera się na dzieleniu całości aplikacji na mniejsze, niezależne od siebie komponenty wielokrotnego użytku. Celem komponentów jest dostarczenie do kodu w aplikacji dodatkowej funkcjonalności w sposób izolowany, przez swoją logikę, bardzo często zwracający opakowany fragment kodu w HTML.</w:t>
       </w:r>
     </w:p>
     <w:p>
@@ -3691,7 +3881,6 @@
         <w:ind w:firstLine="0"/>
       </w:pPr>
       <w:r>
-        <w:lastRenderedPageBreak/>
         <w:t>Komponenty można podzielić na dwa rodzaje:</w:t>
       </w:r>
     </w:p>
@@ -3779,13 +3968,7 @@
         </w:numPr>
       </w:pPr>
       <w:r>
-        <w:t xml:space="preserve">Komponenty klasowe </w:t>
-      </w:r>
-      <w:r>
-        <w:t>–</w:t>
-      </w:r>
-      <w:r>
-        <w:t xml:space="preserve"> </w:t>
+        <w:t xml:space="preserve">Komponenty klasowe – </w:t>
       </w:r>
       <w:r>
         <w:t xml:space="preserve">Rozwijające funkcjonalności komponentów poprzez dostarczenie zaimplementowanej klasy. Bardziej wymagająca do zaimplementowania niż komponent funkcyjny, React wymaga, aby klasa zawierała wyspecjalizowany konstruktor, dziedziczenie z klasy </w:t>
@@ -3878,6 +4061,7 @@
         </w:numPr>
       </w:pPr>
       <w:r>
+        <w:lastRenderedPageBreak/>
         <w:t>tsconfig.json – w miejscu pliku jsconfig.json</w:t>
       </w:r>
       <w:r>
@@ -3913,7 +4097,25 @@
     </w:p>
     <w:p>
       <w:pPr>
+        <w:pStyle w:val="Nagowekalelepszy"/>
+        <w:numPr>
+          <w:ilvl w:val="2"/>
+          <w:numId w:val="5"/>
+        </w:numPr>
+      </w:pPr>
+      <w:proofErr w:type="spellStart"/>
+      <w:r>
+        <w:t>Material</w:t>
+      </w:r>
+      <w:proofErr w:type="spellEnd"/>
+      <w:r>
+        <w:t>-UI</w:t>
+      </w:r>
+    </w:p>
+    <w:p>
+      <w:pPr>
         <w:pStyle w:val="normalnyalekozaczek"/>
+        <w:ind w:firstLine="0"/>
         <w:jc w:val="left"/>
       </w:pPr>
     </w:p>
@@ -4301,8 +4503,8 @@
       </w:r>
     </w:p>
     <w:sectPr>
-      <w:footerReference w:type="even" r:id="rId12"/>
-      <w:footerReference w:type="default" r:id="rId13"/>
+      <w:footerReference w:type="even" r:id="rId13"/>
+      <w:footerReference w:type="default" r:id="rId14"/>
       <w:pgSz w:w="11906" w:h="16838"/>
       <w:pgMar w:top="1440" w:right="1440" w:bottom="1440" w:left="1800" w:header="708" w:footer="708" w:gutter="0"/>
       <w:cols w:space="708"/>
@@ -4515,9 +4717,6 @@
     <w:p>
       <w:pPr>
         <w:pStyle w:val="FootnoteText"/>
-        <w:rPr>
-          <w:lang w:val="en-US"/>
-        </w:rPr>
       </w:pPr>
       <w:r>
         <w:rPr>
@@ -4526,27 +4725,15 @@
         <w:footnoteRef/>
       </w:r>
       <w:r>
-        <w:rPr>
-          <w:lang w:val="en-US"/>
-        </w:rPr>
         <w:t xml:space="preserve"> Microsoft; Różnice </w:t>
       </w:r>
       <w:r>
-        <w:rPr>
-          <w:lang w:val="en-US"/>
-        </w:rPr>
         <w:t xml:space="preserve">w </w:t>
       </w:r>
       <w:r>
-        <w:rPr>
-          <w:lang w:val="en-US"/>
-        </w:rPr>
         <w:t xml:space="preserve">TypeScript </w:t>
       </w:r>
       <w:r>
-        <w:rPr>
-          <w:lang w:val="en-US"/>
-        </w:rPr>
         <w:t>https://www.typescriptlang.org/</w:t>
       </w:r>
     </w:p>
@@ -6700,6 +6887,25 @@
       <w:shd w:val="clear" w:color="auto" w:fill="E1DFDD"/>
     </w:rPr>
   </w:style>
+  <w:style w:type="paragraph" w:styleId="Caption">
+    <w:name w:val="caption"/>
+    <w:basedOn w:val="Normal"/>
+    <w:next w:val="Normal"/>
+    <w:uiPriority w:val="35"/>
+    <w:unhideWhenUsed/>
+    <w:qFormat/>
+    <w:rsid w:val="00B512E1"/>
+    <w:pPr>
+      <w:spacing w:line="240" w:lineRule="auto"/>
+    </w:pPr>
+    <w:rPr>
+      <w:i/>
+      <w:iCs/>
+      <w:color w:val="44546A" w:themeColor="text2"/>
+      <w:sz w:val="18"/>
+      <w:szCs w:val="18"/>
+    </w:rPr>
+  </w:style>
 </w:styles>
 </file>
 
@@ -6999,25 +7205,16 @@
 </file>
 
 <file path=customXml/item1.xml><?xml version="1.0" encoding="utf-8"?>
-<b:Sources xmlns:b="http://schemas.openxmlformats.org/officeDocument/2006/bibliography" xmlns="http://schemas.openxmlformats.org/officeDocument/2006/bibliography" SelectedStyle="\APASixthEditionOfficeOnline.xsl" StyleName="APA" Version="6"/>
-</file>
-
-<file path=customXml/item2.xml><?xml version="1.0" encoding="utf-8"?>
 <p:properties xmlns:p="http://schemas.microsoft.com/office/2006/metadata/properties" xmlns:xsi="http://www.w3.org/2001/XMLSchema-instance" xmlns:pc="http://schemas.microsoft.com/office/infopath/2007/PartnerControls">
   <documentManagement/>
 </p:properties>
 </file>
 
-<file path=customXml/item3.xml><?xml version="1.0" encoding="utf-8"?>
-<?mso-contentType ?>
-<FormTemplates xmlns="http://schemas.microsoft.com/sharepoint/v3/contenttype/forms">
-  <Display>DocumentLibraryForm</Display>
-  <Edit>DocumentLibraryForm</Edit>
-  <New>DocumentLibraryForm</New>
-</FormTemplates>
+<file path=customXml/item2.xml><?xml version="1.0" encoding="utf-8"?>
+<b:Sources xmlns:b="http://schemas.openxmlformats.org/officeDocument/2006/bibliography" xmlns="http://schemas.openxmlformats.org/officeDocument/2006/bibliography" SelectedStyle="\APASixthEditionOfficeOnline.xsl" StyleName="APA" Version="6"/>
 </file>
 
-<file path=customXml/item4.xml><?xml version="1.0" encoding="utf-8"?>
+<file path=customXml/item3.xml><?xml version="1.0" encoding="utf-8"?>
 <ct:contentTypeSchema xmlns:ct="http://schemas.microsoft.com/office/2006/metadata/contentType" xmlns:ma="http://schemas.microsoft.com/office/2006/metadata/properties/metaAttributes" ct:_="" ma:_="" ma:contentTypeName="Document" ma:contentTypeID="0x010100A00D6FA63315B44EA57BCBFDBEB87D9E" ma:contentTypeVersion="10" ma:contentTypeDescription="Create a new document." ma:contentTypeScope="" ma:versionID="487847f174112115dfee8234497bcdb3">
   <xsd:schema xmlns:xsd="http://www.w3.org/2001/XMLSchema" xmlns:xs="http://www.w3.org/2001/XMLSchema" xmlns:p="http://schemas.microsoft.com/office/2006/metadata/properties" xmlns:ns3="08dca740-db79-4375-8e2d-660a0ff135ff" xmlns:ns4="a3d8f8ac-91d9-4e68-895f-153d70d5f495" targetNamespace="http://schemas.microsoft.com/office/2006/metadata/properties" ma:root="true" ma:fieldsID="b62929471a89208f63fe0fa761b5e1aa" ns3:_="" ns4:_="">
     <xsd:import namespace="08dca740-db79-4375-8e2d-660a0ff135ff"/>
@@ -7218,15 +7415,16 @@
 </ct:contentTypeSchema>
 </file>
 
-<file path=customXml/itemProps1.xml><?xml version="1.0" encoding="utf-8"?>
-<ds:datastoreItem xmlns:ds="http://schemas.openxmlformats.org/officeDocument/2006/customXml" ds:itemID="{771A110D-AA49-4F12-A608-93BA349B6948}">
-  <ds:schemaRefs>
-    <ds:schemaRef ds:uri="http://schemas.openxmlformats.org/officeDocument/2006/bibliography"/>
-  </ds:schemaRefs>
-</ds:datastoreItem>
+<file path=customXml/item4.xml><?xml version="1.0" encoding="utf-8"?>
+<?mso-contentType ?>
+<FormTemplates xmlns="http://schemas.microsoft.com/sharepoint/v3/contenttype/forms">
+  <Display>DocumentLibraryForm</Display>
+  <Edit>DocumentLibraryForm</Edit>
+  <New>DocumentLibraryForm</New>
+</FormTemplates>
 </file>
 
-<file path=customXml/itemProps2.xml><?xml version="1.0" encoding="utf-8"?>
+<file path=customXml/itemProps1.xml><?xml version="1.0" encoding="utf-8"?>
 <ds:datastoreItem xmlns:ds="http://schemas.openxmlformats.org/officeDocument/2006/customXml" ds:itemID="{DBB4A1DD-8E11-4A4B-8C53-4D34A6D10B9E}">
   <ds:schemaRefs>
     <ds:schemaRef ds:uri="http://schemas.microsoft.com/office/2006/metadata/properties"/>
@@ -7235,15 +7433,15 @@
 </ds:datastoreItem>
 </file>
 
-<file path=customXml/itemProps3.xml><?xml version="1.0" encoding="utf-8"?>
-<ds:datastoreItem xmlns:ds="http://schemas.openxmlformats.org/officeDocument/2006/customXml" ds:itemID="{ABF48AA8-3220-47C3-AA6C-D8E0770C090F}">
+<file path=customXml/itemProps2.xml><?xml version="1.0" encoding="utf-8"?>
+<ds:datastoreItem xmlns:ds="http://schemas.openxmlformats.org/officeDocument/2006/customXml" ds:itemID="{771A110D-AA49-4F12-A608-93BA349B6948}">
   <ds:schemaRefs>
-    <ds:schemaRef ds:uri="http://schemas.microsoft.com/sharepoint/v3/contenttype/forms"/>
+    <ds:schemaRef ds:uri="http://schemas.openxmlformats.org/officeDocument/2006/bibliography"/>
   </ds:schemaRefs>
 </ds:datastoreItem>
 </file>
 
-<file path=customXml/itemProps4.xml><?xml version="1.0" encoding="utf-8"?>
+<file path=customXml/itemProps3.xml><?xml version="1.0" encoding="utf-8"?>
 <ds:datastoreItem xmlns:ds="http://schemas.openxmlformats.org/officeDocument/2006/customXml" ds:itemID="{47D248DD-81C9-4AAE-858E-98FC6C0B06EA}">
   <ds:schemaRefs>
     <ds:schemaRef ds:uri="http://schemas.microsoft.com/office/2006/metadata/contentType"/>
@@ -7260,4 +7458,12 @@
     <ds:schemaRef ds:uri="http://schemas.microsoft.com/internal/obd"/>
   </ds:schemaRefs>
 </ds:datastoreItem>
+</file>
+
+<file path=customXml/itemProps4.xml><?xml version="1.0" encoding="utf-8"?>
+<ds:datastoreItem xmlns:ds="http://schemas.openxmlformats.org/officeDocument/2006/customXml" ds:itemID="{ABF48AA8-3220-47C3-AA6C-D8E0770C090F}">
+  <ds:schemaRefs>
+    <ds:schemaRef ds:uri="http://schemas.microsoft.com/sharepoint/v3/contenttype/forms"/>
+  </ds:schemaRefs>
+</ds:datastoreItem>
 </file>
</xml_diff>

<commit_message>
[D] Add info about spring and photo
</commit_message>
<xml_diff>
--- a/docs/arkadiusz_panczyk_s18706_praca_inz.docx
+++ b/docs/arkadiusz_panczyk_s18706_praca_inz.docx
@@ -2902,6 +2902,7 @@
         </w:rPr>
       </w:pPr>
       <w:bookmarkStart w:id="5" w:name="_Toc87990958"/>
+      <w:proofErr w:type="spellStart"/>
       <w:r>
         <w:rPr>
           <w:szCs w:val="24"/>
@@ -2915,6 +2916,7 @@
         <w:t>ackend</w:t>
       </w:r>
       <w:bookmarkEnd w:id="5"/>
+      <w:proofErr w:type="spellEnd"/>
     </w:p>
     <w:p>
       <w:pPr>
@@ -2923,8 +2925,13 @@
       <w:r>
         <w:t xml:space="preserve">Warstwa </w:t>
       </w:r>
-      <w:r>
-        <w:t>backend, bardzo często nazywana także</w:t>
+      <w:proofErr w:type="spellStart"/>
+      <w:r>
+        <w:t>backend</w:t>
+      </w:r>
+      <w:proofErr w:type="spellEnd"/>
+      <w:r>
+        <w:t>, bardzo często nazywana także</w:t>
       </w:r>
       <w:r>
         <w:t xml:space="preserve"> częścią serwerową aplikacji </w:t>
@@ -3013,7 +3020,15 @@
         <w:pStyle w:val="normalnyalekozaczek"/>
       </w:pPr>
       <w:r>
-        <w:t>W najbardziej podstawowych aplikacjach, część serwerowa odpowiada również za dostarczenie potrzebnych informacji do bazy danych, która często jest jednocześnie brana jako cząstka całej warstwy backend.</w:t>
+        <w:t xml:space="preserve">W najbardziej podstawowych aplikacjach, część serwerowa odpowiada również za dostarczenie potrzebnych informacji do bazy danych, która często jest jednocześnie brana jako cząstka całej warstwy </w:t>
+      </w:r>
+      <w:proofErr w:type="spellStart"/>
+      <w:r>
+        <w:t>backend</w:t>
+      </w:r>
+      <w:proofErr w:type="spellEnd"/>
+      <w:r>
+        <w:t>.</w:t>
       </w:r>
     </w:p>
     <w:p>
@@ -3044,7 +3059,15 @@
         <w:t>Kotlin, czyli powstały w lipcu 2011, statycznie typowany język programowania. Jego pierwsza oficjalnie stabilna wersje</w:t>
       </w:r>
       <w:r>
-        <w:t xml:space="preserve"> wyszła dopiero w lutym 2016 roku. Twórcy języka, czyli firma JetBrains, podczas procesu tworzenia, projektowali go z myślą o pełnym współdziałaniu z innym, bardzo popularnym językiem - Java oraz </w:t>
+        <w:t xml:space="preserve"> wyszła dopiero w lutym 2016 roku. Twórcy języka, czyli firma </w:t>
+      </w:r>
+      <w:proofErr w:type="spellStart"/>
+      <w:r>
+        <w:t>JetBrains</w:t>
+      </w:r>
+      <w:proofErr w:type="spellEnd"/>
+      <w:r>
+        <w:t xml:space="preserve">, podczas procesu tworzenia, projektowali go z myślą o pełnym współdziałaniu z innym, bardzo popularnym językiem - Java oraz </w:t>
       </w:r>
       <w:r>
         <w:t xml:space="preserve">JVM - </w:t>
@@ -3064,10 +3087,34 @@
         <w:t xml:space="preserve">Od późniejszych wersji dostępny jest również Kotlin/JS, czyli łatwe tłumaczenie kodu napisanego, w języku Kotlin na JavaScript, </w:t>
       </w:r>
       <w:r>
-        <w:t>pozwalające na pisanie również frontendu aplikacji bezpośrednio w języku Kotlin.</w:t>
-      </w:r>
-      <w:r>
-        <w:t xml:space="preserve"> Głównym zamysłem powstania Kotlin/JS było wytworzenie własnej logiki pisania części frontendu aplikacji, jak również części backendowej w przypadku używania Node.js jako głównej technologii użytej do pisania logiki serwerowej</w:t>
+        <w:t xml:space="preserve">pozwalające na pisanie również </w:t>
+      </w:r>
+      <w:proofErr w:type="spellStart"/>
+      <w:r>
+        <w:t>frontendu</w:t>
+      </w:r>
+      <w:proofErr w:type="spellEnd"/>
+      <w:r>
+        <w:t xml:space="preserve"> aplikacji bezpośrednio w języku Kotlin.</w:t>
+      </w:r>
+      <w:r>
+        <w:t xml:space="preserve"> Głównym zamysłem powstania Kotlin/JS było wytworzenie własnej logiki pisania części </w:t>
+      </w:r>
+      <w:proofErr w:type="spellStart"/>
+      <w:r>
+        <w:t>frontendu</w:t>
+      </w:r>
+      <w:proofErr w:type="spellEnd"/>
+      <w:r>
+        <w:t xml:space="preserve"> aplikacji, jak również części </w:t>
+      </w:r>
+      <w:proofErr w:type="spellStart"/>
+      <w:r>
+        <w:t>backendowej</w:t>
+      </w:r>
+      <w:proofErr w:type="spellEnd"/>
+      <w:r>
+        <w:t xml:space="preserve"> w przypadku używania Node.js jako głównej technologii użytej do pisania logiki serwerowej</w:t>
       </w:r>
       <w:r>
         <w:rPr>
@@ -3091,7 +3138,15 @@
         <w:t>produkcyjnym</w:t>
       </w:r>
       <w:r>
-        <w:t xml:space="preserve"> oraz poprawiającym znane błędy z Javy. Współdziałanie z kodem języka Javy, zostało zachowane, aby w prosty sposób umożliwić firmom, operującym od wielu lat na Javie na stopniową migrację na produkt firmy JetBrains. </w:t>
+        <w:t xml:space="preserve"> oraz poprawiającym znane błędy z Javy. Współdziałanie z kodem języka Javy, zostało zachowane, aby w prosty sposób umożliwić firmom, operującym od wielu lat na Javie na stopniową migrację na produkt firmy </w:t>
+      </w:r>
+      <w:proofErr w:type="spellStart"/>
+      <w:r>
+        <w:t>JetBrains</w:t>
+      </w:r>
+      <w:proofErr w:type="spellEnd"/>
+      <w:r>
+        <w:t xml:space="preserve">. </w:t>
       </w:r>
     </w:p>
     <w:p>
@@ -3118,8 +3173,13 @@
         <w:ind w:left="1077" w:firstLine="0"/>
       </w:pPr>
       <w:r>
-        <w:t>Bezpieczeństwo względem błędów z null’ami</w:t>
-      </w:r>
+        <w:t xml:space="preserve">Bezpieczeństwo względem błędów z </w:t>
+      </w:r>
+      <w:proofErr w:type="spellStart"/>
+      <w:r>
+        <w:t>null’ami</w:t>
+      </w:r>
+      <w:proofErr w:type="spellEnd"/>
       <w:r>
         <w:t xml:space="preserve"> – w przeciwieństwie do często spotykanej wady języka Javy, bazowo, wszystkie zmienne ustawiane są przez kompilator jako </w:t>
       </w:r>
@@ -3128,10 +3188,50 @@
           <w:i/>
           <w:iCs/>
         </w:rPr>
-        <w:t xml:space="preserve">non-null, </w:t>
-      </w:r>
-      <w:r>
-        <w:t xml:space="preserve">co już częściowo pozwala wyeliminować niechciane wyjątki. Przy pomocy operatora „?.”, Kotlin pozwala na bezpieczne wywołanie metody lub zmiennej. W przypadku, kiedy któraś z wartości okaże się null’em, właściwość nie zostanie wywołana. Pomocny okazuję się równie operator Elvis „?:”, który pozwala zastąpić wartością domyślną, jeżeli przypisywana przez kompilator wartość okaże się null’em. </w:t>
+        <w:t>non-</w:t>
+      </w:r>
+      <w:proofErr w:type="spellStart"/>
+      <w:r>
+        <w:rPr>
+          <w:i/>
+          <w:iCs/>
+        </w:rPr>
+        <w:t>null</w:t>
+      </w:r>
+      <w:proofErr w:type="spellEnd"/>
+      <w:r>
+        <w:rPr>
+          <w:i/>
+          <w:iCs/>
+        </w:rPr>
+        <w:t xml:space="preserve">, </w:t>
+      </w:r>
+      <w:r>
+        <w:t xml:space="preserve">co już częściowo pozwala wyeliminować niechciane wyjątki. Przy pomocy operatora „?.”, Kotlin pozwala na bezpieczne wywołanie metody lub zmiennej. W przypadku, kiedy któraś z wartości okaże się </w:t>
+      </w:r>
+      <w:proofErr w:type="spellStart"/>
+      <w:r>
+        <w:t>null’em</w:t>
+      </w:r>
+      <w:proofErr w:type="spellEnd"/>
+      <w:r>
+        <w:t xml:space="preserve">, właściwość nie zostanie wywołana. Pomocny okazuję się równie operator Elvis </w:t>
+      </w:r>
+      <w:proofErr w:type="gramStart"/>
+      <w:r>
+        <w:t>„?:</w:t>
+      </w:r>
+      <w:proofErr w:type="gramEnd"/>
+      <w:r>
+        <w:t xml:space="preserve">”, który pozwala zastąpić wartością domyślną, jeżeli przypisywana przez kompilator wartość okaże się </w:t>
+      </w:r>
+      <w:proofErr w:type="spellStart"/>
+      <w:r>
+        <w:t>null’em</w:t>
+      </w:r>
+      <w:proofErr w:type="spellEnd"/>
+      <w:r>
+        <w:t xml:space="preserve">. </w:t>
       </w:r>
     </w:p>
     <w:p>
@@ -3144,7 +3244,23 @@
         <w:spacing w:line="360" w:lineRule="auto"/>
       </w:pPr>
       <w:r>
-        <w:t>Brak możliwości wywołania sprawdzonych wyjątków (Checked Exception)</w:t>
+        <w:t>Brak możliwości wywołania sprawdzonych wyjątków (</w:t>
+      </w:r>
+      <w:proofErr w:type="spellStart"/>
+      <w:r>
+        <w:t>Checked</w:t>
+      </w:r>
+      <w:proofErr w:type="spellEnd"/>
+      <w:r>
+        <w:t xml:space="preserve"> </w:t>
+      </w:r>
+      <w:proofErr w:type="spellStart"/>
+      <w:r>
+        <w:t>Exception</w:t>
+      </w:r>
+      <w:proofErr w:type="spellEnd"/>
+      <w:r>
+        <w:t>)</w:t>
       </w:r>
       <w:r>
         <w:t xml:space="preserve"> – taka funkcjonalność została całkowicie pominięta, przez twórców Kotlina. </w:t>
@@ -3153,6 +3269,7 @@
         <w:br/>
         <w:t xml:space="preserve">W języku Java, używanie podstawowych metod, często wiąże się z przymusowym obudowaniem wywołania instrukcją </w:t>
       </w:r>
+      <w:proofErr w:type="spellStart"/>
       <w:r>
         <w:rPr>
           <w:i/>
@@ -3160,6 +3277,7 @@
         </w:rPr>
         <w:t>try-catch</w:t>
       </w:r>
+      <w:proofErr w:type="spellEnd"/>
       <w:r>
         <w:t>. Omawiane rozwiązania mogą prowadzić do obniżenia jakości kodu, jak i zaciemnienia rzeczywistego obrazu działania metody.</w:t>
       </w:r>
@@ -3173,11 +3291,32 @@
         </w:numPr>
         <w:spacing w:line="360" w:lineRule="auto"/>
       </w:pPr>
-      <w:r>
-        <w:t>Korutyny w programowaniu współbieżnym</w:t>
-      </w:r>
-      <w:r>
-        <w:t xml:space="preserve"> – Początkowo w języku Kotlin dostępne były wyłącznie, dobrze znane z innych języków wątki. Korutyny, podobnie do wątków pozwalają na obsłużenie, większej ilości procesów jednocześnie. Na korzyść, w przeciwieństwie do wątków, korutyny pozwalają na dynamiczne zarządzanie procesami. Po zawieszeniu działania, uprzednio używany wątek procesora, jest zwalniany i może zostać użyty przez inny proces, co pozwala na bardziej przemyślane zarządzanie wykorzystywanymi wątkami procesora.</w:t>
+      <w:proofErr w:type="spellStart"/>
+      <w:r>
+        <w:t>Korutyny</w:t>
+      </w:r>
+      <w:proofErr w:type="spellEnd"/>
+      <w:r>
+        <w:t xml:space="preserve"> w programowaniu współbieżnym</w:t>
+      </w:r>
+      <w:r>
+        <w:t xml:space="preserve"> – Początkowo w języku Kotlin dostępne były wyłącznie, dobrze znane z innych języków wątki. </w:t>
+      </w:r>
+      <w:proofErr w:type="spellStart"/>
+      <w:r>
+        <w:t>Korutyny</w:t>
+      </w:r>
+      <w:proofErr w:type="spellEnd"/>
+      <w:r>
+        <w:t xml:space="preserve">, podobnie do wątków pozwalają na obsłużenie, większej ilości procesów jednocześnie. Na korzyść, w przeciwieństwie do wątków, </w:t>
+      </w:r>
+      <w:proofErr w:type="spellStart"/>
+      <w:r>
+        <w:t>korutyny</w:t>
+      </w:r>
+      <w:proofErr w:type="spellEnd"/>
+      <w:r>
+        <w:t xml:space="preserve"> pozwalają na dynamiczne zarządzanie procesami. Po zawieszeniu działania, uprzednio używany wątek procesora, jest zwalniany i może zostać użyty przez inny proces, co pozwala na bardziej przemyślane zarządzanie wykorzystywanymi wątkami procesora.</w:t>
       </w:r>
     </w:p>
     <w:p>
@@ -3212,7 +3351,15 @@
         <w:pStyle w:val="normalnyalekozaczek"/>
       </w:pPr>
       <w:r>
-        <w:t xml:space="preserve">Widząc dotychczasowy rozwój, języka firmy JetBrains, można oczekiwać od Kotlina, że z pewnością będzie dalej piąć się w górę w rankingach popularności wszystkich języków programowania. Jednocześnie wprowadzając dodatkowe możliwości dla deweloperów pracujących na platformie </w:t>
+        <w:t xml:space="preserve">Widząc dotychczasowy rozwój, języka firmy </w:t>
+      </w:r>
+      <w:proofErr w:type="spellStart"/>
+      <w:r>
+        <w:t>JetBrains</w:t>
+      </w:r>
+      <w:proofErr w:type="spellEnd"/>
+      <w:r>
+        <w:t xml:space="preserve">, można oczekiwać od Kotlina, że z pewnością będzie dalej piąć się w górę w rankingach popularności wszystkich języków programowania. Jednocześnie wprowadzając dodatkowe możliwości dla deweloperów pracujących na platformie </w:t>
       </w:r>
       <w:r>
         <w:t>wirtualnej maszyny Javy</w:t>
@@ -3257,10 +3404,357 @@
         <w:t>Początkowo</w:t>
       </w:r>
       <w:r>
-        <w:t xml:space="preserve"> jako Spring Framework, rozwijany był już od roku października 2002 roku przez Rod Johnson</w:t>
-      </w:r>
-      <w:r>
-        <w:t xml:space="preserve">. Stworzony na platformie Java Enterprise Edition, jako bardziej przyjazdy programiście  </w:t>
+        <w:t xml:space="preserve"> </w:t>
+      </w:r>
+      <w:r>
+        <w:t xml:space="preserve">całkowity produkt </w:t>
+      </w:r>
+      <w:r>
+        <w:t>jako Spring Framework, rozwijany był już od października 2002 roku przez Rod Johnson</w:t>
+      </w:r>
+      <w:r>
+        <w:t xml:space="preserve">. Stworzony na platformie Java Enterprise </w:t>
+      </w:r>
+      <w:r>
+        <w:t>Edition</w:t>
+      </w:r>
+      <w:r>
+        <w:t xml:space="preserve"> jako bardziej przyjaz</w:t>
+      </w:r>
+      <w:r>
+        <w:t>ne</w:t>
+      </w:r>
+      <w:r>
+        <w:t xml:space="preserve"> </w:t>
+      </w:r>
+      <w:r>
+        <w:t xml:space="preserve">programiście rozwiązanie, w pisaniu </w:t>
+      </w:r>
+      <w:proofErr w:type="spellStart"/>
+      <w:r>
+        <w:t>backendu</w:t>
+      </w:r>
+      <w:proofErr w:type="spellEnd"/>
+      <w:r>
+        <w:t xml:space="preserve"> w zaawansowanych aplikacjach internetowych.</w:t>
+      </w:r>
+      <w:r>
+        <w:t xml:space="preserve"> </w:t>
+      </w:r>
+      <w:r>
+        <w:t xml:space="preserve">Głównymi powodami, dla których deweloperzy oprogramowania stawiali na szkielet Spring Framework, to ukierunkowanie pracy programisty na funkcjonalność aplikacji i zmniejszenie nakładów pracy na pisaniu powtarzającego się kodu programu. </w:t>
+      </w:r>
+    </w:p>
+    <w:p>
+      <w:pPr>
+        <w:pStyle w:val="normalnyalekozaczek"/>
+      </w:pPr>
+      <w:r>
+        <w:t xml:space="preserve">Rewolucyjny sposób na pisanie </w:t>
+      </w:r>
+      <w:proofErr w:type="spellStart"/>
+      <w:r>
+        <w:t>servletów</w:t>
+      </w:r>
+      <w:proofErr w:type="spellEnd"/>
+      <w:r>
+        <w:t xml:space="preserve">, czyli mniejszych części aplikacji wystawionych na działanie serwera oraz następnie zwracanych zawartość opakowaną w protokół http. W bardzo krótkim czasie pozwolił Spring </w:t>
+      </w:r>
+      <w:proofErr w:type="spellStart"/>
+      <w:r>
+        <w:t>Framework’owi</w:t>
+      </w:r>
+      <w:proofErr w:type="spellEnd"/>
+      <w:r>
+        <w:t xml:space="preserve"> objąć szczyty popularności i przedstawić go jako niezbędne narzędzie, codziennie używane podczas pisania biznesowych aplikacji działających w obszarze internetowym.</w:t>
+      </w:r>
+    </w:p>
+    <w:p>
+      <w:pPr>
+        <w:pStyle w:val="normalnyalekozaczek"/>
+      </w:pPr>
+      <w:r>
+        <w:t xml:space="preserve">Kolejnym wielkim krokiem w rozwoju szkieletu aplikacji </w:t>
+      </w:r>
+      <w:proofErr w:type="spellStart"/>
+      <w:r>
+        <w:t>Spring’a</w:t>
+      </w:r>
+      <w:proofErr w:type="spellEnd"/>
+      <w:r>
+        <w:t xml:space="preserve"> był moduł Spring </w:t>
+      </w:r>
+      <w:proofErr w:type="spellStart"/>
+      <w:r>
+        <w:t>Boot</w:t>
+      </w:r>
+      <w:proofErr w:type="spellEnd"/>
+      <w:r>
+        <w:t xml:space="preserve">. Powodem, dla którego powstał Spring </w:t>
+      </w:r>
+      <w:proofErr w:type="spellStart"/>
+      <w:r>
+        <w:t>Boot</w:t>
+      </w:r>
+      <w:proofErr w:type="spellEnd"/>
+      <w:r>
+        <w:t xml:space="preserve">, był lepszy, ale nadal nie do końca zrozumiały sposób zarządzania projektem. W odświeżonej wersji twórcy próbowali pozbyć się skomplikowanego sposobu zarządzania ziarnami w aplikacji przy pomocy plików XML. W tworzeniu aplikacji webowych, Spring </w:t>
+      </w:r>
+      <w:proofErr w:type="spellStart"/>
+      <w:r>
+        <w:t>Boot</w:t>
+      </w:r>
+      <w:proofErr w:type="spellEnd"/>
+      <w:r>
+        <w:t xml:space="preserve"> wniósł także funkcjonalności automatycznej konfiguracji zależności oraz mechanicznego wystawiania projektu do web serwera </w:t>
+      </w:r>
+      <w:proofErr w:type="spellStart"/>
+      <w:r>
+        <w:t>Jetty</w:t>
+      </w:r>
+      <w:proofErr w:type="spellEnd"/>
+      <w:r>
+        <w:t xml:space="preserve"> lub </w:t>
+      </w:r>
+      <w:proofErr w:type="spellStart"/>
+      <w:r>
+        <w:t>Tomcat</w:t>
+      </w:r>
+      <w:proofErr w:type="spellEnd"/>
+      <w:r>
+        <w:t xml:space="preserve">, co pozwoliło na możliwość szybszego stawiania aplikacji, a wcześniej wymagało skomplikowanego procesu wdrażania projektu do zewnętrznych plików War. </w:t>
+      </w:r>
+    </w:p>
+    <w:p>
+      <w:pPr>
+        <w:pStyle w:val="normalnyalekozaczek"/>
+        <w:keepNext/>
+        <w:ind w:firstLine="0"/>
+      </w:pPr>
+      <w:r>
+        <w:rPr>
+          <w:noProof/>
+        </w:rPr>
+        <w:lastRenderedPageBreak/>
+        <w:drawing>
+          <wp:inline distT="0" distB="0" distL="0" distR="0" wp14:anchorId="6BECA88F" wp14:editId="6C0659A2">
+            <wp:extent cx="5502910" cy="4248150"/>
+            <wp:effectExtent l="0" t="0" r="0" b="0"/>
+            <wp:docPr id="5" name="Picture 5" descr="Diagram&#10;&#10;Description automatically generated"/>
+            <wp:cNvGraphicFramePr>
+              <a:graphicFrameLocks xmlns:a="http://schemas.openxmlformats.org/drawingml/2006/main" noChangeAspect="1"/>
+            </wp:cNvGraphicFramePr>
+            <a:graphic xmlns:a="http://schemas.openxmlformats.org/drawingml/2006/main">
+              <a:graphicData uri="http://schemas.openxmlformats.org/drawingml/2006/picture">
+                <pic:pic xmlns:pic="http://schemas.openxmlformats.org/drawingml/2006/picture">
+                  <pic:nvPicPr>
+                    <pic:cNvPr id="5" name="Picture 5" descr="Diagram&#10;&#10;Description automatically generated"/>
+                    <pic:cNvPicPr/>
+                  </pic:nvPicPr>
+                  <pic:blipFill>
+                    <a:blip r:embed="rId12">
+                      <a:extLst>
+                        <a:ext uri="{28A0092B-C50C-407E-A947-70E740481C1C}">
+                          <a14:useLocalDpi xmlns:a14="http://schemas.microsoft.com/office/drawing/2010/main" val="0"/>
+                        </a:ext>
+                      </a:extLst>
+                    </a:blip>
+                    <a:stretch>
+                      <a:fillRect/>
+                    </a:stretch>
+                  </pic:blipFill>
+                  <pic:spPr>
+                    <a:xfrm>
+                      <a:off x="0" y="0"/>
+                      <a:ext cx="5502910" cy="4248150"/>
+                    </a:xfrm>
+                    <a:prstGeom prst="rect">
+                      <a:avLst/>
+                    </a:prstGeom>
+                  </pic:spPr>
+                </pic:pic>
+              </a:graphicData>
+            </a:graphic>
+          </wp:inline>
+        </w:drawing>
+      </w:r>
+    </w:p>
+    <w:p>
+      <w:pPr>
+        <w:pStyle w:val="Caption"/>
+        <w:rPr>
+          <w:rFonts w:ascii="Calibri" w:hAnsi="Calibri" w:cs="Calibri"/>
+          <w:sz w:val="20"/>
+          <w:szCs w:val="20"/>
+          <w:lang w:val="en-US"/>
+        </w:rPr>
+      </w:pPr>
+      <w:r>
+        <w:rPr>
+          <w:rFonts w:ascii="Calibri" w:hAnsi="Calibri" w:cs="Calibri"/>
+          <w:sz w:val="20"/>
+          <w:szCs w:val="20"/>
+          <w:lang w:val="en-US"/>
+        </w:rPr>
+        <w:t xml:space="preserve">Rysunek </w:t>
+      </w:r>
+      <w:r>
+        <w:rPr>
+          <w:rFonts w:ascii="Calibri" w:hAnsi="Calibri" w:cs="Calibri"/>
+          <w:sz w:val="20"/>
+          <w:szCs w:val="20"/>
+        </w:rPr>
+        <w:fldChar w:fldCharType="begin"/>
+      </w:r>
+      <w:r>
+        <w:rPr>
+          <w:rFonts w:ascii="Calibri" w:hAnsi="Calibri" w:cs="Calibri"/>
+          <w:sz w:val="20"/>
+          <w:szCs w:val="20"/>
+          <w:lang w:val="en-US"/>
+        </w:rPr>
+        <w:instrText xml:space="preserve"> SEQ Rysunek \* ARABIC </w:instrText>
+      </w:r>
+      <w:r>
+        <w:rPr>
+          <w:rFonts w:ascii="Calibri" w:hAnsi="Calibri" w:cs="Calibri"/>
+          <w:sz w:val="20"/>
+          <w:szCs w:val="20"/>
+        </w:rPr>
+        <w:fldChar w:fldCharType="separate"/>
+      </w:r>
+      <w:r>
+        <w:rPr>
+          <w:rFonts w:ascii="Calibri" w:hAnsi="Calibri" w:cs="Calibri"/>
+          <w:noProof/>
+          <w:sz w:val="20"/>
+          <w:szCs w:val="20"/>
+          <w:lang w:val="en-US"/>
+        </w:rPr>
+        <w:t>1</w:t>
+      </w:r>
+      <w:r>
+        <w:rPr>
+          <w:rFonts w:ascii="Calibri" w:hAnsi="Calibri" w:cs="Calibri"/>
+          <w:sz w:val="20"/>
+          <w:szCs w:val="20"/>
+        </w:rPr>
+        <w:fldChar w:fldCharType="end"/>
+      </w:r>
+      <w:r>
+        <w:rPr>
+          <w:rFonts w:ascii="Calibri" w:hAnsi="Calibri" w:cs="Calibri"/>
+          <w:sz w:val="20"/>
+          <w:szCs w:val="20"/>
+          <w:lang w:val="en-US"/>
+        </w:rPr>
+        <w:t xml:space="preserve"> Pivotal Software; Schemat modułów Spring Runtime; źródło: https://docs.spring.io/spring-framework/docs/3.0.0.M3/reference/html/ch01s02.html</w:t>
+      </w:r>
+    </w:p>
+    <w:p>
+      <w:pPr>
+        <w:pStyle w:val="normalnyalekozaczek"/>
+      </w:pPr>
+      <w:r>
+        <w:t>Moduły Spring Framework:</w:t>
+      </w:r>
+    </w:p>
+    <w:p>
+      <w:pPr>
+        <w:pStyle w:val="normalnyalekozaczek"/>
+        <w:numPr>
+          <w:ilvl w:val="0"/>
+          <w:numId w:val="14"/>
+        </w:numPr>
+      </w:pPr>
+      <w:r>
+        <w:t>Core –</w:t>
+      </w:r>
+      <w:r>
+        <w:t xml:space="preserve"> Najbardziej kojarzone ze Spring’iem funkcjonalności. Wprowadza do aplikacji właściwości takie jak wstrzykiwanie zależności.</w:t>
+      </w:r>
+    </w:p>
+    <w:p>
+      <w:pPr>
+        <w:pStyle w:val="normalnyalekozaczek"/>
+        <w:numPr>
+          <w:ilvl w:val="0"/>
+          <w:numId w:val="14"/>
+        </w:numPr>
+      </w:pPr>
+      <w:r>
+        <w:t>Data – Zawierający potrzebne</w:t>
+      </w:r>
+      <w:r>
+        <w:t>, do łączenia się z bazą danych funkcjonalności przy pomocy JDBC lub ORM.</w:t>
+      </w:r>
+    </w:p>
+    <w:p>
+      <w:pPr>
+        <w:pStyle w:val="normalnyalekozaczek"/>
+        <w:numPr>
+          <w:ilvl w:val="0"/>
+          <w:numId w:val="14"/>
+        </w:numPr>
+      </w:pPr>
+      <w:r>
+        <w:t xml:space="preserve">Web – </w:t>
+      </w:r>
+      <w:r>
+        <w:t>Moduł wyciągający użyteczność łączenia się użytkownika zewnętrznego przy użyciu protokołu http.</w:t>
+      </w:r>
+    </w:p>
+    <w:p>
+      <w:pPr>
+        <w:pStyle w:val="normalnyalekozaczek"/>
+        <w:numPr>
+          <w:ilvl w:val="0"/>
+          <w:numId w:val="14"/>
+        </w:numPr>
+      </w:pPr>
+      <w:r>
+        <w:t xml:space="preserve">AOP i </w:t>
+      </w:r>
+      <w:r>
+        <w:t xml:space="preserve">Instrumentation </w:t>
+      </w:r>
+      <w:r>
+        <w:t>–</w:t>
+      </w:r>
+      <w:r>
+        <w:t xml:space="preserve"> Moduł wprowadzający programowanie oparte na aspektach. Modularność rozwiązań </w:t>
+      </w:r>
+    </w:p>
+    <w:p>
+      <w:pPr>
+        <w:pStyle w:val="normalnyalekozaczek"/>
+        <w:numPr>
+          <w:ilvl w:val="0"/>
+          <w:numId w:val="14"/>
+        </w:numPr>
+      </w:pPr>
+      <w:r>
+        <w:t xml:space="preserve">Test </w:t>
+      </w:r>
+      <w:r>
+        <w:t>– Moduł zawierający klasy potrzebne, do przetestowania projektu przy użyciu funkcjonalności takich jak testy jednostkowe i integracyjne.</w:t>
+      </w:r>
+    </w:p>
+    <w:p>
+      <w:pPr>
+        <w:pStyle w:val="normalnyalekozaczek"/>
+        <w:ind w:firstLine="0"/>
+      </w:pPr>
+      <w:r>
+        <w:t xml:space="preserve">// </w:t>
+      </w:r>
+      <w:proofErr w:type="gramStart"/>
+      <w:r>
+        <w:t>Cos</w:t>
+      </w:r>
+      <w:proofErr w:type="gramEnd"/>
+      <w:r>
+        <w:t xml:space="preserve"> o beanach i adnotacje</w:t>
       </w:r>
     </w:p>
     <w:p>
@@ -3312,6 +3806,7 @@
           <w:szCs w:val="24"/>
         </w:rPr>
       </w:pPr>
+      <w:proofErr w:type="spellStart"/>
       <w:r>
         <w:rPr>
           <w:szCs w:val="24"/>
@@ -3326,13 +3821,22 @@
         <w:t>rontend</w:t>
       </w:r>
       <w:bookmarkEnd w:id="9"/>
+      <w:proofErr w:type="spellEnd"/>
     </w:p>
     <w:p>
       <w:pPr>
         <w:pStyle w:val="normalnyalekozaczek"/>
       </w:pPr>
       <w:r>
-        <w:t xml:space="preserve">Warstwa frontend to część aplikacji webowej, która pozwala użytkownikowi na swobodną interakcję z oprogramowaniem, najczęściej przy pomocy przeglądarki internetowej. Jest to z reguły, pierwszy możliwy kontakt odbiorcy treści z zaimplementowanym systemem. </w:t>
+        <w:t xml:space="preserve">Warstwa </w:t>
+      </w:r>
+      <w:proofErr w:type="spellStart"/>
+      <w:r>
+        <w:t>frontend</w:t>
+      </w:r>
+      <w:proofErr w:type="spellEnd"/>
+      <w:r>
+        <w:t xml:space="preserve"> to część aplikacji webowej, która pozwala użytkownikowi na swobodną interakcję z oprogramowaniem, najczęściej przy pomocy przeglądarki internetowej. Jest to z reguły, pierwszy możliwy kontakt odbiorcy treści z zaimplementowanym systemem. </w:t>
       </w:r>
     </w:p>
     <w:p>
@@ -3388,17 +3892,24 @@
         </w:numPr>
       </w:pPr>
       <w:bookmarkStart w:id="10" w:name="_Toc87990963"/>
+      <w:proofErr w:type="spellStart"/>
       <w:r>
         <w:t>TypeScript</w:t>
       </w:r>
       <w:bookmarkEnd w:id="10"/>
+      <w:proofErr w:type="spellEnd"/>
     </w:p>
     <w:p>
       <w:pPr>
         <w:pStyle w:val="normalnyalekozaczek"/>
       </w:pPr>
-      <w:r>
-        <w:t xml:space="preserve">TypeScript pojawił się w roku </w:t>
+      <w:proofErr w:type="spellStart"/>
+      <w:r>
+        <w:t>TypeScript</w:t>
+      </w:r>
+      <w:proofErr w:type="spellEnd"/>
+      <w:r>
+        <w:t xml:space="preserve"> pojawił się w roku </w:t>
       </w:r>
       <w:r>
         <w:t>2012</w:t>
@@ -3442,7 +3953,15 @@
         <w:t>jego twórcy, czyli firma Google</w:t>
       </w:r>
       <w:r>
-        <w:t xml:space="preserve"> jako główny język w procesie tworzenia używali właśnie TypeScript. </w:t>
+        <w:t xml:space="preserve"> jako główny język w procesie tworzenia używali właśnie </w:t>
+      </w:r>
+      <w:proofErr w:type="spellStart"/>
+      <w:r>
+        <w:t>TypeScript</w:t>
+      </w:r>
+      <w:proofErr w:type="spellEnd"/>
+      <w:r>
+        <w:t xml:space="preserve">. </w:t>
       </w:r>
       <w:r>
         <w:t xml:space="preserve">Użyteczność języka wykorzystywana jest również w konkurencyjnym produkcie dla </w:t>
@@ -3461,7 +3980,15 @@
       </w:r>
       <w:proofErr w:type="spellEnd"/>
       <w:r>
-        <w:t>, gdzie społeczność co raz częściej korzysta z TypeScript jako głównego języka podczas pisania aplikacji internetowych.</w:t>
+        <w:t xml:space="preserve">, gdzie społeczność co raz częściej korzysta z </w:t>
+      </w:r>
+      <w:proofErr w:type="spellStart"/>
+      <w:r>
+        <w:t>TypeScript</w:t>
+      </w:r>
+      <w:proofErr w:type="spellEnd"/>
+      <w:r>
+        <w:t xml:space="preserve"> jako głównego języka podczas pisania aplikacji internetowych.</w:t>
       </w:r>
     </w:p>
     <w:p>
@@ -3584,7 +4111,15 @@
         <w:t>korzyść,</w:t>
       </w:r>
       <w:r>
-        <w:t xml:space="preserve"> którą przemawia TypeScript zostały szczególnie dostrzeżone w środowisku korporacyjnym, gdzie </w:t>
+        <w:t xml:space="preserve"> którą przemawia </w:t>
+      </w:r>
+      <w:proofErr w:type="spellStart"/>
+      <w:r>
+        <w:t>TypeScript</w:t>
+      </w:r>
+      <w:proofErr w:type="spellEnd"/>
+      <w:r>
+        <w:t xml:space="preserve"> zostały szczególnie dostrzeżone w środowisku korporacyjnym, gdzie </w:t>
       </w:r>
       <w:proofErr w:type="spellStart"/>
       <w:r>
@@ -3592,10 +4127,26 @@
       </w:r>
       <w:proofErr w:type="spellEnd"/>
       <w:r>
-        <w:t xml:space="preserve"> wraz z językiem Microsoftu jest wykorzystywany w większości aplikacji, z zamiarem tworzenia części frontendu oprogramowania. </w:t>
-      </w:r>
-      <w:r>
-        <w:t xml:space="preserve">Dzięki swojej wewnętrznej właściwości kompilowania się do języka JavaScript, możliwe jest pisanie oprogramowania zarówno po stronie frontendu – </w:t>
+        <w:t xml:space="preserve"> wraz z językiem Microsoftu jest wykorzystywany w większości aplikacji, z zamiarem tworzenia części </w:t>
+      </w:r>
+      <w:proofErr w:type="spellStart"/>
+      <w:r>
+        <w:t>frontendu</w:t>
+      </w:r>
+      <w:proofErr w:type="spellEnd"/>
+      <w:r>
+        <w:t xml:space="preserve"> oprogramowania. </w:t>
+      </w:r>
+      <w:r>
+        <w:t xml:space="preserve">Dzięki swojej wewnętrznej właściwości kompilowania się do języka JavaScript, możliwe jest pisanie oprogramowania zarówno po stronie </w:t>
+      </w:r>
+      <w:proofErr w:type="spellStart"/>
+      <w:r>
+        <w:t>frontendu</w:t>
+      </w:r>
+      <w:proofErr w:type="spellEnd"/>
+      <w:r>
+        <w:t xml:space="preserve"> – </w:t>
       </w:r>
       <w:proofErr w:type="spellStart"/>
       <w:r>
@@ -3603,7 +4154,15 @@
       </w:r>
       <w:proofErr w:type="spellEnd"/>
       <w:r>
-        <w:t xml:space="preserve"> czy React, jak również z perspektywy </w:t>
+        <w:t xml:space="preserve"> czy </w:t>
+      </w:r>
+      <w:proofErr w:type="spellStart"/>
+      <w:r>
+        <w:t>React</w:t>
+      </w:r>
+      <w:proofErr w:type="spellEnd"/>
+      <w:r>
+        <w:t xml:space="preserve">, jak również z perspektywy </w:t>
       </w:r>
       <w:proofErr w:type="spellStart"/>
       <w:r>
@@ -3630,9 +4189,11 @@
           <w:numId w:val="5"/>
         </w:numPr>
       </w:pPr>
+      <w:proofErr w:type="spellStart"/>
       <w:r>
         <w:t>React</w:t>
       </w:r>
+      <w:proofErr w:type="spellEnd"/>
     </w:p>
     <w:p>
       <w:pPr>
@@ -3714,7 +4275,15 @@
         <w:pStyle w:val="normalnyalekozaczek"/>
       </w:pPr>
       <w:r>
-        <w:t xml:space="preserve">Na swoją popularność i renomę React mocno pracuję już od paru lat, początkowo goniąc </w:t>
+        <w:t xml:space="preserve">Na swoją popularność i renomę </w:t>
+      </w:r>
+      <w:proofErr w:type="spellStart"/>
+      <w:r>
+        <w:t>React</w:t>
+      </w:r>
+      <w:proofErr w:type="spellEnd"/>
+      <w:r>
+        <w:t xml:space="preserve"> mocno pracuję już od paru lat, początkowo goniąc </w:t>
       </w:r>
       <w:proofErr w:type="spellStart"/>
       <w:r>
@@ -3753,7 +4322,23 @@
       </w:r>
       <w:proofErr w:type="spellEnd"/>
       <w:r>
-        <w:t xml:space="preserve"> dla frontendu, które zostały dostrzeżone przez użytkowników pozwalają, jeszcze na wiele lat bycia numerem jeden dla React.</w:t>
+        <w:t xml:space="preserve"> dla </w:t>
+      </w:r>
+      <w:proofErr w:type="spellStart"/>
+      <w:r>
+        <w:t>frontendu</w:t>
+      </w:r>
+      <w:proofErr w:type="spellEnd"/>
+      <w:r>
+        <w:t xml:space="preserve">, które zostały dostrzeżone przez użytkowników pozwalają, jeszcze na wiele lat bycia numerem jeden dla </w:t>
+      </w:r>
+      <w:proofErr w:type="spellStart"/>
+      <w:r>
+        <w:t>React</w:t>
+      </w:r>
+      <w:proofErr w:type="spellEnd"/>
+      <w:r>
+        <w:t>.</w:t>
       </w:r>
     </w:p>
     <w:p>
@@ -3782,7 +4367,7 @@
                     <pic:cNvPicPr/>
                   </pic:nvPicPr>
                   <pic:blipFill>
-                    <a:blip r:embed="rId12">
+                    <a:blip r:embed="rId13">
                       <a:extLst>
                         <a:ext uri="{28A0092B-C50C-407E-A947-70E740481C1C}">
                           <a14:useLocalDpi xmlns:a14="http://schemas.microsoft.com/office/drawing/2010/main" val="0"/>
@@ -3812,31 +4397,86 @@
     <w:p>
       <w:pPr>
         <w:pStyle w:val="Caption"/>
-      </w:pPr>
-      <w:r>
+        <w:rPr>
+          <w:rFonts w:ascii="Calibri" w:hAnsi="Calibri" w:cs="Calibri"/>
+          <w:sz w:val="20"/>
+          <w:szCs w:val="20"/>
+        </w:rPr>
+      </w:pPr>
+      <w:r>
+        <w:rPr>
+          <w:rFonts w:ascii="Calibri" w:hAnsi="Calibri" w:cs="Calibri"/>
+          <w:sz w:val="20"/>
+          <w:szCs w:val="20"/>
+        </w:rPr>
         <w:t xml:space="preserve">Rysunek </w:t>
       </w:r>
-      <w:fldSimple w:instr=" SEQ Rysunek \* ARABIC ">
-        <w:r>
-          <w:rPr>
-            <w:noProof/>
-          </w:rPr>
-          <w:t>1</w:t>
-        </w:r>
-      </w:fldSimple>
-      <w:r>
+      <w:r>
+        <w:rPr>
+          <w:rFonts w:ascii="Calibri" w:hAnsi="Calibri" w:cs="Calibri"/>
+          <w:sz w:val="20"/>
+          <w:szCs w:val="20"/>
+        </w:rPr>
+        <w:fldChar w:fldCharType="begin"/>
+      </w:r>
+      <w:r>
+        <w:rPr>
+          <w:rFonts w:ascii="Calibri" w:hAnsi="Calibri" w:cs="Calibri"/>
+          <w:sz w:val="20"/>
+          <w:szCs w:val="20"/>
+        </w:rPr>
+        <w:instrText xml:space="preserve"> SEQ Rysunek \* ARABIC </w:instrText>
+      </w:r>
+      <w:r>
+        <w:rPr>
+          <w:rFonts w:ascii="Calibri" w:hAnsi="Calibri" w:cs="Calibri"/>
+          <w:sz w:val="20"/>
+          <w:szCs w:val="20"/>
+        </w:rPr>
+        <w:fldChar w:fldCharType="separate"/>
+      </w:r>
+      <w:r>
+        <w:rPr>
+          <w:rFonts w:ascii="Calibri" w:hAnsi="Calibri" w:cs="Calibri"/>
+          <w:noProof/>
+          <w:sz w:val="20"/>
+          <w:szCs w:val="20"/>
+        </w:rPr>
+        <w:t>2</w:t>
+      </w:r>
+      <w:r>
+        <w:rPr>
+          <w:rFonts w:ascii="Calibri" w:hAnsi="Calibri" w:cs="Calibri"/>
+          <w:sz w:val="20"/>
+          <w:szCs w:val="20"/>
+        </w:rPr>
+        <w:fldChar w:fldCharType="end"/>
+      </w:r>
+      <w:r>
+        <w:rPr>
+          <w:rFonts w:ascii="Calibri" w:hAnsi="Calibri" w:cs="Calibri"/>
+          <w:sz w:val="20"/>
+          <w:szCs w:val="20"/>
+        </w:rPr>
         <w:t xml:space="preserve"> Porównanie popularności największych technologii </w:t>
       </w:r>
       <w:proofErr w:type="spellStart"/>
       <w:r>
+        <w:rPr>
+          <w:rFonts w:ascii="Calibri" w:hAnsi="Calibri" w:cs="Calibri"/>
+          <w:sz w:val="20"/>
+          <w:szCs w:val="20"/>
+        </w:rPr>
         <w:t>framework</w:t>
       </w:r>
       <w:proofErr w:type="spellEnd"/>
       <w:r>
-        <w:t xml:space="preserve">; źródło: </w:t>
-      </w:r>
-      <w:r>
-        <w:t>https://trends.google.com</w:t>
+        <w:rPr>
+          <w:rFonts w:ascii="Calibri" w:hAnsi="Calibri" w:cs="Calibri"/>
+          <w:sz w:val="20"/>
+          <w:szCs w:val="20"/>
+        </w:rPr>
+        <w:t>; źródło: https://trends.google.com</w:t>
       </w:r>
     </w:p>
     <w:p>
@@ -3852,7 +4492,15 @@
       </w:r>
       <w:proofErr w:type="spellEnd"/>
       <w:r>
-        <w:t xml:space="preserve"> w ostatnich latach. Po samej liczbie wyszukań w najpopularniejszej wyszukiwarce – Google, łatwo zauważyć, </w:t>
+        <w:t xml:space="preserve"> w ostatnich latach. Po samej liczbie </w:t>
+      </w:r>
+      <w:proofErr w:type="spellStart"/>
+      <w:r>
+        <w:t>wyszukań</w:t>
+      </w:r>
+      <w:proofErr w:type="spellEnd"/>
+      <w:r>
+        <w:t xml:space="preserve"> w najpopularniejszej wyszukiwarce – Google, łatwo zauważyć, </w:t>
       </w:r>
       <w:r>
         <w:t xml:space="preserve">praktycznie 50% większą popularność względem drugiej najpopularniejszej technologii – </w:t>
@@ -3872,7 +4520,15 @@
       </w:pPr>
       <w:r>
         <w:lastRenderedPageBreak/>
-        <w:t>Proces pisania interfejsu użytkownika w React opiera się na dzieleniu całości aplikacji na mniejsze, niezależne od siebie komponenty wielokrotnego użytku. Celem komponentów jest dostarczenie do kodu w aplikacji dodatkowej funkcjonalności w sposób izolowany, przez swoją logikę, bardzo często zwracający opakowany fragment kodu w HTML.</w:t>
+        <w:t xml:space="preserve">Proces pisania interfejsu użytkownika w </w:t>
+      </w:r>
+      <w:proofErr w:type="spellStart"/>
+      <w:r>
+        <w:t>React</w:t>
+      </w:r>
+      <w:proofErr w:type="spellEnd"/>
+      <w:r>
+        <w:t xml:space="preserve"> opiera się na dzieleniu całości aplikacji na mniejsze, niezależne od siebie komponenty wielokrotnego użytku. Celem komponentów jest dostarczenie do kodu w aplikacji dodatkowej funkcjonalności w sposób izolowany, przez swoją logikę, bardzo często zwracający opakowany fragment kodu w HTML.</w:t>
       </w:r>
     </w:p>
     <w:p>
@@ -3956,7 +4612,23 @@
         <w:t>, jak i zapewniający łatwiejszy proces debugowania i testowania</w:t>
       </w:r>
       <w:r>
-        <w:t>. Pierwotnie wyróżniał go brak stanu, jednak po wprowadzeniu React Hooks, również ta funkcjonalność została wprowadzona. Do utworzenia prostego komponentu wystarczy podanie mu zmiennej z właściwościami oraz zwrócenie poprawnego fragmentu JSX.</w:t>
+        <w:t xml:space="preserve">. Pierwotnie wyróżniał go brak stanu, jednak po wprowadzeniu </w:t>
+      </w:r>
+      <w:proofErr w:type="spellStart"/>
+      <w:r>
+        <w:t>React</w:t>
+      </w:r>
+      <w:proofErr w:type="spellEnd"/>
+      <w:r>
+        <w:t xml:space="preserve"> </w:t>
+      </w:r>
+      <w:proofErr w:type="spellStart"/>
+      <w:r>
+        <w:t>Hooks</w:t>
+      </w:r>
+      <w:proofErr w:type="spellEnd"/>
+      <w:r>
+        <w:t>, również ta funkcjonalność została wprowadzona. Do utworzenia prostego komponentu wystarczy podanie mu zmiennej z właściwościami oraz zwrócenie poprawnego fragmentu JSX.</w:t>
       </w:r>
     </w:p>
     <w:p>
@@ -3971,7 +4643,15 @@
         <w:t xml:space="preserve">Komponenty klasowe – </w:t>
       </w:r>
       <w:r>
-        <w:t xml:space="preserve">Rozwijające funkcjonalności komponentów poprzez dostarczenie zaimplementowanej klasy. Bardziej wymagająca do zaimplementowania niż komponent funkcyjny, React wymaga, aby klasa zawierała wyspecjalizowany konstruktor, dziedziczenie z klasy </w:t>
+        <w:t xml:space="preserve">Rozwijające funkcjonalności komponentów poprzez dostarczenie zaimplementowanej klasy. Bardziej wymagająca do zaimplementowania niż komponent funkcyjny, </w:t>
+      </w:r>
+      <w:proofErr w:type="spellStart"/>
+      <w:r>
+        <w:t>React</w:t>
+      </w:r>
+      <w:proofErr w:type="spellEnd"/>
+      <w:r>
+        <w:t xml:space="preserve"> wymaga, aby klasa zawierała wyspecjalizowany konstruktor, dziedziczenie z klasy </w:t>
       </w:r>
       <w:r>
         <w:rPr>
@@ -3991,7 +4671,23 @@
         <w:t xml:space="preserve"> </w:t>
       </w:r>
       <w:r>
-        <w:t>zwrócenie metody render z ciałem HTML. Główną korzyścią jaką można czerpać z komponentów klasowych są cykle życia aplikacji, takie jak componentDidMount, których implementacja w ciele funkcji, byłaby zdecydowanie dużo cięższa oraz wymagałaby większych starań.</w:t>
+        <w:t xml:space="preserve">zwrócenie metody </w:t>
+      </w:r>
+      <w:proofErr w:type="spellStart"/>
+      <w:r>
+        <w:t>render</w:t>
+      </w:r>
+      <w:proofErr w:type="spellEnd"/>
+      <w:r>
+        <w:t xml:space="preserve"> z ciałem HTML. Główną korzyścią jaką można czerpać z komponentów klasowych są cykle życia aplikacji, takie jak </w:t>
+      </w:r>
+      <w:proofErr w:type="spellStart"/>
+      <w:r>
+        <w:t>componentDidMount</w:t>
+      </w:r>
+      <w:proofErr w:type="spellEnd"/>
+      <w:r>
+        <w:t>, których implementacja w ciele funkcji, byłaby zdecydowanie dużo cięższa oraz wymagałaby większych starań.</w:t>
       </w:r>
     </w:p>
     <w:p>
@@ -3999,7 +4695,39 @@
         <w:pStyle w:val="normalnyalekozaczek"/>
       </w:pPr>
       <w:r>
-        <w:t xml:space="preserve">Rozwiązania technologiczne na podstawie których budowy był React oraz język TypeScript, całkowicie pozwalają na wspólne działanie ze sobą. Powody, na korzyść których warto wybrać TypeScript ponad JavaScript, zaczynają się już od opisu właściwości obu języków. Głównym benefitem, TypeScript jest jego pełne statyczne typowanie zależności. </w:t>
+        <w:t xml:space="preserve">Rozwiązania technologiczne na podstawie których budowy był </w:t>
+      </w:r>
+      <w:proofErr w:type="spellStart"/>
+      <w:r>
+        <w:t>React</w:t>
+      </w:r>
+      <w:proofErr w:type="spellEnd"/>
+      <w:r>
+        <w:t xml:space="preserve"> oraz język </w:t>
+      </w:r>
+      <w:proofErr w:type="spellStart"/>
+      <w:r>
+        <w:t>TypeScript</w:t>
+      </w:r>
+      <w:proofErr w:type="spellEnd"/>
+      <w:r>
+        <w:t xml:space="preserve">, całkowicie pozwalają na wspólne działanie ze sobą. Powody, na korzyść których warto wybrać </w:t>
+      </w:r>
+      <w:proofErr w:type="spellStart"/>
+      <w:r>
+        <w:t>TypeScript</w:t>
+      </w:r>
+      <w:proofErr w:type="spellEnd"/>
+      <w:r>
+        <w:t xml:space="preserve"> ponad JavaScript, zaczynają się już od opisu właściwości obu języków. Głównym benefitem, </w:t>
+      </w:r>
+      <w:proofErr w:type="spellStart"/>
+      <w:r>
+        <w:t>TypeScript</w:t>
+      </w:r>
+      <w:proofErr w:type="spellEnd"/>
+      <w:r>
+        <w:t xml:space="preserve"> jest jego pełne statyczne typowanie zależności. </w:t>
       </w:r>
     </w:p>
     <w:p>
@@ -4007,11 +4735,29 @@
         <w:pStyle w:val="normalnyalekozaczek"/>
       </w:pPr>
       <w:r>
-        <w:t xml:space="preserve">Najszybszą drogą na wdrożenie nowej aplikacji React/TypeScript jest utworzenie jej przy pomocy menadżera pakietów </w:t>
-      </w:r>
+        <w:t xml:space="preserve">Najszybszą drogą na wdrożenie nowej aplikacji </w:t>
+      </w:r>
+      <w:proofErr w:type="spellStart"/>
+      <w:r>
+        <w:t>React</w:t>
+      </w:r>
+      <w:proofErr w:type="spellEnd"/>
+      <w:r>
+        <w:t>/</w:t>
+      </w:r>
+      <w:proofErr w:type="spellStart"/>
+      <w:r>
+        <w:t>TypeScript</w:t>
+      </w:r>
+      <w:proofErr w:type="spellEnd"/>
+      <w:r>
+        <w:t xml:space="preserve"> jest utworzenie jej przy pomocy menadżera pakietów </w:t>
+      </w:r>
+      <w:proofErr w:type="spellStart"/>
       <w:r>
         <w:t>npm</w:t>
       </w:r>
+      <w:proofErr w:type="spellEnd"/>
       <w:r>
         <w:t xml:space="preserve"> oraz </w:t>
       </w:r>
@@ -4019,16 +4765,42 @@
         <w:t>odpowiedniego doklejeniu zależności</w:t>
       </w:r>
       <w:r>
-        <w:t xml:space="preserve"> w komendzie utworzenia nowego projektu React</w:t>
-      </w:r>
+        <w:t xml:space="preserve"> w komendzie utworzenia nowego projektu </w:t>
+      </w:r>
+      <w:proofErr w:type="spellStart"/>
+      <w:r>
+        <w:t>React</w:t>
+      </w:r>
+      <w:proofErr w:type="spellEnd"/>
       <w:r>
         <w:t xml:space="preserve"> „</w:t>
       </w:r>
       <w:r>
         <w:t>--</w:t>
       </w:r>
-      <w:r>
-        <w:t>template typescript”. Podstawową różnicą jaką będzie można zaobserwować przy użyciu zależności o języku TypeScript będą, zupełnie inaczej wygenerowane pliku projektowe, między innymi</w:t>
+      <w:proofErr w:type="spellStart"/>
+      <w:r>
+        <w:t>template</w:t>
+      </w:r>
+      <w:proofErr w:type="spellEnd"/>
+      <w:r>
+        <w:t xml:space="preserve"> </w:t>
+      </w:r>
+      <w:proofErr w:type="spellStart"/>
+      <w:r>
+        <w:t>typescript</w:t>
+      </w:r>
+      <w:proofErr w:type="spellEnd"/>
+      <w:r>
+        <w:t xml:space="preserve">”. Podstawową różnicą jaką będzie można zaobserwować przy użyciu zależności o języku </w:t>
+      </w:r>
+      <w:proofErr w:type="spellStart"/>
+      <w:r>
+        <w:t>TypeScript</w:t>
+      </w:r>
+      <w:proofErr w:type="spellEnd"/>
+      <w:r>
+        <w:t xml:space="preserve"> będą, zupełnie inaczej wygenerowane pliku projektowe, między innymi</w:t>
       </w:r>
       <w:r>
         <w:rPr>
@@ -4048,8 +4820,50 @@
           <w:numId w:val="13"/>
         </w:numPr>
       </w:pPr>
-      <w:r>
-        <w:t>.tsx – wszystkie pliki z rozszerzeniem .js i .jsx należące do JavaScript, zostaną odpowiednio zastąpione plikami TypeScript i TypeScript JSX.</w:t>
+      <w:proofErr w:type="gramStart"/>
+      <w:r>
+        <w:t>.</w:t>
+      </w:r>
+      <w:proofErr w:type="spellStart"/>
+      <w:r>
+        <w:t>tsx</w:t>
+      </w:r>
+      <w:proofErr w:type="spellEnd"/>
+      <w:proofErr w:type="gramEnd"/>
+      <w:r>
+        <w:t xml:space="preserve"> – wszystkie pliki z rozszerzeniem .</w:t>
+      </w:r>
+      <w:proofErr w:type="spellStart"/>
+      <w:r>
+        <w:t>js</w:t>
+      </w:r>
+      <w:proofErr w:type="spellEnd"/>
+      <w:r>
+        <w:t xml:space="preserve"> i .</w:t>
+      </w:r>
+      <w:proofErr w:type="spellStart"/>
+      <w:r>
+        <w:t>jsx</w:t>
+      </w:r>
+      <w:proofErr w:type="spellEnd"/>
+      <w:r>
+        <w:t xml:space="preserve"> należące do JavaScript, zostaną odpowiednio zastąpione plikami </w:t>
+      </w:r>
+      <w:proofErr w:type="spellStart"/>
+      <w:r>
+        <w:t>TypeScript</w:t>
+      </w:r>
+      <w:proofErr w:type="spellEnd"/>
+      <w:r>
+        <w:t xml:space="preserve"> i </w:t>
+      </w:r>
+      <w:proofErr w:type="spellStart"/>
+      <w:r>
+        <w:t>TypeScript</w:t>
+      </w:r>
+      <w:proofErr w:type="spellEnd"/>
+      <w:r>
+        <w:t xml:space="preserve"> JSX.</w:t>
       </w:r>
     </w:p>
     <w:p>
@@ -4060,10 +4874,22 @@
           <w:numId w:val="13"/>
         </w:numPr>
       </w:pPr>
+      <w:proofErr w:type="spellStart"/>
+      <w:proofErr w:type="gramStart"/>
       <w:r>
         <w:lastRenderedPageBreak/>
-        <w:t>tsconfig.json – w miejscu pliku jsconfig.json</w:t>
-      </w:r>
+        <w:t>tsconfig.json</w:t>
+      </w:r>
+      <w:proofErr w:type="spellEnd"/>
+      <w:proofErr w:type="gramEnd"/>
+      <w:r>
+        <w:t xml:space="preserve"> – w miejscu pliku </w:t>
+      </w:r>
+      <w:proofErr w:type="spellStart"/>
+      <w:r>
+        <w:t>jsconfig.json</w:t>
+      </w:r>
+      <w:proofErr w:type="spellEnd"/>
       <w:r>
         <w:t>, wyspecjalizowany plik konfiguracyjny zawierający szablon, z domyślnie dostarczonymi ustawieniami projektu.</w:t>
       </w:r>
@@ -4076,11 +4902,16 @@
           <w:numId w:val="13"/>
         </w:numPr>
       </w:pPr>
+      <w:proofErr w:type="spellStart"/>
       <w:r>
         <w:t>r</w:t>
       </w:r>
       <w:r>
-        <w:t xml:space="preserve">eact-app-env.d.ts </w:t>
+        <w:t>eact-app-env.d.ts</w:t>
+      </w:r>
+      <w:proofErr w:type="spellEnd"/>
+      <w:r>
+        <w:t xml:space="preserve"> </w:t>
       </w:r>
       <w:r>
         <w:t>–</w:t>
@@ -4089,10 +4920,15 @@
         <w:t xml:space="preserve"> </w:t>
       </w:r>
       <w:r>
-        <w:t xml:space="preserve">pozwala w osadzaniu </w:t>
-      </w:r>
-      <w:r>
-        <w:t>w aplikacji podstawowych zależności z szablonu aplikacji React oraz wprowadzaniu z niego plików.</w:t>
+        <w:t xml:space="preserve">pozwala w osadzaniu w aplikacji podstawowych zależności z szablonu aplikacji </w:t>
+      </w:r>
+      <w:proofErr w:type="spellStart"/>
+      <w:r>
+        <w:t>React</w:t>
+      </w:r>
+      <w:proofErr w:type="spellEnd"/>
+      <w:r>
+        <w:t xml:space="preserve"> oraz wprowadzaniu z niego plików.</w:t>
       </w:r>
     </w:p>
     <w:p>
@@ -4503,8 +5339,8 @@
       </w:r>
     </w:p>
     <w:sectPr>
-      <w:footerReference w:type="even" r:id="rId13"/>
-      <w:footerReference w:type="default" r:id="rId14"/>
+      <w:footerReference w:type="even" r:id="rId14"/>
+      <w:footerReference w:type="default" r:id="rId15"/>
       <w:pgSz w:w="11906" w:h="16838"/>
       <w:pgMar w:top="1440" w:right="1440" w:bottom="1440" w:left="1800" w:header="708" w:footer="708" w:gutter="0"/>
       <w:cols w:space="708"/>
@@ -4628,15 +5464,36 @@
     <w:p>
       <w:pPr>
         <w:pStyle w:val="FootnoteText"/>
+        <w:rPr>
+          <w:rFonts w:ascii="Calibri" w:hAnsi="Calibri" w:cs="Calibri"/>
+        </w:rPr>
       </w:pPr>
       <w:r>
         <w:rPr>
           <w:rStyle w:val="FootnoteReference"/>
+          <w:rFonts w:ascii="Calibri" w:hAnsi="Calibri" w:cs="Calibri"/>
         </w:rPr>
         <w:footnoteRef/>
       </w:r>
       <w:r>
-        <w:t xml:space="preserve"> JetBrains; Przyczyna powstania Kotlin/JS https://kotlinlang.org/docs/js-overview.html#use-cases-for-kotlin-js; dostęp 15.11.2021</w:t>
+        <w:rPr>
+          <w:rFonts w:ascii="Calibri" w:hAnsi="Calibri" w:cs="Calibri"/>
+        </w:rPr>
+        <w:t xml:space="preserve"> </w:t>
+      </w:r>
+      <w:proofErr w:type="spellStart"/>
+      <w:r>
+        <w:rPr>
+          <w:rFonts w:ascii="Calibri" w:hAnsi="Calibri" w:cs="Calibri"/>
+        </w:rPr>
+        <w:t>JetBrains</w:t>
+      </w:r>
+      <w:proofErr w:type="spellEnd"/>
+      <w:r>
+        <w:rPr>
+          <w:rFonts w:ascii="Calibri" w:hAnsi="Calibri" w:cs="Calibri"/>
+        </w:rPr>
+        <w:t>; Przyczyna powstania Kotlin/JS https://kotlinlang.org/docs/js-overview.html#use-cases-for-kotlin-js; dostęp 15.11.2021</w:t>
       </w:r>
     </w:p>
   </w:footnote>
@@ -4644,32 +5501,65 @@
     <w:p>
       <w:pPr>
         <w:pStyle w:val="FootnoteText"/>
+        <w:rPr>
+          <w:rFonts w:ascii="Calibri" w:hAnsi="Calibri" w:cs="Calibri"/>
+        </w:rPr>
       </w:pPr>
       <w:r>
         <w:rPr>
           <w:rStyle w:val="FootnoteReference"/>
+          <w:rFonts w:ascii="Calibri" w:hAnsi="Calibri" w:cs="Calibri"/>
         </w:rPr>
         <w:footnoteRef/>
       </w:r>
       <w:r>
+        <w:rPr>
+          <w:rFonts w:ascii="Calibri" w:hAnsi="Calibri" w:cs="Calibri"/>
+        </w:rPr>
         <w:t xml:space="preserve"> </w:t>
       </w:r>
-      <w:r>
-        <w:t xml:space="preserve">JetBrains; </w:t>
-      </w:r>
-      <w:r>
+      <w:proofErr w:type="spellStart"/>
+      <w:r>
+        <w:rPr>
+          <w:rFonts w:ascii="Calibri" w:hAnsi="Calibri" w:cs="Calibri"/>
+        </w:rPr>
+        <w:t>JetBrains</w:t>
+      </w:r>
+      <w:proofErr w:type="spellEnd"/>
+      <w:r>
+        <w:rPr>
+          <w:rFonts w:ascii="Calibri" w:hAnsi="Calibri" w:cs="Calibri"/>
+        </w:rPr>
+        <w:t xml:space="preserve">; </w:t>
+      </w:r>
+      <w:r>
+        <w:rPr>
+          <w:rFonts w:ascii="Calibri" w:hAnsi="Calibri" w:cs="Calibri"/>
+        </w:rPr>
         <w:t>Charakterystyka Kotlina</w:t>
       </w:r>
       <w:r>
+        <w:rPr>
+          <w:rFonts w:ascii="Calibri" w:hAnsi="Calibri" w:cs="Calibri"/>
+        </w:rPr>
         <w:t>;</w:t>
       </w:r>
       <w:r>
+        <w:rPr>
+          <w:rFonts w:ascii="Calibri" w:hAnsi="Calibri" w:cs="Calibri"/>
+        </w:rPr>
         <w:t xml:space="preserve"> </w:t>
       </w:r>
       <w:r>
+        <w:rPr>
+          <w:rFonts w:ascii="Calibri" w:hAnsi="Calibri" w:cs="Calibri"/>
+        </w:rPr>
         <w:t>www.</w:t>
       </w:r>
       <w:r>
+        <w:rPr>
+          <w:rFonts w:ascii="Calibri" w:hAnsi="Calibri" w:cs="Calibri"/>
+        </w:rPr>
         <w:t>kotlinlang.org/; dostęp 15.11.2021</w:t>
       </w:r>
     </w:p>
@@ -4678,37 +5568,65 @@
     <w:p>
       <w:pPr>
         <w:pStyle w:val="FootnoteText"/>
+        <w:rPr>
+          <w:rFonts w:ascii="Calibri" w:hAnsi="Calibri" w:cs="Calibri"/>
+        </w:rPr>
       </w:pPr>
       <w:r>
         <w:rPr>
           <w:rStyle w:val="FootnoteReference"/>
+          <w:rFonts w:ascii="Calibri" w:hAnsi="Calibri" w:cs="Calibri"/>
         </w:rPr>
         <w:footnoteRef/>
       </w:r>
       <w:r>
+        <w:rPr>
+          <w:rFonts w:ascii="Calibri" w:hAnsi="Calibri" w:cs="Calibri"/>
+        </w:rPr>
         <w:t xml:space="preserve"> </w:t>
       </w:r>
       <w:r>
+        <w:rPr>
+          <w:rFonts w:ascii="Calibri" w:hAnsi="Calibri" w:cs="Calibri"/>
+        </w:rPr>
         <w:t xml:space="preserve">S. </w:t>
       </w:r>
       <w:proofErr w:type="spellStart"/>
       <w:r>
+        <w:rPr>
+          <w:rFonts w:ascii="Calibri" w:hAnsi="Calibri" w:cs="Calibri"/>
+        </w:rPr>
         <w:t>O'Dea</w:t>
       </w:r>
       <w:proofErr w:type="spellEnd"/>
       <w:r>
+        <w:rPr>
+          <w:rFonts w:ascii="Calibri" w:hAnsi="Calibri" w:cs="Calibri"/>
+        </w:rPr>
         <w:t xml:space="preserve">, 29.06.2021; </w:t>
       </w:r>
       <w:r>
+        <w:rPr>
+          <w:rFonts w:ascii="Calibri" w:hAnsi="Calibri" w:cs="Calibri"/>
+        </w:rPr>
         <w:t>Statistica.com</w:t>
       </w:r>
       <w:r>
+        <w:rPr>
+          <w:rFonts w:ascii="Calibri" w:hAnsi="Calibri" w:cs="Calibri"/>
+        </w:rPr>
         <w:t>;</w:t>
       </w:r>
       <w:r>
+        <w:rPr>
+          <w:rFonts w:ascii="Calibri" w:hAnsi="Calibri" w:cs="Calibri"/>
+        </w:rPr>
         <w:t xml:space="preserve"> </w:t>
       </w:r>
       <w:r>
+        <w:rPr>
+          <w:rFonts w:ascii="Calibri" w:hAnsi="Calibri" w:cs="Calibri"/>
+        </w:rPr>
         <w:t>Udział różnych platform w rynku mobilnym 2012-2021 www.statista.com/statistics/272698/global-market-share-held-by-mobile-operating-systems-since-2009/; dostęp 15.11.2021</w:t>
       </w:r>
     </w:p>
@@ -4717,24 +5635,66 @@
     <w:p>
       <w:pPr>
         <w:pStyle w:val="FootnoteText"/>
+        <w:rPr>
+          <w:rFonts w:ascii="Calibri" w:hAnsi="Calibri" w:cs="Calibri"/>
+        </w:rPr>
       </w:pPr>
       <w:r>
         <w:rPr>
           <w:rStyle w:val="FootnoteReference"/>
+          <w:rFonts w:ascii="Calibri" w:hAnsi="Calibri" w:cs="Calibri"/>
         </w:rPr>
         <w:footnoteRef/>
       </w:r>
       <w:r>
+        <w:rPr>
+          <w:rFonts w:ascii="Calibri" w:hAnsi="Calibri" w:cs="Calibri"/>
+        </w:rPr>
         <w:t xml:space="preserve"> Microsoft; Różnice </w:t>
       </w:r>
       <w:r>
+        <w:rPr>
+          <w:rFonts w:ascii="Calibri" w:hAnsi="Calibri" w:cs="Calibri"/>
+        </w:rPr>
         <w:t xml:space="preserve">w </w:t>
       </w:r>
-      <w:r>
-        <w:t xml:space="preserve">TypeScript </w:t>
-      </w:r>
-      <w:r>
-        <w:t>https://www.typescriptlang.org/</w:t>
+      <w:proofErr w:type="spellStart"/>
+      <w:r>
+        <w:rPr>
+          <w:rFonts w:ascii="Calibri" w:hAnsi="Calibri" w:cs="Calibri"/>
+        </w:rPr>
+        <w:t>TypeScript</w:t>
+      </w:r>
+      <w:proofErr w:type="spellEnd"/>
+      <w:r>
+        <w:rPr>
+          <w:rFonts w:ascii="Calibri" w:hAnsi="Calibri" w:cs="Calibri"/>
+        </w:rPr>
+        <w:t xml:space="preserve"> </w:t>
+      </w:r>
+      <w:r>
+        <w:rPr>
+          <w:rFonts w:ascii="Calibri" w:hAnsi="Calibri" w:cs="Calibri"/>
+        </w:rPr>
+        <w:t>https://www.typescriptlang</w:t>
+      </w:r>
+      <w:r>
+        <w:rPr>
+          <w:rFonts w:ascii="Calibri" w:hAnsi="Calibri" w:cs="Calibri"/>
+        </w:rPr>
+        <w:t>.</w:t>
+      </w:r>
+      <w:r>
+        <w:rPr>
+          <w:rFonts w:ascii="Calibri" w:hAnsi="Calibri" w:cs="Calibri"/>
+        </w:rPr>
+        <w:t>org/</w:t>
+      </w:r>
+      <w:r>
+        <w:rPr>
+          <w:rFonts w:ascii="Calibri" w:hAnsi="Calibri" w:cs="Calibri"/>
+        </w:rPr>
+        <w:t>; dostęp 21.11.2021</w:t>
       </w:r>
     </w:p>
   </w:footnote>
@@ -4742,21 +5702,56 @@
     <w:p>
       <w:pPr>
         <w:pStyle w:val="FootnoteText"/>
+        <w:rPr>
+          <w:rFonts w:ascii="Calibri" w:hAnsi="Calibri" w:cs="Calibri"/>
+        </w:rPr>
       </w:pPr>
       <w:r>
         <w:rPr>
           <w:rStyle w:val="FootnoteReference"/>
+          <w:rFonts w:ascii="Calibri" w:hAnsi="Calibri" w:cs="Calibri"/>
         </w:rPr>
         <w:footnoteRef/>
       </w:r>
       <w:r>
+        <w:rPr>
+          <w:rFonts w:ascii="Calibri" w:hAnsi="Calibri" w:cs="Calibri"/>
+        </w:rPr>
         <w:t xml:space="preserve"> </w:t>
       </w:r>
-      <w:r>
-        <w:t xml:space="preserve">React; Dodanie TypeScript do aplikacji; </w:t>
-      </w:r>
-      <w:r>
-        <w:t>https://create-react-app.dev/docs/adding-typescript/</w:t>
+      <w:proofErr w:type="spellStart"/>
+      <w:r>
+        <w:rPr>
+          <w:rFonts w:ascii="Calibri" w:hAnsi="Calibri" w:cs="Calibri"/>
+        </w:rPr>
+        <w:t>React</w:t>
+      </w:r>
+      <w:proofErr w:type="spellEnd"/>
+      <w:r>
+        <w:rPr>
+          <w:rFonts w:ascii="Calibri" w:hAnsi="Calibri" w:cs="Calibri"/>
+        </w:rPr>
+        <w:t xml:space="preserve">; Dodanie </w:t>
+      </w:r>
+      <w:proofErr w:type="spellStart"/>
+      <w:r>
+        <w:rPr>
+          <w:rFonts w:ascii="Calibri" w:hAnsi="Calibri" w:cs="Calibri"/>
+        </w:rPr>
+        <w:t>TypeScript</w:t>
+      </w:r>
+      <w:proofErr w:type="spellEnd"/>
+      <w:r>
+        <w:rPr>
+          <w:rFonts w:ascii="Calibri" w:hAnsi="Calibri" w:cs="Calibri"/>
+        </w:rPr>
+        <w:t xml:space="preserve"> do aplikacji; </w:t>
+      </w:r>
+      <w:r>
+        <w:rPr>
+          <w:rFonts w:ascii="Calibri" w:hAnsi="Calibri" w:cs="Calibri"/>
+        </w:rPr>
+        <w:t>https://create-react-app.dev/docs/adding-typescript/; dostęp 21.11.2021</w:t>
       </w:r>
     </w:p>
   </w:footnote>
@@ -5533,6 +6528,119 @@
     </w:lvl>
   </w:abstractNum>
   <w:abstractNum w:abstractNumId="7" w15:restartNumberingAfterBreak="0">
+    <w:nsid w:val="3AF33EDD"/>
+    <w:multiLevelType w:val="hybridMultilevel"/>
+    <w:tmpl w:val="B1CA1210"/>
+    <w:lvl w:ilvl="0" w:tplc="08090001">
+      <w:start w:val="1"/>
+      <w:numFmt w:val="bullet"/>
+      <w:lvlText w:val=""/>
+      <w:lvlJc w:val="left"/>
+      <w:pPr>
+        <w:ind w:left="720" w:hanging="360"/>
+      </w:pPr>
+      <w:rPr>
+        <w:rFonts w:ascii="Symbol" w:hAnsi="Symbol" w:hint="default"/>
+      </w:rPr>
+    </w:lvl>
+    <w:lvl w:ilvl="1" w:tplc="08090003" w:tentative="1">
+      <w:start w:val="1"/>
+      <w:numFmt w:val="bullet"/>
+      <w:lvlText w:val="o"/>
+      <w:lvlJc w:val="left"/>
+      <w:pPr>
+        <w:ind w:left="1440" w:hanging="360"/>
+      </w:pPr>
+      <w:rPr>
+        <w:rFonts w:ascii="Courier New" w:hAnsi="Courier New" w:cs="Courier New" w:hint="default"/>
+      </w:rPr>
+    </w:lvl>
+    <w:lvl w:ilvl="2" w:tplc="08090005" w:tentative="1">
+      <w:start w:val="1"/>
+      <w:numFmt w:val="bullet"/>
+      <w:lvlText w:val=""/>
+      <w:lvlJc w:val="left"/>
+      <w:pPr>
+        <w:ind w:left="2160" w:hanging="360"/>
+      </w:pPr>
+      <w:rPr>
+        <w:rFonts w:ascii="Wingdings" w:hAnsi="Wingdings" w:hint="default"/>
+      </w:rPr>
+    </w:lvl>
+    <w:lvl w:ilvl="3" w:tplc="08090001" w:tentative="1">
+      <w:start w:val="1"/>
+      <w:numFmt w:val="bullet"/>
+      <w:lvlText w:val=""/>
+      <w:lvlJc w:val="left"/>
+      <w:pPr>
+        <w:ind w:left="2880" w:hanging="360"/>
+      </w:pPr>
+      <w:rPr>
+        <w:rFonts w:ascii="Symbol" w:hAnsi="Symbol" w:hint="default"/>
+      </w:rPr>
+    </w:lvl>
+    <w:lvl w:ilvl="4" w:tplc="08090003" w:tentative="1">
+      <w:start w:val="1"/>
+      <w:numFmt w:val="bullet"/>
+      <w:lvlText w:val="o"/>
+      <w:lvlJc w:val="left"/>
+      <w:pPr>
+        <w:ind w:left="3600" w:hanging="360"/>
+      </w:pPr>
+      <w:rPr>
+        <w:rFonts w:ascii="Courier New" w:hAnsi="Courier New" w:cs="Courier New" w:hint="default"/>
+      </w:rPr>
+    </w:lvl>
+    <w:lvl w:ilvl="5" w:tplc="08090005" w:tentative="1">
+      <w:start w:val="1"/>
+      <w:numFmt w:val="bullet"/>
+      <w:lvlText w:val=""/>
+      <w:lvlJc w:val="left"/>
+      <w:pPr>
+        <w:ind w:left="4320" w:hanging="360"/>
+      </w:pPr>
+      <w:rPr>
+        <w:rFonts w:ascii="Wingdings" w:hAnsi="Wingdings" w:hint="default"/>
+      </w:rPr>
+    </w:lvl>
+    <w:lvl w:ilvl="6" w:tplc="08090001" w:tentative="1">
+      <w:start w:val="1"/>
+      <w:numFmt w:val="bullet"/>
+      <w:lvlText w:val=""/>
+      <w:lvlJc w:val="left"/>
+      <w:pPr>
+        <w:ind w:left="5040" w:hanging="360"/>
+      </w:pPr>
+      <w:rPr>
+        <w:rFonts w:ascii="Symbol" w:hAnsi="Symbol" w:hint="default"/>
+      </w:rPr>
+    </w:lvl>
+    <w:lvl w:ilvl="7" w:tplc="08090003" w:tentative="1">
+      <w:start w:val="1"/>
+      <w:numFmt w:val="bullet"/>
+      <w:lvlText w:val="o"/>
+      <w:lvlJc w:val="left"/>
+      <w:pPr>
+        <w:ind w:left="5760" w:hanging="360"/>
+      </w:pPr>
+      <w:rPr>
+        <w:rFonts w:ascii="Courier New" w:hAnsi="Courier New" w:cs="Courier New" w:hint="default"/>
+      </w:rPr>
+    </w:lvl>
+    <w:lvl w:ilvl="8" w:tplc="08090005" w:tentative="1">
+      <w:start w:val="1"/>
+      <w:numFmt w:val="bullet"/>
+      <w:lvlText w:val=""/>
+      <w:lvlJc w:val="left"/>
+      <w:pPr>
+        <w:ind w:left="6480" w:hanging="360"/>
+      </w:pPr>
+      <w:rPr>
+        <w:rFonts w:ascii="Wingdings" w:hAnsi="Wingdings" w:hint="default"/>
+      </w:rPr>
+    </w:lvl>
+  </w:abstractNum>
+  <w:abstractNum w:abstractNumId="8" w15:restartNumberingAfterBreak="0">
     <w:nsid w:val="481A5E26"/>
     <w:multiLevelType w:val="hybridMultilevel"/>
     <w:tmpl w:val="4080B9AE"/>
@@ -5645,7 +6753,7 @@
       </w:rPr>
     </w:lvl>
   </w:abstractNum>
-  <w:abstractNum w:abstractNumId="8" w15:restartNumberingAfterBreak="0">
+  <w:abstractNum w:abstractNumId="9" w15:restartNumberingAfterBreak="0">
     <w:nsid w:val="57B21584"/>
     <w:multiLevelType w:val="hybridMultilevel"/>
     <w:tmpl w:val="1C6CAAFE"/>
@@ -5758,7 +6866,7 @@
       </w:rPr>
     </w:lvl>
   </w:abstractNum>
-  <w:abstractNum w:abstractNumId="9" w15:restartNumberingAfterBreak="0">
+  <w:abstractNum w:abstractNumId="10" w15:restartNumberingAfterBreak="0">
     <w:nsid w:val="614D1F62"/>
     <w:multiLevelType w:val="hybridMultilevel"/>
     <w:tmpl w:val="51242272"/>
@@ -5871,7 +6979,7 @@
       </w:rPr>
     </w:lvl>
   </w:abstractNum>
-  <w:abstractNum w:abstractNumId="10" w15:restartNumberingAfterBreak="0">
+  <w:abstractNum w:abstractNumId="11" w15:restartNumberingAfterBreak="0">
     <w:nsid w:val="67575424"/>
     <w:multiLevelType w:val="multilevel"/>
     <w:tmpl w:val="0415001F"/>
@@ -5960,7 +7068,7 @@
       </w:pPr>
     </w:lvl>
   </w:abstractNum>
-  <w:abstractNum w:abstractNumId="11" w15:restartNumberingAfterBreak="0">
+  <w:abstractNum w:abstractNumId="12" w15:restartNumberingAfterBreak="0">
     <w:nsid w:val="736A779F"/>
     <w:multiLevelType w:val="hybridMultilevel"/>
     <w:tmpl w:val="D2720A1A"/>
@@ -6049,7 +7157,7 @@
       </w:pPr>
     </w:lvl>
   </w:abstractNum>
-  <w:abstractNum w:abstractNumId="12" w15:restartNumberingAfterBreak="0">
+  <w:abstractNum w:abstractNumId="13" w15:restartNumberingAfterBreak="0">
     <w:nsid w:val="7DAE5279"/>
     <w:multiLevelType w:val="multilevel"/>
     <w:tmpl w:val="7EB68A66"/>
@@ -6163,16 +7271,16 @@
     </w:lvl>
   </w:abstractNum>
   <w:num w:numId="1">
-    <w:abstractNumId w:val="10"/>
+    <w:abstractNumId w:val="11"/>
   </w:num>
   <w:num w:numId="2">
     <w:abstractNumId w:val="5"/>
   </w:num>
   <w:num w:numId="3">
-    <w:abstractNumId w:val="11"/>
+    <w:abstractNumId w:val="12"/>
   </w:num>
   <w:num w:numId="4">
-    <w:abstractNumId w:val="12"/>
+    <w:abstractNumId w:val="13"/>
   </w:num>
   <w:num w:numId="5">
     <w:abstractNumId w:val="0"/>
@@ -6181,25 +7289,28 @@
     <w:abstractNumId w:val="1"/>
   </w:num>
   <w:num w:numId="7">
-    <w:abstractNumId w:val="9"/>
+    <w:abstractNumId w:val="10"/>
   </w:num>
   <w:num w:numId="8">
     <w:abstractNumId w:val="6"/>
   </w:num>
   <w:num w:numId="9">
-    <w:abstractNumId w:val="8"/>
+    <w:abstractNumId w:val="9"/>
   </w:num>
   <w:num w:numId="10">
     <w:abstractNumId w:val="2"/>
   </w:num>
   <w:num w:numId="11">
-    <w:abstractNumId w:val="7"/>
+    <w:abstractNumId w:val="8"/>
   </w:num>
   <w:num w:numId="12">
     <w:abstractNumId w:val="3"/>
   </w:num>
   <w:num w:numId="13">
     <w:abstractNumId w:val="4"/>
+  </w:num>
+  <w:num w:numId="14">
+    <w:abstractNumId w:val="7"/>
   </w:num>
 </w:numbering>
 </file>
@@ -6906,6 +8017,18 @@
       <w:szCs w:val="18"/>
     </w:rPr>
   </w:style>
+  <w:style w:type="character" w:styleId="FollowedHyperlink">
+    <w:name w:val="FollowedHyperlink"/>
+    <w:basedOn w:val="DefaultParagraphFont"/>
+    <w:uiPriority w:val="99"/>
+    <w:semiHidden/>
+    <w:unhideWhenUsed/>
+    <w:rsid w:val="000966A5"/>
+    <w:rPr>
+      <w:color w:val="954F72" w:themeColor="followedHyperlink"/>
+      <w:u w:val="single"/>
+    </w:rPr>
+  </w:style>
 </w:styles>
 </file>
 

</xml_diff>

<commit_message>
[D] Add whole spring
</commit_message>
<xml_diff>
--- a/docs/arkadiusz_panczyk_s18706_praca_inz.docx
+++ b/docs/arkadiusz_panczyk_s18706_praca_inz.docx
@@ -3671,7 +3671,27 @@
         <w:t>Core –</w:t>
       </w:r>
       <w:r>
-        <w:t xml:space="preserve"> Najbardziej kojarzone ze Spring’iem funkcjonalności. Wprowadza do aplikacji właściwości takie jak wstrzykiwanie zależności.</w:t>
+        <w:t xml:space="preserve"> Najbardziej kojarzone ze Spring’iem funkcjonalności. Wprowadza do aplikacji </w:t>
+      </w:r>
+      <w:r>
+        <w:t xml:space="preserve">popularne </w:t>
+      </w:r>
+      <w:r>
+        <w:t>właściwości takie jak wstrzykiwanie zależności</w:t>
+      </w:r>
+      <w:r>
+        <w:t xml:space="preserve"> do ziaren aplikacji jak i języka wyrażeń </w:t>
+      </w:r>
+      <w:proofErr w:type="spellStart"/>
+      <w:r>
+        <w:t>Spel</w:t>
+      </w:r>
+      <w:proofErr w:type="spellEnd"/>
+      <w:r>
+        <w:t>, pozwalające rozwijać dynamiczne odwołania do klas za pomocą ciągów znaków</w:t>
+      </w:r>
+      <w:r>
+        <w:t>.</w:t>
       </w:r>
     </w:p>
     <w:p>
@@ -3719,10 +3739,10 @@
         <w:t xml:space="preserve">Instrumentation </w:t>
       </w:r>
       <w:r>
-        <w:t>–</w:t>
-      </w:r>
-      <w:r>
-        <w:t xml:space="preserve"> Moduł wprowadzający programowanie oparte na aspektach. Modularność rozwiązań </w:t>
+        <w:t xml:space="preserve">– Moduł wprowadzający programowanie oparte na aspektach. </w:t>
+      </w:r>
+      <w:r>
+        <w:t>Dodatkowo pozwala na wprowadzenie przydatnych serwisów, poprzez instrumentowanie kodu bajtowego do metod, ukierunkowane na gromadzenie danych.</w:t>
       </w:r>
     </w:p>
     <w:p>
@@ -3743,18 +3763,322 @@
     <w:p>
       <w:pPr>
         <w:pStyle w:val="normalnyalekozaczek"/>
-        <w:ind w:firstLine="0"/>
-      </w:pPr>
-      <w:r>
-        <w:t xml:space="preserve">// </w:t>
-      </w:r>
-      <w:proofErr w:type="gramStart"/>
-      <w:r>
-        <w:t>Cos</w:t>
-      </w:r>
-      <w:proofErr w:type="gramEnd"/>
-      <w:r>
-        <w:t xml:space="preserve"> o beanach i adnotacje</w:t>
+      </w:pPr>
+      <w:r>
+        <w:lastRenderedPageBreak/>
+        <w:t xml:space="preserve">Podstawowym cyklem rozwoju aplikacji, jest używanie ziaren dostępnych w tworzonym programie przy użyciu różnego rodzaju adnotacji, dostępnych bezpośrednio ze Spring Framework lub wyciągania ich prosto z kontekstu aplikacji. Podstawowa funkcjonalność wstrzykiwania zależności pomiędzy klasami i zmiennymi, realizowana jest właśnie przez ziarna Java. </w:t>
+      </w:r>
+    </w:p>
+    <w:p>
+      <w:pPr>
+        <w:pStyle w:val="normalnyalekozaczek"/>
+      </w:pPr>
+      <w:r>
+        <w:t>Dobrodziejstwo udostępnione przez tworzenie nowych obiektów, może być realizowane poprzez wzorzec projektowy, wstrzyknięcia zależności</w:t>
+      </w:r>
+      <w:r>
+        <w:t xml:space="preserve">, udostępniana właściwość pozwala na oczyszczenie kodu, z powtarzających się </w:t>
+      </w:r>
+      <w:proofErr w:type="spellStart"/>
+      <w:r>
+        <w:t>wywołań</w:t>
+      </w:r>
+      <w:proofErr w:type="spellEnd"/>
+      <w:r>
+        <w:t xml:space="preserve"> nowych obiektów o tej samej budowie. Zakres </w:t>
+      </w:r>
+      <w:r>
+        <w:t xml:space="preserve">tworzenia nowych </w:t>
+      </w:r>
+      <w:proofErr w:type="spellStart"/>
+      <w:r>
+        <w:t>bean’ów</w:t>
+      </w:r>
+      <w:proofErr w:type="spellEnd"/>
+      <w:r>
+        <w:t xml:space="preserve"> można podzielić na pięć typów: </w:t>
+      </w:r>
+    </w:p>
+    <w:p>
+      <w:pPr>
+        <w:pStyle w:val="normalnyalekozaczek"/>
+        <w:numPr>
+          <w:ilvl w:val="0"/>
+          <w:numId w:val="16"/>
+        </w:numPr>
+      </w:pPr>
+      <w:proofErr w:type="spellStart"/>
+      <w:r>
+        <w:rPr>
+          <w:i/>
+          <w:iCs/>
+        </w:rPr>
+        <w:t>Prototype</w:t>
+      </w:r>
+      <w:proofErr w:type="spellEnd"/>
+      <w:r>
+        <w:t xml:space="preserve"> – </w:t>
+      </w:r>
+      <w:r>
+        <w:t>debiutująca</w:t>
+      </w:r>
+      <w:r>
+        <w:t xml:space="preserve"> instancja, przy następnym wstrzyknięciu</w:t>
+      </w:r>
+    </w:p>
+    <w:p>
+      <w:pPr>
+        <w:pStyle w:val="normalnyalekozaczek"/>
+        <w:numPr>
+          <w:ilvl w:val="0"/>
+          <w:numId w:val="16"/>
+        </w:numPr>
+      </w:pPr>
+      <w:r>
+        <w:rPr>
+          <w:i/>
+          <w:iCs/>
+        </w:rPr>
+        <w:t>Singleton</w:t>
+      </w:r>
+      <w:r>
+        <w:t xml:space="preserve"> –</w:t>
+      </w:r>
+      <w:r>
+        <w:t xml:space="preserve"> taka sama </w:t>
+      </w:r>
+      <w:r>
+        <w:t>na wszystkie aplikacje</w:t>
+      </w:r>
+    </w:p>
+    <w:p>
+      <w:pPr>
+        <w:pStyle w:val="normalnyalekozaczek"/>
+        <w:numPr>
+          <w:ilvl w:val="0"/>
+          <w:numId w:val="16"/>
+        </w:numPr>
+      </w:pPr>
+      <w:proofErr w:type="spellStart"/>
+      <w:r>
+        <w:rPr>
+          <w:i/>
+          <w:iCs/>
+        </w:rPr>
+        <w:t>Session</w:t>
+      </w:r>
+      <w:proofErr w:type="spellEnd"/>
+      <w:r>
+        <w:t xml:space="preserve"> </w:t>
+      </w:r>
+      <w:r>
+        <w:t>–</w:t>
+      </w:r>
+      <w:r>
+        <w:t xml:space="preserve"> </w:t>
+      </w:r>
+      <w:r>
+        <w:t>przy łączeniu kolejnej sesji</w:t>
+      </w:r>
+    </w:p>
+    <w:p>
+      <w:pPr>
+        <w:pStyle w:val="normalnyalekozaczek"/>
+        <w:numPr>
+          <w:ilvl w:val="0"/>
+          <w:numId w:val="16"/>
+        </w:numPr>
+      </w:pPr>
+      <w:proofErr w:type="spellStart"/>
+      <w:r>
+        <w:rPr>
+          <w:i/>
+          <w:iCs/>
+        </w:rPr>
+        <w:t>Request</w:t>
+      </w:r>
+      <w:proofErr w:type="spellEnd"/>
+      <w:r>
+        <w:t xml:space="preserve"> </w:t>
+      </w:r>
+      <w:r>
+        <w:t>–</w:t>
+      </w:r>
+      <w:r>
+        <w:t xml:space="preserve"> przy nowym żądaniu http</w:t>
+      </w:r>
+      <w:r>
+        <w:t xml:space="preserve"> </w:t>
+      </w:r>
+    </w:p>
+    <w:p>
+      <w:pPr>
+        <w:pStyle w:val="normalnyalekozaczek"/>
+        <w:numPr>
+          <w:ilvl w:val="0"/>
+          <w:numId w:val="16"/>
+        </w:numPr>
+      </w:pPr>
+      <w:proofErr w:type="spellStart"/>
+      <w:r>
+        <w:rPr>
+          <w:i/>
+          <w:iCs/>
+        </w:rPr>
+        <w:t>Websocket</w:t>
+      </w:r>
+      <w:proofErr w:type="spellEnd"/>
+      <w:r>
+        <w:t xml:space="preserve"> </w:t>
+      </w:r>
+      <w:r>
+        <w:t>–</w:t>
+      </w:r>
+      <w:r>
+        <w:t xml:space="preserve"> </w:t>
+      </w:r>
+      <w:r>
+        <w:t xml:space="preserve">taka sama dla nowego łączenia z </w:t>
+      </w:r>
+      <w:proofErr w:type="spellStart"/>
+      <w:r>
+        <w:t>WebSocket</w:t>
+      </w:r>
+      <w:proofErr w:type="spellEnd"/>
+    </w:p>
+    <w:p>
+      <w:pPr>
+        <w:pStyle w:val="normalnyalekozaczek"/>
+        <w:numPr>
+          <w:ilvl w:val="0"/>
+          <w:numId w:val="16"/>
+        </w:numPr>
+      </w:pPr>
+      <w:r>
+        <w:rPr>
+          <w:i/>
+          <w:iCs/>
+        </w:rPr>
+        <w:t>A</w:t>
+      </w:r>
+      <w:r>
+        <w:rPr>
+          <w:i/>
+          <w:iCs/>
+        </w:rPr>
+        <w:t>p</w:t>
+      </w:r>
+      <w:r>
+        <w:rPr>
+          <w:i/>
+          <w:iCs/>
+        </w:rPr>
+        <w:t>plication</w:t>
+      </w:r>
+      <w:r>
+        <w:t xml:space="preserve"> </w:t>
+      </w:r>
+      <w:r>
+        <w:t>–</w:t>
+      </w:r>
+      <w:r>
+        <w:t xml:space="preserve"> </w:t>
+      </w:r>
+      <w:r>
+        <w:t>taka sama na jedną aplikacje</w:t>
+      </w:r>
+    </w:p>
+    <w:p>
+      <w:pPr>
+        <w:pStyle w:val="normalnyalekozaczek"/>
+      </w:pPr>
+      <w:r>
+        <w:t xml:space="preserve">W </w:t>
+      </w:r>
+      <w:proofErr w:type="spellStart"/>
+      <w:r>
+        <w:t>Spring’u</w:t>
+      </w:r>
+      <w:proofErr w:type="spellEnd"/>
+      <w:r>
+        <w:t xml:space="preserve"> dostępne są adnotację,</w:t>
+      </w:r>
+      <w:r>
+        <w:t xml:space="preserve"> oznaczane poprzez „@” oraz słowo opisujące zależność,</w:t>
+      </w:r>
+      <w:r>
+        <w:t xml:space="preserve"> które pozwalają na dodanie przydatnych funkcjonalności dla klas, jak i zmiennych.</w:t>
+      </w:r>
+      <w:r>
+        <w:t xml:space="preserve"> Niektóre z przykładowych zależności (każdy poprzedzony „@”): </w:t>
+      </w:r>
+      <w:r>
+        <w:t xml:space="preserve"> </w:t>
+      </w:r>
+    </w:p>
+    <w:p>
+      <w:pPr>
+        <w:pStyle w:val="normalnyalekozaczek"/>
+        <w:numPr>
+          <w:ilvl w:val="0"/>
+          <w:numId w:val="17"/>
+        </w:numPr>
+      </w:pPr>
+      <w:proofErr w:type="spellStart"/>
+      <w:r>
+        <w:t>Configuration</w:t>
+      </w:r>
+      <w:proofErr w:type="spellEnd"/>
+      <w:r>
+        <w:t xml:space="preserve"> – zależność bazowa, definiująca konfigurację ustawioną poprzez kod.</w:t>
+      </w:r>
+    </w:p>
+    <w:p>
+      <w:pPr>
+        <w:pStyle w:val="normalnyalekozaczek"/>
+        <w:numPr>
+          <w:ilvl w:val="0"/>
+          <w:numId w:val="17"/>
+        </w:numPr>
+      </w:pPr>
+      <w:r>
+        <w:t>Bean – zależność ustawiająca przedstawianą metodę jako ziarno.</w:t>
+      </w:r>
+    </w:p>
+    <w:p>
+      <w:pPr>
+        <w:pStyle w:val="normalnyalekozaczek"/>
+        <w:numPr>
+          <w:ilvl w:val="0"/>
+          <w:numId w:val="17"/>
+        </w:numPr>
+      </w:pPr>
+      <w:r>
+        <w:t>Component – zależność stereotypu, ustawia klasę jako ziarno w kontekście.</w:t>
+      </w:r>
+    </w:p>
+    <w:p>
+      <w:pPr>
+        <w:pStyle w:val="normalnyalekozaczek"/>
+        <w:numPr>
+          <w:ilvl w:val="0"/>
+          <w:numId w:val="17"/>
+        </w:numPr>
+      </w:pPr>
+      <w:r>
+        <w:t>Controller – opisuje klasę jako kontroler potrzebny do WebApi.</w:t>
+      </w:r>
+    </w:p>
+    <w:p>
+      <w:pPr>
+        <w:pStyle w:val="normalnyalekozaczek"/>
+        <w:numPr>
+          <w:ilvl w:val="0"/>
+          <w:numId w:val="17"/>
+        </w:numPr>
+      </w:pPr>
+      <w:r>
+        <w:t>Service – identyfikująca klasę jako implementacja dla logiki biznesowej.</w:t>
       </w:r>
     </w:p>
     <w:p>
@@ -3776,24 +4100,9 @@
         </w:rPr>
         <w:t>Jpa</w:t>
       </w:r>
+      <w:bookmarkStart w:id="9" w:name="_Toc87990962"/>
       <w:bookmarkEnd w:id="8"/>
       <w:proofErr w:type="spellEnd"/>
-    </w:p>
-    <w:p>
-      <w:pPr>
-        <w:rPr>
-          <w:rFonts w:ascii="Calibri" w:eastAsiaTheme="majorEastAsia" w:hAnsi="Calibri" w:cstheme="majorBidi"/>
-          <w:b/>
-          <w:szCs w:val="24"/>
-        </w:rPr>
-      </w:pPr>
-      <w:bookmarkStart w:id="9" w:name="_Toc87990962"/>
-      <w:r>
-        <w:rPr>
-          <w:szCs w:val="24"/>
-        </w:rPr>
-        <w:br w:type="page"/>
-      </w:r>
     </w:p>
     <w:p>
       <w:pPr>
@@ -3811,39 +4120,39 @@
         <w:rPr>
           <w:szCs w:val="24"/>
         </w:rPr>
+        <w:t>F</w:t>
+      </w:r>
+      <w:r>
+        <w:rPr>
+          <w:szCs w:val="24"/>
+        </w:rPr>
+        <w:t>rontend</w:t>
+      </w:r>
+      <w:bookmarkEnd w:id="9"/>
+      <w:proofErr w:type="spellEnd"/>
+    </w:p>
+    <w:p>
+      <w:pPr>
+        <w:pStyle w:val="normalnyalekozaczek"/>
+      </w:pPr>
+      <w:r>
+        <w:t xml:space="preserve">Warstwa </w:t>
+      </w:r>
+      <w:proofErr w:type="spellStart"/>
+      <w:r>
+        <w:t>frontend</w:t>
+      </w:r>
+      <w:proofErr w:type="spellEnd"/>
+      <w:r>
+        <w:t xml:space="preserve"> to część aplikacji webowej, która pozwala użytkownikowi na swobodną interakcję z oprogramowaniem, najczęściej przy pomocy przeglądarki internetowej. Jest to z reguły, pierwszy możliwy kontakt odbiorcy treści z zaimplementowanym systemem. </w:t>
+      </w:r>
+    </w:p>
+    <w:p>
+      <w:pPr>
+        <w:pStyle w:val="normalnyalekozaczek"/>
+      </w:pPr>
+      <w:r>
         <w:lastRenderedPageBreak/>
-        <w:t>F</w:t>
-      </w:r>
-      <w:r>
-        <w:rPr>
-          <w:szCs w:val="24"/>
-        </w:rPr>
-        <w:t>rontend</w:t>
-      </w:r>
-      <w:bookmarkEnd w:id="9"/>
-      <w:proofErr w:type="spellEnd"/>
-    </w:p>
-    <w:p>
-      <w:pPr>
-        <w:pStyle w:val="normalnyalekozaczek"/>
-      </w:pPr>
-      <w:r>
-        <w:t xml:space="preserve">Warstwa </w:t>
-      </w:r>
-      <w:proofErr w:type="spellStart"/>
-      <w:r>
-        <w:t>frontend</w:t>
-      </w:r>
-      <w:proofErr w:type="spellEnd"/>
-      <w:r>
-        <w:t xml:space="preserve"> to część aplikacji webowej, która pozwala użytkownikowi na swobodną interakcję z oprogramowaniem, najczęściej przy pomocy przeglądarki internetowej. Jest to z reguły, pierwszy możliwy kontakt odbiorcy treści z zaimplementowanym systemem. </w:t>
-      </w:r>
-    </w:p>
-    <w:p>
-      <w:pPr>
-        <w:pStyle w:val="normalnyalekozaczek"/>
-      </w:pPr>
-      <w:r>
         <w:t xml:space="preserve">Część graficzna reprezentowana jest przez </w:t>
       </w:r>
       <w:r>
@@ -4104,7 +4413,6 @@
         <w:pStyle w:val="normalnyalekozaczek"/>
       </w:pPr>
       <w:r>
-        <w:lastRenderedPageBreak/>
         <w:t xml:space="preserve">Różnice na </w:t>
       </w:r>
       <w:r>
@@ -4191,6 +4499,7 @@
       </w:pPr>
       <w:proofErr w:type="spellStart"/>
       <w:r>
+        <w:lastRenderedPageBreak/>
         <w:t>React</w:t>
       </w:r>
       <w:proofErr w:type="spellEnd"/>
@@ -4519,7 +4828,6 @@
         <w:pStyle w:val="normalnyalekozaczek"/>
       </w:pPr>
       <w:r>
-        <w:lastRenderedPageBreak/>
         <w:t xml:space="preserve">Proces pisania interfejsu użytkownika w </w:t>
       </w:r>
       <w:proofErr w:type="spellStart"/>
@@ -4537,6 +4845,7 @@
         <w:ind w:firstLine="0"/>
       </w:pPr>
       <w:r>
+        <w:lastRenderedPageBreak/>
         <w:t>Komponenty można podzielić na dwa rodzaje:</w:t>
       </w:r>
     </w:p>
@@ -4877,7 +5186,6 @@
       <w:proofErr w:type="spellStart"/>
       <w:proofErr w:type="gramStart"/>
       <w:r>
-        <w:lastRenderedPageBreak/>
         <w:t>tsconfig.json</w:t>
       </w:r>
       <w:proofErr w:type="spellEnd"/>
@@ -4941,6 +5249,7 @@
       </w:pPr>
       <w:proofErr w:type="spellStart"/>
       <w:r>
+        <w:lastRenderedPageBreak/>
         <w:t>Material</w:t>
       </w:r>
       <w:proofErr w:type="spellEnd"/>
@@ -5676,19 +5985,7 @@
         <w:rPr>
           <w:rFonts w:ascii="Calibri" w:hAnsi="Calibri" w:cs="Calibri"/>
         </w:rPr>
-        <w:t>https://www.typescriptlang</w:t>
-      </w:r>
-      <w:r>
-        <w:rPr>
-          <w:rFonts w:ascii="Calibri" w:hAnsi="Calibri" w:cs="Calibri"/>
-        </w:rPr>
-        <w:t>.</w:t>
-      </w:r>
-      <w:r>
-        <w:rPr>
-          <w:rFonts w:ascii="Calibri" w:hAnsi="Calibri" w:cs="Calibri"/>
-        </w:rPr>
-        <w:t>org/</w:t>
+        <w:t>https://www.typescriptlang.org/</w:t>
       </w:r>
       <w:r>
         <w:rPr>
@@ -6641,6 +6938,119 @@
     </w:lvl>
   </w:abstractNum>
   <w:abstractNum w:abstractNumId="8" w15:restartNumberingAfterBreak="0">
+    <w:nsid w:val="3FE20184"/>
+    <w:multiLevelType w:val="hybridMultilevel"/>
+    <w:tmpl w:val="B7002C44"/>
+    <w:lvl w:ilvl="0" w:tplc="08090001">
+      <w:start w:val="1"/>
+      <w:numFmt w:val="bullet"/>
+      <w:lvlText w:val=""/>
+      <w:lvlJc w:val="left"/>
+      <w:pPr>
+        <w:ind w:left="717" w:hanging="360"/>
+      </w:pPr>
+      <w:rPr>
+        <w:rFonts w:ascii="Symbol" w:hAnsi="Symbol" w:hint="default"/>
+      </w:rPr>
+    </w:lvl>
+    <w:lvl w:ilvl="1" w:tplc="08090003" w:tentative="1">
+      <w:start w:val="1"/>
+      <w:numFmt w:val="bullet"/>
+      <w:lvlText w:val="o"/>
+      <w:lvlJc w:val="left"/>
+      <w:pPr>
+        <w:ind w:left="1437" w:hanging="360"/>
+      </w:pPr>
+      <w:rPr>
+        <w:rFonts w:ascii="Courier New" w:hAnsi="Courier New" w:cs="Courier New" w:hint="default"/>
+      </w:rPr>
+    </w:lvl>
+    <w:lvl w:ilvl="2" w:tplc="08090005" w:tentative="1">
+      <w:start w:val="1"/>
+      <w:numFmt w:val="bullet"/>
+      <w:lvlText w:val=""/>
+      <w:lvlJc w:val="left"/>
+      <w:pPr>
+        <w:ind w:left="2157" w:hanging="360"/>
+      </w:pPr>
+      <w:rPr>
+        <w:rFonts w:ascii="Wingdings" w:hAnsi="Wingdings" w:hint="default"/>
+      </w:rPr>
+    </w:lvl>
+    <w:lvl w:ilvl="3" w:tplc="08090001" w:tentative="1">
+      <w:start w:val="1"/>
+      <w:numFmt w:val="bullet"/>
+      <w:lvlText w:val=""/>
+      <w:lvlJc w:val="left"/>
+      <w:pPr>
+        <w:ind w:left="2877" w:hanging="360"/>
+      </w:pPr>
+      <w:rPr>
+        <w:rFonts w:ascii="Symbol" w:hAnsi="Symbol" w:hint="default"/>
+      </w:rPr>
+    </w:lvl>
+    <w:lvl w:ilvl="4" w:tplc="08090003" w:tentative="1">
+      <w:start w:val="1"/>
+      <w:numFmt w:val="bullet"/>
+      <w:lvlText w:val="o"/>
+      <w:lvlJc w:val="left"/>
+      <w:pPr>
+        <w:ind w:left="3597" w:hanging="360"/>
+      </w:pPr>
+      <w:rPr>
+        <w:rFonts w:ascii="Courier New" w:hAnsi="Courier New" w:cs="Courier New" w:hint="default"/>
+      </w:rPr>
+    </w:lvl>
+    <w:lvl w:ilvl="5" w:tplc="08090005" w:tentative="1">
+      <w:start w:val="1"/>
+      <w:numFmt w:val="bullet"/>
+      <w:lvlText w:val=""/>
+      <w:lvlJc w:val="left"/>
+      <w:pPr>
+        <w:ind w:left="4317" w:hanging="360"/>
+      </w:pPr>
+      <w:rPr>
+        <w:rFonts w:ascii="Wingdings" w:hAnsi="Wingdings" w:hint="default"/>
+      </w:rPr>
+    </w:lvl>
+    <w:lvl w:ilvl="6" w:tplc="08090001" w:tentative="1">
+      <w:start w:val="1"/>
+      <w:numFmt w:val="bullet"/>
+      <w:lvlText w:val=""/>
+      <w:lvlJc w:val="left"/>
+      <w:pPr>
+        <w:ind w:left="5037" w:hanging="360"/>
+      </w:pPr>
+      <w:rPr>
+        <w:rFonts w:ascii="Symbol" w:hAnsi="Symbol" w:hint="default"/>
+      </w:rPr>
+    </w:lvl>
+    <w:lvl w:ilvl="7" w:tplc="08090003" w:tentative="1">
+      <w:start w:val="1"/>
+      <w:numFmt w:val="bullet"/>
+      <w:lvlText w:val="o"/>
+      <w:lvlJc w:val="left"/>
+      <w:pPr>
+        <w:ind w:left="5757" w:hanging="360"/>
+      </w:pPr>
+      <w:rPr>
+        <w:rFonts w:ascii="Courier New" w:hAnsi="Courier New" w:cs="Courier New" w:hint="default"/>
+      </w:rPr>
+    </w:lvl>
+    <w:lvl w:ilvl="8" w:tplc="08090005" w:tentative="1">
+      <w:start w:val="1"/>
+      <w:numFmt w:val="bullet"/>
+      <w:lvlText w:val=""/>
+      <w:lvlJc w:val="left"/>
+      <w:pPr>
+        <w:ind w:left="6477" w:hanging="360"/>
+      </w:pPr>
+      <w:rPr>
+        <w:rFonts w:ascii="Wingdings" w:hAnsi="Wingdings" w:hint="default"/>
+      </w:rPr>
+    </w:lvl>
+  </w:abstractNum>
+  <w:abstractNum w:abstractNumId="9" w15:restartNumberingAfterBreak="0">
     <w:nsid w:val="481A5E26"/>
     <w:multiLevelType w:val="hybridMultilevel"/>
     <w:tmpl w:val="4080B9AE"/>
@@ -6753,7 +7163,120 @@
       </w:rPr>
     </w:lvl>
   </w:abstractNum>
-  <w:abstractNum w:abstractNumId="9" w15:restartNumberingAfterBreak="0">
+  <w:abstractNum w:abstractNumId="10" w15:restartNumberingAfterBreak="0">
+    <w:nsid w:val="4BE6729B"/>
+    <w:multiLevelType w:val="hybridMultilevel"/>
+    <w:tmpl w:val="C3BED10C"/>
+    <w:lvl w:ilvl="0" w:tplc="08090001">
+      <w:start w:val="1"/>
+      <w:numFmt w:val="bullet"/>
+      <w:lvlText w:val=""/>
+      <w:lvlJc w:val="left"/>
+      <w:pPr>
+        <w:ind w:left="720" w:hanging="360"/>
+      </w:pPr>
+      <w:rPr>
+        <w:rFonts w:ascii="Symbol" w:hAnsi="Symbol" w:hint="default"/>
+      </w:rPr>
+    </w:lvl>
+    <w:lvl w:ilvl="1" w:tplc="08090003" w:tentative="1">
+      <w:start w:val="1"/>
+      <w:numFmt w:val="bullet"/>
+      <w:lvlText w:val="o"/>
+      <w:lvlJc w:val="left"/>
+      <w:pPr>
+        <w:ind w:left="1440" w:hanging="360"/>
+      </w:pPr>
+      <w:rPr>
+        <w:rFonts w:ascii="Courier New" w:hAnsi="Courier New" w:cs="Courier New" w:hint="default"/>
+      </w:rPr>
+    </w:lvl>
+    <w:lvl w:ilvl="2" w:tplc="08090005" w:tentative="1">
+      <w:start w:val="1"/>
+      <w:numFmt w:val="bullet"/>
+      <w:lvlText w:val=""/>
+      <w:lvlJc w:val="left"/>
+      <w:pPr>
+        <w:ind w:left="2160" w:hanging="360"/>
+      </w:pPr>
+      <w:rPr>
+        <w:rFonts w:ascii="Wingdings" w:hAnsi="Wingdings" w:hint="default"/>
+      </w:rPr>
+    </w:lvl>
+    <w:lvl w:ilvl="3" w:tplc="08090001" w:tentative="1">
+      <w:start w:val="1"/>
+      <w:numFmt w:val="bullet"/>
+      <w:lvlText w:val=""/>
+      <w:lvlJc w:val="left"/>
+      <w:pPr>
+        <w:ind w:left="2880" w:hanging="360"/>
+      </w:pPr>
+      <w:rPr>
+        <w:rFonts w:ascii="Symbol" w:hAnsi="Symbol" w:hint="default"/>
+      </w:rPr>
+    </w:lvl>
+    <w:lvl w:ilvl="4" w:tplc="08090003" w:tentative="1">
+      <w:start w:val="1"/>
+      <w:numFmt w:val="bullet"/>
+      <w:lvlText w:val="o"/>
+      <w:lvlJc w:val="left"/>
+      <w:pPr>
+        <w:ind w:left="3600" w:hanging="360"/>
+      </w:pPr>
+      <w:rPr>
+        <w:rFonts w:ascii="Courier New" w:hAnsi="Courier New" w:cs="Courier New" w:hint="default"/>
+      </w:rPr>
+    </w:lvl>
+    <w:lvl w:ilvl="5" w:tplc="08090005" w:tentative="1">
+      <w:start w:val="1"/>
+      <w:numFmt w:val="bullet"/>
+      <w:lvlText w:val=""/>
+      <w:lvlJc w:val="left"/>
+      <w:pPr>
+        <w:ind w:left="4320" w:hanging="360"/>
+      </w:pPr>
+      <w:rPr>
+        <w:rFonts w:ascii="Wingdings" w:hAnsi="Wingdings" w:hint="default"/>
+      </w:rPr>
+    </w:lvl>
+    <w:lvl w:ilvl="6" w:tplc="08090001" w:tentative="1">
+      <w:start w:val="1"/>
+      <w:numFmt w:val="bullet"/>
+      <w:lvlText w:val=""/>
+      <w:lvlJc w:val="left"/>
+      <w:pPr>
+        <w:ind w:left="5040" w:hanging="360"/>
+      </w:pPr>
+      <w:rPr>
+        <w:rFonts w:ascii="Symbol" w:hAnsi="Symbol" w:hint="default"/>
+      </w:rPr>
+    </w:lvl>
+    <w:lvl w:ilvl="7" w:tplc="08090003" w:tentative="1">
+      <w:start w:val="1"/>
+      <w:numFmt w:val="bullet"/>
+      <w:lvlText w:val="o"/>
+      <w:lvlJc w:val="left"/>
+      <w:pPr>
+        <w:ind w:left="5760" w:hanging="360"/>
+      </w:pPr>
+      <w:rPr>
+        <w:rFonts w:ascii="Courier New" w:hAnsi="Courier New" w:cs="Courier New" w:hint="default"/>
+      </w:rPr>
+    </w:lvl>
+    <w:lvl w:ilvl="8" w:tplc="08090005" w:tentative="1">
+      <w:start w:val="1"/>
+      <w:numFmt w:val="bullet"/>
+      <w:lvlText w:val=""/>
+      <w:lvlJc w:val="left"/>
+      <w:pPr>
+        <w:ind w:left="6480" w:hanging="360"/>
+      </w:pPr>
+      <w:rPr>
+        <w:rFonts w:ascii="Wingdings" w:hAnsi="Wingdings" w:hint="default"/>
+      </w:rPr>
+    </w:lvl>
+  </w:abstractNum>
+  <w:abstractNum w:abstractNumId="11" w15:restartNumberingAfterBreak="0">
     <w:nsid w:val="57B21584"/>
     <w:multiLevelType w:val="hybridMultilevel"/>
     <w:tmpl w:val="1C6CAAFE"/>
@@ -6866,7 +7389,7 @@
       </w:rPr>
     </w:lvl>
   </w:abstractNum>
-  <w:abstractNum w:abstractNumId="10" w15:restartNumberingAfterBreak="0">
+  <w:abstractNum w:abstractNumId="12" w15:restartNumberingAfterBreak="0">
     <w:nsid w:val="614D1F62"/>
     <w:multiLevelType w:val="hybridMultilevel"/>
     <w:tmpl w:val="51242272"/>
@@ -6979,7 +7502,7 @@
       </w:rPr>
     </w:lvl>
   </w:abstractNum>
-  <w:abstractNum w:abstractNumId="11" w15:restartNumberingAfterBreak="0">
+  <w:abstractNum w:abstractNumId="13" w15:restartNumberingAfterBreak="0">
     <w:nsid w:val="67575424"/>
     <w:multiLevelType w:val="multilevel"/>
     <w:tmpl w:val="0415001F"/>
@@ -7068,7 +7591,120 @@
       </w:pPr>
     </w:lvl>
   </w:abstractNum>
-  <w:abstractNum w:abstractNumId="12" w15:restartNumberingAfterBreak="0">
+  <w:abstractNum w:abstractNumId="14" w15:restartNumberingAfterBreak="0">
+    <w:nsid w:val="68805519"/>
+    <w:multiLevelType w:val="hybridMultilevel"/>
+    <w:tmpl w:val="E1DC3A26"/>
+    <w:lvl w:ilvl="0" w:tplc="08090001">
+      <w:start w:val="1"/>
+      <w:numFmt w:val="bullet"/>
+      <w:lvlText w:val=""/>
+      <w:lvlJc w:val="left"/>
+      <w:pPr>
+        <w:ind w:left="1077" w:hanging="360"/>
+      </w:pPr>
+      <w:rPr>
+        <w:rFonts w:ascii="Symbol" w:hAnsi="Symbol" w:hint="default"/>
+      </w:rPr>
+    </w:lvl>
+    <w:lvl w:ilvl="1" w:tplc="08090003" w:tentative="1">
+      <w:start w:val="1"/>
+      <w:numFmt w:val="bullet"/>
+      <w:lvlText w:val="o"/>
+      <w:lvlJc w:val="left"/>
+      <w:pPr>
+        <w:ind w:left="1797" w:hanging="360"/>
+      </w:pPr>
+      <w:rPr>
+        <w:rFonts w:ascii="Courier New" w:hAnsi="Courier New" w:cs="Courier New" w:hint="default"/>
+      </w:rPr>
+    </w:lvl>
+    <w:lvl w:ilvl="2" w:tplc="08090005" w:tentative="1">
+      <w:start w:val="1"/>
+      <w:numFmt w:val="bullet"/>
+      <w:lvlText w:val=""/>
+      <w:lvlJc w:val="left"/>
+      <w:pPr>
+        <w:ind w:left="2517" w:hanging="360"/>
+      </w:pPr>
+      <w:rPr>
+        <w:rFonts w:ascii="Wingdings" w:hAnsi="Wingdings" w:hint="default"/>
+      </w:rPr>
+    </w:lvl>
+    <w:lvl w:ilvl="3" w:tplc="08090001" w:tentative="1">
+      <w:start w:val="1"/>
+      <w:numFmt w:val="bullet"/>
+      <w:lvlText w:val=""/>
+      <w:lvlJc w:val="left"/>
+      <w:pPr>
+        <w:ind w:left="3237" w:hanging="360"/>
+      </w:pPr>
+      <w:rPr>
+        <w:rFonts w:ascii="Symbol" w:hAnsi="Symbol" w:hint="default"/>
+      </w:rPr>
+    </w:lvl>
+    <w:lvl w:ilvl="4" w:tplc="08090003" w:tentative="1">
+      <w:start w:val="1"/>
+      <w:numFmt w:val="bullet"/>
+      <w:lvlText w:val="o"/>
+      <w:lvlJc w:val="left"/>
+      <w:pPr>
+        <w:ind w:left="3957" w:hanging="360"/>
+      </w:pPr>
+      <w:rPr>
+        <w:rFonts w:ascii="Courier New" w:hAnsi="Courier New" w:cs="Courier New" w:hint="default"/>
+      </w:rPr>
+    </w:lvl>
+    <w:lvl w:ilvl="5" w:tplc="08090005" w:tentative="1">
+      <w:start w:val="1"/>
+      <w:numFmt w:val="bullet"/>
+      <w:lvlText w:val=""/>
+      <w:lvlJc w:val="left"/>
+      <w:pPr>
+        <w:ind w:left="4677" w:hanging="360"/>
+      </w:pPr>
+      <w:rPr>
+        <w:rFonts w:ascii="Wingdings" w:hAnsi="Wingdings" w:hint="default"/>
+      </w:rPr>
+    </w:lvl>
+    <w:lvl w:ilvl="6" w:tplc="08090001" w:tentative="1">
+      <w:start w:val="1"/>
+      <w:numFmt w:val="bullet"/>
+      <w:lvlText w:val=""/>
+      <w:lvlJc w:val="left"/>
+      <w:pPr>
+        <w:ind w:left="5397" w:hanging="360"/>
+      </w:pPr>
+      <w:rPr>
+        <w:rFonts w:ascii="Symbol" w:hAnsi="Symbol" w:hint="default"/>
+      </w:rPr>
+    </w:lvl>
+    <w:lvl w:ilvl="7" w:tplc="08090003" w:tentative="1">
+      <w:start w:val="1"/>
+      <w:numFmt w:val="bullet"/>
+      <w:lvlText w:val="o"/>
+      <w:lvlJc w:val="left"/>
+      <w:pPr>
+        <w:ind w:left="6117" w:hanging="360"/>
+      </w:pPr>
+      <w:rPr>
+        <w:rFonts w:ascii="Courier New" w:hAnsi="Courier New" w:cs="Courier New" w:hint="default"/>
+      </w:rPr>
+    </w:lvl>
+    <w:lvl w:ilvl="8" w:tplc="08090005" w:tentative="1">
+      <w:start w:val="1"/>
+      <w:numFmt w:val="bullet"/>
+      <w:lvlText w:val=""/>
+      <w:lvlJc w:val="left"/>
+      <w:pPr>
+        <w:ind w:left="6837" w:hanging="360"/>
+      </w:pPr>
+      <w:rPr>
+        <w:rFonts w:ascii="Wingdings" w:hAnsi="Wingdings" w:hint="default"/>
+      </w:rPr>
+    </w:lvl>
+  </w:abstractNum>
+  <w:abstractNum w:abstractNumId="15" w15:restartNumberingAfterBreak="0">
     <w:nsid w:val="736A779F"/>
     <w:multiLevelType w:val="hybridMultilevel"/>
     <w:tmpl w:val="D2720A1A"/>
@@ -7157,7 +7793,7 @@
       </w:pPr>
     </w:lvl>
   </w:abstractNum>
-  <w:abstractNum w:abstractNumId="13" w15:restartNumberingAfterBreak="0">
+  <w:abstractNum w:abstractNumId="16" w15:restartNumberingAfterBreak="0">
     <w:nsid w:val="7DAE5279"/>
     <w:multiLevelType w:val="multilevel"/>
     <w:tmpl w:val="7EB68A66"/>
@@ -7271,16 +7907,16 @@
     </w:lvl>
   </w:abstractNum>
   <w:num w:numId="1">
-    <w:abstractNumId w:val="11"/>
+    <w:abstractNumId w:val="13"/>
   </w:num>
   <w:num w:numId="2">
     <w:abstractNumId w:val="5"/>
   </w:num>
   <w:num w:numId="3">
-    <w:abstractNumId w:val="12"/>
+    <w:abstractNumId w:val="15"/>
   </w:num>
   <w:num w:numId="4">
-    <w:abstractNumId w:val="13"/>
+    <w:abstractNumId w:val="16"/>
   </w:num>
   <w:num w:numId="5">
     <w:abstractNumId w:val="0"/>
@@ -7289,19 +7925,19 @@
     <w:abstractNumId w:val="1"/>
   </w:num>
   <w:num w:numId="7">
-    <w:abstractNumId w:val="10"/>
+    <w:abstractNumId w:val="12"/>
   </w:num>
   <w:num w:numId="8">
     <w:abstractNumId w:val="6"/>
   </w:num>
   <w:num w:numId="9">
-    <w:abstractNumId w:val="9"/>
+    <w:abstractNumId w:val="11"/>
   </w:num>
   <w:num w:numId="10">
     <w:abstractNumId w:val="2"/>
   </w:num>
   <w:num w:numId="11">
-    <w:abstractNumId w:val="8"/>
+    <w:abstractNumId w:val="9"/>
   </w:num>
   <w:num w:numId="12">
     <w:abstractNumId w:val="3"/>
@@ -7311,6 +7947,15 @@
   </w:num>
   <w:num w:numId="14">
     <w:abstractNumId w:val="7"/>
+  </w:num>
+  <w:num w:numId="15">
+    <w:abstractNumId w:val="14"/>
+  </w:num>
+  <w:num w:numId="16">
+    <w:abstractNumId w:val="8"/>
+  </w:num>
+  <w:num w:numId="17">
+    <w:abstractNumId w:val="10"/>
   </w:num>
 </w:numbering>
 </file>
@@ -8328,16 +8973,15 @@
 </file>
 
 <file path=customXml/item1.xml><?xml version="1.0" encoding="utf-8"?>
-<p:properties xmlns:p="http://schemas.microsoft.com/office/2006/metadata/properties" xmlns:xsi="http://www.w3.org/2001/XMLSchema-instance" xmlns:pc="http://schemas.microsoft.com/office/infopath/2007/PartnerControls">
-  <documentManagement/>
-</p:properties>
+<?mso-contentType ?>
+<FormTemplates xmlns="http://schemas.microsoft.com/sharepoint/v3/contenttype/forms">
+  <Display>DocumentLibraryForm</Display>
+  <Edit>DocumentLibraryForm</Edit>
+  <New>DocumentLibraryForm</New>
+</FormTemplates>
 </file>
 
 <file path=customXml/item2.xml><?xml version="1.0" encoding="utf-8"?>
-<b:Sources xmlns:b="http://schemas.openxmlformats.org/officeDocument/2006/bibliography" xmlns="http://schemas.openxmlformats.org/officeDocument/2006/bibliography" SelectedStyle="\APASixthEditionOfficeOnline.xsl" StyleName="APA" Version="6"/>
-</file>
-
-<file path=customXml/item3.xml><?xml version="1.0" encoding="utf-8"?>
 <ct:contentTypeSchema xmlns:ct="http://schemas.microsoft.com/office/2006/metadata/contentType" xmlns:ma="http://schemas.microsoft.com/office/2006/metadata/properties/metaAttributes" ct:_="" ma:_="" ma:contentTypeName="Document" ma:contentTypeID="0x010100A00D6FA63315B44EA57BCBFDBEB87D9E" ma:contentTypeVersion="10" ma:contentTypeDescription="Create a new document." ma:contentTypeScope="" ma:versionID="487847f174112115dfee8234497bcdb3">
   <xsd:schema xmlns:xsd="http://www.w3.org/2001/XMLSchema" xmlns:xs="http://www.w3.org/2001/XMLSchema" xmlns:p="http://schemas.microsoft.com/office/2006/metadata/properties" xmlns:ns3="08dca740-db79-4375-8e2d-660a0ff135ff" xmlns:ns4="a3d8f8ac-91d9-4e68-895f-153d70d5f495" targetNamespace="http://schemas.microsoft.com/office/2006/metadata/properties" ma:root="true" ma:fieldsID="b62929471a89208f63fe0fa761b5e1aa" ns3:_="" ns4:_="">
     <xsd:import namespace="08dca740-db79-4375-8e2d-660a0ff135ff"/>
@@ -8538,33 +9182,25 @@
 </ct:contentTypeSchema>
 </file>
 
+<file path=customXml/item3.xml><?xml version="1.0" encoding="utf-8"?>
+<b:Sources xmlns:b="http://schemas.openxmlformats.org/officeDocument/2006/bibliography" xmlns="http://schemas.openxmlformats.org/officeDocument/2006/bibliography" SelectedStyle="\APASixthEditionOfficeOnline.xsl" StyleName="APA" Version="6"/>
+</file>
+
 <file path=customXml/item4.xml><?xml version="1.0" encoding="utf-8"?>
-<?mso-contentType ?>
-<FormTemplates xmlns="http://schemas.microsoft.com/sharepoint/v3/contenttype/forms">
-  <Display>DocumentLibraryForm</Display>
-  <Edit>DocumentLibraryForm</Edit>
-  <New>DocumentLibraryForm</New>
-</FormTemplates>
+<p:properties xmlns:p="http://schemas.microsoft.com/office/2006/metadata/properties" xmlns:xsi="http://www.w3.org/2001/XMLSchema-instance" xmlns:pc="http://schemas.microsoft.com/office/infopath/2007/PartnerControls">
+  <documentManagement/>
+</p:properties>
 </file>
 
 <file path=customXml/itemProps1.xml><?xml version="1.0" encoding="utf-8"?>
-<ds:datastoreItem xmlns:ds="http://schemas.openxmlformats.org/officeDocument/2006/customXml" ds:itemID="{DBB4A1DD-8E11-4A4B-8C53-4D34A6D10B9E}">
+<ds:datastoreItem xmlns:ds="http://schemas.openxmlformats.org/officeDocument/2006/customXml" ds:itemID="{ABF48AA8-3220-47C3-AA6C-D8E0770C090F}">
   <ds:schemaRefs>
-    <ds:schemaRef ds:uri="http://schemas.microsoft.com/office/2006/metadata/properties"/>
-    <ds:schemaRef ds:uri="http://schemas.microsoft.com/office/infopath/2007/PartnerControls"/>
+    <ds:schemaRef ds:uri="http://schemas.microsoft.com/sharepoint/v3/contenttype/forms"/>
   </ds:schemaRefs>
 </ds:datastoreItem>
 </file>
 
 <file path=customXml/itemProps2.xml><?xml version="1.0" encoding="utf-8"?>
-<ds:datastoreItem xmlns:ds="http://schemas.openxmlformats.org/officeDocument/2006/customXml" ds:itemID="{771A110D-AA49-4F12-A608-93BA349B6948}">
-  <ds:schemaRefs>
-    <ds:schemaRef ds:uri="http://schemas.openxmlformats.org/officeDocument/2006/bibliography"/>
-  </ds:schemaRefs>
-</ds:datastoreItem>
-</file>
-
-<file path=customXml/itemProps3.xml><?xml version="1.0" encoding="utf-8"?>
 <ds:datastoreItem xmlns:ds="http://schemas.openxmlformats.org/officeDocument/2006/customXml" ds:itemID="{47D248DD-81C9-4AAE-858E-98FC6C0B06EA}">
   <ds:schemaRefs>
     <ds:schemaRef ds:uri="http://schemas.microsoft.com/office/2006/metadata/contentType"/>
@@ -8583,10 +9219,19 @@
 </ds:datastoreItem>
 </file>
 
+<file path=customXml/itemProps3.xml><?xml version="1.0" encoding="utf-8"?>
+<ds:datastoreItem xmlns:ds="http://schemas.openxmlformats.org/officeDocument/2006/customXml" ds:itemID="{771A110D-AA49-4F12-A608-93BA349B6948}">
+  <ds:schemaRefs>
+    <ds:schemaRef ds:uri="http://schemas.openxmlformats.org/officeDocument/2006/bibliography"/>
+  </ds:schemaRefs>
+</ds:datastoreItem>
+</file>
+
 <file path=customXml/itemProps4.xml><?xml version="1.0" encoding="utf-8"?>
-<ds:datastoreItem xmlns:ds="http://schemas.openxmlformats.org/officeDocument/2006/customXml" ds:itemID="{ABF48AA8-3220-47C3-AA6C-D8E0770C090F}">
+<ds:datastoreItem xmlns:ds="http://schemas.openxmlformats.org/officeDocument/2006/customXml" ds:itemID="{DBB4A1DD-8E11-4A4B-8C53-4D34A6D10B9E}">
   <ds:schemaRefs>
-    <ds:schemaRef ds:uri="http://schemas.microsoft.com/sharepoint/v3/contenttype/forms"/>
+    <ds:schemaRef ds:uri="http://schemas.microsoft.com/office/2006/metadata/properties"/>
+    <ds:schemaRef ds:uri="http://schemas.microsoft.com/office/infopath/2007/PartnerControls"/>
   </ds:schemaRefs>
 </ds:datastoreItem>
 </file>
</xml_diff>

<commit_message>
[D] About databases something changed
</commit_message>
<xml_diff>
--- a/docs/arkadiusz_panczyk_s18706_praca_inz.docx
+++ b/docs/arkadiusz_panczyk_s18706_praca_inz.docx
@@ -4836,90 +4836,60 @@
         <w:pStyle w:val="normalnyalekozaczek"/>
       </w:pPr>
       <w:r>
-        <w:t xml:space="preserve">Baza danych to </w:t>
-      </w:r>
-      <w:r>
-        <w:t>odpowiednio</w:t>
-      </w:r>
-      <w:r>
-        <w:t xml:space="preserve"> skonfigurowan</w:t>
-      </w:r>
-      <w:r>
-        <w:t>y system przechowujący dane,</w:t>
-      </w:r>
-      <w:r>
-        <w:t xml:space="preserve"> w celu </w:t>
-      </w:r>
-      <w:r>
-        <w:t xml:space="preserve">dalszego </w:t>
-      </w:r>
-      <w:r>
-        <w:t>łatwego dostępu</w:t>
-      </w:r>
-      <w:r>
-        <w:t xml:space="preserve"> do nich</w:t>
-      </w:r>
-      <w:r>
-        <w:t>, zarządzania</w:t>
-      </w:r>
-      <w:r>
-        <w:t xml:space="preserve"> nimi</w:t>
+        <w:t xml:space="preserve">Baza danych to odpowiednio skonfigurowany system przechowujący dane, którego celem jest łatwiejszy dostęp do nich, zarządzanie nimi oraz możliwość aktualizacji na potrzebę działania systemu. </w:t>
+      </w:r>
+      <w:r>
+        <w:t xml:space="preserve">Komputerowe bazy danych zazwyczaj przechowują agregacje rekordów danych lub </w:t>
+      </w:r>
+      <w:r>
+        <w:t>pliki</w:t>
+      </w:r>
+      <w:r>
+        <w:t xml:space="preserve"> zawierających informacje, takie jak transakcje</w:t>
+      </w:r>
+      <w:r>
+        <w:t xml:space="preserve"> pomiędzy różnymi podmiotami</w:t>
+      </w:r>
+      <w:r>
+        <w:t xml:space="preserve">, dane </w:t>
+      </w:r>
+      <w:r>
+        <w:t>gości</w:t>
+      </w:r>
+      <w:r>
+        <w:t>, dane</w:t>
+      </w:r>
+      <w:r>
+        <w:t xml:space="preserve"> o finansach </w:t>
+      </w:r>
+      <w:r>
+        <w:t>przedsiębiorstwa</w:t>
+      </w:r>
+      <w:r>
+        <w:t xml:space="preserve"> i informacje</w:t>
+      </w:r>
+      <w:r>
+        <w:t xml:space="preserve"> o dostępnych w systemie produktach</w:t>
+      </w:r>
+      <w:r>
+        <w:t>.</w:t>
       </w:r>
       <w:r>
         <w:t xml:space="preserve"> </w:t>
       </w:r>
-      <w:r>
-        <w:t>oraz</w:t>
-      </w:r>
-      <w:r>
-        <w:t xml:space="preserve"> aktualizacji</w:t>
-      </w:r>
-      <w:r>
-        <w:t xml:space="preserve"> na potrzebę działania systemu</w:t>
-      </w:r>
-      <w:r>
-        <w:t xml:space="preserve">. Komputerowe bazy danych zazwyczaj przechowują agregacje rekordów danych lub </w:t>
-      </w:r>
-      <w:r>
-        <w:t>pliki</w:t>
-      </w:r>
-      <w:r>
-        <w:t xml:space="preserve"> zawierających informacje, takie jak transakcje</w:t>
-      </w:r>
-      <w:r>
-        <w:t xml:space="preserve"> pomiędzy różnymi podmiotami</w:t>
-      </w:r>
-      <w:r>
-        <w:t xml:space="preserve">, dane </w:t>
-      </w:r>
-      <w:r>
-        <w:t>gości</w:t>
-      </w:r>
-      <w:r>
-        <w:t>, dane</w:t>
-      </w:r>
-      <w:r>
-        <w:t xml:space="preserve"> o finansach firmy</w:t>
-      </w:r>
-      <w:r>
-        <w:t xml:space="preserve"> i informacje</w:t>
-      </w:r>
-      <w:r>
-        <w:t xml:space="preserve"> o dostępnych w systemie produktach</w:t>
-      </w:r>
-      <w:r>
-        <w:t>.</w:t>
-      </w:r>
-      <w:r>
-        <w:t xml:space="preserve"> </w:t>
-      </w:r>
     </w:p>
     <w:p>
       <w:pPr>
         <w:pStyle w:val="normalnyalekozaczek"/>
       </w:pPr>
       <w:r>
-        <w:t>Te informacje następnie są gromadzone, na odpowiednio długi okres, po którym często dane przechodzą do archiwalnych baz, żeby potem zostać usunięte. Logika baz często nie zakłada archiwizacji danych i trzyma je przez cały okres działania systemu komputerowego połączonego z bazą informacji. Wszystkie informacje trzymane wewnątrz systemu, magazynowane są w celu późniejszej obserwacji i analizy.</w:t>
+        <w:t xml:space="preserve">Te informacje następnie są gromadzone, na odpowiednio długi okres, po którym często dane przechodzą do archiwalnych baz, żeby potem zostać usunięte. Logika baz często nie zakłada archiwizacji danych i </w:t>
+      </w:r>
+      <w:r>
+        <w:t>przechowuje</w:t>
+      </w:r>
+      <w:r>
+        <w:t xml:space="preserve"> je przez cały okres działania systemu komputerowego połączonego z bazą informacji. Wszystkie informacje trzymane wewnątrz systemu, magazynowane są w celu późniejszej obserwacji i analizy.</w:t>
       </w:r>
     </w:p>
     <w:p>
@@ -5016,10 +4986,10 @@
         <w:footnoteReference w:id="6"/>
       </w:r>
       <w:r>
-        <w:t xml:space="preserve"> oraz używanym w dalszej części systemu, rodzajem baz danych jest ta o modelu relacyjnym, dlatego właśnie ten rodzaj postanowię nie co przybliżyć.</w:t>
-      </w:r>
-      <w:r>
         <w:t xml:space="preserve"> </w:t>
+      </w:r>
+      <w:r>
+        <w:t>i najczęściej używanym rodzajem baz danych są modele o charakterze relacyjnym, dlatego właśnie ten typ zostanie bardziej przybliżony.</w:t>
       </w:r>
     </w:p>
     <w:p>
@@ -5052,7 +5022,13 @@
         <w:t xml:space="preserve"> </w:t>
       </w:r>
       <w:r>
-        <w:t xml:space="preserve">w 1970 roku, zaproponował taki rodzaj modelu, zrewolucjonizował sposób w jaki trzymane są informacje po dzisiejszy dzień. </w:t>
+        <w:t>w 1970 roku, zaproponował taki rodzaj modelu, zrewolucjonizował sposób w jaki trzymane są informacje po</w:t>
+      </w:r>
+      <w:r>
+        <w:t xml:space="preserve"> dzisiejszy dzień</w:t>
+      </w:r>
+      <w:r>
+        <w:t xml:space="preserve">. </w:t>
       </w:r>
       <w:r>
         <w:t>D</w:t>
@@ -5096,7 +5072,13 @@
         <w:t xml:space="preserve">. Informacje w relacyjnej bazie danych o konkretnym </w:t>
       </w:r>
       <w:r>
-        <w:t>elemencie zapakowane są odpowiednio w tabelach, w których następnie są kolumny i wiersze</w:t>
+        <w:t xml:space="preserve">elemencie zapakowane są odpowiednio w tabelach, </w:t>
+      </w:r>
+      <w:r>
+        <w:t>które zawierają</w:t>
+      </w:r>
+      <w:r>
+        <w:t xml:space="preserve"> kolumny i wiersze</w:t>
       </w:r>
       <w:r>
         <w:t>.</w:t>
@@ -5209,19 +5191,7 @@
         <w:t xml:space="preserve">DDL – używany do manipulacji struktur </w:t>
       </w:r>
       <w:r>
-        <w:t>używanych w bazie danych</w:t>
-      </w:r>
-      <w:r>
-        <w:t>(tabel</w:t>
-      </w:r>
-      <w:r>
-        <w:t>a, baza</w:t>
-      </w:r>
-      <w:r>
-        <w:t xml:space="preserve"> itp.)</w:t>
-      </w:r>
-      <w:r>
-        <w:t>:</w:t>
+        <w:t>używanych w bazie danych(tabela, baza itp.):</w:t>
       </w:r>
     </w:p>
     <w:p>
@@ -5233,28 +5203,7 @@
         </w:numPr>
       </w:pPr>
       <w:r>
-        <w:t>CREATE</w:t>
-      </w:r>
-      <w:r>
-        <w:t xml:space="preserve"> </w:t>
-      </w:r>
-      <w:r>
-        <w:t xml:space="preserve">– </w:t>
-      </w:r>
-      <w:r>
-        <w:t xml:space="preserve">służy do </w:t>
-      </w:r>
-      <w:r>
-        <w:t>utworzeni</w:t>
-      </w:r>
-      <w:r>
-        <w:t>a</w:t>
-      </w:r>
-      <w:r>
-        <w:t xml:space="preserve"> </w:t>
-      </w:r>
-      <w:r>
-        <w:t>jednostki.</w:t>
+        <w:t>CREATE – służy do utworzenia jednostki.</w:t>
       </w:r>
     </w:p>
     <w:p>
@@ -5266,22 +5215,7 @@
         </w:numPr>
       </w:pPr>
       <w:r>
-        <w:t>DROP</w:t>
-      </w:r>
-      <w:r>
-        <w:t xml:space="preserve"> </w:t>
-      </w:r>
-      <w:r>
-        <w:t xml:space="preserve">– </w:t>
-      </w:r>
-      <w:r>
-        <w:t xml:space="preserve">służy do </w:t>
-      </w:r>
-      <w:r>
-        <w:t>usunięci</w:t>
-      </w:r>
-      <w:r>
-        <w:t>a jednostki.</w:t>
+        <w:t>DROP – służy do usunięcia jednostki.</w:t>
       </w:r>
     </w:p>
     <w:p>
@@ -5293,22 +5227,7 @@
         </w:numPr>
       </w:pPr>
       <w:r>
-        <w:t>ALTER</w:t>
-      </w:r>
-      <w:r>
-        <w:t xml:space="preserve"> </w:t>
-      </w:r>
-      <w:r>
-        <w:t xml:space="preserve">– </w:t>
-      </w:r>
-      <w:r>
-        <w:t xml:space="preserve">służy do </w:t>
-      </w:r>
-      <w:r>
-        <w:t xml:space="preserve">zmiana </w:t>
-      </w:r>
-      <w:r>
-        <w:t>istniejącej jednostki.</w:t>
+        <w:t>ALTER – służy do zmiana istniejącej jednostki.</w:t>
       </w:r>
     </w:p>
     <w:p>
@@ -9204,7 +9123,6 @@
   <w:style w:type="character" w:default="1" w:styleId="Domylnaczcionkaakapitu">
     <w:name w:val="Default Paragraph Font"/>
     <w:uiPriority w:val="1"/>
-    <w:semiHidden/>
     <w:unhideWhenUsed/>
   </w:style>
   <w:style w:type="table" w:default="1" w:styleId="Standardowy">
@@ -9790,16 +9708,15 @@
 </file>
 
 <file path=customXml/item1.xml><?xml version="1.0" encoding="utf-8"?>
-<p:properties xmlns:p="http://schemas.microsoft.com/office/2006/metadata/properties" xmlns:xsi="http://www.w3.org/2001/XMLSchema-instance" xmlns:pc="http://schemas.microsoft.com/office/infopath/2007/PartnerControls">
-  <documentManagement/>
-</p:properties>
+<?mso-contentType ?>
+<FormTemplates xmlns="http://schemas.microsoft.com/sharepoint/v3/contenttype/forms">
+  <Display>DocumentLibraryForm</Display>
+  <Edit>DocumentLibraryForm</Edit>
+  <New>DocumentLibraryForm</New>
+</FormTemplates>
 </file>
 
 <file path=customXml/item2.xml><?xml version="1.0" encoding="utf-8"?>
-<b:Sources xmlns:b="http://schemas.openxmlformats.org/officeDocument/2006/bibliography" xmlns="http://schemas.openxmlformats.org/officeDocument/2006/bibliography" SelectedStyle="\APASixthEditionOfficeOnline.xsl" StyleName="APA" Version="6"/>
-</file>
-
-<file path=customXml/item3.xml><?xml version="1.0" encoding="utf-8"?>
 <ct:contentTypeSchema xmlns:ct="http://schemas.microsoft.com/office/2006/metadata/contentType" xmlns:ma="http://schemas.microsoft.com/office/2006/metadata/properties/metaAttributes" ct:_="" ma:_="" ma:contentTypeName="Document" ma:contentTypeID="0x010100A00D6FA63315B44EA57BCBFDBEB87D9E" ma:contentTypeVersion="10" ma:contentTypeDescription="Create a new document." ma:contentTypeScope="" ma:versionID="487847f174112115dfee8234497bcdb3">
   <xsd:schema xmlns:xsd="http://www.w3.org/2001/XMLSchema" xmlns:xs="http://www.w3.org/2001/XMLSchema" xmlns:p="http://schemas.microsoft.com/office/2006/metadata/properties" xmlns:ns3="08dca740-db79-4375-8e2d-660a0ff135ff" xmlns:ns4="a3d8f8ac-91d9-4e68-895f-153d70d5f495" targetNamespace="http://schemas.microsoft.com/office/2006/metadata/properties" ma:root="true" ma:fieldsID="b62929471a89208f63fe0fa761b5e1aa" ns3:_="" ns4:_="">
     <xsd:import namespace="08dca740-db79-4375-8e2d-660a0ff135ff"/>
@@ -10000,33 +9917,25 @@
 </ct:contentTypeSchema>
 </file>
 
+<file path=customXml/item3.xml><?xml version="1.0" encoding="utf-8"?>
+<b:Sources xmlns:b="http://schemas.openxmlformats.org/officeDocument/2006/bibliography" xmlns="http://schemas.openxmlformats.org/officeDocument/2006/bibliography" SelectedStyle="\APASixthEditionOfficeOnline.xsl" StyleName="APA" Version="6"/>
+</file>
+
 <file path=customXml/item4.xml><?xml version="1.0" encoding="utf-8"?>
-<?mso-contentType ?>
-<FormTemplates xmlns="http://schemas.microsoft.com/sharepoint/v3/contenttype/forms">
-  <Display>DocumentLibraryForm</Display>
-  <Edit>DocumentLibraryForm</Edit>
-  <New>DocumentLibraryForm</New>
-</FormTemplates>
+<p:properties xmlns:p="http://schemas.microsoft.com/office/2006/metadata/properties" xmlns:xsi="http://www.w3.org/2001/XMLSchema-instance" xmlns:pc="http://schemas.microsoft.com/office/infopath/2007/PartnerControls">
+  <documentManagement/>
+</p:properties>
 </file>
 
 <file path=customXml/itemProps1.xml><?xml version="1.0" encoding="utf-8"?>
-<ds:datastoreItem xmlns:ds="http://schemas.openxmlformats.org/officeDocument/2006/customXml" ds:itemID="{DBB4A1DD-8E11-4A4B-8C53-4D34A6D10B9E}">
+<ds:datastoreItem xmlns:ds="http://schemas.openxmlformats.org/officeDocument/2006/customXml" ds:itemID="{ABF48AA8-3220-47C3-AA6C-D8E0770C090F}">
   <ds:schemaRefs>
-    <ds:schemaRef ds:uri="http://schemas.microsoft.com/office/2006/metadata/properties"/>
-    <ds:schemaRef ds:uri="http://schemas.microsoft.com/office/infopath/2007/PartnerControls"/>
+    <ds:schemaRef ds:uri="http://schemas.microsoft.com/sharepoint/v3/contenttype/forms"/>
   </ds:schemaRefs>
 </ds:datastoreItem>
 </file>
 
 <file path=customXml/itemProps2.xml><?xml version="1.0" encoding="utf-8"?>
-<ds:datastoreItem xmlns:ds="http://schemas.openxmlformats.org/officeDocument/2006/customXml" ds:itemID="{771A110D-AA49-4F12-A608-93BA349B6948}">
-  <ds:schemaRefs>
-    <ds:schemaRef ds:uri="http://schemas.openxmlformats.org/officeDocument/2006/bibliography"/>
-  </ds:schemaRefs>
-</ds:datastoreItem>
-</file>
-
-<file path=customXml/itemProps3.xml><?xml version="1.0" encoding="utf-8"?>
 <ds:datastoreItem xmlns:ds="http://schemas.openxmlformats.org/officeDocument/2006/customXml" ds:itemID="{47D248DD-81C9-4AAE-858E-98FC6C0B06EA}">
   <ds:schemaRefs>
     <ds:schemaRef ds:uri="http://schemas.microsoft.com/office/2006/metadata/contentType"/>
@@ -10045,10 +9954,19 @@
 </ds:datastoreItem>
 </file>
 
+<file path=customXml/itemProps3.xml><?xml version="1.0" encoding="utf-8"?>
+<ds:datastoreItem xmlns:ds="http://schemas.openxmlformats.org/officeDocument/2006/customXml" ds:itemID="{771A110D-AA49-4F12-A608-93BA349B6948}">
+  <ds:schemaRefs>
+    <ds:schemaRef ds:uri="http://schemas.openxmlformats.org/officeDocument/2006/bibliography"/>
+  </ds:schemaRefs>
+</ds:datastoreItem>
+</file>
+
 <file path=customXml/itemProps4.xml><?xml version="1.0" encoding="utf-8"?>
-<ds:datastoreItem xmlns:ds="http://schemas.openxmlformats.org/officeDocument/2006/customXml" ds:itemID="{ABF48AA8-3220-47C3-AA6C-D8E0770C090F}">
+<ds:datastoreItem xmlns:ds="http://schemas.openxmlformats.org/officeDocument/2006/customXml" ds:itemID="{DBB4A1DD-8E11-4A4B-8C53-4D34A6D10B9E}">
   <ds:schemaRefs>
-    <ds:schemaRef ds:uri="http://schemas.microsoft.com/sharepoint/v3/contenttype/forms"/>
+    <ds:schemaRef ds:uri="http://schemas.microsoft.com/office/2006/metadata/properties"/>
+    <ds:schemaRef ds:uri="http://schemas.microsoft.com/office/infopath/2007/PartnerControls"/>
   </ds:schemaRefs>
 </ds:datastoreItem>
 </file>
</xml_diff>

<commit_message>
[D] About databases h2/postgres
</commit_message>
<xml_diff>
--- a/docs/arkadiusz_panczyk_s18706_praca_inz.docx
+++ b/docs/arkadiusz_panczyk_s18706_praca_inz.docx
@@ -423,7 +423,7 @@
             </w:rPr>
             <w:fldChar w:fldCharType="separate"/>
           </w:r>
-          <w:hyperlink w:anchor="_Toc88602318" w:history="1">
+          <w:hyperlink w:anchor="_Toc88685716" w:history="1">
             <w:r>
               <w:rPr>
                 <w:rStyle w:val="Hipercze"/>
@@ -451,7 +451,7 @@
                 <w:noProof/>
                 <w:webHidden/>
               </w:rPr>
-              <w:instrText xml:space="preserve"> PAGEREF _Toc88602318 \h </w:instrText>
+              <w:instrText xml:space="preserve"> PAGEREF _Toc88685716 \h </w:instrText>
             </w:r>
             <w:r>
               <w:rPr>
@@ -496,7 +496,7 @@
               <w:szCs w:val="22"/>
             </w:rPr>
           </w:pPr>
-          <w:hyperlink w:anchor="_Toc88602319" w:history="1">
+          <w:hyperlink w:anchor="_Toc88685717" w:history="1">
             <w:r>
               <w:rPr>
                 <w:rStyle w:val="Hipercze"/>
@@ -541,7 +541,7 @@
                 <w:noProof/>
                 <w:webHidden/>
               </w:rPr>
-              <w:instrText xml:space="preserve"> PAGEREF _Toc88602319 \h </w:instrText>
+              <w:instrText xml:space="preserve"> PAGEREF _Toc88685717 \h </w:instrText>
             </w:r>
             <w:r>
               <w:rPr>
@@ -586,7 +586,7 @@
               <w:szCs w:val="22"/>
             </w:rPr>
           </w:pPr>
-          <w:hyperlink w:anchor="_Toc88602320" w:history="1">
+          <w:hyperlink w:anchor="_Toc88685718" w:history="1">
             <w:r>
               <w:rPr>
                 <w:rStyle w:val="Hipercze"/>
@@ -631,7 +631,7 @@
                 <w:noProof/>
                 <w:webHidden/>
               </w:rPr>
-              <w:instrText xml:space="preserve"> PAGEREF _Toc88602320 \h </w:instrText>
+              <w:instrText xml:space="preserve"> PAGEREF _Toc88685718 \h </w:instrText>
             </w:r>
             <w:r>
               <w:rPr>
@@ -676,7 +676,7 @@
               <w:szCs w:val="22"/>
             </w:rPr>
           </w:pPr>
-          <w:hyperlink w:anchor="_Toc88602321" w:history="1">
+          <w:hyperlink w:anchor="_Toc88685719" w:history="1">
             <w:r>
               <w:rPr>
                 <w:rStyle w:val="Hipercze"/>
@@ -721,7 +721,7 @@
                 <w:noProof/>
                 <w:webHidden/>
               </w:rPr>
-              <w:instrText xml:space="preserve"> PAGEREF _Toc88602321 \h </w:instrText>
+              <w:instrText xml:space="preserve"> PAGEREF _Toc88685719 \h </w:instrText>
             </w:r>
             <w:r>
               <w:rPr>
@@ -766,7 +766,7 @@
               <w:szCs w:val="22"/>
             </w:rPr>
           </w:pPr>
-          <w:hyperlink w:anchor="_Toc88602322" w:history="1">
+          <w:hyperlink w:anchor="_Toc88685720" w:history="1">
             <w:r>
               <w:rPr>
                 <w:rStyle w:val="Hipercze"/>
@@ -811,7 +811,7 @@
                 <w:noProof/>
                 <w:webHidden/>
               </w:rPr>
-              <w:instrText xml:space="preserve"> PAGEREF _Toc88602322 \h </w:instrText>
+              <w:instrText xml:space="preserve"> PAGEREF _Toc88685720 \h </w:instrText>
             </w:r>
             <w:r>
               <w:rPr>
@@ -856,7 +856,7 @@
               <w:szCs w:val="22"/>
             </w:rPr>
           </w:pPr>
-          <w:hyperlink w:anchor="_Toc88602323" w:history="1">
+          <w:hyperlink w:anchor="_Toc88685721" w:history="1">
             <w:r>
               <w:rPr>
                 <w:rStyle w:val="Hipercze"/>
@@ -901,7 +901,7 @@
                 <w:noProof/>
                 <w:webHidden/>
               </w:rPr>
-              <w:instrText xml:space="preserve"> PAGEREF _Toc88602323 \h </w:instrText>
+              <w:instrText xml:space="preserve"> PAGEREF _Toc88685721 \h </w:instrText>
             </w:r>
             <w:r>
               <w:rPr>
@@ -946,7 +946,7 @@
               <w:szCs w:val="22"/>
             </w:rPr>
           </w:pPr>
-          <w:hyperlink w:anchor="_Toc88602324" w:history="1">
+          <w:hyperlink w:anchor="_Toc88685722" w:history="1">
             <w:r>
               <w:rPr>
                 <w:rStyle w:val="Hipercze"/>
@@ -991,7 +991,7 @@
                 <w:noProof/>
                 <w:webHidden/>
               </w:rPr>
-              <w:instrText xml:space="preserve"> PAGEREF _Toc88602324 \h </w:instrText>
+              <w:instrText xml:space="preserve"> PAGEREF _Toc88685722 \h </w:instrText>
             </w:r>
             <w:r>
               <w:rPr>
@@ -1036,7 +1036,7 @@
               <w:szCs w:val="22"/>
             </w:rPr>
           </w:pPr>
-          <w:hyperlink w:anchor="_Toc88602325" w:history="1">
+          <w:hyperlink w:anchor="_Toc88685723" w:history="1">
             <w:r>
               <w:rPr>
                 <w:rStyle w:val="Hipercze"/>
@@ -1081,7 +1081,7 @@
                 <w:noProof/>
                 <w:webHidden/>
               </w:rPr>
-              <w:instrText xml:space="preserve"> PAGEREF _Toc88602325 \h </w:instrText>
+              <w:instrText xml:space="preserve"> PAGEREF _Toc88685723 \h </w:instrText>
             </w:r>
             <w:r>
               <w:rPr>
@@ -1126,7 +1126,7 @@
               <w:szCs w:val="22"/>
             </w:rPr>
           </w:pPr>
-          <w:hyperlink w:anchor="_Toc88602326" w:history="1">
+          <w:hyperlink w:anchor="_Toc88685724" w:history="1">
             <w:r>
               <w:rPr>
                 <w:rStyle w:val="Hipercze"/>
@@ -1150,7 +1150,7 @@
                 <w:rFonts w:eastAsiaTheme="majorEastAsia"/>
                 <w:noProof/>
               </w:rPr>
-              <w:t>Jpa</w:t>
+              <w:t>Hibernate / Java Persistance API</w:t>
             </w:r>
             <w:r>
               <w:rPr>
@@ -1171,7 +1171,7 @@
                 <w:noProof/>
                 <w:webHidden/>
               </w:rPr>
-              <w:instrText xml:space="preserve"> PAGEREF _Toc88602326 \h </w:instrText>
+              <w:instrText xml:space="preserve"> PAGEREF _Toc88685724 \h </w:instrText>
             </w:r>
             <w:r>
               <w:rPr>
@@ -1216,7 +1216,7 @@
               <w:szCs w:val="22"/>
             </w:rPr>
           </w:pPr>
-          <w:hyperlink w:anchor="_Toc88602327" w:history="1">
+          <w:hyperlink w:anchor="_Toc88685725" w:history="1">
             <w:r>
               <w:rPr>
                 <w:rStyle w:val="Hipercze"/>
@@ -1261,7 +1261,7 @@
                 <w:noProof/>
                 <w:webHidden/>
               </w:rPr>
-              <w:instrText xml:space="preserve"> PAGEREF _Toc88602327 \h </w:instrText>
+              <w:instrText xml:space="preserve"> PAGEREF _Toc88685725 \h </w:instrText>
             </w:r>
             <w:r>
               <w:rPr>
@@ -1306,7 +1306,7 @@
               <w:szCs w:val="22"/>
             </w:rPr>
           </w:pPr>
-          <w:hyperlink w:anchor="_Toc88602328" w:history="1">
+          <w:hyperlink w:anchor="_Toc88685726" w:history="1">
             <w:r>
               <w:rPr>
                 <w:rStyle w:val="Hipercze"/>
@@ -1351,7 +1351,7 @@
                 <w:noProof/>
                 <w:webHidden/>
               </w:rPr>
-              <w:instrText xml:space="preserve"> PAGEREF _Toc88602328 \h </w:instrText>
+              <w:instrText xml:space="preserve"> PAGEREF _Toc88685726 \h </w:instrText>
             </w:r>
             <w:r>
               <w:rPr>
@@ -1396,7 +1396,7 @@
               <w:szCs w:val="22"/>
             </w:rPr>
           </w:pPr>
-          <w:hyperlink w:anchor="_Toc88602329" w:history="1">
+          <w:hyperlink w:anchor="_Toc88685727" w:history="1">
             <w:r>
               <w:rPr>
                 <w:rStyle w:val="Hipercze"/>
@@ -1441,7 +1441,7 @@
                 <w:noProof/>
                 <w:webHidden/>
               </w:rPr>
-              <w:instrText xml:space="preserve"> PAGEREF _Toc88602329 \h </w:instrText>
+              <w:instrText xml:space="preserve"> PAGEREF _Toc88685727 \h </w:instrText>
             </w:r>
             <w:r>
               <w:rPr>
@@ -1486,7 +1486,7 @@
               <w:szCs w:val="22"/>
             </w:rPr>
           </w:pPr>
-          <w:hyperlink w:anchor="_Toc88602330" w:history="1">
+          <w:hyperlink w:anchor="_Toc88685728" w:history="1">
             <w:r>
               <w:rPr>
                 <w:rStyle w:val="Hipercze"/>
@@ -1531,7 +1531,7 @@
                 <w:noProof/>
                 <w:webHidden/>
               </w:rPr>
-              <w:instrText xml:space="preserve"> PAGEREF _Toc88602330 \h </w:instrText>
+              <w:instrText xml:space="preserve"> PAGEREF _Toc88685728 \h </w:instrText>
             </w:r>
             <w:r>
               <w:rPr>
@@ -1576,7 +1576,7 @@
               <w:szCs w:val="22"/>
             </w:rPr>
           </w:pPr>
-          <w:hyperlink w:anchor="_Toc88602331" w:history="1">
+          <w:hyperlink w:anchor="_Toc88685729" w:history="1">
             <w:r>
               <w:rPr>
                 <w:rStyle w:val="Hipercze"/>
@@ -1621,7 +1621,7 @@
                 <w:noProof/>
                 <w:webHidden/>
               </w:rPr>
-              <w:instrText xml:space="preserve"> PAGEREF _Toc88602331 \h </w:instrText>
+              <w:instrText xml:space="preserve"> PAGEREF _Toc88685729 \h </w:instrText>
             </w:r>
             <w:r>
               <w:rPr>
@@ -1666,7 +1666,7 @@
               <w:szCs w:val="22"/>
             </w:rPr>
           </w:pPr>
-          <w:hyperlink w:anchor="_Toc88602332" w:history="1">
+          <w:hyperlink w:anchor="_Toc88685730" w:history="1">
             <w:r>
               <w:rPr>
                 <w:rStyle w:val="Hipercze"/>
@@ -1711,7 +1711,7 @@
                 <w:noProof/>
                 <w:webHidden/>
               </w:rPr>
-              <w:instrText xml:space="preserve"> PAGEREF _Toc88602332 \h </w:instrText>
+              <w:instrText xml:space="preserve"> PAGEREF _Toc88685730 \h </w:instrText>
             </w:r>
             <w:r>
               <w:rPr>
@@ -1731,7 +1731,7 @@
                 <w:noProof/>
                 <w:webHidden/>
               </w:rPr>
-              <w:t>14</w:t>
+              <w:t>16</w:t>
             </w:r>
             <w:r>
               <w:rPr>
@@ -1756,7 +1756,7 @@
               <w:szCs w:val="22"/>
             </w:rPr>
           </w:pPr>
-          <w:hyperlink w:anchor="_Toc88602333" w:history="1">
+          <w:hyperlink w:anchor="_Toc88685731" w:history="1">
             <w:r>
               <w:rPr>
                 <w:rStyle w:val="Hipercze"/>
@@ -1801,7 +1801,7 @@
                 <w:noProof/>
                 <w:webHidden/>
               </w:rPr>
-              <w:instrText xml:space="preserve"> PAGEREF _Toc88602333 \h </w:instrText>
+              <w:instrText xml:space="preserve"> PAGEREF _Toc88685731 \h </w:instrText>
             </w:r>
             <w:r>
               <w:rPr>
@@ -1821,7 +1821,7 @@
                 <w:noProof/>
                 <w:webHidden/>
               </w:rPr>
-              <w:t>14</w:t>
+              <w:t>17</w:t>
             </w:r>
             <w:r>
               <w:rPr>
@@ -1846,7 +1846,7 @@
               <w:szCs w:val="22"/>
             </w:rPr>
           </w:pPr>
-          <w:hyperlink w:anchor="_Toc88602334" w:history="1">
+          <w:hyperlink w:anchor="_Toc88685732" w:history="1">
             <w:r>
               <w:rPr>
                 <w:rStyle w:val="Hipercze"/>
@@ -1891,7 +1891,7 @@
                 <w:noProof/>
                 <w:webHidden/>
               </w:rPr>
-              <w:instrText xml:space="preserve"> PAGEREF _Toc88602334 \h </w:instrText>
+              <w:instrText xml:space="preserve"> PAGEREF _Toc88685732 \h </w:instrText>
             </w:r>
             <w:r>
               <w:rPr>
@@ -1911,7 +1911,7 @@
                 <w:noProof/>
                 <w:webHidden/>
               </w:rPr>
-              <w:t>14</w:t>
+              <w:t>17</w:t>
             </w:r>
             <w:r>
               <w:rPr>
@@ -1936,7 +1936,7 @@
               <w:szCs w:val="22"/>
             </w:rPr>
           </w:pPr>
-          <w:hyperlink w:anchor="_Toc88602335" w:history="1">
+          <w:hyperlink w:anchor="_Toc88685733" w:history="1">
             <w:r>
               <w:rPr>
                 <w:rStyle w:val="Hipercze"/>
@@ -1981,7 +1981,7 @@
                 <w:noProof/>
                 <w:webHidden/>
               </w:rPr>
-              <w:instrText xml:space="preserve"> PAGEREF _Toc88602335 \h </w:instrText>
+              <w:instrText xml:space="preserve"> PAGEREF _Toc88685733 \h </w:instrText>
             </w:r>
             <w:r>
               <w:rPr>
@@ -2001,7 +2001,7 @@
                 <w:noProof/>
                 <w:webHidden/>
               </w:rPr>
-              <w:t>14</w:t>
+              <w:t>17</w:t>
             </w:r>
             <w:r>
               <w:rPr>
@@ -2026,7 +2026,7 @@
               <w:szCs w:val="22"/>
             </w:rPr>
           </w:pPr>
-          <w:hyperlink w:anchor="_Toc88602336" w:history="1">
+          <w:hyperlink w:anchor="_Toc88685734" w:history="1">
             <w:r>
               <w:rPr>
                 <w:rStyle w:val="Hipercze"/>
@@ -2071,7 +2071,7 @@
                 <w:noProof/>
                 <w:webHidden/>
               </w:rPr>
-              <w:instrText xml:space="preserve"> PAGEREF _Toc88602336 \h </w:instrText>
+              <w:instrText xml:space="preserve"> PAGEREF _Toc88685734 \h </w:instrText>
             </w:r>
             <w:r>
               <w:rPr>
@@ -2091,7 +2091,7 @@
                 <w:noProof/>
                 <w:webHidden/>
               </w:rPr>
-              <w:t>14</w:t>
+              <w:t>17</w:t>
             </w:r>
             <w:r>
               <w:rPr>
@@ -2116,7 +2116,7 @@
               <w:szCs w:val="22"/>
             </w:rPr>
           </w:pPr>
-          <w:hyperlink w:anchor="_Toc88602337" w:history="1">
+          <w:hyperlink w:anchor="_Toc88685735" w:history="1">
             <w:r>
               <w:rPr>
                 <w:rStyle w:val="Hipercze"/>
@@ -2161,7 +2161,7 @@
                 <w:noProof/>
                 <w:webHidden/>
               </w:rPr>
-              <w:instrText xml:space="preserve"> PAGEREF _Toc88602337 \h </w:instrText>
+              <w:instrText xml:space="preserve"> PAGEREF _Toc88685735 \h </w:instrText>
             </w:r>
             <w:r>
               <w:rPr>
@@ -2181,7 +2181,7 @@
                 <w:noProof/>
                 <w:webHidden/>
               </w:rPr>
-              <w:t>14</w:t>
+              <w:t>17</w:t>
             </w:r>
             <w:r>
               <w:rPr>
@@ -2206,7 +2206,7 @@
               <w:szCs w:val="22"/>
             </w:rPr>
           </w:pPr>
-          <w:hyperlink w:anchor="_Toc88602338" w:history="1">
+          <w:hyperlink w:anchor="_Toc88685736" w:history="1">
             <w:r>
               <w:rPr>
                 <w:rStyle w:val="Hipercze"/>
@@ -2230,7 +2230,7 @@
                 <w:rFonts w:eastAsiaTheme="majorEastAsia"/>
                 <w:noProof/>
               </w:rPr>
-              <w:t>Inne rozwiązania technologiczne</w:t>
+              <w:t>Pozostałe rozwiązania technologiczne</w:t>
             </w:r>
             <w:r>
               <w:rPr>
@@ -2251,7 +2251,7 @@
                 <w:noProof/>
                 <w:webHidden/>
               </w:rPr>
-              <w:instrText xml:space="preserve"> PAGEREF _Toc88602338 \h </w:instrText>
+              <w:instrText xml:space="preserve"> PAGEREF _Toc88685736 \h </w:instrText>
             </w:r>
             <w:r>
               <w:rPr>
@@ -2271,7 +2271,7 @@
                 <w:noProof/>
                 <w:webHidden/>
               </w:rPr>
-              <w:t>14</w:t>
+              <w:t>17</w:t>
             </w:r>
             <w:r>
               <w:rPr>
@@ -2296,7 +2296,7 @@
               <w:szCs w:val="22"/>
             </w:rPr>
           </w:pPr>
-          <w:hyperlink w:anchor="_Toc88602339" w:history="1">
+          <w:hyperlink w:anchor="_Toc88685737" w:history="1">
             <w:r>
               <w:rPr>
                 <w:rStyle w:val="Hipercze"/>
@@ -2341,7 +2341,7 @@
                 <w:noProof/>
                 <w:webHidden/>
               </w:rPr>
-              <w:instrText xml:space="preserve"> PAGEREF _Toc88602339 \h </w:instrText>
+              <w:instrText xml:space="preserve"> PAGEREF _Toc88685737 \h </w:instrText>
             </w:r>
             <w:r>
               <w:rPr>
@@ -2361,7 +2361,7 @@
                 <w:noProof/>
                 <w:webHidden/>
               </w:rPr>
-              <w:t>14</w:t>
+              <w:t>17</w:t>
             </w:r>
             <w:r>
               <w:rPr>
@@ -2386,7 +2386,7 @@
               <w:szCs w:val="22"/>
             </w:rPr>
           </w:pPr>
-          <w:hyperlink w:anchor="_Toc88602340" w:history="1">
+          <w:hyperlink w:anchor="_Toc88685738" w:history="1">
             <w:r>
               <w:rPr>
                 <w:rStyle w:val="Hipercze"/>
@@ -2431,7 +2431,7 @@
                 <w:noProof/>
                 <w:webHidden/>
               </w:rPr>
-              <w:instrText xml:space="preserve"> PAGEREF _Toc88602340 \h </w:instrText>
+              <w:instrText xml:space="preserve"> PAGEREF _Toc88685738 \h </w:instrText>
             </w:r>
             <w:r>
               <w:rPr>
@@ -2451,7 +2451,7 @@
                 <w:noProof/>
                 <w:webHidden/>
               </w:rPr>
-              <w:t>14</w:t>
+              <w:t>17</w:t>
             </w:r>
             <w:r>
               <w:rPr>
@@ -2476,7 +2476,7 @@
               <w:szCs w:val="22"/>
             </w:rPr>
           </w:pPr>
-          <w:hyperlink w:anchor="_Toc88602341" w:history="1">
+          <w:hyperlink w:anchor="_Toc88685739" w:history="1">
             <w:r>
               <w:rPr>
                 <w:rStyle w:val="Hipercze"/>
@@ -2521,7 +2521,7 @@
                 <w:noProof/>
                 <w:webHidden/>
               </w:rPr>
-              <w:instrText xml:space="preserve"> PAGEREF _Toc88602341 \h </w:instrText>
+              <w:instrText xml:space="preserve"> PAGEREF _Toc88685739 \h </w:instrText>
             </w:r>
             <w:r>
               <w:rPr>
@@ -2541,7 +2541,7 @@
                 <w:noProof/>
                 <w:webHidden/>
               </w:rPr>
-              <w:t>15</w:t>
+              <w:t>18</w:t>
             </w:r>
             <w:r>
               <w:rPr>
@@ -2566,7 +2566,7 @@
               <w:szCs w:val="22"/>
             </w:rPr>
           </w:pPr>
-          <w:hyperlink w:anchor="_Toc88602342" w:history="1">
+          <w:hyperlink w:anchor="_Toc88685740" w:history="1">
             <w:r>
               <w:rPr>
                 <w:rStyle w:val="Hipercze"/>
@@ -2611,7 +2611,7 @@
                 <w:noProof/>
                 <w:webHidden/>
               </w:rPr>
-              <w:instrText xml:space="preserve"> PAGEREF _Toc88602342 \h </w:instrText>
+              <w:instrText xml:space="preserve"> PAGEREF _Toc88685740 \h </w:instrText>
             </w:r>
             <w:r>
               <w:rPr>
@@ -2631,7 +2631,7 @@
                 <w:noProof/>
                 <w:webHidden/>
               </w:rPr>
-              <w:t>16</w:t>
+              <w:t>19</w:t>
             </w:r>
             <w:r>
               <w:rPr>
@@ -2656,7 +2656,7 @@
               <w:szCs w:val="22"/>
             </w:rPr>
           </w:pPr>
-          <w:hyperlink w:anchor="_Toc88602343" w:history="1">
+          <w:hyperlink w:anchor="_Toc88685741" w:history="1">
             <w:r>
               <w:rPr>
                 <w:rStyle w:val="Hipercze"/>
@@ -2701,7 +2701,7 @@
                 <w:noProof/>
                 <w:webHidden/>
               </w:rPr>
-              <w:instrText xml:space="preserve"> PAGEREF _Toc88602343 \h </w:instrText>
+              <w:instrText xml:space="preserve"> PAGEREF _Toc88685741 \h </w:instrText>
             </w:r>
             <w:r>
               <w:rPr>
@@ -2721,7 +2721,7 @@
                 <w:noProof/>
                 <w:webHidden/>
               </w:rPr>
-              <w:t>16</w:t>
+              <w:t>19</w:t>
             </w:r>
             <w:r>
               <w:rPr>
@@ -2746,7 +2746,7 @@
               <w:szCs w:val="22"/>
             </w:rPr>
           </w:pPr>
-          <w:hyperlink w:anchor="_Toc88602344" w:history="1">
+          <w:hyperlink w:anchor="_Toc88685742" w:history="1">
             <w:r>
               <w:rPr>
                 <w:rStyle w:val="Hipercze"/>
@@ -2791,7 +2791,7 @@
                 <w:noProof/>
                 <w:webHidden/>
               </w:rPr>
-              <w:instrText xml:space="preserve"> PAGEREF _Toc88602344 \h </w:instrText>
+              <w:instrText xml:space="preserve"> PAGEREF _Toc88685742 \h </w:instrText>
             </w:r>
             <w:r>
               <w:rPr>
@@ -2811,7 +2811,7 @@
                 <w:noProof/>
                 <w:webHidden/>
               </w:rPr>
-              <w:t>17</w:t>
+              <w:t>20</w:t>
             </w:r>
             <w:r>
               <w:rPr>
@@ -2835,7 +2835,7 @@
               <w:szCs w:val="22"/>
             </w:rPr>
           </w:pPr>
-          <w:hyperlink w:anchor="_Toc88602345" w:history="1">
+          <w:hyperlink w:anchor="_Toc88685743" w:history="1">
             <w:r>
               <w:rPr>
                 <w:rStyle w:val="Hipercze"/>
@@ -2863,7 +2863,7 @@
                 <w:noProof/>
                 <w:webHidden/>
               </w:rPr>
-              <w:instrText xml:space="preserve"> PAGEREF _Toc88602345 \h </w:instrText>
+              <w:instrText xml:space="preserve"> PAGEREF _Toc88685743 \h </w:instrText>
             </w:r>
             <w:r>
               <w:rPr>
@@ -2883,7 +2883,7 @@
                 <w:noProof/>
                 <w:webHidden/>
               </w:rPr>
-              <w:t>18</w:t>
+              <w:t>21</w:t>
             </w:r>
             <w:r>
               <w:rPr>
@@ -2939,7 +2939,7 @@
           <w:szCs w:val="24"/>
         </w:rPr>
       </w:pPr>
-      <w:bookmarkStart w:id="0" w:name="_Toc88602318"/>
+      <w:bookmarkStart w:id="0" w:name="_Toc88685716"/>
       <w:r>
         <w:rPr>
           <w:szCs w:val="24"/>
@@ -2983,7 +2983,7 @@
           <w:szCs w:val="24"/>
         </w:rPr>
       </w:pPr>
-      <w:bookmarkStart w:id="1" w:name="_Toc88602319"/>
+      <w:bookmarkStart w:id="1" w:name="_Toc88685717"/>
       <w:r>
         <w:rPr>
           <w:szCs w:val="24"/>
@@ -3016,7 +3016,7 @@
           <w:szCs w:val="24"/>
         </w:rPr>
       </w:pPr>
-      <w:bookmarkStart w:id="2" w:name="_Toc88602320"/>
+      <w:bookmarkStart w:id="2" w:name="_Toc88685718"/>
       <w:r>
         <w:rPr>
           <w:szCs w:val="24"/>
@@ -3051,7 +3051,7 @@
           <w:szCs w:val="24"/>
         </w:rPr>
       </w:pPr>
-      <w:bookmarkStart w:id="3" w:name="_Toc88602321"/>
+      <w:bookmarkStart w:id="3" w:name="_Toc88685719"/>
       <w:r>
         <w:rPr>
           <w:szCs w:val="24"/>
@@ -3087,7 +3087,7 @@
           <w:szCs w:val="24"/>
         </w:rPr>
       </w:pPr>
-      <w:bookmarkStart w:id="4" w:name="_Toc88602322"/>
+      <w:bookmarkStart w:id="4" w:name="_Toc88685720"/>
       <w:r>
         <w:rPr>
           <w:szCs w:val="24"/>
@@ -3169,7 +3169,7 @@
           <w:szCs w:val="24"/>
         </w:rPr>
       </w:pPr>
-      <w:bookmarkStart w:id="5" w:name="_Toc88602323"/>
+      <w:bookmarkStart w:id="5" w:name="_Toc88685721"/>
       <w:r>
         <w:rPr>
           <w:szCs w:val="24"/>
@@ -3295,7 +3295,7 @@
           <w:szCs w:val="24"/>
         </w:rPr>
       </w:pPr>
-      <w:bookmarkStart w:id="6" w:name="_Toc88602324"/>
+      <w:bookmarkStart w:id="6" w:name="_Toc88685722"/>
       <w:r>
         <w:rPr>
           <w:szCs w:val="24"/>
@@ -3382,7 +3382,6 @@
     <w:p>
       <w:pPr>
         <w:pStyle w:val="normalnyalekozaczek"/>
-        <w:spacing w:line="360" w:lineRule="auto"/>
         <w:ind w:left="1077" w:firstLine="0"/>
       </w:pPr>
       <w:r>
@@ -3409,7 +3408,6 @@
           <w:ilvl w:val="0"/>
           <w:numId w:val="6"/>
         </w:numPr>
-        <w:spacing w:line="360" w:lineRule="auto"/>
       </w:pPr>
       <w:r>
         <w:t>Brak możliwości wywołania sprawdzonych wyjątków (Checked Exception)</w:t>
@@ -3439,7 +3437,6 @@
           <w:ilvl w:val="0"/>
           <w:numId w:val="6"/>
         </w:numPr>
-        <w:spacing w:line="360" w:lineRule="auto"/>
       </w:pPr>
       <w:r>
         <w:t>Korutyny w programowaniu współbieżnym</w:t>
@@ -3453,14 +3450,17 @@
         <w:pStyle w:val="normalnyalekozaczek"/>
       </w:pPr>
       <w:r>
+        <w:t xml:space="preserve">Prostota oraz </w:t>
+      </w:r>
+      <w:r>
+        <w:t xml:space="preserve">mądrze przemyślane decyzje rozwojowe języka, pozwalają Kotlinowi od wielu lat znajdować się w listach najbardziej dynamicznie rozwijających się języków na świecie. </w:t>
+      </w:r>
+      <w:r>
+        <w:t xml:space="preserve">W rozwoju swoją cegiełkę dołożył także Google, który na swojej konferencji I/O </w:t>
+      </w:r>
+      <w:r>
         <w:lastRenderedPageBreak/>
-        <w:t xml:space="preserve">Prostota oraz </w:t>
-      </w:r>
-      <w:r>
-        <w:t xml:space="preserve">mądrze przemyślane decyzje rozwojowe języka, pozwalają Kotlinowi od wielu lat znajdować się w listach najbardziej dynamicznie rozwijających się języków na świecie. </w:t>
-      </w:r>
-      <w:r>
-        <w:t>W rozwoju swoją cegiełkę dołożył także Google, który na swojej konferencji I/O w 2017 roku, ogłosił Kotlina oficjalnym językiem programowania Androida – platformy posiadającej 73%, udziału rynku mobilnego na całym świecie</w:t>
+        <w:t>w 2017 roku, ogłosił Kotlina oficjalnym językiem programowania Androida – platformy posiadającej 73%, udziału rynku mobilnego na całym świecie</w:t>
       </w:r>
       <w:r>
         <w:rPr>
@@ -3500,7 +3500,7 @@
           <w:szCs w:val="24"/>
         </w:rPr>
       </w:pPr>
-      <w:bookmarkStart w:id="7" w:name="_Toc88602325"/>
+      <w:bookmarkStart w:id="7" w:name="_Toc88685723"/>
       <w:r>
         <w:rPr>
           <w:szCs w:val="24"/>
@@ -3623,6 +3623,7 @@
     <w:p>
       <w:pPr>
         <w:pStyle w:val="Legenda"/>
+        <w:spacing w:line="276" w:lineRule="auto"/>
         <w:rPr>
           <w:rFonts w:ascii="Calibri" w:hAnsi="Calibri" w:cs="Calibri"/>
           <w:sz w:val="20"/>
@@ -3709,7 +3710,14 @@
         </w:numPr>
       </w:pPr>
       <w:r>
-        <w:t>Core –</w:t>
+        <w:rPr>
+          <w:i/>
+          <w:iCs/>
+        </w:rPr>
+        <w:t>Core</w:t>
+      </w:r>
+      <w:r>
+        <w:t xml:space="preserve"> –</w:t>
       </w:r>
       <w:r>
         <w:t xml:space="preserve"> Najbardziej kojarzone ze Spring’iem funkcjonalności. Wprowadza do aplikacji </w:t>
@@ -3736,7 +3744,14 @@
         </w:numPr>
       </w:pPr>
       <w:r>
-        <w:t>Data – Zawierający potrzebne</w:t>
+        <w:rPr>
+          <w:i/>
+          <w:iCs/>
+        </w:rPr>
+        <w:t>Data</w:t>
+      </w:r>
+      <w:r>
+        <w:t xml:space="preserve"> – Zawierający potrzebne</w:t>
       </w:r>
       <w:r>
         <w:t>, do łączenia się z bazą danych funkcjonalności przy pomocy JDBC lub ORM.</w:t>
@@ -3751,7 +3766,14 @@
         </w:numPr>
       </w:pPr>
       <w:r>
-        <w:t xml:space="preserve">Web – </w:t>
+        <w:rPr>
+          <w:i/>
+          <w:iCs/>
+        </w:rPr>
+        <w:t>Web</w:t>
+      </w:r>
+      <w:r>
+        <w:t xml:space="preserve"> – </w:t>
       </w:r>
       <w:r>
         <w:t>Moduł wyciągający użyteczność łączenia się użytkownika zewnętrznego przy użyciu protokołu http.</w:t>
@@ -3766,10 +3788,24 @@
         </w:numPr>
       </w:pPr>
       <w:r>
-        <w:t xml:space="preserve">AOP i </w:t>
-      </w:r>
-      <w:r>
-        <w:t xml:space="preserve">Instrumentation </w:t>
+        <w:rPr>
+          <w:i/>
+          <w:iCs/>
+        </w:rPr>
+        <w:t>AOP</w:t>
+      </w:r>
+      <w:r>
+        <w:t xml:space="preserve"> i </w:t>
+      </w:r>
+      <w:r>
+        <w:rPr>
+          <w:i/>
+          <w:iCs/>
+        </w:rPr>
+        <w:t>Instrumentation</w:t>
+      </w:r>
+      <w:r>
+        <w:t xml:space="preserve"> </w:t>
       </w:r>
       <w:r>
         <w:t xml:space="preserve">– Moduł wprowadzający programowanie oparte na aspektach. </w:t>
@@ -3787,7 +3823,14 @@
         </w:numPr>
       </w:pPr>
       <w:r>
-        <w:t xml:space="preserve">Test </w:t>
+        <w:rPr>
+          <w:i/>
+          <w:iCs/>
+        </w:rPr>
+        <w:t>Test</w:t>
+      </w:r>
+      <w:r>
+        <w:t xml:space="preserve"> </w:t>
       </w:r>
       <w:r>
         <w:t>– Moduł zawierający klasy potrzebne, do przetestowania projektu przy użyciu funkcjonalności takich jak testy jednostkowe i integracyjne.</w:t>
@@ -4018,7 +4061,14 @@
         </w:numPr>
       </w:pPr>
       <w:r>
-        <w:t>Configuration – zależność bazowa, definiująca konfigurację ustawioną poprzez kod.</w:t>
+        <w:rPr>
+          <w:i/>
+          <w:iCs/>
+        </w:rPr>
+        <w:t>Configuration</w:t>
+      </w:r>
+      <w:r>
+        <w:t xml:space="preserve"> – zależność bazowa, definiująca konfigurację ustawioną poprzez kod.</w:t>
       </w:r>
     </w:p>
     <w:p>
@@ -4030,7 +4080,14 @@
         </w:numPr>
       </w:pPr>
       <w:r>
-        <w:t>Bean – zależność ustawiająca przedstawianą metodę jako ziarno.</w:t>
+        <w:rPr>
+          <w:i/>
+          <w:iCs/>
+        </w:rPr>
+        <w:t>Bean</w:t>
+      </w:r>
+      <w:r>
+        <w:t xml:space="preserve"> – zależność ustawiająca przedstawianą metodę jako ziarno.</w:t>
       </w:r>
     </w:p>
     <w:p>
@@ -4042,7 +4099,14 @@
         </w:numPr>
       </w:pPr>
       <w:r>
-        <w:t>Component – zależność stereotypu, ustawia klasę jako ziarno w kontekście.</w:t>
+        <w:rPr>
+          <w:i/>
+          <w:iCs/>
+        </w:rPr>
+        <w:t>Component</w:t>
+      </w:r>
+      <w:r>
+        <w:t xml:space="preserve"> – zależność stereotypu, ustawia klasę jako ziarno w kontekście.</w:t>
       </w:r>
     </w:p>
     <w:p>
@@ -4054,7 +4118,14 @@
         </w:numPr>
       </w:pPr>
       <w:r>
-        <w:t>Controller – opisuje klasę jako kontroler potrzebny do WebApi.</w:t>
+        <w:rPr>
+          <w:i/>
+          <w:iCs/>
+        </w:rPr>
+        <w:t>Controller</w:t>
+      </w:r>
+      <w:r>
+        <w:t xml:space="preserve"> – opisuje klasę jako kontroler potrzebny do WebApi.</w:t>
       </w:r>
     </w:p>
     <w:p>
@@ -4066,7 +4137,14 @@
         </w:numPr>
       </w:pPr>
       <w:r>
-        <w:t>Service – identyfikująca klasę jako implementacja dla logiki biznesowej.</w:t>
+        <w:rPr>
+          <w:i/>
+          <w:iCs/>
+        </w:rPr>
+        <w:t>Service</w:t>
+      </w:r>
+      <w:r>
+        <w:t xml:space="preserve"> – identyfikująca klasę jako implementacja dla logiki biznesowej.</w:t>
       </w:r>
     </w:p>
     <w:p>
@@ -4080,12 +4158,14 @@
           <w:szCs w:val="24"/>
         </w:rPr>
       </w:pPr>
+      <w:bookmarkStart w:id="8" w:name="_Toc88685724"/>
       <w:r>
         <w:rPr>
           <w:szCs w:val="24"/>
         </w:rPr>
         <w:t>Hibernate / Java Persistance API</w:t>
       </w:r>
+      <w:bookmarkEnd w:id="8"/>
     </w:p>
     <w:p>
       <w:pPr>
@@ -4098,7 +4178,7 @@
           <w:szCs w:val="24"/>
         </w:rPr>
       </w:pPr>
-      <w:bookmarkStart w:id="8" w:name="_Toc88602327"/>
+      <w:bookmarkStart w:id="9" w:name="_Toc88685725"/>
       <w:r>
         <w:rPr>
           <w:szCs w:val="24"/>
@@ -4111,7 +4191,7 @@
         </w:rPr>
         <w:t>rontend</w:t>
       </w:r>
-      <w:bookmarkEnd w:id="8"/>
+      <w:bookmarkEnd w:id="9"/>
     </w:p>
     <w:p>
       <w:pPr>
@@ -4174,11 +4254,11 @@
           <w:numId w:val="5"/>
         </w:numPr>
       </w:pPr>
-      <w:bookmarkStart w:id="9" w:name="_Toc88602328"/>
+      <w:bookmarkStart w:id="10" w:name="_Toc88685726"/>
       <w:r>
         <w:t>TypeScript</w:t>
       </w:r>
-      <w:bookmarkEnd w:id="9"/>
+      <w:bookmarkEnd w:id="10"/>
     </w:p>
     <w:p>
       <w:pPr>
@@ -4356,7 +4436,13 @@
       </w:pPr>
       <w:r>
         <w:lastRenderedPageBreak/>
-        <w:t xml:space="preserve">Podsumowując, TypeScript, jako zbiór nadrzędny języku JavaScript, pozwala osiągać te same funkcjonalności a nawet pozwalać na dodanie, jeszcze większej ilości przydanego dla programisty kodu. Szeroka gama oferowanych przez język, wzorców takich jak: imperatywność, obiektowość jak i funkcyjność oraz pozostałe pozwoliły twórcom oprogramowania użytkowego na bezpieczniejszą kontrole typów, w przeciwieństwie do JavaScript, którego </w:t>
+        <w:t xml:space="preserve">Podsumowując, TypeScript, jako zbiór nadrzędny języku JavaScript, pozwala osiągać te same funkcjonalności a nawet pozwalać na dodanie, jeszcze większej ilości przydanego dla programisty kodu. Szeroka gama oferowanych przez język, wzorców takich jak: imperatywność, obiektowość jak i funkcyjność oraz pozostałe pozwoliły twórcom oprogramowania użytkowego na </w:t>
+      </w:r>
+      <w:r>
+        <w:t>bezpieczniejszą kontrolę</w:t>
+      </w:r>
+      <w:r>
+        <w:t xml:space="preserve"> typów, w przeciwieństwie do JavaScript, którego </w:t>
       </w:r>
       <w:r>
         <w:t>odwieczną wadą była błędogenność w implementowaniu wszelakiego rodzaju rozwiązań.</w:t>
@@ -4370,11 +4456,11 @@
           <w:numId w:val="5"/>
         </w:numPr>
       </w:pPr>
-      <w:bookmarkStart w:id="10" w:name="_Toc88602329"/>
+      <w:bookmarkStart w:id="11" w:name="_Toc88685727"/>
       <w:r>
         <w:t>React</w:t>
       </w:r>
-      <w:bookmarkEnd w:id="10"/>
+      <w:bookmarkEnd w:id="11"/>
     </w:p>
     <w:p>
       <w:pPr>
@@ -4490,6 +4576,7 @@
     <w:p>
       <w:pPr>
         <w:pStyle w:val="Legenda"/>
+        <w:spacing w:line="276" w:lineRule="auto"/>
         <w:rPr>
           <w:rFonts w:ascii="Calibri" w:hAnsi="Calibri" w:cs="Calibri"/>
           <w:sz w:val="20"/>
@@ -4551,7 +4638,32 @@
           <w:sz w:val="20"/>
           <w:szCs w:val="20"/>
         </w:rPr>
-        <w:t xml:space="preserve"> Porównanie popularności największych technologii framework; źródło: https://trends.google.com</w:t>
+        <w:t xml:space="preserve"> Porównanie popularności największych technologii framework</w:t>
+      </w:r>
+      <w:r>
+        <w:rPr>
+          <w:rFonts w:ascii="Calibri" w:hAnsi="Calibri" w:cs="Calibri"/>
+          <w:sz w:val="20"/>
+          <w:szCs w:val="20"/>
+        </w:rPr>
+        <w:t>, kolory odpowiednio:</w:t>
+      </w:r>
+      <w:r>
+        <w:rPr>
+          <w:rFonts w:ascii="Calibri" w:hAnsi="Calibri" w:cs="Calibri"/>
+          <w:sz w:val="20"/>
+          <w:szCs w:val="20"/>
+        </w:rPr>
+        <w:br/>
+        <w:t xml:space="preserve"> niebieski – React, czerwony – Angular, żółty – vue.js</w:t>
+      </w:r>
+      <w:r>
+        <w:rPr>
+          <w:rFonts w:ascii="Calibri" w:hAnsi="Calibri" w:cs="Calibri"/>
+          <w:sz w:val="20"/>
+          <w:szCs w:val="20"/>
+        </w:rPr>
+        <w:t>; źródło: https://trends.google.com</w:t>
       </w:r>
     </w:p>
     <w:p>
@@ -4805,11 +4917,11 @@
           <w:numId w:val="5"/>
         </w:numPr>
       </w:pPr>
-      <w:bookmarkStart w:id="11" w:name="_Toc88602330"/>
+      <w:bookmarkStart w:id="12" w:name="_Toc88685728"/>
       <w:r>
         <w:t>Material-UI</w:t>
       </w:r>
-      <w:bookmarkEnd w:id="11"/>
+      <w:bookmarkEnd w:id="12"/>
     </w:p>
     <w:p>
       <w:pPr>
@@ -4822,14 +4934,14 @@
           <w:szCs w:val="24"/>
         </w:rPr>
       </w:pPr>
-      <w:bookmarkStart w:id="12" w:name="_Toc88602331"/>
+      <w:bookmarkStart w:id="13" w:name="_Toc88685729"/>
       <w:r>
         <w:rPr>
           <w:szCs w:val="24"/>
         </w:rPr>
         <w:t>Baza danych</w:t>
       </w:r>
-      <w:bookmarkEnd w:id="12"/>
+      <w:bookmarkEnd w:id="13"/>
     </w:p>
     <w:p>
       <w:pPr>
@@ -5022,10 +5134,10 @@
         <w:t xml:space="preserve"> </w:t>
       </w:r>
       <w:r>
-        <w:t>w 1970 roku, zaproponował taki rodzaj modelu, zrewolucjonizował sposób w jaki trzymane są informacje po</w:t>
-      </w:r>
-      <w:r>
-        <w:t xml:space="preserve"> dzisiejszy dzień</w:t>
+        <w:t xml:space="preserve">w 1970 roku, zaproponował taki rodzaj modelu, zrewolucjonizował sposób w jaki trzymane są informacje </w:t>
+      </w:r>
+      <w:r>
+        <w:t>po dziś</w:t>
       </w:r>
       <w:r>
         <w:t xml:space="preserve">. </w:t>
@@ -5084,7 +5196,13 @@
         <w:t>.</w:t>
       </w:r>
       <w:r>
-        <w:t xml:space="preserve"> Głównym, oraz tytułowym sposobem łączenia różnych tabel w modelu relacyjnym są relacje, zaimplementowane pomiędzy innymi tabelami.</w:t>
+        <w:t xml:space="preserve"> </w:t>
+      </w:r>
+      <w:r>
+        <w:t>Głównym</w:t>
+      </w:r>
+      <w:r>
+        <w:t xml:space="preserve"> oraz tytułowym sposobem łączenia różnych tabel w modelu relacyjnym są relacje, zaimplementowane pomiędzy innymi tabelami.</w:t>
       </w:r>
       <w:r>
         <w:t xml:space="preserve"> </w:t>
@@ -5191,7 +5309,13 @@
         <w:t xml:space="preserve">DDL – używany do manipulacji struktur </w:t>
       </w:r>
       <w:r>
-        <w:t>używanych w bazie danych(tabela, baza itp.):</w:t>
+        <w:t xml:space="preserve">używanych w bazie </w:t>
+      </w:r>
+      <w:r>
+        <w:t>danych (</w:t>
+      </w:r>
+      <w:r>
+        <w:t>tabela, baza itp.):</w:t>
       </w:r>
     </w:p>
     <w:p>
@@ -5290,14 +5414,224 @@
           <w:szCs w:val="24"/>
         </w:rPr>
       </w:pPr>
-      <w:bookmarkStart w:id="13" w:name="_Toc88602332"/>
+      <w:bookmarkStart w:id="14" w:name="_Toc88685730"/>
       <w:r>
         <w:rPr>
           <w:szCs w:val="24"/>
         </w:rPr>
         <w:t>PostgreSQL</w:t>
       </w:r>
-      <w:bookmarkEnd w:id="13"/>
+      <w:bookmarkEnd w:id="14"/>
+    </w:p>
+    <w:p>
+      <w:pPr>
+        <w:pStyle w:val="normalnyalekozaczek"/>
+      </w:pPr>
+      <w:r>
+        <w:t>Rozpoznawalny</w:t>
+      </w:r>
+      <w:r>
+        <w:t xml:space="preserve">, również, w nie co skróconej formie, jako Postgres. </w:t>
+      </w:r>
+      <w:r>
+        <w:t xml:space="preserve">Według wielu rankingów jeden z topowych, pod względem popularności, otwartych systemów służących do zarządzania relacyjną bazą danych. </w:t>
+      </w:r>
+      <w:r>
+        <w:t>Rozwijana, przez bardzo długi czas, jednak oficjalnie wydana</w:t>
+      </w:r>
+      <w:r>
+        <w:t xml:space="preserve">, pod pierwszą stabilną wersją </w:t>
+      </w:r>
+      <w:r>
+        <w:t xml:space="preserve">dopiero w lipcu 1996 roku przez absolwentów Uniwersytetu Berkley. </w:t>
+      </w:r>
+      <w:r>
+        <w:t xml:space="preserve">Od samego swojego początku baza </w:t>
+      </w:r>
+      <w:r>
+        <w:t>PostgreSQL</w:t>
+      </w:r>
+      <w:r>
+        <w:t xml:space="preserve"> </w:t>
+      </w:r>
+      <w:r>
+        <w:t xml:space="preserve">oferowała, darmowy dostęp do swoich zasobów na podstawie licencji wolnego oprogramowania. </w:t>
+      </w:r>
+      <w:r>
+        <w:t>Przez samych twórców, opisywana jako najbardziej zaawansowana relacyjna baza danych, na licencji wolnego oprogramowania na świecie</w:t>
+      </w:r>
+      <w:r>
+        <w:rPr>
+          <w:rStyle w:val="Odwoanieprzypisudolnego"/>
+        </w:rPr>
+        <w:footnoteReference w:id="7"/>
+      </w:r>
+      <w:r>
+        <w:t xml:space="preserve">. </w:t>
+      </w:r>
+      <w:r>
+        <w:t>Dzięki swojej dostępności oraz zakresu zaawansowanych rozwiązań zaimplementowanych w swoim systemie, wybierana jest nie tylko przez, pojedynczych użytkowników, ale przez całe korporacyjne środowiska które od parudziesięciu lat opierają swoje rozwiązania teleinformatyczne na bazach danych PostgreSQL.</w:t>
+      </w:r>
+      <w:r>
+        <w:t xml:space="preserve"> </w:t>
+      </w:r>
+      <w:r>
+        <w:t xml:space="preserve"> </w:t>
+      </w:r>
+    </w:p>
+    <w:p>
+      <w:pPr>
+        <w:pStyle w:val="normalnyalekozaczek"/>
+      </w:pPr>
+      <w:r>
+        <w:t xml:space="preserve">Dużą zmianą względem zwykłego SQL i operacji dostępnych przy pomocy samego języka jest wprowadzenie wewnętrznego języka proceduralnego dostępnego bezpośrednio w systemie PostgreSQL. PL/pgSQL, czyli wewnętrzny język proceduralny bazy relacyjnej Postgres, w pewnym stopniu przypominający konkurencyjne rozwiązanie bazy Oracle – PL/SQL, jednak dostępnego jedynie na licencji komercyjnej.  </w:t>
+      </w:r>
+      <w:r>
+        <w:t xml:space="preserve">Za swój początek uznaje się październik 1998 roku, kiedy to Jan Wieck zaimplementował wewnętrzny język, a następnie, wraz z wersją 6.4 udostępniony dla </w:t>
+      </w:r>
+      <w:r>
+        <w:t>społeczności PostgreSQL. Niektóre z funkcjonalności dodanych do systemu bazy danych w języku proceduralnym:</w:t>
+      </w:r>
+    </w:p>
+    <w:p>
+      <w:pPr>
+        <w:pStyle w:val="normalnyalekozaczek"/>
+        <w:numPr>
+          <w:ilvl w:val="0"/>
+          <w:numId w:val="25"/>
+        </w:numPr>
+      </w:pPr>
+      <w:r>
+        <w:t>Struktury kontroli</w:t>
+      </w:r>
+      <w:r>
+        <w:t xml:space="preserve"> – bardzo ważna zmiana wprowadzająca podstawowe funkcjonalności operacji na </w:t>
+      </w:r>
+      <w:r>
+        <w:t>danych znajdujących się w bazie PostgreSQL. Dodaje, znane z popularnych języków programowania pętle,  wyrażenia warunkowe, funkcje i inne.</w:t>
+      </w:r>
+    </w:p>
+    <w:p>
+      <w:pPr>
+        <w:pStyle w:val="normalnyalekozaczek"/>
+        <w:numPr>
+          <w:ilvl w:val="0"/>
+          <w:numId w:val="25"/>
+        </w:numPr>
+      </w:pPr>
+      <w:r>
+        <w:t>Kursory</w:t>
+      </w:r>
+      <w:r>
+        <w:t xml:space="preserve"> </w:t>
+      </w:r>
+      <w:r>
+        <w:t>–</w:t>
+      </w:r>
+      <w:r>
+        <w:t xml:space="preserve"> </w:t>
+      </w:r>
+      <w:r>
+        <w:t>zwracający, zgodnie z ustaleniem przez użytkownika, przefiltrowane dane występujące w tabeli</w:t>
+      </w:r>
+      <w:r>
+        <w:t>,</w:t>
+      </w:r>
+      <w:r>
+        <w:t xml:space="preserve"> a następnie pozwalający na </w:t>
+      </w:r>
+      <w:r>
+        <w:t>korzystanie z posegregowanych, przez nie informacji. Pozwala na operowanie na każd</w:t>
+      </w:r>
+      <w:r>
+        <w:t>ym</w:t>
+      </w:r>
+      <w:r>
+        <w:t xml:space="preserve"> pojedync</w:t>
+      </w:r>
+      <w:r>
+        <w:t>zym</w:t>
+      </w:r>
+      <w:r>
+        <w:t xml:space="preserve"> </w:t>
+      </w:r>
+      <w:r>
+        <w:t xml:space="preserve">zwróconym </w:t>
+      </w:r>
+      <w:r>
+        <w:t>materia</w:t>
+      </w:r>
+      <w:r>
+        <w:t>le</w:t>
+      </w:r>
+      <w:r>
+        <w:t xml:space="preserve">, aż nie zostaną użyte wszystkie, czyli </w:t>
+      </w:r>
+      <w:r>
+        <w:t xml:space="preserve">działanie można porównać </w:t>
+      </w:r>
+      <w:r>
+        <w:t xml:space="preserve">do pętli </w:t>
+      </w:r>
+      <w:r>
+        <w:rPr>
+          <w:i/>
+          <w:iCs/>
+        </w:rPr>
+        <w:t>for-each</w:t>
+      </w:r>
+      <w:r>
+        <w:t>, znanej z popularnych języków programowania dostępnych na rynku.</w:t>
+      </w:r>
+    </w:p>
+    <w:p>
+      <w:pPr>
+        <w:pStyle w:val="normalnyalekozaczek"/>
+        <w:numPr>
+          <w:ilvl w:val="0"/>
+          <w:numId w:val="25"/>
+        </w:numPr>
+      </w:pPr>
+      <w:r>
+        <w:lastRenderedPageBreak/>
+        <w:t>Wyzwalacze</w:t>
+      </w:r>
+      <w:r>
+        <w:t xml:space="preserve"> – stworzone w celu dodawania przydatnych modyfikacji w przypadku wywoływania operacj</w:t>
+      </w:r>
+      <w:r>
+        <w:t>ach usuwania, modyfikowania oraz tworzenia danych na wyznaczonej przez wyzwalacz tabeli.</w:t>
+      </w:r>
+      <w:r>
+        <w:t xml:space="preserve"> </w:t>
+      </w:r>
+    </w:p>
+    <w:p>
+      <w:pPr>
+        <w:pStyle w:val="normalnyalekozaczek"/>
+        <w:numPr>
+          <w:ilvl w:val="0"/>
+          <w:numId w:val="25"/>
+        </w:numPr>
+      </w:pPr>
+      <w:r>
+        <w:t>Procedury</w:t>
+      </w:r>
+      <w:r>
+        <w:t xml:space="preserve"> składowane </w:t>
+      </w:r>
+      <w:r>
+        <w:t>–</w:t>
+      </w:r>
+      <w:r>
+        <w:t xml:space="preserve"> </w:t>
+      </w:r>
+      <w:r>
+        <w:t xml:space="preserve">pozwala na tworzenie i modyfikowanie nowatorskich funkcji w celu dalszego używania i wywoływania ich przy pomocy innych tworzonych przez użytkownika funkcjonalności w tworzonej aplikacji w systemie </w:t>
+      </w:r>
+      <w:r>
+        <w:t>Postgres.</w:t>
+      </w:r>
     </w:p>
     <w:p>
       <w:pPr>
@@ -5310,14 +5644,119 @@
           <w:szCs w:val="24"/>
         </w:rPr>
       </w:pPr>
-      <w:bookmarkStart w:id="14" w:name="_Toc88602333"/>
+      <w:bookmarkStart w:id="15" w:name="_Toc88685731"/>
       <w:r>
         <w:rPr>
           <w:szCs w:val="24"/>
         </w:rPr>
         <w:t>H2</w:t>
       </w:r>
-      <w:bookmarkEnd w:id="14"/>
+      <w:bookmarkEnd w:id="15"/>
+    </w:p>
+    <w:p>
+      <w:pPr>
+        <w:pStyle w:val="normalnyalekozaczek"/>
+      </w:pPr>
+      <w:r>
+        <w:t xml:space="preserve">System zarządzania relacyjną bazą danych, napisany przy pomocy języku Java. Dostępny przy pomocy licencji otwartego oprogramowania, od grudnia 2005. System H2 pozwala na stworzenie </w:t>
+      </w:r>
+      <w:r>
+        <w:t>osadzonej plikami</w:t>
+      </w:r>
+      <w:r>
+        <w:t xml:space="preserve"> bazy danych, bezpośrednio w plikach systemowych, bez konieczności trudzenia się z połączeniem z zewnętrznym systemem wyposażonym w potrzebne dla użytkowników informacje. </w:t>
+      </w:r>
+      <w:r>
+        <w:t xml:space="preserve">Przez swoje właściwości, a mianowicie proces w jakim informacje usuwane są z bazy danych bezpośrednio po zerwaniu połączenia, nie jest praktycznie wcale używana jako baza produkcyjna. System H2 często spotykany jest jednak jako miejsce w którym trzyma się informacje podczas procesu testowania wcześniej napisanego oprogramowania informatycznego. </w:t>
+      </w:r>
+      <w:r>
+        <w:t>Pomimo właściwości</w:t>
+      </w:r>
+      <w:r>
+        <w:t>, które często uznawane są za negatywne</w:t>
+      </w:r>
+      <w:r>
+        <w:t xml:space="preserve"> jest </w:t>
+      </w:r>
+      <w:r>
+        <w:t xml:space="preserve">nierzadko </w:t>
+      </w:r>
+      <w:r>
+        <w:t>używana, z pewnością</w:t>
+      </w:r>
+      <w:r>
+        <w:t xml:space="preserve"> wpływ na to może mieć niezwykle wysoka wydajność, oraz łatwość konfiguracji, co perfekcyjnie wpasowuje się w projekty w których ilość funkcji dostępnych w bazie danych oraz jej zaawansowanie nie gra pierwszej roli. Dobrym adresatem są również omówione wcześniej fragmenty testów jednostkowych, w których</w:t>
+      </w:r>
+      <w:r>
+        <w:t xml:space="preserve"> ważna jest</w:t>
+      </w:r>
+      <w:r>
+        <w:t xml:space="preserve"> </w:t>
+      </w:r>
+      <w:r>
+        <w:t xml:space="preserve">szybkość </w:t>
+      </w:r>
+      <w:r>
+        <w:t xml:space="preserve">połączenia z miejscem </w:t>
+      </w:r>
+      <w:r>
+        <w:t>wymiany informacji</w:t>
+      </w:r>
+      <w:r>
+        <w:t xml:space="preserve">. </w:t>
+      </w:r>
+    </w:p>
+    <w:p>
+      <w:pPr>
+        <w:pStyle w:val="normalnyalekozaczek"/>
+      </w:pPr>
+      <w:r>
+        <w:t>Do połączenia się z treścią wewnętrzną bazy danych, dostępne są dwie możliwości,</w:t>
+      </w:r>
+      <w:r>
+        <w:br/>
+        <w:t xml:space="preserve">a mianowicie użycie przeglądarki internetowej oraz udanie się na identyfikujący </w:t>
+      </w:r>
+      <w:r>
+        <w:br/>
+      </w:r>
+      <w:r>
+        <w:t xml:space="preserve">bazę danych adres IP. Drugim sposobem dostania się do treści jest użycie konsoli dostępnej jako plik jar. Dzięki zamysłowi w kierunku jakiego, tworzona była baza H2, wydaję się, że jest to najłatwiejsze miejsce do dostania się przy pomocy JDBC, czyli interfejsu do wymiany informacji pomiędzy programem napisanym w Javie a bazą danych. </w:t>
+      </w:r>
+    </w:p>
+    <w:p>
+      <w:pPr>
+        <w:pStyle w:val="normalnyalekozaczek"/>
+      </w:pPr>
+      <w:r>
+        <w:t>Przez niektórych doświadczonych deweloperów oprogramowania, baza H2 może być uznawana jako niewarta używania, nawet podczas procesu testowania</w:t>
+      </w:r>
+      <w:r>
+        <w:rPr>
+          <w:rStyle w:val="Odwoanieprzypisudolnego"/>
+        </w:rPr>
+        <w:footnoteReference w:id="8"/>
+      </w:r>
+      <w:r>
+        <w:t xml:space="preserve">. Jako </w:t>
+      </w:r>
+      <w:r>
+        <w:br/>
+        <w:t xml:space="preserve">alternatywę podają odpowiednio ustawione kontenery Docker’owe oraz poprawnie postawioną na nich bazy danych „z prawdziwego zdarzenia”. Jako argumenty przeciwko korzystaniu z plikowych baz danych podają to, że użytkownik nie ma całkowitego kontaktu </w:t>
+      </w:r>
+      <w:r>
+        <w:lastRenderedPageBreak/>
+        <w:t>z prawdziwym produktem, a jedynie jego imitacją</w:t>
+      </w:r>
+      <w:r>
+        <w:t>, przez co nie jest możliwe całkowite oddanie realnego zachowania</w:t>
+      </w:r>
+      <w:r>
+        <w:t xml:space="preserve">. </w:t>
+      </w:r>
+      <w:r>
+        <w:t xml:space="preserve">Pomimo przedstawianych faktów wydaję się, że wygoda jaką oferuję baza ustawiona w plikach systemowych, oraz brak przymusu w dodatkowej konfiguracji, jest wystarczający aby w dalszym ciągu korzystać z baz typu H2, nawet w przypadku gdy na produkcyjnych środowiskach nie są one wykorzystywane. </w:t>
+      </w:r>
     </w:p>
     <w:p>
       <w:pPr>
@@ -5330,14 +5769,14 @@
           <w:szCs w:val="24"/>
         </w:rPr>
       </w:pPr>
-      <w:bookmarkStart w:id="15" w:name="_Toc88602334"/>
+      <w:bookmarkStart w:id="16" w:name="_Toc88685732"/>
       <w:r>
         <w:rPr>
           <w:szCs w:val="24"/>
         </w:rPr>
         <w:t>Narzędzia programistyczne</w:t>
       </w:r>
-      <w:bookmarkEnd w:id="15"/>
+      <w:bookmarkEnd w:id="16"/>
     </w:p>
     <w:p>
       <w:pPr>
@@ -5350,14 +5789,14 @@
           <w:szCs w:val="24"/>
         </w:rPr>
       </w:pPr>
-      <w:bookmarkStart w:id="16" w:name="_Toc88602335"/>
+      <w:bookmarkStart w:id="17" w:name="_Toc88685733"/>
       <w:r>
         <w:rPr>
           <w:szCs w:val="24"/>
         </w:rPr>
         <w:t>IntelliJ</w:t>
       </w:r>
-      <w:bookmarkEnd w:id="16"/>
+      <w:bookmarkEnd w:id="17"/>
     </w:p>
     <w:p>
       <w:pPr>
@@ -5370,14 +5809,14 @@
           <w:szCs w:val="24"/>
         </w:rPr>
       </w:pPr>
-      <w:bookmarkStart w:id="17" w:name="_Toc88602336"/>
+      <w:bookmarkStart w:id="18" w:name="_Toc88685734"/>
       <w:r>
         <w:rPr>
           <w:szCs w:val="24"/>
         </w:rPr>
         <w:t>VisualStudio Code</w:t>
       </w:r>
-      <w:bookmarkEnd w:id="17"/>
+      <w:bookmarkEnd w:id="18"/>
     </w:p>
     <w:p>
       <w:pPr>
@@ -5390,14 +5829,14 @@
           <w:szCs w:val="24"/>
         </w:rPr>
       </w:pPr>
-      <w:bookmarkStart w:id="18" w:name="_Toc88602337"/>
+      <w:bookmarkStart w:id="19" w:name="_Toc88685735"/>
       <w:r>
         <w:rPr>
           <w:szCs w:val="24"/>
         </w:rPr>
         <w:t>GitHub</w:t>
       </w:r>
-      <w:bookmarkEnd w:id="18"/>
+      <w:bookmarkEnd w:id="19"/>
     </w:p>
     <w:p>
       <w:pPr>
@@ -5410,14 +5849,20 @@
           <w:szCs w:val="24"/>
         </w:rPr>
       </w:pPr>
-      <w:bookmarkStart w:id="19" w:name="_Toc88602338"/>
+      <w:bookmarkStart w:id="20" w:name="_Toc88685736"/>
       <w:r>
         <w:rPr>
           <w:szCs w:val="24"/>
         </w:rPr>
-        <w:t>Inne rozwiązania technologiczne</w:t>
-      </w:r>
-      <w:bookmarkEnd w:id="19"/>
+        <w:t>Pozostałe</w:t>
+      </w:r>
+      <w:r>
+        <w:rPr>
+          <w:szCs w:val="24"/>
+        </w:rPr>
+        <w:t xml:space="preserve"> rozwiązania technologiczne</w:t>
+      </w:r>
+      <w:bookmarkEnd w:id="20"/>
     </w:p>
     <w:p>
       <w:pPr>
@@ -5430,14 +5875,14 @@
           <w:szCs w:val="24"/>
         </w:rPr>
       </w:pPr>
-      <w:bookmarkStart w:id="20" w:name="_Toc88602339"/>
+      <w:bookmarkStart w:id="21" w:name="_Toc88685737"/>
       <w:r>
         <w:rPr>
           <w:szCs w:val="24"/>
         </w:rPr>
         <w:t>Git</w:t>
       </w:r>
-      <w:bookmarkEnd w:id="20"/>
+      <w:bookmarkEnd w:id="21"/>
     </w:p>
     <w:p>
       <w:pPr>
@@ -5450,14 +5895,14 @@
           <w:szCs w:val="24"/>
         </w:rPr>
       </w:pPr>
-      <w:bookmarkStart w:id="21" w:name="_Toc88602340"/>
+      <w:bookmarkStart w:id="22" w:name="_Toc88685738"/>
       <w:r>
         <w:rPr>
           <w:szCs w:val="24"/>
         </w:rPr>
         <w:t>Docker</w:t>
       </w:r>
-      <w:bookmarkEnd w:id="21"/>
+      <w:bookmarkEnd w:id="22"/>
     </w:p>
     <w:p>
       <w:pPr>
@@ -5485,7 +5930,7 @@
           <w:szCs w:val="24"/>
         </w:rPr>
       </w:pPr>
-      <w:bookmarkStart w:id="22" w:name="_Toc88602341"/>
+      <w:bookmarkStart w:id="23" w:name="_Toc88685739"/>
       <w:r>
         <w:rPr>
           <w:szCs w:val="24"/>
@@ -5493,7 +5938,7 @@
         <w:lastRenderedPageBreak/>
         <w:t>Zamysł architektury systemu</w:t>
       </w:r>
-      <w:bookmarkEnd w:id="22"/>
+      <w:bookmarkEnd w:id="23"/>
     </w:p>
     <w:p>
       <w:pPr>
@@ -5521,7 +5966,7 @@
           <w:szCs w:val="24"/>
         </w:rPr>
       </w:pPr>
-      <w:bookmarkStart w:id="23" w:name="_Toc88602342"/>
+      <w:bookmarkStart w:id="24" w:name="_Toc88685740"/>
       <w:r>
         <w:rPr>
           <w:szCs w:val="24"/>
@@ -5529,7 +5974,7 @@
         <w:lastRenderedPageBreak/>
         <w:t>Implementacja</w:t>
       </w:r>
-      <w:bookmarkEnd w:id="23"/>
+      <w:bookmarkEnd w:id="24"/>
     </w:p>
     <w:p>
       <w:pPr>
@@ -5542,14 +5987,14 @@
           <w:szCs w:val="24"/>
         </w:rPr>
       </w:pPr>
-      <w:bookmarkStart w:id="24" w:name="_Toc88602343"/>
+      <w:bookmarkStart w:id="25" w:name="_Toc88685741"/>
       <w:r>
         <w:rPr>
           <w:szCs w:val="24"/>
         </w:rPr>
         <w:t>Moduł rejestracji i logowania</w:t>
       </w:r>
-      <w:bookmarkEnd w:id="24"/>
+      <w:bookmarkEnd w:id="25"/>
     </w:p>
     <w:p>
       <w:pPr>
@@ -5577,7 +6022,7 @@
           <w:szCs w:val="24"/>
         </w:rPr>
       </w:pPr>
-      <w:bookmarkStart w:id="25" w:name="_Toc88602344"/>
+      <w:bookmarkStart w:id="26" w:name="_Toc88685742"/>
       <w:r>
         <w:rPr>
           <w:szCs w:val="24"/>
@@ -5585,7 +6030,7 @@
         <w:lastRenderedPageBreak/>
         <w:t>Podsumowanie</w:t>
       </w:r>
-      <w:bookmarkEnd w:id="25"/>
+      <w:bookmarkEnd w:id="26"/>
     </w:p>
     <w:p>
       <w:pPr>
@@ -5608,12 +6053,12 @@
       <w:pPr>
         <w:pStyle w:val="Nagowekalelepszy"/>
       </w:pPr>
-      <w:bookmarkStart w:id="26" w:name="_Toc88602345"/>
+      <w:bookmarkStart w:id="27" w:name="_Toc88685743"/>
       <w:r>
         <w:lastRenderedPageBreak/>
         <w:t>Bibliografia</w:t>
       </w:r>
-      <w:bookmarkEnd w:id="26"/>
+      <w:bookmarkEnd w:id="27"/>
     </w:p>
     <w:sectPr>
       <w:footerReference w:type="even" r:id="rId14"/>
@@ -5958,21 +6403,84 @@
     <w:p>
       <w:pPr>
         <w:pStyle w:val="Tekstprzypisudolnego"/>
+        <w:rPr>
+          <w:rFonts w:ascii="Calibri" w:hAnsi="Calibri" w:cs="Calibri"/>
+        </w:rPr>
       </w:pPr>
       <w:r>
         <w:rPr>
           <w:rStyle w:val="Odwoanieprzypisudolnego"/>
+          <w:rFonts w:ascii="Calibri" w:hAnsi="Calibri" w:cs="Calibri"/>
         </w:rPr>
         <w:footnoteRef/>
       </w:r>
       <w:r>
-        <w:t xml:space="preserve"> Solid IT; Ranking popularności baz danych ;</w:t>
-      </w:r>
-      <w:r>
-        <w:t>https://db-engines.com/en/ranking</w:t>
-      </w:r>
-      <w:r>
-        <w:t>; dostęp 24.11.2021</w:t>
+        <w:rPr>
+          <w:rFonts w:ascii="Calibri" w:hAnsi="Calibri" w:cs="Calibri"/>
+        </w:rPr>
+        <w:t xml:space="preserve"> Solid IT; Ranking popularności baz </w:t>
+      </w:r>
+      <w:r>
+        <w:rPr>
+          <w:rFonts w:ascii="Calibri" w:hAnsi="Calibri" w:cs="Calibri"/>
+        </w:rPr>
+        <w:t xml:space="preserve">danych; </w:t>
+      </w:r>
+      <w:r>
+        <w:rPr>
+          <w:rFonts w:ascii="Calibri" w:hAnsi="Calibri" w:cs="Calibri"/>
+        </w:rPr>
+        <w:t>https://db-engines.com/en/ranking; dostęp 24.11.2021</w:t>
+      </w:r>
+    </w:p>
+  </w:footnote>
+  <w:footnote w:id="7">
+    <w:p>
+      <w:pPr>
+        <w:pStyle w:val="Tekstprzypisudolnego"/>
+      </w:pPr>
+      <w:r>
+        <w:rPr>
+          <w:rStyle w:val="Odwoanieprzypisudolnego"/>
+        </w:rPr>
+        <w:footnoteRef/>
+      </w:r>
+      <w:r>
+        <w:t xml:space="preserve"> PostgreSQL; Strona główna PostgreSQL; </w:t>
+      </w:r>
+      <w:r>
+        <w:t>https://www.postgresql.org/</w:t>
+      </w:r>
+      <w:r>
+        <w:t xml:space="preserve"> dostęp 24.11.2021</w:t>
+      </w:r>
+    </w:p>
+  </w:footnote>
+  <w:footnote w:id="8">
+    <w:p>
+      <w:pPr>
+        <w:pStyle w:val="Tekstprzypisudolnego"/>
+      </w:pPr>
+      <w:r>
+        <w:rPr>
+          <w:rStyle w:val="Odwoanieprzypisudolnego"/>
+        </w:rPr>
+        <w:footnoteRef/>
+      </w:r>
+      <w:r>
+        <w:t xml:space="preserve"> </w:t>
+      </w:r>
+      <w:r>
+        <w:rPr>
+          <w:rFonts w:ascii="Calibri" w:hAnsi="Calibri" w:cs="Calibri"/>
+        </w:rPr>
+        <w:t xml:space="preserve">Philipp Hauer; Dlaczego nie warto używać baz plikowych do testów; </w:t>
+      </w:r>
+      <w:r>
+        <w:rPr>
+          <w:rFonts w:ascii="Calibri" w:hAnsi="Calibri" w:cs="Calibri"/>
+        </w:rPr>
+        <w:t>https://phauer.com/2017/dont-use-in-memory-databases-tests-h2/</w:t>
       </w:r>
     </w:p>
   </w:footnote>
@@ -5982,6 +6490,119 @@
 <file path=word/numbering.xml><?xml version="1.0" encoding="utf-8"?>
 <w:numbering xmlns:wpc="http://schemas.microsoft.com/office/word/2010/wordprocessingCanvas" xmlns:cx="http://schemas.microsoft.com/office/drawing/2014/chartex" xmlns:cx1="http://schemas.microsoft.com/office/drawing/2015/9/8/chartex" xmlns:cx2="http://schemas.microsoft.com/office/drawing/2015/10/21/chartex" xmlns:cx3="http://schemas.microsoft.com/office/drawing/2016/5/9/chartex" xmlns:cx4="http://schemas.microsoft.com/office/drawing/2016/5/10/chartex" xmlns:cx5="http://schemas.microsoft.com/office/drawing/2016/5/11/chartex" xmlns:cx6="http://schemas.microsoft.com/office/drawing/2016/5/12/chartex" xmlns:cx7="http://schemas.microsoft.com/office/drawing/2016/5/13/chartex" xmlns:cx8="http://schemas.microsoft.com/office/drawing/2016/5/14/chartex" xmlns:mc="http://schemas.openxmlformats.org/markup-compatibility/2006" xmlns:aink="http://schemas.microsoft.com/office/drawing/2016/ink" xmlns:am3d="http://schemas.microsoft.com/office/drawing/2017/model3d" xmlns:o="urn:schemas-microsoft-com:office:office" xmlns:r="http://schemas.openxmlformats.org/officeDocument/2006/relationships" xmlns:m="http://schemas.openxmlformats.org/officeDocument/2006/math" xmlns:v="urn:schemas-microsoft-com:vml" xmlns:wp14="http://schemas.microsoft.com/office/word/2010/wordprocessingDrawing" xmlns:wp="http://schemas.openxmlformats.org/drawingml/2006/wordprocessingDrawing" xmlns:w10="urn:schemas-microsoft-com:office:word" xmlns:w="http://schemas.openxmlformats.org/wordprocessingml/2006/main" xmlns:w14="http://schemas.microsoft.com/office/word/2010/wordml" xmlns:w15="http://schemas.microsoft.com/office/word/2012/wordml" xmlns:w16cex="http://schemas.microsoft.com/office/word/2018/wordml/cex" xmlns:w16cid="http://schemas.microsoft.com/office/word/2016/wordml/cid" xmlns:w16="http://schemas.microsoft.com/office/word/2018/wordml" xmlns:w16sdtdh="http://schemas.microsoft.com/office/word/2020/wordml/sdtdatahash" xmlns:w16se="http://schemas.microsoft.com/office/word/2015/wordml/symex" xmlns:wpg="http://schemas.microsoft.com/office/word/2010/wordprocessingGroup" xmlns:wpi="http://schemas.microsoft.com/office/word/2010/wordprocessingInk" xmlns:wne="http://schemas.microsoft.com/office/word/2006/wordml" xmlns:wps="http://schemas.microsoft.com/office/word/2010/wordprocessingShape" mc:Ignorable="w14 w15 w16se w16cid w16 w16cex w16sdtdh wp14">
   <w:abstractNum w:abstractNumId="0" w15:restartNumberingAfterBreak="0">
+    <w:nsid w:val="02983973"/>
+    <w:multiLevelType w:val="hybridMultilevel"/>
+    <w:tmpl w:val="7D3A77E8"/>
+    <w:lvl w:ilvl="0" w:tplc="04150001">
+      <w:start w:val="1"/>
+      <w:numFmt w:val="bullet"/>
+      <w:lvlText w:val=""/>
+      <w:lvlJc w:val="left"/>
+      <w:pPr>
+        <w:ind w:left="720" w:hanging="360"/>
+      </w:pPr>
+      <w:rPr>
+        <w:rFonts w:ascii="Symbol" w:hAnsi="Symbol" w:hint="default"/>
+      </w:rPr>
+    </w:lvl>
+    <w:lvl w:ilvl="1" w:tplc="04150003" w:tentative="1">
+      <w:start w:val="1"/>
+      <w:numFmt w:val="bullet"/>
+      <w:lvlText w:val="o"/>
+      <w:lvlJc w:val="left"/>
+      <w:pPr>
+        <w:ind w:left="1440" w:hanging="360"/>
+      </w:pPr>
+      <w:rPr>
+        <w:rFonts w:ascii="Courier New" w:hAnsi="Courier New" w:cs="Courier New" w:hint="default"/>
+      </w:rPr>
+    </w:lvl>
+    <w:lvl w:ilvl="2" w:tplc="04150005" w:tentative="1">
+      <w:start w:val="1"/>
+      <w:numFmt w:val="bullet"/>
+      <w:lvlText w:val=""/>
+      <w:lvlJc w:val="left"/>
+      <w:pPr>
+        <w:ind w:left="2160" w:hanging="360"/>
+      </w:pPr>
+      <w:rPr>
+        <w:rFonts w:ascii="Wingdings" w:hAnsi="Wingdings" w:hint="default"/>
+      </w:rPr>
+    </w:lvl>
+    <w:lvl w:ilvl="3" w:tplc="04150001" w:tentative="1">
+      <w:start w:val="1"/>
+      <w:numFmt w:val="bullet"/>
+      <w:lvlText w:val=""/>
+      <w:lvlJc w:val="left"/>
+      <w:pPr>
+        <w:ind w:left="2880" w:hanging="360"/>
+      </w:pPr>
+      <w:rPr>
+        <w:rFonts w:ascii="Symbol" w:hAnsi="Symbol" w:hint="default"/>
+      </w:rPr>
+    </w:lvl>
+    <w:lvl w:ilvl="4" w:tplc="04150003" w:tentative="1">
+      <w:start w:val="1"/>
+      <w:numFmt w:val="bullet"/>
+      <w:lvlText w:val="o"/>
+      <w:lvlJc w:val="left"/>
+      <w:pPr>
+        <w:ind w:left="3600" w:hanging="360"/>
+      </w:pPr>
+      <w:rPr>
+        <w:rFonts w:ascii="Courier New" w:hAnsi="Courier New" w:cs="Courier New" w:hint="default"/>
+      </w:rPr>
+    </w:lvl>
+    <w:lvl w:ilvl="5" w:tplc="04150005" w:tentative="1">
+      <w:start w:val="1"/>
+      <w:numFmt w:val="bullet"/>
+      <w:lvlText w:val=""/>
+      <w:lvlJc w:val="left"/>
+      <w:pPr>
+        <w:ind w:left="4320" w:hanging="360"/>
+      </w:pPr>
+      <w:rPr>
+        <w:rFonts w:ascii="Wingdings" w:hAnsi="Wingdings" w:hint="default"/>
+      </w:rPr>
+    </w:lvl>
+    <w:lvl w:ilvl="6" w:tplc="04150001" w:tentative="1">
+      <w:start w:val="1"/>
+      <w:numFmt w:val="bullet"/>
+      <w:lvlText w:val=""/>
+      <w:lvlJc w:val="left"/>
+      <w:pPr>
+        <w:ind w:left="5040" w:hanging="360"/>
+      </w:pPr>
+      <w:rPr>
+        <w:rFonts w:ascii="Symbol" w:hAnsi="Symbol" w:hint="default"/>
+      </w:rPr>
+    </w:lvl>
+    <w:lvl w:ilvl="7" w:tplc="04150003" w:tentative="1">
+      <w:start w:val="1"/>
+      <w:numFmt w:val="bullet"/>
+      <w:lvlText w:val="o"/>
+      <w:lvlJc w:val="left"/>
+      <w:pPr>
+        <w:ind w:left="5760" w:hanging="360"/>
+      </w:pPr>
+      <w:rPr>
+        <w:rFonts w:ascii="Courier New" w:hAnsi="Courier New" w:cs="Courier New" w:hint="default"/>
+      </w:rPr>
+    </w:lvl>
+    <w:lvl w:ilvl="8" w:tplc="04150005" w:tentative="1">
+      <w:start w:val="1"/>
+      <w:numFmt w:val="bullet"/>
+      <w:lvlText w:val=""/>
+      <w:lvlJc w:val="left"/>
+      <w:pPr>
+        <w:ind w:left="6480" w:hanging="360"/>
+      </w:pPr>
+      <w:rPr>
+        <w:rFonts w:ascii="Wingdings" w:hAnsi="Wingdings" w:hint="default"/>
+      </w:rPr>
+    </w:lvl>
+  </w:abstractNum>
+  <w:abstractNum w:abstractNumId="1" w15:restartNumberingAfterBreak="0">
     <w:nsid w:val="09912F12"/>
     <w:multiLevelType w:val="multilevel"/>
     <w:tmpl w:val="BD3889A0"/>
@@ -6094,7 +6715,7 @@
       </w:rPr>
     </w:lvl>
   </w:abstractNum>
-  <w:abstractNum w:abstractNumId="1" w15:restartNumberingAfterBreak="0">
+  <w:abstractNum w:abstractNumId="2" w15:restartNumberingAfterBreak="0">
     <w:nsid w:val="09BF2221"/>
     <w:multiLevelType w:val="hybridMultilevel"/>
     <w:tmpl w:val="1FCC1B54"/>
@@ -6207,7 +6828,7 @@
       </w:rPr>
     </w:lvl>
   </w:abstractNum>
-  <w:abstractNum w:abstractNumId="2" w15:restartNumberingAfterBreak="0">
+  <w:abstractNum w:abstractNumId="3" w15:restartNumberingAfterBreak="0">
     <w:nsid w:val="0DE820F9"/>
     <w:multiLevelType w:val="hybridMultilevel"/>
     <w:tmpl w:val="5EAA03D8"/>
@@ -6320,7 +6941,7 @@
       </w:rPr>
     </w:lvl>
   </w:abstractNum>
-  <w:abstractNum w:abstractNumId="3" w15:restartNumberingAfterBreak="0">
+  <w:abstractNum w:abstractNumId="4" w15:restartNumberingAfterBreak="0">
     <w:nsid w:val="0FEB5E3A"/>
     <w:multiLevelType w:val="hybridMultilevel"/>
     <w:tmpl w:val="2DB4C32C"/>
@@ -6433,7 +7054,7 @@
       </w:rPr>
     </w:lvl>
   </w:abstractNum>
-  <w:abstractNum w:abstractNumId="4" w15:restartNumberingAfterBreak="0">
+  <w:abstractNum w:abstractNumId="5" w15:restartNumberingAfterBreak="0">
     <w:nsid w:val="16026F6E"/>
     <w:multiLevelType w:val="hybridMultilevel"/>
     <w:tmpl w:val="34F2A0FE"/>
@@ -6546,7 +7167,7 @@
       </w:rPr>
     </w:lvl>
   </w:abstractNum>
-  <w:abstractNum w:abstractNumId="5" w15:restartNumberingAfterBreak="0">
+  <w:abstractNum w:abstractNumId="6" w15:restartNumberingAfterBreak="0">
     <w:nsid w:val="306266D9"/>
     <w:multiLevelType w:val="hybridMultilevel"/>
     <w:tmpl w:val="D7D0FC1A"/>
@@ -6659,7 +7280,7 @@
       </w:rPr>
     </w:lvl>
   </w:abstractNum>
-  <w:abstractNum w:abstractNumId="6" w15:restartNumberingAfterBreak="0">
+  <w:abstractNum w:abstractNumId="7" w15:restartNumberingAfterBreak="0">
     <w:nsid w:val="38A1387A"/>
     <w:multiLevelType w:val="hybridMultilevel"/>
     <w:tmpl w:val="D728BD80"/>
@@ -6772,7 +7393,7 @@
       </w:rPr>
     </w:lvl>
   </w:abstractNum>
-  <w:abstractNum w:abstractNumId="7" w15:restartNumberingAfterBreak="0">
+  <w:abstractNum w:abstractNumId="8" w15:restartNumberingAfterBreak="0">
     <w:nsid w:val="394A7EED"/>
     <w:multiLevelType w:val="multilevel"/>
     <w:tmpl w:val="3C2E38E4"/>
@@ -6861,7 +7482,7 @@
       </w:pPr>
     </w:lvl>
   </w:abstractNum>
-  <w:abstractNum w:abstractNumId="8" w15:restartNumberingAfterBreak="0">
+  <w:abstractNum w:abstractNumId="9" w15:restartNumberingAfterBreak="0">
     <w:nsid w:val="3A2428C8"/>
     <w:multiLevelType w:val="hybridMultilevel"/>
     <w:tmpl w:val="5964C4EC"/>
@@ -6974,7 +7595,7 @@
       </w:rPr>
     </w:lvl>
   </w:abstractNum>
-  <w:abstractNum w:abstractNumId="9" w15:restartNumberingAfterBreak="0">
+  <w:abstractNum w:abstractNumId="10" w15:restartNumberingAfterBreak="0">
     <w:nsid w:val="3AF33EDD"/>
     <w:multiLevelType w:val="hybridMultilevel"/>
     <w:tmpl w:val="B1CA1210"/>
@@ -7087,7 +7708,7 @@
       </w:rPr>
     </w:lvl>
   </w:abstractNum>
-  <w:abstractNum w:abstractNumId="10" w15:restartNumberingAfterBreak="0">
+  <w:abstractNum w:abstractNumId="11" w15:restartNumberingAfterBreak="0">
     <w:nsid w:val="3FE20184"/>
     <w:multiLevelType w:val="hybridMultilevel"/>
     <w:tmpl w:val="B7002C44"/>
@@ -7200,7 +7821,7 @@
       </w:rPr>
     </w:lvl>
   </w:abstractNum>
-  <w:abstractNum w:abstractNumId="11" w15:restartNumberingAfterBreak="0">
+  <w:abstractNum w:abstractNumId="12" w15:restartNumberingAfterBreak="0">
     <w:nsid w:val="43473F40"/>
     <w:multiLevelType w:val="hybridMultilevel"/>
     <w:tmpl w:val="93F0EFCC"/>
@@ -7313,7 +7934,7 @@
       </w:rPr>
     </w:lvl>
   </w:abstractNum>
-  <w:abstractNum w:abstractNumId="12" w15:restartNumberingAfterBreak="0">
+  <w:abstractNum w:abstractNumId="13" w15:restartNumberingAfterBreak="0">
     <w:nsid w:val="481A5E26"/>
     <w:multiLevelType w:val="hybridMultilevel"/>
     <w:tmpl w:val="4080B9AE"/>
@@ -7426,7 +8047,7 @@
       </w:rPr>
     </w:lvl>
   </w:abstractNum>
-  <w:abstractNum w:abstractNumId="13" w15:restartNumberingAfterBreak="0">
+  <w:abstractNum w:abstractNumId="14" w15:restartNumberingAfterBreak="0">
     <w:nsid w:val="4BE6729B"/>
     <w:multiLevelType w:val="hybridMultilevel"/>
     <w:tmpl w:val="C3BED10C"/>
@@ -7539,7 +8160,7 @@
       </w:rPr>
     </w:lvl>
   </w:abstractNum>
-  <w:abstractNum w:abstractNumId="14" w15:restartNumberingAfterBreak="0">
+  <w:abstractNum w:abstractNumId="15" w15:restartNumberingAfterBreak="0">
     <w:nsid w:val="57B21584"/>
     <w:multiLevelType w:val="hybridMultilevel"/>
     <w:tmpl w:val="1C6CAAFE"/>
@@ -7652,7 +8273,7 @@
       </w:rPr>
     </w:lvl>
   </w:abstractNum>
-  <w:abstractNum w:abstractNumId="15" w15:restartNumberingAfterBreak="0">
+  <w:abstractNum w:abstractNumId="16" w15:restartNumberingAfterBreak="0">
     <w:nsid w:val="58BE3F4C"/>
     <w:multiLevelType w:val="hybridMultilevel"/>
     <w:tmpl w:val="2D1861E0"/>
@@ -7765,7 +8386,7 @@
       </w:rPr>
     </w:lvl>
   </w:abstractNum>
-  <w:abstractNum w:abstractNumId="16" w15:restartNumberingAfterBreak="0">
+  <w:abstractNum w:abstractNumId="17" w15:restartNumberingAfterBreak="0">
     <w:nsid w:val="614D1F62"/>
     <w:multiLevelType w:val="hybridMultilevel"/>
     <w:tmpl w:val="51242272"/>
@@ -7878,7 +8499,7 @@
       </w:rPr>
     </w:lvl>
   </w:abstractNum>
-  <w:abstractNum w:abstractNumId="17" w15:restartNumberingAfterBreak="0">
+  <w:abstractNum w:abstractNumId="18" w15:restartNumberingAfterBreak="0">
     <w:nsid w:val="67575424"/>
     <w:multiLevelType w:val="multilevel"/>
     <w:tmpl w:val="0415001F"/>
@@ -7967,7 +8588,7 @@
       </w:pPr>
     </w:lvl>
   </w:abstractNum>
-  <w:abstractNum w:abstractNumId="18" w15:restartNumberingAfterBreak="0">
+  <w:abstractNum w:abstractNumId="19" w15:restartNumberingAfterBreak="0">
     <w:nsid w:val="68805519"/>
     <w:multiLevelType w:val="hybridMultilevel"/>
     <w:tmpl w:val="E1DC3A26"/>
@@ -8080,7 +8701,7 @@
       </w:rPr>
     </w:lvl>
   </w:abstractNum>
-  <w:abstractNum w:abstractNumId="19" w15:restartNumberingAfterBreak="0">
+  <w:abstractNum w:abstractNumId="20" w15:restartNumberingAfterBreak="0">
     <w:nsid w:val="736A779F"/>
     <w:multiLevelType w:val="hybridMultilevel"/>
     <w:tmpl w:val="D2720A1A"/>
@@ -8169,7 +8790,7 @@
       </w:pPr>
     </w:lvl>
   </w:abstractNum>
-  <w:abstractNum w:abstractNumId="20" w15:restartNumberingAfterBreak="0">
+  <w:abstractNum w:abstractNumId="21" w15:restartNumberingAfterBreak="0">
     <w:nsid w:val="74D97C36"/>
     <w:multiLevelType w:val="hybridMultilevel"/>
     <w:tmpl w:val="DC0A1ECC"/>
@@ -8282,7 +8903,7 @@
       </w:rPr>
     </w:lvl>
   </w:abstractNum>
-  <w:abstractNum w:abstractNumId="21" w15:restartNumberingAfterBreak="0">
+  <w:abstractNum w:abstractNumId="22" w15:restartNumberingAfterBreak="0">
     <w:nsid w:val="753254C2"/>
     <w:multiLevelType w:val="hybridMultilevel"/>
     <w:tmpl w:val="BA46A812"/>
@@ -8395,7 +9016,7 @@
       </w:rPr>
     </w:lvl>
   </w:abstractNum>
-  <w:abstractNum w:abstractNumId="22" w15:restartNumberingAfterBreak="0">
+  <w:abstractNum w:abstractNumId="23" w15:restartNumberingAfterBreak="0">
     <w:nsid w:val="7D2600FA"/>
     <w:multiLevelType w:val="hybridMultilevel"/>
     <w:tmpl w:val="5F4C7F1E"/>
@@ -8508,7 +9129,7 @@
       </w:rPr>
     </w:lvl>
   </w:abstractNum>
-  <w:abstractNum w:abstractNumId="23" w15:restartNumberingAfterBreak="0">
+  <w:abstractNum w:abstractNumId="24" w15:restartNumberingAfterBreak="0">
     <w:nsid w:val="7DAE5279"/>
     <w:multiLevelType w:val="multilevel"/>
     <w:tmpl w:val="7EB68A66"/>
@@ -8622,76 +9243,79 @@
     </w:lvl>
   </w:abstractNum>
   <w:num w:numId="1">
+    <w:abstractNumId w:val="18"/>
+  </w:num>
+  <w:num w:numId="2">
+    <w:abstractNumId w:val="8"/>
+  </w:num>
+  <w:num w:numId="3">
+    <w:abstractNumId w:val="20"/>
+  </w:num>
+  <w:num w:numId="4">
+    <w:abstractNumId w:val="24"/>
+  </w:num>
+  <w:num w:numId="5">
+    <w:abstractNumId w:val="1"/>
+  </w:num>
+  <w:num w:numId="6">
+    <w:abstractNumId w:val="2"/>
+  </w:num>
+  <w:num w:numId="7">
     <w:abstractNumId w:val="17"/>
   </w:num>
-  <w:num w:numId="2">
+  <w:num w:numId="8">
+    <w:abstractNumId w:val="9"/>
+  </w:num>
+  <w:num w:numId="9">
+    <w:abstractNumId w:val="15"/>
+  </w:num>
+  <w:num w:numId="10">
+    <w:abstractNumId w:val="3"/>
+  </w:num>
+  <w:num w:numId="11">
+    <w:abstractNumId w:val="13"/>
+  </w:num>
+  <w:num w:numId="12">
+    <w:abstractNumId w:val="4"/>
+  </w:num>
+  <w:num w:numId="13">
+    <w:abstractNumId w:val="5"/>
+  </w:num>
+  <w:num w:numId="14">
+    <w:abstractNumId w:val="10"/>
+  </w:num>
+  <w:num w:numId="15">
+    <w:abstractNumId w:val="19"/>
+  </w:num>
+  <w:num w:numId="16">
+    <w:abstractNumId w:val="11"/>
+  </w:num>
+  <w:num w:numId="17">
+    <w:abstractNumId w:val="14"/>
+  </w:num>
+  <w:num w:numId="18">
+    <w:abstractNumId w:val="21"/>
+  </w:num>
+  <w:num w:numId="19">
+    <w:abstractNumId w:val="22"/>
+  </w:num>
+  <w:num w:numId="20">
     <w:abstractNumId w:val="7"/>
   </w:num>
-  <w:num w:numId="3">
-    <w:abstractNumId w:val="19"/>
+  <w:num w:numId="21">
+    <w:abstractNumId w:val="16"/>
   </w:num>
-  <w:num w:numId="4">
+  <w:num w:numId="22">
+    <w:abstractNumId w:val="12"/>
+  </w:num>
+  <w:num w:numId="23">
+    <w:abstractNumId w:val="6"/>
+  </w:num>
+  <w:num w:numId="24">
     <w:abstractNumId w:val="23"/>
   </w:num>
-  <w:num w:numId="5">
+  <w:num w:numId="25">
     <w:abstractNumId w:val="0"/>
-  </w:num>
-  <w:num w:numId="6">
-    <w:abstractNumId w:val="1"/>
-  </w:num>
-  <w:num w:numId="7">
-    <w:abstractNumId w:val="16"/>
-  </w:num>
-  <w:num w:numId="8">
-    <w:abstractNumId w:val="8"/>
-  </w:num>
-  <w:num w:numId="9">
-    <w:abstractNumId w:val="14"/>
-  </w:num>
-  <w:num w:numId="10">
-    <w:abstractNumId w:val="2"/>
-  </w:num>
-  <w:num w:numId="11">
-    <w:abstractNumId w:val="12"/>
-  </w:num>
-  <w:num w:numId="12">
-    <w:abstractNumId w:val="3"/>
-  </w:num>
-  <w:num w:numId="13">
-    <w:abstractNumId w:val="4"/>
-  </w:num>
-  <w:num w:numId="14">
-    <w:abstractNumId w:val="9"/>
-  </w:num>
-  <w:num w:numId="15">
-    <w:abstractNumId w:val="18"/>
-  </w:num>
-  <w:num w:numId="16">
-    <w:abstractNumId w:val="10"/>
-  </w:num>
-  <w:num w:numId="17">
-    <w:abstractNumId w:val="13"/>
-  </w:num>
-  <w:num w:numId="18">
-    <w:abstractNumId w:val="20"/>
-  </w:num>
-  <w:num w:numId="19">
-    <w:abstractNumId w:val="21"/>
-  </w:num>
-  <w:num w:numId="20">
-    <w:abstractNumId w:val="6"/>
-  </w:num>
-  <w:num w:numId="21">
-    <w:abstractNumId w:val="15"/>
-  </w:num>
-  <w:num w:numId="22">
-    <w:abstractNumId w:val="11"/>
-  </w:num>
-  <w:num w:numId="23">
-    <w:abstractNumId w:val="5"/>
-  </w:num>
-  <w:num w:numId="24">
-    <w:abstractNumId w:val="22"/>
   </w:num>
 </w:numbering>
 </file>
@@ -9708,15 +10332,16 @@
 </file>
 
 <file path=customXml/item1.xml><?xml version="1.0" encoding="utf-8"?>
-<?mso-contentType ?>
-<FormTemplates xmlns="http://schemas.microsoft.com/sharepoint/v3/contenttype/forms">
-  <Display>DocumentLibraryForm</Display>
-  <Edit>DocumentLibraryForm</Edit>
-  <New>DocumentLibraryForm</New>
-</FormTemplates>
+<p:properties xmlns:p="http://schemas.microsoft.com/office/2006/metadata/properties" xmlns:xsi="http://www.w3.org/2001/XMLSchema-instance" xmlns:pc="http://schemas.microsoft.com/office/infopath/2007/PartnerControls">
+  <documentManagement/>
+</p:properties>
 </file>
 
 <file path=customXml/item2.xml><?xml version="1.0" encoding="utf-8"?>
+<b:Sources xmlns:b="http://schemas.openxmlformats.org/officeDocument/2006/bibliography" xmlns="http://schemas.openxmlformats.org/officeDocument/2006/bibliography" SelectedStyle="\APASixthEditionOfficeOnline.xsl" StyleName="APA" Version="6"/>
+</file>
+
+<file path=customXml/item3.xml><?xml version="1.0" encoding="utf-8"?>
 <ct:contentTypeSchema xmlns:ct="http://schemas.microsoft.com/office/2006/metadata/contentType" xmlns:ma="http://schemas.microsoft.com/office/2006/metadata/properties/metaAttributes" ct:_="" ma:_="" ma:contentTypeName="Document" ma:contentTypeID="0x010100A00D6FA63315B44EA57BCBFDBEB87D9E" ma:contentTypeVersion="10" ma:contentTypeDescription="Create a new document." ma:contentTypeScope="" ma:versionID="487847f174112115dfee8234497bcdb3">
   <xsd:schema xmlns:xsd="http://www.w3.org/2001/XMLSchema" xmlns:xs="http://www.w3.org/2001/XMLSchema" xmlns:p="http://schemas.microsoft.com/office/2006/metadata/properties" xmlns:ns3="08dca740-db79-4375-8e2d-660a0ff135ff" xmlns:ns4="a3d8f8ac-91d9-4e68-895f-153d70d5f495" targetNamespace="http://schemas.microsoft.com/office/2006/metadata/properties" ma:root="true" ma:fieldsID="b62929471a89208f63fe0fa761b5e1aa" ns3:_="" ns4:_="">
     <xsd:import namespace="08dca740-db79-4375-8e2d-660a0ff135ff"/>
@@ -9917,25 +10542,33 @@
 </ct:contentTypeSchema>
 </file>
 
-<file path=customXml/item3.xml><?xml version="1.0" encoding="utf-8"?>
-<b:Sources xmlns:b="http://schemas.openxmlformats.org/officeDocument/2006/bibliography" xmlns="http://schemas.openxmlformats.org/officeDocument/2006/bibliography" SelectedStyle="\APASixthEditionOfficeOnline.xsl" StyleName="APA" Version="6"/>
-</file>
-
 <file path=customXml/item4.xml><?xml version="1.0" encoding="utf-8"?>
-<p:properties xmlns:p="http://schemas.microsoft.com/office/2006/metadata/properties" xmlns:xsi="http://www.w3.org/2001/XMLSchema-instance" xmlns:pc="http://schemas.microsoft.com/office/infopath/2007/PartnerControls">
-  <documentManagement/>
-</p:properties>
+<?mso-contentType ?>
+<FormTemplates xmlns="http://schemas.microsoft.com/sharepoint/v3/contenttype/forms">
+  <Display>DocumentLibraryForm</Display>
+  <Edit>DocumentLibraryForm</Edit>
+  <New>DocumentLibraryForm</New>
+</FormTemplates>
 </file>
 
 <file path=customXml/itemProps1.xml><?xml version="1.0" encoding="utf-8"?>
-<ds:datastoreItem xmlns:ds="http://schemas.openxmlformats.org/officeDocument/2006/customXml" ds:itemID="{ABF48AA8-3220-47C3-AA6C-D8E0770C090F}">
+<ds:datastoreItem xmlns:ds="http://schemas.openxmlformats.org/officeDocument/2006/customXml" ds:itemID="{DBB4A1DD-8E11-4A4B-8C53-4D34A6D10B9E}">
   <ds:schemaRefs>
-    <ds:schemaRef ds:uri="http://schemas.microsoft.com/sharepoint/v3/contenttype/forms"/>
+    <ds:schemaRef ds:uri="http://schemas.microsoft.com/office/2006/metadata/properties"/>
+    <ds:schemaRef ds:uri="http://schemas.microsoft.com/office/infopath/2007/PartnerControls"/>
   </ds:schemaRefs>
 </ds:datastoreItem>
 </file>
 
 <file path=customXml/itemProps2.xml><?xml version="1.0" encoding="utf-8"?>
+<ds:datastoreItem xmlns:ds="http://schemas.openxmlformats.org/officeDocument/2006/customXml" ds:itemID="{771A110D-AA49-4F12-A608-93BA349B6948}">
+  <ds:schemaRefs>
+    <ds:schemaRef ds:uri="http://schemas.openxmlformats.org/officeDocument/2006/bibliography"/>
+  </ds:schemaRefs>
+</ds:datastoreItem>
+</file>
+
+<file path=customXml/itemProps3.xml><?xml version="1.0" encoding="utf-8"?>
 <ds:datastoreItem xmlns:ds="http://schemas.openxmlformats.org/officeDocument/2006/customXml" ds:itemID="{47D248DD-81C9-4AAE-858E-98FC6C0B06EA}">
   <ds:schemaRefs>
     <ds:schemaRef ds:uri="http://schemas.microsoft.com/office/2006/metadata/contentType"/>
@@ -9954,19 +10587,10 @@
 </ds:datastoreItem>
 </file>
 
-<file path=customXml/itemProps3.xml><?xml version="1.0" encoding="utf-8"?>
-<ds:datastoreItem xmlns:ds="http://schemas.openxmlformats.org/officeDocument/2006/customXml" ds:itemID="{771A110D-AA49-4F12-A608-93BA349B6948}">
+<file path=customXml/itemProps4.xml><?xml version="1.0" encoding="utf-8"?>
+<ds:datastoreItem xmlns:ds="http://schemas.openxmlformats.org/officeDocument/2006/customXml" ds:itemID="{ABF48AA8-3220-47C3-AA6C-D8E0770C090F}">
   <ds:schemaRefs>
-    <ds:schemaRef ds:uri="http://schemas.openxmlformats.org/officeDocument/2006/bibliography"/>
-  </ds:schemaRefs>
-</ds:datastoreItem>
-</file>
-
-<file path=customXml/itemProps4.xml><?xml version="1.0" encoding="utf-8"?>
-<ds:datastoreItem xmlns:ds="http://schemas.openxmlformats.org/officeDocument/2006/customXml" ds:itemID="{DBB4A1DD-8E11-4A4B-8C53-4D34A6D10B9E}">
-  <ds:schemaRefs>
-    <ds:schemaRef ds:uri="http://schemas.microsoft.com/office/2006/metadata/properties"/>
-    <ds:schemaRef ds:uri="http://schemas.microsoft.com/office/infopath/2007/PartnerControls"/>
+    <ds:schemaRef ds:uri="http://schemas.microsoft.com/sharepoint/v3/contenttype/forms"/>
   </ds:schemaRefs>
 </ds:datastoreItem>
 </file>
</xml_diff>

<commit_message>
[D] Start unit test
</commit_message>
<xml_diff>
--- a/docs/arkadiusz_panczyk_s18706_praca_inz.docx
+++ b/docs/arkadiusz_panczyk_s18706_praca_inz.docx
@@ -99,12 +99,12 @@
     </w:p>
     <w:p>
       <w:pPr>
-        <w:pStyle w:val="Tekstpodstawowy"/>
-      </w:pPr>
-    </w:p>
-    <w:p>
-      <w:pPr>
-        <w:pStyle w:val="Tekstpodstawowy"/>
+        <w:pStyle w:val="BodyText"/>
+      </w:pPr>
+    </w:p>
+    <w:p>
+      <w:pPr>
+        <w:pStyle w:val="BodyText"/>
         <w:jc w:val="center"/>
         <w:rPr>
           <w:b/>
@@ -113,7 +113,7 @@
     </w:p>
     <w:p>
       <w:pPr>
-        <w:pStyle w:val="Tekstpodstawowy"/>
+        <w:pStyle w:val="BodyText"/>
         <w:jc w:val="center"/>
         <w:rPr>
           <w:sz w:val="28"/>
@@ -139,12 +139,12 @@
     </w:p>
     <w:p>
       <w:pPr>
-        <w:pStyle w:val="Tekstpodstawowy"/>
-      </w:pPr>
-    </w:p>
-    <w:p>
-      <w:pPr>
-        <w:pStyle w:val="Tekstpodstawowy"/>
+        <w:pStyle w:val="BodyText"/>
+      </w:pPr>
+    </w:p>
+    <w:p>
+      <w:pPr>
+        <w:pStyle w:val="BodyText"/>
         <w:jc w:val="center"/>
       </w:pPr>
       <w:r>
@@ -153,32 +153,32 @@
     </w:p>
     <w:p>
       <w:pPr>
-        <w:pStyle w:val="Tekstpodstawowy"/>
-      </w:pPr>
-    </w:p>
-    <w:p>
-      <w:pPr>
-        <w:pStyle w:val="Tekstpodstawowy"/>
-      </w:pPr>
-    </w:p>
-    <w:p>
-      <w:pPr>
-        <w:pStyle w:val="Tekstpodstawowy"/>
-      </w:pPr>
-    </w:p>
-    <w:p>
-      <w:pPr>
-        <w:pStyle w:val="Tekstpodstawowy"/>
-      </w:pPr>
-    </w:p>
-    <w:p>
-      <w:pPr>
-        <w:pStyle w:val="Tekstpodstawowy"/>
-      </w:pPr>
-    </w:p>
-    <w:p>
-      <w:pPr>
-        <w:pStyle w:val="Tekstpodstawowy"/>
+        <w:pStyle w:val="BodyText"/>
+      </w:pPr>
+    </w:p>
+    <w:p>
+      <w:pPr>
+        <w:pStyle w:val="BodyText"/>
+      </w:pPr>
+    </w:p>
+    <w:p>
+      <w:pPr>
+        <w:pStyle w:val="BodyText"/>
+      </w:pPr>
+    </w:p>
+    <w:p>
+      <w:pPr>
+        <w:pStyle w:val="BodyText"/>
+      </w:pPr>
+    </w:p>
+    <w:p>
+      <w:pPr>
+        <w:pStyle w:val="BodyText"/>
+      </w:pPr>
+    </w:p>
+    <w:p>
+      <w:pPr>
+        <w:pStyle w:val="BodyText"/>
         <w:jc w:val="center"/>
         <w:rPr>
           <w:b/>
@@ -197,7 +197,7 @@
     </w:p>
     <w:p>
       <w:pPr>
-        <w:pStyle w:val="Tekstpodstawowy"/>
+        <w:pStyle w:val="BodyText"/>
         <w:jc w:val="center"/>
       </w:pPr>
       <w:r>
@@ -206,17 +206,17 @@
     </w:p>
     <w:p>
       <w:pPr>
-        <w:pStyle w:val="Tekstpodstawowy"/>
-      </w:pPr>
-    </w:p>
-    <w:p>
-      <w:pPr>
-        <w:pStyle w:val="Tekstpodstawowy"/>
-      </w:pPr>
-    </w:p>
-    <w:p>
-      <w:pPr>
-        <w:pStyle w:val="Tekstpodstawowy"/>
+        <w:pStyle w:val="BodyText"/>
+      </w:pPr>
+    </w:p>
+    <w:p>
+      <w:pPr>
+        <w:pStyle w:val="BodyText"/>
+      </w:pPr>
+    </w:p>
+    <w:p>
+      <w:pPr>
+        <w:pStyle w:val="BodyText"/>
         <w:jc w:val="center"/>
         <w:rPr>
           <w:b/>
@@ -235,7 +235,7 @@
     </w:p>
     <w:p>
       <w:pPr>
-        <w:pStyle w:val="Tekstpodstawowy"/>
+        <w:pStyle w:val="BodyText"/>
         <w:rPr>
           <w:szCs w:val="24"/>
         </w:rPr>
@@ -243,23 +243,23 @@
     </w:p>
     <w:p>
       <w:pPr>
-        <w:pStyle w:val="Tekstpodstawowy"/>
-      </w:pPr>
-    </w:p>
-    <w:p>
-      <w:pPr>
-        <w:pStyle w:val="Tekstpodstawowy"/>
-      </w:pPr>
-    </w:p>
-    <w:p>
-      <w:pPr>
-        <w:pStyle w:val="Tekstpodstawowy"/>
+        <w:pStyle w:val="BodyText"/>
+      </w:pPr>
+    </w:p>
+    <w:p>
+      <w:pPr>
+        <w:pStyle w:val="BodyText"/>
+      </w:pPr>
+    </w:p>
+    <w:p>
+      <w:pPr>
+        <w:pStyle w:val="BodyText"/>
         <w:ind w:left="4956"/>
       </w:pPr>
     </w:p>
     <w:p>
       <w:pPr>
-        <w:pStyle w:val="Tekstpodstawowy"/>
+        <w:pStyle w:val="BodyText"/>
         <w:ind w:left="4956"/>
         <w:rPr>
           <w:szCs w:val="24"/>
@@ -268,7 +268,7 @@
     </w:p>
     <w:p>
       <w:pPr>
-        <w:pStyle w:val="Tekstpodstawowy"/>
+        <w:pStyle w:val="BodyText"/>
         <w:ind w:left="5664"/>
         <w:rPr>
           <w:szCs w:val="24"/>
@@ -283,7 +283,7 @@
     </w:p>
     <w:p>
       <w:pPr>
-        <w:pStyle w:val="Tekstpodstawowy"/>
+        <w:pStyle w:val="BodyText"/>
         <w:ind w:left="5664"/>
         <w:rPr>
           <w:szCs w:val="24"/>
@@ -298,7 +298,7 @@
     </w:p>
     <w:p>
       <w:pPr>
-        <w:pStyle w:val="Tekstpodstawowy"/>
+        <w:pStyle w:val="BodyText"/>
         <w:ind w:left="5664"/>
         <w:rPr>
           <w:b/>
@@ -394,7 +394,7 @@
         </w:p>
         <w:p>
           <w:pPr>
-            <w:pStyle w:val="Spistreci1"/>
+            <w:pStyle w:val="TOC1"/>
             <w:tabs>
               <w:tab w:val="right" w:leader="dot" w:pos="8656"/>
             </w:tabs>
@@ -426,7 +426,7 @@
           <w:hyperlink w:anchor="_Toc88685716" w:history="1">
             <w:r>
               <w:rPr>
-                <w:rStyle w:val="Hipercze"/>
+                <w:rStyle w:val="Hyperlink"/>
                 <w:rFonts w:eastAsiaTheme="majorEastAsia"/>
                 <w:noProof/>
               </w:rPr>
@@ -484,7 +484,7 @@
         </w:p>
         <w:p>
           <w:pPr>
-            <w:pStyle w:val="Spistreci1"/>
+            <w:pStyle w:val="TOC1"/>
             <w:tabs>
               <w:tab w:val="left" w:pos="440"/>
               <w:tab w:val="right" w:leader="dot" w:pos="8656"/>
@@ -499,7 +499,7 @@
           <w:hyperlink w:anchor="_Toc88685717" w:history="1">
             <w:r>
               <w:rPr>
-                <w:rStyle w:val="Hipercze"/>
+                <w:rStyle w:val="Hyperlink"/>
                 <w:rFonts w:eastAsiaTheme="majorEastAsia"/>
                 <w:noProof/>
               </w:rPr>
@@ -516,7 +516,7 @@
             </w:r>
             <w:r>
               <w:rPr>
-                <w:rStyle w:val="Hipercze"/>
+                <w:rStyle w:val="Hyperlink"/>
                 <w:rFonts w:eastAsiaTheme="majorEastAsia"/>
                 <w:noProof/>
               </w:rPr>
@@ -574,7 +574,7 @@
         </w:p>
         <w:p>
           <w:pPr>
-            <w:pStyle w:val="Spistreci1"/>
+            <w:pStyle w:val="TOC1"/>
             <w:tabs>
               <w:tab w:val="left" w:pos="660"/>
               <w:tab w:val="right" w:leader="dot" w:pos="8656"/>
@@ -589,7 +589,7 @@
           <w:hyperlink w:anchor="_Toc88685718" w:history="1">
             <w:r>
               <w:rPr>
-                <w:rStyle w:val="Hipercze"/>
+                <w:rStyle w:val="Hyperlink"/>
                 <w:rFonts w:eastAsiaTheme="majorEastAsia"/>
                 <w:noProof/>
               </w:rPr>
@@ -606,7 +606,7 @@
             </w:r>
             <w:r>
               <w:rPr>
-                <w:rStyle w:val="Hipercze"/>
+                <w:rStyle w:val="Hyperlink"/>
                 <w:rFonts w:eastAsiaTheme="majorEastAsia"/>
                 <w:noProof/>
               </w:rPr>
@@ -664,7 +664,7 @@
         </w:p>
         <w:p>
           <w:pPr>
-            <w:pStyle w:val="Spistreci1"/>
+            <w:pStyle w:val="TOC1"/>
             <w:tabs>
               <w:tab w:val="left" w:pos="440"/>
               <w:tab w:val="right" w:leader="dot" w:pos="8656"/>
@@ -679,7 +679,7 @@
           <w:hyperlink w:anchor="_Toc88685719" w:history="1">
             <w:r>
               <w:rPr>
-                <w:rStyle w:val="Hipercze"/>
+                <w:rStyle w:val="Hyperlink"/>
                 <w:rFonts w:eastAsiaTheme="majorEastAsia"/>
                 <w:noProof/>
               </w:rPr>
@@ -696,7 +696,7 @@
             </w:r>
             <w:r>
               <w:rPr>
-                <w:rStyle w:val="Hipercze"/>
+                <w:rStyle w:val="Hyperlink"/>
                 <w:rFonts w:eastAsiaTheme="majorEastAsia"/>
                 <w:noProof/>
               </w:rPr>
@@ -754,7 +754,7 @@
         </w:p>
         <w:p>
           <w:pPr>
-            <w:pStyle w:val="Spistreci1"/>
+            <w:pStyle w:val="TOC1"/>
             <w:tabs>
               <w:tab w:val="left" w:pos="440"/>
               <w:tab w:val="right" w:leader="dot" w:pos="8656"/>
@@ -769,7 +769,7 @@
           <w:hyperlink w:anchor="_Toc88685720" w:history="1">
             <w:r>
               <w:rPr>
-                <w:rStyle w:val="Hipercze"/>
+                <w:rStyle w:val="Hyperlink"/>
                 <w:rFonts w:eastAsiaTheme="majorEastAsia"/>
                 <w:noProof/>
               </w:rPr>
@@ -786,7 +786,7 @@
             </w:r>
             <w:r>
               <w:rPr>
-                <w:rStyle w:val="Hipercze"/>
+                <w:rStyle w:val="Hyperlink"/>
                 <w:rFonts w:eastAsiaTheme="majorEastAsia"/>
                 <w:noProof/>
               </w:rPr>
@@ -844,7 +844,7 @@
         </w:p>
         <w:p>
           <w:pPr>
-            <w:pStyle w:val="Spistreci1"/>
+            <w:pStyle w:val="TOC1"/>
             <w:tabs>
               <w:tab w:val="left" w:pos="660"/>
               <w:tab w:val="right" w:leader="dot" w:pos="8656"/>
@@ -859,7 +859,7 @@
           <w:hyperlink w:anchor="_Toc88685721" w:history="1">
             <w:r>
               <w:rPr>
-                <w:rStyle w:val="Hipercze"/>
+                <w:rStyle w:val="Hyperlink"/>
                 <w:rFonts w:eastAsiaTheme="majorEastAsia"/>
                 <w:noProof/>
               </w:rPr>
@@ -876,7 +876,7 @@
             </w:r>
             <w:r>
               <w:rPr>
-                <w:rStyle w:val="Hipercze"/>
+                <w:rStyle w:val="Hyperlink"/>
                 <w:rFonts w:eastAsiaTheme="majorEastAsia"/>
                 <w:noProof/>
               </w:rPr>
@@ -934,7 +934,7 @@
         </w:p>
         <w:p>
           <w:pPr>
-            <w:pStyle w:val="Spistreci1"/>
+            <w:pStyle w:val="TOC1"/>
             <w:tabs>
               <w:tab w:val="left" w:pos="880"/>
               <w:tab w:val="right" w:leader="dot" w:pos="8656"/>
@@ -949,7 +949,7 @@
           <w:hyperlink w:anchor="_Toc88685722" w:history="1">
             <w:r>
               <w:rPr>
-                <w:rStyle w:val="Hipercze"/>
+                <w:rStyle w:val="Hyperlink"/>
                 <w:rFonts w:eastAsiaTheme="majorEastAsia"/>
                 <w:noProof/>
               </w:rPr>
@@ -966,7 +966,7 @@
             </w:r>
             <w:r>
               <w:rPr>
-                <w:rStyle w:val="Hipercze"/>
+                <w:rStyle w:val="Hyperlink"/>
                 <w:rFonts w:eastAsiaTheme="majorEastAsia"/>
                 <w:noProof/>
               </w:rPr>
@@ -1024,7 +1024,7 @@
         </w:p>
         <w:p>
           <w:pPr>
-            <w:pStyle w:val="Spistreci1"/>
+            <w:pStyle w:val="TOC1"/>
             <w:tabs>
               <w:tab w:val="left" w:pos="880"/>
               <w:tab w:val="right" w:leader="dot" w:pos="8656"/>
@@ -1039,7 +1039,7 @@
           <w:hyperlink w:anchor="_Toc88685723" w:history="1">
             <w:r>
               <w:rPr>
-                <w:rStyle w:val="Hipercze"/>
+                <w:rStyle w:val="Hyperlink"/>
                 <w:rFonts w:eastAsiaTheme="majorEastAsia"/>
                 <w:noProof/>
               </w:rPr>
@@ -1056,7 +1056,7 @@
             </w:r>
             <w:r>
               <w:rPr>
-                <w:rStyle w:val="Hipercze"/>
+                <w:rStyle w:val="Hyperlink"/>
                 <w:rFonts w:eastAsiaTheme="majorEastAsia"/>
                 <w:noProof/>
               </w:rPr>
@@ -1114,7 +1114,7 @@
         </w:p>
         <w:p>
           <w:pPr>
-            <w:pStyle w:val="Spistreci1"/>
+            <w:pStyle w:val="TOC1"/>
             <w:tabs>
               <w:tab w:val="left" w:pos="880"/>
               <w:tab w:val="right" w:leader="dot" w:pos="8656"/>
@@ -1129,7 +1129,7 @@
           <w:hyperlink w:anchor="_Toc88685724" w:history="1">
             <w:r>
               <w:rPr>
-                <w:rStyle w:val="Hipercze"/>
+                <w:rStyle w:val="Hyperlink"/>
                 <w:rFonts w:eastAsiaTheme="majorEastAsia"/>
                 <w:noProof/>
               </w:rPr>
@@ -1146,7 +1146,7 @@
             </w:r>
             <w:r>
               <w:rPr>
-                <w:rStyle w:val="Hipercze"/>
+                <w:rStyle w:val="Hyperlink"/>
                 <w:rFonts w:eastAsiaTheme="majorEastAsia"/>
                 <w:noProof/>
               </w:rPr>
@@ -1204,7 +1204,7 @@
         </w:p>
         <w:p>
           <w:pPr>
-            <w:pStyle w:val="Spistreci1"/>
+            <w:pStyle w:val="TOC1"/>
             <w:tabs>
               <w:tab w:val="left" w:pos="660"/>
               <w:tab w:val="right" w:leader="dot" w:pos="8656"/>
@@ -1219,7 +1219,7 @@
           <w:hyperlink w:anchor="_Toc88685725" w:history="1">
             <w:r>
               <w:rPr>
-                <w:rStyle w:val="Hipercze"/>
+                <w:rStyle w:val="Hyperlink"/>
                 <w:rFonts w:eastAsiaTheme="majorEastAsia"/>
                 <w:noProof/>
               </w:rPr>
@@ -1236,7 +1236,7 @@
             </w:r>
             <w:r>
               <w:rPr>
-                <w:rStyle w:val="Hipercze"/>
+                <w:rStyle w:val="Hyperlink"/>
                 <w:rFonts w:eastAsiaTheme="majorEastAsia"/>
                 <w:noProof/>
               </w:rPr>
@@ -1294,7 +1294,7 @@
         </w:p>
         <w:p>
           <w:pPr>
-            <w:pStyle w:val="Spistreci1"/>
+            <w:pStyle w:val="TOC1"/>
             <w:tabs>
               <w:tab w:val="left" w:pos="880"/>
               <w:tab w:val="right" w:leader="dot" w:pos="8656"/>
@@ -1309,7 +1309,7 @@
           <w:hyperlink w:anchor="_Toc88685726" w:history="1">
             <w:r>
               <w:rPr>
-                <w:rStyle w:val="Hipercze"/>
+                <w:rStyle w:val="Hyperlink"/>
                 <w:rFonts w:eastAsiaTheme="majorEastAsia"/>
                 <w:noProof/>
               </w:rPr>
@@ -1326,7 +1326,7 @@
             </w:r>
             <w:r>
               <w:rPr>
-                <w:rStyle w:val="Hipercze"/>
+                <w:rStyle w:val="Hyperlink"/>
                 <w:rFonts w:eastAsiaTheme="majorEastAsia"/>
                 <w:noProof/>
               </w:rPr>
@@ -1384,7 +1384,7 @@
         </w:p>
         <w:p>
           <w:pPr>
-            <w:pStyle w:val="Spistreci1"/>
+            <w:pStyle w:val="TOC1"/>
             <w:tabs>
               <w:tab w:val="left" w:pos="880"/>
               <w:tab w:val="right" w:leader="dot" w:pos="8656"/>
@@ -1399,7 +1399,7 @@
           <w:hyperlink w:anchor="_Toc88685727" w:history="1">
             <w:r>
               <w:rPr>
-                <w:rStyle w:val="Hipercze"/>
+                <w:rStyle w:val="Hyperlink"/>
                 <w:rFonts w:eastAsiaTheme="majorEastAsia"/>
                 <w:noProof/>
               </w:rPr>
@@ -1416,7 +1416,7 @@
             </w:r>
             <w:r>
               <w:rPr>
-                <w:rStyle w:val="Hipercze"/>
+                <w:rStyle w:val="Hyperlink"/>
                 <w:rFonts w:eastAsiaTheme="majorEastAsia"/>
                 <w:noProof/>
               </w:rPr>
@@ -1474,7 +1474,7 @@
         </w:p>
         <w:p>
           <w:pPr>
-            <w:pStyle w:val="Spistreci1"/>
+            <w:pStyle w:val="TOC1"/>
             <w:tabs>
               <w:tab w:val="left" w:pos="880"/>
               <w:tab w:val="right" w:leader="dot" w:pos="8656"/>
@@ -1489,7 +1489,7 @@
           <w:hyperlink w:anchor="_Toc88685728" w:history="1">
             <w:r>
               <w:rPr>
-                <w:rStyle w:val="Hipercze"/>
+                <w:rStyle w:val="Hyperlink"/>
                 <w:rFonts w:eastAsiaTheme="majorEastAsia"/>
                 <w:noProof/>
               </w:rPr>
@@ -1506,7 +1506,7 @@
             </w:r>
             <w:r>
               <w:rPr>
-                <w:rStyle w:val="Hipercze"/>
+                <w:rStyle w:val="Hyperlink"/>
                 <w:rFonts w:eastAsiaTheme="majorEastAsia"/>
                 <w:noProof/>
               </w:rPr>
@@ -1564,7 +1564,7 @@
         </w:p>
         <w:p>
           <w:pPr>
-            <w:pStyle w:val="Spistreci1"/>
+            <w:pStyle w:val="TOC1"/>
             <w:tabs>
               <w:tab w:val="left" w:pos="660"/>
               <w:tab w:val="right" w:leader="dot" w:pos="8656"/>
@@ -1579,7 +1579,7 @@
           <w:hyperlink w:anchor="_Toc88685729" w:history="1">
             <w:r>
               <w:rPr>
-                <w:rStyle w:val="Hipercze"/>
+                <w:rStyle w:val="Hyperlink"/>
                 <w:rFonts w:eastAsiaTheme="majorEastAsia"/>
                 <w:noProof/>
               </w:rPr>
@@ -1596,7 +1596,7 @@
             </w:r>
             <w:r>
               <w:rPr>
-                <w:rStyle w:val="Hipercze"/>
+                <w:rStyle w:val="Hyperlink"/>
                 <w:rFonts w:eastAsiaTheme="majorEastAsia"/>
                 <w:noProof/>
               </w:rPr>
@@ -1654,7 +1654,7 @@
         </w:p>
         <w:p>
           <w:pPr>
-            <w:pStyle w:val="Spistreci1"/>
+            <w:pStyle w:val="TOC1"/>
             <w:tabs>
               <w:tab w:val="left" w:pos="880"/>
               <w:tab w:val="right" w:leader="dot" w:pos="8656"/>
@@ -1669,7 +1669,7 @@
           <w:hyperlink w:anchor="_Toc88685730" w:history="1">
             <w:r>
               <w:rPr>
-                <w:rStyle w:val="Hipercze"/>
+                <w:rStyle w:val="Hyperlink"/>
                 <w:rFonts w:eastAsiaTheme="majorEastAsia"/>
                 <w:noProof/>
               </w:rPr>
@@ -1686,7 +1686,7 @@
             </w:r>
             <w:r>
               <w:rPr>
-                <w:rStyle w:val="Hipercze"/>
+                <w:rStyle w:val="Hyperlink"/>
                 <w:rFonts w:eastAsiaTheme="majorEastAsia"/>
                 <w:noProof/>
               </w:rPr>
@@ -1744,7 +1744,7 @@
         </w:p>
         <w:p>
           <w:pPr>
-            <w:pStyle w:val="Spistreci1"/>
+            <w:pStyle w:val="TOC1"/>
             <w:tabs>
               <w:tab w:val="left" w:pos="880"/>
               <w:tab w:val="right" w:leader="dot" w:pos="8656"/>
@@ -1759,7 +1759,7 @@
           <w:hyperlink w:anchor="_Toc88685731" w:history="1">
             <w:r>
               <w:rPr>
-                <w:rStyle w:val="Hipercze"/>
+                <w:rStyle w:val="Hyperlink"/>
                 <w:rFonts w:eastAsiaTheme="majorEastAsia"/>
                 <w:noProof/>
               </w:rPr>
@@ -1776,7 +1776,7 @@
             </w:r>
             <w:r>
               <w:rPr>
-                <w:rStyle w:val="Hipercze"/>
+                <w:rStyle w:val="Hyperlink"/>
                 <w:rFonts w:eastAsiaTheme="majorEastAsia"/>
                 <w:noProof/>
               </w:rPr>
@@ -1834,7 +1834,7 @@
         </w:p>
         <w:p>
           <w:pPr>
-            <w:pStyle w:val="Spistreci1"/>
+            <w:pStyle w:val="TOC1"/>
             <w:tabs>
               <w:tab w:val="left" w:pos="660"/>
               <w:tab w:val="right" w:leader="dot" w:pos="8656"/>
@@ -1849,7 +1849,7 @@
           <w:hyperlink w:anchor="_Toc88685732" w:history="1">
             <w:r>
               <w:rPr>
-                <w:rStyle w:val="Hipercze"/>
+                <w:rStyle w:val="Hyperlink"/>
                 <w:rFonts w:eastAsiaTheme="majorEastAsia"/>
                 <w:noProof/>
               </w:rPr>
@@ -1866,7 +1866,7 @@
             </w:r>
             <w:r>
               <w:rPr>
-                <w:rStyle w:val="Hipercze"/>
+                <w:rStyle w:val="Hyperlink"/>
                 <w:rFonts w:eastAsiaTheme="majorEastAsia"/>
                 <w:noProof/>
               </w:rPr>
@@ -1924,7 +1924,7 @@
         </w:p>
         <w:p>
           <w:pPr>
-            <w:pStyle w:val="Spistreci1"/>
+            <w:pStyle w:val="TOC1"/>
             <w:tabs>
               <w:tab w:val="left" w:pos="880"/>
               <w:tab w:val="right" w:leader="dot" w:pos="8656"/>
@@ -1939,7 +1939,7 @@
           <w:hyperlink w:anchor="_Toc88685733" w:history="1">
             <w:r>
               <w:rPr>
-                <w:rStyle w:val="Hipercze"/>
+                <w:rStyle w:val="Hyperlink"/>
                 <w:rFonts w:eastAsiaTheme="majorEastAsia"/>
                 <w:noProof/>
               </w:rPr>
@@ -1956,7 +1956,7 @@
             </w:r>
             <w:r>
               <w:rPr>
-                <w:rStyle w:val="Hipercze"/>
+                <w:rStyle w:val="Hyperlink"/>
                 <w:rFonts w:eastAsiaTheme="majorEastAsia"/>
                 <w:noProof/>
               </w:rPr>
@@ -2014,7 +2014,7 @@
         </w:p>
         <w:p>
           <w:pPr>
-            <w:pStyle w:val="Spistreci1"/>
+            <w:pStyle w:val="TOC1"/>
             <w:tabs>
               <w:tab w:val="left" w:pos="880"/>
               <w:tab w:val="right" w:leader="dot" w:pos="8656"/>
@@ -2029,7 +2029,7 @@
           <w:hyperlink w:anchor="_Toc88685734" w:history="1">
             <w:r>
               <w:rPr>
-                <w:rStyle w:val="Hipercze"/>
+                <w:rStyle w:val="Hyperlink"/>
                 <w:rFonts w:eastAsiaTheme="majorEastAsia"/>
                 <w:noProof/>
               </w:rPr>
@@ -2046,7 +2046,7 @@
             </w:r>
             <w:r>
               <w:rPr>
-                <w:rStyle w:val="Hipercze"/>
+                <w:rStyle w:val="Hyperlink"/>
                 <w:rFonts w:eastAsiaTheme="majorEastAsia"/>
                 <w:noProof/>
               </w:rPr>
@@ -2104,7 +2104,7 @@
         </w:p>
         <w:p>
           <w:pPr>
-            <w:pStyle w:val="Spistreci1"/>
+            <w:pStyle w:val="TOC1"/>
             <w:tabs>
               <w:tab w:val="left" w:pos="880"/>
               <w:tab w:val="right" w:leader="dot" w:pos="8656"/>
@@ -2119,7 +2119,7 @@
           <w:hyperlink w:anchor="_Toc88685735" w:history="1">
             <w:r>
               <w:rPr>
-                <w:rStyle w:val="Hipercze"/>
+                <w:rStyle w:val="Hyperlink"/>
                 <w:rFonts w:eastAsiaTheme="majorEastAsia"/>
                 <w:noProof/>
               </w:rPr>
@@ -2136,7 +2136,7 @@
             </w:r>
             <w:r>
               <w:rPr>
-                <w:rStyle w:val="Hipercze"/>
+                <w:rStyle w:val="Hyperlink"/>
                 <w:rFonts w:eastAsiaTheme="majorEastAsia"/>
                 <w:noProof/>
               </w:rPr>
@@ -2194,7 +2194,7 @@
         </w:p>
         <w:p>
           <w:pPr>
-            <w:pStyle w:val="Spistreci1"/>
+            <w:pStyle w:val="TOC1"/>
             <w:tabs>
               <w:tab w:val="left" w:pos="660"/>
               <w:tab w:val="right" w:leader="dot" w:pos="8656"/>
@@ -2209,7 +2209,7 @@
           <w:hyperlink w:anchor="_Toc88685736" w:history="1">
             <w:r>
               <w:rPr>
-                <w:rStyle w:val="Hipercze"/>
+                <w:rStyle w:val="Hyperlink"/>
                 <w:rFonts w:eastAsiaTheme="majorEastAsia"/>
                 <w:noProof/>
               </w:rPr>
@@ -2226,7 +2226,7 @@
             </w:r>
             <w:r>
               <w:rPr>
-                <w:rStyle w:val="Hipercze"/>
+                <w:rStyle w:val="Hyperlink"/>
                 <w:rFonts w:eastAsiaTheme="majorEastAsia"/>
                 <w:noProof/>
               </w:rPr>
@@ -2284,7 +2284,7 @@
         </w:p>
         <w:p>
           <w:pPr>
-            <w:pStyle w:val="Spistreci1"/>
+            <w:pStyle w:val="TOC1"/>
             <w:tabs>
               <w:tab w:val="left" w:pos="880"/>
               <w:tab w:val="right" w:leader="dot" w:pos="8656"/>
@@ -2299,7 +2299,7 @@
           <w:hyperlink w:anchor="_Toc88685737" w:history="1">
             <w:r>
               <w:rPr>
-                <w:rStyle w:val="Hipercze"/>
+                <w:rStyle w:val="Hyperlink"/>
                 <w:rFonts w:eastAsiaTheme="majorEastAsia"/>
                 <w:noProof/>
               </w:rPr>
@@ -2316,7 +2316,7 @@
             </w:r>
             <w:r>
               <w:rPr>
-                <w:rStyle w:val="Hipercze"/>
+                <w:rStyle w:val="Hyperlink"/>
                 <w:rFonts w:eastAsiaTheme="majorEastAsia"/>
                 <w:noProof/>
               </w:rPr>
@@ -2374,7 +2374,7 @@
         </w:p>
         <w:p>
           <w:pPr>
-            <w:pStyle w:val="Spistreci1"/>
+            <w:pStyle w:val="TOC1"/>
             <w:tabs>
               <w:tab w:val="left" w:pos="880"/>
               <w:tab w:val="right" w:leader="dot" w:pos="8656"/>
@@ -2389,7 +2389,7 @@
           <w:hyperlink w:anchor="_Toc88685738" w:history="1">
             <w:r>
               <w:rPr>
-                <w:rStyle w:val="Hipercze"/>
+                <w:rStyle w:val="Hyperlink"/>
                 <w:rFonts w:eastAsiaTheme="majorEastAsia"/>
                 <w:noProof/>
               </w:rPr>
@@ -2406,7 +2406,7 @@
             </w:r>
             <w:r>
               <w:rPr>
-                <w:rStyle w:val="Hipercze"/>
+                <w:rStyle w:val="Hyperlink"/>
                 <w:rFonts w:eastAsiaTheme="majorEastAsia"/>
                 <w:noProof/>
               </w:rPr>
@@ -2464,7 +2464,7 @@
         </w:p>
         <w:p>
           <w:pPr>
-            <w:pStyle w:val="Spistreci1"/>
+            <w:pStyle w:val="TOC1"/>
             <w:tabs>
               <w:tab w:val="left" w:pos="440"/>
               <w:tab w:val="right" w:leader="dot" w:pos="8656"/>
@@ -2479,7 +2479,7 @@
           <w:hyperlink w:anchor="_Toc88685739" w:history="1">
             <w:r>
               <w:rPr>
-                <w:rStyle w:val="Hipercze"/>
+                <w:rStyle w:val="Hyperlink"/>
                 <w:rFonts w:eastAsiaTheme="majorEastAsia"/>
                 <w:noProof/>
               </w:rPr>
@@ -2496,7 +2496,7 @@
             </w:r>
             <w:r>
               <w:rPr>
-                <w:rStyle w:val="Hipercze"/>
+                <w:rStyle w:val="Hyperlink"/>
                 <w:rFonts w:eastAsiaTheme="majorEastAsia"/>
                 <w:noProof/>
               </w:rPr>
@@ -2554,7 +2554,7 @@
         </w:p>
         <w:p>
           <w:pPr>
-            <w:pStyle w:val="Spistreci1"/>
+            <w:pStyle w:val="TOC1"/>
             <w:tabs>
               <w:tab w:val="left" w:pos="440"/>
               <w:tab w:val="right" w:leader="dot" w:pos="8656"/>
@@ -2569,7 +2569,7 @@
           <w:hyperlink w:anchor="_Toc88685740" w:history="1">
             <w:r>
               <w:rPr>
-                <w:rStyle w:val="Hipercze"/>
+                <w:rStyle w:val="Hyperlink"/>
                 <w:rFonts w:eastAsiaTheme="majorEastAsia"/>
                 <w:noProof/>
               </w:rPr>
@@ -2586,7 +2586,7 @@
             </w:r>
             <w:r>
               <w:rPr>
-                <w:rStyle w:val="Hipercze"/>
+                <w:rStyle w:val="Hyperlink"/>
                 <w:rFonts w:eastAsiaTheme="majorEastAsia"/>
                 <w:noProof/>
               </w:rPr>
@@ -2644,7 +2644,7 @@
         </w:p>
         <w:p>
           <w:pPr>
-            <w:pStyle w:val="Spistreci1"/>
+            <w:pStyle w:val="TOC1"/>
             <w:tabs>
               <w:tab w:val="left" w:pos="660"/>
               <w:tab w:val="right" w:leader="dot" w:pos="8656"/>
@@ -2659,7 +2659,7 @@
           <w:hyperlink w:anchor="_Toc88685741" w:history="1">
             <w:r>
               <w:rPr>
-                <w:rStyle w:val="Hipercze"/>
+                <w:rStyle w:val="Hyperlink"/>
                 <w:rFonts w:eastAsiaTheme="majorEastAsia"/>
                 <w:noProof/>
               </w:rPr>
@@ -2676,7 +2676,7 @@
             </w:r>
             <w:r>
               <w:rPr>
-                <w:rStyle w:val="Hipercze"/>
+                <w:rStyle w:val="Hyperlink"/>
                 <w:rFonts w:eastAsiaTheme="majorEastAsia"/>
                 <w:noProof/>
               </w:rPr>
@@ -2734,7 +2734,7 @@
         </w:p>
         <w:p>
           <w:pPr>
-            <w:pStyle w:val="Spistreci1"/>
+            <w:pStyle w:val="TOC1"/>
             <w:tabs>
               <w:tab w:val="left" w:pos="440"/>
               <w:tab w:val="right" w:leader="dot" w:pos="8656"/>
@@ -2749,7 +2749,7 @@
           <w:hyperlink w:anchor="_Toc88685742" w:history="1">
             <w:r>
               <w:rPr>
-                <w:rStyle w:val="Hipercze"/>
+                <w:rStyle w:val="Hyperlink"/>
                 <w:rFonts w:eastAsiaTheme="majorEastAsia"/>
                 <w:noProof/>
               </w:rPr>
@@ -2766,7 +2766,7 @@
             </w:r>
             <w:r>
               <w:rPr>
-                <w:rStyle w:val="Hipercze"/>
+                <w:rStyle w:val="Hyperlink"/>
                 <w:rFonts w:eastAsiaTheme="majorEastAsia"/>
                 <w:noProof/>
               </w:rPr>
@@ -2824,7 +2824,7 @@
         </w:p>
         <w:p>
           <w:pPr>
-            <w:pStyle w:val="Spistreci1"/>
+            <w:pStyle w:val="TOC1"/>
             <w:tabs>
               <w:tab w:val="right" w:leader="dot" w:pos="8656"/>
             </w:tabs>
@@ -2838,7 +2838,7 @@
           <w:hyperlink w:anchor="_Toc88685743" w:history="1">
             <w:r>
               <w:rPr>
-                <w:rStyle w:val="Hipercze"/>
+                <w:rStyle w:val="Hyperlink"/>
                 <w:rFonts w:eastAsiaTheme="majorEastAsia"/>
                 <w:noProof/>
               </w:rPr>
@@ -3170,6 +3170,7 @@
         </w:rPr>
       </w:pPr>
       <w:bookmarkStart w:id="5" w:name="_Toc88685721"/>
+      <w:proofErr w:type="spellStart"/>
       <w:r>
         <w:rPr>
           <w:szCs w:val="24"/>
@@ -3183,6 +3184,7 @@
         <w:t>ackend</w:t>
       </w:r>
       <w:bookmarkEnd w:id="5"/>
+      <w:proofErr w:type="spellEnd"/>
     </w:p>
     <w:p>
       <w:pPr>
@@ -3191,8 +3193,13 @@
       <w:r>
         <w:t xml:space="preserve">Warstwa </w:t>
       </w:r>
-      <w:r>
-        <w:t>backend, bardzo często nazywana także</w:t>
+      <w:proofErr w:type="spellStart"/>
+      <w:r>
+        <w:t>backend</w:t>
+      </w:r>
+      <w:proofErr w:type="spellEnd"/>
+      <w:r>
+        <w:t>, bardzo często nazywana także</w:t>
       </w:r>
       <w:r>
         <w:t xml:space="preserve"> częścią serwerową aplikacji </w:t>
@@ -3281,7 +3288,15 @@
         <w:pStyle w:val="normalnyalekozaczek"/>
       </w:pPr>
       <w:r>
-        <w:t>W najbardziej podstawowych aplikacjach, część serwerowa odpowiada również za dostarczenie potrzebnych informacji do bazy danych, która często jest jednocześnie brana jako cząstka całej warstwy backend.</w:t>
+        <w:t xml:space="preserve">W najbardziej podstawowych aplikacjach, część serwerowa odpowiada również za dostarczenie potrzebnych informacji do bazy danych, która często jest jednocześnie brana jako cząstka całej warstwy </w:t>
+      </w:r>
+      <w:proofErr w:type="spellStart"/>
+      <w:r>
+        <w:t>backend</w:t>
+      </w:r>
+      <w:proofErr w:type="spellEnd"/>
+      <w:r>
+        <w:t>.</w:t>
       </w:r>
     </w:p>
     <w:p>
@@ -3312,7 +3327,15 @@
         <w:t>Kotlin, czyli powstały w lipcu 2011, statycznie typowany język programowania. Jego pierwsza oficjalnie stabilna wersje</w:t>
       </w:r>
       <w:r>
-        <w:t xml:space="preserve"> wyszła dopiero w lutym 2016 roku. Twórcy języka, czyli firma JetBrains, podczas procesu tworzenia, projektowali go z myślą o pełnym współdziałaniu z innym, bardzo popularnym językiem - Java oraz </w:t>
+        <w:t xml:space="preserve"> wyszła dopiero w lutym 2016 roku. Twórcy języka, czyli firma </w:t>
+      </w:r>
+      <w:proofErr w:type="spellStart"/>
+      <w:r>
+        <w:t>JetBrains</w:t>
+      </w:r>
+      <w:proofErr w:type="spellEnd"/>
+      <w:r>
+        <w:t xml:space="preserve">, podczas procesu tworzenia, projektowali go z myślą o pełnym współdziałaniu z innym, bardzo popularnym językiem - Java oraz </w:t>
       </w:r>
       <w:r>
         <w:t xml:space="preserve">JVM - </w:t>
@@ -3332,14 +3355,38 @@
         <w:t xml:space="preserve">Od późniejszych wersji dostępny jest również Kotlin/JS, czyli łatwe tłumaczenie kodu napisanego, w języku Kotlin na JavaScript, </w:t>
       </w:r>
       <w:r>
-        <w:t>pozwalające na pisanie również frontendu aplikacji bezpośrednio w języku Kotlin.</w:t>
-      </w:r>
-      <w:r>
-        <w:t xml:space="preserve"> Głównym zamysłem powstania Kotlin/JS było wytworzenie własnej logiki pisania części frontendu aplikacji, jak również części backendowej w przypadku używania Node.js jako głównej technologii użytej do pisania logiki serwerowej</w:t>
-      </w:r>
-      <w:r>
-        <w:rPr>
-          <w:rStyle w:val="Odwoanieprzypisudolnego"/>
+        <w:t xml:space="preserve">pozwalające na pisanie również </w:t>
+      </w:r>
+      <w:proofErr w:type="spellStart"/>
+      <w:r>
+        <w:t>frontendu</w:t>
+      </w:r>
+      <w:proofErr w:type="spellEnd"/>
+      <w:r>
+        <w:t xml:space="preserve"> aplikacji bezpośrednio w języku Kotlin.</w:t>
+      </w:r>
+      <w:r>
+        <w:t xml:space="preserve"> Głównym zamysłem powstania Kotlin/JS było wytworzenie własnej logiki pisania części </w:t>
+      </w:r>
+      <w:proofErr w:type="spellStart"/>
+      <w:r>
+        <w:t>frontendu</w:t>
+      </w:r>
+      <w:proofErr w:type="spellEnd"/>
+      <w:r>
+        <w:t xml:space="preserve"> aplikacji, jak również części </w:t>
+      </w:r>
+      <w:proofErr w:type="spellStart"/>
+      <w:r>
+        <w:t>backendowej</w:t>
+      </w:r>
+      <w:proofErr w:type="spellEnd"/>
+      <w:r>
+        <w:t xml:space="preserve"> w przypadku używania Node.js jako głównej technologii użytej do pisania logiki serwerowej</w:t>
+      </w:r>
+      <w:r>
+        <w:rPr>
+          <w:rStyle w:val="FootnoteReference"/>
         </w:rPr>
         <w:footnoteReference w:id="1"/>
       </w:r>
@@ -3359,7 +3406,15 @@
         <w:t>produkcyjnym</w:t>
       </w:r>
       <w:r>
-        <w:t xml:space="preserve"> oraz poprawiającym znane błędy z Javy. Współdziałanie z kodem języka Javy, zostało zachowane, aby w prosty sposób umożliwić firmom, operującym od wielu lat na Javie na stopniową migrację na produkt firmy JetBrains. </w:t>
+        <w:t xml:space="preserve"> oraz poprawiającym znane błędy z Javy. Współdziałanie z kodem języka Javy, zostało zachowane, aby w prosty sposób umożliwić firmom, operującym od wielu lat na Javie na stopniową migrację na produkt firmy </w:t>
+      </w:r>
+      <w:proofErr w:type="spellStart"/>
+      <w:r>
+        <w:t>JetBrains</w:t>
+      </w:r>
+      <w:proofErr w:type="spellEnd"/>
+      <w:r>
+        <w:t xml:space="preserve">. </w:t>
       </w:r>
     </w:p>
     <w:p>
@@ -3371,7 +3426,7 @@
       </w:r>
       <w:r>
         <w:rPr>
-          <w:rStyle w:val="Odwoanieprzypisudolnego"/>
+          <w:rStyle w:val="FootnoteReference"/>
         </w:rPr>
         <w:footnoteReference w:id="2"/>
       </w:r>
@@ -3385,8 +3440,13 @@
         <w:ind w:left="1077" w:firstLine="0"/>
       </w:pPr>
       <w:r>
-        <w:t>Bezpieczeństwo względem błędów z null’ami</w:t>
-      </w:r>
+        <w:t xml:space="preserve">Bezpieczeństwo względem błędów z </w:t>
+      </w:r>
+      <w:proofErr w:type="spellStart"/>
+      <w:r>
+        <w:t>null’ami</w:t>
+      </w:r>
+      <w:proofErr w:type="spellEnd"/>
       <w:r>
         <w:t xml:space="preserve"> – w przeciwieństwie do często spotykanej wady języka Javy, bazowo, wszystkie zmienne ustawiane są przez kompilator jako </w:t>
       </w:r>
@@ -3395,10 +3455,42 @@
           <w:i/>
           <w:iCs/>
         </w:rPr>
-        <w:t xml:space="preserve">non-null, </w:t>
-      </w:r>
-      <w:r>
-        <w:t xml:space="preserve">co już częściowo pozwala wyeliminować niechciane wyjątki. Przy pomocy operatora „?.”, Kotlin pozwala na bezpieczne wywołanie metody lub zmiennej. W przypadku, kiedy któraś z wartości okaże się null’em, właściwość nie zostanie wywołana. Pomocny okazuję się równie operator Elvis „?:”, który pozwala zastąpić wartością domyślną, jeżeli przypisywana przez kompilator wartość okaże się null’em. </w:t>
+        <w:t>non-</w:t>
+      </w:r>
+      <w:proofErr w:type="spellStart"/>
+      <w:r>
+        <w:rPr>
+          <w:i/>
+          <w:iCs/>
+        </w:rPr>
+        <w:t>null</w:t>
+      </w:r>
+      <w:proofErr w:type="spellEnd"/>
+      <w:r>
+        <w:rPr>
+          <w:i/>
+          <w:iCs/>
+        </w:rPr>
+        <w:t xml:space="preserve">, </w:t>
+      </w:r>
+      <w:r>
+        <w:t xml:space="preserve">co już częściowo pozwala wyeliminować niechciane wyjątki. Przy pomocy operatora „?.”, Kotlin pozwala na bezpieczne wywołanie metody lub zmiennej. W przypadku, kiedy któraś z wartości okaże się </w:t>
+      </w:r>
+      <w:proofErr w:type="spellStart"/>
+      <w:r>
+        <w:t>null’em</w:t>
+      </w:r>
+      <w:proofErr w:type="spellEnd"/>
+      <w:r>
+        <w:t xml:space="preserve">, właściwość nie zostanie wywołana. Pomocny okazuję się równie operator Elvis „?:”, który pozwala zastąpić wartością domyślną, jeżeli przypisywana przez kompilator wartość okaże się </w:t>
+      </w:r>
+      <w:proofErr w:type="spellStart"/>
+      <w:r>
+        <w:t>null’em</w:t>
+      </w:r>
+      <w:proofErr w:type="spellEnd"/>
+      <w:r>
+        <w:t xml:space="preserve">. </w:t>
       </w:r>
     </w:p>
     <w:p>
@@ -3410,7 +3502,23 @@
         </w:numPr>
       </w:pPr>
       <w:r>
-        <w:t>Brak możliwości wywołania sprawdzonych wyjątków (Checked Exception)</w:t>
+        <w:t>Brak możliwości wywołania sprawdzonych wyjątków (</w:t>
+      </w:r>
+      <w:proofErr w:type="spellStart"/>
+      <w:r>
+        <w:t>Checked</w:t>
+      </w:r>
+      <w:proofErr w:type="spellEnd"/>
+      <w:r>
+        <w:t xml:space="preserve"> </w:t>
+      </w:r>
+      <w:proofErr w:type="spellStart"/>
+      <w:r>
+        <w:t>Exception</w:t>
+      </w:r>
+      <w:proofErr w:type="spellEnd"/>
+      <w:r>
+        <w:t>)</w:t>
       </w:r>
       <w:r>
         <w:t xml:space="preserve"> – taka funkcjonalność została całkowicie pominięta, przez twórców Kotlina. </w:t>
@@ -3419,6 +3527,7 @@
         <w:br/>
         <w:t xml:space="preserve">W języku Java, używanie podstawowych metod, często wiąże się z przymusowym obudowaniem wywołania instrukcją </w:t>
       </w:r>
+      <w:proofErr w:type="spellStart"/>
       <w:r>
         <w:rPr>
           <w:i/>
@@ -3426,6 +3535,7 @@
         </w:rPr>
         <w:t>try-catch</w:t>
       </w:r>
+      <w:proofErr w:type="spellEnd"/>
       <w:r>
         <w:t>. Omawiane rozwiązania mogą prowadzić do obniżenia jakości kodu, jak i zaciemnienia rzeczywistego obrazu działania metody.</w:t>
       </w:r>
@@ -3438,11 +3548,32 @@
           <w:numId w:val="6"/>
         </w:numPr>
       </w:pPr>
-      <w:r>
-        <w:t>Korutyny w programowaniu współbieżnym</w:t>
-      </w:r>
-      <w:r>
-        <w:t xml:space="preserve"> – Początkowo w języku Kotlin dostępne były wyłącznie, dobrze znane z innych języków wątki. Korutyny, podobnie do wątków pozwalają na obsłużenie, większej ilości procesów jednocześnie. Na korzyść, w przeciwieństwie do wątków, korutyny pozwalają na dynamiczne zarządzanie procesami. Po zawieszeniu działania, uprzednio używany wątek procesora, jest zwalniany i może zostać użyty przez inny proces, co pozwala na bardziej przemyślane zarządzanie wykorzystywanymi wątkami procesora.</w:t>
+      <w:proofErr w:type="spellStart"/>
+      <w:r>
+        <w:t>Korutyny</w:t>
+      </w:r>
+      <w:proofErr w:type="spellEnd"/>
+      <w:r>
+        <w:t xml:space="preserve"> w programowaniu współbieżnym</w:t>
+      </w:r>
+      <w:r>
+        <w:t xml:space="preserve"> – Początkowo w języku Kotlin dostępne były wyłącznie, dobrze znane z innych języków wątki. </w:t>
+      </w:r>
+      <w:proofErr w:type="spellStart"/>
+      <w:r>
+        <w:t>Korutyny</w:t>
+      </w:r>
+      <w:proofErr w:type="spellEnd"/>
+      <w:r>
+        <w:t xml:space="preserve">, podobnie do wątków pozwalają na obsłużenie, większej ilości procesów jednocześnie. Na korzyść, w przeciwieństwie do wątków, </w:t>
+      </w:r>
+      <w:proofErr w:type="spellStart"/>
+      <w:r>
+        <w:t>korutyny</w:t>
+      </w:r>
+      <w:proofErr w:type="spellEnd"/>
+      <w:r>
+        <w:t xml:space="preserve"> pozwalają na dynamiczne zarządzanie procesami. Po zawieszeniu działania, uprzednio używany wątek procesora, jest zwalniany i może zostać użyty przez inny proces, co pozwala na bardziej przemyślane zarządzanie wykorzystywanymi wątkami procesora.</w:t>
       </w:r>
     </w:p>
     <w:p>
@@ -3464,7 +3595,7 @@
       </w:r>
       <w:r>
         <w:rPr>
-          <w:rStyle w:val="Odwoanieprzypisudolnego"/>
+          <w:rStyle w:val="FootnoteReference"/>
         </w:rPr>
         <w:footnoteReference w:id="3"/>
       </w:r>
@@ -3480,7 +3611,15 @@
         <w:pStyle w:val="normalnyalekozaczek"/>
       </w:pPr>
       <w:r>
-        <w:t xml:space="preserve">Widząc dotychczasowy rozwój, języka firmy JetBrains, można oczekiwać od Kotlina, że z pewnością będzie dalej piąć się w górę w rankingach popularności wszystkich języków programowania. Jednocześnie wprowadzając dodatkowe możliwości dla deweloperów pracujących na platformie </w:t>
+        <w:t xml:space="preserve">Widząc dotychczasowy rozwój, języka firmy </w:t>
+      </w:r>
+      <w:proofErr w:type="spellStart"/>
+      <w:r>
+        <w:t>JetBrains</w:t>
+      </w:r>
+      <w:proofErr w:type="spellEnd"/>
+      <w:r>
+        <w:t xml:space="preserve">, można oczekiwać od Kotlina, że z pewnością będzie dalej piąć się w górę w rankingach popularności wszystkich języków programowania. Jednocześnie wprowadzając dodatkowe możliwości dla deweloperów pracujących na platformie </w:t>
       </w:r>
       <w:r>
         <w:t>wirtualnej maszyny Javy</w:t>
@@ -3505,9 +3644,17 @@
         <w:rPr>
           <w:szCs w:val="24"/>
         </w:rPr>
-        <w:t>Spring Boot</w:t>
+        <w:t xml:space="preserve">Spring </w:t>
+      </w:r>
+      <w:proofErr w:type="spellStart"/>
+      <w:r>
+        <w:rPr>
+          <w:szCs w:val="24"/>
+        </w:rPr>
+        <w:t>Boot</w:t>
       </w:r>
       <w:bookmarkEnd w:id="7"/>
+      <w:proofErr w:type="spellEnd"/>
     </w:p>
     <w:p>
       <w:pPr>
@@ -3541,7 +3688,15 @@
         <w:t xml:space="preserve"> </w:t>
       </w:r>
       <w:r>
-        <w:t>programiście rozwiązanie, w pisaniu backendu w zaawansowanych aplikacjach internetowych.</w:t>
+        <w:t xml:space="preserve">programiście rozwiązanie, w pisaniu </w:t>
+      </w:r>
+      <w:proofErr w:type="spellStart"/>
+      <w:r>
+        <w:t>backendu</w:t>
+      </w:r>
+      <w:proofErr w:type="spellEnd"/>
+      <w:r>
+        <w:t xml:space="preserve"> w zaawansowanych aplikacjach internetowych.</w:t>
       </w:r>
       <w:r>
         <w:t xml:space="preserve"> </w:t>
@@ -3555,7 +3710,23 @@
         <w:pStyle w:val="normalnyalekozaczek"/>
       </w:pPr>
       <w:r>
-        <w:t>Rewolucyjny sposób na pisanie servletów, czyli mniejszych części aplikacji wystawionych na działanie serwera oraz następnie zwracanych zawartość opakowaną w protokół http. W bardzo krótkim czasie pozwolił Spring Framework’owi objąć szczyty popularności i przedstawić go jako niezbędne narzędzie, codziennie używane podczas pisania biznesowych aplikacji działających w obszarze internetowym.</w:t>
+        <w:t xml:space="preserve">Rewolucyjny sposób na pisanie </w:t>
+      </w:r>
+      <w:proofErr w:type="spellStart"/>
+      <w:r>
+        <w:t>servletów</w:t>
+      </w:r>
+      <w:proofErr w:type="spellEnd"/>
+      <w:r>
+        <w:t xml:space="preserve">, czyli mniejszych części aplikacji wystawionych na działanie serwera oraz następnie zwracanych zawartość opakowaną w protokół http. W bardzo krótkim czasie pozwolił Spring </w:t>
+      </w:r>
+      <w:proofErr w:type="spellStart"/>
+      <w:r>
+        <w:t>Framework’owi</w:t>
+      </w:r>
+      <w:proofErr w:type="spellEnd"/>
+      <w:r>
+        <w:t xml:space="preserve"> objąć szczyty popularności i przedstawić go jako niezbędne narzędzie, codziennie używane podczas pisania biznesowych aplikacji działających w obszarze internetowym.</w:t>
       </w:r>
     </w:p>
     <w:p>
@@ -3563,7 +3734,55 @@
         <w:pStyle w:val="normalnyalekozaczek"/>
       </w:pPr>
       <w:r>
-        <w:t xml:space="preserve">Kolejnym wielkim krokiem w rozwoju szkieletu aplikacji Spring’a był moduł Spring Boot. Powodem, dla którego powstał Spring Boot, był lepszy, ale nadal nie do końca zrozumiały sposób zarządzania projektem. W odświeżonej wersji twórcy próbowali pozbyć się skomplikowanego sposobu zarządzania ziarnami w aplikacji przy pomocy plików XML. W tworzeniu aplikacji webowych, Spring Boot wniósł także funkcjonalności automatycznej konfiguracji zależności oraz mechanicznego wystawiania projektu do web serwera Jetty lub Tomcat, co pozwoliło na możliwość szybszego stawiania aplikacji, a wcześniej wymagało skomplikowanego procesu wdrażania projektu do zewnętrznych plików War. </w:t>
+        <w:t xml:space="preserve">Kolejnym wielkim krokiem w rozwoju szkieletu aplikacji </w:t>
+      </w:r>
+      <w:proofErr w:type="spellStart"/>
+      <w:r>
+        <w:t>Spring’a</w:t>
+      </w:r>
+      <w:proofErr w:type="spellEnd"/>
+      <w:r>
+        <w:t xml:space="preserve"> był moduł Spring </w:t>
+      </w:r>
+      <w:proofErr w:type="spellStart"/>
+      <w:r>
+        <w:t>Boot</w:t>
+      </w:r>
+      <w:proofErr w:type="spellEnd"/>
+      <w:r>
+        <w:t xml:space="preserve">. Powodem, dla którego powstał Spring </w:t>
+      </w:r>
+      <w:proofErr w:type="spellStart"/>
+      <w:r>
+        <w:t>Boot</w:t>
+      </w:r>
+      <w:proofErr w:type="spellEnd"/>
+      <w:r>
+        <w:t xml:space="preserve">, był lepszy, ale nadal nie do końca zrozumiały sposób zarządzania projektem. W odświeżonej wersji twórcy próbowali pozbyć się skomplikowanego sposobu zarządzania ziarnami w aplikacji przy pomocy plików XML. W tworzeniu aplikacji webowych, Spring </w:t>
+      </w:r>
+      <w:proofErr w:type="spellStart"/>
+      <w:r>
+        <w:t>Boot</w:t>
+      </w:r>
+      <w:proofErr w:type="spellEnd"/>
+      <w:r>
+        <w:t xml:space="preserve"> wniósł także funkcjonalności automatycznej konfiguracji zależności oraz mechanicznego wystawiania projektu do web serwera </w:t>
+      </w:r>
+      <w:proofErr w:type="spellStart"/>
+      <w:r>
+        <w:t>Jetty</w:t>
+      </w:r>
+      <w:proofErr w:type="spellEnd"/>
+      <w:r>
+        <w:t xml:space="preserve"> lub </w:t>
+      </w:r>
+      <w:proofErr w:type="spellStart"/>
+      <w:r>
+        <w:t>Tomcat</w:t>
+      </w:r>
+      <w:proofErr w:type="spellEnd"/>
+      <w:r>
+        <w:t xml:space="preserve">, co pozwoliło na możliwość szybszego stawiania aplikacji, a wcześniej wymagało skomplikowanego procesu wdrażania projektu do zewnętrznych plików War. </w:t>
       </w:r>
     </w:p>
     <w:p>
@@ -3622,13 +3841,12 @@
     </w:p>
     <w:p>
       <w:pPr>
-        <w:pStyle w:val="Legenda"/>
+        <w:pStyle w:val="Caption"/>
         <w:spacing w:line="276" w:lineRule="auto"/>
         <w:rPr>
           <w:rFonts w:ascii="Calibri" w:hAnsi="Calibri" w:cs="Calibri"/>
           <w:sz w:val="20"/>
           <w:szCs w:val="20"/>
-          <w:lang w:val="en-US"/>
         </w:rPr>
       </w:pPr>
       <w:r>
@@ -3636,7 +3854,6 @@
           <w:rFonts w:ascii="Calibri" w:hAnsi="Calibri" w:cs="Calibri"/>
           <w:sz w:val="20"/>
           <w:szCs w:val="20"/>
-          <w:lang w:val="en-US"/>
         </w:rPr>
         <w:t xml:space="preserve">Rysunek </w:t>
       </w:r>
@@ -3653,7 +3870,6 @@
           <w:rFonts w:ascii="Calibri" w:hAnsi="Calibri" w:cs="Calibri"/>
           <w:sz w:val="20"/>
           <w:szCs w:val="20"/>
-          <w:lang w:val="en-US"/>
         </w:rPr>
         <w:instrText xml:space="preserve"> SEQ Rysunek \* ARABIC </w:instrText>
       </w:r>
@@ -3671,7 +3887,6 @@
           <w:noProof/>
           <w:sz w:val="20"/>
           <w:szCs w:val="20"/>
-          <w:lang w:val="en-US"/>
         </w:rPr>
         <w:t>1</w:t>
       </w:r>
@@ -3688,7 +3903,6 @@
           <w:rFonts w:ascii="Calibri" w:hAnsi="Calibri" w:cs="Calibri"/>
           <w:sz w:val="20"/>
           <w:szCs w:val="20"/>
-          <w:lang w:val="en-US"/>
         </w:rPr>
         <w:t xml:space="preserve"> Pivotal Software; Schemat modułów Spring Runtime; źródło: https://docs.spring.io/spring-framework/docs/3.0.0.M3/reference/html/ch01s02.html</w:t>
       </w:r>
@@ -3729,7 +3943,15 @@
         <w:t>właściwości takie jak wstrzykiwanie zależności</w:t>
       </w:r>
       <w:r>
-        <w:t xml:space="preserve"> do ziaren aplikacji jak i języka wyrażeń Spel, pozwalające rozwijać dynamiczne odwołania do klas za pomocą ciągów znaków</w:t>
+        <w:t xml:space="preserve"> do ziaren aplikacji jak i języka wyrażeń </w:t>
+      </w:r>
+      <w:proofErr w:type="spellStart"/>
+      <w:r>
+        <w:t>Spel</w:t>
+      </w:r>
+      <w:proofErr w:type="spellEnd"/>
+      <w:r>
+        <w:t>, pozwalające rozwijać dynamiczne odwołania do klas za pomocą ciągów znaków</w:t>
       </w:r>
       <w:r>
         <w:t>.</w:t>
@@ -3859,7 +4081,16 @@
         <w:t xml:space="preserve">tworzenia nowych </w:t>
       </w:r>
       <w:r>
-        <w:t xml:space="preserve">bean’ów można podzielić na pięć typów: </w:t>
+        <w:t>bean’ów można podzielić na pięć typów</w:t>
+      </w:r>
+      <w:r>
+        <w:rPr>
+          <w:rStyle w:val="FootnoteReference"/>
+        </w:rPr>
+        <w:footnoteReference w:id="4"/>
+      </w:r>
+      <w:r>
+        <w:t xml:space="preserve">: </w:t>
       </w:r>
     </w:p>
     <w:p>
@@ -4163,9 +4394,491 @@
         <w:rPr>
           <w:szCs w:val="24"/>
         </w:rPr>
-        <w:t>Hibernate / Java Persistance API</w:t>
+        <w:t xml:space="preserve">Hibernate / </w:t>
       </w:r>
       <w:bookmarkEnd w:id="8"/>
+      <w:r>
+        <w:rPr>
+          <w:szCs w:val="24"/>
+        </w:rPr>
+        <w:t>Spring Data JPA</w:t>
+      </w:r>
+    </w:p>
+    <w:p>
+      <w:pPr>
+        <w:pStyle w:val="normalnyalekozaczek"/>
+      </w:pPr>
+      <w:r>
+        <w:t xml:space="preserve">Nienaturalna wydaję się dyskusja o opisywanych technologiach, bez znajomości pojęcia ORM. ORM jest z definicji mapowaniem obiektów na relacje, technika używana w językach ukierunkowanych obiektowo, polega na utworzeniu z wcześniej zdefiniowanych </w:t>
+      </w:r>
+      <w:r>
+        <w:lastRenderedPageBreak/>
+        <w:t xml:space="preserve">obiektów, klas zaimplementowanych w wybranych języku np. Kotlin, na </w:t>
+      </w:r>
+      <w:r>
+        <w:t>informację utworzoną w relacyjnej bazie danych. W praktyce okazuję się, że proces mapowanie polega na przetłumaczeniu podstawowych zależności na prosty kod w języku SQL. Translacje znane są z tego, że często pomijają dostępne w SQL składnie językowe, pozwalające na optymalizacje zapytań i tworzą relacje w bazie danych, w prymitywny sposób, zwiększając tym samym czas wywoływania, podstawowych interakcji z bazą danych.</w:t>
+      </w:r>
+    </w:p>
+    <w:p>
+      <w:pPr>
+        <w:pStyle w:val="normalnyalekozaczek"/>
+      </w:pPr>
+      <w:r>
+        <w:t xml:space="preserve">Hibernate </w:t>
+      </w:r>
+      <w:r>
+        <w:t xml:space="preserve">jest wysoce zaawansowanym </w:t>
+      </w:r>
+      <w:r>
+        <w:t>projekt</w:t>
+      </w:r>
+      <w:r>
+        <w:t xml:space="preserve">em powstałym </w:t>
+      </w:r>
+      <w:r>
+        <w:t xml:space="preserve">w maju 2001 roku, </w:t>
+      </w:r>
+      <w:r>
+        <w:t>w celu</w:t>
+      </w:r>
+      <w:r>
+        <w:t xml:space="preserve">, </w:t>
+      </w:r>
+      <w:r>
+        <w:t>gruntownego</w:t>
+      </w:r>
+      <w:r>
+        <w:t xml:space="preserve"> rozwiązani</w:t>
+      </w:r>
+      <w:r>
+        <w:t>a</w:t>
+      </w:r>
+      <w:r>
+        <w:t xml:space="preserve"> problemu </w:t>
+      </w:r>
+      <w:r>
+        <w:t xml:space="preserve">powstałego w </w:t>
+      </w:r>
+      <w:r>
+        <w:t>zarządzani</w:t>
+      </w:r>
+      <w:r>
+        <w:t xml:space="preserve">u trwałością danych z jakimi spotykali się twórcy oprogramowania </w:t>
+      </w:r>
+      <w:r>
+        <w:t xml:space="preserve">w </w:t>
+      </w:r>
+      <w:r>
+        <w:t xml:space="preserve">języku </w:t>
+      </w:r>
+      <w:r>
+        <w:t>Jav</w:t>
+      </w:r>
+      <w:r>
+        <w:t>a</w:t>
+      </w:r>
+      <w:r>
+        <w:t xml:space="preserve">. </w:t>
+      </w:r>
+      <w:r>
+        <w:t>Uczestniczy</w:t>
+      </w:r>
+      <w:r>
+        <w:t xml:space="preserve"> w </w:t>
+      </w:r>
+      <w:r>
+        <w:t xml:space="preserve">procesie współpracy </w:t>
+      </w:r>
+      <w:r>
+        <w:t>aplikacj</w:t>
+      </w:r>
+      <w:r>
+        <w:t>i</w:t>
+      </w:r>
+      <w:r>
+        <w:t xml:space="preserve"> z relacyjną bazą danych, </w:t>
+      </w:r>
+      <w:r>
+        <w:t>pozwalając programiście na skupienie się na implementacji wymagań biznesowych w jak najbardziej przypominającym charakterystyką podstawę w tworzeniu klas domenowych. Praktycznie całkowicie pozwalając na przestawieniu się z implementacji kodu w języku SQL na dodawanie odpowiednich adnotacji bezpośrednio w klasach Javy</w:t>
+      </w:r>
+      <w:r>
+        <w:t xml:space="preserve">. Hibernate </w:t>
+      </w:r>
+      <w:r>
+        <w:t>jest</w:t>
+      </w:r>
+      <w:r>
+        <w:t xml:space="preserve"> </w:t>
+      </w:r>
+      <w:r>
+        <w:t xml:space="preserve">implementacją uznawaną za nieinwazyjną, rozumiane </w:t>
+      </w:r>
+      <w:r>
+        <w:t xml:space="preserve">przez to, że nie </w:t>
+      </w:r>
+      <w:r>
+        <w:t xml:space="preserve">twórca oprogramowania nie jest zobligowany w użyciu wszystkich reguł i wzorców programistycznych </w:t>
+      </w:r>
+      <w:r>
+        <w:t>dla Hibernate</w:t>
+      </w:r>
+      <w:r>
+        <w:t>.</w:t>
+      </w:r>
+      <w:r>
+        <w:t xml:space="preserve"> </w:t>
+      </w:r>
+      <w:r>
+        <w:t>Pozwala to na prostsze implementacje</w:t>
+      </w:r>
+      <w:r>
+        <w:t xml:space="preserve"> trwał</w:t>
+      </w:r>
+      <w:r>
+        <w:t>ości</w:t>
+      </w:r>
+      <w:r>
+        <w:t xml:space="preserve"> klas </w:t>
+      </w:r>
+      <w:r>
+        <w:t>co pomaga na łatwiejsze wdrożenie działania wcześniej używanych klas domenowych na działanie w architekturze</w:t>
+      </w:r>
+      <w:r>
+        <w:t xml:space="preserve"> Hibernate</w:t>
+      </w:r>
+      <w:r>
+        <w:t xml:space="preserve">. </w:t>
+      </w:r>
+    </w:p>
+    <w:p>
+      <w:pPr>
+        <w:pStyle w:val="normalnyalekozaczek"/>
+      </w:pPr>
+      <w:r>
+        <w:t>Spring Data JPA, jak wcześniej zostało to wyjaśnione, jest częścią Spring Framework. Głównym celem powstania repozytorium Spring Data, jest częściowa redukcja często powtarzającego się kodu, potrzebnego do utworzenia podstawowych form działania</w:t>
+      </w:r>
+      <w:r>
+        <w:t xml:space="preserve"> przykładowo, używanych przez siebie ORM.</w:t>
+      </w:r>
+    </w:p>
+    <w:p>
+      <w:pPr>
+        <w:pStyle w:val="normalnyalekozaczek"/>
+      </w:pPr>
+      <w:r>
+        <w:t xml:space="preserve">Różnicą pomiędzy dwoma rozwiązaniami jest to, że Spring Data JPA nie jest zaimplementowanym rozwiązaniem używanym jako ORM. Jest </w:t>
+      </w:r>
+      <w:r>
+        <w:t>wyłącznie</w:t>
+      </w:r>
+      <w:r>
+        <w:t xml:space="preserve"> abstrakcyjnym dodatkiem i szablonem pozwalającym na wydajniejsze używanie, wybranego przez twórcę oprogramowania ORM. </w:t>
+      </w:r>
+    </w:p>
+    <w:p>
+      <w:pPr>
+        <w:pStyle w:val="normalnyalekozaczek"/>
+      </w:pPr>
+      <w:r>
+        <w:t xml:space="preserve">Przykładowe </w:t>
+      </w:r>
+      <w:r>
+        <w:t>adnotacje dostępne w Hibernate, przy użyciu Spring Data JPA -uzupełniane w kodzie przy pomocy dodania znaku „@”</w:t>
+      </w:r>
+      <w:r>
+        <w:rPr>
+          <w:rStyle w:val="FootnoteReference"/>
+        </w:rPr>
+        <w:footnoteReference w:id="5"/>
+      </w:r>
+      <w:r>
+        <w:t>:</w:t>
+      </w:r>
+    </w:p>
+    <w:p>
+      <w:pPr>
+        <w:pStyle w:val="normalnyalekozaczek"/>
+        <w:numPr>
+          <w:ilvl w:val="0"/>
+          <w:numId w:val="27"/>
+        </w:numPr>
+      </w:pPr>
+      <w:r>
+        <w:rPr>
+          <w:i/>
+          <w:iCs/>
+        </w:rPr>
+        <w:t>Entity</w:t>
+      </w:r>
+      <w:r>
+        <w:t xml:space="preserve"> – Znacznik pozwalający na użycie klasy jako ziarna w Spring Framework.</w:t>
+      </w:r>
+    </w:p>
+    <w:p>
+      <w:pPr>
+        <w:pStyle w:val="normalnyalekozaczek"/>
+        <w:numPr>
+          <w:ilvl w:val="0"/>
+          <w:numId w:val="27"/>
+        </w:numPr>
+      </w:pPr>
+      <w:r>
+        <w:rPr>
+          <w:i/>
+          <w:iCs/>
+        </w:rPr>
+        <w:t>Table</w:t>
+      </w:r>
+      <w:r>
+        <w:t xml:space="preserve"> – Podstawowy znacznik używany do ustawienia klasy jako przyszłej tabeli.</w:t>
+      </w:r>
+    </w:p>
+    <w:p>
+      <w:pPr>
+        <w:pStyle w:val="normalnyalekozaczek"/>
+        <w:numPr>
+          <w:ilvl w:val="0"/>
+          <w:numId w:val="27"/>
+        </w:numPr>
+      </w:pPr>
+      <w:r>
+        <w:rPr>
+          <w:i/>
+          <w:iCs/>
+        </w:rPr>
+        <w:t>Id</w:t>
+      </w:r>
+      <w:r>
+        <w:t xml:space="preserve"> – Znacznik używany do oznaczeniu zmiennej jako klucz główny.</w:t>
+      </w:r>
+    </w:p>
+    <w:p>
+      <w:pPr>
+        <w:pStyle w:val="normalnyalekozaczek"/>
+        <w:numPr>
+          <w:ilvl w:val="0"/>
+          <w:numId w:val="27"/>
+        </w:numPr>
+      </w:pPr>
+      <w:r>
+        <w:rPr>
+          <w:i/>
+          <w:iCs/>
+        </w:rPr>
+        <w:lastRenderedPageBreak/>
+        <w:t>OneToMany</w:t>
+      </w:r>
+      <w:r>
+        <w:t xml:space="preserve"> – Znacznik relacji jeden-wiele, pozwala na oznaczeniu zmiennej jako dostępu do wielu obiektów przypisanych do głównego obiektu, realizowanego poprzez relacje w bazie danych.</w:t>
+      </w:r>
+    </w:p>
+    <w:p>
+      <w:pPr>
+        <w:pStyle w:val="normalnyalekozaczek"/>
+        <w:numPr>
+          <w:ilvl w:val="0"/>
+          <w:numId w:val="27"/>
+        </w:numPr>
+      </w:pPr>
+      <w:r>
+        <w:rPr>
+          <w:i/>
+          <w:iCs/>
+        </w:rPr>
+        <w:t>ManyToOne</w:t>
+      </w:r>
+      <w:r>
+        <w:t xml:space="preserve"> – Znacznik relacji</w:t>
+      </w:r>
+      <w:r>
+        <w:t xml:space="preserve"> wiele-jeden</w:t>
+      </w:r>
+      <w:r>
+        <w:t xml:space="preserve">, pozwala na oznaczeniu zmiennej jako dostępu do </w:t>
+      </w:r>
+      <w:r>
+        <w:t xml:space="preserve">obiektu przypisanego </w:t>
+      </w:r>
+      <w:r>
+        <w:t>do głównego obiektu, realizowanego poprzez relacje w bazie danych.</w:t>
+      </w:r>
+    </w:p>
+    <w:p>
+      <w:pPr>
+        <w:pStyle w:val="normalnyalekozaczek"/>
+        <w:numPr>
+          <w:ilvl w:val="0"/>
+          <w:numId w:val="27"/>
+        </w:numPr>
+      </w:pPr>
+      <w:r>
+        <w:rPr>
+          <w:i/>
+          <w:iCs/>
+        </w:rPr>
+        <w:t>ManyTo</w:t>
+      </w:r>
+      <w:r>
+        <w:rPr>
+          <w:i/>
+          <w:iCs/>
+        </w:rPr>
+        <w:t>Many</w:t>
+      </w:r>
+      <w:r>
+        <w:t xml:space="preserve"> – Znacznik relacji wiele-</w:t>
+      </w:r>
+      <w:r>
+        <w:t>wiele</w:t>
+      </w:r>
+      <w:r>
+        <w:t xml:space="preserve">, pozwala na oznaczeniu zmiennej jako dostępu do </w:t>
+      </w:r>
+      <w:r>
+        <w:t xml:space="preserve">wielu </w:t>
+      </w:r>
+      <w:r>
+        <w:t>obiektu przypisanego do głównego obiektu, realizowanego poprzez relacje w bazie danych</w:t>
+      </w:r>
+      <w:r>
+        <w:t>, pozwala na stworzeniu tabeli asocjacyjnej bezpośrednio pomiędzy dwoma klasami</w:t>
+      </w:r>
+      <w:r>
+        <w:t>.</w:t>
+      </w:r>
+    </w:p>
+    <w:p>
+      <w:pPr>
+        <w:pStyle w:val="normalnyalekozaczek"/>
+        <w:numPr>
+          <w:ilvl w:val="0"/>
+          <w:numId w:val="27"/>
+        </w:numPr>
+      </w:pPr>
+      <w:r>
+        <w:rPr>
+          <w:i/>
+          <w:iCs/>
+        </w:rPr>
+        <w:t>OneToOne</w:t>
+      </w:r>
+      <w:r>
+        <w:t xml:space="preserve"> </w:t>
+      </w:r>
+      <w:r>
+        <w:t xml:space="preserve">– Znacznik relacji </w:t>
+      </w:r>
+      <w:r>
+        <w:t>jeden</w:t>
+      </w:r>
+      <w:r>
+        <w:t>-jeden, pozwala na oznaczeniu zmiennej jako dostępu do obiektu przypisanego do głównego obiektu, realizowanego poprzez relacje w bazie danych.</w:t>
+      </w:r>
+    </w:p>
+    <w:p>
+      <w:pPr>
+        <w:pStyle w:val="normalnyalekozaczek"/>
+      </w:pPr>
+      <w:r>
+        <w:t xml:space="preserve">Podsumowując Hibernate jest świetnym narzędziem pomocnym przy mapowaniu obiektów na relacje, w bardzo prosty sposób, przystępny dla twórców oprogramowania biznesowego. Pomimo znajomości minusów takich jak gorsza optymalizacja zapytań, podczas tworzenia bardziej zaawansowanych operacji, jest bardzo często używany w wielkich projektach.  </w:t>
+      </w:r>
+    </w:p>
+    <w:p>
+      <w:pPr>
+        <w:pStyle w:val="Nagowekalelepszy"/>
+        <w:numPr>
+          <w:ilvl w:val="2"/>
+          <w:numId w:val="5"/>
+        </w:numPr>
+      </w:pPr>
+      <w:r>
+        <w:t>Spring Security</w:t>
+      </w:r>
+    </w:p>
+    <w:p>
+      <w:pPr>
+        <w:pStyle w:val="normalnyalekozaczek"/>
+      </w:pPr>
+      <w:r>
+        <w:t>Spring Security jest częścią Spring Framework</w:t>
+      </w:r>
+      <w:r>
+        <w:t>, pozwalająca na wprowadzenie do serwerowej części aplikacji funkcjonalno</w:t>
+      </w:r>
+      <w:r>
+        <w:t>ści takich jak: logowanie, rejestracja, autoryzacja czy autentykacja</w:t>
+      </w:r>
+      <w:r>
+        <w:t>, bazowo pozwala także na ochronę przeciwko niektórym, najpopularniejszym podatnościom aplikacji takim jak ataki CSRF</w:t>
+      </w:r>
+      <w:r>
+        <w:t xml:space="preserve">. </w:t>
+      </w:r>
+    </w:p>
+    <w:p>
+      <w:pPr>
+        <w:pStyle w:val="normalnyalekozaczek"/>
+      </w:pPr>
+      <w:r>
+        <w:t xml:space="preserve">Dzięki odrębnej części szkieletu Spring, twórcy oprogramowania mają ułatwione zarządzanie zabezpieczeniami w aplikacji. Framework bazowo dostarcza konfigurację pozwalająca na szyfrowanie haseł w najpopularniejszych możliwych sposobach kodowania.  </w:t>
+      </w:r>
+      <w:r>
+        <w:t xml:space="preserve">Szkielet pozwala na użycie bardzo popularnych </w:t>
+      </w:r>
+      <w:r>
+        <w:rPr>
+          <w:i/>
+          <w:iCs/>
+        </w:rPr>
+        <w:t>JSON Web Token (JWT)</w:t>
+      </w:r>
+      <w:r>
+        <w:t xml:space="preserve">, używanych w celu nadzorowania możliwości ciągłości korzystania z aplikacji internetowej przez użytkownika końcowego. </w:t>
+      </w:r>
+    </w:p>
+    <w:p>
+      <w:pPr>
+        <w:pStyle w:val="Nagowekalelepszy"/>
+        <w:numPr>
+          <w:ilvl w:val="2"/>
+          <w:numId w:val="5"/>
+        </w:numPr>
+        <w:rPr>
+          <w:szCs w:val="24"/>
+        </w:rPr>
+      </w:pPr>
+      <w:r>
+        <w:rPr>
+          <w:szCs w:val="24"/>
+        </w:rPr>
+        <w:t>JUnit</w:t>
+      </w:r>
+      <w:r>
+        <w:rPr>
+          <w:szCs w:val="24"/>
+        </w:rPr>
+        <w:t xml:space="preserve"> / Spring Test</w:t>
+      </w:r>
+    </w:p>
+    <w:p>
+      <w:pPr>
+        <w:pStyle w:val="normalnyalekozaczek"/>
+      </w:pPr>
+      <w:r>
+        <w:t>Testy jednostkowe, to rodzaj testowania aplikacji, w procesie którego odpowiednio testowane są poszczególne jednostki lub funkcje zaimplementowan</w:t>
+      </w:r>
+      <w:r>
+        <w:t xml:space="preserve">e podczas procesu tworzenia oprogramowania. Głównym celem jest szczegółowe przetestowanie opisanych wcześniej jednostek, w wyniku którego odnalezione zostaną błędy, a następnie wyeliminowane. Testowane funkcje najczęściej mają pojedyncze możliwe wyjścia. Testowanie oprogramowania jest procesem ciągłym, wyjątkowo ważne jest, aby testy </w:t>
+      </w:r>
+      <w:r>
+        <w:lastRenderedPageBreak/>
+        <w:t xml:space="preserve">zawierały jak najmniej nieszczelnych części. Testy pisane są w celu sprawdzenia błędów w dopiero co zaimplementowanych funkcjonalnościach, ale także na przyszłość, aby sprawdzać czy dodatkowe zmiany, nie wprowadzają niechcianych błędów w odpowiednio wcześniej utworzonych fragmentach kodu. </w:t>
+      </w:r>
+    </w:p>
+    <w:p>
+      <w:pPr>
+        <w:pStyle w:val="normalnyalekozaczek"/>
+      </w:pPr>
     </w:p>
     <w:p>
       <w:pPr>
@@ -4179,6 +4892,7 @@
         </w:rPr>
       </w:pPr>
       <w:bookmarkStart w:id="9" w:name="_Toc88685725"/>
+      <w:proofErr w:type="spellStart"/>
       <w:r>
         <w:rPr>
           <w:szCs w:val="24"/>
@@ -4192,13 +4906,22 @@
         <w:t>rontend</w:t>
       </w:r>
       <w:bookmarkEnd w:id="9"/>
+      <w:proofErr w:type="spellEnd"/>
     </w:p>
     <w:p>
       <w:pPr>
         <w:pStyle w:val="normalnyalekozaczek"/>
       </w:pPr>
       <w:r>
-        <w:t xml:space="preserve">Warstwa frontend to część aplikacji webowej, która pozwala użytkownikowi na swobodną interakcję z oprogramowaniem, najczęściej przy pomocy przeglądarki internetowej. Jest to z reguły, pierwszy możliwy kontakt odbiorcy treści z zaimplementowanym systemem. </w:t>
+        <w:t xml:space="preserve">Warstwa </w:t>
+      </w:r>
+      <w:proofErr w:type="spellStart"/>
+      <w:r>
+        <w:t>frontend</w:t>
+      </w:r>
+      <w:proofErr w:type="spellEnd"/>
+      <w:r>
+        <w:t xml:space="preserve"> to część aplikacji webowej, która pozwala użytkownikowi na swobodną interakcję z oprogramowaniem, najczęściej przy pomocy przeglądarki internetowej. Jest to z reguły, pierwszy możliwy kontakt odbiorcy treści z zaimplementowanym systemem. </w:t>
       </w:r>
     </w:p>
     <w:p>
@@ -4206,7 +4929,6 @@
         <w:pStyle w:val="normalnyalekozaczek"/>
       </w:pPr>
       <w:r>
-        <w:lastRenderedPageBreak/>
         <w:t xml:space="preserve">Część graficzna reprezentowana jest przez </w:t>
       </w:r>
       <w:r>
@@ -4295,7 +5017,15 @@
         <w:t xml:space="preserve"> Pierwsza, stabilna wersja języka została wydana dopiero po dwóch latach, 12 kwietnia 2014 roku, przez twórców – firmę Microsoft.</w:t>
       </w:r>
       <w:r>
-        <w:t xml:space="preserve"> Swoją rosnącą popularność zawdzięcza w dużej mierze produktowi Angular, przy produkcji którego, </w:t>
+        <w:t xml:space="preserve"> Swoją rosnącą popularność zawdzięcza w dużej mierze produktowi </w:t>
+      </w:r>
+      <w:proofErr w:type="spellStart"/>
+      <w:r>
+        <w:t>Angular</w:t>
+      </w:r>
+      <w:proofErr w:type="spellEnd"/>
+      <w:r>
+        <w:t xml:space="preserve">, przy produkcji którego, </w:t>
       </w:r>
       <w:r>
         <w:t>jego twórcy, czyli firma Google</w:t>
@@ -4304,7 +5034,23 @@
         <w:t xml:space="preserve"> jako główny język w procesie tworzenia używali właśnie TypeScript. </w:t>
       </w:r>
       <w:r>
-        <w:t>Użyteczność języka wykorzystywana jest również w konkurencyjnym produkcie dla Angulara – ReactJS, gdzie społeczność co raz częściej korzysta z TypeScript jako głównego języka podczas pisania aplikacji internetowych.</w:t>
+        <w:t xml:space="preserve">Użyteczność języka wykorzystywana jest również w konkurencyjnym produkcie dla </w:t>
+      </w:r>
+      <w:proofErr w:type="spellStart"/>
+      <w:r>
+        <w:t>Angulara</w:t>
+      </w:r>
+      <w:proofErr w:type="spellEnd"/>
+      <w:r>
+        <w:t xml:space="preserve"> – </w:t>
+      </w:r>
+      <w:proofErr w:type="spellStart"/>
+      <w:r>
+        <w:t>ReactJS</w:t>
+      </w:r>
+      <w:proofErr w:type="spellEnd"/>
+      <w:r>
+        <w:t>, gdzie społeczność co raz częściej korzysta z TypeScript jako głównego języka podczas pisania aplikacji internetowych.</w:t>
       </w:r>
     </w:p>
     <w:p>
@@ -4326,9 +5072,11 @@
       <w:r>
         <w:t xml:space="preserve">języków </w:t>
       </w:r>
+      <w:proofErr w:type="spellStart"/>
       <w:r>
         <w:t>transkompilowanych</w:t>
       </w:r>
+      <w:proofErr w:type="spellEnd"/>
       <w:r>
         <w:t xml:space="preserve"> do JavaScript ’u, nie był wyłącznie wizualną nakładką na składnie kodu, ale także dodawał </w:t>
       </w:r>
@@ -4345,9 +5093,9 @@
       </w:r>
       <w:r>
         <w:rPr>
-          <w:rStyle w:val="Odwoanieprzypisudolnego"/>
-        </w:rPr>
-        <w:footnoteReference w:id="4"/>
+          <w:rStyle w:val="FootnoteReference"/>
+        </w:rPr>
+        <w:footnoteReference w:id="6"/>
       </w:r>
       <w:r>
         <w:t>:</w:t>
@@ -4386,6 +5134,7 @@
         </w:numPr>
       </w:pPr>
       <w:r>
+        <w:lastRenderedPageBreak/>
         <w:t>Typy wyliczeniowe</w:t>
       </w:r>
     </w:p>
@@ -4424,10 +5173,66 @@
         <w:t>korzyść,</w:t>
       </w:r>
       <w:r>
-        <w:t xml:space="preserve"> którą przemawia TypeScript zostały szczególnie dostrzeżone w środowisku korporacyjnym, gdzie Angular wraz z językiem Microsoftu jest wykorzystywany w większości aplikacji, z zamiarem tworzenia części frontendu oprogramowania. </w:t>
-      </w:r>
-      <w:r>
-        <w:t>Dzięki swojej wewnętrznej właściwości kompilowania się do języka JavaScript, możliwe jest pisanie oprogramowania zarówno po stronie frontendu – Angular czy React, jak również z perspektywy backendu w technologiach takich jak NodeJS.</w:t>
+        <w:t xml:space="preserve"> którą przemawia TypeScript zostały szczególnie dostrzeżone w środowisku korporacyjnym, gdzie </w:t>
+      </w:r>
+      <w:proofErr w:type="spellStart"/>
+      <w:r>
+        <w:t>Angular</w:t>
+      </w:r>
+      <w:proofErr w:type="spellEnd"/>
+      <w:r>
+        <w:t xml:space="preserve"> wraz z językiem Microsoftu jest wykorzystywany w większości aplikacji, z zamiarem tworzenia części </w:t>
+      </w:r>
+      <w:proofErr w:type="spellStart"/>
+      <w:r>
+        <w:t>frontendu</w:t>
+      </w:r>
+      <w:proofErr w:type="spellEnd"/>
+      <w:r>
+        <w:t xml:space="preserve"> oprogramowania. </w:t>
+      </w:r>
+      <w:r>
+        <w:t xml:space="preserve">Dzięki swojej wewnętrznej właściwości kompilowania się do języka JavaScript, możliwe jest pisanie oprogramowania zarówno po stronie </w:t>
+      </w:r>
+      <w:proofErr w:type="spellStart"/>
+      <w:r>
+        <w:t>frontendu</w:t>
+      </w:r>
+      <w:proofErr w:type="spellEnd"/>
+      <w:r>
+        <w:t xml:space="preserve"> – </w:t>
+      </w:r>
+      <w:proofErr w:type="spellStart"/>
+      <w:r>
+        <w:t>Angular</w:t>
+      </w:r>
+      <w:proofErr w:type="spellEnd"/>
+      <w:r>
+        <w:t xml:space="preserve"> czy </w:t>
+      </w:r>
+      <w:proofErr w:type="spellStart"/>
+      <w:r>
+        <w:t>React</w:t>
+      </w:r>
+      <w:proofErr w:type="spellEnd"/>
+      <w:r>
+        <w:t xml:space="preserve">, jak również z perspektywy </w:t>
+      </w:r>
+      <w:proofErr w:type="spellStart"/>
+      <w:r>
+        <w:t>backendu</w:t>
+      </w:r>
+      <w:proofErr w:type="spellEnd"/>
+      <w:r>
+        <w:t xml:space="preserve"> w technologiach takich jak </w:t>
+      </w:r>
+      <w:proofErr w:type="spellStart"/>
+      <w:r>
+        <w:t>NodeJS</w:t>
+      </w:r>
+      <w:proofErr w:type="spellEnd"/>
+      <w:r>
+        <w:t>.</w:t>
       </w:r>
     </w:p>
     <w:p>
@@ -4435,7 +5240,6 @@
         <w:pStyle w:val="normalnyalekozaczek"/>
       </w:pPr>
       <w:r>
-        <w:lastRenderedPageBreak/>
         <w:t xml:space="preserve">Podsumowując, TypeScript, jako zbiór nadrzędny języku JavaScript, pozwala osiągać te same funkcjonalności a nawet pozwalać na dodanie, jeszcze większej ilości przydanego dla programisty kodu. Szeroka gama oferowanych przez język, wzorców takich jak: imperatywność, obiektowość jak i funkcyjność oraz pozostałe pozwoliły twórcom oprogramowania użytkowego na </w:t>
       </w:r>
       <w:r>
@@ -4457,17 +5261,43 @@
         </w:numPr>
       </w:pPr>
       <w:bookmarkStart w:id="11" w:name="_Toc88685727"/>
+      <w:proofErr w:type="spellStart"/>
       <w:r>
         <w:t>React</w:t>
       </w:r>
       <w:bookmarkEnd w:id="11"/>
+      <w:proofErr w:type="spellEnd"/>
     </w:p>
     <w:p>
       <w:pPr>
         <w:pStyle w:val="normalnyalekozaczek"/>
       </w:pPr>
       <w:r>
-        <w:t xml:space="preserve">Biblioteka frontendowa zaprojektowana i napisana w języku JavaScript, 29 maja 2013 roku przez Jordana Walke, w Facebook’u (aktualnie Meta), wraz z pracującymi tam deweloperami. Miała </w:t>
+        <w:t xml:space="preserve">Biblioteka </w:t>
+      </w:r>
+      <w:proofErr w:type="spellStart"/>
+      <w:r>
+        <w:t>frontendowa</w:t>
+      </w:r>
+      <w:proofErr w:type="spellEnd"/>
+      <w:r>
+        <w:t xml:space="preserve"> zaprojektowana i napisana w języku JavaScript, 29 maja 2013 roku przez Jordana </w:t>
+      </w:r>
+      <w:proofErr w:type="spellStart"/>
+      <w:r>
+        <w:t>Walke</w:t>
+      </w:r>
+      <w:proofErr w:type="spellEnd"/>
+      <w:r>
+        <w:t xml:space="preserve">, w </w:t>
+      </w:r>
+      <w:proofErr w:type="spellStart"/>
+      <w:r>
+        <w:t>Facebook’u</w:t>
+      </w:r>
+      <w:proofErr w:type="spellEnd"/>
+      <w:r>
+        <w:t xml:space="preserve"> (aktualnie Meta), wraz z pracującymi tam deweloperami. Miała </w:t>
       </w:r>
       <w:r>
         <w:t>ułatwiać</w:t>
@@ -4488,7 +5318,23 @@
           <w:i/>
           <w:iCs/>
         </w:rPr>
-        <w:t>Single Page Application</w:t>
+        <w:t xml:space="preserve">Single </w:t>
+      </w:r>
+      <w:proofErr w:type="spellStart"/>
+      <w:r>
+        <w:rPr>
+          <w:i/>
+          <w:iCs/>
+        </w:rPr>
+        <w:t>Page</w:t>
+      </w:r>
+      <w:proofErr w:type="spellEnd"/>
+      <w:r>
+        <w:rPr>
+          <w:i/>
+          <w:iCs/>
+        </w:rPr>
+        <w:t xml:space="preserve"> Application</w:t>
       </w:r>
       <w:r>
         <w:t xml:space="preserve">, czyli realizującej założenia aplikacji, ładując dynamicznie zawartość na stronie, </w:t>
@@ -4502,7 +5348,31 @@
         <w:pStyle w:val="normalnyalekozaczek"/>
       </w:pPr>
       <w:r>
-        <w:t xml:space="preserve">Na swoją popularność i renomę React mocno pracuję już od paru lat, początkowo goniąc framework Angular w </w:t>
+        <w:t xml:space="preserve">Na swoją popularność i renomę </w:t>
+      </w:r>
+      <w:proofErr w:type="spellStart"/>
+      <w:r>
+        <w:t>React</w:t>
+      </w:r>
+      <w:proofErr w:type="spellEnd"/>
+      <w:r>
+        <w:t xml:space="preserve"> mocno pracuję już od paru lat, początkowo goniąc </w:t>
+      </w:r>
+      <w:proofErr w:type="spellStart"/>
+      <w:r>
+        <w:t>framework</w:t>
+      </w:r>
+      <w:proofErr w:type="spellEnd"/>
+      <w:r>
+        <w:t xml:space="preserve"> </w:t>
+      </w:r>
+      <w:proofErr w:type="spellStart"/>
+      <w:r>
+        <w:t>Angular</w:t>
+      </w:r>
+      <w:proofErr w:type="spellEnd"/>
+      <w:r>
+        <w:t xml:space="preserve"> w </w:t>
       </w:r>
       <w:r>
         <w:t>uwadze</w:t>
@@ -4517,7 +5387,31 @@
         <w:t xml:space="preserve">rankingów. </w:t>
       </w:r>
       <w:r>
-        <w:t>Różnice w cechach w odróżnieniu do innych frameworków dla frontendu, które zostały dostrzeżone przez użytkowników pozwalają, jeszcze na wiele lat bycia numerem jeden dla React.</w:t>
+        <w:t xml:space="preserve">Różnice w cechach w odróżnieniu do innych </w:t>
+      </w:r>
+      <w:proofErr w:type="spellStart"/>
+      <w:r>
+        <w:t>frameworków</w:t>
+      </w:r>
+      <w:proofErr w:type="spellEnd"/>
+      <w:r>
+        <w:t xml:space="preserve"> dla </w:t>
+      </w:r>
+      <w:proofErr w:type="spellStart"/>
+      <w:r>
+        <w:t>frontendu</w:t>
+      </w:r>
+      <w:proofErr w:type="spellEnd"/>
+      <w:r>
+        <w:t xml:space="preserve">, które zostały dostrzeżone przez użytkowników pozwalają, jeszcze na wiele lat bycia numerem jeden dla </w:t>
+      </w:r>
+      <w:proofErr w:type="spellStart"/>
+      <w:r>
+        <w:t>React</w:t>
+      </w:r>
+      <w:proofErr w:type="spellEnd"/>
+      <w:r>
+        <w:t>.</w:t>
       </w:r>
     </w:p>
     <w:p>
@@ -4530,6 +5424,7 @@
         <w:rPr>
           <w:noProof/>
         </w:rPr>
+        <w:lastRenderedPageBreak/>
         <w:drawing>
           <wp:inline distT="0" distB="0" distL="0" distR="0" wp14:anchorId="439C1B94" wp14:editId="6F3E9A13">
             <wp:extent cx="5502910" cy="2610485"/>
@@ -4575,7 +5470,7 @@
     </w:p>
     <w:p>
       <w:pPr>
-        <w:pStyle w:val="Legenda"/>
+        <w:pStyle w:val="Caption"/>
         <w:spacing w:line="276" w:lineRule="auto"/>
         <w:rPr>
           <w:rFonts w:ascii="Calibri" w:hAnsi="Calibri" w:cs="Calibri"/>
@@ -4638,24 +5533,25 @@
           <w:sz w:val="20"/>
           <w:szCs w:val="20"/>
         </w:rPr>
-        <w:t xml:space="preserve"> Porównanie popularności największych technologii framework</w:t>
-      </w:r>
+        <w:t xml:space="preserve"> Porównanie popularności największych technologii </w:t>
+      </w:r>
+      <w:proofErr w:type="spellStart"/>
       <w:r>
         <w:rPr>
           <w:rFonts w:ascii="Calibri" w:hAnsi="Calibri" w:cs="Calibri"/>
           <w:sz w:val="20"/>
           <w:szCs w:val="20"/>
         </w:rPr>
-        <w:t>, kolory odpowiednio:</w:t>
-      </w:r>
+        <w:t>framework</w:t>
+      </w:r>
+      <w:proofErr w:type="spellEnd"/>
       <w:r>
         <w:rPr>
           <w:rFonts w:ascii="Calibri" w:hAnsi="Calibri" w:cs="Calibri"/>
           <w:sz w:val="20"/>
           <w:szCs w:val="20"/>
         </w:rPr>
-        <w:br/>
-        <w:t xml:space="preserve"> niebieski – React, czerwony – Angular, żółty – vue.js</w:t>
+        <w:t>, kolory odpowiednio:</w:t>
       </w:r>
       <w:r>
         <w:rPr>
@@ -4663,6 +5559,51 @@
           <w:sz w:val="20"/>
           <w:szCs w:val="20"/>
         </w:rPr>
+        <w:br/>
+        <w:t xml:space="preserve"> niebieski – </w:t>
+      </w:r>
+      <w:proofErr w:type="spellStart"/>
+      <w:r>
+        <w:rPr>
+          <w:rFonts w:ascii="Calibri" w:hAnsi="Calibri" w:cs="Calibri"/>
+          <w:sz w:val="20"/>
+          <w:szCs w:val="20"/>
+        </w:rPr>
+        <w:t>React</w:t>
+      </w:r>
+      <w:proofErr w:type="spellEnd"/>
+      <w:r>
+        <w:rPr>
+          <w:rFonts w:ascii="Calibri" w:hAnsi="Calibri" w:cs="Calibri"/>
+          <w:sz w:val="20"/>
+          <w:szCs w:val="20"/>
+        </w:rPr>
+        <w:t xml:space="preserve">, czerwony – </w:t>
+      </w:r>
+      <w:proofErr w:type="spellStart"/>
+      <w:r>
+        <w:rPr>
+          <w:rFonts w:ascii="Calibri" w:hAnsi="Calibri" w:cs="Calibri"/>
+          <w:sz w:val="20"/>
+          <w:szCs w:val="20"/>
+        </w:rPr>
+        <w:t>Angular</w:t>
+      </w:r>
+      <w:proofErr w:type="spellEnd"/>
+      <w:r>
+        <w:rPr>
+          <w:rFonts w:ascii="Calibri" w:hAnsi="Calibri" w:cs="Calibri"/>
+          <w:sz w:val="20"/>
+          <w:szCs w:val="20"/>
+        </w:rPr>
+        <w:t>, żółty – vue.js</w:t>
+      </w:r>
+      <w:r>
+        <w:rPr>
+          <w:rFonts w:ascii="Calibri" w:hAnsi="Calibri" w:cs="Calibri"/>
+          <w:sz w:val="20"/>
+          <w:szCs w:val="20"/>
+        </w:rPr>
         <w:t>; źródło: https://trends.google.com</w:t>
       </w:r>
     </w:p>
@@ -4671,11 +5612,34 @@
         <w:pStyle w:val="normalnyalekozaczek"/>
       </w:pPr>
       <w:r>
-        <w:t xml:space="preserve">Na powyższej ilustracji łatwo zauważyć dominację React’a w ostatnich latach. Po samej liczbie wyszukań w najpopularniejszej wyszukiwarce – Google, łatwo zauważyć, </w:t>
-      </w:r>
-      <w:r>
-        <w:lastRenderedPageBreak/>
-        <w:t>praktycznie 50% większą popularność względem drugiej najpopularniejszej technologii – Angular.</w:t>
+        <w:t xml:space="preserve">Na powyższej ilustracji łatwo zauważyć dominację </w:t>
+      </w:r>
+      <w:proofErr w:type="spellStart"/>
+      <w:r>
+        <w:t>React’a</w:t>
+      </w:r>
+      <w:proofErr w:type="spellEnd"/>
+      <w:r>
+        <w:t xml:space="preserve"> w ostatnich latach. Po samej liczbie </w:t>
+      </w:r>
+      <w:proofErr w:type="spellStart"/>
+      <w:r>
+        <w:t>wyszukań</w:t>
+      </w:r>
+      <w:proofErr w:type="spellEnd"/>
+      <w:r>
+        <w:t xml:space="preserve"> w najpopularniejszej wyszukiwarce – Google, łatwo zauważyć, </w:t>
+      </w:r>
+      <w:r>
+        <w:t xml:space="preserve">praktycznie 50% większą popularność względem drugiej najpopularniejszej technologii – </w:t>
+      </w:r>
+      <w:proofErr w:type="spellStart"/>
+      <w:r>
+        <w:t>Angular</w:t>
+      </w:r>
+      <w:proofErr w:type="spellEnd"/>
+      <w:r>
+        <w:t>.</w:t>
       </w:r>
     </w:p>
     <w:p>
@@ -4683,7 +5647,15 @@
         <w:pStyle w:val="normalnyalekozaczek"/>
       </w:pPr>
       <w:r>
-        <w:t>Proces pisania interfejsu użytkownika w React opiera się na dzieleniu całości aplikacji na mniejsze, niezależne od siebie komponenty wielokrotnego użytku. Celem komponentów jest dostarczenie do kodu w aplikacji dodatkowej funkcjonalności w sposób izolowany, przez swoją logikę, bardzo często zwracający opakowany fragment kodu w HTML.</w:t>
+        <w:t xml:space="preserve">Proces pisania interfejsu użytkownika w </w:t>
+      </w:r>
+      <w:proofErr w:type="spellStart"/>
+      <w:r>
+        <w:t>React</w:t>
+      </w:r>
+      <w:proofErr w:type="spellEnd"/>
+      <w:r>
+        <w:t xml:space="preserve"> opiera się na dzieleniu całości aplikacji na mniejsze, niezależne od siebie komponenty wielokrotnego użytku. Celem komponentów jest dostarczenie do kodu w aplikacji dodatkowej funkcjonalności w sposób izolowany, przez swoją logikę, bardzo często zwracający opakowany fragment kodu w HTML.</w:t>
       </w:r>
     </w:p>
     <w:p>
@@ -4767,7 +5739,23 @@
         <w:t>, jak i zapewniający łatwiejszy proces debugowania i testowania</w:t>
       </w:r>
       <w:r>
-        <w:t>. Pierwotnie wyróżniał go brak stanu, jednak po wprowadzeniu React Hooks, również ta funkcjonalność została wprowadzona. Do utworzenia prostego komponentu wystarczy podanie mu zmiennej z właściwościami oraz zwrócenie poprawnego fragmentu JSX.</w:t>
+        <w:t xml:space="preserve">. Pierwotnie wyróżniał go brak stanu, jednak po wprowadzeniu </w:t>
+      </w:r>
+      <w:proofErr w:type="spellStart"/>
+      <w:r>
+        <w:t>React</w:t>
+      </w:r>
+      <w:proofErr w:type="spellEnd"/>
+      <w:r>
+        <w:t xml:space="preserve"> </w:t>
+      </w:r>
+      <w:proofErr w:type="spellStart"/>
+      <w:r>
+        <w:t>Hooks</w:t>
+      </w:r>
+      <w:proofErr w:type="spellEnd"/>
+      <w:r>
+        <w:t>, również ta funkcjonalność została wprowadzona. Do utworzenia prostego komponentu wystarczy podanie mu zmiennej z właściwościami oraz zwrócenie poprawnego fragmentu JSX.</w:t>
       </w:r>
     </w:p>
     <w:p>
@@ -4788,7 +5776,15 @@
         <w:t>.</w:t>
       </w:r>
       <w:r>
-        <w:t xml:space="preserve"> React wymaga, aby klasa zawierała wyspecjalizowany konstruktor, dziedziczenie z klasy </w:t>
+        <w:t xml:space="preserve"> </w:t>
+      </w:r>
+      <w:proofErr w:type="spellStart"/>
+      <w:r>
+        <w:t>React</w:t>
+      </w:r>
+      <w:proofErr w:type="spellEnd"/>
+      <w:r>
+        <w:t xml:space="preserve"> wymaga, aby klasa zawierała wyspecjalizowany konstruktor, dziedziczenie z klasy </w:t>
       </w:r>
       <w:r>
         <w:rPr>
@@ -4808,7 +5804,27 @@
         <w:t xml:space="preserve"> </w:t>
       </w:r>
       <w:r>
-        <w:t>zwrócenie metody render z ciałem HTML. Główną korzyścią jaką można czerpać z komponentów klasowych są cykle życia aplikacji, takie jak componentDidMount, których implementacja w ciele funkcji, byłaby zdecydowanie dużo cięższa oraz wymagałaby większych starań.</w:t>
+        <w:t xml:space="preserve">zwrócenie metody </w:t>
+      </w:r>
+      <w:proofErr w:type="spellStart"/>
+      <w:r>
+        <w:t>render</w:t>
+      </w:r>
+      <w:proofErr w:type="spellEnd"/>
+      <w:r>
+        <w:t xml:space="preserve"> z ciałem HTML. Główną korzyścią jaką można czerpać z komponentów klasowych są cykle życia aplikacji, takie jak </w:t>
+      </w:r>
+      <w:proofErr w:type="spellStart"/>
+      <w:r>
+        <w:t>componentDidMount</w:t>
+      </w:r>
+      <w:proofErr w:type="spellEnd"/>
+      <w:r>
+        <w:t xml:space="preserve">, </w:t>
+      </w:r>
+      <w:r>
+        <w:lastRenderedPageBreak/>
+        <w:t>których implementacja w ciele funkcji, byłaby zdecydowanie dużo cięższa oraz wymagałaby większych starań.</w:t>
       </w:r>
     </w:p>
     <w:p>
@@ -4816,7 +5832,15 @@
         <w:pStyle w:val="normalnyalekozaczek"/>
       </w:pPr>
       <w:r>
-        <w:t xml:space="preserve">Rozwiązania technologiczne na podstawie których budowy był React oraz język TypeScript, całkowicie pozwalają na wspólne działanie ze sobą. Powody, na korzyść których warto wybrać TypeScript ponad JavaScript, zaczynają się już od opisu właściwości obu języków. Głównym benefitem, TypeScript jest jego pełne statyczne typowanie zależności. </w:t>
+        <w:t xml:space="preserve">Rozwiązania technologiczne na podstawie których budowy był </w:t>
+      </w:r>
+      <w:proofErr w:type="spellStart"/>
+      <w:r>
+        <w:t>React</w:t>
+      </w:r>
+      <w:proofErr w:type="spellEnd"/>
+      <w:r>
+        <w:t xml:space="preserve"> oraz język TypeScript, całkowicie pozwalają na wspólne działanie ze sobą. Powody, na korzyść których warto wybrać TypeScript ponad JavaScript, zaczynają się już od opisu właściwości obu języków. Głównym benefitem, TypeScript jest jego pełne statyczne typowanie zależności. </w:t>
       </w:r>
     </w:p>
     <w:p>
@@ -4824,11 +5848,21 @@
         <w:pStyle w:val="normalnyalekozaczek"/>
       </w:pPr>
       <w:r>
-        <w:t xml:space="preserve">Najszybszą drogą na wdrożenie nowej aplikacji React/TypeScript jest utworzenie jej przy pomocy menadżera pakietów </w:t>
-      </w:r>
+        <w:t xml:space="preserve">Najszybszą drogą na wdrożenie nowej aplikacji </w:t>
+      </w:r>
+      <w:proofErr w:type="spellStart"/>
+      <w:r>
+        <w:t>React</w:t>
+      </w:r>
+      <w:proofErr w:type="spellEnd"/>
+      <w:r>
+        <w:t xml:space="preserve">/TypeScript jest utworzenie jej przy pomocy menadżera pakietów </w:t>
+      </w:r>
+      <w:proofErr w:type="spellStart"/>
       <w:r>
         <w:t>npm</w:t>
       </w:r>
+      <w:proofErr w:type="spellEnd"/>
       <w:r>
         <w:t xml:space="preserve"> oraz </w:t>
       </w:r>
@@ -4836,22 +5870,40 @@
         <w:t>odpowiedniego doklejeniu zależności</w:t>
       </w:r>
       <w:r>
-        <w:t xml:space="preserve"> w komendzie utworzenia nowego projektu React</w:t>
-      </w:r>
+        <w:t xml:space="preserve"> w komendzie utworzenia nowego projektu </w:t>
+      </w:r>
+      <w:proofErr w:type="spellStart"/>
+      <w:r>
+        <w:t>React</w:t>
+      </w:r>
+      <w:proofErr w:type="spellEnd"/>
       <w:r>
         <w:t xml:space="preserve"> „</w:t>
       </w:r>
       <w:r>
         <w:t>--</w:t>
       </w:r>
-      <w:r>
-        <w:t>template typescript”. Podstawową różnicą jaką będzie można zaobserwować przy użyciu zależności o języku TypeScript będą, zupełnie inaczej wygenerowane pliku projektowe, między innymi</w:t>
-      </w:r>
-      <w:r>
-        <w:rPr>
-          <w:rStyle w:val="Odwoanieprzypisudolnego"/>
-        </w:rPr>
-        <w:footnoteReference w:id="5"/>
+      <w:proofErr w:type="spellStart"/>
+      <w:r>
+        <w:t>template</w:t>
+      </w:r>
+      <w:proofErr w:type="spellEnd"/>
+      <w:r>
+        <w:t xml:space="preserve"> </w:t>
+      </w:r>
+      <w:proofErr w:type="spellStart"/>
+      <w:r>
+        <w:t>typescript</w:t>
+      </w:r>
+      <w:proofErr w:type="spellEnd"/>
+      <w:r>
+        <w:t>”. Podstawową różnicą jaką będzie można zaobserwować przy użyciu zależności o języku TypeScript będą, zupełnie inaczej wygenerowane pliku projektowe, między innymi</w:t>
+      </w:r>
+      <w:r>
+        <w:rPr>
+          <w:rStyle w:val="FootnoteReference"/>
+        </w:rPr>
+        <w:footnoteReference w:id="7"/>
       </w:r>
       <w:r>
         <w:t>:</w:t>
@@ -4866,8 +5918,23 @@
         </w:numPr>
       </w:pPr>
       <w:r>
-        <w:lastRenderedPageBreak/>
-        <w:t>.tsx – wszystkie pliki z rozszerzeniem .js i .jsx należące do JavaScript, zostaną odpowiednio zastąpione plikami TypeScript i TypeScript JSX.</w:t>
+        <w:t>.tsx – wszystkie pliki z rozszerzeniem .</w:t>
+      </w:r>
+      <w:proofErr w:type="spellStart"/>
+      <w:r>
+        <w:t>js</w:t>
+      </w:r>
+      <w:proofErr w:type="spellEnd"/>
+      <w:r>
+        <w:t xml:space="preserve"> i .</w:t>
+      </w:r>
+      <w:proofErr w:type="spellStart"/>
+      <w:r>
+        <w:t>jsx</w:t>
+      </w:r>
+      <w:proofErr w:type="spellEnd"/>
+      <w:r>
+        <w:t xml:space="preserve"> należące do JavaScript, zostaną odpowiednio zastąpione plikami TypeScript i TypeScript JSX.</w:t>
       </w:r>
     </w:p>
     <w:p>
@@ -4878,9 +5945,19 @@
           <w:numId w:val="13"/>
         </w:numPr>
       </w:pPr>
-      <w:r>
-        <w:t>tsconfig.json – w miejscu pliku jsconfig.json</w:t>
-      </w:r>
+      <w:proofErr w:type="spellStart"/>
+      <w:r>
+        <w:t>tsconfig.json</w:t>
+      </w:r>
+      <w:proofErr w:type="spellEnd"/>
+      <w:r>
+        <w:t xml:space="preserve"> – w miejscu pliku </w:t>
+      </w:r>
+      <w:proofErr w:type="spellStart"/>
+      <w:r>
+        <w:t>jsconfig.json</w:t>
+      </w:r>
+      <w:proofErr w:type="spellEnd"/>
       <w:r>
         <w:t>, wyspecjalizowany plik konfiguracyjny zawierający szablon, z domyślnie dostarczonymi ustawieniami projektu.</w:t>
       </w:r>
@@ -4893,11 +5970,16 @@
           <w:numId w:val="13"/>
         </w:numPr>
       </w:pPr>
+      <w:proofErr w:type="spellStart"/>
       <w:r>
         <w:t>r</w:t>
       </w:r>
       <w:r>
-        <w:t xml:space="preserve">eact-app-env.d.ts </w:t>
+        <w:t>eact-app-env.d.ts</w:t>
+      </w:r>
+      <w:proofErr w:type="spellEnd"/>
+      <w:r>
+        <w:t xml:space="preserve"> </w:t>
       </w:r>
       <w:r>
         <w:t>–</w:t>
@@ -4906,7 +5988,15 @@
         <w:t xml:space="preserve"> </w:t>
       </w:r>
       <w:r>
-        <w:t>pozwala w osadzaniu w aplikacji podstawowych zależności z szablonu aplikacji React oraz wprowadzaniu z niego plików.</w:t>
+        <w:t xml:space="preserve">pozwala w osadzaniu w aplikacji podstawowych zależności z szablonu aplikacji </w:t>
+      </w:r>
+      <w:proofErr w:type="spellStart"/>
+      <w:r>
+        <w:t>React</w:t>
+      </w:r>
+      <w:proofErr w:type="spellEnd"/>
+      <w:r>
+        <w:t xml:space="preserve"> oraz wprowadzaniu z niego plików.</w:t>
       </w:r>
     </w:p>
     <w:p>
@@ -4918,8 +6008,13 @@
         </w:numPr>
       </w:pPr>
       <w:bookmarkStart w:id="12" w:name="_Toc88685728"/>
-      <w:r>
-        <w:t>Material-UI</w:t>
+      <w:proofErr w:type="spellStart"/>
+      <w:r>
+        <w:t>Material</w:t>
+      </w:r>
+      <w:proofErr w:type="spellEnd"/>
+      <w:r>
+        <w:t>-UI</w:t>
       </w:r>
       <w:bookmarkEnd w:id="12"/>
     </w:p>
@@ -4957,34 +6052,13 @@
         <w:t>pliki</w:t>
       </w:r>
       <w:r>
-        <w:t xml:space="preserve"> zawierających informacje, takie jak transakcje</w:t>
-      </w:r>
-      <w:r>
-        <w:t xml:space="preserve"> pomiędzy różnymi podmiotami</w:t>
-      </w:r>
-      <w:r>
-        <w:t xml:space="preserve">, dane </w:t>
-      </w:r>
-      <w:r>
-        <w:t>gości</w:t>
-      </w:r>
-      <w:r>
-        <w:t>, dane</w:t>
-      </w:r>
-      <w:r>
-        <w:t xml:space="preserve"> o finansach </w:t>
+        <w:t xml:space="preserve"> zawierających informacje, takie jak transakcje pomiędzy różnymi podmiotami, dane gości, dane o finansach </w:t>
       </w:r>
       <w:r>
         <w:t>przedsiębiorstwa</w:t>
       </w:r>
       <w:r>
-        <w:t xml:space="preserve"> i informacje</w:t>
-      </w:r>
-      <w:r>
-        <w:t xml:space="preserve"> o dostępnych w systemie produktach</w:t>
-      </w:r>
-      <w:r>
-        <w:t>.</w:t>
+        <w:t xml:space="preserve"> i informacje o dostępnych w systemie produktach.</w:t>
       </w:r>
       <w:r>
         <w:t xml:space="preserve"> </w:t>
@@ -5009,6 +6083,7 @@
         <w:pStyle w:val="normalnyalekozaczek"/>
       </w:pPr>
       <w:r>
+        <w:lastRenderedPageBreak/>
         <w:t xml:space="preserve">Typy baz danych: </w:t>
       </w:r>
     </w:p>
@@ -5056,8 +6131,13 @@
           <w:numId w:val="19"/>
         </w:numPr>
       </w:pPr>
-      <w:r>
-        <w:t>NoSQL – odrzucająca mechanizm relacyjności</w:t>
+      <w:proofErr w:type="spellStart"/>
+      <w:r>
+        <w:t>NoSQL</w:t>
+      </w:r>
+      <w:proofErr w:type="spellEnd"/>
+      <w:r>
+        <w:t xml:space="preserve"> – odrzucająca mechanizm relacyjności</w:t>
       </w:r>
     </w:p>
     <w:p>
@@ -5093,9 +6173,9 @@
       </w:r>
       <w:r>
         <w:rPr>
-          <w:rStyle w:val="Odwoanieprzypisudolnego"/>
-        </w:rPr>
-        <w:footnoteReference w:id="6"/>
+          <w:rStyle w:val="FootnoteReference"/>
+        </w:rPr>
+        <w:footnoteReference w:id="8"/>
       </w:r>
       <w:r>
         <w:t xml:space="preserve"> </w:t>
@@ -5109,32 +6189,15 @@
         <w:pStyle w:val="normalnyalekozaczek"/>
       </w:pPr>
       <w:r>
-        <w:lastRenderedPageBreak/>
-        <w:t>Model relacyjny to oferujący tabelowe</w:t>
-      </w:r>
-      <w:r>
-        <w:t xml:space="preserve"> podejście</w:t>
-      </w:r>
-      <w:r>
-        <w:t xml:space="preserve"> używane do przedstawiania szeregu</w:t>
-      </w:r>
-      <w:r>
-        <w:t xml:space="preserve"> dan</w:t>
-      </w:r>
-      <w:r>
-        <w:t xml:space="preserve">ych. Twórcą podejścia jest </w:t>
-      </w:r>
-      <w:r>
-        <w:t>Edgar Frank Codd</w:t>
-      </w:r>
-      <w:r>
-        <w:t>, który</w:t>
-      </w:r>
-      <w:r>
-        <w:t xml:space="preserve"> </w:t>
-      </w:r>
-      <w:r>
-        <w:t xml:space="preserve">w 1970 roku, zaproponował taki rodzaj modelu, zrewolucjonizował sposób w jaki trzymane są informacje </w:t>
+        <w:t xml:space="preserve">Model relacyjny to oferujący tabelowe podejście używane do przedstawiania szeregu danych. Twórcą podejścia jest Edgar Frank </w:t>
+      </w:r>
+      <w:proofErr w:type="spellStart"/>
+      <w:r>
+        <w:t>Codd</w:t>
+      </w:r>
+      <w:proofErr w:type="spellEnd"/>
+      <w:r>
+        <w:t xml:space="preserve">, który w 1970 roku, zaproponował taki rodzaj modelu, zrewolucjonizował sposób w jaki trzymane są informacje </w:t>
       </w:r>
       <w:r>
         <w:t>po dziś</w:t>
@@ -5285,6 +6348,7 @@
         </w:numPr>
       </w:pPr>
       <w:r>
+        <w:lastRenderedPageBreak/>
         <w:t>INSERT – służy do osadzenia danych w bazie.</w:t>
       </w:r>
     </w:p>
@@ -5399,7 +6463,6 @@
         </w:numPr>
       </w:pPr>
       <w:r>
-        <w:lastRenderedPageBreak/>
         <w:t>ORDER BY – Sortującym wynik po oczekiwanej zmiennej z tabeli.</w:t>
       </w:r>
     </w:p>
@@ -5415,6 +6478,7 @@
         </w:rPr>
       </w:pPr>
       <w:bookmarkStart w:id="14" w:name="_Toc88685730"/>
+      <w:proofErr w:type="spellStart"/>
       <w:r>
         <w:rPr>
           <w:szCs w:val="24"/>
@@ -5422,6 +6486,7 @@
         <w:t>PostgreSQL</w:t>
       </w:r>
       <w:bookmarkEnd w:id="14"/>
+      <w:proofErr w:type="spellEnd"/>
     </w:p>
     <w:p>
       <w:pPr>
@@ -5431,7 +6496,19 @@
         <w:t>Rozpoznawalny</w:t>
       </w:r>
       <w:r>
-        <w:t xml:space="preserve">, również, w nie co skróconej formie, jako Postgres. </w:t>
+        <w:t xml:space="preserve">, również, w </w:t>
+      </w:r>
+      <w:r>
+        <w:t>nieco</w:t>
+      </w:r>
+      <w:r>
+        <w:t xml:space="preserve"> skróconej </w:t>
+      </w:r>
+      <w:r>
+        <w:t>formie</w:t>
+      </w:r>
+      <w:r>
+        <w:t xml:space="preserve"> jako Postgres. </w:t>
       </w:r>
       <w:r>
         <w:t xml:space="preserve">Według wielu rankingów jeden z topowych, pod względem popularności, otwartych systemów służących do zarządzania relacyjną bazą danych. </w:t>
@@ -5448,9 +6525,11 @@
       <w:r>
         <w:t xml:space="preserve">Od samego swojego początku baza </w:t>
       </w:r>
+      <w:proofErr w:type="spellStart"/>
       <w:r>
         <w:t>PostgreSQL</w:t>
       </w:r>
+      <w:proofErr w:type="spellEnd"/>
       <w:r>
         <w:t xml:space="preserve"> </w:t>
       </w:r>
@@ -5462,15 +6541,29 @@
       </w:r>
       <w:r>
         <w:rPr>
-          <w:rStyle w:val="Odwoanieprzypisudolnego"/>
-        </w:rPr>
-        <w:footnoteReference w:id="7"/>
+          <w:rStyle w:val="FootnoteReference"/>
+        </w:rPr>
+        <w:footnoteReference w:id="9"/>
       </w:r>
       <w:r>
         <w:t xml:space="preserve">. </w:t>
       </w:r>
       <w:r>
-        <w:t>Dzięki swojej dostępności oraz zakresu zaawansowanych rozwiązań zaimplementowanych w swoim systemie, wybierana jest nie tylko przez, pojedynczych użytkowników, ale przez całe korporacyjne środowiska które od parudziesięciu lat opierają swoje rozwiązania teleinformatyczne na bazach danych PostgreSQL.</w:t>
+        <w:t xml:space="preserve">Dzięki swojej dostępności oraz zakresu zaawansowanych rozwiązań zaimplementowanych w swoim systemie, wybierana jest nie tylko przez, pojedynczych użytkowników, ale przez całe korporacyjne </w:t>
+      </w:r>
+      <w:r>
+        <w:t>środowiska,</w:t>
+      </w:r>
+      <w:r>
+        <w:t xml:space="preserve"> które od parudziesięciu lat opierają swoje rozwiązania teleinformatyczne na bazach danych </w:t>
+      </w:r>
+      <w:proofErr w:type="spellStart"/>
+      <w:r>
+        <w:t>PostgreSQL</w:t>
+      </w:r>
+      <w:proofErr w:type="spellEnd"/>
+      <w:r>
+        <w:t>.</w:t>
       </w:r>
       <w:r>
         <w:t xml:space="preserve"> </w:t>
@@ -5484,13 +6577,41 @@
         <w:pStyle w:val="normalnyalekozaczek"/>
       </w:pPr>
       <w:r>
-        <w:t xml:space="preserve">Dużą zmianą względem zwykłego SQL i operacji dostępnych przy pomocy samego języka jest wprowadzenie wewnętrznego języka proceduralnego dostępnego bezpośrednio w systemie PostgreSQL. PL/pgSQL, czyli wewnętrzny język proceduralny bazy relacyjnej Postgres, w pewnym stopniu przypominający konkurencyjne rozwiązanie bazy Oracle – PL/SQL, jednak dostępnego jedynie na licencji komercyjnej.  </w:t>
+        <w:t xml:space="preserve">Dużą zmianą względem zwykłego SQL i operacji dostępnych przy pomocy samego języka jest wprowadzenie wewnętrznego języka proceduralnego dostępnego bezpośrednio w systemie </w:t>
+      </w:r>
+      <w:proofErr w:type="spellStart"/>
+      <w:r>
+        <w:t>PostgreSQL</w:t>
+      </w:r>
+      <w:proofErr w:type="spellEnd"/>
+      <w:r>
+        <w:t>. PL/</w:t>
+      </w:r>
+      <w:proofErr w:type="spellStart"/>
+      <w:r>
+        <w:t>pgSQL</w:t>
+      </w:r>
+      <w:proofErr w:type="spellEnd"/>
+      <w:r>
+        <w:t xml:space="preserve">, czyli wewnętrzny język proceduralny bazy relacyjnej Postgres, w pewnym stopniu przypominający konkurencyjne rozwiązanie </w:t>
+      </w:r>
+      <w:r>
+        <w:lastRenderedPageBreak/>
+        <w:t xml:space="preserve">bazy Oracle – PL/SQL, jednak dostępnego jedynie na licencji komercyjnej.  </w:t>
       </w:r>
       <w:r>
         <w:t xml:space="preserve">Za swój początek uznaje się październik 1998 roku, kiedy to Jan Wieck zaimplementował wewnętrzny język, a następnie, wraz z wersją 6.4 udostępniony dla </w:t>
       </w:r>
       <w:r>
-        <w:t>społeczności PostgreSQL. Niektóre z funkcjonalności dodanych do systemu bazy danych w języku proceduralnym:</w:t>
+        <w:t xml:space="preserve">społeczności </w:t>
+      </w:r>
+      <w:proofErr w:type="spellStart"/>
+      <w:r>
+        <w:t>PostgreSQL</w:t>
+      </w:r>
+      <w:proofErr w:type="spellEnd"/>
+      <w:r>
+        <w:t>. Niektóre z funkcjonalności dodanych do systemu bazy danych w języku proceduralnym:</w:t>
       </w:r>
     </w:p>
     <w:p>
@@ -5508,7 +6629,21 @@
         <w:t xml:space="preserve"> – bardzo ważna zmiana wprowadzająca podstawowe funkcjonalności operacji na </w:t>
       </w:r>
       <w:r>
-        <w:t>danych znajdujących się w bazie PostgreSQL. Dodaje, znane z popularnych języków programowania pętle,  wyrażenia warunkowe, funkcje i inne.</w:t>
+        <w:t xml:space="preserve">danych znajdujących się w bazie </w:t>
+      </w:r>
+      <w:proofErr w:type="spellStart"/>
+      <w:r>
+        <w:t>PostgreSQL</w:t>
+      </w:r>
+      <w:proofErr w:type="spellEnd"/>
+      <w:r>
+        <w:t xml:space="preserve">. Dodaje, znane z popularnych języków programowania </w:t>
+      </w:r>
+      <w:r>
+        <w:t>pętle, wyrażenia</w:t>
+      </w:r>
+      <w:r>
+        <w:t xml:space="preserve"> warunkowe, funkcje i inne.</w:t>
       </w:r>
     </w:p>
     <w:p>
@@ -5578,8 +6713,17 @@
           <w:i/>
           <w:iCs/>
         </w:rPr>
-        <w:t>for-each</w:t>
-      </w:r>
+        <w:t>for-</w:t>
+      </w:r>
+      <w:proofErr w:type="spellStart"/>
+      <w:r>
+        <w:rPr>
+          <w:i/>
+          <w:iCs/>
+        </w:rPr>
+        <w:t>each</w:t>
+      </w:r>
+      <w:proofErr w:type="spellEnd"/>
       <w:r>
         <w:t>, znanej z popularnych języków programowania dostępnych na rynku.</w:t>
       </w:r>
@@ -5593,7 +6737,6 @@
         </w:numPr>
       </w:pPr>
       <w:r>
-        <w:lastRenderedPageBreak/>
         <w:t>Wyzwalacze</w:t>
       </w:r>
       <w:r>
@@ -5667,7 +6810,13 @@
         <w:t xml:space="preserve"> bazy danych, bezpośrednio w plikach systemowych, bez konieczności trudzenia się z połączeniem z zewnętrznym systemem wyposażonym w potrzebne dla użytkowników informacje. </w:t>
       </w:r>
       <w:r>
-        <w:t xml:space="preserve">Przez swoje właściwości, a mianowicie proces w jakim informacje usuwane są z bazy danych bezpośrednio po zerwaniu połączenia, nie jest praktycznie wcale używana jako baza produkcyjna. System H2 często spotykany jest jednak jako miejsce w którym trzyma się informacje podczas procesu testowania wcześniej napisanego oprogramowania informatycznego. </w:t>
+        <w:t xml:space="preserve">Przez swoje właściwości, a mianowicie proces w jakim informacje usuwane są z bazy danych bezpośrednio po zerwaniu połączenia, nie jest praktycznie wcale używana jako baza produkcyjna. System H2 często spotykany jest jednak jako </w:t>
+      </w:r>
+      <w:r>
+        <w:t>miejsce,</w:t>
+      </w:r>
+      <w:r>
+        <w:t xml:space="preserve"> w którym trzyma się informacje podczas procesu testowania wcześniej napisanego oprogramowania informatycznego. </w:t>
       </w:r>
       <w:r>
         <w:t>Pomimo właściwości</w:t>
@@ -5685,7 +6834,17 @@
         <w:t>używana, z pewnością</w:t>
       </w:r>
       <w:r>
-        <w:t xml:space="preserve"> wpływ na to może mieć niezwykle wysoka wydajność, oraz łatwość konfiguracji, co perfekcyjnie wpasowuje się w projekty w których ilość funkcji dostępnych w bazie danych oraz jej zaawansowanie nie gra pierwszej roli. Dobrym adresatem są również omówione wcześniej fragmenty testów jednostkowych, w których</w:t>
+        <w:t xml:space="preserve"> wpływ na to może mieć niezwykle wysoka wydajność, oraz łatwość konfiguracji, co perfekcyjnie wpasowuje się w </w:t>
+      </w:r>
+      <w:r>
+        <w:t>projekty,</w:t>
+      </w:r>
+      <w:r>
+        <w:t xml:space="preserve"> w których ilość funkcji dostępnych w bazie danych oraz jej zaawansowanie nie gra pierwszej roli. Dobrym adresatem są również omówione </w:t>
+      </w:r>
+      <w:r>
+        <w:lastRenderedPageBreak/>
+        <w:t>wcześniej fragmenty testów jednostkowych, w których</w:t>
       </w:r>
       <w:r>
         <w:t xml:space="preserve"> ważna jest</w:t>
@@ -5733,20 +6892,24 @@
       </w:r>
       <w:r>
         <w:rPr>
-          <w:rStyle w:val="Odwoanieprzypisudolnego"/>
-        </w:rPr>
-        <w:footnoteReference w:id="8"/>
+          <w:rStyle w:val="FootnoteReference"/>
+        </w:rPr>
+        <w:footnoteReference w:id="10"/>
       </w:r>
       <w:r>
         <w:t xml:space="preserve">. Jako </w:t>
       </w:r>
       <w:r>
         <w:br/>
-        <w:t xml:space="preserve">alternatywę podają odpowiednio ustawione kontenery Docker’owe oraz poprawnie postawioną na nich bazy danych „z prawdziwego zdarzenia”. Jako argumenty przeciwko korzystaniu z plikowych baz danych podają to, że użytkownik nie ma całkowitego kontaktu </w:t>
-      </w:r>
-      <w:r>
-        <w:lastRenderedPageBreak/>
-        <w:t>z prawdziwym produktem, a jedynie jego imitacją</w:t>
+        <w:t xml:space="preserve">alternatywę podają odpowiednio ustawione kontenery </w:t>
+      </w:r>
+      <w:proofErr w:type="spellStart"/>
+      <w:r>
+        <w:t>Docker’owe</w:t>
+      </w:r>
+      <w:proofErr w:type="spellEnd"/>
+      <w:r>
+        <w:t xml:space="preserve"> oraz poprawnie postawioną na nich bazy danych „z prawdziwego zdarzenia”. Jako argumenty przeciwko korzystaniu z plikowych baz danych podają to, że użytkownik nie ma całkowitego kontaktu z prawdziwym produktem, a jedynie jego imitacją</w:t>
       </w:r>
       <w:r>
         <w:t>, przez co nie jest możliwe całkowite oddanie realnego zachowania</w:t>
@@ -5755,7 +6918,19 @@
         <w:t xml:space="preserve">. </w:t>
       </w:r>
       <w:r>
-        <w:t xml:space="preserve">Pomimo przedstawianych faktów wydaję się, że wygoda jaką oferuję baza ustawiona w plikach systemowych, oraz brak przymusu w dodatkowej konfiguracji, jest wystarczający aby w dalszym ciągu korzystać z baz typu H2, nawet w przypadku gdy na produkcyjnych środowiskach nie są one wykorzystywane. </w:t>
+        <w:t xml:space="preserve">Pomimo przedstawianych faktów wydaję się, że wygoda jaką oferuję baza ustawiona w plikach systemowych, oraz brak przymusu w dodatkowej konfiguracji, jest </w:t>
+      </w:r>
+      <w:r>
+        <w:t>wystarczający,</w:t>
+      </w:r>
+      <w:r>
+        <w:t xml:space="preserve"> aby w dalszym ciągu korzystać z baz typu H2, nawet w </w:t>
+      </w:r>
+      <w:r>
+        <w:t>przypadku,</w:t>
+      </w:r>
+      <w:r>
+        <w:t xml:space="preserve"> gdy na produkcyjnych środowiskach nie są one wykorzystywane. </w:t>
       </w:r>
     </w:p>
     <w:p>
@@ -5790,6 +6965,7 @@
         </w:rPr>
       </w:pPr>
       <w:bookmarkStart w:id="17" w:name="_Toc88685733"/>
+      <w:proofErr w:type="spellStart"/>
       <w:r>
         <w:rPr>
           <w:szCs w:val="24"/>
@@ -5797,6 +6973,7 @@
         <w:t>IntelliJ</w:t>
       </w:r>
       <w:bookmarkEnd w:id="17"/>
+      <w:proofErr w:type="spellEnd"/>
     </w:p>
     <w:p>
       <w:pPr>
@@ -5810,13 +6987,29 @@
         </w:rPr>
       </w:pPr>
       <w:bookmarkStart w:id="18" w:name="_Toc88685734"/>
+      <w:proofErr w:type="spellStart"/>
       <w:r>
         <w:rPr>
           <w:szCs w:val="24"/>
         </w:rPr>
-        <w:t>VisualStudio Code</w:t>
+        <w:t>VisualStudio</w:t>
+      </w:r>
+      <w:proofErr w:type="spellEnd"/>
+      <w:r>
+        <w:rPr>
+          <w:szCs w:val="24"/>
+        </w:rPr>
+        <w:t xml:space="preserve"> </w:t>
+      </w:r>
+      <w:proofErr w:type="spellStart"/>
+      <w:r>
+        <w:rPr>
+          <w:szCs w:val="24"/>
+        </w:rPr>
+        <w:t>Code</w:t>
       </w:r>
       <w:bookmarkEnd w:id="18"/>
+      <w:proofErr w:type="spellEnd"/>
     </w:p>
     <w:p>
       <w:pPr>
@@ -5903,6 +7096,52 @@
         <w:t>Docker</w:t>
       </w:r>
       <w:bookmarkEnd w:id="22"/>
+    </w:p>
+    <w:p>
+      <w:pPr>
+        <w:pStyle w:val="Nagowekalelepszy"/>
+        <w:numPr>
+          <w:ilvl w:val="2"/>
+          <w:numId w:val="5"/>
+        </w:numPr>
+        <w:rPr>
+          <w:szCs w:val="24"/>
+        </w:rPr>
+      </w:pPr>
+      <w:r>
+        <w:rPr>
+          <w:szCs w:val="24"/>
+        </w:rPr>
+        <w:t xml:space="preserve">GitHub </w:t>
+      </w:r>
+      <w:proofErr w:type="spellStart"/>
+      <w:r>
+        <w:rPr>
+          <w:szCs w:val="24"/>
+        </w:rPr>
+        <w:t>Actions</w:t>
+      </w:r>
+      <w:proofErr w:type="spellEnd"/>
+    </w:p>
+    <w:p>
+      <w:pPr>
+        <w:pStyle w:val="Nagowekalelepszy"/>
+        <w:numPr>
+          <w:ilvl w:val="2"/>
+          <w:numId w:val="5"/>
+        </w:numPr>
+        <w:rPr>
+          <w:szCs w:val="24"/>
+        </w:rPr>
+      </w:pPr>
+      <w:proofErr w:type="spellStart"/>
+      <w:r>
+        <w:rPr>
+          <w:szCs w:val="24"/>
+        </w:rPr>
+        <w:t>Gradle</w:t>
+      </w:r>
+      <w:proofErr w:type="spellEnd"/>
     </w:p>
     <w:p>
       <w:pPr>
@@ -6105,7 +7344,7 @@
     <w:sdtContent>
       <w:p>
         <w:pPr>
-          <w:pStyle w:val="Stopka"/>
+          <w:pStyle w:val="Footer"/>
         </w:pPr>
         <w:r>
           <w:fldChar w:fldCharType="begin"/>
@@ -6142,7 +7381,7 @@
     <w:sdtContent>
       <w:p>
         <w:pPr>
-          <w:pStyle w:val="Stopka"/>
+          <w:pStyle w:val="Footer"/>
           <w:jc w:val="right"/>
         </w:pPr>
         <w:r>
@@ -6185,14 +7424,14 @@
   <w:footnote w:id="1">
     <w:p>
       <w:pPr>
-        <w:pStyle w:val="Tekstprzypisudolnego"/>
+        <w:pStyle w:val="FootnoteText"/>
         <w:rPr>
           <w:rFonts w:ascii="Calibri" w:hAnsi="Calibri" w:cs="Calibri"/>
         </w:rPr>
       </w:pPr>
       <w:r>
         <w:rPr>
-          <w:rStyle w:val="Odwoanieprzypisudolnego"/>
+          <w:rStyle w:val="FootnoteReference"/>
           <w:rFonts w:ascii="Calibri" w:hAnsi="Calibri" w:cs="Calibri"/>
         </w:rPr>
         <w:footnoteRef/>
@@ -6208,14 +7447,14 @@
   <w:footnote w:id="2">
     <w:p>
       <w:pPr>
-        <w:pStyle w:val="Tekstprzypisudolnego"/>
+        <w:pStyle w:val="FootnoteText"/>
         <w:rPr>
           <w:rFonts w:ascii="Calibri" w:hAnsi="Calibri" w:cs="Calibri"/>
         </w:rPr>
       </w:pPr>
       <w:r>
         <w:rPr>
-          <w:rStyle w:val="Odwoanieprzypisudolnego"/>
+          <w:rStyle w:val="FootnoteReference"/>
           <w:rFonts w:ascii="Calibri" w:hAnsi="Calibri" w:cs="Calibri"/>
         </w:rPr>
         <w:footnoteRef/>
@@ -6267,14 +7506,14 @@
   <w:footnote w:id="3">
     <w:p>
       <w:pPr>
-        <w:pStyle w:val="Tekstprzypisudolnego"/>
+        <w:pStyle w:val="FootnoteText"/>
         <w:rPr>
           <w:rFonts w:ascii="Calibri" w:hAnsi="Calibri" w:cs="Calibri"/>
         </w:rPr>
       </w:pPr>
       <w:r>
         <w:rPr>
-          <w:rStyle w:val="Odwoanieprzypisudolnego"/>
+          <w:rStyle w:val="FootnoteReference"/>
           <w:rFonts w:ascii="Calibri" w:hAnsi="Calibri" w:cs="Calibri"/>
         </w:rPr>
         <w:footnoteRef/>
@@ -6320,96 +7559,82 @@
   <w:footnote w:id="4">
     <w:p>
       <w:pPr>
-        <w:pStyle w:val="Tekstprzypisudolnego"/>
-        <w:rPr>
-          <w:rFonts w:ascii="Calibri" w:hAnsi="Calibri" w:cs="Calibri"/>
-        </w:rPr>
-      </w:pPr>
-      <w:r>
-        <w:rPr>
-          <w:rStyle w:val="Odwoanieprzypisudolnego"/>
-          <w:rFonts w:ascii="Calibri" w:hAnsi="Calibri" w:cs="Calibri"/>
+        <w:pStyle w:val="FootnoteText"/>
+        <w:rPr>
+          <w:lang w:val="en-US"/>
+        </w:rPr>
+      </w:pPr>
+      <w:r>
+        <w:rPr>
+          <w:rStyle w:val="FootnoteReference"/>
         </w:rPr>
         <w:footnoteRef/>
       </w:r>
       <w:r>
         <w:rPr>
-          <w:rFonts w:ascii="Calibri" w:hAnsi="Calibri" w:cs="Calibri"/>
-        </w:rPr>
-        <w:t xml:space="preserve"> Microsoft; Różnice </w:t>
-      </w:r>
-      <w:r>
-        <w:rPr>
-          <w:rFonts w:ascii="Calibri" w:hAnsi="Calibri" w:cs="Calibri"/>
-        </w:rPr>
-        <w:t xml:space="preserve">w </w:t>
-      </w:r>
-      <w:r>
-        <w:rPr>
-          <w:rFonts w:ascii="Calibri" w:hAnsi="Calibri" w:cs="Calibri"/>
-        </w:rPr>
-        <w:t xml:space="preserve">TypeScript </w:t>
-      </w:r>
-      <w:r>
-        <w:rPr>
-          <w:rFonts w:ascii="Calibri" w:hAnsi="Calibri" w:cs="Calibri"/>
-        </w:rPr>
-        <w:t>https://www.typescriptlang.org/</w:t>
-      </w:r>
-      <w:r>
-        <w:rPr>
-          <w:rFonts w:ascii="Calibri" w:hAnsi="Calibri" w:cs="Calibri"/>
-        </w:rPr>
-        <w:t>; dostęp 21.11.2021</w:t>
+          <w:lang w:val="en-US"/>
+        </w:rPr>
+        <w:t xml:space="preserve"> Chris Schaefer, Clarence H</w:t>
+      </w:r>
+      <w:r>
+        <w:rPr>
+          <w:lang w:val="en-US"/>
+        </w:rPr>
+        <w:t>o i Rob Harrop; Typy ziaren w Spring; Pro Spring - Apress</w:t>
       </w:r>
     </w:p>
   </w:footnote>
   <w:footnote w:id="5">
     <w:p>
       <w:pPr>
-        <w:pStyle w:val="Tekstprzypisudolnego"/>
-        <w:rPr>
-          <w:rFonts w:ascii="Calibri" w:hAnsi="Calibri" w:cs="Calibri"/>
-        </w:rPr>
-      </w:pPr>
-      <w:r>
-        <w:rPr>
-          <w:rStyle w:val="Odwoanieprzypisudolnego"/>
-          <w:rFonts w:ascii="Calibri" w:hAnsi="Calibri" w:cs="Calibri"/>
+        <w:pStyle w:val="FootnoteText"/>
+        <w:rPr>
+          <w:lang w:val="en-US"/>
+        </w:rPr>
+      </w:pPr>
+      <w:r>
+        <w:rPr>
+          <w:rStyle w:val="FootnoteReference"/>
         </w:rPr>
         <w:footnoteRef/>
       </w:r>
       <w:r>
         <w:rPr>
-          <w:rFonts w:ascii="Calibri" w:hAnsi="Calibri" w:cs="Calibri"/>
-        </w:rPr>
-        <w:t xml:space="preserve"> </w:t>
-      </w:r>
-      <w:r>
-        <w:rPr>
-          <w:rFonts w:ascii="Calibri" w:hAnsi="Calibri" w:cs="Calibri"/>
-        </w:rPr>
-        <w:t xml:space="preserve">React; Dodanie TypeScript do aplikacji; </w:t>
-      </w:r>
-      <w:r>
-        <w:rPr>
-          <w:rFonts w:ascii="Calibri" w:hAnsi="Calibri" w:cs="Calibri"/>
-        </w:rPr>
-        <w:t>https://create-react-app.dev/docs/adding-typescript/; dostęp 21.11.2021</w:t>
+          <w:lang w:val="en-US"/>
+        </w:rPr>
+        <w:t xml:space="preserve"> Jeff Linwood</w:t>
+      </w:r>
+      <w:r>
+        <w:rPr>
+          <w:lang w:val="en-US"/>
+        </w:rPr>
+        <w:t xml:space="preserve">. </w:t>
+      </w:r>
+      <w:r>
+        <w:rPr>
+          <w:lang w:val="en-US"/>
+        </w:rPr>
+        <w:t>Dave M</w:t>
+      </w:r>
+      <w:r>
+        <w:rPr>
+          <w:lang w:val="en-US"/>
+        </w:rPr>
+        <w:t>inter; Adnotacje w Hibernate; Beginning Hibernate</w:t>
       </w:r>
     </w:p>
   </w:footnote>
   <w:footnote w:id="6">
     <w:p>
       <w:pPr>
-        <w:pStyle w:val="Tekstprzypisudolnego"/>
+        <w:pStyle w:val="FootnoteText"/>
         <w:rPr>
           <w:rFonts w:ascii="Calibri" w:hAnsi="Calibri" w:cs="Calibri"/>
         </w:rPr>
       </w:pPr>
       <w:r>
         <w:rPr>
-          <w:rStyle w:val="Odwoanieprzypisudolnego"/>
+          <w:rStyle w:val="FootnoteReference"/>
           <w:rFonts w:ascii="Calibri" w:hAnsi="Calibri" w:cs="Calibri"/>
         </w:rPr>
         <w:footnoteRef/>
@@ -6418,69 +7643,145 @@
         <w:rPr>
           <w:rFonts w:ascii="Calibri" w:hAnsi="Calibri" w:cs="Calibri"/>
         </w:rPr>
-        <w:t xml:space="preserve"> Solid IT; Ranking popularności baz </w:t>
+        <w:t xml:space="preserve"> Microsoft; Różnice </w:t>
       </w:r>
       <w:r>
         <w:rPr>
           <w:rFonts w:ascii="Calibri" w:hAnsi="Calibri" w:cs="Calibri"/>
         </w:rPr>
-        <w:t xml:space="preserve">danych; </w:t>
+        <w:t xml:space="preserve">w </w:t>
       </w:r>
       <w:r>
         <w:rPr>
           <w:rFonts w:ascii="Calibri" w:hAnsi="Calibri" w:cs="Calibri"/>
         </w:rPr>
-        <w:t>https://db-engines.com/en/ranking; dostęp 24.11.2021</w:t>
+        <w:t xml:space="preserve">TypeScript </w:t>
+      </w:r>
+      <w:r>
+        <w:rPr>
+          <w:rFonts w:ascii="Calibri" w:hAnsi="Calibri" w:cs="Calibri"/>
+        </w:rPr>
+        <w:t>https://www.typescriptlang.org/</w:t>
+      </w:r>
+      <w:r>
+        <w:rPr>
+          <w:rFonts w:ascii="Calibri" w:hAnsi="Calibri" w:cs="Calibri"/>
+        </w:rPr>
+        <w:t>; dostęp 21.11.2021</w:t>
       </w:r>
     </w:p>
   </w:footnote>
   <w:footnote w:id="7">
     <w:p>
       <w:pPr>
-        <w:pStyle w:val="Tekstprzypisudolnego"/>
-      </w:pPr>
-      <w:r>
-        <w:rPr>
-          <w:rStyle w:val="Odwoanieprzypisudolnego"/>
+        <w:pStyle w:val="FootnoteText"/>
+        <w:rPr>
+          <w:rFonts w:ascii="Calibri" w:hAnsi="Calibri" w:cs="Calibri"/>
+        </w:rPr>
+      </w:pPr>
+      <w:r>
+        <w:rPr>
+          <w:rStyle w:val="FootnoteReference"/>
+          <w:rFonts w:ascii="Calibri" w:hAnsi="Calibri" w:cs="Calibri"/>
         </w:rPr>
         <w:footnoteRef/>
       </w:r>
       <w:r>
-        <w:t xml:space="preserve"> PostgreSQL; Strona główna PostgreSQL; </w:t>
-      </w:r>
-      <w:r>
-        <w:t>https://www.postgresql.org/</w:t>
-      </w:r>
-      <w:r>
-        <w:t xml:space="preserve"> dostęp 24.11.2021</w:t>
+        <w:rPr>
+          <w:rFonts w:ascii="Calibri" w:hAnsi="Calibri" w:cs="Calibri"/>
+        </w:rPr>
+        <w:t xml:space="preserve"> </w:t>
+      </w:r>
+      <w:r>
+        <w:rPr>
+          <w:rFonts w:ascii="Calibri" w:hAnsi="Calibri" w:cs="Calibri"/>
+        </w:rPr>
+        <w:t xml:space="preserve">React; Dodanie TypeScript do aplikacji; </w:t>
+      </w:r>
+      <w:r>
+        <w:rPr>
+          <w:rFonts w:ascii="Calibri" w:hAnsi="Calibri" w:cs="Calibri"/>
+        </w:rPr>
+        <w:t>https://create-react-app.dev/docs/adding-typescript/; dostęp 21.11.2021</w:t>
       </w:r>
     </w:p>
   </w:footnote>
   <w:footnote w:id="8">
     <w:p>
       <w:pPr>
-        <w:pStyle w:val="Tekstprzypisudolnego"/>
-      </w:pPr>
-      <w:r>
-        <w:rPr>
-          <w:rStyle w:val="Odwoanieprzypisudolnego"/>
+        <w:pStyle w:val="FootnoteText"/>
+        <w:rPr>
+          <w:rFonts w:ascii="Calibri" w:hAnsi="Calibri" w:cs="Calibri"/>
+        </w:rPr>
+      </w:pPr>
+      <w:r>
+        <w:rPr>
+          <w:rStyle w:val="FootnoteReference"/>
+          <w:rFonts w:ascii="Calibri" w:hAnsi="Calibri" w:cs="Calibri"/>
         </w:rPr>
         <w:footnoteRef/>
       </w:r>
       <w:r>
+        <w:rPr>
+          <w:rFonts w:ascii="Calibri" w:hAnsi="Calibri" w:cs="Calibri"/>
+        </w:rPr>
+        <w:t xml:space="preserve"> Solid IT; Ranking popularności baz </w:t>
+      </w:r>
+      <w:r>
+        <w:rPr>
+          <w:rFonts w:ascii="Calibri" w:hAnsi="Calibri" w:cs="Calibri"/>
+        </w:rPr>
+        <w:t xml:space="preserve">danych; </w:t>
+      </w:r>
+      <w:r>
+        <w:rPr>
+          <w:rFonts w:ascii="Calibri" w:hAnsi="Calibri" w:cs="Calibri"/>
+        </w:rPr>
+        <w:t>https://db-engines.com/en/ranking; dostęp 24.11.2021</w:t>
+      </w:r>
+    </w:p>
+  </w:footnote>
+  <w:footnote w:id="9">
+    <w:p>
+      <w:pPr>
+        <w:pStyle w:val="FootnoteText"/>
+      </w:pPr>
+      <w:r>
+        <w:rPr>
+          <w:rStyle w:val="FootnoteReference"/>
+        </w:rPr>
+        <w:footnoteRef/>
+      </w:r>
+      <w:r>
+        <w:t xml:space="preserve"> PostgreSQL; Strona główna PostgreSQL; </w:t>
+      </w:r>
+      <w:r>
+        <w:t>https://www.postgresql.org/</w:t>
+      </w:r>
+      <w:r>
+        <w:t xml:space="preserve"> dostęp 24.11.2021</w:t>
+      </w:r>
+    </w:p>
+  </w:footnote>
+  <w:footnote w:id="10">
+    <w:p>
+      <w:pPr>
+        <w:pStyle w:val="FootnoteText"/>
+      </w:pPr>
+      <w:r>
+        <w:rPr>
+          <w:rStyle w:val="FootnoteReference"/>
+        </w:rPr>
+        <w:footnoteRef/>
+      </w:r>
+      <w:r>
         <w:t xml:space="preserve"> </w:t>
       </w:r>
       <w:r>
         <w:rPr>
           <w:rFonts w:ascii="Calibri" w:hAnsi="Calibri" w:cs="Calibri"/>
         </w:rPr>
-        <w:t xml:space="preserve">Philipp Hauer; Dlaczego nie warto używać baz plikowych do testów; </w:t>
-      </w:r>
-      <w:r>
-        <w:rPr>
-          <w:rFonts w:ascii="Calibri" w:hAnsi="Calibri" w:cs="Calibri"/>
-        </w:rPr>
-        <w:t>https://phauer.com/2017/dont-use-in-memory-databases-tests-h2/</w:t>
+        <w:t>Philipp Hauer; Dlaczego nie warto używać baz plikowych do testów; https://phauer.com/2017/dont-use-in-memory-databases-tests-h2/</w:t>
       </w:r>
     </w:p>
   </w:footnote>
@@ -7281,6 +8582,119 @@
     </w:lvl>
   </w:abstractNum>
   <w:abstractNum w:abstractNumId="7" w15:restartNumberingAfterBreak="0">
+    <w:nsid w:val="337A0E31"/>
+    <w:multiLevelType w:val="hybridMultilevel"/>
+    <w:tmpl w:val="439C1338"/>
+    <w:lvl w:ilvl="0" w:tplc="08090001">
+      <w:start w:val="1"/>
+      <w:numFmt w:val="bullet"/>
+      <w:lvlText w:val=""/>
+      <w:lvlJc w:val="left"/>
+      <w:pPr>
+        <w:ind w:left="720" w:hanging="360"/>
+      </w:pPr>
+      <w:rPr>
+        <w:rFonts w:ascii="Symbol" w:hAnsi="Symbol" w:hint="default"/>
+      </w:rPr>
+    </w:lvl>
+    <w:lvl w:ilvl="1" w:tplc="08090003" w:tentative="1">
+      <w:start w:val="1"/>
+      <w:numFmt w:val="bullet"/>
+      <w:lvlText w:val="o"/>
+      <w:lvlJc w:val="left"/>
+      <w:pPr>
+        <w:ind w:left="1440" w:hanging="360"/>
+      </w:pPr>
+      <w:rPr>
+        <w:rFonts w:ascii="Courier New" w:hAnsi="Courier New" w:cs="Courier New" w:hint="default"/>
+      </w:rPr>
+    </w:lvl>
+    <w:lvl w:ilvl="2" w:tplc="08090005" w:tentative="1">
+      <w:start w:val="1"/>
+      <w:numFmt w:val="bullet"/>
+      <w:lvlText w:val=""/>
+      <w:lvlJc w:val="left"/>
+      <w:pPr>
+        <w:ind w:left="2160" w:hanging="360"/>
+      </w:pPr>
+      <w:rPr>
+        <w:rFonts w:ascii="Wingdings" w:hAnsi="Wingdings" w:hint="default"/>
+      </w:rPr>
+    </w:lvl>
+    <w:lvl w:ilvl="3" w:tplc="08090001" w:tentative="1">
+      <w:start w:val="1"/>
+      <w:numFmt w:val="bullet"/>
+      <w:lvlText w:val=""/>
+      <w:lvlJc w:val="left"/>
+      <w:pPr>
+        <w:ind w:left="2880" w:hanging="360"/>
+      </w:pPr>
+      <w:rPr>
+        <w:rFonts w:ascii="Symbol" w:hAnsi="Symbol" w:hint="default"/>
+      </w:rPr>
+    </w:lvl>
+    <w:lvl w:ilvl="4" w:tplc="08090003" w:tentative="1">
+      <w:start w:val="1"/>
+      <w:numFmt w:val="bullet"/>
+      <w:lvlText w:val="o"/>
+      <w:lvlJc w:val="left"/>
+      <w:pPr>
+        <w:ind w:left="3600" w:hanging="360"/>
+      </w:pPr>
+      <w:rPr>
+        <w:rFonts w:ascii="Courier New" w:hAnsi="Courier New" w:cs="Courier New" w:hint="default"/>
+      </w:rPr>
+    </w:lvl>
+    <w:lvl w:ilvl="5" w:tplc="08090005" w:tentative="1">
+      <w:start w:val="1"/>
+      <w:numFmt w:val="bullet"/>
+      <w:lvlText w:val=""/>
+      <w:lvlJc w:val="left"/>
+      <w:pPr>
+        <w:ind w:left="4320" w:hanging="360"/>
+      </w:pPr>
+      <w:rPr>
+        <w:rFonts w:ascii="Wingdings" w:hAnsi="Wingdings" w:hint="default"/>
+      </w:rPr>
+    </w:lvl>
+    <w:lvl w:ilvl="6" w:tplc="08090001" w:tentative="1">
+      <w:start w:val="1"/>
+      <w:numFmt w:val="bullet"/>
+      <w:lvlText w:val=""/>
+      <w:lvlJc w:val="left"/>
+      <w:pPr>
+        <w:ind w:left="5040" w:hanging="360"/>
+      </w:pPr>
+      <w:rPr>
+        <w:rFonts w:ascii="Symbol" w:hAnsi="Symbol" w:hint="default"/>
+      </w:rPr>
+    </w:lvl>
+    <w:lvl w:ilvl="7" w:tplc="08090003" w:tentative="1">
+      <w:start w:val="1"/>
+      <w:numFmt w:val="bullet"/>
+      <w:lvlText w:val="o"/>
+      <w:lvlJc w:val="left"/>
+      <w:pPr>
+        <w:ind w:left="5760" w:hanging="360"/>
+      </w:pPr>
+      <w:rPr>
+        <w:rFonts w:ascii="Courier New" w:hAnsi="Courier New" w:cs="Courier New" w:hint="default"/>
+      </w:rPr>
+    </w:lvl>
+    <w:lvl w:ilvl="8" w:tplc="08090005" w:tentative="1">
+      <w:start w:val="1"/>
+      <w:numFmt w:val="bullet"/>
+      <w:lvlText w:val=""/>
+      <w:lvlJc w:val="left"/>
+      <w:pPr>
+        <w:ind w:left="6480" w:hanging="360"/>
+      </w:pPr>
+      <w:rPr>
+        <w:rFonts w:ascii="Wingdings" w:hAnsi="Wingdings" w:hint="default"/>
+      </w:rPr>
+    </w:lvl>
+  </w:abstractNum>
+  <w:abstractNum w:abstractNumId="8" w15:restartNumberingAfterBreak="0">
     <w:nsid w:val="38A1387A"/>
     <w:multiLevelType w:val="hybridMultilevel"/>
     <w:tmpl w:val="D728BD80"/>
@@ -7393,7 +8807,7 @@
       </w:rPr>
     </w:lvl>
   </w:abstractNum>
-  <w:abstractNum w:abstractNumId="8" w15:restartNumberingAfterBreak="0">
+  <w:abstractNum w:abstractNumId="9" w15:restartNumberingAfterBreak="0">
     <w:nsid w:val="394A7EED"/>
     <w:multiLevelType w:val="multilevel"/>
     <w:tmpl w:val="3C2E38E4"/>
@@ -7482,7 +8896,7 @@
       </w:pPr>
     </w:lvl>
   </w:abstractNum>
-  <w:abstractNum w:abstractNumId="9" w15:restartNumberingAfterBreak="0">
+  <w:abstractNum w:abstractNumId="10" w15:restartNumberingAfterBreak="0">
     <w:nsid w:val="3A2428C8"/>
     <w:multiLevelType w:val="hybridMultilevel"/>
     <w:tmpl w:val="5964C4EC"/>
@@ -7595,7 +9009,7 @@
       </w:rPr>
     </w:lvl>
   </w:abstractNum>
-  <w:abstractNum w:abstractNumId="10" w15:restartNumberingAfterBreak="0">
+  <w:abstractNum w:abstractNumId="11" w15:restartNumberingAfterBreak="0">
     <w:nsid w:val="3AF33EDD"/>
     <w:multiLevelType w:val="hybridMultilevel"/>
     <w:tmpl w:val="B1CA1210"/>
@@ -7708,7 +9122,7 @@
       </w:rPr>
     </w:lvl>
   </w:abstractNum>
-  <w:abstractNum w:abstractNumId="11" w15:restartNumberingAfterBreak="0">
+  <w:abstractNum w:abstractNumId="12" w15:restartNumberingAfterBreak="0">
     <w:nsid w:val="3FE20184"/>
     <w:multiLevelType w:val="hybridMultilevel"/>
     <w:tmpl w:val="B7002C44"/>
@@ -7821,7 +9235,7 @@
       </w:rPr>
     </w:lvl>
   </w:abstractNum>
-  <w:abstractNum w:abstractNumId="12" w15:restartNumberingAfterBreak="0">
+  <w:abstractNum w:abstractNumId="13" w15:restartNumberingAfterBreak="0">
     <w:nsid w:val="43473F40"/>
     <w:multiLevelType w:val="hybridMultilevel"/>
     <w:tmpl w:val="93F0EFCC"/>
@@ -7934,7 +9348,7 @@
       </w:rPr>
     </w:lvl>
   </w:abstractNum>
-  <w:abstractNum w:abstractNumId="13" w15:restartNumberingAfterBreak="0">
+  <w:abstractNum w:abstractNumId="14" w15:restartNumberingAfterBreak="0">
     <w:nsid w:val="481A5E26"/>
     <w:multiLevelType w:val="hybridMultilevel"/>
     <w:tmpl w:val="4080B9AE"/>
@@ -8047,7 +9461,7 @@
       </w:rPr>
     </w:lvl>
   </w:abstractNum>
-  <w:abstractNum w:abstractNumId="14" w15:restartNumberingAfterBreak="0">
+  <w:abstractNum w:abstractNumId="15" w15:restartNumberingAfterBreak="0">
     <w:nsid w:val="4BE6729B"/>
     <w:multiLevelType w:val="hybridMultilevel"/>
     <w:tmpl w:val="C3BED10C"/>
@@ -8160,7 +9574,7 @@
       </w:rPr>
     </w:lvl>
   </w:abstractNum>
-  <w:abstractNum w:abstractNumId="15" w15:restartNumberingAfterBreak="0">
+  <w:abstractNum w:abstractNumId="16" w15:restartNumberingAfterBreak="0">
     <w:nsid w:val="57B21584"/>
     <w:multiLevelType w:val="hybridMultilevel"/>
     <w:tmpl w:val="1C6CAAFE"/>
@@ -8273,7 +9687,7 @@
       </w:rPr>
     </w:lvl>
   </w:abstractNum>
-  <w:abstractNum w:abstractNumId="16" w15:restartNumberingAfterBreak="0">
+  <w:abstractNum w:abstractNumId="17" w15:restartNumberingAfterBreak="0">
     <w:nsid w:val="58BE3F4C"/>
     <w:multiLevelType w:val="hybridMultilevel"/>
     <w:tmpl w:val="2D1861E0"/>
@@ -8386,7 +9800,7 @@
       </w:rPr>
     </w:lvl>
   </w:abstractNum>
-  <w:abstractNum w:abstractNumId="17" w15:restartNumberingAfterBreak="0">
+  <w:abstractNum w:abstractNumId="18" w15:restartNumberingAfterBreak="0">
     <w:nsid w:val="614D1F62"/>
     <w:multiLevelType w:val="hybridMultilevel"/>
     <w:tmpl w:val="51242272"/>
@@ -8499,7 +9913,120 @@
       </w:rPr>
     </w:lvl>
   </w:abstractNum>
-  <w:abstractNum w:abstractNumId="18" w15:restartNumberingAfterBreak="0">
+  <w:abstractNum w:abstractNumId="19" w15:restartNumberingAfterBreak="0">
+    <w:nsid w:val="620A6720"/>
+    <w:multiLevelType w:val="hybridMultilevel"/>
+    <w:tmpl w:val="F8543EA8"/>
+    <w:lvl w:ilvl="0" w:tplc="08090001">
+      <w:start w:val="1"/>
+      <w:numFmt w:val="bullet"/>
+      <w:lvlText w:val=""/>
+      <w:lvlJc w:val="left"/>
+      <w:pPr>
+        <w:ind w:left="720" w:hanging="360"/>
+      </w:pPr>
+      <w:rPr>
+        <w:rFonts w:ascii="Symbol" w:hAnsi="Symbol" w:hint="default"/>
+      </w:rPr>
+    </w:lvl>
+    <w:lvl w:ilvl="1" w:tplc="08090003" w:tentative="1">
+      <w:start w:val="1"/>
+      <w:numFmt w:val="bullet"/>
+      <w:lvlText w:val="o"/>
+      <w:lvlJc w:val="left"/>
+      <w:pPr>
+        <w:ind w:left="1440" w:hanging="360"/>
+      </w:pPr>
+      <w:rPr>
+        <w:rFonts w:ascii="Courier New" w:hAnsi="Courier New" w:cs="Courier New" w:hint="default"/>
+      </w:rPr>
+    </w:lvl>
+    <w:lvl w:ilvl="2" w:tplc="08090005" w:tentative="1">
+      <w:start w:val="1"/>
+      <w:numFmt w:val="bullet"/>
+      <w:lvlText w:val=""/>
+      <w:lvlJc w:val="left"/>
+      <w:pPr>
+        <w:ind w:left="2160" w:hanging="360"/>
+      </w:pPr>
+      <w:rPr>
+        <w:rFonts w:ascii="Wingdings" w:hAnsi="Wingdings" w:hint="default"/>
+      </w:rPr>
+    </w:lvl>
+    <w:lvl w:ilvl="3" w:tplc="08090001" w:tentative="1">
+      <w:start w:val="1"/>
+      <w:numFmt w:val="bullet"/>
+      <w:lvlText w:val=""/>
+      <w:lvlJc w:val="left"/>
+      <w:pPr>
+        <w:ind w:left="2880" w:hanging="360"/>
+      </w:pPr>
+      <w:rPr>
+        <w:rFonts w:ascii="Symbol" w:hAnsi="Symbol" w:hint="default"/>
+      </w:rPr>
+    </w:lvl>
+    <w:lvl w:ilvl="4" w:tplc="08090003" w:tentative="1">
+      <w:start w:val="1"/>
+      <w:numFmt w:val="bullet"/>
+      <w:lvlText w:val="o"/>
+      <w:lvlJc w:val="left"/>
+      <w:pPr>
+        <w:ind w:left="3600" w:hanging="360"/>
+      </w:pPr>
+      <w:rPr>
+        <w:rFonts w:ascii="Courier New" w:hAnsi="Courier New" w:cs="Courier New" w:hint="default"/>
+      </w:rPr>
+    </w:lvl>
+    <w:lvl w:ilvl="5" w:tplc="08090005" w:tentative="1">
+      <w:start w:val="1"/>
+      <w:numFmt w:val="bullet"/>
+      <w:lvlText w:val=""/>
+      <w:lvlJc w:val="left"/>
+      <w:pPr>
+        <w:ind w:left="4320" w:hanging="360"/>
+      </w:pPr>
+      <w:rPr>
+        <w:rFonts w:ascii="Wingdings" w:hAnsi="Wingdings" w:hint="default"/>
+      </w:rPr>
+    </w:lvl>
+    <w:lvl w:ilvl="6" w:tplc="08090001" w:tentative="1">
+      <w:start w:val="1"/>
+      <w:numFmt w:val="bullet"/>
+      <w:lvlText w:val=""/>
+      <w:lvlJc w:val="left"/>
+      <w:pPr>
+        <w:ind w:left="5040" w:hanging="360"/>
+      </w:pPr>
+      <w:rPr>
+        <w:rFonts w:ascii="Symbol" w:hAnsi="Symbol" w:hint="default"/>
+      </w:rPr>
+    </w:lvl>
+    <w:lvl w:ilvl="7" w:tplc="08090003" w:tentative="1">
+      <w:start w:val="1"/>
+      <w:numFmt w:val="bullet"/>
+      <w:lvlText w:val="o"/>
+      <w:lvlJc w:val="left"/>
+      <w:pPr>
+        <w:ind w:left="5760" w:hanging="360"/>
+      </w:pPr>
+      <w:rPr>
+        <w:rFonts w:ascii="Courier New" w:hAnsi="Courier New" w:cs="Courier New" w:hint="default"/>
+      </w:rPr>
+    </w:lvl>
+    <w:lvl w:ilvl="8" w:tplc="08090005" w:tentative="1">
+      <w:start w:val="1"/>
+      <w:numFmt w:val="bullet"/>
+      <w:lvlText w:val=""/>
+      <w:lvlJc w:val="left"/>
+      <w:pPr>
+        <w:ind w:left="6480" w:hanging="360"/>
+      </w:pPr>
+      <w:rPr>
+        <w:rFonts w:ascii="Wingdings" w:hAnsi="Wingdings" w:hint="default"/>
+      </w:rPr>
+    </w:lvl>
+  </w:abstractNum>
+  <w:abstractNum w:abstractNumId="20" w15:restartNumberingAfterBreak="0">
     <w:nsid w:val="67575424"/>
     <w:multiLevelType w:val="multilevel"/>
     <w:tmpl w:val="0415001F"/>
@@ -8588,7 +10115,7 @@
       </w:pPr>
     </w:lvl>
   </w:abstractNum>
-  <w:abstractNum w:abstractNumId="19" w15:restartNumberingAfterBreak="0">
+  <w:abstractNum w:abstractNumId="21" w15:restartNumberingAfterBreak="0">
     <w:nsid w:val="68805519"/>
     <w:multiLevelType w:val="hybridMultilevel"/>
     <w:tmpl w:val="E1DC3A26"/>
@@ -8701,7 +10228,7 @@
       </w:rPr>
     </w:lvl>
   </w:abstractNum>
-  <w:abstractNum w:abstractNumId="20" w15:restartNumberingAfterBreak="0">
+  <w:abstractNum w:abstractNumId="22" w15:restartNumberingAfterBreak="0">
     <w:nsid w:val="736A779F"/>
     <w:multiLevelType w:val="hybridMultilevel"/>
     <w:tmpl w:val="D2720A1A"/>
@@ -8790,7 +10317,7 @@
       </w:pPr>
     </w:lvl>
   </w:abstractNum>
-  <w:abstractNum w:abstractNumId="21" w15:restartNumberingAfterBreak="0">
+  <w:abstractNum w:abstractNumId="23" w15:restartNumberingAfterBreak="0">
     <w:nsid w:val="74D97C36"/>
     <w:multiLevelType w:val="hybridMultilevel"/>
     <w:tmpl w:val="DC0A1ECC"/>
@@ -8903,7 +10430,7 @@
       </w:rPr>
     </w:lvl>
   </w:abstractNum>
-  <w:abstractNum w:abstractNumId="22" w15:restartNumberingAfterBreak="0">
+  <w:abstractNum w:abstractNumId="24" w15:restartNumberingAfterBreak="0">
     <w:nsid w:val="753254C2"/>
     <w:multiLevelType w:val="hybridMultilevel"/>
     <w:tmpl w:val="BA46A812"/>
@@ -9016,7 +10543,7 @@
       </w:rPr>
     </w:lvl>
   </w:abstractNum>
-  <w:abstractNum w:abstractNumId="23" w15:restartNumberingAfterBreak="0">
+  <w:abstractNum w:abstractNumId="25" w15:restartNumberingAfterBreak="0">
     <w:nsid w:val="7D2600FA"/>
     <w:multiLevelType w:val="hybridMultilevel"/>
     <w:tmpl w:val="5F4C7F1E"/>
@@ -9129,7 +10656,7 @@
       </w:rPr>
     </w:lvl>
   </w:abstractNum>
-  <w:abstractNum w:abstractNumId="24" w15:restartNumberingAfterBreak="0">
+  <w:abstractNum w:abstractNumId="26" w15:restartNumberingAfterBreak="0">
     <w:nsid w:val="7DAE5279"/>
     <w:multiLevelType w:val="multilevel"/>
     <w:tmpl w:val="7EB68A66"/>
@@ -9243,16 +10770,16 @@
     </w:lvl>
   </w:abstractNum>
   <w:num w:numId="1">
-    <w:abstractNumId w:val="18"/>
+    <w:abstractNumId w:val="20"/>
   </w:num>
   <w:num w:numId="2">
-    <w:abstractNumId w:val="8"/>
+    <w:abstractNumId w:val="9"/>
   </w:num>
   <w:num w:numId="3">
-    <w:abstractNumId w:val="20"/>
+    <w:abstractNumId w:val="22"/>
   </w:num>
   <w:num w:numId="4">
-    <w:abstractNumId w:val="24"/>
+    <w:abstractNumId w:val="26"/>
   </w:num>
   <w:num w:numId="5">
     <w:abstractNumId w:val="1"/>
@@ -9261,19 +10788,19 @@
     <w:abstractNumId w:val="2"/>
   </w:num>
   <w:num w:numId="7">
-    <w:abstractNumId w:val="17"/>
+    <w:abstractNumId w:val="18"/>
   </w:num>
   <w:num w:numId="8">
-    <w:abstractNumId w:val="9"/>
+    <w:abstractNumId w:val="10"/>
   </w:num>
   <w:num w:numId="9">
-    <w:abstractNumId w:val="15"/>
+    <w:abstractNumId w:val="16"/>
   </w:num>
   <w:num w:numId="10">
     <w:abstractNumId w:val="3"/>
   </w:num>
   <w:num w:numId="11">
-    <w:abstractNumId w:val="13"/>
+    <w:abstractNumId w:val="14"/>
   </w:num>
   <w:num w:numId="12">
     <w:abstractNumId w:val="4"/>
@@ -9282,40 +10809,46 @@
     <w:abstractNumId w:val="5"/>
   </w:num>
   <w:num w:numId="14">
-    <w:abstractNumId w:val="10"/>
+    <w:abstractNumId w:val="11"/>
   </w:num>
   <w:num w:numId="15">
-    <w:abstractNumId w:val="19"/>
+    <w:abstractNumId w:val="21"/>
   </w:num>
   <w:num w:numId="16">
-    <w:abstractNumId w:val="11"/>
+    <w:abstractNumId w:val="12"/>
   </w:num>
   <w:num w:numId="17">
-    <w:abstractNumId w:val="14"/>
+    <w:abstractNumId w:val="15"/>
   </w:num>
   <w:num w:numId="18">
-    <w:abstractNumId w:val="21"/>
+    <w:abstractNumId w:val="23"/>
   </w:num>
   <w:num w:numId="19">
-    <w:abstractNumId w:val="22"/>
+    <w:abstractNumId w:val="24"/>
   </w:num>
   <w:num w:numId="20">
-    <w:abstractNumId w:val="7"/>
+    <w:abstractNumId w:val="8"/>
   </w:num>
   <w:num w:numId="21">
-    <w:abstractNumId w:val="16"/>
+    <w:abstractNumId w:val="17"/>
   </w:num>
   <w:num w:numId="22">
-    <w:abstractNumId w:val="12"/>
+    <w:abstractNumId w:val="13"/>
   </w:num>
   <w:num w:numId="23">
     <w:abstractNumId w:val="6"/>
   </w:num>
   <w:num w:numId="24">
-    <w:abstractNumId w:val="23"/>
+    <w:abstractNumId w:val="25"/>
   </w:num>
   <w:num w:numId="25">
     <w:abstractNumId w:val="0"/>
+  </w:num>
+  <w:num w:numId="26">
+    <w:abstractNumId w:val="19"/>
+  </w:num>
+  <w:num w:numId="27">
+    <w:abstractNumId w:val="7"/>
   </w:num>
 </w:numbering>
 </file>
@@ -9714,7 +11247,7 @@
     <w:lsdException w:name="Unresolved Mention" w:semiHidden="1" w:unhideWhenUsed="1"/>
     <w:lsdException w:name="Smart Link" w:semiHidden="1" w:unhideWhenUsed="1"/>
   </w:latentStyles>
-  <w:style w:type="paragraph" w:default="1" w:styleId="Normalny">
+  <w:style w:type="paragraph" w:default="1" w:styleId="Normal">
     <w:name w:val="Normal"/>
     <w:aliases w:val="Standardowy1"/>
     <w:qFormat/>
@@ -9723,11 +11256,11 @@
       <w:sz w:val="24"/>
     </w:rPr>
   </w:style>
-  <w:style w:type="paragraph" w:styleId="Nagwek1">
+  <w:style w:type="paragraph" w:styleId="Heading1">
     <w:name w:val="heading 1"/>
-    <w:basedOn w:val="Normalny"/>
-    <w:next w:val="Normalny"/>
-    <w:link w:val="Nagwek1Znak"/>
+    <w:basedOn w:val="Normal"/>
+    <w:next w:val="Normal"/>
+    <w:link w:val="Heading1Char"/>
     <w:uiPriority w:val="9"/>
     <w:qFormat/>
     <w:rsid w:val="00996122"/>
@@ -9744,12 +11277,13 @@
       <w:szCs w:val="32"/>
     </w:rPr>
   </w:style>
-  <w:style w:type="character" w:default="1" w:styleId="Domylnaczcionkaakapitu">
+  <w:style w:type="character" w:default="1" w:styleId="DefaultParagraphFont">
     <w:name w:val="Default Paragraph Font"/>
     <w:uiPriority w:val="1"/>
+    <w:semiHidden/>
     <w:unhideWhenUsed/>
   </w:style>
-  <w:style w:type="table" w:default="1" w:styleId="Standardowy">
+  <w:style w:type="table" w:default="1" w:styleId="TableNormal">
     <w:name w:val="Normal Table"/>
     <w:uiPriority w:val="99"/>
     <w:semiHidden/>
@@ -9764,16 +11298,16 @@
       </w:tblCellMar>
     </w:tblPr>
   </w:style>
-  <w:style w:type="numbering" w:default="1" w:styleId="Bezlisty">
+  <w:style w:type="numbering" w:default="1" w:styleId="NoList">
     <w:name w:val="No List"/>
     <w:uiPriority w:val="99"/>
     <w:semiHidden/>
     <w:unhideWhenUsed/>
   </w:style>
-  <w:style w:type="paragraph" w:styleId="Tekstpodstawowy">
+  <w:style w:type="paragraph" w:styleId="BodyText">
     <w:name w:val="Body Text"/>
-    <w:basedOn w:val="Normalny"/>
-    <w:link w:val="TekstpodstawowyZnak"/>
+    <w:basedOn w:val="Normal"/>
+    <w:link w:val="BodyTextChar"/>
     <w:semiHidden/>
     <w:pPr>
       <w:spacing w:before="30" w:after="30"/>
@@ -9781,7 +11315,7 @@
   </w:style>
   <w:style w:type="paragraph" w:customStyle="1" w:styleId="BalloonText1">
     <w:name w:val="Balloon Text1"/>
-    <w:basedOn w:val="Normalny"/>
+    <w:basedOn w:val="Normal"/>
     <w:semiHidden/>
     <w:rPr>
       <w:rFonts w:ascii="Tahoma" w:hAnsi="Tahoma" w:cs="Tahoma"/>
@@ -9789,9 +11323,9 @@
       <w:szCs w:val="16"/>
     </w:rPr>
   </w:style>
-  <w:style w:type="character" w:customStyle="1" w:styleId="TekstpodstawowyZnak">
-    <w:name w:val="Tekst podstawowy Znak"/>
-    <w:link w:val="Tekstpodstawowy"/>
+  <w:style w:type="character" w:customStyle="1" w:styleId="BodyTextChar">
+    <w:name w:val="Body Text Char"/>
+    <w:link w:val="BodyText"/>
     <w:semiHidden/>
     <w:rsid w:val="00762184"/>
     <w:rPr>
@@ -9800,7 +11334,7 @@
       <w:szCs w:val="24"/>
     </w:rPr>
   </w:style>
-  <w:style w:type="character" w:styleId="Hipercze">
+  <w:style w:type="character" w:styleId="Hyperlink">
     <w:name w:val="Hyperlink"/>
     <w:uiPriority w:val="99"/>
     <w:unhideWhenUsed/>
@@ -9810,10 +11344,10 @@
       <w:u w:val="single"/>
     </w:rPr>
   </w:style>
-  <w:style w:type="paragraph" w:styleId="Nagwek">
+  <w:style w:type="paragraph" w:styleId="Header">
     <w:name w:val="header"/>
-    <w:basedOn w:val="Normalny"/>
-    <w:link w:val="NagwekZnak"/>
+    <w:basedOn w:val="Normal"/>
+    <w:link w:val="HeaderChar"/>
     <w:uiPriority w:val="99"/>
     <w:unhideWhenUsed/>
     <w:rsid w:val="009B6368"/>
@@ -9824,17 +11358,17 @@
       </w:tabs>
     </w:pPr>
   </w:style>
-  <w:style w:type="character" w:customStyle="1" w:styleId="NagwekZnak">
-    <w:name w:val="Nagłówek Znak"/>
-    <w:basedOn w:val="Domylnaczcionkaakapitu"/>
-    <w:link w:val="Nagwek"/>
+  <w:style w:type="character" w:customStyle="1" w:styleId="HeaderChar">
+    <w:name w:val="Header Char"/>
+    <w:basedOn w:val="DefaultParagraphFont"/>
+    <w:link w:val="Header"/>
     <w:uiPriority w:val="99"/>
     <w:rsid w:val="009B6368"/>
   </w:style>
-  <w:style w:type="paragraph" w:styleId="Stopka">
+  <w:style w:type="paragraph" w:styleId="Footer">
     <w:name w:val="footer"/>
-    <w:basedOn w:val="Normalny"/>
-    <w:link w:val="StopkaZnak"/>
+    <w:basedOn w:val="Normal"/>
+    <w:link w:val="FooterChar"/>
     <w:uiPriority w:val="99"/>
     <w:unhideWhenUsed/>
     <w:rsid w:val="009B6368"/>
@@ -9845,16 +11379,16 @@
       </w:tabs>
     </w:pPr>
   </w:style>
-  <w:style w:type="character" w:customStyle="1" w:styleId="StopkaZnak">
-    <w:name w:val="Stopka Znak"/>
-    <w:basedOn w:val="Domylnaczcionkaakapitu"/>
-    <w:link w:val="Stopka"/>
+  <w:style w:type="character" w:customStyle="1" w:styleId="FooterChar">
+    <w:name w:val="Footer Char"/>
+    <w:basedOn w:val="DefaultParagraphFont"/>
+    <w:link w:val="Footer"/>
     <w:uiPriority w:val="99"/>
     <w:rsid w:val="009B6368"/>
   </w:style>
-  <w:style w:type="paragraph" w:styleId="Akapitzlist">
+  <w:style w:type="paragraph" w:styleId="ListParagraph">
     <w:name w:val="List Paragraph"/>
-    <w:basedOn w:val="Normalny"/>
+    <w:basedOn w:val="Normal"/>
     <w:uiPriority w:val="34"/>
     <w:qFormat/>
     <w:rsid w:val="009B6368"/>
@@ -9863,10 +11397,10 @@
       <w:contextualSpacing/>
     </w:pPr>
   </w:style>
-  <w:style w:type="character" w:customStyle="1" w:styleId="Nagwek1Znak">
-    <w:name w:val="Nagłówek 1 Znak"/>
-    <w:basedOn w:val="Domylnaczcionkaakapitu"/>
-    <w:link w:val="Nagwek1"/>
+  <w:style w:type="character" w:customStyle="1" w:styleId="Heading1Char">
+    <w:name w:val="Heading 1 Char"/>
+    <w:basedOn w:val="DefaultParagraphFont"/>
+    <w:link w:val="Heading1"/>
     <w:uiPriority w:val="9"/>
     <w:rsid w:val="00996122"/>
     <w:rPr>
@@ -9876,10 +11410,10 @@
       <w:szCs w:val="32"/>
     </w:rPr>
   </w:style>
-  <w:style w:type="paragraph" w:styleId="Nagwekspisutreci">
+  <w:style w:type="paragraph" w:styleId="TOCHeading">
     <w:name w:val="TOC Heading"/>
-    <w:basedOn w:val="Nagwek1"/>
-    <w:next w:val="Normalny"/>
+    <w:basedOn w:val="Heading1"/>
+    <w:next w:val="Normal"/>
     <w:uiPriority w:val="39"/>
     <w:unhideWhenUsed/>
     <w:qFormat/>
@@ -9889,10 +11423,10 @@
       <w:outlineLvl w:val="9"/>
     </w:pPr>
   </w:style>
-  <w:style w:type="paragraph" w:styleId="Spistreci1">
+  <w:style w:type="paragraph" w:styleId="TOC1">
     <w:name w:val="toc 1"/>
-    <w:basedOn w:val="Normalny"/>
-    <w:next w:val="Normalny"/>
+    <w:basedOn w:val="Normal"/>
+    <w:next w:val="Normal"/>
     <w:autoRedefine/>
     <w:uiPriority w:val="39"/>
     <w:unhideWhenUsed/>
@@ -9903,7 +11437,7 @@
   </w:style>
   <w:style w:type="paragraph" w:customStyle="1" w:styleId="Nagowekalelepszy">
     <w:name w:val="Nagłowek ale lepszy"/>
-    <w:basedOn w:val="Nagwek1"/>
+    <w:basedOn w:val="Heading1"/>
     <w:qFormat/>
     <w:rsid w:val="0086205E"/>
     <w:pPr>
@@ -9916,10 +11450,10 @@
       <w:sz w:val="24"/>
     </w:rPr>
   </w:style>
-  <w:style w:type="paragraph" w:styleId="Tekstprzypisudolnego">
+  <w:style w:type="paragraph" w:styleId="FootnoteText">
     <w:name w:val="footnote text"/>
-    <w:basedOn w:val="Normalny"/>
-    <w:link w:val="TekstprzypisudolnegoZnak"/>
+    <w:basedOn w:val="Normal"/>
+    <w:link w:val="FootnoteTextChar"/>
     <w:uiPriority w:val="99"/>
     <w:semiHidden/>
     <w:unhideWhenUsed/>
@@ -9928,17 +11462,17 @@
       <w:sz w:val="20"/>
     </w:rPr>
   </w:style>
-  <w:style w:type="character" w:customStyle="1" w:styleId="TekstprzypisudolnegoZnak">
-    <w:name w:val="Tekst przypisu dolnego Znak"/>
-    <w:basedOn w:val="Domylnaczcionkaakapitu"/>
-    <w:link w:val="Tekstprzypisudolnego"/>
+  <w:style w:type="character" w:customStyle="1" w:styleId="FootnoteTextChar">
+    <w:name w:val="Footnote Text Char"/>
+    <w:basedOn w:val="DefaultParagraphFont"/>
+    <w:link w:val="FootnoteText"/>
     <w:uiPriority w:val="99"/>
     <w:semiHidden/>
     <w:rsid w:val="00270456"/>
   </w:style>
-  <w:style w:type="character" w:styleId="Odwoanieprzypisudolnego">
+  <w:style w:type="character" w:styleId="FootnoteReference">
     <w:name w:val="footnote reference"/>
-    <w:basedOn w:val="Domylnaczcionkaakapitu"/>
+    <w:basedOn w:val="DefaultParagraphFont"/>
     <w:uiPriority w:val="99"/>
     <w:semiHidden/>
     <w:unhideWhenUsed/>
@@ -9947,10 +11481,10 @@
       <w:vertAlign w:val="superscript"/>
     </w:rPr>
   </w:style>
-  <w:style w:type="paragraph" w:styleId="Tekstprzypisukocowego">
+  <w:style w:type="paragraph" w:styleId="EndnoteText">
     <w:name w:val="endnote text"/>
-    <w:basedOn w:val="Normalny"/>
-    <w:link w:val="TekstprzypisukocowegoZnak"/>
+    <w:basedOn w:val="Normal"/>
+    <w:link w:val="EndnoteTextChar"/>
     <w:uiPriority w:val="99"/>
     <w:semiHidden/>
     <w:unhideWhenUsed/>
@@ -9959,17 +11493,17 @@
       <w:sz w:val="20"/>
     </w:rPr>
   </w:style>
-  <w:style w:type="character" w:customStyle="1" w:styleId="TekstprzypisukocowegoZnak">
-    <w:name w:val="Tekst przypisu końcowego Znak"/>
-    <w:basedOn w:val="Domylnaczcionkaakapitu"/>
-    <w:link w:val="Tekstprzypisukocowego"/>
+  <w:style w:type="character" w:customStyle="1" w:styleId="EndnoteTextChar">
+    <w:name w:val="Endnote Text Char"/>
+    <w:basedOn w:val="DefaultParagraphFont"/>
+    <w:link w:val="EndnoteText"/>
     <w:uiPriority w:val="99"/>
     <w:semiHidden/>
     <w:rsid w:val="00FF711E"/>
   </w:style>
-  <w:style w:type="character" w:styleId="Odwoanieprzypisukocowego">
+  <w:style w:type="character" w:styleId="EndnoteReference">
     <w:name w:val="endnote reference"/>
-    <w:basedOn w:val="Domylnaczcionkaakapitu"/>
+    <w:basedOn w:val="DefaultParagraphFont"/>
     <w:uiPriority w:val="99"/>
     <w:semiHidden/>
     <w:unhideWhenUsed/>
@@ -9980,7 +11514,7 @@
   </w:style>
   <w:style w:type="paragraph" w:customStyle="1" w:styleId="normalnyalekozaczek">
     <w:name w:val="normalny ale kozaczek"/>
-    <w:basedOn w:val="Normalny"/>
+    <w:basedOn w:val="Normal"/>
     <w:qFormat/>
     <w:rsid w:val="0086205E"/>
     <w:pPr>
@@ -9990,9 +11524,9 @@
       <w:rFonts w:ascii="Calibri" w:hAnsi="Calibri"/>
     </w:rPr>
   </w:style>
-  <w:style w:type="character" w:styleId="Nierozpoznanawzmianka">
+  <w:style w:type="character" w:styleId="UnresolvedMention">
     <w:name w:val="Unresolved Mention"/>
-    <w:basedOn w:val="Domylnaczcionkaakapitu"/>
+    <w:basedOn w:val="DefaultParagraphFont"/>
     <w:uiPriority w:val="99"/>
     <w:semiHidden/>
     <w:unhideWhenUsed/>
@@ -10002,10 +11536,10 @@
       <w:shd w:val="clear" w:color="auto" w:fill="E1DFDD"/>
     </w:rPr>
   </w:style>
-  <w:style w:type="paragraph" w:styleId="Legenda">
+  <w:style w:type="paragraph" w:styleId="Caption">
     <w:name w:val="caption"/>
-    <w:basedOn w:val="Normalny"/>
-    <w:next w:val="Normalny"/>
+    <w:basedOn w:val="Normal"/>
+    <w:next w:val="Normal"/>
     <w:uiPriority w:val="35"/>
     <w:unhideWhenUsed/>
     <w:qFormat/>
@@ -10021,9 +11555,9 @@
       <w:szCs w:val="18"/>
     </w:rPr>
   </w:style>
-  <w:style w:type="character" w:styleId="UyteHipercze">
+  <w:style w:type="character" w:styleId="FollowedHyperlink">
     <w:name w:val="FollowedHyperlink"/>
-    <w:basedOn w:val="Domylnaczcionkaakapitu"/>
+    <w:basedOn w:val="DefaultParagraphFont"/>
     <w:uiPriority w:val="99"/>
     <w:semiHidden/>
     <w:unhideWhenUsed/>
@@ -10332,16 +11866,15 @@
 </file>
 
 <file path=customXml/item1.xml><?xml version="1.0" encoding="utf-8"?>
-<p:properties xmlns:p="http://schemas.microsoft.com/office/2006/metadata/properties" xmlns:xsi="http://www.w3.org/2001/XMLSchema-instance" xmlns:pc="http://schemas.microsoft.com/office/infopath/2007/PartnerControls">
-  <documentManagement/>
-</p:properties>
+<?mso-contentType ?>
+<FormTemplates xmlns="http://schemas.microsoft.com/sharepoint/v3/contenttype/forms">
+  <Display>DocumentLibraryForm</Display>
+  <Edit>DocumentLibraryForm</Edit>
+  <New>DocumentLibraryForm</New>
+</FormTemplates>
 </file>
 
 <file path=customXml/item2.xml><?xml version="1.0" encoding="utf-8"?>
-<b:Sources xmlns:b="http://schemas.openxmlformats.org/officeDocument/2006/bibliography" xmlns="http://schemas.openxmlformats.org/officeDocument/2006/bibliography" SelectedStyle="\APASixthEditionOfficeOnline.xsl" StyleName="APA" Version="6"/>
-</file>
-
-<file path=customXml/item3.xml><?xml version="1.0" encoding="utf-8"?>
 <ct:contentTypeSchema xmlns:ct="http://schemas.microsoft.com/office/2006/metadata/contentType" xmlns:ma="http://schemas.microsoft.com/office/2006/metadata/properties/metaAttributes" ct:_="" ma:_="" ma:contentTypeName="Document" ma:contentTypeID="0x010100A00D6FA63315B44EA57BCBFDBEB87D9E" ma:contentTypeVersion="10" ma:contentTypeDescription="Create a new document." ma:contentTypeScope="" ma:versionID="487847f174112115dfee8234497bcdb3">
   <xsd:schema xmlns:xsd="http://www.w3.org/2001/XMLSchema" xmlns:xs="http://www.w3.org/2001/XMLSchema" xmlns:p="http://schemas.microsoft.com/office/2006/metadata/properties" xmlns:ns3="08dca740-db79-4375-8e2d-660a0ff135ff" xmlns:ns4="a3d8f8ac-91d9-4e68-895f-153d70d5f495" targetNamespace="http://schemas.microsoft.com/office/2006/metadata/properties" ma:root="true" ma:fieldsID="b62929471a89208f63fe0fa761b5e1aa" ns3:_="" ns4:_="">
     <xsd:import namespace="08dca740-db79-4375-8e2d-660a0ff135ff"/>
@@ -10542,33 +12075,25 @@
 </ct:contentTypeSchema>
 </file>
 
+<file path=customXml/item3.xml><?xml version="1.0" encoding="utf-8"?>
+<b:Sources xmlns:b="http://schemas.openxmlformats.org/officeDocument/2006/bibliography" xmlns="http://schemas.openxmlformats.org/officeDocument/2006/bibliography" SelectedStyle="\APASixthEditionOfficeOnline.xsl" StyleName="APA" Version="6"/>
+</file>
+
 <file path=customXml/item4.xml><?xml version="1.0" encoding="utf-8"?>
-<?mso-contentType ?>
-<FormTemplates xmlns="http://schemas.microsoft.com/sharepoint/v3/contenttype/forms">
-  <Display>DocumentLibraryForm</Display>
-  <Edit>DocumentLibraryForm</Edit>
-  <New>DocumentLibraryForm</New>
-</FormTemplates>
+<p:properties xmlns:p="http://schemas.microsoft.com/office/2006/metadata/properties" xmlns:xsi="http://www.w3.org/2001/XMLSchema-instance" xmlns:pc="http://schemas.microsoft.com/office/infopath/2007/PartnerControls">
+  <documentManagement/>
+</p:properties>
 </file>
 
 <file path=customXml/itemProps1.xml><?xml version="1.0" encoding="utf-8"?>
-<ds:datastoreItem xmlns:ds="http://schemas.openxmlformats.org/officeDocument/2006/customXml" ds:itemID="{DBB4A1DD-8E11-4A4B-8C53-4D34A6D10B9E}">
+<ds:datastoreItem xmlns:ds="http://schemas.openxmlformats.org/officeDocument/2006/customXml" ds:itemID="{ABF48AA8-3220-47C3-AA6C-D8E0770C090F}">
   <ds:schemaRefs>
-    <ds:schemaRef ds:uri="http://schemas.microsoft.com/office/2006/metadata/properties"/>
-    <ds:schemaRef ds:uri="http://schemas.microsoft.com/office/infopath/2007/PartnerControls"/>
+    <ds:schemaRef ds:uri="http://schemas.microsoft.com/sharepoint/v3/contenttype/forms"/>
   </ds:schemaRefs>
 </ds:datastoreItem>
 </file>
 
 <file path=customXml/itemProps2.xml><?xml version="1.0" encoding="utf-8"?>
-<ds:datastoreItem xmlns:ds="http://schemas.openxmlformats.org/officeDocument/2006/customXml" ds:itemID="{771A110D-AA49-4F12-A608-93BA349B6948}">
-  <ds:schemaRefs>
-    <ds:schemaRef ds:uri="http://schemas.openxmlformats.org/officeDocument/2006/bibliography"/>
-  </ds:schemaRefs>
-</ds:datastoreItem>
-</file>
-
-<file path=customXml/itemProps3.xml><?xml version="1.0" encoding="utf-8"?>
 <ds:datastoreItem xmlns:ds="http://schemas.openxmlformats.org/officeDocument/2006/customXml" ds:itemID="{47D248DD-81C9-4AAE-858E-98FC6C0B06EA}">
   <ds:schemaRefs>
     <ds:schemaRef ds:uri="http://schemas.microsoft.com/office/2006/metadata/contentType"/>
@@ -10587,10 +12112,19 @@
 </ds:datastoreItem>
 </file>
 
+<file path=customXml/itemProps3.xml><?xml version="1.0" encoding="utf-8"?>
+<ds:datastoreItem xmlns:ds="http://schemas.openxmlformats.org/officeDocument/2006/customXml" ds:itemID="{771A110D-AA49-4F12-A608-93BA349B6948}">
+  <ds:schemaRefs>
+    <ds:schemaRef ds:uri="http://schemas.openxmlformats.org/officeDocument/2006/bibliography"/>
+  </ds:schemaRefs>
+</ds:datastoreItem>
+</file>
+
 <file path=customXml/itemProps4.xml><?xml version="1.0" encoding="utf-8"?>
-<ds:datastoreItem xmlns:ds="http://schemas.openxmlformats.org/officeDocument/2006/customXml" ds:itemID="{ABF48AA8-3220-47C3-AA6C-D8E0770C090F}">
+<ds:datastoreItem xmlns:ds="http://schemas.openxmlformats.org/officeDocument/2006/customXml" ds:itemID="{DBB4A1DD-8E11-4A4B-8C53-4D34A6D10B9E}">
   <ds:schemaRefs>
-    <ds:schemaRef ds:uri="http://schemas.microsoft.com/sharepoint/v3/contenttype/forms"/>
+    <ds:schemaRef ds:uri="http://schemas.microsoft.com/office/2006/metadata/properties"/>
+    <ds:schemaRef ds:uri="http://schemas.microsoft.com/office/infopath/2007/PartnerControls"/>
   </ds:schemaRefs>
 </ds:datastoreItem>
 </file>
</xml_diff>

<commit_message>
[D] Another technologies left
</commit_message>
<xml_diff>
--- a/docs/arkadiusz_panczyk_s18706_praca_inz.docx
+++ b/docs/arkadiusz_panczyk_s18706_praca_inz.docx
@@ -3170,7 +3170,6 @@
         </w:rPr>
       </w:pPr>
       <w:bookmarkStart w:id="5" w:name="_Toc88685721"/>
-      <w:proofErr w:type="spellStart"/>
       <w:r>
         <w:rPr>
           <w:szCs w:val="24"/>
@@ -3184,7 +3183,6 @@
         <w:t>ackend</w:t>
       </w:r>
       <w:bookmarkEnd w:id="5"/>
-      <w:proofErr w:type="spellEnd"/>
     </w:p>
     <w:p>
       <w:pPr>
@@ -3193,13 +3191,8 @@
       <w:r>
         <w:t xml:space="preserve">Warstwa </w:t>
       </w:r>
-      <w:proofErr w:type="spellStart"/>
-      <w:r>
-        <w:t>backend</w:t>
-      </w:r>
-      <w:proofErr w:type="spellEnd"/>
-      <w:r>
-        <w:t>, bardzo często nazywana także</w:t>
+      <w:r>
+        <w:t>backend, bardzo często nazywana także</w:t>
       </w:r>
       <w:r>
         <w:t xml:space="preserve"> częścią serwerową aplikacji </w:t>
@@ -3288,15 +3281,7 @@
         <w:pStyle w:val="normalnyalekozaczek"/>
       </w:pPr>
       <w:r>
-        <w:t xml:space="preserve">W najbardziej podstawowych aplikacjach, część serwerowa odpowiada również za dostarczenie potrzebnych informacji do bazy danych, która często jest jednocześnie brana jako cząstka całej warstwy </w:t>
-      </w:r>
-      <w:proofErr w:type="spellStart"/>
-      <w:r>
-        <w:t>backend</w:t>
-      </w:r>
-      <w:proofErr w:type="spellEnd"/>
-      <w:r>
-        <w:t>.</w:t>
+        <w:t>W najbardziej podstawowych aplikacjach, część serwerowa odpowiada również za dostarczenie potrzebnych informacji do bazy danych, która często jest jednocześnie brana jako cząstka całej warstwy backend.</w:t>
       </w:r>
     </w:p>
     <w:p>
@@ -3327,15 +3312,7 @@
         <w:t>Kotlin, czyli powstały w lipcu 2011, statycznie typowany język programowania. Jego pierwsza oficjalnie stabilna wersje</w:t>
       </w:r>
       <w:r>
-        <w:t xml:space="preserve"> wyszła dopiero w lutym 2016 roku. Twórcy języka, czyli firma </w:t>
-      </w:r>
-      <w:proofErr w:type="spellStart"/>
-      <w:r>
-        <w:t>JetBrains</w:t>
-      </w:r>
-      <w:proofErr w:type="spellEnd"/>
-      <w:r>
-        <w:t xml:space="preserve">, podczas procesu tworzenia, projektowali go z myślą o pełnym współdziałaniu z innym, bardzo popularnym językiem - Java oraz </w:t>
+        <w:t xml:space="preserve"> wyszła dopiero w lutym 2016 roku. Twórcy języka, czyli firma JetBrains, podczas procesu tworzenia, projektowali go z myślą o pełnym współdziałaniu z innym, bardzo popularnym językiem - Java oraz </w:t>
       </w:r>
       <w:r>
         <w:t xml:space="preserve">JVM - </w:t>
@@ -3355,34 +3332,17 @@
         <w:t xml:space="preserve">Od późniejszych wersji dostępny jest również Kotlin/JS, czyli łatwe tłumaczenie kodu napisanego, w języku Kotlin na JavaScript, </w:t>
       </w:r>
       <w:r>
-        <w:t xml:space="preserve">pozwalające na pisanie również </w:t>
-      </w:r>
-      <w:proofErr w:type="spellStart"/>
-      <w:r>
-        <w:t>frontendu</w:t>
-      </w:r>
-      <w:proofErr w:type="spellEnd"/>
-      <w:r>
-        <w:t xml:space="preserve"> aplikacji bezpośrednio w języku Kotlin.</w:t>
-      </w:r>
-      <w:r>
-        <w:t xml:space="preserve"> Głównym zamysłem powstania Kotlin/JS było wytworzenie własnej logiki pisania części </w:t>
-      </w:r>
-      <w:proofErr w:type="spellStart"/>
-      <w:r>
-        <w:t>frontendu</w:t>
-      </w:r>
-      <w:proofErr w:type="spellEnd"/>
-      <w:r>
-        <w:t xml:space="preserve"> aplikacji, jak również części </w:t>
-      </w:r>
-      <w:proofErr w:type="spellStart"/>
-      <w:r>
-        <w:t>backendowej</w:t>
-      </w:r>
-      <w:proofErr w:type="spellEnd"/>
-      <w:r>
-        <w:t xml:space="preserve"> w przypadku używania Node.js jako głównej technologii użytej do pisania logiki serwerowej</w:t>
+        <w:t>pozwalające na pisanie również frontendu aplikacji bezpośrednio w języku Kotlin.</w:t>
+      </w:r>
+      <w:r>
+        <w:t xml:space="preserve"> Głównym zamysłem powstania Kotlin/JS było wytworzenie własnej logiki pisania części frontendu aplikacji, jak również części</w:t>
+      </w:r>
+      <w:r>
+        <w:t xml:space="preserve"> </w:t>
+      </w:r>
+      <w:r>
+        <w:lastRenderedPageBreak/>
+        <w:t>backendowej w przypadku używania Node.js jako głównej technologii użytej do pisania logiki serwerowej</w:t>
       </w:r>
       <w:r>
         <w:rPr>
@@ -3399,22 +3359,13 @@
         <w:pStyle w:val="normalnyalekozaczek"/>
       </w:pPr>
       <w:r>
-        <w:lastRenderedPageBreak/>
         <w:t xml:space="preserve">Projektanci języka, trzymali się tego, że Kotlin ma być obiektowym językiem, ukierunkowanym na działanie w środowisku </w:t>
       </w:r>
       <w:r>
         <w:t>produkcyjnym</w:t>
       </w:r>
       <w:r>
-        <w:t xml:space="preserve"> oraz poprawiającym znane błędy z Javy. Współdziałanie z kodem języka Javy, zostało zachowane, aby w prosty sposób umożliwić firmom, operującym od wielu lat na Javie na stopniową migrację na produkt firmy </w:t>
-      </w:r>
-      <w:proofErr w:type="spellStart"/>
-      <w:r>
-        <w:t>JetBrains</w:t>
-      </w:r>
-      <w:proofErr w:type="spellEnd"/>
-      <w:r>
-        <w:t xml:space="preserve">. </w:t>
+        <w:t xml:space="preserve"> oraz poprawiającym znane błędy z Javy. Współdziałanie z kodem języka Javy, zostało zachowane, aby w prosty sposób umożliwić firmom, operującym od wielu lat na Javie na stopniową migrację na produkt firmy JetBrains. </w:t>
       </w:r>
     </w:p>
     <w:p>
@@ -3440,13 +3391,8 @@
         <w:ind w:left="1077" w:firstLine="0"/>
       </w:pPr>
       <w:r>
-        <w:t xml:space="preserve">Bezpieczeństwo względem błędów z </w:t>
-      </w:r>
-      <w:proofErr w:type="spellStart"/>
-      <w:r>
-        <w:t>null’ami</w:t>
-      </w:r>
-      <w:proofErr w:type="spellEnd"/>
+        <w:t>Bezpieczeństwo względem błędów z null’ami</w:t>
+      </w:r>
       <w:r>
         <w:t xml:space="preserve"> – w przeciwieństwie do często spotykanej wady języka Javy, bazowo, wszystkie zmienne ustawiane są przez kompilator jako </w:t>
       </w:r>
@@ -3455,42 +3401,10 @@
           <w:i/>
           <w:iCs/>
         </w:rPr>
-        <w:t>non-</w:t>
-      </w:r>
-      <w:proofErr w:type="spellStart"/>
-      <w:r>
-        <w:rPr>
-          <w:i/>
-          <w:iCs/>
-        </w:rPr>
-        <w:t>null</w:t>
-      </w:r>
-      <w:proofErr w:type="spellEnd"/>
-      <w:r>
-        <w:rPr>
-          <w:i/>
-          <w:iCs/>
-        </w:rPr>
-        <w:t xml:space="preserve">, </w:t>
-      </w:r>
-      <w:r>
-        <w:t xml:space="preserve">co już częściowo pozwala wyeliminować niechciane wyjątki. Przy pomocy operatora „?.”, Kotlin pozwala na bezpieczne wywołanie metody lub zmiennej. W przypadku, kiedy któraś z wartości okaże się </w:t>
-      </w:r>
-      <w:proofErr w:type="spellStart"/>
-      <w:r>
-        <w:t>null’em</w:t>
-      </w:r>
-      <w:proofErr w:type="spellEnd"/>
-      <w:r>
-        <w:t xml:space="preserve">, właściwość nie zostanie wywołana. Pomocny okazuję się równie operator Elvis „?:”, który pozwala zastąpić wartością domyślną, jeżeli przypisywana przez kompilator wartość okaże się </w:t>
-      </w:r>
-      <w:proofErr w:type="spellStart"/>
-      <w:r>
-        <w:t>null’em</w:t>
-      </w:r>
-      <w:proofErr w:type="spellEnd"/>
-      <w:r>
-        <w:t xml:space="preserve">. </w:t>
+        <w:t xml:space="preserve">non-null, </w:t>
+      </w:r>
+      <w:r>
+        <w:t xml:space="preserve">co już częściowo pozwala wyeliminować niechciane wyjątki. Przy pomocy operatora „?.”, Kotlin pozwala na bezpieczne wywołanie metody lub zmiennej. W przypadku, kiedy któraś z wartości okaże się null’em, właściwość nie zostanie wywołana. Pomocny okazuję się równie operator Elvis „?:”, który pozwala zastąpić wartością domyślną, jeżeli przypisywana przez kompilator wartość okaże się null’em. </w:t>
       </w:r>
     </w:p>
     <w:p>
@@ -3502,23 +3416,7 @@
         </w:numPr>
       </w:pPr>
       <w:r>
-        <w:t>Brak możliwości wywołania sprawdzonych wyjątków (</w:t>
-      </w:r>
-      <w:proofErr w:type="spellStart"/>
-      <w:r>
-        <w:t>Checked</w:t>
-      </w:r>
-      <w:proofErr w:type="spellEnd"/>
-      <w:r>
-        <w:t xml:space="preserve"> </w:t>
-      </w:r>
-      <w:proofErr w:type="spellStart"/>
-      <w:r>
-        <w:t>Exception</w:t>
-      </w:r>
-      <w:proofErr w:type="spellEnd"/>
-      <w:r>
-        <w:t>)</w:t>
+        <w:t>Brak możliwości wywołania sprawdzonych wyjątków (Checked Exception)</w:t>
       </w:r>
       <w:r>
         <w:t xml:space="preserve"> – taka funkcjonalność została całkowicie pominięta, przez twórców Kotlina. </w:t>
@@ -3527,7 +3425,6 @@
         <w:br/>
         <w:t xml:space="preserve">W języku Java, używanie podstawowych metod, często wiąże się z przymusowym obudowaniem wywołania instrukcją </w:t>
       </w:r>
-      <w:proofErr w:type="spellStart"/>
       <w:r>
         <w:rPr>
           <w:i/>
@@ -3535,7 +3432,6 @@
         </w:rPr>
         <w:t>try-catch</w:t>
       </w:r>
-      <w:proofErr w:type="spellEnd"/>
       <w:r>
         <w:t>. Omawiane rozwiązania mogą prowadzić do obniżenia jakości kodu, jak i zaciemnienia rzeczywistego obrazu działania metody.</w:t>
       </w:r>
@@ -3548,32 +3444,11 @@
           <w:numId w:val="6"/>
         </w:numPr>
       </w:pPr>
-      <w:proofErr w:type="spellStart"/>
-      <w:r>
-        <w:t>Korutyny</w:t>
-      </w:r>
-      <w:proofErr w:type="spellEnd"/>
-      <w:r>
-        <w:t xml:space="preserve"> w programowaniu współbieżnym</w:t>
-      </w:r>
-      <w:r>
-        <w:t xml:space="preserve"> – Początkowo w języku Kotlin dostępne były wyłącznie, dobrze znane z innych języków wątki. </w:t>
-      </w:r>
-      <w:proofErr w:type="spellStart"/>
-      <w:r>
-        <w:t>Korutyny</w:t>
-      </w:r>
-      <w:proofErr w:type="spellEnd"/>
-      <w:r>
-        <w:t xml:space="preserve">, podobnie do wątków pozwalają na obsłużenie, większej ilości procesów jednocześnie. Na korzyść, w przeciwieństwie do wątków, </w:t>
-      </w:r>
-      <w:proofErr w:type="spellStart"/>
-      <w:r>
-        <w:t>korutyny</w:t>
-      </w:r>
-      <w:proofErr w:type="spellEnd"/>
-      <w:r>
-        <w:t xml:space="preserve"> pozwalają na dynamiczne zarządzanie procesami. Po zawieszeniu działania, uprzednio używany wątek procesora, jest zwalniany i może zostać użyty przez inny proces, co pozwala na bardziej przemyślane zarządzanie wykorzystywanymi wątkami procesora.</w:t>
+      <w:r>
+        <w:t>Korutyny w programowaniu współbieżnym</w:t>
+      </w:r>
+      <w:r>
+        <w:t xml:space="preserve"> – Początkowo w języku Kotlin dostępne były wyłącznie, dobrze znane z innych języków wątki. Korutyny, podobnie do wątków pozwalają na obsłużenie, większej ilości procesów jednocześnie. Na korzyść, w przeciwieństwie do wątków, korutyny pozwalają na dynamiczne zarządzanie procesami. Po zawieszeniu działania, uprzednio używany wątek procesora, jest zwalniany i może zostać użyty przez inny proces, co pozwala na bardziej przemyślane zarządzanie wykorzystywanymi wątkami procesora.</w:t>
       </w:r>
     </w:p>
     <w:p>
@@ -3584,14 +3459,14 @@
         <w:t xml:space="preserve">Prostota oraz </w:t>
       </w:r>
       <w:r>
-        <w:t xml:space="preserve">mądrze przemyślane decyzje rozwojowe języka, pozwalają Kotlinowi od wielu lat znajdować się w listach najbardziej dynamicznie rozwijających się języków na świecie. </w:t>
-      </w:r>
-      <w:r>
-        <w:t xml:space="preserve">W rozwoju swoją cegiełkę dołożył także Google, który na swojej konferencji I/O </w:t>
+        <w:t xml:space="preserve">mądrze przemyślane decyzje rozwojowe języka, pozwalają Kotlinowi od wielu lat znajdować się w listach najbardziej dynamicznie rozwijających się języków na </w:t>
       </w:r>
       <w:r>
         <w:lastRenderedPageBreak/>
-        <w:t>w 2017 roku, ogłosił Kotlina oficjalnym językiem programowania Androida – platformy posiadającej 73%, udziału rynku mobilnego na całym świecie</w:t>
+        <w:t xml:space="preserve">świecie. </w:t>
+      </w:r>
+      <w:r>
+        <w:t>W rozwoju swoją cegiełkę dołożył także Google, który na swojej konferencji I/O w 2017 roku, ogłosił Kotlina oficjalnym językiem programowania Androida – platformy posiadającej 73%, udziału rynku mobilnego na całym świecie</w:t>
       </w:r>
       <w:r>
         <w:rPr>
@@ -3611,15 +3486,7 @@
         <w:pStyle w:val="normalnyalekozaczek"/>
       </w:pPr>
       <w:r>
-        <w:t xml:space="preserve">Widząc dotychczasowy rozwój, języka firmy </w:t>
-      </w:r>
-      <w:proofErr w:type="spellStart"/>
-      <w:r>
-        <w:t>JetBrains</w:t>
-      </w:r>
-      <w:proofErr w:type="spellEnd"/>
-      <w:r>
-        <w:t xml:space="preserve">, można oczekiwać od Kotlina, że z pewnością będzie dalej piąć się w górę w rankingach popularności wszystkich języków programowania. Jednocześnie wprowadzając dodatkowe możliwości dla deweloperów pracujących na platformie </w:t>
+        <w:t xml:space="preserve">Widząc dotychczasowy rozwój, języka firmy JetBrains, można oczekiwać od Kotlina, że z pewnością będzie dalej piąć się w górę w rankingach popularności wszystkich języków programowania. Jednocześnie wprowadzając dodatkowe możliwości dla deweloperów pracujących na platformie </w:t>
       </w:r>
       <w:r>
         <w:t>wirtualnej maszyny Javy</w:t>
@@ -3644,17 +3511,9 @@
         <w:rPr>
           <w:szCs w:val="24"/>
         </w:rPr>
-        <w:t xml:space="preserve">Spring </w:t>
-      </w:r>
-      <w:proofErr w:type="spellStart"/>
-      <w:r>
-        <w:rPr>
-          <w:szCs w:val="24"/>
-        </w:rPr>
-        <w:t>Boot</w:t>
+        <w:t>Spring Boot</w:t>
       </w:r>
       <w:bookmarkEnd w:id="7"/>
-      <w:proofErr w:type="spellEnd"/>
     </w:p>
     <w:p>
       <w:pPr>
@@ -3688,15 +3547,7 @@
         <w:t xml:space="preserve"> </w:t>
       </w:r>
       <w:r>
-        <w:t xml:space="preserve">programiście rozwiązanie, w pisaniu </w:t>
-      </w:r>
-      <w:proofErr w:type="spellStart"/>
-      <w:r>
-        <w:t>backendu</w:t>
-      </w:r>
-      <w:proofErr w:type="spellEnd"/>
-      <w:r>
-        <w:t xml:space="preserve"> w zaawansowanych aplikacjach internetowych.</w:t>
+        <w:t>programiście rozwiązanie, w pisaniu backendu w zaawansowanych aplikacjach internetowych.</w:t>
       </w:r>
       <w:r>
         <w:t xml:space="preserve"> </w:t>
@@ -3710,79 +3561,15 @@
         <w:pStyle w:val="normalnyalekozaczek"/>
       </w:pPr>
       <w:r>
-        <w:t xml:space="preserve">Rewolucyjny sposób na pisanie </w:t>
-      </w:r>
-      <w:proofErr w:type="spellStart"/>
-      <w:r>
-        <w:t>servletów</w:t>
-      </w:r>
-      <w:proofErr w:type="spellEnd"/>
-      <w:r>
-        <w:t xml:space="preserve">, czyli mniejszych części aplikacji wystawionych na działanie serwera oraz następnie zwracanych zawartość opakowaną w protokół http. W bardzo krótkim czasie pozwolił Spring </w:t>
-      </w:r>
-      <w:proofErr w:type="spellStart"/>
-      <w:r>
-        <w:t>Framework’owi</w:t>
-      </w:r>
-      <w:proofErr w:type="spellEnd"/>
-      <w:r>
-        <w:t xml:space="preserve"> objąć szczyty popularności i przedstawić go jako niezbędne narzędzie, codziennie używane podczas pisania biznesowych aplikacji działających w obszarze internetowym.</w:t>
-      </w:r>
-    </w:p>
-    <w:p>
-      <w:pPr>
-        <w:pStyle w:val="normalnyalekozaczek"/>
-      </w:pPr>
-      <w:r>
-        <w:t xml:space="preserve">Kolejnym wielkim krokiem w rozwoju szkieletu aplikacji </w:t>
-      </w:r>
-      <w:proofErr w:type="spellStart"/>
-      <w:r>
-        <w:t>Spring’a</w:t>
-      </w:r>
-      <w:proofErr w:type="spellEnd"/>
-      <w:r>
-        <w:t xml:space="preserve"> był moduł Spring </w:t>
-      </w:r>
-      <w:proofErr w:type="spellStart"/>
-      <w:r>
-        <w:t>Boot</w:t>
-      </w:r>
-      <w:proofErr w:type="spellEnd"/>
-      <w:r>
-        <w:t xml:space="preserve">. Powodem, dla którego powstał Spring </w:t>
-      </w:r>
-      <w:proofErr w:type="spellStart"/>
-      <w:r>
-        <w:t>Boot</w:t>
-      </w:r>
-      <w:proofErr w:type="spellEnd"/>
-      <w:r>
-        <w:t xml:space="preserve">, był lepszy, ale nadal nie do końca zrozumiały sposób zarządzania projektem. W odświeżonej wersji twórcy próbowali pozbyć się skomplikowanego sposobu zarządzania ziarnami w aplikacji przy pomocy plików XML. W tworzeniu aplikacji webowych, Spring </w:t>
-      </w:r>
-      <w:proofErr w:type="spellStart"/>
-      <w:r>
-        <w:t>Boot</w:t>
-      </w:r>
-      <w:proofErr w:type="spellEnd"/>
-      <w:r>
-        <w:t xml:space="preserve"> wniósł także funkcjonalności automatycznej konfiguracji zależności oraz mechanicznego wystawiania projektu do web serwera </w:t>
-      </w:r>
-      <w:proofErr w:type="spellStart"/>
-      <w:r>
-        <w:t>Jetty</w:t>
-      </w:r>
-      <w:proofErr w:type="spellEnd"/>
-      <w:r>
-        <w:t xml:space="preserve"> lub </w:t>
-      </w:r>
-      <w:proofErr w:type="spellStart"/>
-      <w:r>
-        <w:t>Tomcat</w:t>
-      </w:r>
-      <w:proofErr w:type="spellEnd"/>
-      <w:r>
-        <w:t xml:space="preserve">, co pozwoliło na możliwość szybszego stawiania aplikacji, a wcześniej wymagało skomplikowanego procesu wdrażania projektu do zewnętrznych plików War. </w:t>
+        <w:t>Rewolucyjny sposób na pisanie servletów, czyli mniejszych części aplikacji wystawionych na działanie serwera oraz następnie zwracanych zawartość opakowaną w protokół http. W bardzo krótkim czasie pozwolił Spring Framework’owi objąć szczyty popularności i przedstawić go jako niezbędne narzędzie, codziennie używane podczas pisania biznesowych aplikacji działających w obszarze internetowym.</w:t>
+      </w:r>
+    </w:p>
+    <w:p>
+      <w:pPr>
+        <w:pStyle w:val="normalnyalekozaczek"/>
+      </w:pPr>
+      <w:r>
+        <w:t xml:space="preserve">Kolejnym wielkim krokiem w rozwoju szkieletu aplikacji Spring’a był moduł Spring Boot. Powodem, dla którego powstał Spring Boot, był lepszy, ale nadal nie do końca zrozumiały sposób zarządzania projektem. W odświeżonej wersji twórcy próbowali pozbyć się skomplikowanego sposobu zarządzania ziarnami w aplikacji przy pomocy plików XML. W tworzeniu aplikacji webowych, Spring Boot wniósł także funkcjonalności automatycznej konfiguracji zależności oraz mechanicznego wystawiania projektu do web serwera Jetty lub Tomcat, co pozwoliło na możliwość szybszego stawiania aplikacji, a wcześniej wymagało skomplikowanego procesu wdrażania projektu do zewnętrznych plików War. </w:t>
       </w:r>
     </w:p>
     <w:p>
@@ -3847,6 +3634,7 @@
           <w:rFonts w:ascii="Calibri" w:hAnsi="Calibri" w:cs="Calibri"/>
           <w:sz w:val="20"/>
           <w:szCs w:val="20"/>
+          <w:lang w:val="en-US"/>
         </w:rPr>
       </w:pPr>
       <w:r>
@@ -3854,6 +3642,7 @@
           <w:rFonts w:ascii="Calibri" w:hAnsi="Calibri" w:cs="Calibri"/>
           <w:sz w:val="20"/>
           <w:szCs w:val="20"/>
+          <w:lang w:val="en-US"/>
         </w:rPr>
         <w:t xml:space="preserve">Rysunek </w:t>
       </w:r>
@@ -3870,6 +3659,7 @@
           <w:rFonts w:ascii="Calibri" w:hAnsi="Calibri" w:cs="Calibri"/>
           <w:sz w:val="20"/>
           <w:szCs w:val="20"/>
+          <w:lang w:val="en-US"/>
         </w:rPr>
         <w:instrText xml:space="preserve"> SEQ Rysunek \* ARABIC </w:instrText>
       </w:r>
@@ -3887,6 +3677,7 @@
           <w:noProof/>
           <w:sz w:val="20"/>
           <w:szCs w:val="20"/>
+          <w:lang w:val="en-US"/>
         </w:rPr>
         <w:t>1</w:t>
       </w:r>
@@ -3903,6 +3694,7 @@
           <w:rFonts w:ascii="Calibri" w:hAnsi="Calibri" w:cs="Calibri"/>
           <w:sz w:val="20"/>
           <w:szCs w:val="20"/>
+          <w:lang w:val="en-US"/>
         </w:rPr>
         <w:t xml:space="preserve"> Pivotal Software; Schemat modułów Spring Runtime; źródło: https://docs.spring.io/spring-framework/docs/3.0.0.M3/reference/html/ch01s02.html</w:t>
       </w:r>
@@ -3943,15 +3735,7 @@
         <w:t>właściwości takie jak wstrzykiwanie zależności</w:t>
       </w:r>
       <w:r>
-        <w:t xml:space="preserve"> do ziaren aplikacji jak i języka wyrażeń </w:t>
-      </w:r>
-      <w:proofErr w:type="spellStart"/>
-      <w:r>
-        <w:t>Spel</w:t>
-      </w:r>
-      <w:proofErr w:type="spellEnd"/>
-      <w:r>
-        <w:t>, pozwalające rozwijać dynamiczne odwołania do klas za pomocą ciągów znaków</w:t>
+        <w:t xml:space="preserve"> do ziaren aplikacji jak i języka wyrażeń Spel, pozwalające rozwijać dynamiczne odwołania do klas za pomocą ciągów znaków</w:t>
       </w:r>
       <w:r>
         <w:t>.</w:t>
@@ -4409,11 +4193,11 @@
         <w:pStyle w:val="normalnyalekozaczek"/>
       </w:pPr>
       <w:r>
-        <w:t xml:space="preserve">Nienaturalna wydaję się dyskusja o opisywanych technologiach, bez znajomości pojęcia ORM. ORM jest z definicji mapowaniem obiektów na relacje, technika używana w językach ukierunkowanych obiektowo, polega na utworzeniu z wcześniej zdefiniowanych </w:t>
+        <w:t xml:space="preserve">Nienaturalna wydaję się dyskusja o opisywanych technologiach, bez znajomości pojęcia ORM. ORM jest z definicji mapowaniem obiektów na relacje, technika używana w </w:t>
       </w:r>
       <w:r>
         <w:lastRenderedPageBreak/>
-        <w:t xml:space="preserve">obiektów, klas zaimplementowanych w wybranych języku np. Kotlin, na </w:t>
+        <w:t xml:space="preserve">językach ukierunkowanych obiektowo, polega na utworzeniu z wcześniej zdefiniowanych obiektów, klas zaimplementowanych w wybranych języku np. Kotlin, na </w:t>
       </w:r>
       <w:r>
         <w:t>informację utworzoną w relacyjnej bazie danych. W praktyce okazuję się, że proces mapowanie polega na przetłumaczeniu podstawowych zależności na prosty kod w języku SQL. Translacje znane są z tego, że często pomijają dostępne w SQL składnie językowe, pozwalające na optymalizacje zapytań i tworzą relacje w bazie danych, w prymitywny sposób, zwiększając tym samym czas wywoływania, podstawowych interakcji z bazą danych.</w:t>
@@ -4424,85 +4208,13 @@
         <w:pStyle w:val="normalnyalekozaczek"/>
       </w:pPr>
       <w:r>
-        <w:t xml:space="preserve">Hibernate </w:t>
-      </w:r>
-      <w:r>
-        <w:t xml:space="preserve">jest wysoce zaawansowanym </w:t>
-      </w:r>
-      <w:r>
-        <w:t>projekt</w:t>
-      </w:r>
-      <w:r>
-        <w:t xml:space="preserve">em powstałym </w:t>
+        <w:t xml:space="preserve">Hibernate jest wysoce zaawansowanym projektem powstałym </w:t>
       </w:r>
       <w:r>
         <w:t xml:space="preserve">w maju 2001 roku, </w:t>
       </w:r>
       <w:r>
-        <w:t>w celu</w:t>
-      </w:r>
-      <w:r>
-        <w:t xml:space="preserve">, </w:t>
-      </w:r>
-      <w:r>
-        <w:t>gruntownego</w:t>
-      </w:r>
-      <w:r>
-        <w:t xml:space="preserve"> rozwiązani</w:t>
-      </w:r>
-      <w:r>
-        <w:t>a</w:t>
-      </w:r>
-      <w:r>
-        <w:t xml:space="preserve"> problemu </w:t>
-      </w:r>
-      <w:r>
-        <w:t xml:space="preserve">powstałego w </w:t>
-      </w:r>
-      <w:r>
-        <w:t>zarządzani</w:t>
-      </w:r>
-      <w:r>
-        <w:t xml:space="preserve">u trwałością danych z jakimi spotykali się twórcy oprogramowania </w:t>
-      </w:r>
-      <w:r>
-        <w:t xml:space="preserve">w </w:t>
-      </w:r>
-      <w:r>
-        <w:t xml:space="preserve">języku </w:t>
-      </w:r>
-      <w:r>
-        <w:t>Jav</w:t>
-      </w:r>
-      <w:r>
-        <w:t>a</w:t>
-      </w:r>
-      <w:r>
-        <w:t xml:space="preserve">. </w:t>
-      </w:r>
-      <w:r>
-        <w:t>Uczestniczy</w:t>
-      </w:r>
-      <w:r>
-        <w:t xml:space="preserve"> w </w:t>
-      </w:r>
-      <w:r>
-        <w:t xml:space="preserve">procesie współpracy </w:t>
-      </w:r>
-      <w:r>
-        <w:t>aplikacj</w:t>
-      </w:r>
-      <w:r>
-        <w:t>i</w:t>
-      </w:r>
-      <w:r>
-        <w:t xml:space="preserve"> z relacyjną bazą danych, </w:t>
-      </w:r>
-      <w:r>
-        <w:t>pozwalając programiście na skupienie się na implementacji wymagań biznesowych w jak najbardziej przypominającym charakterystyką podstawę w tworzeniu klas domenowych. Praktycznie całkowicie pozwalając na przestawieniu się z implementacji kodu w języku SQL na dodawanie odpowiednich adnotacji bezpośrednio w klasach Javy</w:t>
-      </w:r>
-      <w:r>
-        <w:t xml:space="preserve">. Hibernate </w:t>
+        <w:t xml:space="preserve">w celu, gruntownego rozwiązania problemu powstałego w zarządzaniu trwałością danych z jakimi spotykali się twórcy oprogramowania w języku Java. Uczestniczy w procesie współpracy aplikacji z relacyjną bazą danych, pozwalając programiście na skupienie się na implementacji wymagań biznesowych w jak najbardziej przypominającym charakterystyką podstawę w tworzeniu klas domenowych. Praktycznie całkowicie pozwalając na przestawieniu się z implementacji kodu w języku SQL na dodawanie odpowiednich adnotacji bezpośrednio w klasach Javy. Hibernate </w:t>
       </w:r>
       <w:r>
         <w:t>jest</w:t>
@@ -4688,19 +4400,7 @@
         <w:t>ManyToOne</w:t>
       </w:r>
       <w:r>
-        <w:t xml:space="preserve"> – Znacznik relacji</w:t>
-      </w:r>
-      <w:r>
-        <w:t xml:space="preserve"> wiele-jeden</w:t>
-      </w:r>
-      <w:r>
-        <w:t xml:space="preserve">, pozwala na oznaczeniu zmiennej jako dostępu do </w:t>
-      </w:r>
-      <w:r>
-        <w:t xml:space="preserve">obiektu przypisanego </w:t>
-      </w:r>
-      <w:r>
-        <w:t>do głównego obiektu, realizowanego poprzez relacje w bazie danych.</w:t>
+        <w:t xml:space="preserve"> – Znacznik relacji wiele-jeden, pozwala na oznaczeniu zmiennej jako dostępu do obiektu przypisanego do głównego obiektu, realizowanego poprzez relacje w bazie danych.</w:t>
       </w:r>
     </w:p>
     <w:p>
@@ -4716,35 +4416,10 @@
           <w:i/>
           <w:iCs/>
         </w:rPr>
-        <w:t>ManyTo</w:t>
-      </w:r>
-      <w:r>
-        <w:rPr>
-          <w:i/>
-          <w:iCs/>
-        </w:rPr>
-        <w:t>Many</w:t>
-      </w:r>
-      <w:r>
-        <w:t xml:space="preserve"> – Znacznik relacji wiele-</w:t>
-      </w:r>
-      <w:r>
-        <w:t>wiele</w:t>
-      </w:r>
-      <w:r>
-        <w:t xml:space="preserve">, pozwala na oznaczeniu zmiennej jako dostępu do </w:t>
-      </w:r>
-      <w:r>
-        <w:t xml:space="preserve">wielu </w:t>
-      </w:r>
-      <w:r>
-        <w:t>obiektu przypisanego do głównego obiektu, realizowanego poprzez relacje w bazie danych</w:t>
-      </w:r>
-      <w:r>
-        <w:t>, pozwala na stworzeniu tabeli asocjacyjnej bezpośrednio pomiędzy dwoma klasami</w:t>
-      </w:r>
-      <w:r>
-        <w:t>.</w:t>
+        <w:t>ManyToMany</w:t>
+      </w:r>
+      <w:r>
+        <w:t xml:space="preserve"> – Znacznik relacji wiele-wiele, pozwala na oznaczeniu zmiennej jako dostępu do wielu obiektu przypisanego do głównego obiektu, realizowanego poprzez relacje w bazie danych, pozwala na stworzeniu tabeli asocjacyjnej bezpośrednio pomiędzy dwoma klasami.</w:t>
       </w:r>
     </w:p>
     <w:p>
@@ -4763,16 +4438,7 @@
         <w:t>OneToOne</w:t>
       </w:r>
       <w:r>
-        <w:t xml:space="preserve"> </w:t>
-      </w:r>
-      <w:r>
-        <w:t xml:space="preserve">– Znacznik relacji </w:t>
-      </w:r>
-      <w:r>
-        <w:t>jeden</w:t>
-      </w:r>
-      <w:r>
-        <w:t>-jeden, pozwala na oznaczeniu zmiennej jako dostępu do obiektu przypisanego do głównego obiektu, realizowanego poprzez relacje w bazie danych.</w:t>
+        <w:t xml:space="preserve"> – Znacznik relacji jeden-jeden, pozwala na oznaczeniu zmiennej jako dostępu do obiektu przypisanego do głównego obiektu, realizowanego poprzez relacje w bazie danych.</w:t>
       </w:r>
     </w:p>
     <w:p>
@@ -4868,17 +4534,142 @@
         <w:t>Testy jednostkowe, to rodzaj testowania aplikacji, w procesie którego odpowiednio testowane są poszczególne jednostki lub funkcje zaimplementowan</w:t>
       </w:r>
       <w:r>
-        <w:t xml:space="preserve">e podczas procesu tworzenia oprogramowania. Głównym celem jest szczegółowe przetestowanie opisanych wcześniej jednostek, w wyniku którego odnalezione zostaną błędy, a następnie wyeliminowane. Testowane funkcje najczęściej mają pojedyncze możliwe wyjścia. Testowanie oprogramowania jest procesem ciągłym, wyjątkowo ważne jest, aby testy </w:t>
+        <w:t xml:space="preserve">e podczas procesu tworzenia oprogramowania. Głównym celem jest szczegółowe przetestowanie opisanych wcześniej jednostek, w wyniku którego odnalezione zostaną błędy, a następnie wyeliminowane. Testowane funkcje najczęściej mają pojedyncze możliwe wyjścia. </w:t>
       </w:r>
       <w:r>
         <w:lastRenderedPageBreak/>
-        <w:t xml:space="preserve">zawierały jak najmniej nieszczelnych części. Testy pisane są w celu sprawdzenia błędów w dopiero co zaimplementowanych funkcjonalnościach, ale także na przyszłość, aby sprawdzać czy dodatkowe zmiany, nie wprowadzają niechcianych błędów w odpowiednio wcześniej utworzonych fragmentach kodu. </w:t>
-      </w:r>
-    </w:p>
-    <w:p>
-      <w:pPr>
-        <w:pStyle w:val="normalnyalekozaczek"/>
-      </w:pPr>
+        <w:t xml:space="preserve">Testowanie oprogramowania jest procesem ciągłym, wyjątkowo ważne jest, aby testy zawierały jak najmniej nieszczelnych części. Testy pisane są w celu sprawdzenia błędów w dopiero co zaimplementowanych funkcjonalnościach, ale także na przyszłość, aby sprawdzać czy dodatkowe zmiany, nie wprowadzają niechcianych błędów w odpowiednio wcześniej utworzonych fragmentach kodu. </w:t>
+      </w:r>
+    </w:p>
+    <w:p>
+      <w:pPr>
+        <w:pStyle w:val="normalnyalekozaczek"/>
+      </w:pPr>
+      <w:r>
+        <w:t xml:space="preserve">JUnit jest </w:t>
+      </w:r>
+      <w:r>
+        <w:t xml:space="preserve">to specjalny framework przydatny do przeprowadzania testów jednostkowych w aplikacjach z wachlarza języków operujących na maszynie wirtualnej Java. Użycie funkcjonalności biblioteki JUnit w projekcie, pozwala na uzyskanie prostego sposobu przydatnego, do włączania testów jednostkowych. Dostęp do większości z nich można uzyskać poprzez użycie odpowiednich adnotacji podczas tworzenia funkcji testowych oraz klas. Logika użycia oraz pracy przy pomocy JUnit, jest wyjątkowo prosta, należy stworzyć odpowiednią funkcję, w środku której zademonstruje się działanie przykładowego kawałku gotowego kodu używanego w aplikacji. W celu </w:t>
+      </w:r>
+      <w:r>
+        <w:t xml:space="preserve">walidacji danych używa się asercji, czyli metod sprawdzających różne właściwości podanych przez twórcę oprogramowania danych użytych w teście. </w:t>
+      </w:r>
+    </w:p>
+    <w:p>
+      <w:pPr>
+        <w:pStyle w:val="normalnyalekozaczek"/>
+      </w:pPr>
+      <w:r>
+        <w:t>Lista przykładowych adnotacji używanych w celu implementacji testów jednostkowych przy użyciu JUnit – uzupełniane poprzez podanie znaku „@” na początku wyrażenia</w:t>
+      </w:r>
+      <w:r>
+        <w:rPr>
+          <w:rStyle w:val="FootnoteReference"/>
+        </w:rPr>
+        <w:footnoteReference w:id="6"/>
+      </w:r>
+      <w:r>
+        <w:t>:</w:t>
+      </w:r>
+    </w:p>
+    <w:p>
+      <w:pPr>
+        <w:pStyle w:val="normalnyalekozaczek"/>
+        <w:numPr>
+          <w:ilvl w:val="0"/>
+          <w:numId w:val="28"/>
+        </w:numPr>
+      </w:pPr>
+      <w:r>
+        <w:rPr>
+          <w:i/>
+          <w:iCs/>
+        </w:rPr>
+        <w:t>Test</w:t>
+      </w:r>
+      <w:r>
+        <w:t xml:space="preserve"> – Adnotacja używane w celu oznaczenia funkcji </w:t>
+      </w:r>
+      <w:r>
+        <w:t>jako</w:t>
+      </w:r>
+      <w:r>
+        <w:t xml:space="preserve"> przykładowego testu.</w:t>
+      </w:r>
+    </w:p>
+    <w:p>
+      <w:pPr>
+        <w:pStyle w:val="normalnyalekozaczek"/>
+        <w:numPr>
+          <w:ilvl w:val="0"/>
+          <w:numId w:val="28"/>
+        </w:numPr>
+      </w:pPr>
+      <w:r>
+        <w:rPr>
+          <w:i/>
+          <w:iCs/>
+        </w:rPr>
+        <w:t>ParametrizedTest</w:t>
+      </w:r>
+      <w:r>
+        <w:t xml:space="preserve"> – Adnotacja </w:t>
+      </w:r>
+      <w:r>
+        <w:t>używana w celu oznaczenia funkcji jako przykładowego testu, z możliwością dodania zmiennych jako parametry funkcji w konstruktorze.</w:t>
+      </w:r>
+    </w:p>
+    <w:p>
+      <w:pPr>
+        <w:pStyle w:val="normalnyalekozaczek"/>
+        <w:numPr>
+          <w:ilvl w:val="0"/>
+          <w:numId w:val="28"/>
+        </w:numPr>
+      </w:pPr>
+      <w:r>
+        <w:rPr>
+          <w:i/>
+          <w:iCs/>
+        </w:rPr>
+        <w:t>BeforeAll</w:t>
+      </w:r>
+      <w:r>
+        <w:t xml:space="preserve"> – Adnotacja używana do wywołania wybranego działania bezpośrednio przed wszystkimi testami.</w:t>
+      </w:r>
+    </w:p>
+    <w:p>
+      <w:pPr>
+        <w:pStyle w:val="normalnyalekozaczek"/>
+        <w:numPr>
+          <w:ilvl w:val="0"/>
+          <w:numId w:val="28"/>
+        </w:numPr>
+      </w:pPr>
+      <w:r>
+        <w:rPr>
+          <w:i/>
+          <w:iCs/>
+        </w:rPr>
+        <w:t>BeforeEach</w:t>
+      </w:r>
+      <w:r>
+        <w:t xml:space="preserve"> – Adnotacja używana do wywołania wybranego działania bezpośrednio przed każdym testem pojedynczo. </w:t>
+      </w:r>
+    </w:p>
+    <w:p>
+      <w:pPr>
+        <w:pStyle w:val="normalnyalekozaczek"/>
+      </w:pPr>
+      <w:r>
+        <w:t xml:space="preserve">Wywoływane testy, najczęściej kończą się asercją, sprawdzającą czy wybrane przez twórcę zestawy danych, odpowiadają oczekiwanemu wynikowi. W celu takiego sprawdzenia, deweloper wywołuje metody typu assertTrue, która zawiera w środku wyrażenie lub zmienną, wykorzystywaną wcześniej w pojedynczym teście. Analogicznie do szukanego przez </w:t>
+      </w:r>
+      <w:r>
+        <w:t>programistę wyniku, jest możliwość użycia innych asercji, typu assertFalse, assertEquals, assertThrows czy assertTimeout.</w:t>
+      </w:r>
+      <w:r>
+        <w:t xml:space="preserve"> </w:t>
+      </w:r>
     </w:p>
     <w:p>
       <w:pPr>
@@ -4892,11 +4683,11 @@
         </w:rPr>
       </w:pPr>
       <w:bookmarkStart w:id="9" w:name="_Toc88685725"/>
-      <w:proofErr w:type="spellStart"/>
       <w:r>
         <w:rPr>
           <w:szCs w:val="24"/>
         </w:rPr>
+        <w:lastRenderedPageBreak/>
         <w:t>F</w:t>
       </w:r>
       <w:r>
@@ -4906,22 +4697,13 @@
         <w:t>rontend</w:t>
       </w:r>
       <w:bookmarkEnd w:id="9"/>
-      <w:proofErr w:type="spellEnd"/>
-    </w:p>
-    <w:p>
-      <w:pPr>
-        <w:pStyle w:val="normalnyalekozaczek"/>
-      </w:pPr>
-      <w:r>
-        <w:t xml:space="preserve">Warstwa </w:t>
-      </w:r>
-      <w:proofErr w:type="spellStart"/>
-      <w:r>
-        <w:t>frontend</w:t>
-      </w:r>
-      <w:proofErr w:type="spellEnd"/>
-      <w:r>
-        <w:t xml:space="preserve"> to część aplikacji webowej, która pozwala użytkownikowi na swobodną interakcję z oprogramowaniem, najczęściej przy pomocy przeglądarki internetowej. Jest to z reguły, pierwszy możliwy kontakt odbiorcy treści z zaimplementowanym systemem. </w:t>
+    </w:p>
+    <w:p>
+      <w:pPr>
+        <w:pStyle w:val="normalnyalekozaczek"/>
+      </w:pPr>
+      <w:r>
+        <w:t xml:space="preserve">Warstwa frontend to część aplikacji webowej, która pozwala użytkownikowi na swobodną interakcję z oprogramowaniem, najczęściej przy pomocy przeglądarki internetowej. Jest to z reguły, pierwszy możliwy kontakt odbiorcy treści z zaimplementowanym systemem. </w:t>
       </w:r>
     </w:p>
     <w:p>
@@ -5017,15 +4799,7 @@
         <w:t xml:space="preserve"> Pierwsza, stabilna wersja języka została wydana dopiero po dwóch latach, 12 kwietnia 2014 roku, przez twórców – firmę Microsoft.</w:t>
       </w:r>
       <w:r>
-        <w:t xml:space="preserve"> Swoją rosnącą popularność zawdzięcza w dużej mierze produktowi </w:t>
-      </w:r>
-      <w:proofErr w:type="spellStart"/>
-      <w:r>
-        <w:t>Angular</w:t>
-      </w:r>
-      <w:proofErr w:type="spellEnd"/>
-      <w:r>
-        <w:t xml:space="preserve">, przy produkcji którego, </w:t>
+        <w:t xml:space="preserve"> Swoją rosnącą popularność zawdzięcza w dużej mierze produktowi Angular, przy produkcji którego, </w:t>
       </w:r>
       <w:r>
         <w:t>jego twórcy, czyli firma Google</w:t>
@@ -5034,23 +4808,7 @@
         <w:t xml:space="preserve"> jako główny język w procesie tworzenia używali właśnie TypeScript. </w:t>
       </w:r>
       <w:r>
-        <w:t xml:space="preserve">Użyteczność języka wykorzystywana jest również w konkurencyjnym produkcie dla </w:t>
-      </w:r>
-      <w:proofErr w:type="spellStart"/>
-      <w:r>
-        <w:t>Angulara</w:t>
-      </w:r>
-      <w:proofErr w:type="spellEnd"/>
-      <w:r>
-        <w:t xml:space="preserve"> – </w:t>
-      </w:r>
-      <w:proofErr w:type="spellStart"/>
-      <w:r>
-        <w:t>ReactJS</w:t>
-      </w:r>
-      <w:proofErr w:type="spellEnd"/>
-      <w:r>
-        <w:t>, gdzie społeczność co raz częściej korzysta z TypeScript jako głównego języka podczas pisania aplikacji internetowych.</w:t>
+        <w:t>Użyteczność języka wykorzystywana jest również w konkurencyjnym produkcie dla Angulara – ReactJS, gdzie społeczność co raz częściej korzysta z TypeScript jako głównego języka podczas pisania aplikacji internetowych.</w:t>
       </w:r>
     </w:p>
     <w:p>
@@ -5072,11 +4830,9 @@
       <w:r>
         <w:t xml:space="preserve">języków </w:t>
       </w:r>
-      <w:proofErr w:type="spellStart"/>
       <w:r>
         <w:t>transkompilowanych</w:t>
       </w:r>
-      <w:proofErr w:type="spellEnd"/>
       <w:r>
         <w:t xml:space="preserve"> do JavaScript ’u, nie był wyłącznie wizualną nakładką na składnie kodu, ale także dodawał </w:t>
       </w:r>
@@ -5095,7 +4851,7 @@
         <w:rPr>
           <w:rStyle w:val="FootnoteReference"/>
         </w:rPr>
-        <w:footnoteReference w:id="6"/>
+        <w:footnoteReference w:id="7"/>
       </w:r>
       <w:r>
         <w:t>:</w:t>
@@ -5134,7 +4890,6 @@
         </w:numPr>
       </w:pPr>
       <w:r>
-        <w:lastRenderedPageBreak/>
         <w:t>Typy wyliczeniowe</w:t>
       </w:r>
     </w:p>
@@ -5167,72 +4922,25 @@
         <w:pStyle w:val="normalnyalekozaczek"/>
       </w:pPr>
       <w:r>
+        <w:lastRenderedPageBreak/>
         <w:t xml:space="preserve">Różnice na </w:t>
       </w:r>
       <w:r>
         <w:t>korzyść,</w:t>
       </w:r>
       <w:r>
-        <w:t xml:space="preserve"> którą przemawia TypeScript zostały szczególnie dostrzeżone w środowisku korporacyjnym, gdzie </w:t>
-      </w:r>
-      <w:proofErr w:type="spellStart"/>
-      <w:r>
-        <w:t>Angular</w:t>
-      </w:r>
-      <w:proofErr w:type="spellEnd"/>
-      <w:r>
-        <w:t xml:space="preserve"> wraz z językiem Microsoftu jest wykorzystywany w większości aplikacji, z zamiarem tworzenia części </w:t>
-      </w:r>
-      <w:proofErr w:type="spellStart"/>
-      <w:r>
-        <w:t>frontendu</w:t>
-      </w:r>
-      <w:proofErr w:type="spellEnd"/>
-      <w:r>
-        <w:t xml:space="preserve"> oprogramowania. </w:t>
-      </w:r>
-      <w:r>
-        <w:t xml:space="preserve">Dzięki swojej wewnętrznej właściwości kompilowania się do języka JavaScript, możliwe jest pisanie oprogramowania zarówno po stronie </w:t>
-      </w:r>
-      <w:proofErr w:type="spellStart"/>
-      <w:r>
-        <w:t>frontendu</w:t>
-      </w:r>
-      <w:proofErr w:type="spellEnd"/>
-      <w:r>
-        <w:t xml:space="preserve"> – </w:t>
-      </w:r>
-      <w:proofErr w:type="spellStart"/>
-      <w:r>
-        <w:t>Angular</w:t>
-      </w:r>
-      <w:proofErr w:type="spellEnd"/>
-      <w:r>
-        <w:t xml:space="preserve"> czy </w:t>
-      </w:r>
-      <w:proofErr w:type="spellStart"/>
-      <w:r>
-        <w:t>React</w:t>
-      </w:r>
-      <w:proofErr w:type="spellEnd"/>
-      <w:r>
-        <w:t xml:space="preserve">, jak również z perspektywy </w:t>
-      </w:r>
-      <w:proofErr w:type="spellStart"/>
-      <w:r>
-        <w:t>backendu</w:t>
-      </w:r>
-      <w:proofErr w:type="spellEnd"/>
-      <w:r>
-        <w:t xml:space="preserve"> w technologiach takich jak </w:t>
-      </w:r>
-      <w:proofErr w:type="spellStart"/>
-      <w:r>
-        <w:t>NodeJS</w:t>
-      </w:r>
-      <w:proofErr w:type="spellEnd"/>
-      <w:r>
-        <w:t>.</w:t>
+        <w:t xml:space="preserve"> którą przemawia TypeScript zostały szczególnie dostrzeżone w środowisku korporacyjnym, gdzie Angular wraz z językiem Microsoftu jest wykorzystywany w większości aplikacji, z zamiarem tworzenia części frontendu oprogramowania. </w:t>
+      </w:r>
+      <w:r>
+        <w:t>Dzięki swojej wewnętrznej właściwości kompilowania się do języka JavaScript, możliwe jest pisanie oprogramowania zarówno po stronie frontendu – Angular czy React, jak również z perspektywy backendu w technologiach takich jak NodeJS.</w:t>
+      </w:r>
+    </w:p>
+    <w:p>
+      <w:pPr>
+        <w:pStyle w:val="normalnyalekozaczek"/>
+      </w:pPr>
+      <w:r>
+        <w:t xml:space="preserve">Pomimo swoich niezwykle przydatnych funkcjonalności oraz zalet nad językiem JavaScript, należy pamiętać również o wadach powstających z statycznego typowania danych. Popularne biblioteki używane do pisania kodu na frontend aplikacji, często pisane są bazowo w JavaScript i to pod szyldem tego języka projektowane są rozwiązania. Biorąc pod uwagę te właściwości, implementacja niektórych funkcjonalności często potrafi być nieznacznie trudniejsza, niż bazowo miało to wyglądać.  </w:t>
       </w:r>
     </w:p>
     <w:p>
@@ -5261,43 +4969,17 @@
         </w:numPr>
       </w:pPr>
       <w:bookmarkStart w:id="11" w:name="_Toc88685727"/>
-      <w:proofErr w:type="spellStart"/>
       <w:r>
         <w:t>React</w:t>
       </w:r>
       <w:bookmarkEnd w:id="11"/>
-      <w:proofErr w:type="spellEnd"/>
-    </w:p>
-    <w:p>
-      <w:pPr>
-        <w:pStyle w:val="normalnyalekozaczek"/>
-      </w:pPr>
-      <w:r>
-        <w:t xml:space="preserve">Biblioteka </w:t>
-      </w:r>
-      <w:proofErr w:type="spellStart"/>
-      <w:r>
-        <w:t>frontendowa</w:t>
-      </w:r>
-      <w:proofErr w:type="spellEnd"/>
-      <w:r>
-        <w:t xml:space="preserve"> zaprojektowana i napisana w języku JavaScript, 29 maja 2013 roku przez Jordana </w:t>
-      </w:r>
-      <w:proofErr w:type="spellStart"/>
-      <w:r>
-        <w:t>Walke</w:t>
-      </w:r>
-      <w:proofErr w:type="spellEnd"/>
-      <w:r>
-        <w:t xml:space="preserve">, w </w:t>
-      </w:r>
-      <w:proofErr w:type="spellStart"/>
-      <w:r>
-        <w:t>Facebook’u</w:t>
-      </w:r>
-      <w:proofErr w:type="spellEnd"/>
-      <w:r>
-        <w:t xml:space="preserve"> (aktualnie Meta), wraz z pracującymi tam deweloperami. Miała </w:t>
+    </w:p>
+    <w:p>
+      <w:pPr>
+        <w:pStyle w:val="normalnyalekozaczek"/>
+      </w:pPr>
+      <w:r>
+        <w:t xml:space="preserve">Biblioteka frontendowa zaprojektowana i napisana w języku JavaScript, 29 maja 2013 roku przez Jordana Walke, w Facebook’u (aktualnie Meta), wraz z pracującymi tam deweloperami. Miała </w:t>
       </w:r>
       <w:r>
         <w:t>ułatwiać</w:t>
@@ -5318,23 +5000,7 @@
           <w:i/>
           <w:iCs/>
         </w:rPr>
-        <w:t xml:space="preserve">Single </w:t>
-      </w:r>
-      <w:proofErr w:type="spellStart"/>
-      <w:r>
-        <w:rPr>
-          <w:i/>
-          <w:iCs/>
-        </w:rPr>
-        <w:t>Page</w:t>
-      </w:r>
-      <w:proofErr w:type="spellEnd"/>
-      <w:r>
-        <w:rPr>
-          <w:i/>
-          <w:iCs/>
-        </w:rPr>
-        <w:t xml:space="preserve"> Application</w:t>
+        <w:t>Single Page Application</w:t>
       </w:r>
       <w:r>
         <w:t xml:space="preserve">, czyli realizującej założenia aplikacji, ładując dynamicznie zawartość na stronie, </w:t>
@@ -5348,31 +5014,7 @@
         <w:pStyle w:val="normalnyalekozaczek"/>
       </w:pPr>
       <w:r>
-        <w:t xml:space="preserve">Na swoją popularność i renomę </w:t>
-      </w:r>
-      <w:proofErr w:type="spellStart"/>
-      <w:r>
-        <w:t>React</w:t>
-      </w:r>
-      <w:proofErr w:type="spellEnd"/>
-      <w:r>
-        <w:t xml:space="preserve"> mocno pracuję już od paru lat, początkowo goniąc </w:t>
-      </w:r>
-      <w:proofErr w:type="spellStart"/>
-      <w:r>
-        <w:t>framework</w:t>
-      </w:r>
-      <w:proofErr w:type="spellEnd"/>
-      <w:r>
-        <w:t xml:space="preserve"> </w:t>
-      </w:r>
-      <w:proofErr w:type="spellStart"/>
-      <w:r>
-        <w:t>Angular</w:t>
-      </w:r>
-      <w:proofErr w:type="spellEnd"/>
-      <w:r>
-        <w:t xml:space="preserve"> w </w:t>
+        <w:t xml:space="preserve">Na swoją popularność i renomę React mocno pracuję już od paru lat, początkowo goniąc framework Angular w </w:t>
       </w:r>
       <w:r>
         <w:t>uwadze</w:t>
@@ -5387,31 +5029,7 @@
         <w:t xml:space="preserve">rankingów. </w:t>
       </w:r>
       <w:r>
-        <w:t xml:space="preserve">Różnice w cechach w odróżnieniu do innych </w:t>
-      </w:r>
-      <w:proofErr w:type="spellStart"/>
-      <w:r>
-        <w:t>frameworków</w:t>
-      </w:r>
-      <w:proofErr w:type="spellEnd"/>
-      <w:r>
-        <w:t xml:space="preserve"> dla </w:t>
-      </w:r>
-      <w:proofErr w:type="spellStart"/>
-      <w:r>
-        <w:t>frontendu</w:t>
-      </w:r>
-      <w:proofErr w:type="spellEnd"/>
-      <w:r>
-        <w:t xml:space="preserve">, które zostały dostrzeżone przez użytkowników pozwalają, jeszcze na wiele lat bycia numerem jeden dla </w:t>
-      </w:r>
-      <w:proofErr w:type="spellStart"/>
-      <w:r>
-        <w:t>React</w:t>
-      </w:r>
-      <w:proofErr w:type="spellEnd"/>
-      <w:r>
-        <w:t>.</w:t>
+        <w:t>Różnice w cechach w odróżnieniu do innych frameworków dla frontendu, które zostały dostrzeżone przez użytkowników pozwalają, jeszcze na wiele lat bycia numerem jeden dla React.</w:t>
       </w:r>
     </w:p>
     <w:p>
@@ -5533,25 +5151,24 @@
           <w:sz w:val="20"/>
           <w:szCs w:val="20"/>
         </w:rPr>
-        <w:t xml:space="preserve"> Porównanie popularności największych technologii </w:t>
-      </w:r>
-      <w:proofErr w:type="spellStart"/>
+        <w:t xml:space="preserve"> Porównanie popularności największych technologii framework</w:t>
+      </w:r>
       <w:r>
         <w:rPr>
           <w:rFonts w:ascii="Calibri" w:hAnsi="Calibri" w:cs="Calibri"/>
           <w:sz w:val="20"/>
           <w:szCs w:val="20"/>
         </w:rPr>
-        <w:t>framework</w:t>
-      </w:r>
-      <w:proofErr w:type="spellEnd"/>
+        <w:t>, kolory odpowiednio:</w:t>
+      </w:r>
       <w:r>
         <w:rPr>
           <w:rFonts w:ascii="Calibri" w:hAnsi="Calibri" w:cs="Calibri"/>
           <w:sz w:val="20"/>
           <w:szCs w:val="20"/>
         </w:rPr>
-        <w:t>, kolory odpowiednio:</w:t>
+        <w:br/>
+        <w:t xml:space="preserve"> niebieski – React, czerwony – Angular, żółty – vue.js</w:t>
       </w:r>
       <w:r>
         <w:rPr>
@@ -5559,51 +5176,6 @@
           <w:sz w:val="20"/>
           <w:szCs w:val="20"/>
         </w:rPr>
-        <w:br/>
-        <w:t xml:space="preserve"> niebieski – </w:t>
-      </w:r>
-      <w:proofErr w:type="spellStart"/>
-      <w:r>
-        <w:rPr>
-          <w:rFonts w:ascii="Calibri" w:hAnsi="Calibri" w:cs="Calibri"/>
-          <w:sz w:val="20"/>
-          <w:szCs w:val="20"/>
-        </w:rPr>
-        <w:t>React</w:t>
-      </w:r>
-      <w:proofErr w:type="spellEnd"/>
-      <w:r>
-        <w:rPr>
-          <w:rFonts w:ascii="Calibri" w:hAnsi="Calibri" w:cs="Calibri"/>
-          <w:sz w:val="20"/>
-          <w:szCs w:val="20"/>
-        </w:rPr>
-        <w:t xml:space="preserve">, czerwony – </w:t>
-      </w:r>
-      <w:proofErr w:type="spellStart"/>
-      <w:r>
-        <w:rPr>
-          <w:rFonts w:ascii="Calibri" w:hAnsi="Calibri" w:cs="Calibri"/>
-          <w:sz w:val="20"/>
-          <w:szCs w:val="20"/>
-        </w:rPr>
-        <w:t>Angular</w:t>
-      </w:r>
-      <w:proofErr w:type="spellEnd"/>
-      <w:r>
-        <w:rPr>
-          <w:rFonts w:ascii="Calibri" w:hAnsi="Calibri" w:cs="Calibri"/>
-          <w:sz w:val="20"/>
-          <w:szCs w:val="20"/>
-        </w:rPr>
-        <w:t>, żółty – vue.js</w:t>
-      </w:r>
-      <w:r>
-        <w:rPr>
-          <w:rFonts w:ascii="Calibri" w:hAnsi="Calibri" w:cs="Calibri"/>
-          <w:sz w:val="20"/>
-          <w:szCs w:val="20"/>
-        </w:rPr>
         <w:t>; źródło: https://trends.google.com</w:t>
       </w:r>
     </w:p>
@@ -5612,50 +5184,18 @@
         <w:pStyle w:val="normalnyalekozaczek"/>
       </w:pPr>
       <w:r>
-        <w:t xml:space="preserve">Na powyższej ilustracji łatwo zauważyć dominację </w:t>
-      </w:r>
-      <w:proofErr w:type="spellStart"/>
-      <w:r>
-        <w:t>React’a</w:t>
-      </w:r>
-      <w:proofErr w:type="spellEnd"/>
-      <w:r>
-        <w:t xml:space="preserve"> w ostatnich latach. Po samej liczbie </w:t>
-      </w:r>
-      <w:proofErr w:type="spellStart"/>
-      <w:r>
-        <w:t>wyszukań</w:t>
-      </w:r>
-      <w:proofErr w:type="spellEnd"/>
-      <w:r>
-        <w:t xml:space="preserve"> w najpopularniejszej wyszukiwarce – Google, łatwo zauważyć, </w:t>
-      </w:r>
-      <w:r>
-        <w:t xml:space="preserve">praktycznie 50% większą popularność względem drugiej najpopularniejszej technologii – </w:t>
-      </w:r>
-      <w:proofErr w:type="spellStart"/>
-      <w:r>
-        <w:t>Angular</w:t>
-      </w:r>
-      <w:proofErr w:type="spellEnd"/>
-      <w:r>
-        <w:t>.</w:t>
-      </w:r>
-    </w:p>
-    <w:p>
-      <w:pPr>
-        <w:pStyle w:val="normalnyalekozaczek"/>
-      </w:pPr>
-      <w:r>
-        <w:t xml:space="preserve">Proces pisania interfejsu użytkownika w </w:t>
-      </w:r>
-      <w:proofErr w:type="spellStart"/>
-      <w:r>
-        <w:t>React</w:t>
-      </w:r>
-      <w:proofErr w:type="spellEnd"/>
-      <w:r>
-        <w:t xml:space="preserve"> opiera się na dzieleniu całości aplikacji na mniejsze, niezależne od siebie komponenty wielokrotnego użytku. Celem komponentów jest dostarczenie do kodu w aplikacji dodatkowej funkcjonalności w sposób izolowany, przez swoją logikę, bardzo często zwracający opakowany fragment kodu w HTML.</w:t>
+        <w:t xml:space="preserve">Na powyższej ilustracji łatwo zauważyć dominację React’a w ostatnich latach. Po samej liczbie wyszukań w najpopularniejszej wyszukiwarce – Google, łatwo zauważyć, </w:t>
+      </w:r>
+      <w:r>
+        <w:t>praktycznie 50% większą popularność względem drugiej najpopularniejszej technologii – Angular.</w:t>
+      </w:r>
+    </w:p>
+    <w:p>
+      <w:pPr>
+        <w:pStyle w:val="normalnyalekozaczek"/>
+      </w:pPr>
+      <w:r>
+        <w:t>Proces pisania interfejsu użytkownika w React opiera się na dzieleniu całości aplikacji na mniejsze, niezależne od siebie komponenty wielokrotnego użytku. Celem komponentów jest dostarczenie do kodu w aplikacji dodatkowej funkcjonalności w sposób izolowany, przez swoją logikę, bardzo często zwracający opakowany fragment kodu w HTML.</w:t>
       </w:r>
     </w:p>
     <w:p>
@@ -5739,23 +5279,7 @@
         <w:t>, jak i zapewniający łatwiejszy proces debugowania i testowania</w:t>
       </w:r>
       <w:r>
-        <w:t xml:space="preserve">. Pierwotnie wyróżniał go brak stanu, jednak po wprowadzeniu </w:t>
-      </w:r>
-      <w:proofErr w:type="spellStart"/>
-      <w:r>
-        <w:t>React</w:t>
-      </w:r>
-      <w:proofErr w:type="spellEnd"/>
-      <w:r>
-        <w:t xml:space="preserve"> </w:t>
-      </w:r>
-      <w:proofErr w:type="spellStart"/>
-      <w:r>
-        <w:t>Hooks</w:t>
-      </w:r>
-      <w:proofErr w:type="spellEnd"/>
-      <w:r>
-        <w:t>, również ta funkcjonalność została wprowadzona. Do utworzenia prostego komponentu wystarczy podanie mu zmiennej z właściwościami oraz zwrócenie poprawnego fragmentu JSX.</w:t>
+        <w:t>. Pierwotnie wyróżniał go brak stanu, jednak po wprowadzeniu React Hooks, również ta funkcjonalność została wprowadzona. Do utworzenia prostego komponentu wystarczy podanie mu zmiennej z właściwościami oraz zwrócenie poprawnego fragmentu JSX.</w:t>
       </w:r>
     </w:p>
     <w:p>
@@ -5776,15 +5300,7 @@
         <w:t>.</w:t>
       </w:r>
       <w:r>
-        <w:t xml:space="preserve"> </w:t>
-      </w:r>
-      <w:proofErr w:type="spellStart"/>
-      <w:r>
-        <w:t>React</w:t>
-      </w:r>
-      <w:proofErr w:type="spellEnd"/>
-      <w:r>
-        <w:t xml:space="preserve"> wymaga, aby klasa zawierała wyspecjalizowany konstruktor, dziedziczenie z klasy </w:t>
+        <w:t xml:space="preserve"> React wymaga, aby klasa zawierała wyspecjalizowany konstruktor, dziedziczenie z klasy </w:t>
       </w:r>
       <w:r>
         <w:rPr>
@@ -5804,23 +5320,7 @@
         <w:t xml:space="preserve"> </w:t>
       </w:r>
       <w:r>
-        <w:t xml:space="preserve">zwrócenie metody </w:t>
-      </w:r>
-      <w:proofErr w:type="spellStart"/>
-      <w:r>
-        <w:t>render</w:t>
-      </w:r>
-      <w:proofErr w:type="spellEnd"/>
-      <w:r>
-        <w:t xml:space="preserve"> z ciałem HTML. Główną korzyścią jaką można czerpać z komponentów klasowych są cykle życia aplikacji, takie jak </w:t>
-      </w:r>
-      <w:proofErr w:type="spellStart"/>
-      <w:r>
-        <w:t>componentDidMount</w:t>
-      </w:r>
-      <w:proofErr w:type="spellEnd"/>
-      <w:r>
-        <w:t xml:space="preserve">, </w:t>
+        <w:t xml:space="preserve">zwrócenie metody render z ciałem HTML. Główną korzyścią jaką można czerpać z komponentów klasowych są cykle życia aplikacji, takie jak componentDidMount, </w:t>
       </w:r>
       <w:r>
         <w:lastRenderedPageBreak/>
@@ -5832,37 +5332,19 @@
         <w:pStyle w:val="normalnyalekozaczek"/>
       </w:pPr>
       <w:r>
-        <w:t xml:space="preserve">Rozwiązania technologiczne na podstawie których budowy był </w:t>
-      </w:r>
-      <w:proofErr w:type="spellStart"/>
-      <w:r>
-        <w:t>React</w:t>
-      </w:r>
-      <w:proofErr w:type="spellEnd"/>
-      <w:r>
-        <w:t xml:space="preserve"> oraz język TypeScript, całkowicie pozwalają na wspólne działanie ze sobą. Powody, na korzyść których warto wybrać TypeScript ponad JavaScript, zaczynają się już od opisu właściwości obu języków. Głównym benefitem, TypeScript jest jego pełne statyczne typowanie zależności. </w:t>
-      </w:r>
-    </w:p>
-    <w:p>
-      <w:pPr>
-        <w:pStyle w:val="normalnyalekozaczek"/>
-      </w:pPr>
-      <w:r>
-        <w:t xml:space="preserve">Najszybszą drogą na wdrożenie nowej aplikacji </w:t>
-      </w:r>
-      <w:proofErr w:type="spellStart"/>
-      <w:r>
-        <w:t>React</w:t>
-      </w:r>
-      <w:proofErr w:type="spellEnd"/>
-      <w:r>
-        <w:t xml:space="preserve">/TypeScript jest utworzenie jej przy pomocy menadżera pakietów </w:t>
-      </w:r>
-      <w:proofErr w:type="spellStart"/>
+        <w:t xml:space="preserve">Rozwiązania technologiczne na podstawie których budowy był React oraz język TypeScript, całkowicie pozwalają na wspólne działanie ze sobą. Powody, na korzyść których warto wybrać TypeScript ponad JavaScript, zaczynają się już od opisu właściwości obu języków. Głównym benefitem, TypeScript jest jego pełne statyczne typowanie zależności. </w:t>
+      </w:r>
+    </w:p>
+    <w:p>
+      <w:pPr>
+        <w:pStyle w:val="normalnyalekozaczek"/>
+      </w:pPr>
+      <w:r>
+        <w:t xml:space="preserve">Najszybszą drogą na wdrożenie nowej aplikacji React/TypeScript jest utworzenie jej przy pomocy menadżera pakietów </w:t>
+      </w:r>
       <w:r>
         <w:t>npm</w:t>
       </w:r>
-      <w:proofErr w:type="spellEnd"/>
       <w:r>
         <w:t xml:space="preserve"> oraz </w:t>
       </w:r>
@@ -5870,40 +5352,22 @@
         <w:t>odpowiedniego doklejeniu zależności</w:t>
       </w:r>
       <w:r>
-        <w:t xml:space="preserve"> w komendzie utworzenia nowego projektu </w:t>
-      </w:r>
-      <w:proofErr w:type="spellStart"/>
-      <w:r>
-        <w:t>React</w:t>
-      </w:r>
-      <w:proofErr w:type="spellEnd"/>
+        <w:t xml:space="preserve"> w komendzie utworzenia nowego projektu React</w:t>
+      </w:r>
       <w:r>
         <w:t xml:space="preserve"> „</w:t>
       </w:r>
       <w:r>
         <w:t>--</w:t>
       </w:r>
-      <w:proofErr w:type="spellStart"/>
-      <w:r>
-        <w:t>template</w:t>
-      </w:r>
-      <w:proofErr w:type="spellEnd"/>
-      <w:r>
-        <w:t xml:space="preserve"> </w:t>
-      </w:r>
-      <w:proofErr w:type="spellStart"/>
-      <w:r>
-        <w:t>typescript</w:t>
-      </w:r>
-      <w:proofErr w:type="spellEnd"/>
-      <w:r>
-        <w:t>”. Podstawową różnicą jaką będzie można zaobserwować przy użyciu zależności o języku TypeScript będą, zupełnie inaczej wygenerowane pliku projektowe, między innymi</w:t>
+      <w:r>
+        <w:t>template typescript”. Podstawową różnicą jaką będzie można zaobserwować przy użyciu zależności o języku TypeScript będą, zupełnie inaczej wygenerowane pliku projektowe, między innymi</w:t>
       </w:r>
       <w:r>
         <w:rPr>
           <w:rStyle w:val="FootnoteReference"/>
         </w:rPr>
-        <w:footnoteReference w:id="7"/>
+        <w:footnoteReference w:id="8"/>
       </w:r>
       <w:r>
         <w:t>:</w:t>
@@ -5918,23 +5382,7 @@
         </w:numPr>
       </w:pPr>
       <w:r>
-        <w:t>.tsx – wszystkie pliki z rozszerzeniem .</w:t>
-      </w:r>
-      <w:proofErr w:type="spellStart"/>
-      <w:r>
-        <w:t>js</w:t>
-      </w:r>
-      <w:proofErr w:type="spellEnd"/>
-      <w:r>
-        <w:t xml:space="preserve"> i .</w:t>
-      </w:r>
-      <w:proofErr w:type="spellStart"/>
-      <w:r>
-        <w:t>jsx</w:t>
-      </w:r>
-      <w:proofErr w:type="spellEnd"/>
-      <w:r>
-        <w:t xml:space="preserve"> należące do JavaScript, zostaną odpowiednio zastąpione plikami TypeScript i TypeScript JSX.</w:t>
+        <w:t>.tsx – wszystkie pliki z rozszerzeniem .js i .jsx należące do JavaScript, zostaną odpowiednio zastąpione plikami TypeScript i TypeScript JSX.</w:t>
       </w:r>
     </w:p>
     <w:p>
@@ -5945,19 +5393,9 @@
           <w:numId w:val="13"/>
         </w:numPr>
       </w:pPr>
-      <w:proofErr w:type="spellStart"/>
-      <w:r>
-        <w:t>tsconfig.json</w:t>
-      </w:r>
-      <w:proofErr w:type="spellEnd"/>
-      <w:r>
-        <w:t xml:space="preserve"> – w miejscu pliku </w:t>
-      </w:r>
-      <w:proofErr w:type="spellStart"/>
-      <w:r>
-        <w:t>jsconfig.json</w:t>
-      </w:r>
-      <w:proofErr w:type="spellEnd"/>
+      <w:r>
+        <w:t>tsconfig.json – w miejscu pliku jsconfig.json</w:t>
+      </w:r>
       <w:r>
         <w:t>, wyspecjalizowany plik konfiguracyjny zawierający szablon, z domyślnie dostarczonymi ustawieniami projektu.</w:t>
       </w:r>
@@ -5970,33 +5408,20 @@
           <w:numId w:val="13"/>
         </w:numPr>
       </w:pPr>
-      <w:proofErr w:type="spellStart"/>
       <w:r>
         <w:t>r</w:t>
       </w:r>
       <w:r>
-        <w:t>eact-app-env.d.ts</w:t>
-      </w:r>
-      <w:proofErr w:type="spellEnd"/>
+        <w:t xml:space="preserve">eact-app-env.d.ts </w:t>
+      </w:r>
+      <w:r>
+        <w:t>–</w:t>
+      </w:r>
       <w:r>
         <w:t xml:space="preserve"> </w:t>
       </w:r>
       <w:r>
-        <w:t>–</w:t>
-      </w:r>
-      <w:r>
-        <w:t xml:space="preserve"> </w:t>
-      </w:r>
-      <w:r>
-        <w:t xml:space="preserve">pozwala w osadzaniu w aplikacji podstawowych zależności z szablonu aplikacji </w:t>
-      </w:r>
-      <w:proofErr w:type="spellStart"/>
-      <w:r>
-        <w:t>React</w:t>
-      </w:r>
-      <w:proofErr w:type="spellEnd"/>
-      <w:r>
-        <w:t xml:space="preserve"> oraz wprowadzaniu z niego plików.</w:t>
+        <w:t>pozwala w osadzaniu w aplikacji podstawowych zależności z szablonu aplikacji React oraz wprowadzaniu z niego plików.</w:t>
       </w:r>
     </w:p>
     <w:p>
@@ -6008,15 +5433,161 @@
         </w:numPr>
       </w:pPr>
       <w:bookmarkStart w:id="12" w:name="_Toc88685728"/>
-      <w:proofErr w:type="spellStart"/>
-      <w:r>
-        <w:t>Material</w:t>
-      </w:r>
-      <w:proofErr w:type="spellEnd"/>
-      <w:r>
-        <w:t>-UI</w:t>
+      <w:r>
+        <w:t>Material-UI</w:t>
       </w:r>
       <w:bookmarkEnd w:id="12"/>
+    </w:p>
+    <w:p>
+      <w:pPr>
+        <w:pStyle w:val="normalnyalekozaczek"/>
+      </w:pPr>
+      <w:r>
+        <w:t xml:space="preserve">Material UI jest najpopularniejszą biblioteką służącą do tworzenia interfejsu użytkownika na platformie React. </w:t>
+      </w:r>
+      <w:r>
+        <w:t xml:space="preserve">MUI </w:t>
+      </w:r>
+      <w:r>
+        <w:t>reprezentuje porządną</w:t>
+      </w:r>
+      <w:r>
+        <w:t xml:space="preserve">, </w:t>
+      </w:r>
+      <w:r>
+        <w:t>gotową do modyfikacji</w:t>
+      </w:r>
+      <w:r>
+        <w:t xml:space="preserve"> </w:t>
+      </w:r>
+      <w:r>
+        <w:t>oraz</w:t>
+      </w:r>
+      <w:r>
+        <w:t xml:space="preserve"> dostępną bibliotekę podstawowych i zaawansowanych komponentów, umożliwiającą </w:t>
+      </w:r>
+      <w:r>
+        <w:t xml:space="preserve">budowę </w:t>
+      </w:r>
+      <w:r>
+        <w:t xml:space="preserve">własnego systemu </w:t>
+      </w:r>
+      <w:r>
+        <w:t xml:space="preserve">zaprojektowanego </w:t>
+      </w:r>
+      <w:r>
+        <w:t>i</w:t>
+      </w:r>
+      <w:r>
+        <w:t xml:space="preserve"> </w:t>
+      </w:r>
+      <w:r>
+        <w:t xml:space="preserve">szybciej stworzonego na platformie biblioteki </w:t>
+      </w:r>
+      <w:r>
+        <w:t>React.</w:t>
+      </w:r>
+      <w:r>
+        <w:t xml:space="preserve"> Według niektórych źródeł ma być idealnym wyjściem pomiędzy deweloperami zajmującymi się tworzeniem oprogramowania w React a osobami znającymi Google Material Design w stopniu pozwalającym na tworzenie zaawansowanych interfejsów.</w:t>
+      </w:r>
+    </w:p>
+    <w:p>
+      <w:pPr>
+        <w:pStyle w:val="normalnyalekozaczek"/>
+      </w:pPr>
+      <w:r>
+        <w:t xml:space="preserve">Integracja kodu napisanego w React oraz rozszerzenie go komponentami </w:t>
+      </w:r>
+      <w:r>
+        <w:t xml:space="preserve">Material-UI charakteryzuje się wyjątkową prostotą. Większość komponentów zawiera podobieństwa do podstawowych znaczników HTML oraz ich dostępnych właściwościach. Sama </w:t>
+      </w:r>
+      <w:r>
+        <w:lastRenderedPageBreak/>
+        <w:t xml:space="preserve">obecność komponentów jest wysoce powiązana z kodem HTML, który można naprzemiennie stosować z dostępnymi w Material-UI częściami. </w:t>
+      </w:r>
+    </w:p>
+    <w:p>
+      <w:pPr>
+        <w:pStyle w:val="normalnyalekozaczek"/>
+      </w:pPr>
+      <w:r>
+        <w:t>Komponenty dostępne w MUI można podzielić na następujące kategorie:</w:t>
+      </w:r>
+    </w:p>
+    <w:p>
+      <w:pPr>
+        <w:pStyle w:val="normalnyalekozaczek"/>
+        <w:numPr>
+          <w:ilvl w:val="0"/>
+          <w:numId w:val="30"/>
+        </w:numPr>
+      </w:pPr>
+      <w:r>
+        <w:t>Przyjmujące dane</w:t>
+      </w:r>
+      <w:r>
+        <w:t xml:space="preserve"> – Wszelkiego rodzaju guziki, pola na tekst, pola wyboru, pozwalające na zmianę treści w aplikacji.</w:t>
+      </w:r>
+    </w:p>
+    <w:p>
+      <w:pPr>
+        <w:pStyle w:val="normalnyalekozaczek"/>
+        <w:numPr>
+          <w:ilvl w:val="0"/>
+          <w:numId w:val="30"/>
+        </w:numPr>
+      </w:pPr>
+      <w:r>
+        <w:t>Wyświetlające dane</w:t>
+      </w:r>
+      <w:r>
+        <w:t xml:space="preserve"> – Ikony, listy, tabele pozwalające na wyświetlenie danych wyciągniętych z innego miejsca w aplikacji.</w:t>
+      </w:r>
+    </w:p>
+    <w:p>
+      <w:pPr>
+        <w:pStyle w:val="normalnyalekozaczek"/>
+        <w:numPr>
+          <w:ilvl w:val="0"/>
+          <w:numId w:val="30"/>
+        </w:numPr>
+      </w:pPr>
+      <w:r>
+        <w:t>Wyświetlające informacje zwrotne</w:t>
+      </w:r>
+      <w:r>
+        <w:t xml:space="preserve"> – Alerty, paski progresu informujące o aktualnym stanie aplikacji.</w:t>
+      </w:r>
+    </w:p>
+    <w:p>
+      <w:pPr>
+        <w:pStyle w:val="normalnyalekozaczek"/>
+        <w:numPr>
+          <w:ilvl w:val="0"/>
+          <w:numId w:val="30"/>
+        </w:numPr>
+      </w:pPr>
+      <w:r>
+        <w:t>Płaszczyzny</w:t>
+      </w:r>
+      <w:r>
+        <w:t xml:space="preserve"> – Puste powierzchnie, pozwalające na umieszczenie komponentów wewnątrz nich.</w:t>
+      </w:r>
+    </w:p>
+    <w:p>
+      <w:pPr>
+        <w:pStyle w:val="normalnyalekozaczek"/>
+        <w:numPr>
+          <w:ilvl w:val="0"/>
+          <w:numId w:val="30"/>
+        </w:numPr>
+      </w:pPr>
+      <w:r>
+        <w:t>Nawigacyjn</w:t>
+      </w:r>
+      <w:r>
+        <w:t>y – Paski nawigacyjne, menu, pozwalające na ustawienie wewnątrz nich ścieżek do innych adresów dostępnych w aplikacji.</w:t>
+      </w:r>
     </w:p>
     <w:p>
       <w:pPr>
@@ -6083,7 +5654,6 @@
         <w:pStyle w:val="normalnyalekozaczek"/>
       </w:pPr>
       <w:r>
-        <w:lastRenderedPageBreak/>
         <w:t xml:space="preserve">Typy baz danych: </w:t>
       </w:r>
     </w:p>
@@ -6131,13 +5701,8 @@
           <w:numId w:val="19"/>
         </w:numPr>
       </w:pPr>
-      <w:proofErr w:type="spellStart"/>
-      <w:r>
-        <w:t>NoSQL</w:t>
-      </w:r>
-      <w:proofErr w:type="spellEnd"/>
-      <w:r>
-        <w:t xml:space="preserve"> – odrzucająca mechanizm relacyjności</w:t>
+      <w:r>
+        <w:t>NoSQL – odrzucająca mechanizm relacyjności</w:t>
       </w:r>
     </w:p>
     <w:p>
@@ -6161,6 +5726,7 @@
         </w:numPr>
       </w:pPr>
       <w:r>
+        <w:lastRenderedPageBreak/>
         <w:t>Grafowa – wykorzystująca struktury grafów</w:t>
       </w:r>
     </w:p>
@@ -6175,7 +5741,7 @@
         <w:rPr>
           <w:rStyle w:val="FootnoteReference"/>
         </w:rPr>
-        <w:footnoteReference w:id="8"/>
+        <w:footnoteReference w:id="9"/>
       </w:r>
       <w:r>
         <w:t xml:space="preserve"> </w:t>
@@ -6189,15 +5755,7 @@
         <w:pStyle w:val="normalnyalekozaczek"/>
       </w:pPr>
       <w:r>
-        <w:t xml:space="preserve">Model relacyjny to oferujący tabelowe podejście używane do przedstawiania szeregu danych. Twórcą podejścia jest Edgar Frank </w:t>
-      </w:r>
-      <w:proofErr w:type="spellStart"/>
-      <w:r>
-        <w:t>Codd</w:t>
-      </w:r>
-      <w:proofErr w:type="spellEnd"/>
-      <w:r>
-        <w:t xml:space="preserve">, który w 1970 roku, zaproponował taki rodzaj modelu, zrewolucjonizował sposób w jaki trzymane są informacje </w:t>
+        <w:t xml:space="preserve">Model relacyjny to oferujący tabelowe podejście używane do przedstawiania szeregu danych. Twórcą podejścia jest Edgar Frank Codd, który w 1970 roku, zaproponował taki rodzaj modelu, zrewolucjonizował sposób w jaki trzymane są informacje </w:t>
       </w:r>
       <w:r>
         <w:t>po dziś</w:t>
@@ -6348,7 +5906,6 @@
         </w:numPr>
       </w:pPr>
       <w:r>
-        <w:lastRenderedPageBreak/>
         <w:t>INSERT – służy do osadzenia danych w bazie.</w:t>
       </w:r>
     </w:p>
@@ -6424,6 +5981,7 @@
         <w:ind w:firstLine="0"/>
       </w:pPr>
       <w:r>
+        <w:lastRenderedPageBreak/>
         <w:t xml:space="preserve">Dodatkowo DQL, najczęściej używany do wyszukiwania danych poprzez odpowiednie filtrowanie ich poprzez dopisywanie kolejnych, modularnych części. </w:t>
       </w:r>
       <w:r>
@@ -6478,7 +6036,6 @@
         </w:rPr>
       </w:pPr>
       <w:bookmarkStart w:id="14" w:name="_Toc88685730"/>
-      <w:proofErr w:type="spellStart"/>
       <w:r>
         <w:rPr>
           <w:szCs w:val="24"/>
@@ -6486,7 +6043,6 @@
         <w:t>PostgreSQL</w:t>
       </w:r>
       <w:bookmarkEnd w:id="14"/>
-      <w:proofErr w:type="spellEnd"/>
     </w:p>
     <w:p>
       <w:pPr>
@@ -6525,93 +6081,52 @@
       <w:r>
         <w:t xml:space="preserve">Od samego swojego początku baza </w:t>
       </w:r>
-      <w:proofErr w:type="spellStart"/>
-      <w:r>
-        <w:t>PostgreSQL</w:t>
-      </w:r>
-      <w:proofErr w:type="spellEnd"/>
+      <w:r>
+        <w:t xml:space="preserve">PostgreSQL </w:t>
+      </w:r>
+      <w:r>
+        <w:t xml:space="preserve">oferowała, darmowy dostęp do swoich zasobów na podstawie licencji wolnego oprogramowania. </w:t>
+      </w:r>
+      <w:r>
+        <w:t>Przez samych twórców, opisywana jako najbardziej zaawansowana relacyjna baza danych, na licencji wolnego oprogramowania na świecie</w:t>
+      </w:r>
+      <w:r>
+        <w:rPr>
+          <w:rStyle w:val="FootnoteReference"/>
+        </w:rPr>
+        <w:footnoteReference w:id="10"/>
+      </w:r>
+      <w:r>
+        <w:t xml:space="preserve">. </w:t>
+      </w:r>
+      <w:r>
+        <w:t xml:space="preserve">Dzięki swojej dostępności oraz zakresu zaawansowanych rozwiązań zaimplementowanych w swoim systemie, wybierana jest nie tylko przez, pojedynczych użytkowników, ale przez całe korporacyjne </w:t>
+      </w:r>
+      <w:r>
+        <w:t>środowiska,</w:t>
+      </w:r>
+      <w:r>
+        <w:t xml:space="preserve"> które od parudziesięciu lat opierają swoje rozwiązania teleinformatyczne na bazach danych PostgreSQL.</w:t>
+      </w:r>
       <w:r>
         <w:t xml:space="preserve"> </w:t>
       </w:r>
       <w:r>
-        <w:t xml:space="preserve">oferowała, darmowy dostęp do swoich zasobów na podstawie licencji wolnego oprogramowania. </w:t>
-      </w:r>
-      <w:r>
-        <w:t>Przez samych twórców, opisywana jako najbardziej zaawansowana relacyjna baza danych, na licencji wolnego oprogramowania na świecie</w:t>
-      </w:r>
-      <w:r>
-        <w:rPr>
-          <w:rStyle w:val="FootnoteReference"/>
-        </w:rPr>
-        <w:footnoteReference w:id="9"/>
-      </w:r>
-      <w:r>
-        <w:t xml:space="preserve">. </w:t>
-      </w:r>
-      <w:r>
-        <w:t xml:space="preserve">Dzięki swojej dostępności oraz zakresu zaawansowanych rozwiązań zaimplementowanych w swoim systemie, wybierana jest nie tylko przez, pojedynczych użytkowników, ale przez całe korporacyjne </w:t>
-      </w:r>
-      <w:r>
-        <w:t>środowiska,</w:t>
-      </w:r>
-      <w:r>
-        <w:t xml:space="preserve"> które od parudziesięciu lat opierają swoje rozwiązania teleinformatyczne na bazach danych </w:t>
-      </w:r>
-      <w:proofErr w:type="spellStart"/>
-      <w:r>
-        <w:t>PostgreSQL</w:t>
-      </w:r>
-      <w:proofErr w:type="spellEnd"/>
-      <w:r>
-        <w:t>.</w:t>
-      </w:r>
-      <w:r>
         <w:t xml:space="preserve"> </w:t>
       </w:r>
-      <w:r>
-        <w:t xml:space="preserve"> </w:t>
-      </w:r>
-    </w:p>
-    <w:p>
-      <w:pPr>
-        <w:pStyle w:val="normalnyalekozaczek"/>
-      </w:pPr>
-      <w:r>
-        <w:t xml:space="preserve">Dużą zmianą względem zwykłego SQL i operacji dostępnych przy pomocy samego języka jest wprowadzenie wewnętrznego języka proceduralnego dostępnego bezpośrednio w systemie </w:t>
-      </w:r>
-      <w:proofErr w:type="spellStart"/>
-      <w:r>
-        <w:t>PostgreSQL</w:t>
-      </w:r>
-      <w:proofErr w:type="spellEnd"/>
-      <w:r>
-        <w:t>. PL/</w:t>
-      </w:r>
-      <w:proofErr w:type="spellStart"/>
-      <w:r>
-        <w:t>pgSQL</w:t>
-      </w:r>
-      <w:proofErr w:type="spellEnd"/>
-      <w:r>
-        <w:t xml:space="preserve">, czyli wewnętrzny język proceduralny bazy relacyjnej Postgres, w pewnym stopniu przypominający konkurencyjne rozwiązanie </w:t>
-      </w:r>
-      <w:r>
-        <w:lastRenderedPageBreak/>
-        <w:t xml:space="preserve">bazy Oracle – PL/SQL, jednak dostępnego jedynie na licencji komercyjnej.  </w:t>
+    </w:p>
+    <w:p>
+      <w:pPr>
+        <w:pStyle w:val="normalnyalekozaczek"/>
+      </w:pPr>
+      <w:r>
+        <w:t xml:space="preserve">Dużą zmianą względem zwykłego SQL i operacji dostępnych przy pomocy samego języka jest wprowadzenie wewnętrznego języka proceduralnego dostępnego bezpośrednio w systemie PostgreSQL. PL/pgSQL, czyli wewnętrzny język proceduralny bazy relacyjnej Postgres, w pewnym stopniu przypominający konkurencyjne rozwiązanie bazy Oracle – PL/SQL, jednak dostępnego jedynie na licencji komercyjnej.  </w:t>
       </w:r>
       <w:r>
         <w:t xml:space="preserve">Za swój początek uznaje się październik 1998 roku, kiedy to Jan Wieck zaimplementował wewnętrzny język, a następnie, wraz z wersją 6.4 udostępniony dla </w:t>
       </w:r>
       <w:r>
-        <w:t xml:space="preserve">społeczności </w:t>
-      </w:r>
-      <w:proofErr w:type="spellStart"/>
-      <w:r>
-        <w:t>PostgreSQL</w:t>
-      </w:r>
-      <w:proofErr w:type="spellEnd"/>
-      <w:r>
-        <w:t>. Niektóre z funkcjonalności dodanych do systemu bazy danych w języku proceduralnym:</w:t>
+        <w:t>społeczności PostgreSQL. Niektóre z funkcjonalności dodanych do systemu bazy danych w języku proceduralnym:</w:t>
       </w:r>
     </w:p>
     <w:p>
@@ -6629,15 +6144,11 @@
         <w:t xml:space="preserve"> – bardzo ważna zmiana wprowadzająca podstawowe funkcjonalności operacji na </w:t>
       </w:r>
       <w:r>
-        <w:t xml:space="preserve">danych znajdujących się w bazie </w:t>
-      </w:r>
-      <w:proofErr w:type="spellStart"/>
-      <w:r>
-        <w:t>PostgreSQL</w:t>
-      </w:r>
-      <w:proofErr w:type="spellEnd"/>
-      <w:r>
-        <w:t xml:space="preserve">. Dodaje, znane z popularnych języków programowania </w:t>
+        <w:t xml:space="preserve">danych znajdujących się w bazie PostgreSQL. Dodaje, </w:t>
+      </w:r>
+      <w:r>
+        <w:lastRenderedPageBreak/>
+        <w:t xml:space="preserve">znane z popularnych języków programowania </w:t>
       </w:r>
       <w:r>
         <w:t>pętle, wyrażenia</w:t>
@@ -6713,17 +6224,8 @@
           <w:i/>
           <w:iCs/>
         </w:rPr>
-        <w:t>for-</w:t>
-      </w:r>
-      <w:proofErr w:type="spellStart"/>
-      <w:r>
-        <w:rPr>
-          <w:i/>
-          <w:iCs/>
-        </w:rPr>
-        <w:t>each</w:t>
-      </w:r>
-      <w:proofErr w:type="spellEnd"/>
+        <w:t>for-each</w:t>
+      </w:r>
       <w:r>
         <w:t>, znanej z popularnych języków programowania dostępnych na rynku.</w:t>
       </w:r>
@@ -6840,11 +6342,7 @@
         <w:t>projekty,</w:t>
       </w:r>
       <w:r>
-        <w:t xml:space="preserve"> w których ilość funkcji dostępnych w bazie danych oraz jej zaawansowanie nie gra pierwszej roli. Dobrym adresatem są również omówione </w:t>
-      </w:r>
-      <w:r>
-        <w:lastRenderedPageBreak/>
-        <w:t>wcześniej fragmenty testów jednostkowych, w których</w:t>
+        <w:t xml:space="preserve"> w których ilość funkcji dostępnych w bazie danych oraz jej zaawansowanie nie gra pierwszej roli. Dobrym adresatem są również omówione wcześniej fragmenty testów jednostkowych, w których</w:t>
       </w:r>
       <w:r>
         <w:t xml:space="preserve"> ważna jest</w:t>
@@ -6888,28 +6386,21 @@
         <w:pStyle w:val="normalnyalekozaczek"/>
       </w:pPr>
       <w:r>
+        <w:lastRenderedPageBreak/>
         <w:t>Przez niektórych doświadczonych deweloperów oprogramowania, baza H2 może być uznawana jako niewarta używania, nawet podczas procesu testowania</w:t>
       </w:r>
       <w:r>
         <w:rPr>
           <w:rStyle w:val="FootnoteReference"/>
         </w:rPr>
-        <w:footnoteReference w:id="10"/>
+        <w:footnoteReference w:id="11"/>
       </w:r>
       <w:r>
         <w:t xml:space="preserve">. Jako </w:t>
       </w:r>
       <w:r>
         <w:br/>
-        <w:t xml:space="preserve">alternatywę podają odpowiednio ustawione kontenery </w:t>
-      </w:r>
-      <w:proofErr w:type="spellStart"/>
-      <w:r>
-        <w:t>Docker’owe</w:t>
-      </w:r>
-      <w:proofErr w:type="spellEnd"/>
-      <w:r>
-        <w:t xml:space="preserve"> oraz poprawnie postawioną na nich bazy danych „z prawdziwego zdarzenia”. Jako argumenty przeciwko korzystaniu z plikowych baz danych podają to, że użytkownik nie ma całkowitego kontaktu z prawdziwym produktem, a jedynie jego imitacją</w:t>
+        <w:t>alternatywę podają odpowiednio ustawione kontenery Docker’owe oraz poprawnie postawioną na nich bazy danych „z prawdziwego zdarzenia”. Jako argumenty przeciwko korzystaniu z plikowych baz danych podają to, że użytkownik nie ma całkowitego kontaktu z prawdziwym produktem, a jedynie jego imitacją</w:t>
       </w:r>
       <w:r>
         <w:t>, przez co nie jest możliwe całkowite oddanie realnego zachowania</w:t>
@@ -6955,6 +6446,17 @@
     </w:p>
     <w:p>
       <w:pPr>
+        <w:pStyle w:val="normalnyalekozaczek"/>
+      </w:pPr>
+      <w:r>
+        <w:t xml:space="preserve">W codziennej pracy dewelopera oprogramowania, bardzo ważny jest dobór </w:t>
+      </w:r>
+      <w:r>
+        <w:t>narzędzi, które umożliwiają wygodniejsze i oszczędzające duże ilości czasu w wykonywaniu zawodu. W wyborze akcesoriów potrzebnych do pracy, podobnie jak przy technologiach, ważne były wcześniejsze opinie programistów o większym doświadczeniu oraz popularność jak i udział w rynku wybranego narzędzia.</w:t>
+      </w:r>
+    </w:p>
+    <w:p>
+      <w:pPr>
         <w:pStyle w:val="Nagowekalelepszy"/>
         <w:numPr>
           <w:ilvl w:val="2"/>
@@ -6965,7 +6467,6 @@
         </w:rPr>
       </w:pPr>
       <w:bookmarkStart w:id="17" w:name="_Toc88685733"/>
-      <w:proofErr w:type="spellStart"/>
       <w:r>
         <w:rPr>
           <w:szCs w:val="24"/>
@@ -6973,7 +6474,73 @@
         <w:t>IntelliJ</w:t>
       </w:r>
       <w:bookmarkEnd w:id="17"/>
-      <w:proofErr w:type="spellEnd"/>
+      <w:r>
+        <w:rPr>
+          <w:szCs w:val="24"/>
+        </w:rPr>
+        <w:t xml:space="preserve"> IDEA</w:t>
+      </w:r>
+    </w:p>
+    <w:p>
+      <w:pPr>
+        <w:pStyle w:val="normalnyalekozaczek"/>
+      </w:pPr>
+      <w:r>
+        <w:t>IntelliJ</w:t>
+      </w:r>
+      <w:r>
+        <w:t>, wydany w styczniu 2001 roku przez firmę JetBrains jako</w:t>
+      </w:r>
+      <w:r>
+        <w:t xml:space="preserve"> zintegrowane środowisko programistyczne</w:t>
+      </w:r>
+      <w:r>
+        <w:t xml:space="preserve"> </w:t>
+      </w:r>
+      <w:r>
+        <w:t>napisane</w:t>
+      </w:r>
+      <w:r>
+        <w:t xml:space="preserve"> przy użyciu </w:t>
+      </w:r>
+      <w:r>
+        <w:t>języ</w:t>
+      </w:r>
+      <w:r>
+        <w:t>ka</w:t>
+      </w:r>
+      <w:r>
+        <w:t xml:space="preserve"> Java. Jest </w:t>
+      </w:r>
+      <w:r>
+        <w:t>w dalszym ciągu na bieżąco rozwijane jako narzędzie do tworzenia wszelakiego oprogramowania komputerowego, ukierunkowanego na platformę Java i języki na jej platformie wirtualnej maszyny. Wyróżnia się dwa wydania, jedno darmowe - społecznościowe oraz drugie płatne – komercyjne, jednak z obu wersji można korzystać jako główne środowisko programistyczne wykorzystywane do programowania komercyjnego.</w:t>
+      </w:r>
+    </w:p>
+    <w:p>
+      <w:pPr>
+        <w:pStyle w:val="normalnyalekozaczek"/>
+      </w:pPr>
+      <w:r>
+        <w:t xml:space="preserve">Mówiąc o IntelliJ, warto także wspomnieć o Android Studio, czyli głównym środowiskiem uruchomieniowym do tworzenia aplikacji na platformie Android, które stworzone zostało na podstawie IntelliJ i w dalszym ciągu jest na niej rozwijane. </w:t>
+      </w:r>
+    </w:p>
+    <w:p>
+      <w:pPr>
+        <w:pStyle w:val="normalnyalekozaczek"/>
+      </w:pPr>
+      <w:r>
+        <w:t xml:space="preserve">Niektóre z funkcji na rzecz których IntelliJ zostaje wybierany przez większość programistów tworzących w językach wirtualnej maszyny Javy, to asystent kodu podpowiadający najlepsze implementacje, wsparcie większości najpopularniejszych technologii dostępnych na rynku oraz moduł </w:t>
+      </w:r>
+      <w:r>
+        <w:rPr>
+          <w:i/>
+          <w:iCs/>
+        </w:rPr>
+        <w:t>plugin’ów</w:t>
+      </w:r>
+      <w:r>
+        <w:t xml:space="preserve"> pozwalających przykładowo na szybkie wdrożenie do środowiska obsługi nowych języków albo ciekawych dodatków umilających prace. </w:t>
+      </w:r>
     </w:p>
     <w:p>
       <w:pPr>
@@ -6987,29 +6554,108 @@
         </w:rPr>
       </w:pPr>
       <w:bookmarkStart w:id="18" w:name="_Toc88685734"/>
-      <w:proofErr w:type="spellStart"/>
       <w:r>
         <w:rPr>
           <w:szCs w:val="24"/>
         </w:rPr>
-        <w:t>VisualStudio</w:t>
-      </w:r>
-      <w:proofErr w:type="spellEnd"/>
-      <w:r>
-        <w:rPr>
-          <w:szCs w:val="24"/>
-        </w:rPr>
+        <w:lastRenderedPageBreak/>
+        <w:t>VisualStudio Code</w:t>
+      </w:r>
+      <w:bookmarkEnd w:id="18"/>
+    </w:p>
+    <w:p>
+      <w:pPr>
+        <w:pStyle w:val="normalnyalekozaczek"/>
+      </w:pPr>
+      <w:r>
+        <w:t>Visual Studio Code</w:t>
+      </w:r>
+      <w:r>
+        <w:t xml:space="preserve"> jest</w:t>
+      </w:r>
+      <w:r>
+        <w:t xml:space="preserve"> edytor</w:t>
+      </w:r>
+      <w:r>
+        <w:t>em</w:t>
+      </w:r>
+      <w:r>
+        <w:t xml:space="preserve"> kodu źródłowego stworzony </w:t>
+      </w:r>
+      <w:r>
+        <w:t xml:space="preserve">w kwietniu 2015 roku </w:t>
+      </w:r>
+      <w:r>
+        <w:t>przez Microsoft</w:t>
+      </w:r>
+      <w:r>
+        <w:t>,</w:t>
+      </w:r>
+      <w:r>
         <w:t xml:space="preserve"> </w:t>
       </w:r>
-      <w:proofErr w:type="spellStart"/>
-      <w:r>
-        <w:rPr>
-          <w:szCs w:val="24"/>
-        </w:rPr>
-        <w:t>Code</w:t>
-      </w:r>
-      <w:bookmarkEnd w:id="18"/>
-      <w:proofErr w:type="spellEnd"/>
+      <w:r>
+        <w:t>wspierającym najpopularniejsze systemy operacyjne.</w:t>
+      </w:r>
+      <w:r>
+        <w:t xml:space="preserve"> </w:t>
+      </w:r>
+      <w:r>
+        <w:t>Pomimo bycia zwykłym edytorem tekstu pozwala na operowanie debugowania kodu</w:t>
+      </w:r>
+      <w:r>
+        <w:t xml:space="preserve">, </w:t>
+      </w:r>
+      <w:r>
+        <w:t>wykrycie błędów oraz podświetlenie ich składni</w:t>
+      </w:r>
+      <w:r>
+        <w:t>, uzupełnianie kodu</w:t>
+      </w:r>
+      <w:r>
+        <w:t xml:space="preserve"> oraz jego</w:t>
+      </w:r>
+      <w:r>
+        <w:t xml:space="preserve"> refaktoryzację </w:t>
+      </w:r>
+      <w:r>
+        <w:t xml:space="preserve">oraz interfejs połączenia z </w:t>
+      </w:r>
+      <w:r>
+        <w:t xml:space="preserve">Git. </w:t>
+      </w:r>
+      <w:r>
+        <w:t>Bardzo popularne wydają się być instalowane</w:t>
+      </w:r>
+      <w:r>
+        <w:t xml:space="preserve"> rozszerzenia, </w:t>
+      </w:r>
+      <w:r>
+        <w:t xml:space="preserve">wspierane i wydawane przez społeczność, </w:t>
+      </w:r>
+      <w:r>
+        <w:t xml:space="preserve">które </w:t>
+      </w:r>
+      <w:r>
+        <w:t>pozwalają na dodanie ciekawych funkcjonalności</w:t>
+      </w:r>
+      <w:r>
+        <w:t>.</w:t>
+      </w:r>
+    </w:p>
+    <w:p>
+      <w:pPr>
+        <w:pStyle w:val="normalnyalekozaczek"/>
+      </w:pPr>
+      <w:r>
+        <w:t>Przez swoją lekkość i modularność pozwala na dodawanie, praktycznie większości istniejących języków programowania. Potrafi być także dostępny</w:t>
+      </w:r>
+      <w:r>
+        <w:t xml:space="preserve"> jako natywny edytor tekstu </w:t>
+      </w:r>
+      <w:r>
+        <w:t>bezpośrednio na niektórych popularnych hostingach pozwalających na trzymanie kodu źródłowego, takich jaki GitHub czy GitLab.</w:t>
+      </w:r>
     </w:p>
     <w:p>
       <w:pPr>
@@ -7033,6 +6679,26 @@
     </w:p>
     <w:p>
       <w:pPr>
+        <w:pStyle w:val="normalnyalekozaczek"/>
+      </w:pPr>
+      <w:r>
+        <w:t>GitHub jest platformą internetową, powstałą w celu umożliwienia magazynowania kodu źródłowego na zewnętrznym repozytorium w Internecie</w:t>
+      </w:r>
+      <w:r>
+        <w:t>, współbieżnie pozwala na działanie z systemem kontroli git</w:t>
+      </w:r>
+      <w:r>
+        <w:t>. Utworzona w lutym 2008 roku</w:t>
+      </w:r>
+      <w:r>
+        <w:t xml:space="preserve"> przez strona gromadzi na swoich serwerach rekordową dla hostingów kodu źródłowego, liczbę około 200 milionów różnych repozytoriów od ponad 73 milionów kont deweloperów. Od 2018 roku rozwijana pod szyldem firmy Microsoft. Dzięki swojej łatwości w obsłudze oraz możliwości trzymania repozytoriów w większości bez opłat, pozwolił doprowadzić do </w:t>
+      </w:r>
+      <w:r>
+        <w:t xml:space="preserve">statusu najpopularniejszego serwisu służącego do trzymania kodów źródłowych. </w:t>
+      </w:r>
+    </w:p>
+    <w:p>
+      <w:pPr>
         <w:pStyle w:val="Nagowekalelepszy"/>
         <w:numPr>
           <w:ilvl w:val="1"/>
@@ -7059,6 +6725,14 @@
     </w:p>
     <w:p>
       <w:pPr>
+        <w:pStyle w:val="normalnyalekozaczek"/>
+      </w:pPr>
+      <w:r>
+        <w:t xml:space="preserve">W większości rozwiązań technologicznych istnieją podobieństwa, na które można podzielić je na różne kategorie. W wypadku niektórych systemów, nie ma takiej możliwości, pomimo tego nie należy umniejszać ważności takim technologiom. </w:t>
+      </w:r>
+    </w:p>
+    <w:p>
+      <w:pPr>
         <w:pStyle w:val="Nagowekalelepszy"/>
         <w:numPr>
           <w:ilvl w:val="2"/>
@@ -7079,6 +6753,11 @@
     </w:p>
     <w:p>
       <w:pPr>
+        <w:pStyle w:val="normalnyalekozaczek"/>
+      </w:pPr>
+    </w:p>
+    <w:p>
+      <w:pPr>
         <w:pStyle w:val="Nagowekalelepszy"/>
         <w:numPr>
           <w:ilvl w:val="2"/>
@@ -7099,6 +6778,11 @@
     </w:p>
     <w:p>
       <w:pPr>
+        <w:pStyle w:val="normalnyalekozaczek"/>
+      </w:pPr>
+    </w:p>
+    <w:p>
+      <w:pPr>
         <w:pStyle w:val="Nagowekalelepszy"/>
         <w:numPr>
           <w:ilvl w:val="2"/>
@@ -7112,16 +6796,13 @@
         <w:rPr>
           <w:szCs w:val="24"/>
         </w:rPr>
-        <w:t xml:space="preserve">GitHub </w:t>
-      </w:r>
-      <w:proofErr w:type="spellStart"/>
-      <w:r>
-        <w:rPr>
-          <w:szCs w:val="24"/>
-        </w:rPr>
-        <w:t>Actions</w:t>
-      </w:r>
-      <w:proofErr w:type="spellEnd"/>
+        <w:t>Gradle</w:t>
+      </w:r>
+    </w:p>
+    <w:p>
+      <w:pPr>
+        <w:pStyle w:val="normalnyalekozaczek"/>
+      </w:pPr>
     </w:p>
     <w:p>
       <w:pPr>
@@ -7134,14 +6815,17 @@
           <w:szCs w:val="24"/>
         </w:rPr>
       </w:pPr>
-      <w:proofErr w:type="spellStart"/>
       <w:r>
         <w:rPr>
           <w:szCs w:val="24"/>
         </w:rPr>
-        <w:t>Gradle</w:t>
-      </w:r>
-      <w:proofErr w:type="spellEnd"/>
+        <w:t>GitHub Actions</w:t>
+      </w:r>
+    </w:p>
+    <w:p>
+      <w:pPr>
+        <w:pStyle w:val="normalnyalekozaczek"/>
+      </w:pPr>
     </w:p>
     <w:p>
       <w:pPr>
@@ -7155,6 +6839,7 @@
         <w:rPr>
           <w:szCs w:val="24"/>
         </w:rPr>
+        <w:lastRenderedPageBreak/>
         <w:br w:type="page"/>
       </w:r>
     </w:p>
@@ -7561,26 +7246,23 @@
       <w:pPr>
         <w:pStyle w:val="FootnoteText"/>
         <w:rPr>
+          <w:rFonts w:ascii="Calibri" w:hAnsi="Calibri" w:cs="Calibri"/>
           <w:lang w:val="en-US"/>
         </w:rPr>
       </w:pPr>
       <w:r>
         <w:rPr>
           <w:rStyle w:val="FootnoteReference"/>
+          <w:rFonts w:ascii="Calibri" w:hAnsi="Calibri" w:cs="Calibri"/>
         </w:rPr>
         <w:footnoteRef/>
       </w:r>
       <w:r>
         <w:rPr>
+          <w:rFonts w:ascii="Calibri" w:hAnsi="Calibri" w:cs="Calibri"/>
           <w:lang w:val="en-US"/>
         </w:rPr>
-        <w:t xml:space="preserve"> Chris Schaefer, Clarence H</w:t>
-      </w:r>
-      <w:r>
-        <w:rPr>
-          <w:lang w:val="en-US"/>
-        </w:rPr>
-        <w:t>o i Rob Harrop; Typy ziaren w Spring; Pro Spring - Apress</w:t>
+        <w:t xml:space="preserve"> Chris Schaefer, Clarence Ho i Rob Harrop; Typy ziaren w Spring; Pro Spring - Apress</w:t>
       </w:r>
     </w:p>
   </w:footnote>
@@ -7589,85 +7271,184 @@
       <w:pPr>
         <w:pStyle w:val="FootnoteText"/>
         <w:rPr>
+          <w:rFonts w:ascii="Calibri" w:hAnsi="Calibri" w:cs="Calibri"/>
           <w:lang w:val="en-US"/>
         </w:rPr>
       </w:pPr>
       <w:r>
         <w:rPr>
           <w:rStyle w:val="FootnoteReference"/>
+          <w:rFonts w:ascii="Calibri" w:hAnsi="Calibri" w:cs="Calibri"/>
         </w:rPr>
         <w:footnoteRef/>
       </w:r>
       <w:r>
         <w:rPr>
+          <w:rFonts w:ascii="Calibri" w:hAnsi="Calibri" w:cs="Calibri"/>
           <w:lang w:val="en-US"/>
         </w:rPr>
-        <w:t xml:space="preserve"> Jeff Linwood</w:t>
-      </w:r>
-      <w:r>
-        <w:rPr>
+        <w:t xml:space="preserve"> Jeff Linwood. Dave </w:t>
+      </w:r>
+      <w:r>
+        <w:rPr>
+          <w:rFonts w:ascii="Calibri" w:hAnsi="Calibri" w:cs="Calibri"/>
           <w:lang w:val="en-US"/>
         </w:rPr>
-        <w:t xml:space="preserve">. </w:t>
-      </w:r>
-      <w:r>
-        <w:rPr>
+        <w:t>Minter;</w:t>
+      </w:r>
+      <w:r>
+        <w:rPr>
+          <w:rFonts w:ascii="Calibri" w:hAnsi="Calibri" w:cs="Calibri"/>
           <w:lang w:val="en-US"/>
         </w:rPr>
-        <w:t>Dave M</w:t>
-      </w:r>
-      <w:r>
-        <w:rPr>
-          <w:lang w:val="en-US"/>
-        </w:rPr>
-        <w:t>inter; Adnotacje w Hibernate; Beginning Hibernate</w:t>
+        <w:t xml:space="preserve"> Adnotacje w Hibernate; Beginning Hibernate</w:t>
       </w:r>
     </w:p>
   </w:footnote>
   <w:footnote w:id="6">
     <w:p>
       <w:pPr>
-        <w:pStyle w:val="FootnoteText"/>
         <w:rPr>
           <w:rFonts w:ascii="Calibri" w:hAnsi="Calibri" w:cs="Calibri"/>
+          <w:sz w:val="20"/>
+          <w:lang w:val="en-PL" w:eastAsia="en-GB"/>
         </w:rPr>
       </w:pPr>
       <w:r>
         <w:rPr>
           <w:rStyle w:val="FootnoteReference"/>
           <w:rFonts w:ascii="Calibri" w:hAnsi="Calibri" w:cs="Calibri"/>
+          <w:sz w:val="20"/>
         </w:rPr>
         <w:footnoteRef/>
       </w:r>
       <w:r>
         <w:rPr>
           <w:rFonts w:ascii="Calibri" w:hAnsi="Calibri" w:cs="Calibri"/>
-        </w:rPr>
-        <w:t xml:space="preserve"> Microsoft; Różnice </w:t>
+          <w:sz w:val="20"/>
+          <w:lang w:val="en-US"/>
+        </w:rPr>
+        <w:t xml:space="preserve"> </w:t>
       </w:r>
       <w:r>
         <w:rPr>
           <w:rFonts w:ascii="Calibri" w:hAnsi="Calibri" w:cs="Calibri"/>
-        </w:rPr>
-        <w:t xml:space="preserve">w </w:t>
+          <w:sz w:val="20"/>
+          <w:lang w:val="en-PL" w:eastAsia="en-GB"/>
+        </w:rPr>
+        <w:t>Stefan Bechtold</w:t>
       </w:r>
       <w:r>
         <w:rPr>
           <w:rFonts w:ascii="Calibri" w:hAnsi="Calibri" w:cs="Calibri"/>
-        </w:rPr>
-        <w:t xml:space="preserve">TypeScript </w:t>
+          <w:sz w:val="20"/>
+          <w:lang w:val="en-US" w:eastAsia="en-GB"/>
+        </w:rPr>
+        <w:t xml:space="preserve">, </w:t>
       </w:r>
       <w:r>
         <w:rPr>
           <w:rFonts w:ascii="Calibri" w:hAnsi="Calibri" w:cs="Calibri"/>
-        </w:rPr>
-        <w:t>https://www.typescriptlang.org/</w:t>
+          <w:sz w:val="20"/>
+          <w:lang w:val="en-PL" w:eastAsia="en-GB"/>
+        </w:rPr>
+        <w:t>Sam Brannen</w:t>
       </w:r>
       <w:r>
         <w:rPr>
           <w:rFonts w:ascii="Calibri" w:hAnsi="Calibri" w:cs="Calibri"/>
-        </w:rPr>
-        <w:t>; dostęp 21.11.2021</w:t>
+          <w:sz w:val="20"/>
+          <w:lang w:val="en-US" w:eastAsia="en-GB"/>
+        </w:rPr>
+        <w:t xml:space="preserve">, </w:t>
+      </w:r>
+      <w:r>
+        <w:rPr>
+          <w:rFonts w:ascii="Calibri" w:hAnsi="Calibri" w:cs="Calibri"/>
+          <w:sz w:val="20"/>
+          <w:lang w:val="en-PL" w:eastAsia="en-GB"/>
+        </w:rPr>
+        <w:t>Johannes Link</w:t>
+      </w:r>
+      <w:r>
+        <w:rPr>
+          <w:rFonts w:ascii="Calibri" w:hAnsi="Calibri" w:cs="Calibri"/>
+          <w:sz w:val="20"/>
+          <w:lang w:val="en-US" w:eastAsia="en-GB"/>
+        </w:rPr>
+        <w:t xml:space="preserve">, </w:t>
+      </w:r>
+      <w:r>
+        <w:rPr>
+          <w:rFonts w:ascii="Calibri" w:hAnsi="Calibri" w:cs="Calibri"/>
+          <w:sz w:val="20"/>
+          <w:lang w:val="en-PL" w:eastAsia="en-GB"/>
+        </w:rPr>
+        <w:t>Matthias Merdes</w:t>
+      </w:r>
+      <w:r>
+        <w:rPr>
+          <w:rFonts w:ascii="Calibri" w:hAnsi="Calibri" w:cs="Calibri"/>
+          <w:sz w:val="20"/>
+          <w:lang w:val="en-US" w:eastAsia="en-GB"/>
+        </w:rPr>
+        <w:t xml:space="preserve">, </w:t>
+      </w:r>
+      <w:r>
+        <w:rPr>
+          <w:rFonts w:ascii="Calibri" w:hAnsi="Calibri" w:cs="Calibri"/>
+          <w:sz w:val="20"/>
+          <w:lang w:val="en-PL" w:eastAsia="en-GB"/>
+        </w:rPr>
+        <w:t>Marc Philipp</w:t>
+      </w:r>
+      <w:r>
+        <w:rPr>
+          <w:rFonts w:ascii="Calibri" w:hAnsi="Calibri" w:cs="Calibri"/>
+          <w:sz w:val="20"/>
+          <w:lang w:val="en-US" w:eastAsia="en-GB"/>
+        </w:rPr>
+        <w:t xml:space="preserve">, </w:t>
+      </w:r>
+      <w:r>
+        <w:rPr>
+          <w:rFonts w:ascii="Calibri" w:hAnsi="Calibri" w:cs="Calibri"/>
+          <w:sz w:val="20"/>
+          <w:lang w:val="en-PL" w:eastAsia="en-GB"/>
+        </w:rPr>
+        <w:t>Juliette de Rancourt</w:t>
+      </w:r>
+      <w:r>
+        <w:rPr>
+          <w:rFonts w:ascii="Calibri" w:hAnsi="Calibri" w:cs="Calibri"/>
+          <w:sz w:val="20"/>
+          <w:lang w:val="en-US" w:eastAsia="en-GB"/>
+        </w:rPr>
+        <w:t xml:space="preserve">, </w:t>
+      </w:r>
+      <w:r>
+        <w:rPr>
+          <w:rFonts w:ascii="Calibri" w:hAnsi="Calibri" w:cs="Calibri"/>
+          <w:sz w:val="20"/>
+          <w:lang w:val="en-PL" w:eastAsia="en-GB"/>
+        </w:rPr>
+        <w:t>Christian Stein</w:t>
+      </w:r>
+      <w:r>
+        <w:rPr>
+          <w:rFonts w:ascii="Calibri" w:hAnsi="Calibri" w:cs="Calibri"/>
+          <w:sz w:val="20"/>
+          <w:lang w:val="en-US"/>
+        </w:rPr>
+        <w:t>; Junit - dokumentacja;</w:t>
+      </w:r>
+      <w:r>
+        <w:rPr>
+          <w:rFonts w:ascii="Calibri" w:hAnsi="Calibri" w:cs="Calibri"/>
+          <w:sz w:val="20"/>
+          <w:lang w:val="en-US"/>
+        </w:rPr>
+        <w:t>junit.org/junit5/docs/current/user-guide</w:t>
       </w:r>
     </w:p>
   </w:footnote>
@@ -7690,19 +7471,31 @@
         <w:rPr>
           <w:rFonts w:ascii="Calibri" w:hAnsi="Calibri" w:cs="Calibri"/>
         </w:rPr>
-        <w:t xml:space="preserve"> </w:t>
+        <w:t xml:space="preserve"> Microsoft; Różnice </w:t>
       </w:r>
       <w:r>
         <w:rPr>
           <w:rFonts w:ascii="Calibri" w:hAnsi="Calibri" w:cs="Calibri"/>
         </w:rPr>
-        <w:t xml:space="preserve">React; Dodanie TypeScript do aplikacji; </w:t>
+        <w:t xml:space="preserve">w </w:t>
       </w:r>
       <w:r>
         <w:rPr>
           <w:rFonts w:ascii="Calibri" w:hAnsi="Calibri" w:cs="Calibri"/>
         </w:rPr>
-        <w:t>https://create-react-app.dev/docs/adding-typescript/; dostęp 21.11.2021</w:t>
+        <w:t xml:space="preserve">TypeScript </w:t>
+      </w:r>
+      <w:r>
+        <w:rPr>
+          <w:rFonts w:ascii="Calibri" w:hAnsi="Calibri" w:cs="Calibri"/>
+        </w:rPr>
+        <w:t>https://www.typescriptlang.org/</w:t>
+      </w:r>
+      <w:r>
+        <w:rPr>
+          <w:rFonts w:ascii="Calibri" w:hAnsi="Calibri" w:cs="Calibri"/>
+        </w:rPr>
+        <w:t>; dostęp 21.11.2021</w:t>
       </w:r>
     </w:p>
   </w:footnote>
@@ -7725,19 +7518,19 @@
         <w:rPr>
           <w:rFonts w:ascii="Calibri" w:hAnsi="Calibri" w:cs="Calibri"/>
         </w:rPr>
-        <w:t xml:space="preserve"> Solid IT; Ranking popularności baz </w:t>
+        <w:t xml:space="preserve"> </w:t>
       </w:r>
       <w:r>
         <w:rPr>
           <w:rFonts w:ascii="Calibri" w:hAnsi="Calibri" w:cs="Calibri"/>
         </w:rPr>
-        <w:t xml:space="preserve">danych; </w:t>
+        <w:t xml:space="preserve">React; Dodanie TypeScript do aplikacji; </w:t>
       </w:r>
       <w:r>
         <w:rPr>
           <w:rFonts w:ascii="Calibri" w:hAnsi="Calibri" w:cs="Calibri"/>
         </w:rPr>
-        <w:t>https://db-engines.com/en/ranking; dostęp 24.11.2021</w:t>
+        <w:t>https://create-react-app.dev/docs/adding-typescript/; dostęp 21.11.2021</w:t>
       </w:r>
     </w:p>
   </w:footnote>
@@ -7745,25 +7538,60 @@
     <w:p>
       <w:pPr>
         <w:pStyle w:val="FootnoteText"/>
+        <w:rPr>
+          <w:rFonts w:ascii="Calibri" w:hAnsi="Calibri" w:cs="Calibri"/>
+        </w:rPr>
       </w:pPr>
       <w:r>
         <w:rPr>
           <w:rStyle w:val="FootnoteReference"/>
+          <w:rFonts w:ascii="Calibri" w:hAnsi="Calibri" w:cs="Calibri"/>
         </w:rPr>
         <w:footnoteRef/>
       </w:r>
       <w:r>
-        <w:t xml:space="preserve"> PostgreSQL; Strona główna PostgreSQL; </w:t>
-      </w:r>
-      <w:r>
-        <w:t>https://www.postgresql.org/</w:t>
-      </w:r>
-      <w:r>
-        <w:t xml:space="preserve"> dostęp 24.11.2021</w:t>
+        <w:rPr>
+          <w:rFonts w:ascii="Calibri" w:hAnsi="Calibri" w:cs="Calibri"/>
+        </w:rPr>
+        <w:t xml:space="preserve"> Solid IT; Ranking popularności baz </w:t>
+      </w:r>
+      <w:r>
+        <w:rPr>
+          <w:rFonts w:ascii="Calibri" w:hAnsi="Calibri" w:cs="Calibri"/>
+        </w:rPr>
+        <w:t xml:space="preserve">danych; </w:t>
+      </w:r>
+      <w:r>
+        <w:rPr>
+          <w:rFonts w:ascii="Calibri" w:hAnsi="Calibri" w:cs="Calibri"/>
+        </w:rPr>
+        <w:t>https://db-engines.com/en/ranking; dostęp 24.11.2021</w:t>
       </w:r>
     </w:p>
   </w:footnote>
   <w:footnote w:id="10">
+    <w:p>
+      <w:pPr>
+        <w:pStyle w:val="FootnoteText"/>
+      </w:pPr>
+      <w:r>
+        <w:rPr>
+          <w:rStyle w:val="FootnoteReference"/>
+        </w:rPr>
+        <w:footnoteRef/>
+      </w:r>
+      <w:r>
+        <w:t xml:space="preserve"> PostgreSQL; Strona główna PostgreSQL; </w:t>
+      </w:r>
+      <w:r>
+        <w:t>https://www.postgresql.org/</w:t>
+      </w:r>
+      <w:r>
+        <w:t xml:space="preserve"> dostęp 24.11.2021</w:t>
+      </w:r>
+    </w:p>
+  </w:footnote>
+  <w:footnote w:id="11">
     <w:p>
       <w:pPr>
         <w:pStyle w:val="FootnoteText"/>
@@ -7904,6 +7732,119 @@
     </w:lvl>
   </w:abstractNum>
   <w:abstractNum w:abstractNumId="1" w15:restartNumberingAfterBreak="0">
+    <w:nsid w:val="04CA664B"/>
+    <w:multiLevelType w:val="hybridMultilevel"/>
+    <w:tmpl w:val="0ECAC148"/>
+    <w:lvl w:ilvl="0" w:tplc="08090001">
+      <w:start w:val="1"/>
+      <w:numFmt w:val="bullet"/>
+      <w:lvlText w:val=""/>
+      <w:lvlJc w:val="left"/>
+      <w:pPr>
+        <w:ind w:left="720" w:hanging="360"/>
+      </w:pPr>
+      <w:rPr>
+        <w:rFonts w:ascii="Symbol" w:hAnsi="Symbol" w:hint="default"/>
+      </w:rPr>
+    </w:lvl>
+    <w:lvl w:ilvl="1" w:tplc="08090003" w:tentative="1">
+      <w:start w:val="1"/>
+      <w:numFmt w:val="bullet"/>
+      <w:lvlText w:val="o"/>
+      <w:lvlJc w:val="left"/>
+      <w:pPr>
+        <w:ind w:left="1440" w:hanging="360"/>
+      </w:pPr>
+      <w:rPr>
+        <w:rFonts w:ascii="Courier New" w:hAnsi="Courier New" w:cs="Courier New" w:hint="default"/>
+      </w:rPr>
+    </w:lvl>
+    <w:lvl w:ilvl="2" w:tplc="08090005" w:tentative="1">
+      <w:start w:val="1"/>
+      <w:numFmt w:val="bullet"/>
+      <w:lvlText w:val=""/>
+      <w:lvlJc w:val="left"/>
+      <w:pPr>
+        <w:ind w:left="2160" w:hanging="360"/>
+      </w:pPr>
+      <w:rPr>
+        <w:rFonts w:ascii="Wingdings" w:hAnsi="Wingdings" w:hint="default"/>
+      </w:rPr>
+    </w:lvl>
+    <w:lvl w:ilvl="3" w:tplc="08090001" w:tentative="1">
+      <w:start w:val="1"/>
+      <w:numFmt w:val="bullet"/>
+      <w:lvlText w:val=""/>
+      <w:lvlJc w:val="left"/>
+      <w:pPr>
+        <w:ind w:left="2880" w:hanging="360"/>
+      </w:pPr>
+      <w:rPr>
+        <w:rFonts w:ascii="Symbol" w:hAnsi="Symbol" w:hint="default"/>
+      </w:rPr>
+    </w:lvl>
+    <w:lvl w:ilvl="4" w:tplc="08090003" w:tentative="1">
+      <w:start w:val="1"/>
+      <w:numFmt w:val="bullet"/>
+      <w:lvlText w:val="o"/>
+      <w:lvlJc w:val="left"/>
+      <w:pPr>
+        <w:ind w:left="3600" w:hanging="360"/>
+      </w:pPr>
+      <w:rPr>
+        <w:rFonts w:ascii="Courier New" w:hAnsi="Courier New" w:cs="Courier New" w:hint="default"/>
+      </w:rPr>
+    </w:lvl>
+    <w:lvl w:ilvl="5" w:tplc="08090005" w:tentative="1">
+      <w:start w:val="1"/>
+      <w:numFmt w:val="bullet"/>
+      <w:lvlText w:val=""/>
+      <w:lvlJc w:val="left"/>
+      <w:pPr>
+        <w:ind w:left="4320" w:hanging="360"/>
+      </w:pPr>
+      <w:rPr>
+        <w:rFonts w:ascii="Wingdings" w:hAnsi="Wingdings" w:hint="default"/>
+      </w:rPr>
+    </w:lvl>
+    <w:lvl w:ilvl="6" w:tplc="08090001" w:tentative="1">
+      <w:start w:val="1"/>
+      <w:numFmt w:val="bullet"/>
+      <w:lvlText w:val=""/>
+      <w:lvlJc w:val="left"/>
+      <w:pPr>
+        <w:ind w:left="5040" w:hanging="360"/>
+      </w:pPr>
+      <w:rPr>
+        <w:rFonts w:ascii="Symbol" w:hAnsi="Symbol" w:hint="default"/>
+      </w:rPr>
+    </w:lvl>
+    <w:lvl w:ilvl="7" w:tplc="08090003" w:tentative="1">
+      <w:start w:val="1"/>
+      <w:numFmt w:val="bullet"/>
+      <w:lvlText w:val="o"/>
+      <w:lvlJc w:val="left"/>
+      <w:pPr>
+        <w:ind w:left="5760" w:hanging="360"/>
+      </w:pPr>
+      <w:rPr>
+        <w:rFonts w:ascii="Courier New" w:hAnsi="Courier New" w:cs="Courier New" w:hint="default"/>
+      </w:rPr>
+    </w:lvl>
+    <w:lvl w:ilvl="8" w:tplc="08090005" w:tentative="1">
+      <w:start w:val="1"/>
+      <w:numFmt w:val="bullet"/>
+      <w:lvlText w:val=""/>
+      <w:lvlJc w:val="left"/>
+      <w:pPr>
+        <w:ind w:left="6480" w:hanging="360"/>
+      </w:pPr>
+      <w:rPr>
+        <w:rFonts w:ascii="Wingdings" w:hAnsi="Wingdings" w:hint="default"/>
+      </w:rPr>
+    </w:lvl>
+  </w:abstractNum>
+  <w:abstractNum w:abstractNumId="2" w15:restartNumberingAfterBreak="0">
     <w:nsid w:val="09912F12"/>
     <w:multiLevelType w:val="multilevel"/>
     <w:tmpl w:val="BD3889A0"/>
@@ -8016,7 +7957,7 @@
       </w:rPr>
     </w:lvl>
   </w:abstractNum>
-  <w:abstractNum w:abstractNumId="2" w15:restartNumberingAfterBreak="0">
+  <w:abstractNum w:abstractNumId="3" w15:restartNumberingAfterBreak="0">
     <w:nsid w:val="09BF2221"/>
     <w:multiLevelType w:val="hybridMultilevel"/>
     <w:tmpl w:val="1FCC1B54"/>
@@ -8129,7 +8070,7 @@
       </w:rPr>
     </w:lvl>
   </w:abstractNum>
-  <w:abstractNum w:abstractNumId="3" w15:restartNumberingAfterBreak="0">
+  <w:abstractNum w:abstractNumId="4" w15:restartNumberingAfterBreak="0">
     <w:nsid w:val="0DE820F9"/>
     <w:multiLevelType w:val="hybridMultilevel"/>
     <w:tmpl w:val="5EAA03D8"/>
@@ -8242,7 +8183,7 @@
       </w:rPr>
     </w:lvl>
   </w:abstractNum>
-  <w:abstractNum w:abstractNumId="4" w15:restartNumberingAfterBreak="0">
+  <w:abstractNum w:abstractNumId="5" w15:restartNumberingAfterBreak="0">
     <w:nsid w:val="0FEB5E3A"/>
     <w:multiLevelType w:val="hybridMultilevel"/>
     <w:tmpl w:val="2DB4C32C"/>
@@ -8355,7 +8296,7 @@
       </w:rPr>
     </w:lvl>
   </w:abstractNum>
-  <w:abstractNum w:abstractNumId="5" w15:restartNumberingAfterBreak="0">
+  <w:abstractNum w:abstractNumId="6" w15:restartNumberingAfterBreak="0">
     <w:nsid w:val="16026F6E"/>
     <w:multiLevelType w:val="hybridMultilevel"/>
     <w:tmpl w:val="34F2A0FE"/>
@@ -8468,7 +8409,7 @@
       </w:rPr>
     </w:lvl>
   </w:abstractNum>
-  <w:abstractNum w:abstractNumId="6" w15:restartNumberingAfterBreak="0">
+  <w:abstractNum w:abstractNumId="7" w15:restartNumberingAfterBreak="0">
     <w:nsid w:val="306266D9"/>
     <w:multiLevelType w:val="hybridMultilevel"/>
     <w:tmpl w:val="D7D0FC1A"/>
@@ -8581,7 +8522,7 @@
       </w:rPr>
     </w:lvl>
   </w:abstractNum>
-  <w:abstractNum w:abstractNumId="7" w15:restartNumberingAfterBreak="0">
+  <w:abstractNum w:abstractNumId="8" w15:restartNumberingAfterBreak="0">
     <w:nsid w:val="337A0E31"/>
     <w:multiLevelType w:val="hybridMultilevel"/>
     <w:tmpl w:val="439C1338"/>
@@ -8694,7 +8635,7 @@
       </w:rPr>
     </w:lvl>
   </w:abstractNum>
-  <w:abstractNum w:abstractNumId="8" w15:restartNumberingAfterBreak="0">
+  <w:abstractNum w:abstractNumId="9" w15:restartNumberingAfterBreak="0">
     <w:nsid w:val="38A1387A"/>
     <w:multiLevelType w:val="hybridMultilevel"/>
     <w:tmpl w:val="D728BD80"/>
@@ -8807,7 +8748,7 @@
       </w:rPr>
     </w:lvl>
   </w:abstractNum>
-  <w:abstractNum w:abstractNumId="9" w15:restartNumberingAfterBreak="0">
+  <w:abstractNum w:abstractNumId="10" w15:restartNumberingAfterBreak="0">
     <w:nsid w:val="394A7EED"/>
     <w:multiLevelType w:val="multilevel"/>
     <w:tmpl w:val="3C2E38E4"/>
@@ -8896,7 +8837,7 @@
       </w:pPr>
     </w:lvl>
   </w:abstractNum>
-  <w:abstractNum w:abstractNumId="10" w15:restartNumberingAfterBreak="0">
+  <w:abstractNum w:abstractNumId="11" w15:restartNumberingAfterBreak="0">
     <w:nsid w:val="3A2428C8"/>
     <w:multiLevelType w:val="hybridMultilevel"/>
     <w:tmpl w:val="5964C4EC"/>
@@ -9009,7 +8950,7 @@
       </w:rPr>
     </w:lvl>
   </w:abstractNum>
-  <w:abstractNum w:abstractNumId="11" w15:restartNumberingAfterBreak="0">
+  <w:abstractNum w:abstractNumId="12" w15:restartNumberingAfterBreak="0">
     <w:nsid w:val="3AF33EDD"/>
     <w:multiLevelType w:val="hybridMultilevel"/>
     <w:tmpl w:val="B1CA1210"/>
@@ -9122,7 +9063,7 @@
       </w:rPr>
     </w:lvl>
   </w:abstractNum>
-  <w:abstractNum w:abstractNumId="12" w15:restartNumberingAfterBreak="0">
+  <w:abstractNum w:abstractNumId="13" w15:restartNumberingAfterBreak="0">
     <w:nsid w:val="3FE20184"/>
     <w:multiLevelType w:val="hybridMultilevel"/>
     <w:tmpl w:val="B7002C44"/>
@@ -9235,7 +9176,7 @@
       </w:rPr>
     </w:lvl>
   </w:abstractNum>
-  <w:abstractNum w:abstractNumId="13" w15:restartNumberingAfterBreak="0">
+  <w:abstractNum w:abstractNumId="14" w15:restartNumberingAfterBreak="0">
     <w:nsid w:val="43473F40"/>
     <w:multiLevelType w:val="hybridMultilevel"/>
     <w:tmpl w:val="93F0EFCC"/>
@@ -9348,7 +9289,7 @@
       </w:rPr>
     </w:lvl>
   </w:abstractNum>
-  <w:abstractNum w:abstractNumId="14" w15:restartNumberingAfterBreak="0">
+  <w:abstractNum w:abstractNumId="15" w15:restartNumberingAfterBreak="0">
     <w:nsid w:val="481A5E26"/>
     <w:multiLevelType w:val="hybridMultilevel"/>
     <w:tmpl w:val="4080B9AE"/>
@@ -9461,7 +9402,120 @@
       </w:rPr>
     </w:lvl>
   </w:abstractNum>
-  <w:abstractNum w:abstractNumId="15" w15:restartNumberingAfterBreak="0">
+  <w:abstractNum w:abstractNumId="16" w15:restartNumberingAfterBreak="0">
+    <w:nsid w:val="4A3F0C4A"/>
+    <w:multiLevelType w:val="hybridMultilevel"/>
+    <w:tmpl w:val="2DA6942A"/>
+    <w:lvl w:ilvl="0" w:tplc="08090001">
+      <w:start w:val="1"/>
+      <w:numFmt w:val="bullet"/>
+      <w:lvlText w:val=""/>
+      <w:lvlJc w:val="left"/>
+      <w:pPr>
+        <w:ind w:left="720" w:hanging="360"/>
+      </w:pPr>
+      <w:rPr>
+        <w:rFonts w:ascii="Symbol" w:hAnsi="Symbol" w:hint="default"/>
+      </w:rPr>
+    </w:lvl>
+    <w:lvl w:ilvl="1" w:tplc="08090003" w:tentative="1">
+      <w:start w:val="1"/>
+      <w:numFmt w:val="bullet"/>
+      <w:lvlText w:val="o"/>
+      <w:lvlJc w:val="left"/>
+      <w:pPr>
+        <w:ind w:left="1440" w:hanging="360"/>
+      </w:pPr>
+      <w:rPr>
+        <w:rFonts w:ascii="Courier New" w:hAnsi="Courier New" w:cs="Courier New" w:hint="default"/>
+      </w:rPr>
+    </w:lvl>
+    <w:lvl w:ilvl="2" w:tplc="08090005" w:tentative="1">
+      <w:start w:val="1"/>
+      <w:numFmt w:val="bullet"/>
+      <w:lvlText w:val=""/>
+      <w:lvlJc w:val="left"/>
+      <w:pPr>
+        <w:ind w:left="2160" w:hanging="360"/>
+      </w:pPr>
+      <w:rPr>
+        <w:rFonts w:ascii="Wingdings" w:hAnsi="Wingdings" w:hint="default"/>
+      </w:rPr>
+    </w:lvl>
+    <w:lvl w:ilvl="3" w:tplc="08090001" w:tentative="1">
+      <w:start w:val="1"/>
+      <w:numFmt w:val="bullet"/>
+      <w:lvlText w:val=""/>
+      <w:lvlJc w:val="left"/>
+      <w:pPr>
+        <w:ind w:left="2880" w:hanging="360"/>
+      </w:pPr>
+      <w:rPr>
+        <w:rFonts w:ascii="Symbol" w:hAnsi="Symbol" w:hint="default"/>
+      </w:rPr>
+    </w:lvl>
+    <w:lvl w:ilvl="4" w:tplc="08090003" w:tentative="1">
+      <w:start w:val="1"/>
+      <w:numFmt w:val="bullet"/>
+      <w:lvlText w:val="o"/>
+      <w:lvlJc w:val="left"/>
+      <w:pPr>
+        <w:ind w:left="3600" w:hanging="360"/>
+      </w:pPr>
+      <w:rPr>
+        <w:rFonts w:ascii="Courier New" w:hAnsi="Courier New" w:cs="Courier New" w:hint="default"/>
+      </w:rPr>
+    </w:lvl>
+    <w:lvl w:ilvl="5" w:tplc="08090005" w:tentative="1">
+      <w:start w:val="1"/>
+      <w:numFmt w:val="bullet"/>
+      <w:lvlText w:val=""/>
+      <w:lvlJc w:val="left"/>
+      <w:pPr>
+        <w:ind w:left="4320" w:hanging="360"/>
+      </w:pPr>
+      <w:rPr>
+        <w:rFonts w:ascii="Wingdings" w:hAnsi="Wingdings" w:hint="default"/>
+      </w:rPr>
+    </w:lvl>
+    <w:lvl w:ilvl="6" w:tplc="08090001" w:tentative="1">
+      <w:start w:val="1"/>
+      <w:numFmt w:val="bullet"/>
+      <w:lvlText w:val=""/>
+      <w:lvlJc w:val="left"/>
+      <w:pPr>
+        <w:ind w:left="5040" w:hanging="360"/>
+      </w:pPr>
+      <w:rPr>
+        <w:rFonts w:ascii="Symbol" w:hAnsi="Symbol" w:hint="default"/>
+      </w:rPr>
+    </w:lvl>
+    <w:lvl w:ilvl="7" w:tplc="08090003" w:tentative="1">
+      <w:start w:val="1"/>
+      <w:numFmt w:val="bullet"/>
+      <w:lvlText w:val="o"/>
+      <w:lvlJc w:val="left"/>
+      <w:pPr>
+        <w:ind w:left="5760" w:hanging="360"/>
+      </w:pPr>
+      <w:rPr>
+        <w:rFonts w:ascii="Courier New" w:hAnsi="Courier New" w:cs="Courier New" w:hint="default"/>
+      </w:rPr>
+    </w:lvl>
+    <w:lvl w:ilvl="8" w:tplc="08090005" w:tentative="1">
+      <w:start w:val="1"/>
+      <w:numFmt w:val="bullet"/>
+      <w:lvlText w:val=""/>
+      <w:lvlJc w:val="left"/>
+      <w:pPr>
+        <w:ind w:left="6480" w:hanging="360"/>
+      </w:pPr>
+      <w:rPr>
+        <w:rFonts w:ascii="Wingdings" w:hAnsi="Wingdings" w:hint="default"/>
+      </w:rPr>
+    </w:lvl>
+  </w:abstractNum>
+  <w:abstractNum w:abstractNumId="17" w15:restartNumberingAfterBreak="0">
     <w:nsid w:val="4BE6729B"/>
     <w:multiLevelType w:val="hybridMultilevel"/>
     <w:tmpl w:val="C3BED10C"/>
@@ -9574,7 +9628,120 @@
       </w:rPr>
     </w:lvl>
   </w:abstractNum>
-  <w:abstractNum w:abstractNumId="16" w15:restartNumberingAfterBreak="0">
+  <w:abstractNum w:abstractNumId="18" w15:restartNumberingAfterBreak="0">
+    <w:nsid w:val="4D562BBC"/>
+    <w:multiLevelType w:val="hybridMultilevel"/>
+    <w:tmpl w:val="1E5AE664"/>
+    <w:lvl w:ilvl="0" w:tplc="08090001">
+      <w:start w:val="1"/>
+      <w:numFmt w:val="bullet"/>
+      <w:lvlText w:val=""/>
+      <w:lvlJc w:val="left"/>
+      <w:pPr>
+        <w:ind w:left="720" w:hanging="360"/>
+      </w:pPr>
+      <w:rPr>
+        <w:rFonts w:ascii="Symbol" w:hAnsi="Symbol" w:hint="default"/>
+      </w:rPr>
+    </w:lvl>
+    <w:lvl w:ilvl="1" w:tplc="08090003" w:tentative="1">
+      <w:start w:val="1"/>
+      <w:numFmt w:val="bullet"/>
+      <w:lvlText w:val="o"/>
+      <w:lvlJc w:val="left"/>
+      <w:pPr>
+        <w:ind w:left="1440" w:hanging="360"/>
+      </w:pPr>
+      <w:rPr>
+        <w:rFonts w:ascii="Courier New" w:hAnsi="Courier New" w:cs="Courier New" w:hint="default"/>
+      </w:rPr>
+    </w:lvl>
+    <w:lvl w:ilvl="2" w:tplc="08090005" w:tentative="1">
+      <w:start w:val="1"/>
+      <w:numFmt w:val="bullet"/>
+      <w:lvlText w:val=""/>
+      <w:lvlJc w:val="left"/>
+      <w:pPr>
+        <w:ind w:left="2160" w:hanging="360"/>
+      </w:pPr>
+      <w:rPr>
+        <w:rFonts w:ascii="Wingdings" w:hAnsi="Wingdings" w:hint="default"/>
+      </w:rPr>
+    </w:lvl>
+    <w:lvl w:ilvl="3" w:tplc="08090001" w:tentative="1">
+      <w:start w:val="1"/>
+      <w:numFmt w:val="bullet"/>
+      <w:lvlText w:val=""/>
+      <w:lvlJc w:val="left"/>
+      <w:pPr>
+        <w:ind w:left="2880" w:hanging="360"/>
+      </w:pPr>
+      <w:rPr>
+        <w:rFonts w:ascii="Symbol" w:hAnsi="Symbol" w:hint="default"/>
+      </w:rPr>
+    </w:lvl>
+    <w:lvl w:ilvl="4" w:tplc="08090003" w:tentative="1">
+      <w:start w:val="1"/>
+      <w:numFmt w:val="bullet"/>
+      <w:lvlText w:val="o"/>
+      <w:lvlJc w:val="left"/>
+      <w:pPr>
+        <w:ind w:left="3600" w:hanging="360"/>
+      </w:pPr>
+      <w:rPr>
+        <w:rFonts w:ascii="Courier New" w:hAnsi="Courier New" w:cs="Courier New" w:hint="default"/>
+      </w:rPr>
+    </w:lvl>
+    <w:lvl w:ilvl="5" w:tplc="08090005" w:tentative="1">
+      <w:start w:val="1"/>
+      <w:numFmt w:val="bullet"/>
+      <w:lvlText w:val=""/>
+      <w:lvlJc w:val="left"/>
+      <w:pPr>
+        <w:ind w:left="4320" w:hanging="360"/>
+      </w:pPr>
+      <w:rPr>
+        <w:rFonts w:ascii="Wingdings" w:hAnsi="Wingdings" w:hint="default"/>
+      </w:rPr>
+    </w:lvl>
+    <w:lvl w:ilvl="6" w:tplc="08090001" w:tentative="1">
+      <w:start w:val="1"/>
+      <w:numFmt w:val="bullet"/>
+      <w:lvlText w:val=""/>
+      <w:lvlJc w:val="left"/>
+      <w:pPr>
+        <w:ind w:left="5040" w:hanging="360"/>
+      </w:pPr>
+      <w:rPr>
+        <w:rFonts w:ascii="Symbol" w:hAnsi="Symbol" w:hint="default"/>
+      </w:rPr>
+    </w:lvl>
+    <w:lvl w:ilvl="7" w:tplc="08090003" w:tentative="1">
+      <w:start w:val="1"/>
+      <w:numFmt w:val="bullet"/>
+      <w:lvlText w:val="o"/>
+      <w:lvlJc w:val="left"/>
+      <w:pPr>
+        <w:ind w:left="5760" w:hanging="360"/>
+      </w:pPr>
+      <w:rPr>
+        <w:rFonts w:ascii="Courier New" w:hAnsi="Courier New" w:cs="Courier New" w:hint="default"/>
+      </w:rPr>
+    </w:lvl>
+    <w:lvl w:ilvl="8" w:tplc="08090005" w:tentative="1">
+      <w:start w:val="1"/>
+      <w:numFmt w:val="bullet"/>
+      <w:lvlText w:val=""/>
+      <w:lvlJc w:val="left"/>
+      <w:pPr>
+        <w:ind w:left="6480" w:hanging="360"/>
+      </w:pPr>
+      <w:rPr>
+        <w:rFonts w:ascii="Wingdings" w:hAnsi="Wingdings" w:hint="default"/>
+      </w:rPr>
+    </w:lvl>
+  </w:abstractNum>
+  <w:abstractNum w:abstractNumId="19" w15:restartNumberingAfterBreak="0">
     <w:nsid w:val="57B21584"/>
     <w:multiLevelType w:val="hybridMultilevel"/>
     <w:tmpl w:val="1C6CAAFE"/>
@@ -9687,7 +9854,7 @@
       </w:rPr>
     </w:lvl>
   </w:abstractNum>
-  <w:abstractNum w:abstractNumId="17" w15:restartNumberingAfterBreak="0">
+  <w:abstractNum w:abstractNumId="20" w15:restartNumberingAfterBreak="0">
     <w:nsid w:val="58BE3F4C"/>
     <w:multiLevelType w:val="hybridMultilevel"/>
     <w:tmpl w:val="2D1861E0"/>
@@ -9800,7 +9967,7 @@
       </w:rPr>
     </w:lvl>
   </w:abstractNum>
-  <w:abstractNum w:abstractNumId="18" w15:restartNumberingAfterBreak="0">
+  <w:abstractNum w:abstractNumId="21" w15:restartNumberingAfterBreak="0">
     <w:nsid w:val="614D1F62"/>
     <w:multiLevelType w:val="hybridMultilevel"/>
     <w:tmpl w:val="51242272"/>
@@ -9913,7 +10080,7 @@
       </w:rPr>
     </w:lvl>
   </w:abstractNum>
-  <w:abstractNum w:abstractNumId="19" w15:restartNumberingAfterBreak="0">
+  <w:abstractNum w:abstractNumId="22" w15:restartNumberingAfterBreak="0">
     <w:nsid w:val="620A6720"/>
     <w:multiLevelType w:val="hybridMultilevel"/>
     <w:tmpl w:val="F8543EA8"/>
@@ -10026,7 +10193,7 @@
       </w:rPr>
     </w:lvl>
   </w:abstractNum>
-  <w:abstractNum w:abstractNumId="20" w15:restartNumberingAfterBreak="0">
+  <w:abstractNum w:abstractNumId="23" w15:restartNumberingAfterBreak="0">
     <w:nsid w:val="67575424"/>
     <w:multiLevelType w:val="multilevel"/>
     <w:tmpl w:val="0415001F"/>
@@ -10115,7 +10282,7 @@
       </w:pPr>
     </w:lvl>
   </w:abstractNum>
-  <w:abstractNum w:abstractNumId="21" w15:restartNumberingAfterBreak="0">
+  <w:abstractNum w:abstractNumId="24" w15:restartNumberingAfterBreak="0">
     <w:nsid w:val="68805519"/>
     <w:multiLevelType w:val="hybridMultilevel"/>
     <w:tmpl w:val="E1DC3A26"/>
@@ -10228,7 +10395,7 @@
       </w:rPr>
     </w:lvl>
   </w:abstractNum>
-  <w:abstractNum w:abstractNumId="22" w15:restartNumberingAfterBreak="0">
+  <w:abstractNum w:abstractNumId="25" w15:restartNumberingAfterBreak="0">
     <w:nsid w:val="736A779F"/>
     <w:multiLevelType w:val="hybridMultilevel"/>
     <w:tmpl w:val="D2720A1A"/>
@@ -10317,7 +10484,7 @@
       </w:pPr>
     </w:lvl>
   </w:abstractNum>
-  <w:abstractNum w:abstractNumId="23" w15:restartNumberingAfterBreak="0">
+  <w:abstractNum w:abstractNumId="26" w15:restartNumberingAfterBreak="0">
     <w:nsid w:val="74D97C36"/>
     <w:multiLevelType w:val="hybridMultilevel"/>
     <w:tmpl w:val="DC0A1ECC"/>
@@ -10430,7 +10597,7 @@
       </w:rPr>
     </w:lvl>
   </w:abstractNum>
-  <w:abstractNum w:abstractNumId="24" w15:restartNumberingAfterBreak="0">
+  <w:abstractNum w:abstractNumId="27" w15:restartNumberingAfterBreak="0">
     <w:nsid w:val="753254C2"/>
     <w:multiLevelType w:val="hybridMultilevel"/>
     <w:tmpl w:val="BA46A812"/>
@@ -10543,7 +10710,7 @@
       </w:rPr>
     </w:lvl>
   </w:abstractNum>
-  <w:abstractNum w:abstractNumId="25" w15:restartNumberingAfterBreak="0">
+  <w:abstractNum w:abstractNumId="28" w15:restartNumberingAfterBreak="0">
     <w:nsid w:val="7D2600FA"/>
     <w:multiLevelType w:val="hybridMultilevel"/>
     <w:tmpl w:val="5F4C7F1E"/>
@@ -10656,7 +10823,7 @@
       </w:rPr>
     </w:lvl>
   </w:abstractNum>
-  <w:abstractNum w:abstractNumId="26" w15:restartNumberingAfterBreak="0">
+  <w:abstractNum w:abstractNumId="29" w15:restartNumberingAfterBreak="0">
     <w:nsid w:val="7DAE5279"/>
     <w:multiLevelType w:val="multilevel"/>
     <w:tmpl w:val="7EB68A66"/>
@@ -10770,85 +10937,94 @@
     </w:lvl>
   </w:abstractNum>
   <w:num w:numId="1">
+    <w:abstractNumId w:val="23"/>
+  </w:num>
+  <w:num w:numId="2">
+    <w:abstractNumId w:val="10"/>
+  </w:num>
+  <w:num w:numId="3">
+    <w:abstractNumId w:val="25"/>
+  </w:num>
+  <w:num w:numId="4">
+    <w:abstractNumId w:val="29"/>
+  </w:num>
+  <w:num w:numId="5">
+    <w:abstractNumId w:val="2"/>
+  </w:num>
+  <w:num w:numId="6">
+    <w:abstractNumId w:val="3"/>
+  </w:num>
+  <w:num w:numId="7">
+    <w:abstractNumId w:val="21"/>
+  </w:num>
+  <w:num w:numId="8">
+    <w:abstractNumId w:val="11"/>
+  </w:num>
+  <w:num w:numId="9">
+    <w:abstractNumId w:val="19"/>
+  </w:num>
+  <w:num w:numId="10">
+    <w:abstractNumId w:val="4"/>
+  </w:num>
+  <w:num w:numId="11">
+    <w:abstractNumId w:val="15"/>
+  </w:num>
+  <w:num w:numId="12">
+    <w:abstractNumId w:val="5"/>
+  </w:num>
+  <w:num w:numId="13">
+    <w:abstractNumId w:val="6"/>
+  </w:num>
+  <w:num w:numId="14">
+    <w:abstractNumId w:val="12"/>
+  </w:num>
+  <w:num w:numId="15">
+    <w:abstractNumId w:val="24"/>
+  </w:num>
+  <w:num w:numId="16">
+    <w:abstractNumId w:val="13"/>
+  </w:num>
+  <w:num w:numId="17">
+    <w:abstractNumId w:val="17"/>
+  </w:num>
+  <w:num w:numId="18">
+    <w:abstractNumId w:val="26"/>
+  </w:num>
+  <w:num w:numId="19">
+    <w:abstractNumId w:val="27"/>
+  </w:num>
+  <w:num w:numId="20">
+    <w:abstractNumId w:val="9"/>
+  </w:num>
+  <w:num w:numId="21">
     <w:abstractNumId w:val="20"/>
   </w:num>
-  <w:num w:numId="2">
-    <w:abstractNumId w:val="9"/>
-  </w:num>
-  <w:num w:numId="3">
-    <w:abstractNumId w:val="22"/>
-  </w:num>
-  <w:num w:numId="4">
-    <w:abstractNumId w:val="26"/>
-  </w:num>
-  <w:num w:numId="5">
-    <w:abstractNumId w:val="1"/>
-  </w:num>
-  <w:num w:numId="6">
-    <w:abstractNumId w:val="2"/>
-  </w:num>
-  <w:num w:numId="7">
-    <w:abstractNumId w:val="18"/>
-  </w:num>
-  <w:num w:numId="8">
-    <w:abstractNumId w:val="10"/>
-  </w:num>
-  <w:num w:numId="9">
-    <w:abstractNumId w:val="16"/>
-  </w:num>
-  <w:num w:numId="10">
-    <w:abstractNumId w:val="3"/>
-  </w:num>
-  <w:num w:numId="11">
+  <w:num w:numId="22">
     <w:abstractNumId w:val="14"/>
   </w:num>
-  <w:num w:numId="12">
-    <w:abstractNumId w:val="4"/>
-  </w:num>
-  <w:num w:numId="13">
-    <w:abstractNumId w:val="5"/>
-  </w:num>
-  <w:num w:numId="14">
-    <w:abstractNumId w:val="11"/>
-  </w:num>
-  <w:num w:numId="15">
-    <w:abstractNumId w:val="21"/>
-  </w:num>
-  <w:num w:numId="16">
-    <w:abstractNumId w:val="12"/>
-  </w:num>
-  <w:num w:numId="17">
-    <w:abstractNumId w:val="15"/>
-  </w:num>
-  <w:num w:numId="18">
-    <w:abstractNumId w:val="23"/>
-  </w:num>
-  <w:num w:numId="19">
-    <w:abstractNumId w:val="24"/>
-  </w:num>
-  <w:num w:numId="20">
-    <w:abstractNumId w:val="8"/>
-  </w:num>
-  <w:num w:numId="21">
-    <w:abstractNumId w:val="17"/>
-  </w:num>
-  <w:num w:numId="22">
-    <w:abstractNumId w:val="13"/>
-  </w:num>
   <w:num w:numId="23">
-    <w:abstractNumId w:val="6"/>
+    <w:abstractNumId w:val="7"/>
   </w:num>
   <w:num w:numId="24">
-    <w:abstractNumId w:val="25"/>
+    <w:abstractNumId w:val="28"/>
   </w:num>
   <w:num w:numId="25">
     <w:abstractNumId w:val="0"/>
   </w:num>
   <w:num w:numId="26">
-    <w:abstractNumId w:val="19"/>
+    <w:abstractNumId w:val="22"/>
   </w:num>
   <w:num w:numId="27">
-    <w:abstractNumId w:val="7"/>
+    <w:abstractNumId w:val="8"/>
+  </w:num>
+  <w:num w:numId="28">
+    <w:abstractNumId w:val="18"/>
+  </w:num>
+  <w:num w:numId="29">
+    <w:abstractNumId w:val="1"/>
+  </w:num>
+  <w:num w:numId="30">
+    <w:abstractNumId w:val="16"/>
   </w:num>
 </w:numbering>
 </file>
@@ -11439,9 +11615,9 @@
     <w:name w:val="Nagłowek ale lepszy"/>
     <w:basedOn w:val="Heading1"/>
     <w:qFormat/>
-    <w:rsid w:val="0086205E"/>
+    <w:rsid w:val="000364CC"/>
     <w:pPr>
-      <w:spacing w:after="120"/>
+      <w:spacing w:after="120" w:line="360" w:lineRule="auto"/>
     </w:pPr>
     <w:rPr>
       <w:rFonts w:ascii="Calibri" w:hAnsi="Calibri"/>
@@ -11565,6 +11741,25 @@
     <w:rPr>
       <w:color w:val="954F72" w:themeColor="followedHyperlink"/>
       <w:u w:val="single"/>
+    </w:rPr>
+  </w:style>
+  <w:style w:type="character" w:customStyle="1" w:styleId="author">
+    <w:name w:val="author"/>
+    <w:basedOn w:val="DefaultParagraphFont"/>
+    <w:rsid w:val="00E555B9"/>
+  </w:style>
+  <w:style w:type="paragraph" w:styleId="Revision">
+    <w:name w:val="Revision"/>
+    <w:hidden/>
+    <w:uiPriority w:val="99"/>
+    <w:semiHidden/>
+    <w:rsid w:val="0081497A"/>
+    <w:pPr>
+      <w:spacing w:after="0" w:line="240" w:lineRule="auto"/>
+      <w:jc w:val="left"/>
+    </w:pPr>
+    <w:rPr>
+      <w:sz w:val="24"/>
     </w:rPr>
   </w:style>
 </w:styles>
@@ -11866,12 +12061,7 @@
 </file>
 
 <file path=customXml/item1.xml><?xml version="1.0" encoding="utf-8"?>
-<?mso-contentType ?>
-<FormTemplates xmlns="http://schemas.microsoft.com/sharepoint/v3/contenttype/forms">
-  <Display>DocumentLibraryForm</Display>
-  <Edit>DocumentLibraryForm</Edit>
-  <New>DocumentLibraryForm</New>
-</FormTemplates>
+<b:Sources xmlns:b="http://schemas.openxmlformats.org/officeDocument/2006/bibliography" xmlns="http://schemas.openxmlformats.org/officeDocument/2006/bibliography" SelectedStyle="\APASixthEditionOfficeOnline.xsl" StyleName="APA" Version="6"/>
 </file>
 
 <file path=customXml/item2.xml><?xml version="1.0" encoding="utf-8"?>
@@ -12076,7 +12266,12 @@
 </file>
 
 <file path=customXml/item3.xml><?xml version="1.0" encoding="utf-8"?>
-<b:Sources xmlns:b="http://schemas.openxmlformats.org/officeDocument/2006/bibliography" xmlns="http://schemas.openxmlformats.org/officeDocument/2006/bibliography" SelectedStyle="\APASixthEditionOfficeOnline.xsl" StyleName="APA" Version="6"/>
+<?mso-contentType ?>
+<FormTemplates xmlns="http://schemas.microsoft.com/sharepoint/v3/contenttype/forms">
+  <Display>DocumentLibraryForm</Display>
+  <Edit>DocumentLibraryForm</Edit>
+  <New>DocumentLibraryForm</New>
+</FormTemplates>
 </file>
 
 <file path=customXml/item4.xml><?xml version="1.0" encoding="utf-8"?>
@@ -12086,9 +12281,9 @@
 </file>
 
 <file path=customXml/itemProps1.xml><?xml version="1.0" encoding="utf-8"?>
-<ds:datastoreItem xmlns:ds="http://schemas.openxmlformats.org/officeDocument/2006/customXml" ds:itemID="{ABF48AA8-3220-47C3-AA6C-D8E0770C090F}">
+<ds:datastoreItem xmlns:ds="http://schemas.openxmlformats.org/officeDocument/2006/customXml" ds:itemID="{771A110D-AA49-4F12-A608-93BA349B6948}">
   <ds:schemaRefs>
-    <ds:schemaRef ds:uri="http://schemas.microsoft.com/sharepoint/v3/contenttype/forms"/>
+    <ds:schemaRef ds:uri="http://schemas.openxmlformats.org/officeDocument/2006/bibliography"/>
   </ds:schemaRefs>
 </ds:datastoreItem>
 </file>
@@ -12113,9 +12308,9 @@
 </file>
 
 <file path=customXml/itemProps3.xml><?xml version="1.0" encoding="utf-8"?>
-<ds:datastoreItem xmlns:ds="http://schemas.openxmlformats.org/officeDocument/2006/customXml" ds:itemID="{771A110D-AA49-4F12-A608-93BA349B6948}">
+<ds:datastoreItem xmlns:ds="http://schemas.openxmlformats.org/officeDocument/2006/customXml" ds:itemID="{ABF48AA8-3220-47C3-AA6C-D8E0770C090F}">
   <ds:schemaRefs>
-    <ds:schemaRef ds:uri="http://schemas.openxmlformats.org/officeDocument/2006/bibliography"/>
+    <ds:schemaRef ds:uri="http://schemas.microsoft.com/sharepoint/v3/contenttype/forms"/>
   </ds:schemaRefs>
 </ds:datastoreItem>
 </file>

</xml_diff>

<commit_message>
[D] 2nd chapter start
</commit_message>
<xml_diff>
--- a/docs/arkadiusz_panczyk_s18706_praca_inz.docx
+++ b/docs/arkadiusz_panczyk_s18706_praca_inz.docx
@@ -4568,10 +4568,34 @@
         <w:pStyle w:val="normalnyalekozaczek"/>
       </w:pPr>
       <w:r>
-        <w:t xml:space="preserve">Zarządzanie pieniędzmi w zakresie budżetu domowego, rządzi się wieloma zasadami, z których jako najbardziej podstawową z nich jest praktyka wydawania mniejszej ilości pieniędzy niż się zarabia. Najprostszą drogą do trzymania się planu jest rozpisanie swoich podstawowych wydatków i następna analiza czy aby na pewno wydatki które ponosi się przez jakiś okres, jest </w:t>
-      </w:r>
-      <w:r>
-        <w:t xml:space="preserve">potrzebna czy nie. </w:t>
+        <w:t xml:space="preserve">Zarządzanie pieniędzmi w zakresie budżetu domowego, rządzi się wieloma zasadami, z których jako najbardziej podstawową z nich jest praktyka wydawania mniejszej ilości pieniędzy niż się zarabia. Najprostszą drogą do trzymania się planu jest rozpisanie swoich podstawowych wydatków i następna analiza czy aby na pewno wydatki które ponosi się przez </w:t>
+      </w:r>
+      <w:r>
+        <w:t>pewien</w:t>
+      </w:r>
+      <w:r>
+        <w:t xml:space="preserve"> okres</w:t>
+      </w:r>
+      <w:r>
+        <w:t xml:space="preserve"> czasu</w:t>
+      </w:r>
+      <w:r>
+        <w:t xml:space="preserve">, jest </w:t>
+      </w:r>
+      <w:r>
+        <w:t xml:space="preserve">kosztem bezwzględnie potrzebnym </w:t>
+      </w:r>
+      <w:r>
+        <w:t>czy</w:t>
+      </w:r>
+      <w:r>
+        <w:t xml:space="preserve"> </w:t>
+      </w:r>
+      <w:r>
+        <w:t>może niezrozumiałym</w:t>
+      </w:r>
+      <w:r>
+        <w:t xml:space="preserve">. </w:t>
       </w:r>
     </w:p>
     <w:p>
@@ -4611,7 +4635,16 @@
         <w:pStyle w:val="normalnyalekozaczek"/>
       </w:pPr>
       <w:r>
-        <w:t xml:space="preserve">Jest to jedynie przykładowy sposób na jaki można podzielić budżet, w celu oszczędzania pieniędzy. Z pewnością sprawdza się on dobrze w przypadku przeciętnych obywateli jednak pomimo swoich wielu zalet nie jest on idealnym rozwiązaniem dla każdego. Pomimo tego podstawowa zasada monitorowania swoich wydatków </w:t>
+        <w:t>Jest to jedynie przykładowy sposób na jaki można podzielić budżet, w celu oszczędzania pieniędzy. Z pewnością sprawdza się on dobrze w przypadku przeciętnych obywateli jednak pomimo swoich wielu zalet nie jest on idealnym rozwiązaniem dla każdego</w:t>
+      </w:r>
+      <w:r>
+        <w:rPr>
+          <w:rStyle w:val="Odwoanieprzypisudolnego"/>
+        </w:rPr>
+        <w:footnoteReference w:id="2"/>
+      </w:r>
+      <w:r>
+        <w:t xml:space="preserve">. Pomimo tego podstawowa zasada monitorowania swoich wydatków </w:t>
       </w:r>
       <w:r>
         <w:t xml:space="preserve">zawiera się w zasadzie 50/30/20 i z pewnością </w:t>
@@ -4653,6 +4686,7 @@
         <w:rPr>
           <w:szCs w:val="24"/>
         </w:rPr>
+        <w:lastRenderedPageBreak/>
         <w:t>Cel projektu</w:t>
       </w:r>
       <w:bookmarkEnd w:id="2"/>
@@ -4662,11 +4696,7 @@
         <w:pStyle w:val="normalnyalekozaczek"/>
       </w:pPr>
       <w:r>
-        <w:t xml:space="preserve">Celem świecącym tworzenia projektu jest utworzeniu przykładowego systemu aplikacji internetowej obsługującej zarządzanie, monitorowanie oraz planowanie budżetu </w:t>
-      </w:r>
-      <w:r>
-        <w:lastRenderedPageBreak/>
-        <w:t xml:space="preserve">domowego. W dużej mierze zakres pracy opiera się na analizie danych dostarczonych do oprogramowania, a następnie przetworzeniu i zamodelowaniu materiałów w sposób bardziej przejrzysty, opierający się w większym stopniu na funkcjach poznawczych </w:t>
+        <w:t xml:space="preserve">Celem świecącym tworzenia projektu jest utworzeniu przykładowego systemu aplikacji internetowej obsługującej zarządzanie, monitorowanie oraz planowanie budżetu domowego. W dużej mierze zakres pracy opiera się na analizie danych dostarczonych do oprogramowania, a następnie przetworzeniu i zamodelowaniu materiałów w sposób bardziej przejrzysty, opierający się w większym stopniu na funkcjach poznawczych </w:t>
       </w:r>
       <w:r>
         <w:t>standardowego</w:t>
@@ -4712,6 +4742,14 @@
         <w:t>Model-View-Controller</w:t>
       </w:r>
       <w:r>
+        <w:rPr>
+          <w:rStyle w:val="Odwoanieprzypisudolnego"/>
+          <w:i/>
+          <w:iCs/>
+        </w:rPr>
+        <w:footnoteReference w:id="3"/>
+      </w:r>
+      <w:r>
         <w:t>,</w:t>
       </w:r>
       <w:r>
@@ -4796,10 +4834,7 @@
         <w:t xml:space="preserve">Framework </w:t>
       </w:r>
       <w:r>
-        <w:t>w wersji 2.5.4</w:t>
-      </w:r>
-      <w:r>
-        <w:t xml:space="preserve"> </w:t>
+        <w:t xml:space="preserve">w wersji 2.5.4 </w:t>
       </w:r>
       <w:r>
         <w:t>i towarzyszącym jej mniejszych części modułów. Ukierunkowana na udostępnienie dla warstwy frontendu internetowej API, potrzebnej do komunikacji z bazą danych i przetwarzania danych</w:t>
@@ -4891,6 +4926,7 @@
         </w:numPr>
       </w:pPr>
       <w:r>
+        <w:lastRenderedPageBreak/>
         <w:t>Kompozycja całości</w:t>
       </w:r>
     </w:p>
@@ -4899,13 +4935,42 @@
         <w:pStyle w:val="normalnyalekozaczek"/>
       </w:pPr>
       <w:r>
-        <w:t>W następnych częściach rozdziałów przygotowanej pracy omówione zostały koncepcje i funkcjonalności systemowe z //</w:t>
-      </w:r>
-      <w:r>
-        <w:rPr>
-          <w:color w:val="FF0000"/>
-        </w:rPr>
-        <w:t>TODODOODODODODODOD</w:t>
+        <w:t>Efektem całości jest otrzymanie aplikacji pozwalającej na podstawowe monitorowanie wydatków w budżecie domowym</w:t>
+      </w:r>
+      <w:r>
+        <w:t xml:space="preserve">, przy pomocy </w:t>
+      </w:r>
+      <w:r>
+        <w:t>oprogramowania udostępnianego bezpośrednio na przeglądarce użytkownika końcowego.</w:t>
+      </w:r>
+    </w:p>
+    <w:p>
+      <w:pPr>
+        <w:pStyle w:val="normalnyalekozaczek"/>
+      </w:pPr>
+      <w:r>
+        <w:t xml:space="preserve">W następnych częściach rozdziałów przygotowanej pracy omówione zostały koncepcje i funkcjonalności systemowe </w:t>
+      </w:r>
+      <w:r>
+        <w:t>wyciągnięte w oparciu o zapotrzebowani</w:t>
+      </w:r>
+      <w:r>
+        <w:t>a i funkcjonalności</w:t>
+      </w:r>
+      <w:r>
+        <w:t xml:space="preserve"> w tego typu aplikacjach.</w:t>
+      </w:r>
+      <w:r>
+        <w:t xml:space="preserve"> Całość aplikacji nie zostałaby poprawnie zaimplementowana bez wiedzy </w:t>
+      </w:r>
+      <w:r>
+        <w:t xml:space="preserve">o nowoczesnych systemach służących do implementacji logiki w oprogramowaniu o której, więcej mówi rozdział trzeci. Czwarty rozdział w całości poświęcony jest na omówienie zagadnień implementacyjnych w aplikacji, podzielonym z zachowaniem najważniejszych bibliotek i języków użytych podczas opisywania rozdziału trzeciego. Zakończeniem pracy jest ostatni rozdział poświęcony podsumowaniu i omówieniu działania podstawowych funkcjonalności znajdujących się w zaimplementowanej </w:t>
+      </w:r>
+      <w:r>
+        <w:t>aplikacji</w:t>
+      </w:r>
+      <w:r>
+        <w:t>.</w:t>
       </w:r>
     </w:p>
     <w:p>
@@ -4946,12 +5011,135 @@
     </w:p>
     <w:p>
       <w:pPr>
-        <w:rPr>
-          <w:rFonts w:eastAsiaTheme="majorEastAsia" w:cstheme="majorBidi"/>
+        <w:pStyle w:val="normalnyalekozaczek"/>
+        <w:rPr>
+          <w:rFonts w:eastAsiaTheme="majorEastAsia"/>
+        </w:rPr>
+      </w:pPr>
+      <w:r>
+        <w:rPr>
+          <w:rFonts w:eastAsiaTheme="majorEastAsia"/>
+        </w:rPr>
+        <w:t xml:space="preserve">Kryterium podstawowym jest utworzenie aplikacji internetowej przy pomocy </w:t>
+      </w:r>
+      <w:r>
+        <w:rPr>
+          <w:rFonts w:eastAsiaTheme="majorEastAsia"/>
+        </w:rPr>
+        <w:t xml:space="preserve">dostępnych narzędzi w sposób </w:t>
+      </w:r>
+      <w:r>
+        <w:rPr>
+          <w:rFonts w:eastAsiaTheme="majorEastAsia"/>
+        </w:rPr>
+        <w:t xml:space="preserve">rozdzielenia jej na dwie aplikacje, jedną serwerową </w:t>
+      </w:r>
+      <w:r>
+        <w:rPr>
+          <w:rFonts w:eastAsiaTheme="majorEastAsia"/>
+        </w:rPr>
+        <w:t xml:space="preserve">pozwalającą na wymianę danych z bazą oraz </w:t>
+      </w:r>
+      <w:r>
+        <w:rPr>
+          <w:rFonts w:eastAsiaTheme="majorEastAsia"/>
+        </w:rPr>
+        <w:t>przetwarzającą</w:t>
+      </w:r>
+      <w:r>
+        <w:rPr>
+          <w:rFonts w:eastAsiaTheme="majorEastAsia"/>
+        </w:rPr>
+        <w:t xml:space="preserve"> zapytania </w:t>
+      </w:r>
+      <w:r>
+        <w:rPr>
+          <w:rFonts w:eastAsiaTheme="majorEastAsia"/>
+        </w:rPr>
+        <w:t xml:space="preserve">i drugą reprezentująca szatę graficzną dla użytkownika. </w:t>
+      </w:r>
+      <w:r>
+        <w:rPr>
+          <w:rFonts w:eastAsiaTheme="majorEastAsia"/>
+        </w:rPr>
+        <w:t xml:space="preserve">W </w:t>
+      </w:r>
+      <w:r>
+        <w:rPr>
+          <w:rFonts w:eastAsiaTheme="majorEastAsia"/>
+        </w:rPr>
+        <w:t>aktualnym</w:t>
+      </w:r>
+      <w:r>
+        <w:rPr>
+          <w:rFonts w:eastAsiaTheme="majorEastAsia"/>
+        </w:rPr>
+        <w:t xml:space="preserve"> rozdziale opisywane są wymagania systemowe, na podstawie których należy zaimplementować system. </w:t>
+      </w:r>
+      <w:r>
+        <w:rPr>
+          <w:rFonts w:eastAsiaTheme="majorEastAsia"/>
+        </w:rPr>
+        <w:t xml:space="preserve">W dalszej części rozdziału zauważyć będzie można podsumowanie planowania w aplikacji. </w:t>
+      </w:r>
+      <w:r>
+        <w:rPr>
+          <w:rFonts w:eastAsiaTheme="majorEastAsia"/>
+        </w:rPr>
+        <w:t>W końcówce rozdziału d</w:t>
+      </w:r>
+      <w:r>
+        <w:rPr>
+          <w:rFonts w:eastAsiaTheme="majorEastAsia"/>
+        </w:rPr>
+        <w:t>ostępne będą diagramy implementowanych w następnych rozdziałach funkcjonalności.</w:t>
+      </w:r>
+    </w:p>
+    <w:p>
+      <w:pPr>
+        <w:pStyle w:val="Nagowekalelepszy"/>
+        <w:numPr>
+          <w:ilvl w:val="1"/>
+          <w:numId w:val="5"/>
+        </w:numPr>
+      </w:pPr>
+      <w:r>
+        <w:t>Podobne rozwiązania dostępne na rynku</w:t>
+      </w:r>
+    </w:p>
+    <w:p>
+      <w:pPr>
+        <w:pStyle w:val="Nagowekalelepszy"/>
+        <w:numPr>
+          <w:ilvl w:val="1"/>
+          <w:numId w:val="5"/>
+        </w:numPr>
+      </w:pPr>
+      <w:r>
+        <w:t>Wymagania systemowe</w:t>
+      </w:r>
+    </w:p>
+    <w:p>
+      <w:pPr>
+        <w:pStyle w:val="Nagowekalelepszy"/>
+        <w:numPr>
+          <w:ilvl w:val="1"/>
+          <w:numId w:val="5"/>
+        </w:numPr>
+      </w:pPr>
+      <w:r>
+        <w:t>Szablony diagramów modelujących</w:t>
+      </w:r>
+    </w:p>
+    <w:p>
+      <w:pPr>
+        <w:rPr>
+          <w:rFonts w:ascii="Calibri" w:eastAsiaTheme="majorEastAsia" w:hAnsi="Calibri" w:cstheme="majorBidi"/>
           <w:b/>
           <w:szCs w:val="24"/>
         </w:rPr>
       </w:pPr>
+      <w:bookmarkStart w:id="5" w:name="_Toc89810132"/>
       <w:r>
         <w:rPr>
           <w:szCs w:val="24"/>
@@ -4970,7 +5158,6 @@
           <w:szCs w:val="24"/>
         </w:rPr>
       </w:pPr>
-      <w:bookmarkStart w:id="5" w:name="_Toc89810132"/>
       <w:r>
         <w:rPr>
           <w:szCs w:val="24"/>
@@ -5231,7 +5418,7 @@
         <w:rPr>
           <w:rStyle w:val="Odwoanieprzypisudolnego"/>
         </w:rPr>
-        <w:footnoteReference w:id="2"/>
+        <w:footnoteReference w:id="4"/>
       </w:r>
       <w:r>
         <w:t xml:space="preserve">. </w:t>
@@ -5262,7 +5449,7 @@
         <w:rPr>
           <w:rStyle w:val="Odwoanieprzypisudolnego"/>
         </w:rPr>
-        <w:footnoteReference w:id="3"/>
+        <w:footnoteReference w:id="5"/>
       </w:r>
       <w:r>
         <w:t xml:space="preserve">: </w:t>
@@ -5355,7 +5542,7 @@
         <w:rPr>
           <w:rStyle w:val="Odwoanieprzypisudolnego"/>
         </w:rPr>
-        <w:footnoteReference w:id="4"/>
+        <w:footnoteReference w:id="6"/>
       </w:r>
       <w:r>
         <w:t>.</w:t>
@@ -5754,7 +5941,7 @@
         <w:rPr>
           <w:rStyle w:val="Odwoanieprzypisudolnego"/>
         </w:rPr>
-        <w:footnoteReference w:id="5"/>
+        <w:footnoteReference w:id="7"/>
       </w:r>
       <w:r>
         <w:t xml:space="preserve">: </w:t>
@@ -6184,7 +6371,7 @@
         <w:rPr>
           <w:rStyle w:val="Odwoanieprzypisudolnego"/>
         </w:rPr>
-        <w:footnoteReference w:id="6"/>
+        <w:footnoteReference w:id="8"/>
       </w:r>
       <w:r>
         <w:t>:</w:t>
@@ -6453,7 +6640,7 @@
         <w:rPr>
           <w:rStyle w:val="Odwoanieprzypisudolnego"/>
         </w:rPr>
-        <w:footnoteReference w:id="7"/>
+        <w:footnoteReference w:id="9"/>
       </w:r>
       <w:r>
         <w:t>:</w:t>
@@ -6738,7 +6925,7 @@
         <w:rPr>
           <w:rStyle w:val="Odwoanieprzypisudolnego"/>
         </w:rPr>
-        <w:footnoteReference w:id="8"/>
+        <w:footnoteReference w:id="10"/>
       </w:r>
       <w:r>
         <w:t>:</w:t>
@@ -7254,7 +7441,7 @@
         <w:rPr>
           <w:rStyle w:val="Odwoanieprzypisudolnego"/>
         </w:rPr>
-        <w:footnoteReference w:id="9"/>
+        <w:footnoteReference w:id="11"/>
       </w:r>
       <w:r>
         <w:t>:</w:t>
@@ -7625,7 +7812,7 @@
         <w:rPr>
           <w:rStyle w:val="Odwoanieprzypisudolnego"/>
         </w:rPr>
-        <w:footnoteReference w:id="10"/>
+        <w:footnoteReference w:id="12"/>
       </w:r>
       <w:r>
         <w:t xml:space="preserve"> </w:t>
@@ -7978,7 +8165,7 @@
         <w:rPr>
           <w:rStyle w:val="Odwoanieprzypisudolnego"/>
         </w:rPr>
-        <w:footnoteReference w:id="11"/>
+        <w:footnoteReference w:id="13"/>
       </w:r>
       <w:r>
         <w:t xml:space="preserve">. </w:t>
@@ -8277,7 +8464,7 @@
         <w:rPr>
           <w:rStyle w:val="Odwoanieprzypisudolnego"/>
         </w:rPr>
-        <w:footnoteReference w:id="12"/>
+        <w:footnoteReference w:id="14"/>
       </w:r>
       <w:r>
         <w:t xml:space="preserve">. Jako </w:t>
@@ -9003,7 +9190,7 @@
         <w:rPr>
           <w:rStyle w:val="Odwoanieprzypisudolnego"/>
         </w:rPr>
-        <w:footnoteReference w:id="13"/>
+        <w:footnoteReference w:id="15"/>
       </w:r>
       <w:r>
         <w:t>:</w:t>
@@ -9333,15 +9520,35 @@
           <w:szCs w:val="24"/>
         </w:rPr>
       </w:pPr>
-      <w:bookmarkStart w:id="28" w:name="_Toc89810155"/>
+      <w:bookmarkStart w:id="28" w:name="_Toc89810156"/>
       <w:r>
         <w:rPr>
           <w:szCs w:val="24"/>
         </w:rPr>
         <w:lastRenderedPageBreak/>
-        <w:t>Zamysł architektury systemu</w:t>
+        <w:t>Implementacja</w:t>
       </w:r>
       <w:bookmarkEnd w:id="28"/>
+    </w:p>
+    <w:p>
+      <w:pPr>
+        <w:pStyle w:val="Nagowekalelepszy"/>
+        <w:numPr>
+          <w:ilvl w:val="1"/>
+          <w:numId w:val="5"/>
+        </w:numPr>
+        <w:rPr>
+          <w:szCs w:val="24"/>
+        </w:rPr>
+      </w:pPr>
+      <w:bookmarkStart w:id="29" w:name="_Toc89810157"/>
+      <w:r>
+        <w:rPr>
+          <w:szCs w:val="24"/>
+        </w:rPr>
+        <w:t>Moduł rejestracji i logowania</w:t>
+      </w:r>
+      <w:bookmarkEnd w:id="29"/>
     </w:p>
     <w:p>
       <w:pPr>
@@ -9369,15 +9576,15 @@
           <w:szCs w:val="24"/>
         </w:rPr>
       </w:pPr>
-      <w:bookmarkStart w:id="29" w:name="_Toc89810156"/>
+      <w:bookmarkStart w:id="30" w:name="_Toc89810158"/>
       <w:r>
         <w:rPr>
           <w:szCs w:val="24"/>
         </w:rPr>
         <w:lastRenderedPageBreak/>
-        <w:t>Implementacja</w:t>
-      </w:r>
-      <w:bookmarkEnd w:id="29"/>
+        <w:t>Podsumowanie</w:t>
+      </w:r>
+      <w:bookmarkEnd w:id="30"/>
     </w:p>
     <w:p>
       <w:pPr>
@@ -9390,48 +9597,12 @@
           <w:szCs w:val="24"/>
         </w:rPr>
       </w:pPr>
-      <w:bookmarkStart w:id="30" w:name="_Toc89810157"/>
+      <w:bookmarkStart w:id="31" w:name="_Toc89810159"/>
       <w:r>
         <w:rPr>
           <w:szCs w:val="24"/>
         </w:rPr>
-        <w:t>Moduł rejestracji i logowania</w:t>
-      </w:r>
-      <w:bookmarkEnd w:id="30"/>
-    </w:p>
-    <w:p>
-      <w:pPr>
-        <w:rPr>
-          <w:rFonts w:eastAsiaTheme="majorEastAsia" w:cstheme="majorBidi"/>
-          <w:b/>
-          <w:szCs w:val="24"/>
-        </w:rPr>
-      </w:pPr>
-      <w:r>
-        <w:rPr>
-          <w:szCs w:val="24"/>
-        </w:rPr>
-        <w:br w:type="page"/>
-      </w:r>
-    </w:p>
-    <w:p>
-      <w:pPr>
-        <w:pStyle w:val="Nagowekalelepszy"/>
-        <w:numPr>
-          <w:ilvl w:val="0"/>
-          <w:numId w:val="5"/>
-        </w:numPr>
-        <w:rPr>
-          <w:szCs w:val="24"/>
-        </w:rPr>
-      </w:pPr>
-      <w:bookmarkStart w:id="31" w:name="_Toc89810158"/>
-      <w:r>
-        <w:rPr>
-          <w:szCs w:val="24"/>
-        </w:rPr>
-        <w:lastRenderedPageBreak/>
-        <w:t>Podsumowanie</w:t>
+        <w:t>Zalety i wady aplikacji</w:t>
       </w:r>
       <w:bookmarkEnd w:id="31"/>
     </w:p>
@@ -9446,12 +9617,12 @@
           <w:szCs w:val="24"/>
         </w:rPr>
       </w:pPr>
-      <w:bookmarkStart w:id="32" w:name="_Toc89810159"/>
+      <w:bookmarkStart w:id="32" w:name="_Toc89810160"/>
       <w:r>
         <w:rPr>
           <w:szCs w:val="24"/>
         </w:rPr>
-        <w:t>Zalety i wady aplikacji</w:t>
+        <w:t>Kierunki rozwojowe</w:t>
       </w:r>
       <w:bookmarkEnd w:id="32"/>
     </w:p>
@@ -9466,34 +9637,14 @@
           <w:szCs w:val="24"/>
         </w:rPr>
       </w:pPr>
-      <w:bookmarkStart w:id="33" w:name="_Toc89810160"/>
+      <w:bookmarkStart w:id="33" w:name="_Toc89810161"/>
       <w:r>
         <w:rPr>
           <w:szCs w:val="24"/>
         </w:rPr>
-        <w:t>Kierunki rozwojowe</w:t>
+        <w:t>Wnioski i zestawienia</w:t>
       </w:r>
       <w:bookmarkEnd w:id="33"/>
-    </w:p>
-    <w:p>
-      <w:pPr>
-        <w:pStyle w:val="Nagowekalelepszy"/>
-        <w:numPr>
-          <w:ilvl w:val="1"/>
-          <w:numId w:val="5"/>
-        </w:numPr>
-        <w:rPr>
-          <w:szCs w:val="24"/>
-        </w:rPr>
-      </w:pPr>
-      <w:bookmarkStart w:id="34" w:name="_Toc89810161"/>
-      <w:r>
-        <w:rPr>
-          <w:szCs w:val="24"/>
-        </w:rPr>
-        <w:t>Wnioski i zestawienia</w:t>
-      </w:r>
-      <w:bookmarkEnd w:id="34"/>
     </w:p>
     <w:p>
       <w:pPr>
@@ -9516,12 +9667,12 @@
       <w:pPr>
         <w:pStyle w:val="Nagowekalelepszy"/>
       </w:pPr>
-      <w:bookmarkStart w:id="35" w:name="_Toc89810162"/>
+      <w:bookmarkStart w:id="34" w:name="_Toc89810162"/>
       <w:r>
         <w:lastRenderedPageBreak/>
         <w:t>Bibliografia</w:t>
       </w:r>
-      <w:bookmarkEnd w:id="35"/>
+      <w:bookmarkEnd w:id="34"/>
     </w:p>
     <w:sectPr>
       <w:footerReference w:type="even" r:id="rId15"/>
@@ -9654,6 +9805,135 @@
         </w:rPr>
       </w:pPr>
       <w:r>
+        <w:footnoteRef/>
+      </w:r>
+      <w:r>
+        <w:rPr>
+          <w:rFonts w:ascii="Calibri" w:hAnsi="Calibri" w:cs="Calibri"/>
+        </w:rPr>
+        <w:t xml:space="preserve"> Profesor Elizabeth Ann Warren; Zasada</w:t>
+      </w:r>
+      <w:r>
+        <w:rPr>
+          <w:rFonts w:ascii="Calibri" w:hAnsi="Calibri" w:cs="Calibri"/>
+        </w:rPr>
+        <w:t xml:space="preserve"> oszczędzania</w:t>
+      </w:r>
+      <w:r>
+        <w:rPr>
+          <w:rFonts w:ascii="Calibri" w:hAnsi="Calibri" w:cs="Calibri"/>
+        </w:rPr>
+        <w:t xml:space="preserve"> 50/30/20; </w:t>
+      </w:r>
+      <w:r>
+        <w:rPr>
+          <w:rFonts w:ascii="Calibri" w:hAnsi="Calibri" w:cs="Calibri"/>
+        </w:rPr>
+        <w:t>http://fiftythirtytwenty.com</w:t>
+      </w:r>
+      <w:r>
+        <w:rPr>
+          <w:rFonts w:ascii="Calibri" w:hAnsi="Calibri" w:cs="Calibri"/>
+        </w:rPr>
+        <w:t xml:space="preserve">; dostęp 08.12.2021r. </w:t>
+      </w:r>
+    </w:p>
+  </w:footnote>
+  <w:footnote w:id="2">
+    <w:p>
+      <w:pPr>
+        <w:pStyle w:val="Tekstprzypisudolnego"/>
+      </w:pPr>
+      <w:r>
+        <w:rPr>
+          <w:rFonts w:ascii="Calibri" w:hAnsi="Calibri" w:cs="Calibri"/>
+        </w:rPr>
+        <w:footnoteRef/>
+      </w:r>
+      <w:r>
+        <w:rPr>
+          <w:rFonts w:ascii="Calibri" w:hAnsi="Calibri" w:cs="Calibri"/>
+        </w:rPr>
+        <w:t xml:space="preserve"> </w:t>
+      </w:r>
+      <w:r>
+        <w:rPr>
+          <w:rFonts w:ascii="Calibri" w:hAnsi="Calibri" w:cs="Calibri"/>
+        </w:rPr>
+        <w:t>Marta Kozioł</w:t>
+      </w:r>
+      <w:r>
+        <w:rPr>
+          <w:rFonts w:ascii="Calibri" w:hAnsi="Calibri" w:cs="Calibri"/>
+        </w:rPr>
+        <w:t xml:space="preserve">; Wady zasady oszczędzania 50/30/20; </w:t>
+      </w:r>
+      <w:r>
+        <w:rPr>
+          <w:rFonts w:ascii="Calibri" w:hAnsi="Calibri" w:cs="Calibri"/>
+        </w:rPr>
+        <w:t>https://kantoronline.pl/blog/jak-oszczedzac-pieniadze-efektywnie-poznaj-ceniona-przez-ekspertow-zasade-50-30-20/</w:t>
+      </w:r>
+      <w:r>
+        <w:rPr>
+          <w:rFonts w:ascii="Calibri" w:hAnsi="Calibri" w:cs="Calibri"/>
+        </w:rPr>
+        <w:t>; dostęp 08.12.2021 r.</w:t>
+      </w:r>
+    </w:p>
+  </w:footnote>
+  <w:footnote w:id="3">
+    <w:p>
+      <w:pPr>
+        <w:pStyle w:val="Tekstprzypisudolnego"/>
+      </w:pPr>
+      <w:r>
+        <w:rPr>
+          <w:rFonts w:ascii="Calibri" w:hAnsi="Calibri" w:cs="Calibri"/>
+        </w:rPr>
+        <w:footnoteRef/>
+      </w:r>
+      <w:r>
+        <w:rPr>
+          <w:rFonts w:ascii="Calibri" w:hAnsi="Calibri" w:cs="Calibri"/>
+        </w:rPr>
+        <w:t xml:space="preserve"> </w:t>
+      </w:r>
+      <w:r>
+        <w:rPr>
+          <w:rFonts w:ascii="Calibri" w:hAnsi="Calibri" w:cs="Calibri"/>
+        </w:rPr>
+        <w:t>Rafael D. Hernandez</w:t>
+      </w:r>
+      <w:r>
+        <w:rPr>
+          <w:rFonts w:ascii="Calibri" w:hAnsi="Calibri" w:cs="Calibri"/>
+        </w:rPr>
+        <w:t xml:space="preserve">; Wzorzec MVC pozwalający na wymianę danych pomiędzy widokiem, logiką biznesową przy pomocy kontrolerów przepływu; </w:t>
+      </w:r>
+      <w:r>
+        <w:rPr>
+          <w:rFonts w:ascii="Calibri" w:hAnsi="Calibri" w:cs="Calibri"/>
+        </w:rPr>
+        <w:t>https://www.freecodecamp.org/news/the-model-view-controller-pattern-mvc-architecture-and-frameworks-explained/</w:t>
+      </w:r>
+      <w:r>
+        <w:rPr>
+          <w:rFonts w:ascii="Calibri" w:hAnsi="Calibri" w:cs="Calibri"/>
+        </w:rPr>
+        <w:t>; dostęp 08.12.2021 r.</w:t>
+      </w:r>
+    </w:p>
+  </w:footnote>
+  <w:footnote w:id="4">
+    <w:p>
+      <w:pPr>
+        <w:pStyle w:val="Tekstprzypisudolnego"/>
+        <w:rPr>
+          <w:rFonts w:ascii="Calibri" w:hAnsi="Calibri" w:cs="Calibri"/>
+        </w:rPr>
+      </w:pPr>
+      <w:r>
         <w:rPr>
           <w:rStyle w:val="Odwoanieprzypisudolnego"/>
           <w:rFonts w:ascii="Calibri" w:hAnsi="Calibri" w:cs="Calibri"/>
@@ -9664,47 +9944,11 @@
         <w:rPr>
           <w:rFonts w:ascii="Calibri" w:hAnsi="Calibri" w:cs="Calibri"/>
         </w:rPr>
-        <w:t xml:space="preserve"> Profesor </w:t>
-      </w:r>
-      <w:r>
-        <w:rPr>
-          <w:rFonts w:ascii="Calibri" w:hAnsi="Calibri" w:cs="Calibri"/>
-        </w:rPr>
-        <w:t>Elizabeth Ann Warren</w:t>
-      </w:r>
-      <w:r>
-        <w:rPr>
-          <w:rFonts w:ascii="Calibri" w:hAnsi="Calibri" w:cs="Calibri"/>
-        </w:rPr>
-        <w:t>; Zasada</w:t>
-      </w:r>
-      <w:r>
-        <w:rPr>
-          <w:rFonts w:ascii="Calibri" w:hAnsi="Calibri" w:cs="Calibri"/>
-        </w:rPr>
-        <w:t xml:space="preserve"> oszczędzania</w:t>
-      </w:r>
-      <w:r>
-        <w:rPr>
-          <w:rFonts w:ascii="Calibri" w:hAnsi="Calibri" w:cs="Calibri"/>
-        </w:rPr>
-        <w:t xml:space="preserve"> 50/30/20; </w:t>
-      </w:r>
-      <w:r>
-        <w:rPr>
-          <w:rFonts w:ascii="Calibri" w:hAnsi="Calibri" w:cs="Calibri"/>
-        </w:rPr>
-        <w:t>http://fiftythirtytwenty.com</w:t>
-      </w:r>
-      <w:r>
-        <w:rPr>
-          <w:rFonts w:ascii="Calibri" w:hAnsi="Calibri" w:cs="Calibri"/>
-        </w:rPr>
-        <w:t xml:space="preserve">; dostęp 08.12.2021r. </w:t>
+        <w:t xml:space="preserve"> JetBrains; Przyczyna powstania Kotlin/JS https://kotlinlang.org/docs/js-overview.html#use-cases-for-kotlin-js; dostęp 15.11.2021</w:t>
       </w:r>
     </w:p>
   </w:footnote>
-  <w:footnote w:id="2">
+  <w:footnote w:id="5">
     <w:p>
       <w:pPr>
         <w:pStyle w:val="Tekstprzypisudolnego"/>
@@ -9725,23 +9969,45 @@
         </w:rPr>
         <w:t xml:space="preserve"> </w:t>
       </w:r>
-      <w:proofErr w:type="spellStart"/>
       <w:r>
         <w:rPr>
           <w:rFonts w:ascii="Calibri" w:hAnsi="Calibri" w:cs="Calibri"/>
         </w:rPr>
-        <w:t>JetBrains</w:t>
-      </w:r>
-      <w:proofErr w:type="spellEnd"/>
+        <w:t xml:space="preserve">JetBrains; </w:t>
+      </w:r>
       <w:r>
         <w:rPr>
           <w:rFonts w:ascii="Calibri" w:hAnsi="Calibri" w:cs="Calibri"/>
         </w:rPr>
-        <w:t>; Przyczyna powstania Kotlin/JS https://kotlinlang.org/docs/js-overview.html#use-cases-for-kotlin-js; dostęp 15.11.2021</w:t>
+        <w:t>Charakterystyka Kotlina</w:t>
+      </w:r>
+      <w:r>
+        <w:rPr>
+          <w:rFonts w:ascii="Calibri" w:hAnsi="Calibri" w:cs="Calibri"/>
+        </w:rPr>
+        <w:t>;</w:t>
+      </w:r>
+      <w:r>
+        <w:rPr>
+          <w:rFonts w:ascii="Calibri" w:hAnsi="Calibri" w:cs="Calibri"/>
+        </w:rPr>
+        <w:t xml:space="preserve"> </w:t>
+      </w:r>
+      <w:r>
+        <w:rPr>
+          <w:rFonts w:ascii="Calibri" w:hAnsi="Calibri" w:cs="Calibri"/>
+        </w:rPr>
+        <w:t>www.</w:t>
+      </w:r>
+      <w:r>
+        <w:rPr>
+          <w:rFonts w:ascii="Calibri" w:hAnsi="Calibri" w:cs="Calibri"/>
+        </w:rPr>
+        <w:t>kotlinlang.org/; dostęp 15.11.2021</w:t>
       </w:r>
     </w:p>
   </w:footnote>
-  <w:footnote w:id="3">
+  <w:footnote w:id="6">
     <w:p>
       <w:pPr>
         <w:pStyle w:val="Tekstprzypisudolnego"/>
@@ -9766,13 +10032,13 @@
         <w:rPr>
           <w:rFonts w:ascii="Calibri" w:hAnsi="Calibri" w:cs="Calibri"/>
         </w:rPr>
-        <w:t xml:space="preserve">JetBrains; </w:t>
+        <w:t xml:space="preserve">S. O'Dea, 29.06.2021; </w:t>
       </w:r>
       <w:r>
         <w:rPr>
           <w:rFonts w:ascii="Calibri" w:hAnsi="Calibri" w:cs="Calibri"/>
         </w:rPr>
-        <w:t>Charakterystyka Kotlina</w:t>
+        <w:t>Statistica.com</w:t>
       </w:r>
       <w:r>
         <w:rPr>
@@ -9790,22 +10056,17 @@
         <w:rPr>
           <w:rFonts w:ascii="Calibri" w:hAnsi="Calibri" w:cs="Calibri"/>
         </w:rPr>
-        <w:t>www.</w:t>
-      </w:r>
-      <w:r>
+        <w:t>Udział różnych platform w rynku mobilnym 2012-2021 www.statista.com/statistics/272698/global-market-share-held-by-mobile-operating-systems-since-2009/; dostęp 15.11.2021</w:t>
+      </w:r>
+    </w:p>
+  </w:footnote>
+  <w:footnote w:id="7">
+    <w:p>
+      <w:pPr>
+        <w:pStyle w:val="Tekstprzypisudolnego"/>
         <w:rPr>
           <w:rFonts w:ascii="Calibri" w:hAnsi="Calibri" w:cs="Calibri"/>
-        </w:rPr>
-        <w:t>kotlinlang.org/; dostęp 15.11.2021</w:t>
-      </w:r>
-    </w:p>
-  </w:footnote>
-  <w:footnote w:id="4">
-    <w:p>
-      <w:pPr>
-        <w:pStyle w:val="Tekstprzypisudolnego"/>
-        <w:rPr>
-          <w:rFonts w:ascii="Calibri" w:hAnsi="Calibri" w:cs="Calibri"/>
+          <w:lang w:val="en-US"/>
         </w:rPr>
       </w:pPr>
       <w:r>
@@ -9818,42 +10079,13 @@
       <w:r>
         <w:rPr>
           <w:rFonts w:ascii="Calibri" w:hAnsi="Calibri" w:cs="Calibri"/>
-        </w:rPr>
-        <w:t xml:space="preserve"> </w:t>
-      </w:r>
-      <w:r>
-        <w:rPr>
-          <w:rFonts w:ascii="Calibri" w:hAnsi="Calibri" w:cs="Calibri"/>
-        </w:rPr>
-        <w:t xml:space="preserve">S. O'Dea, 29.06.2021; </w:t>
-      </w:r>
-      <w:r>
-        <w:rPr>
-          <w:rFonts w:ascii="Calibri" w:hAnsi="Calibri" w:cs="Calibri"/>
-        </w:rPr>
-        <w:t>Statistica.com</w:t>
-      </w:r>
-      <w:r>
-        <w:rPr>
-          <w:rFonts w:ascii="Calibri" w:hAnsi="Calibri" w:cs="Calibri"/>
-        </w:rPr>
-        <w:t>;</w:t>
-      </w:r>
-      <w:r>
-        <w:rPr>
-          <w:rFonts w:ascii="Calibri" w:hAnsi="Calibri" w:cs="Calibri"/>
-        </w:rPr>
-        <w:t xml:space="preserve"> </w:t>
-      </w:r>
-      <w:r>
-        <w:rPr>
-          <w:rFonts w:ascii="Calibri" w:hAnsi="Calibri" w:cs="Calibri"/>
-        </w:rPr>
-        <w:t>Udział różnych platform w rynku mobilnym 2012-2021 www.statista.com/statistics/272698/global-market-share-held-by-mobile-operating-systems-since-2009/; dostęp 15.11.2021</w:t>
+          <w:lang w:val="en-US"/>
+        </w:rPr>
+        <w:t xml:space="preserve"> Chris Schaefer, Clarence Ho i Rob Harrop; Typy ziaren w Spring; Pro Spring - Apress</w:t>
       </w:r>
     </w:p>
   </w:footnote>
-  <w:footnote w:id="5">
+  <w:footnote w:id="8">
     <w:p>
       <w:pPr>
         <w:pStyle w:val="Tekstprzypisudolnego"/>
@@ -9874,56 +10106,31 @@
           <w:rFonts w:ascii="Calibri" w:hAnsi="Calibri" w:cs="Calibri"/>
           <w:lang w:val="en-US"/>
         </w:rPr>
-        <w:t xml:space="preserve"> Chris Schaefer, Clarence Ho i Rob Harrop; Typy ziaren w Spring; Pro Spring - Apress</w:t>
-      </w:r>
-    </w:p>
-  </w:footnote>
-  <w:footnote w:id="6">
-    <w:p>
-      <w:pPr>
-        <w:pStyle w:val="Tekstprzypisudolnego"/>
+        <w:t xml:space="preserve"> Jeff Linwood. Dave </w:t>
+      </w:r>
+      <w:r>
         <w:rPr>
           <w:rFonts w:ascii="Calibri" w:hAnsi="Calibri" w:cs="Calibri"/>
           <w:lang w:val="en-US"/>
         </w:rPr>
-      </w:pPr>
-      <w:r>
-        <w:rPr>
-          <w:rStyle w:val="Odwoanieprzypisudolnego"/>
-          <w:rFonts w:ascii="Calibri" w:hAnsi="Calibri" w:cs="Calibri"/>
-        </w:rPr>
-        <w:footnoteRef/>
+        <w:t>Minter;</w:t>
       </w:r>
       <w:r>
         <w:rPr>
           <w:rFonts w:ascii="Calibri" w:hAnsi="Calibri" w:cs="Calibri"/>
           <w:lang w:val="en-US"/>
         </w:rPr>
-        <w:t xml:space="preserve"> Jeff Linwood. Dave </w:t>
-      </w:r>
-      <w:r>
-        <w:rPr>
-          <w:rFonts w:ascii="Calibri" w:hAnsi="Calibri" w:cs="Calibri"/>
-          <w:lang w:val="en-US"/>
-        </w:rPr>
-        <w:t>Minter;</w:t>
-      </w:r>
-      <w:r>
-        <w:rPr>
-          <w:rFonts w:ascii="Calibri" w:hAnsi="Calibri" w:cs="Calibri"/>
-          <w:lang w:val="en-US"/>
-        </w:rPr>
         <w:t xml:space="preserve"> Adnotacje w Hibernate; Beginning Hibernate</w:t>
       </w:r>
     </w:p>
   </w:footnote>
-  <w:footnote w:id="7">
+  <w:footnote w:id="9">
     <w:p>
       <w:pPr>
         <w:rPr>
           <w:rFonts w:ascii="Calibri" w:hAnsi="Calibri" w:cs="Calibri"/>
           <w:sz w:val="20"/>
-          <w:lang w:eastAsia="en-GB"/>
+          <w:lang w:val="en-US" w:eastAsia="en-GB"/>
         </w:rPr>
       </w:pPr>
       <w:r>
@@ -9946,7 +10153,7 @@
         <w:rPr>
           <w:rFonts w:ascii="Calibri" w:hAnsi="Calibri" w:cs="Calibri"/>
           <w:sz w:val="20"/>
-          <w:lang w:eastAsia="en-GB"/>
+          <w:lang w:val="en-US" w:eastAsia="en-GB"/>
         </w:rPr>
         <w:t>Stefan Bechtold</w:t>
       </w:r>
@@ -9962,7 +10169,7 @@
         <w:rPr>
           <w:rFonts w:ascii="Calibri" w:hAnsi="Calibri" w:cs="Calibri"/>
           <w:sz w:val="20"/>
-          <w:lang w:eastAsia="en-GB"/>
+          <w:lang w:val="en-US" w:eastAsia="en-GB"/>
         </w:rPr>
         <w:t>Sam Brannen</w:t>
       </w:r>
@@ -9978,7 +10185,7 @@
         <w:rPr>
           <w:rFonts w:ascii="Calibri" w:hAnsi="Calibri" w:cs="Calibri"/>
           <w:sz w:val="20"/>
-          <w:lang w:eastAsia="en-GB"/>
+          <w:lang w:val="en-US" w:eastAsia="en-GB"/>
         </w:rPr>
         <w:t>Johannes Link</w:t>
       </w:r>
@@ -9994,7 +10201,7 @@
         <w:rPr>
           <w:rFonts w:ascii="Calibri" w:hAnsi="Calibri" w:cs="Calibri"/>
           <w:sz w:val="20"/>
-          <w:lang w:eastAsia="en-GB"/>
+          <w:lang w:val="en-US" w:eastAsia="en-GB"/>
         </w:rPr>
         <w:t>Matthias Merdes</w:t>
       </w:r>
@@ -10010,7 +10217,7 @@
         <w:rPr>
           <w:rFonts w:ascii="Calibri" w:hAnsi="Calibri" w:cs="Calibri"/>
           <w:sz w:val="20"/>
-          <w:lang w:eastAsia="en-GB"/>
+          <w:lang w:val="en-US" w:eastAsia="en-GB"/>
         </w:rPr>
         <w:t>Marc Philipp</w:t>
       </w:r>
@@ -10026,7 +10233,7 @@
         <w:rPr>
           <w:rFonts w:ascii="Calibri" w:hAnsi="Calibri" w:cs="Calibri"/>
           <w:sz w:val="20"/>
-          <w:lang w:eastAsia="en-GB"/>
+          <w:lang w:val="en-US" w:eastAsia="en-GB"/>
         </w:rPr>
         <w:t>Juliette de Rancourt</w:t>
       </w:r>
@@ -10042,7 +10249,7 @@
         <w:rPr>
           <w:rFonts w:ascii="Calibri" w:hAnsi="Calibri" w:cs="Calibri"/>
           <w:sz w:val="20"/>
-          <w:lang w:eastAsia="en-GB"/>
+          <w:lang w:val="en-US" w:eastAsia="en-GB"/>
         </w:rPr>
         <w:t>Christian Stein</w:t>
       </w:r>
@@ -10056,7 +10263,7 @@
       </w:r>
     </w:p>
   </w:footnote>
-  <w:footnote w:id="8">
+  <w:footnote w:id="10">
     <w:p>
       <w:pPr>
         <w:pStyle w:val="Tekstprzypisudolnego"/>
@@ -10103,7 +10310,7 @@
       </w:r>
     </w:p>
   </w:footnote>
-  <w:footnote w:id="9">
+  <w:footnote w:id="11">
     <w:p>
       <w:pPr>
         <w:pStyle w:val="Tekstprzypisudolnego"/>
@@ -10138,7 +10345,7 @@
       </w:r>
     </w:p>
   </w:footnote>
-  <w:footnote w:id="10">
+  <w:footnote w:id="12">
     <w:p>
       <w:pPr>
         <w:pStyle w:val="Tekstprzypisudolnego"/>
@@ -10173,7 +10380,7 @@
       </w:r>
     </w:p>
   </w:footnote>
-  <w:footnote w:id="11">
+  <w:footnote w:id="13">
     <w:p>
       <w:pPr>
         <w:pStyle w:val="Tekstprzypisudolnego"/>
@@ -10195,7 +10402,7 @@
       </w:r>
     </w:p>
   </w:footnote>
-  <w:footnote w:id="12">
+  <w:footnote w:id="14">
     <w:p>
       <w:pPr>
         <w:pStyle w:val="Tekstprzypisudolnego"/>
@@ -10217,7 +10424,7 @@
       </w:r>
     </w:p>
   </w:footnote>
-  <w:footnote w:id="13">
+  <w:footnote w:id="15">
     <w:p>
       <w:pPr>
         <w:rPr>
@@ -14346,6 +14553,7 @@
   <w:style w:type="character" w:default="1" w:styleId="Domylnaczcionkaakapitu">
     <w:name w:val="Default Paragraph Font"/>
     <w:uiPriority w:val="1"/>
+    <w:semiHidden/>
     <w:unhideWhenUsed/>
   </w:style>
   <w:style w:type="table" w:default="1" w:styleId="Standardowy">
@@ -14950,25 +15158,6 @@
 </file>
 
 <file path=customXml/item1.xml><?xml version="1.0" encoding="utf-8"?>
-<?mso-contentType ?>
-<FormTemplates xmlns="http://schemas.microsoft.com/sharepoint/v3/contenttype/forms">
-  <Display>DocumentLibraryForm</Display>
-  <Edit>DocumentLibraryForm</Edit>
-  <New>DocumentLibraryForm</New>
-</FormTemplates>
-</file>
-
-<file path=customXml/item2.xml><?xml version="1.0" encoding="utf-8"?>
-<p:properties xmlns:p="http://schemas.microsoft.com/office/2006/metadata/properties" xmlns:xsi="http://www.w3.org/2001/XMLSchema-instance" xmlns:pc="http://schemas.microsoft.com/office/infopath/2007/PartnerControls">
-  <documentManagement/>
-</p:properties>
-</file>
-
-<file path=customXml/item3.xml><?xml version="1.0" encoding="utf-8"?>
-<b:Sources xmlns:b="http://schemas.openxmlformats.org/officeDocument/2006/bibliography" xmlns="http://schemas.openxmlformats.org/officeDocument/2006/bibliography" SelectedStyle="\APASixthEditionOfficeOnline.xsl" StyleName="APA" Version="6"/>
-</file>
-
-<file path=customXml/item4.xml><?xml version="1.0" encoding="utf-8"?>
 <ct:contentTypeSchema xmlns:ct="http://schemas.microsoft.com/office/2006/metadata/contentType" xmlns:ma="http://schemas.microsoft.com/office/2006/metadata/properties/metaAttributes" ct:_="" ma:_="" ma:contentTypeName="Document" ma:contentTypeID="0x010100A00D6FA63315B44EA57BCBFDBEB87D9E" ma:contentTypeVersion="10" ma:contentTypeDescription="Create a new document." ma:contentTypeScope="" ma:versionID="487847f174112115dfee8234497bcdb3">
   <xsd:schema xmlns:xsd="http://www.w3.org/2001/XMLSchema" xmlns:xs="http://www.w3.org/2001/XMLSchema" xmlns:p="http://schemas.microsoft.com/office/2006/metadata/properties" xmlns:ns3="08dca740-db79-4375-8e2d-660a0ff135ff" xmlns:ns4="a3d8f8ac-91d9-4e68-895f-153d70d5f495" targetNamespace="http://schemas.microsoft.com/office/2006/metadata/properties" ma:root="true" ma:fieldsID="b62929471a89208f63fe0fa761b5e1aa" ns3:_="" ns4:_="">
     <xsd:import namespace="08dca740-db79-4375-8e2d-660a0ff135ff"/>
@@ -15169,32 +15358,26 @@
 </ct:contentTypeSchema>
 </file>
 
-<file path=customXml/itemProps1.xml><?xml version="1.0" encoding="utf-8"?>
-<ds:datastoreItem xmlns:ds="http://schemas.openxmlformats.org/officeDocument/2006/customXml" ds:itemID="{ABF48AA8-3220-47C3-AA6C-D8E0770C090F}">
-  <ds:schemaRefs>
-    <ds:schemaRef ds:uri="http://schemas.microsoft.com/sharepoint/v3/contenttype/forms"/>
-  </ds:schemaRefs>
-</ds:datastoreItem>
+<file path=customXml/item2.xml><?xml version="1.0" encoding="utf-8"?>
+<b:Sources xmlns:b="http://schemas.openxmlformats.org/officeDocument/2006/bibliography" xmlns="http://schemas.openxmlformats.org/officeDocument/2006/bibliography" SelectedStyle="\APASixthEditionOfficeOnline.xsl" StyleName="APA" Version="6"/>
 </file>
 
-<file path=customXml/itemProps2.xml><?xml version="1.0" encoding="utf-8"?>
-<ds:datastoreItem xmlns:ds="http://schemas.openxmlformats.org/officeDocument/2006/customXml" ds:itemID="{DBB4A1DD-8E11-4A4B-8C53-4D34A6D10B9E}">
-  <ds:schemaRefs>
-    <ds:schemaRef ds:uri="http://schemas.microsoft.com/office/2006/metadata/properties"/>
-    <ds:schemaRef ds:uri="http://schemas.microsoft.com/office/infopath/2007/PartnerControls"/>
-  </ds:schemaRefs>
-</ds:datastoreItem>
+<file path=customXml/item3.xml><?xml version="1.0" encoding="utf-8"?>
+<p:properties xmlns:p="http://schemas.microsoft.com/office/2006/metadata/properties" xmlns:xsi="http://www.w3.org/2001/XMLSchema-instance" xmlns:pc="http://schemas.microsoft.com/office/infopath/2007/PartnerControls">
+  <documentManagement/>
+</p:properties>
 </file>
 
-<file path=customXml/itemProps3.xml><?xml version="1.0" encoding="utf-8"?>
-<ds:datastoreItem xmlns:ds="http://schemas.openxmlformats.org/officeDocument/2006/customXml" ds:itemID="{771A110D-AA49-4F12-A608-93BA349B6948}">
-  <ds:schemaRefs>
-    <ds:schemaRef ds:uri="http://schemas.openxmlformats.org/officeDocument/2006/bibliography"/>
-  </ds:schemaRefs>
-</ds:datastoreItem>
+<file path=customXml/item4.xml><?xml version="1.0" encoding="utf-8"?>
+<?mso-contentType ?>
+<FormTemplates xmlns="http://schemas.microsoft.com/sharepoint/v3/contenttype/forms">
+  <Display>DocumentLibraryForm</Display>
+  <Edit>DocumentLibraryForm</Edit>
+  <New>DocumentLibraryForm</New>
+</FormTemplates>
 </file>
 
-<file path=customXml/itemProps4.xml><?xml version="1.0" encoding="utf-8"?>
+<file path=customXml/itemProps1.xml><?xml version="1.0" encoding="utf-8"?>
 <ds:datastoreItem xmlns:ds="http://schemas.openxmlformats.org/officeDocument/2006/customXml" ds:itemID="{47D248DD-81C9-4AAE-858E-98FC6C0B06EA}">
   <ds:schemaRefs>
     <ds:schemaRef ds:uri="http://schemas.microsoft.com/office/2006/metadata/contentType"/>
@@ -15211,4 +15394,29 @@
     <ds:schemaRef ds:uri="http://schemas.microsoft.com/internal/obd"/>
   </ds:schemaRefs>
 </ds:datastoreItem>
+</file>
+
+<file path=customXml/itemProps2.xml><?xml version="1.0" encoding="utf-8"?>
+<ds:datastoreItem xmlns:ds="http://schemas.openxmlformats.org/officeDocument/2006/customXml" ds:itemID="{771A110D-AA49-4F12-A608-93BA349B6948}">
+  <ds:schemaRefs>
+    <ds:schemaRef ds:uri="http://schemas.openxmlformats.org/officeDocument/2006/bibliography"/>
+  </ds:schemaRefs>
+</ds:datastoreItem>
+</file>
+
+<file path=customXml/itemProps3.xml><?xml version="1.0" encoding="utf-8"?>
+<ds:datastoreItem xmlns:ds="http://schemas.openxmlformats.org/officeDocument/2006/customXml" ds:itemID="{DBB4A1DD-8E11-4A4B-8C53-4D34A6D10B9E}">
+  <ds:schemaRefs>
+    <ds:schemaRef ds:uri="http://schemas.microsoft.com/office/2006/metadata/properties"/>
+    <ds:schemaRef ds:uri="http://schemas.microsoft.com/office/infopath/2007/PartnerControls"/>
+  </ds:schemaRefs>
+</ds:datastoreItem>
+</file>
+
+<file path=customXml/itemProps4.xml><?xml version="1.0" encoding="utf-8"?>
+<ds:datastoreItem xmlns:ds="http://schemas.openxmlformats.org/officeDocument/2006/customXml" ds:itemID="{ABF48AA8-3220-47C3-AA6C-D8E0770C090F}">
+  <ds:schemaRefs>
+    <ds:schemaRef ds:uri="http://schemas.microsoft.com/sharepoint/v3/contenttype/forms"/>
+  </ds:schemaRefs>
+</ds:datastoreItem>
 </file>
</xml_diff>

<commit_message>
[D] Add similar products
</commit_message>
<xml_diff>
--- a/docs/arkadiusz_panczyk_s18706_praca_inz.docx
+++ b/docs/arkadiusz_panczyk_s18706_praca_inz.docx
@@ -4574,10 +4574,10 @@
         <w:t>pewien</w:t>
       </w:r>
       <w:r>
-        <w:t xml:space="preserve"> okres</w:t>
-      </w:r>
-      <w:r>
-        <w:t xml:space="preserve"> czasu</w:t>
+        <w:t xml:space="preserve"> </w:t>
+      </w:r>
+      <w:r>
+        <w:t>okres</w:t>
       </w:r>
       <w:r>
         <w:t xml:space="preserve">, jest </w:t>
@@ -5104,7 +5104,554 @@
         </w:numPr>
       </w:pPr>
       <w:r>
-        <w:t>Podobne rozwiązania dostępne na rynku</w:t>
+        <w:t>Analiza p</w:t>
+      </w:r>
+      <w:r>
+        <w:t>odobn</w:t>
+      </w:r>
+      <w:r>
+        <w:t xml:space="preserve">ych </w:t>
+      </w:r>
+      <w:r>
+        <w:t>rozwiąza</w:t>
+      </w:r>
+      <w:r>
+        <w:t>ń</w:t>
+      </w:r>
+      <w:r>
+        <w:t xml:space="preserve"> dostępn</w:t>
+      </w:r>
+      <w:r>
+        <w:t xml:space="preserve">ych </w:t>
+      </w:r>
+      <w:r>
+        <w:t>na rynku</w:t>
+      </w:r>
+    </w:p>
+    <w:p>
+      <w:pPr>
+        <w:pStyle w:val="normalnyalekozaczek"/>
+      </w:pPr>
+      <w:r>
+        <w:t xml:space="preserve">Przed rozpoczęciem pracy nad aplikacją ważnym punktem w procesie planowania aplikacji jest zaobserwowanie aktualnej sytuacji na rynku aplikacji zaprojektowanych w przeszłości. W oparciu na opinie innych użytkowników na temat oprogramowania wydanego pod szyldem innych </w:t>
+      </w:r>
+      <w:r>
+        <w:t>twórców</w:t>
+      </w:r>
+      <w:r>
+        <w:t xml:space="preserve"> oraz na własnych obserwacjach można w szybki sposób wymyślić i w późniejszym czasie również podjąć się naprawy błędów napotkanych uprzednio już w własnej wersji aplikacji. </w:t>
+      </w:r>
+    </w:p>
+    <w:p>
+      <w:pPr>
+        <w:pStyle w:val="normalnyalekozaczek"/>
+      </w:pPr>
+      <w:r>
+        <w:t xml:space="preserve">Analiza przeprowadzona została na podstawie dwóch aplikacji, znajdujących swoje zastosowanie </w:t>
+      </w:r>
+      <w:r>
+        <w:t>w organizacji finansów domowych oraz osobistych wydatków. Obie aplikacje występują na rynku już od dłuższego czasu przez co zostały już odpowiednio przetestowane przez użytkowników.</w:t>
+      </w:r>
+    </w:p>
+    <w:p>
+      <w:pPr>
+        <w:pStyle w:val="Nagowekalelepszy"/>
+      </w:pPr>
+      <w:r>
+        <w:t>Moje Finanse – 7cssolutions</w:t>
+      </w:r>
+      <w:r>
+        <w:rPr>
+          <w:rStyle w:val="Odwoanieprzypisudolnego"/>
+        </w:rPr>
+        <w:footnoteReference w:id="4"/>
+      </w:r>
+    </w:p>
+    <w:p>
+      <w:pPr>
+        <w:pStyle w:val="normalnyalekozaczek"/>
+      </w:pPr>
+      <w:r>
+        <w:t xml:space="preserve">Znajdująca swoich odbiorców na sklepie Google Play, w ilości ponad jednego miliona pobrań oraz posiadająca pokaźną liczbą pięćdziesięciu tysięcy ocen z </w:t>
+      </w:r>
+      <w:r>
+        <w:t>niebywale</w:t>
+      </w:r>
+      <w:r>
+        <w:t xml:space="preserve"> wysoką średnią. Niezwykłym atutem aplikacji wydaję się być jej dostępność oraz fakt tego, że jest bezpłatna</w:t>
+      </w:r>
+      <w:r>
+        <w:t xml:space="preserve"> - pomijając fakt obecności reklam zajmujących pewną część interfejsu użytkownika</w:t>
+      </w:r>
+      <w:r>
+        <w:t>.</w:t>
+      </w:r>
+      <w:r>
+        <w:t xml:space="preserve"> Możliwe jest również używanie programu w wersji płatnej – premium. </w:t>
+      </w:r>
+    </w:p>
+    <w:p>
+      <w:pPr>
+        <w:pStyle w:val="normalnyalekozaczek"/>
+        <w:keepNext/>
+      </w:pPr>
+      <w:r>
+        <w:t>Po otwarciu aplikacji odbiorca jest w stanie zauważyć przyjemny dla oka interfejs użytkownika. Warstwa wizualna wydaję się być poprawna i czysta jednak nie jest ona wysoce rozwinięta. Odbiorca to samo zobaczy również po przejrzeniu podstawowych wykresów dostępnych w aplikacji, nie są one szczegółowe a jedynie pokazują podstawowe informacje potrzebne do zobrazowania aktualnej sytuacji finansowej.</w:t>
+      </w:r>
+    </w:p>
+    <w:p>
+      <w:pPr>
+        <w:rPr>
+          <w:rFonts w:ascii="Calibri" w:hAnsi="Calibri"/>
+        </w:rPr>
+      </w:pPr>
+      <w:r>
+        <w:br w:type="page"/>
+      </w:r>
+    </w:p>
+    <w:p>
+      <w:pPr>
+        <w:pStyle w:val="normalnyalekozaczek"/>
+        <w:keepNext/>
+        <w:ind w:firstLine="0"/>
+      </w:pPr>
+      <w:r>
+        <w:rPr>
+          <w:noProof/>
+        </w:rPr>
+        <w:lastRenderedPageBreak/>
+        <w:drawing>
+          <wp:inline distT="0" distB="0" distL="0" distR="0" wp14:anchorId="74174120" wp14:editId="497198DB">
+            <wp:extent cx="5502910" cy="4929505"/>
+            <wp:effectExtent l="0" t="0" r="2540" b="4445"/>
+            <wp:docPr id="12" name="Obraz 12"/>
+            <wp:cNvGraphicFramePr>
+              <a:graphicFrameLocks xmlns:a="http://schemas.openxmlformats.org/drawingml/2006/main" noChangeAspect="1"/>
+            </wp:cNvGraphicFramePr>
+            <a:graphic xmlns:a="http://schemas.openxmlformats.org/drawingml/2006/main">
+              <a:graphicData uri="http://schemas.openxmlformats.org/drawingml/2006/picture">
+                <pic:pic xmlns:pic="http://schemas.openxmlformats.org/drawingml/2006/picture">
+                  <pic:nvPicPr>
+                    <pic:cNvPr id="12" name="Obraz 12"/>
+                    <pic:cNvPicPr/>
+                  </pic:nvPicPr>
+                  <pic:blipFill>
+                    <a:blip r:embed="rId12" cstate="print">
+                      <a:extLst>
+                        <a:ext uri="{28A0092B-C50C-407E-A947-70E740481C1C}">
+                          <a14:useLocalDpi xmlns:a14="http://schemas.microsoft.com/office/drawing/2010/main" val="0"/>
+                        </a:ext>
+                      </a:extLst>
+                    </a:blip>
+                    <a:stretch>
+                      <a:fillRect/>
+                    </a:stretch>
+                  </pic:blipFill>
+                  <pic:spPr>
+                    <a:xfrm>
+                      <a:off x="0" y="0"/>
+                      <a:ext cx="5502910" cy="4929505"/>
+                    </a:xfrm>
+                    <a:prstGeom prst="rect">
+                      <a:avLst/>
+                    </a:prstGeom>
+                  </pic:spPr>
+                </pic:pic>
+              </a:graphicData>
+            </a:graphic>
+          </wp:inline>
+        </w:drawing>
+      </w:r>
+    </w:p>
+    <w:p>
+      <w:pPr>
+        <w:pStyle w:val="Legenda"/>
+        <w:rPr>
+          <w:rFonts w:ascii="Calibri" w:hAnsi="Calibri" w:cs="Calibri"/>
+          <w:sz w:val="20"/>
+          <w:szCs w:val="20"/>
+        </w:rPr>
+      </w:pPr>
+      <w:r>
+        <w:rPr>
+          <w:rFonts w:ascii="Calibri" w:hAnsi="Calibri" w:cs="Calibri"/>
+          <w:sz w:val="20"/>
+          <w:szCs w:val="20"/>
+        </w:rPr>
+        <w:t xml:space="preserve">Rysunek </w:t>
+      </w:r>
+      <w:r>
+        <w:rPr>
+          <w:rFonts w:ascii="Calibri" w:hAnsi="Calibri" w:cs="Calibri"/>
+          <w:sz w:val="20"/>
+          <w:szCs w:val="20"/>
+        </w:rPr>
+        <w:fldChar w:fldCharType="begin"/>
+      </w:r>
+      <w:r>
+        <w:rPr>
+          <w:rFonts w:ascii="Calibri" w:hAnsi="Calibri" w:cs="Calibri"/>
+          <w:sz w:val="20"/>
+          <w:szCs w:val="20"/>
+        </w:rPr>
+        <w:instrText xml:space="preserve"> SEQ Rysunek \* ARABIC </w:instrText>
+      </w:r>
+      <w:r>
+        <w:rPr>
+          <w:rFonts w:ascii="Calibri" w:hAnsi="Calibri" w:cs="Calibri"/>
+          <w:sz w:val="20"/>
+          <w:szCs w:val="20"/>
+        </w:rPr>
+        <w:fldChar w:fldCharType="separate"/>
+      </w:r>
+      <w:r>
+        <w:rPr>
+          <w:rFonts w:ascii="Calibri" w:hAnsi="Calibri" w:cs="Calibri"/>
+          <w:sz w:val="20"/>
+          <w:szCs w:val="20"/>
+        </w:rPr>
+        <w:t>1</w:t>
+      </w:r>
+      <w:r>
+        <w:rPr>
+          <w:rFonts w:ascii="Calibri" w:hAnsi="Calibri" w:cs="Calibri"/>
+          <w:sz w:val="20"/>
+          <w:szCs w:val="20"/>
+        </w:rPr>
+        <w:fldChar w:fldCharType="end"/>
+      </w:r>
+      <w:r>
+        <w:rPr>
+          <w:rFonts w:ascii="Calibri" w:hAnsi="Calibri" w:cs="Calibri"/>
+          <w:sz w:val="20"/>
+          <w:szCs w:val="20"/>
+        </w:rPr>
+        <w:t xml:space="preserve"> Aplikacja Moje Finanse; Poglądowe operacje dostępne w aplikacji; źródło: opracowanie własne w aplikacji; https://play.google.com/store/apps/details?id=com.sevencsolutions.myfinances; dostęp 21.12.2021 r.</w:t>
+      </w:r>
+    </w:p>
+    <w:p>
+      <w:pPr>
+        <w:pStyle w:val="normalnyalekozaczek"/>
+      </w:pPr>
+      <w:r>
+        <w:t xml:space="preserve">Jako szczególną zaletę w </w:t>
+      </w:r>
+      <w:r>
+        <w:t>„Moje Finanse”</w:t>
+      </w:r>
+      <w:r>
+        <w:t xml:space="preserve"> można uznać duża ilość kategorii jakie użytkownik może wybrać podczas dodawania operacji do swojego portfela w aplikacji.</w:t>
+      </w:r>
+      <w:r>
+        <w:t xml:space="preserve"> </w:t>
+      </w:r>
+      <w:r>
+        <w:t>Całokształt można ocenić jako intuicyjna z ciekawymi elementami statystyk wydatków niestety nieco ograniczoną, przy zaawansowaniu wykresów.</w:t>
+      </w:r>
+    </w:p>
+    <w:p>
+      <w:pPr>
+        <w:pStyle w:val="normalnyalekozaczek"/>
+      </w:pPr>
+      <w:r>
+        <w:t xml:space="preserve">Największą wadą aplikacji jest jej ograniczenie wyłącznie do platformy Android. </w:t>
+      </w:r>
+      <w:r>
+        <w:t xml:space="preserve">Po utworzeniu wszystkich operacji w swoim wirtualnym portfelu, użytkownik jest skazany na dalsze tworzenie ich wyłącznie na telefonie z systemem od firmy Google. Dostępność aplikacji nie jest możliwa poprzez system iOS. Sytuacja wydaję się również niesprawiedliwa przy dostępie poprzez aplikację internetową, z którą komunikacją możliwa jest wyłącznie przy pomocy konta premium. </w:t>
+      </w:r>
+    </w:p>
+    <w:p>
+      <w:pPr>
+        <w:pStyle w:val="Nagowekalelepszy"/>
+      </w:pPr>
+      <w:r>
+        <w:lastRenderedPageBreak/>
+        <w:t>Kontomierz - Kontomatik</w:t>
+      </w:r>
+      <w:r>
+        <w:rPr>
+          <w:rStyle w:val="Odwoanieprzypisudolnego"/>
+        </w:rPr>
+        <w:footnoteReference w:id="5"/>
+      </w:r>
+      <w:r>
+        <w:t xml:space="preserve"> </w:t>
+      </w:r>
+    </w:p>
+    <w:p>
+      <w:pPr>
+        <w:pStyle w:val="normalnyalekozaczek"/>
+      </w:pPr>
+      <w:r>
+        <w:t xml:space="preserve">Kontomierz dostępny jest dla użytkowników jako aplikacja internetowa oraz dodatkowo </w:t>
+      </w:r>
+      <w:r>
+        <w:t>w wersji na urządzenia mobilne na systemy Android i iOS. Produkt kontentowany głównie pod użytkowników z polski jednak całkiem popularny o czym może świadczyć ponad dziesięć tysięcy pobrań w sklepie Play.</w:t>
+      </w:r>
+    </w:p>
+    <w:p>
+      <w:pPr>
+        <w:pStyle w:val="normalnyalekozaczek"/>
+      </w:pPr>
+      <w:r>
+        <w:t>Interfejs użytkownika aplikacji jest wyjątkowo prosty, próżno w nim szukać zaawansowanych diagramów. Kontomierz nie wydaję się być wyjątkowo intuicyjny</w:t>
+      </w:r>
+      <w:r>
+        <w:t>, szata graficzna wydaję się być nieodświeżana od długiego czasu, przez co wszystko wygląda na niedopracowane. W przypadku wersji na platformy mobilne, warstwa wizualna jest tworzona przy użyciu najprostszych komponentów dostępnych w latach tworzenia jej. Używalność aplikacji możliwa jest więc praktycznie wyłącznie przy użyciu przeglądarki internetowej</w:t>
+      </w:r>
+      <w:r>
+        <w:t xml:space="preserve"> co łatwo zauważyć po niskich ocenach wystawionych w mobilnych sklepach z oprogramowaniem.</w:t>
+      </w:r>
+      <w:r>
+        <w:t xml:space="preserve"> </w:t>
+      </w:r>
+      <w:r>
+        <w:t>Pomimo większego zaangażowania w produkcje aplikacji internetowej,</w:t>
+      </w:r>
+      <w:r>
+        <w:t xml:space="preserve"> przez </w:t>
+      </w:r>
+      <w:r>
+        <w:t xml:space="preserve">fakt </w:t>
+      </w:r>
+      <w:r>
+        <w:t>brak</w:t>
+      </w:r>
+      <w:r>
+        <w:t>u</w:t>
+      </w:r>
+      <w:r>
+        <w:t xml:space="preserve"> reaktywności komponentów </w:t>
+      </w:r>
+      <w:r>
+        <w:t xml:space="preserve">używanie produktu </w:t>
+      </w:r>
+      <w:r>
+        <w:t>na telefonach jest niezwykle utrudnione.</w:t>
+      </w:r>
+    </w:p>
+    <w:p>
+      <w:pPr>
+        <w:pStyle w:val="normalnyalekozaczek"/>
+        <w:keepNext/>
+      </w:pPr>
+      <w:r>
+        <w:rPr>
+          <w:noProof/>
+        </w:rPr>
+        <w:drawing>
+          <wp:inline distT="0" distB="0" distL="0" distR="0" wp14:anchorId="09184FF7" wp14:editId="0DCA176F">
+            <wp:extent cx="5502910" cy="3283585"/>
+            <wp:effectExtent l="0" t="0" r="2540" b="0"/>
+            <wp:docPr id="11" name="Obraz 11"/>
+            <wp:cNvGraphicFramePr>
+              <a:graphicFrameLocks xmlns:a="http://schemas.openxmlformats.org/drawingml/2006/main" noChangeAspect="1"/>
+            </wp:cNvGraphicFramePr>
+            <a:graphic xmlns:a="http://schemas.openxmlformats.org/drawingml/2006/main">
+              <a:graphicData uri="http://schemas.openxmlformats.org/drawingml/2006/picture">
+                <pic:pic xmlns:pic="http://schemas.openxmlformats.org/drawingml/2006/picture">
+                  <pic:nvPicPr>
+                    <pic:cNvPr id="1" name=""/>
+                    <pic:cNvPicPr/>
+                  </pic:nvPicPr>
+                  <pic:blipFill>
+                    <a:blip r:embed="rId13"/>
+                    <a:stretch>
+                      <a:fillRect/>
+                    </a:stretch>
+                  </pic:blipFill>
+                  <pic:spPr>
+                    <a:xfrm>
+                      <a:off x="0" y="0"/>
+                      <a:ext cx="5502910" cy="3283585"/>
+                    </a:xfrm>
+                    <a:prstGeom prst="rect">
+                      <a:avLst/>
+                    </a:prstGeom>
+                  </pic:spPr>
+                </pic:pic>
+              </a:graphicData>
+            </a:graphic>
+          </wp:inline>
+        </w:drawing>
+      </w:r>
+    </w:p>
+    <w:p>
+      <w:pPr>
+        <w:pStyle w:val="Legenda"/>
+        <w:rPr>
+          <w:rFonts w:ascii="Calibri" w:hAnsi="Calibri" w:cs="Calibri"/>
+          <w:sz w:val="20"/>
+          <w:szCs w:val="20"/>
+        </w:rPr>
+      </w:pPr>
+      <w:r>
+        <w:rPr>
+          <w:rFonts w:ascii="Calibri" w:hAnsi="Calibri" w:cs="Calibri"/>
+          <w:sz w:val="20"/>
+          <w:szCs w:val="20"/>
+        </w:rPr>
+        <w:t xml:space="preserve">Rysunek </w:t>
+      </w:r>
+      <w:r>
+        <w:rPr>
+          <w:rFonts w:ascii="Calibri" w:hAnsi="Calibri" w:cs="Calibri"/>
+          <w:sz w:val="20"/>
+          <w:szCs w:val="20"/>
+        </w:rPr>
+        <w:fldChar w:fldCharType="begin"/>
+      </w:r>
+      <w:r>
+        <w:rPr>
+          <w:rFonts w:ascii="Calibri" w:hAnsi="Calibri" w:cs="Calibri"/>
+          <w:sz w:val="20"/>
+          <w:szCs w:val="20"/>
+        </w:rPr>
+        <w:instrText xml:space="preserve"> SEQ Rysunek \* ARABIC </w:instrText>
+      </w:r>
+      <w:r>
+        <w:rPr>
+          <w:rFonts w:ascii="Calibri" w:hAnsi="Calibri" w:cs="Calibri"/>
+          <w:sz w:val="20"/>
+          <w:szCs w:val="20"/>
+        </w:rPr>
+        <w:fldChar w:fldCharType="separate"/>
+      </w:r>
+      <w:r>
+        <w:rPr>
+          <w:rFonts w:ascii="Calibri" w:hAnsi="Calibri" w:cs="Calibri"/>
+          <w:noProof/>
+          <w:sz w:val="20"/>
+          <w:szCs w:val="20"/>
+        </w:rPr>
+        <w:t>2</w:t>
+      </w:r>
+      <w:r>
+        <w:rPr>
+          <w:rFonts w:ascii="Calibri" w:hAnsi="Calibri" w:cs="Calibri"/>
+          <w:sz w:val="20"/>
+          <w:szCs w:val="20"/>
+        </w:rPr>
+        <w:fldChar w:fldCharType="end"/>
+      </w:r>
+      <w:r>
+        <w:rPr>
+          <w:rFonts w:ascii="Calibri" w:hAnsi="Calibri" w:cs="Calibri"/>
+          <w:sz w:val="20"/>
+          <w:szCs w:val="20"/>
+        </w:rPr>
+        <w:t xml:space="preserve"> Strona główna Kontomierz</w:t>
+      </w:r>
+      <w:r>
+        <w:rPr>
+          <w:rFonts w:ascii="Calibri" w:hAnsi="Calibri" w:cs="Calibri"/>
+          <w:sz w:val="20"/>
+          <w:szCs w:val="20"/>
+        </w:rPr>
+        <w:t xml:space="preserve">; Poglądowe operacje dostępne w aplikacji; źródło: opracowanie własne w aplikacji; </w:t>
+      </w:r>
+      <w:r>
+        <w:rPr>
+          <w:rFonts w:ascii="Calibri" w:hAnsi="Calibri" w:cs="Calibri"/>
+          <w:sz w:val="20"/>
+          <w:szCs w:val="20"/>
+        </w:rPr>
+        <w:t>secure.kontomierz.pl</w:t>
+      </w:r>
+      <w:r>
+        <w:rPr>
+          <w:rFonts w:ascii="Calibri" w:hAnsi="Calibri" w:cs="Calibri"/>
+          <w:sz w:val="20"/>
+          <w:szCs w:val="20"/>
+        </w:rPr>
+        <w:t>; dostęp 21.12.2021 r.</w:t>
+      </w:r>
+    </w:p>
+    <w:p>
+      <w:pPr>
+        <w:pStyle w:val="normalnyalekozaczek"/>
+      </w:pPr>
+      <w:r>
+        <w:t>Pomimo wad dostrzeganych przy warstwie wizualnej Kontomierz jest dobrze rozwinięty dzięki możliwości podłączenia go do praktycznie każde</w:t>
+      </w:r>
+      <w:r>
+        <w:t>go</w:t>
+      </w:r>
+      <w:r>
+        <w:t xml:space="preserve"> możliwe</w:t>
+      </w:r>
+      <w:r>
+        <w:t xml:space="preserve">go konta bankowego w celu pobrania aktualnych wydatków. Kategorie dostępne w aplikacji </w:t>
+      </w:r>
+      <w:r>
+        <w:lastRenderedPageBreak/>
+        <w:t>również wydają się wystarczające przez co aplikacja zachowuje swoją użyteczność</w:t>
+      </w:r>
+      <w:r>
+        <w:t xml:space="preserve"> i jest spójna</w:t>
+      </w:r>
+      <w:r>
+        <w:t xml:space="preserve">. </w:t>
+      </w:r>
+    </w:p>
+    <w:p>
+      <w:pPr>
+        <w:pStyle w:val="Nagowekalelepszy"/>
+      </w:pPr>
+      <w:r>
+        <w:t>Podsumowanie</w:t>
+      </w:r>
+    </w:p>
+    <w:p>
+      <w:pPr>
+        <w:pStyle w:val="normalnyalekozaczek"/>
+      </w:pPr>
+      <w:r>
+        <w:t>Po zapoznaniu się z niektórymi produktami dostępnymi na rynku od lat można dojść do wniosku, że niektóre funkcjonalności są</w:t>
+      </w:r>
+      <w:r>
+        <w:t xml:space="preserve"> czasami</w:t>
+      </w:r>
+      <w:r>
+        <w:t xml:space="preserve"> wyjątkowo niedopracowane przez </w:t>
+      </w:r>
+      <w:r>
+        <w:t>twórców pomimo upływu lat.</w:t>
+      </w:r>
+      <w:r>
+        <w:t xml:space="preserve"> Ciągłe utrzymywanie różnych modułów na platformy mobilne wydaję się być niezwykle ciężkie podczas nieregularnego tworzenia produktu przez małe zespoły programistów. </w:t>
+      </w:r>
+    </w:p>
+    <w:p>
+      <w:pPr>
+        <w:pStyle w:val="normalnyalekozaczek"/>
+      </w:pPr>
+      <w:r>
+        <w:t xml:space="preserve">Reaktywna aplikacja internetowa </w:t>
+      </w:r>
+      <w:r>
+        <w:t>wydaje się</w:t>
+      </w:r>
+      <w:r>
+        <w:t xml:space="preserve"> być </w:t>
+      </w:r>
+      <w:r>
+        <w:t xml:space="preserve">odpowiednim </w:t>
+      </w:r>
+      <w:r>
+        <w:t xml:space="preserve">rozwiązaniem pomiędzy ciągłym utrzymywaniem dodatkowych </w:t>
+      </w:r>
+      <w:r>
+        <w:t>modułów w celu zachowania dostępności</w:t>
+      </w:r>
+      <w:r>
+        <w:t xml:space="preserve"> na najpopularniejszych systemach operacyjnych dla platform mobilnych.</w:t>
+      </w:r>
+      <w:r>
+        <w:t xml:space="preserve"> </w:t>
+      </w:r>
+      <w:r>
+        <w:t>Produkt wykonany przy użyciu nowoczesnej biblioteki frontendowej może pozwolić na zachowanie spójności w projektowanej aplikacji.</w:t>
       </w:r>
     </w:p>
     <w:p>
@@ -5418,7 +5965,7 @@
         <w:rPr>
           <w:rStyle w:val="Odwoanieprzypisudolnego"/>
         </w:rPr>
-        <w:footnoteReference w:id="4"/>
+        <w:footnoteReference w:id="6"/>
       </w:r>
       <w:r>
         <w:t xml:space="preserve">. </w:t>
@@ -5449,7 +5996,7 @@
         <w:rPr>
           <w:rStyle w:val="Odwoanieprzypisudolnego"/>
         </w:rPr>
-        <w:footnoteReference w:id="5"/>
+        <w:footnoteReference w:id="7"/>
       </w:r>
       <w:r>
         <w:t xml:space="preserve">: </w:t>
@@ -5461,20 +6008,47 @@
         <w:ind w:left="1077" w:firstLine="0"/>
       </w:pPr>
       <w:r>
-        <w:t>Bezpieczeństwo względem błędów z null’ami</w:t>
-      </w:r>
-      <w:r>
-        <w:t xml:space="preserve"> – w przeciwieństwie do często spotykanej wady języka Javy, bazowo, wszystkie zmienne ustawiane są przez kompilator jako </w:t>
+        <w:t xml:space="preserve">Bezpieczeństwo względem błędów z </w:t>
       </w:r>
       <w:r>
         <w:rPr>
           <w:i/>
           <w:iCs/>
         </w:rPr>
+        <w:t>null’ami</w:t>
+      </w:r>
+      <w:r>
+        <w:t xml:space="preserve"> – w przeciwieństwie do często spotykanej wady języka Javy, bazowo, wszystkie zmienne ustawiane są przez kompilator jako </w:t>
+      </w:r>
+      <w:r>
+        <w:rPr>
+          <w:i/>
+          <w:iCs/>
+        </w:rPr>
         <w:t xml:space="preserve">non-null, </w:t>
       </w:r>
       <w:r>
-        <w:t xml:space="preserve">co już częściowo pozwala wyeliminować niechciane wyjątki. Przy pomocy operatora „?.”, Kotlin pozwala na bezpieczne wywołanie metody lub zmiennej. W przypadku, kiedy któraś z wartości okaże się null’em, właściwość nie zostanie wywołana. Pomocny okazuję się równie operator Elvis „?:”, który pozwala zastąpić wartością domyślną, jeżeli przypisywana przez kompilator wartość okaże się null’em. </w:t>
+        <w:t xml:space="preserve">co już częściowo pozwala wyeliminować niechciane wyjątki. Przy pomocy operatora „?.”, Kotlin pozwala na bezpieczne wywołanie metody lub zmiennej. W przypadku, kiedy któraś z wartości okaże się </w:t>
+      </w:r>
+      <w:r>
+        <w:rPr>
+          <w:i/>
+          <w:iCs/>
+        </w:rPr>
+        <w:t>null’em</w:t>
+      </w:r>
+      <w:r>
+        <w:t xml:space="preserve">, właściwość nie zostanie wywołana. Pomocny okazuję się równie operator Elvis „?:”, który pozwala zastąpić wartością domyślną, jeżeli przypisywana przez kompilator wartość okaże się </w:t>
+      </w:r>
+      <w:r>
+        <w:rPr>
+          <w:i/>
+          <w:iCs/>
+        </w:rPr>
+        <w:t>null’em</w:t>
+      </w:r>
+      <w:r>
+        <w:t xml:space="preserve">. </w:t>
       </w:r>
     </w:p>
     <w:p>
@@ -5486,7 +6060,17 @@
         </w:numPr>
       </w:pPr>
       <w:r>
-        <w:t>Brak możliwości wywołania sprawdzonych wyjątków (Checked Exception)</w:t>
+        <w:t>Brak możliwości wywołania sprawdzonych wyjątków (</w:t>
+      </w:r>
+      <w:r>
+        <w:rPr>
+          <w:i/>
+          <w:iCs/>
+        </w:rPr>
+        <w:t>Checked Exception</w:t>
+      </w:r>
+      <w:r>
+        <w:t>)</w:t>
       </w:r>
       <w:r>
         <w:t xml:space="preserve"> – taka funkcjonalność została całkowicie pominięta, przez twórców Kotlina. </w:t>
@@ -5542,7 +6126,7 @@
         <w:rPr>
           <w:rStyle w:val="Odwoanieprzypisudolnego"/>
         </w:rPr>
-        <w:footnoteReference w:id="6"/>
+        <w:footnoteReference w:id="8"/>
       </w:r>
       <w:r>
         <w:t>.</w:t>
@@ -5669,7 +6253,7 @@
                     <pic:cNvPicPr/>
                   </pic:nvPicPr>
                   <pic:blipFill>
-                    <a:blip r:embed="rId12">
+                    <a:blip r:embed="rId14">
                       <a:extLst>
                         <a:ext uri="{28A0092B-C50C-407E-A947-70E740481C1C}">
                           <a14:useLocalDpi xmlns:a14="http://schemas.microsoft.com/office/drawing/2010/main" val="0"/>
@@ -5749,7 +6333,7 @@
           <w:szCs w:val="20"/>
           <w:lang w:val="en-US"/>
         </w:rPr>
-        <w:t>1</w:t>
+        <w:t>3</w:t>
       </w:r>
       <w:r>
         <w:rPr>
@@ -5941,7 +6525,7 @@
         <w:rPr>
           <w:rStyle w:val="Odwoanieprzypisudolnego"/>
         </w:rPr>
-        <w:footnoteReference w:id="7"/>
+        <w:footnoteReference w:id="9"/>
       </w:r>
       <w:r>
         <w:t xml:space="preserve">: </w:t>
@@ -6371,7 +6955,7 @@
         <w:rPr>
           <w:rStyle w:val="Odwoanieprzypisudolnego"/>
         </w:rPr>
-        <w:footnoteReference w:id="8"/>
+        <w:footnoteReference w:id="10"/>
       </w:r>
       <w:r>
         <w:t>:</w:t>
@@ -6640,7 +7224,7 @@
         <w:rPr>
           <w:rStyle w:val="Odwoanieprzypisudolnego"/>
         </w:rPr>
-        <w:footnoteReference w:id="9"/>
+        <w:footnoteReference w:id="11"/>
       </w:r>
       <w:r>
         <w:t>:</w:t>
@@ -6925,7 +7509,7 @@
         <w:rPr>
           <w:rStyle w:val="Odwoanieprzypisudolnego"/>
         </w:rPr>
-        <w:footnoteReference w:id="10"/>
+        <w:footnoteReference w:id="12"/>
       </w:r>
       <w:r>
         <w:t>:</w:t>
@@ -7133,7 +7717,7 @@
                     <pic:cNvPicPr/>
                   </pic:nvPicPr>
                   <pic:blipFill>
-                    <a:blip r:embed="rId13">
+                    <a:blip r:embed="rId15">
                       <a:extLst>
                         <a:ext uri="{28A0092B-C50C-407E-A947-70E740481C1C}">
                           <a14:useLocalDpi xmlns:a14="http://schemas.microsoft.com/office/drawing/2010/main" val="0"/>
@@ -7209,7 +7793,7 @@
           <w:sz w:val="20"/>
           <w:szCs w:val="20"/>
         </w:rPr>
-        <w:t>2</w:t>
+        <w:t>4</w:t>
       </w:r>
       <w:r>
         <w:rPr>
@@ -7441,7 +8025,7 @@
         <w:rPr>
           <w:rStyle w:val="Odwoanieprzypisudolnego"/>
         </w:rPr>
-        <w:footnoteReference w:id="11"/>
+        <w:footnoteReference w:id="13"/>
       </w:r>
       <w:r>
         <w:t>:</w:t>
@@ -7812,7 +8396,7 @@
         <w:rPr>
           <w:rStyle w:val="Odwoanieprzypisudolnego"/>
         </w:rPr>
-        <w:footnoteReference w:id="12"/>
+        <w:footnoteReference w:id="14"/>
       </w:r>
       <w:r>
         <w:t xml:space="preserve"> </w:t>
@@ -8165,7 +8749,7 @@
         <w:rPr>
           <w:rStyle w:val="Odwoanieprzypisudolnego"/>
         </w:rPr>
-        <w:footnoteReference w:id="13"/>
+        <w:footnoteReference w:id="15"/>
       </w:r>
       <w:r>
         <w:t xml:space="preserve">. </w:t>
@@ -8464,7 +9048,7 @@
         <w:rPr>
           <w:rStyle w:val="Odwoanieprzypisudolnego"/>
         </w:rPr>
-        <w:footnoteReference w:id="14"/>
+        <w:footnoteReference w:id="16"/>
       </w:r>
       <w:r>
         <w:t xml:space="preserve">. Jako </w:t>
@@ -8981,7 +9565,7 @@
                     <pic:cNvPicPr/>
                   </pic:nvPicPr>
                   <pic:blipFill>
-                    <a:blip r:embed="rId14">
+                    <a:blip r:embed="rId16">
                       <a:extLst>
                         <a:ext uri="{28A0092B-C50C-407E-A947-70E740481C1C}">
                           <a14:useLocalDpi xmlns:a14="http://schemas.microsoft.com/office/drawing/2010/main" val="0"/>
@@ -9056,7 +9640,7 @@
           <w:sz w:val="20"/>
           <w:szCs w:val="20"/>
         </w:rPr>
-        <w:t>3</w:t>
+        <w:t>5</w:t>
       </w:r>
       <w:r>
         <w:rPr>
@@ -9190,7 +9774,7 @@
         <w:rPr>
           <w:rStyle w:val="Odwoanieprzypisudolnego"/>
         </w:rPr>
-        <w:footnoteReference w:id="15"/>
+        <w:footnoteReference w:id="17"/>
       </w:r>
       <w:r>
         <w:t>:</w:t>
@@ -9491,7 +10075,7 @@
         <w:t>systemem integracji i dostarczania</w:t>
       </w:r>
       <w:r>
-        <w:t xml:space="preserve">, pozwalającym na stawianie prostych procesów testowania aplikacji. Przy pomocy prostych plików w formacie .yml pozwala na utworzenie ciągu zdarzeń, mających miejsce po konkretnie wywołanych przez wdrożenie aplikacji procesach. Dzięki GitHub Actions twórca oprogramowania, może otrzymać opakowaną wizualnie informację na temat występujących problemach, podczas wdrażania aplikacji na różnych etapach zarządzania projektem. </w:t>
+        <w:t xml:space="preserve">, pozwalającym na stawianie prostych procesów testowania aplikacji. Przy pomocy prostych plików w formacie yml pozwala na utworzenie ciągu zdarzeń, mających miejsce po konkretnie wywołanych przez wdrożenie aplikacji procesach. Dzięki GitHub Actions twórca oprogramowania, może otrzymać opakowaną wizualnie informację na temat występujących problemach, podczas wdrażania aplikacji na różnych etapach zarządzania projektem. </w:t>
       </w:r>
     </w:p>
     <w:p>
@@ -9675,8 +10259,8 @@
       <w:bookmarkEnd w:id="34"/>
     </w:p>
     <w:sectPr>
-      <w:footerReference w:type="even" r:id="rId15"/>
-      <w:footerReference w:type="default" r:id="rId16"/>
+      <w:footerReference w:type="even" r:id="rId17"/>
+      <w:footerReference w:type="default" r:id="rId18"/>
       <w:pgSz w:w="11906" w:h="16838"/>
       <w:pgMar w:top="1440" w:right="1440" w:bottom="1440" w:left="1800" w:header="708" w:footer="708" w:gutter="0"/>
       <w:cols w:space="708"/>
@@ -9835,7 +10419,19 @@
         <w:rPr>
           <w:rFonts w:ascii="Calibri" w:hAnsi="Calibri" w:cs="Calibri"/>
         </w:rPr>
-        <w:t xml:space="preserve">; dostęp 08.12.2021r. </w:t>
+        <w:t>; dostęp 08.12.</w:t>
+      </w:r>
+      <w:r>
+        <w:rPr>
+          <w:rFonts w:ascii="Calibri" w:hAnsi="Calibri" w:cs="Calibri"/>
+        </w:rPr>
+        <w:t>2021 r.</w:t>
+      </w:r>
+      <w:r>
+        <w:rPr>
+          <w:rFonts w:ascii="Calibri" w:hAnsi="Calibri" w:cs="Calibri"/>
+        </w:rPr>
+        <w:t xml:space="preserve"> </w:t>
       </w:r>
     </w:p>
   </w:footnote>
@@ -9854,31 +10450,7 @@
         <w:rPr>
           <w:rFonts w:ascii="Calibri" w:hAnsi="Calibri" w:cs="Calibri"/>
         </w:rPr>
-        <w:t xml:space="preserve"> </w:t>
-      </w:r>
-      <w:r>
-        <w:rPr>
-          <w:rFonts w:ascii="Calibri" w:hAnsi="Calibri" w:cs="Calibri"/>
-        </w:rPr>
-        <w:t>Marta Kozioł</w:t>
-      </w:r>
-      <w:r>
-        <w:rPr>
-          <w:rFonts w:ascii="Calibri" w:hAnsi="Calibri" w:cs="Calibri"/>
-        </w:rPr>
-        <w:t xml:space="preserve">; Wady zasady oszczędzania 50/30/20; </w:t>
-      </w:r>
-      <w:r>
-        <w:rPr>
-          <w:rFonts w:ascii="Calibri" w:hAnsi="Calibri" w:cs="Calibri"/>
-        </w:rPr>
-        <w:t>https://kantoronline.pl/blog/jak-oszczedzac-pieniadze-efektywnie-poznaj-ceniona-przez-ekspertow-zasade-50-30-20/</w:t>
-      </w:r>
-      <w:r>
-        <w:rPr>
-          <w:rFonts w:ascii="Calibri" w:hAnsi="Calibri" w:cs="Calibri"/>
-        </w:rPr>
-        <w:t>; dostęp 08.12.2021 r.</w:t>
+        <w:t xml:space="preserve"> Marta Kozioł; Wady zasady oszczędzania 50/30/20; https://kantoronline.pl/blog/jak-oszczedzac-pieniadze-efektywnie-poznaj-ceniona-przez-ekspertow-zasade-50-30-20/; dostęp 08.12.2021 r.</w:t>
       </w:r>
     </w:p>
   </w:footnote>
@@ -9897,31 +10469,7 @@
         <w:rPr>
           <w:rFonts w:ascii="Calibri" w:hAnsi="Calibri" w:cs="Calibri"/>
         </w:rPr>
-        <w:t xml:space="preserve"> </w:t>
-      </w:r>
-      <w:r>
-        <w:rPr>
-          <w:rFonts w:ascii="Calibri" w:hAnsi="Calibri" w:cs="Calibri"/>
-        </w:rPr>
-        <w:t>Rafael D. Hernandez</w:t>
-      </w:r>
-      <w:r>
-        <w:rPr>
-          <w:rFonts w:ascii="Calibri" w:hAnsi="Calibri" w:cs="Calibri"/>
-        </w:rPr>
-        <w:t xml:space="preserve">; Wzorzec MVC pozwalający na wymianę danych pomiędzy widokiem, logiką biznesową przy pomocy kontrolerów przepływu; </w:t>
-      </w:r>
-      <w:r>
-        <w:rPr>
-          <w:rFonts w:ascii="Calibri" w:hAnsi="Calibri" w:cs="Calibri"/>
-        </w:rPr>
-        <w:t>https://www.freecodecamp.org/news/the-model-view-controller-pattern-mvc-architecture-and-frameworks-explained/</w:t>
-      </w:r>
-      <w:r>
-        <w:rPr>
-          <w:rFonts w:ascii="Calibri" w:hAnsi="Calibri" w:cs="Calibri"/>
-        </w:rPr>
-        <w:t>; dostęp 08.12.2021 r.</w:t>
+        <w:t xml:space="preserve"> Rafael D. Hernandez; Wzorzec MVC pozwalający na wymianę danych pomiędzy widokiem, logiką biznesową przy pomocy kontrolerów przepływu; https://www.freecodecamp.org/news/the-model-view-controller-pattern-mvc-architecture-and-frameworks-explained/; dostęp 08.12.2021 r.</w:t>
       </w:r>
     </w:p>
   </w:footnote>
@@ -9929,6 +10477,74 @@
     <w:p>
       <w:pPr>
         <w:pStyle w:val="Tekstprzypisudolnego"/>
+      </w:pPr>
+      <w:r>
+        <w:rPr>
+          <w:rFonts w:ascii="Calibri" w:hAnsi="Calibri" w:cs="Calibri"/>
+        </w:rPr>
+        <w:footnoteRef/>
+      </w:r>
+      <w:r>
+        <w:rPr>
+          <w:rFonts w:ascii="Calibri" w:hAnsi="Calibri" w:cs="Calibri"/>
+        </w:rPr>
+        <w:t xml:space="preserve"> Strona główna 7csolutions; </w:t>
+      </w:r>
+      <w:r>
+        <w:rPr>
+          <w:rFonts w:ascii="Calibri" w:hAnsi="Calibri" w:cs="Calibri"/>
+        </w:rPr>
+        <w:t>https://7csolutions.com/</w:t>
+      </w:r>
+      <w:r>
+        <w:rPr>
+          <w:rFonts w:ascii="Calibri" w:hAnsi="Calibri" w:cs="Calibri"/>
+        </w:rPr>
+        <w:t>; dostęp 21.12.2021 r.</w:t>
+      </w:r>
+    </w:p>
+  </w:footnote>
+  <w:footnote w:id="5">
+    <w:p>
+      <w:pPr>
+        <w:pStyle w:val="Tekstprzypisudolnego"/>
+      </w:pPr>
+      <w:r>
+        <w:rPr>
+          <w:rFonts w:ascii="Calibri" w:hAnsi="Calibri" w:cs="Calibri"/>
+        </w:rPr>
+        <w:footnoteRef/>
+      </w:r>
+      <w:r>
+        <w:rPr>
+          <w:rFonts w:ascii="Calibri" w:hAnsi="Calibri" w:cs="Calibri"/>
+        </w:rPr>
+        <w:t xml:space="preserve"> Strona główna Kontomierz; </w:t>
+      </w:r>
+      <w:r>
+        <w:rPr>
+          <w:rFonts w:ascii="Calibri" w:hAnsi="Calibri" w:cs="Calibri"/>
+        </w:rPr>
+        <w:t>https://kontomierz.pl/</w:t>
+      </w:r>
+      <w:r>
+        <w:rPr>
+          <w:rFonts w:ascii="Calibri" w:hAnsi="Calibri" w:cs="Calibri"/>
+        </w:rPr>
+        <w:t>; dostęp 21.12.</w:t>
+      </w:r>
+      <w:r>
+        <w:rPr>
+          <w:rFonts w:ascii="Calibri" w:hAnsi="Calibri" w:cs="Calibri"/>
+        </w:rPr>
+        <w:t>2021 r.</w:t>
+      </w:r>
+    </w:p>
+  </w:footnote>
+  <w:footnote w:id="6">
+    <w:p>
+      <w:pPr>
+        <w:pStyle w:val="Tekstprzypisudolnego"/>
         <w:rPr>
           <w:rFonts w:ascii="Calibri" w:hAnsi="Calibri" w:cs="Calibri"/>
         </w:rPr>
@@ -9948,7 +10564,7 @@
       </w:r>
     </w:p>
   </w:footnote>
-  <w:footnote w:id="5">
+  <w:footnote w:id="7">
     <w:p>
       <w:pPr>
         <w:pStyle w:val="Tekstprzypisudolnego"/>
@@ -10007,7 +10623,7 @@
       </w:r>
     </w:p>
   </w:footnote>
-  <w:footnote w:id="6">
+  <w:footnote w:id="8">
     <w:p>
       <w:pPr>
         <w:pStyle w:val="Tekstprzypisudolnego"/>
@@ -10060,7 +10676,7 @@
       </w:r>
     </w:p>
   </w:footnote>
-  <w:footnote w:id="7">
+  <w:footnote w:id="9">
     <w:p>
       <w:pPr>
         <w:pStyle w:val="Tekstprzypisudolnego"/>
@@ -10085,7 +10701,7 @@
       </w:r>
     </w:p>
   </w:footnote>
-  <w:footnote w:id="8">
+  <w:footnote w:id="10">
     <w:p>
       <w:pPr>
         <w:pStyle w:val="Tekstprzypisudolnego"/>
@@ -10124,7 +10740,7 @@
       </w:r>
     </w:p>
   </w:footnote>
-  <w:footnote w:id="9">
+  <w:footnote w:id="11">
     <w:p>
       <w:pPr>
         <w:rPr>
@@ -10263,7 +10879,7 @@
       </w:r>
     </w:p>
   </w:footnote>
-  <w:footnote w:id="10">
+  <w:footnote w:id="12">
     <w:p>
       <w:pPr>
         <w:pStyle w:val="Tekstprzypisudolnego"/>
@@ -10310,7 +10926,7 @@
       </w:r>
     </w:p>
   </w:footnote>
-  <w:footnote w:id="11">
+  <w:footnote w:id="13">
     <w:p>
       <w:pPr>
         <w:pStyle w:val="Tekstprzypisudolnego"/>
@@ -10345,7 +10961,7 @@
       </w:r>
     </w:p>
   </w:footnote>
-  <w:footnote w:id="12">
+  <w:footnote w:id="14">
     <w:p>
       <w:pPr>
         <w:pStyle w:val="Tekstprzypisudolnego"/>
@@ -10380,7 +10996,7 @@
       </w:r>
     </w:p>
   </w:footnote>
-  <w:footnote w:id="13">
+  <w:footnote w:id="15">
     <w:p>
       <w:pPr>
         <w:pStyle w:val="Tekstprzypisudolnego"/>
@@ -10402,7 +11018,7 @@
       </w:r>
     </w:p>
   </w:footnote>
-  <w:footnote w:id="14">
+  <w:footnote w:id="16">
     <w:p>
       <w:pPr>
         <w:pStyle w:val="Tekstprzypisudolnego"/>
@@ -10424,7 +11040,7 @@
       </w:r>
     </w:p>
   </w:footnote>
-  <w:footnote w:id="15">
+  <w:footnote w:id="17">
     <w:p>
       <w:pPr>
         <w:rPr>
@@ -14553,7 +15169,6 @@
   <w:style w:type="character" w:default="1" w:styleId="Domylnaczcionkaakapitu">
     <w:name w:val="Default Paragraph Font"/>
     <w:uiPriority w:val="1"/>
-    <w:semiHidden/>
     <w:unhideWhenUsed/>
   </w:style>
   <w:style w:type="table" w:default="1" w:styleId="Standardowy">
@@ -15158,6 +15773,25 @@
 </file>
 
 <file path=customXml/item1.xml><?xml version="1.0" encoding="utf-8"?>
+<?mso-contentType ?>
+<FormTemplates xmlns="http://schemas.microsoft.com/sharepoint/v3/contenttype/forms">
+  <Display>DocumentLibraryForm</Display>
+  <Edit>DocumentLibraryForm</Edit>
+  <New>DocumentLibraryForm</New>
+</FormTemplates>
+</file>
+
+<file path=customXml/item2.xml><?xml version="1.0" encoding="utf-8"?>
+<p:properties xmlns:p="http://schemas.microsoft.com/office/2006/metadata/properties" xmlns:xsi="http://www.w3.org/2001/XMLSchema-instance" xmlns:pc="http://schemas.microsoft.com/office/infopath/2007/PartnerControls">
+  <documentManagement/>
+</p:properties>
+</file>
+
+<file path=customXml/item3.xml><?xml version="1.0" encoding="utf-8"?>
+<b:Sources xmlns:b="http://schemas.openxmlformats.org/officeDocument/2006/bibliography" xmlns="http://schemas.openxmlformats.org/officeDocument/2006/bibliography" SelectedStyle="\APASixthEditionOfficeOnline.xsl" StyleName="APA" Version="6"/>
+</file>
+
+<file path=customXml/item4.xml><?xml version="1.0" encoding="utf-8"?>
 <ct:contentTypeSchema xmlns:ct="http://schemas.microsoft.com/office/2006/metadata/contentType" xmlns:ma="http://schemas.microsoft.com/office/2006/metadata/properties/metaAttributes" ct:_="" ma:_="" ma:contentTypeName="Document" ma:contentTypeID="0x010100A00D6FA63315B44EA57BCBFDBEB87D9E" ma:contentTypeVersion="10" ma:contentTypeDescription="Create a new document." ma:contentTypeScope="" ma:versionID="487847f174112115dfee8234497bcdb3">
   <xsd:schema xmlns:xsd="http://www.w3.org/2001/XMLSchema" xmlns:xs="http://www.w3.org/2001/XMLSchema" xmlns:p="http://schemas.microsoft.com/office/2006/metadata/properties" xmlns:ns3="08dca740-db79-4375-8e2d-660a0ff135ff" xmlns:ns4="a3d8f8ac-91d9-4e68-895f-153d70d5f495" targetNamespace="http://schemas.microsoft.com/office/2006/metadata/properties" ma:root="true" ma:fieldsID="b62929471a89208f63fe0fa761b5e1aa" ns3:_="" ns4:_="">
     <xsd:import namespace="08dca740-db79-4375-8e2d-660a0ff135ff"/>
@@ -15358,26 +15992,32 @@
 </ct:contentTypeSchema>
 </file>
 
-<file path=customXml/item2.xml><?xml version="1.0" encoding="utf-8"?>
-<b:Sources xmlns:b="http://schemas.openxmlformats.org/officeDocument/2006/bibliography" xmlns="http://schemas.openxmlformats.org/officeDocument/2006/bibliography" SelectedStyle="\APASixthEditionOfficeOnline.xsl" StyleName="APA" Version="6"/>
+<file path=customXml/itemProps1.xml><?xml version="1.0" encoding="utf-8"?>
+<ds:datastoreItem xmlns:ds="http://schemas.openxmlformats.org/officeDocument/2006/customXml" ds:itemID="{ABF48AA8-3220-47C3-AA6C-D8E0770C090F}">
+  <ds:schemaRefs>
+    <ds:schemaRef ds:uri="http://schemas.microsoft.com/sharepoint/v3/contenttype/forms"/>
+  </ds:schemaRefs>
+</ds:datastoreItem>
 </file>
 
-<file path=customXml/item3.xml><?xml version="1.0" encoding="utf-8"?>
-<p:properties xmlns:p="http://schemas.microsoft.com/office/2006/metadata/properties" xmlns:xsi="http://www.w3.org/2001/XMLSchema-instance" xmlns:pc="http://schemas.microsoft.com/office/infopath/2007/PartnerControls">
-  <documentManagement/>
-</p:properties>
+<file path=customXml/itemProps2.xml><?xml version="1.0" encoding="utf-8"?>
+<ds:datastoreItem xmlns:ds="http://schemas.openxmlformats.org/officeDocument/2006/customXml" ds:itemID="{DBB4A1DD-8E11-4A4B-8C53-4D34A6D10B9E}">
+  <ds:schemaRefs>
+    <ds:schemaRef ds:uri="http://schemas.microsoft.com/office/2006/metadata/properties"/>
+    <ds:schemaRef ds:uri="http://schemas.microsoft.com/office/infopath/2007/PartnerControls"/>
+  </ds:schemaRefs>
+</ds:datastoreItem>
 </file>
 
-<file path=customXml/item4.xml><?xml version="1.0" encoding="utf-8"?>
-<?mso-contentType ?>
-<FormTemplates xmlns="http://schemas.microsoft.com/sharepoint/v3/contenttype/forms">
-  <Display>DocumentLibraryForm</Display>
-  <Edit>DocumentLibraryForm</Edit>
-  <New>DocumentLibraryForm</New>
-</FormTemplates>
+<file path=customXml/itemProps3.xml><?xml version="1.0" encoding="utf-8"?>
+<ds:datastoreItem xmlns:ds="http://schemas.openxmlformats.org/officeDocument/2006/customXml" ds:itemID="{771A110D-AA49-4F12-A608-93BA349B6948}">
+  <ds:schemaRefs>
+    <ds:schemaRef ds:uri="http://schemas.openxmlformats.org/officeDocument/2006/bibliography"/>
+  </ds:schemaRefs>
+</ds:datastoreItem>
 </file>
 
-<file path=customXml/itemProps1.xml><?xml version="1.0" encoding="utf-8"?>
+<file path=customXml/itemProps4.xml><?xml version="1.0" encoding="utf-8"?>
 <ds:datastoreItem xmlns:ds="http://schemas.openxmlformats.org/officeDocument/2006/customXml" ds:itemID="{47D248DD-81C9-4AAE-858E-98FC6C0B06EA}">
   <ds:schemaRefs>
     <ds:schemaRef ds:uri="http://schemas.microsoft.com/office/2006/metadata/contentType"/>
@@ -15394,29 +16034,4 @@
     <ds:schemaRef ds:uri="http://schemas.microsoft.com/internal/obd"/>
   </ds:schemaRefs>
 </ds:datastoreItem>
-</file>
-
-<file path=customXml/itemProps2.xml><?xml version="1.0" encoding="utf-8"?>
-<ds:datastoreItem xmlns:ds="http://schemas.openxmlformats.org/officeDocument/2006/customXml" ds:itemID="{771A110D-AA49-4F12-A608-93BA349B6948}">
-  <ds:schemaRefs>
-    <ds:schemaRef ds:uri="http://schemas.openxmlformats.org/officeDocument/2006/bibliography"/>
-  </ds:schemaRefs>
-</ds:datastoreItem>
-</file>
-
-<file path=customXml/itemProps3.xml><?xml version="1.0" encoding="utf-8"?>
-<ds:datastoreItem xmlns:ds="http://schemas.openxmlformats.org/officeDocument/2006/customXml" ds:itemID="{DBB4A1DD-8E11-4A4B-8C53-4D34A6D10B9E}">
-  <ds:schemaRefs>
-    <ds:schemaRef ds:uri="http://schemas.microsoft.com/office/2006/metadata/properties"/>
-    <ds:schemaRef ds:uri="http://schemas.microsoft.com/office/infopath/2007/PartnerControls"/>
-  </ds:schemaRefs>
-</ds:datastoreItem>
-</file>
-
-<file path=customXml/itemProps4.xml><?xml version="1.0" encoding="utf-8"?>
-<ds:datastoreItem xmlns:ds="http://schemas.openxmlformats.org/officeDocument/2006/customXml" ds:itemID="{ABF48AA8-3220-47C3-AA6C-D8E0770C090F}">
-  <ds:schemaRefs>
-    <ds:schemaRef ds:uri="http://schemas.microsoft.com/sharepoint/v3/contenttype/forms"/>
-  </ds:schemaRefs>
-</ds:datastoreItem>
 </file>
</xml_diff>

<commit_message>
[D] Add photos to log, register
</commit_message>
<xml_diff>
--- a/docs/arkadiusz_panczyk_s18706_praca_inz.docx
+++ b/docs/arkadiusz_panczyk_s18706_praca_inz.docx
@@ -3385,23 +3385,7 @@
           <w:i/>
           <w:iCs/>
         </w:rPr>
-        <w:t>Model-</w:t>
-      </w:r>
-      <w:proofErr w:type="spellStart"/>
-      <w:r>
-        <w:rPr>
-          <w:i/>
-          <w:iCs/>
-        </w:rPr>
-        <w:t>View</w:t>
-      </w:r>
-      <w:proofErr w:type="spellEnd"/>
-      <w:r>
-        <w:rPr>
-          <w:i/>
-          <w:iCs/>
-        </w:rPr>
-        <w:t>-Controller</w:t>
+        <w:t>Model-View-Controller</w:t>
       </w:r>
       <w:r>
         <w:rPr>
@@ -3474,13 +3458,8 @@
           <w:numId w:val="19"/>
         </w:numPr>
       </w:pPr>
-      <w:proofErr w:type="spellStart"/>
-      <w:r>
-        <w:t>Backend</w:t>
-      </w:r>
-      <w:proofErr w:type="spellEnd"/>
-      <w:r>
-        <w:t xml:space="preserve"> – aplikacja napisana w języku Kotlin</w:t>
+      <w:r>
+        <w:t>Backend – aplikacja napisana w języku Kotlin</w:t>
       </w:r>
       <w:r>
         <w:t xml:space="preserve"> w wersji </w:t>
@@ -3492,13 +3471,8 @@
         <w:t xml:space="preserve"> kompilowanych na Javie w wersji 11</w:t>
       </w:r>
       <w:r>
-        <w:t xml:space="preserve">, przy użyci Spring </w:t>
-      </w:r>
-      <w:proofErr w:type="spellStart"/>
-      <w:r>
-        <w:t>Boot</w:t>
-      </w:r>
-      <w:proofErr w:type="spellEnd"/>
+        <w:t>, przy użyci Spring Boot</w:t>
+      </w:r>
       <w:r>
         <w:t xml:space="preserve"> </w:t>
       </w:r>
@@ -3532,13 +3506,8 @@
           <w:numId w:val="19"/>
         </w:numPr>
       </w:pPr>
-      <w:proofErr w:type="spellStart"/>
-      <w:r>
-        <w:t>Frontend</w:t>
-      </w:r>
-      <w:proofErr w:type="spellEnd"/>
-      <w:r>
-        <w:t xml:space="preserve"> – aplikacja </w:t>
+      <w:r>
+        <w:t xml:space="preserve">Frontend – aplikacja </w:t>
       </w:r>
       <w:r>
         <w:t>w warstwie wizualnej, napisana przy pomocy języka TypeScript</w:t>
@@ -3577,13 +3546,8 @@
         <w:t>Baza danych – do</w:t>
       </w:r>
       <w:r>
-        <w:t xml:space="preserve">stępna na licencji otwartego oprogramowania system bazy danych </w:t>
-      </w:r>
-      <w:proofErr w:type="spellStart"/>
-      <w:r>
-        <w:t>PostgreSQL</w:t>
-      </w:r>
-      <w:proofErr w:type="spellEnd"/>
+        <w:t>stępna na licencji otwartego oprogramowania system bazy danych PostgreSQL</w:t>
+      </w:r>
       <w:r>
         <w:t xml:space="preserve"> w wersji 3.7</w:t>
       </w:r>
@@ -4090,17 +4054,8 @@
           <w:bCs/>
         </w:rPr>
         <w:lastRenderedPageBreak/>
-        <w:t xml:space="preserve">Kontomierz - </w:t>
-      </w:r>
-      <w:proofErr w:type="spellStart"/>
-      <w:r>
-        <w:rPr>
-          <w:b/>
-          <w:bCs/>
-        </w:rPr>
-        <w:t>Kontomatik</w:t>
-      </w:r>
-      <w:proofErr w:type="spellEnd"/>
+        <w:t>Kontomierz - Kontomatik</w:t>
+      </w:r>
       <w:r>
         <w:rPr>
           <w:rStyle w:val="Odwoanieprzypisudolnego"/>
@@ -4333,6 +4288,20 @@
         </w:rPr>
         <w:t>Podsumowanie</w:t>
       </w:r>
+      <w:r>
+        <w:rPr>
+          <w:b/>
+          <w:bCs/>
+        </w:rPr>
+        <w:t xml:space="preserve"> rozwiązań </w:t>
+      </w:r>
+      <w:r>
+        <w:rPr>
+          <w:b/>
+          <w:bCs/>
+        </w:rPr>
+        <w:t>dostępnych na rynku</w:t>
+      </w:r>
     </w:p>
     <w:p>
       <w:pPr>
@@ -4640,7 +4609,13 @@
         </w:numPr>
       </w:pPr>
       <w:r>
-        <w:t>Przychody i rozchody powinny być opatrzone wymaganą kwotą, datą  i kategorią oraz dodatkowo nieobowiązkową nazwą i miejscem przypisania operacji finansowej.</w:t>
+        <w:t xml:space="preserve">Przychody i rozchody powinny być opatrzone wymaganą kwotą, </w:t>
+      </w:r>
+      <w:r>
+        <w:t>datą i</w:t>
+      </w:r>
+      <w:r>
+        <w:t xml:space="preserve"> kategorią oraz dodatkowo nieobowiązkową nazwą i miejscem przypisania operacji finansowej.</w:t>
       </w:r>
     </w:p>
     <w:p>
@@ -4688,7 +4663,7 @@
         </w:numPr>
       </w:pPr>
       <w:r>
-        <w:t>Użytkownik powinien mieć możliwość filtrowania wszystkich operacji ze względu na wysokość kwoty, nazwy, daty operacji oraz rozwinięte o możliwość wyszukania wpisując własną frazę.</w:t>
+        <w:t>Użytkownik powinien mieć możliwość filtrowania wszystkich operacji ze względu na wysokość kwoty, nazwy, daty operacji.</w:t>
       </w:r>
     </w:p>
     <w:p>
@@ -4781,7 +4756,6 @@
         </w:numPr>
       </w:pPr>
       <w:r>
-        <w:lastRenderedPageBreak/>
         <w:t xml:space="preserve">Aplikacja jest zobowiązana umożliwiać dostęp poprzez jak największą liczbę platform usługowych, przy pomocy łącza internetowego. </w:t>
       </w:r>
     </w:p>
@@ -4794,6 +4768,7 @@
         </w:numPr>
       </w:pPr>
       <w:r>
+        <w:lastRenderedPageBreak/>
         <w:t>Od aplikacji oczekuję się responsywnego dopasowania komponentów w celu użycia na różnych platformach.</w:t>
       </w:r>
     </w:p>
@@ -4827,7 +4802,13 @@
         </w:numPr>
       </w:pPr>
       <w:r>
-        <w:t>Wszystkie narzędzia użyte do zaprojektowania  aplikacji powinny być udostępnione na zasadzie licencji otwartego oprogramowania bądź udostępnionej licencji dla sektora edukacyjnego.</w:t>
+        <w:t xml:space="preserve">Wszystkie narzędzia użyte do </w:t>
+      </w:r>
+      <w:r>
+        <w:t>zaprojektowania aplikacji</w:t>
+      </w:r>
+      <w:r>
+        <w:t xml:space="preserve"> powinny być udostępnione na zasadzie licencji otwartego oprogramowania bądź udostępnionej licencji dla sektora edukacyjnego.</w:t>
       </w:r>
     </w:p>
     <w:p>
@@ -4899,7 +4880,13 @@
         </w:numPr>
       </w:pPr>
       <w:r>
-        <w:t>Po pojawieniu się co najmniej jednej dostępnej w systemie operacji powinien wyświetlić się pierwszy diagram obrazujący wydatki i przychody wyselekcjonowany na miesiące w których wykonywane były operacje, jak i poprzednie miesiące.</w:t>
+        <w:t xml:space="preserve">Po pojawieniu się co najmniej jednej dostępnej w systemie operacji powinien wyświetlić się pierwszy diagram obrazujący wydatki i przychody wyselekcjonowany na </w:t>
+      </w:r>
+      <w:r>
+        <w:t>miesiące,</w:t>
+      </w:r>
+      <w:r>
+        <w:t xml:space="preserve"> w których wykonywane były operacje, jak i poprzednie miesiące.</w:t>
       </w:r>
     </w:p>
     <w:p>
@@ -4942,18 +4929,15 @@
         <w:t xml:space="preserve"> od </w:t>
       </w:r>
       <w:r>
-        <w:t xml:space="preserve">dziesiątek lat pomagają deweloperom i analitykom w codziennej pracy przy projektowaniu systemów </w:t>
-      </w:r>
+        <w:t xml:space="preserve">dziesiątek lat pomagają deweloperom i analitykom w codziennej pracy przy projektowaniu systemów informatycznych. Bez uprzedniego zaprojektowania systemu, proces następującego projektowania aplikacji może się wydłużać. </w:t>
+      </w:r>
+    </w:p>
+    <w:p>
+      <w:pPr>
+        <w:pStyle w:val="normalnyalekozaczek"/>
+      </w:pPr>
       <w:r>
         <w:lastRenderedPageBreak/>
-        <w:t xml:space="preserve">informatycznych. Bez uprzedniego zaprojektowania systemu, proces następującego projektowania aplikacji może się wydłużać. </w:t>
-      </w:r>
-    </w:p>
-    <w:p>
-      <w:pPr>
-        <w:pStyle w:val="normalnyalekozaczek"/>
-      </w:pPr>
-      <w:r>
         <w:t>Dodatkowo początkowe modelowanie systemu pozwala w jakimś stopniu na</w:t>
       </w:r>
       <w:r>
@@ -5120,11 +5104,14 @@
         <w:pStyle w:val="normalnyalekozaczek"/>
       </w:pPr>
       <w:r>
+        <w:t>Statyczny diagram klas pozwala na przedstawienie w oparciu o modele obiektowe poprzez zilustrowane struktury połączeń pomiędzy klasami.</w:t>
+      </w:r>
+      <w:r>
+        <w:t xml:space="preserve"> W ukazanej wcześniej </w:t>
+      </w:r>
+      <w:r>
         <w:lastRenderedPageBreak/>
-        <w:t>Statyczny diagram klas pozwala na przedstawienie w oparciu o modele obiektowe poprzez zilustrowane struktury połączeń pomiędzy klasami.</w:t>
-      </w:r>
-      <w:r>
-        <w:t xml:space="preserve"> W ukazanej wcześniej strukturze systemu jest możliwość wyeksponowania następujących modeli na podstawie danych:</w:t>
+        <w:t>strukturze systemu jest możliwość wyeksponowania następujących modeli na podstawie danych:</w:t>
       </w:r>
     </w:p>
     <w:p>
@@ -5264,7 +5251,13 @@
         <w:pStyle w:val="normalnyalekozaczek"/>
       </w:pPr>
       <w:r>
-        <w:t xml:space="preserve">Podstawowym założeniem istnienia diagramów przypadków użycia jest możliwość uchwycenia przez niego dynamicznych czynności które występują w tworzonym systemie informatycznym. </w:t>
+        <w:t xml:space="preserve">Podstawowym założeniem istnienia diagramów przypadków użycia jest możliwość uchwycenia przez niego dynamicznych </w:t>
+      </w:r>
+      <w:r>
+        <w:t>czynności,</w:t>
+      </w:r>
+      <w:r>
+        <w:t xml:space="preserve"> które występują w tworzonym systemie informatycznym. </w:t>
       </w:r>
       <w:r>
         <w:t xml:space="preserve">Diagram używa się w przypadku czynności występujących po analizie, odpowiednio weryfikuję się informacje otrzymane w wymaganiach. </w:t>
@@ -5275,11 +5268,11 @@
         <w:pStyle w:val="normalnyalekozaczek"/>
       </w:pPr>
       <w:r>
-        <w:t xml:space="preserve">Po procesie wystawia się czynności/umiejętności niektórych aktorów występujących w systemie, które pozwalają na działanie na najważniejszych funkcjach odpowiadających </w:t>
+        <w:t xml:space="preserve">Po procesie wystawia się czynności/umiejętności niektórych aktorów występujących w systemie, które pozwalają na działanie na najważniejszych funkcjach odpowiadających za działanie projektowanego systemu. Pozwala on pokazać interakcje jakie występują </w:t>
       </w:r>
       <w:r>
         <w:lastRenderedPageBreak/>
-        <w:t>za działanie projektowanego systemu. Pozwala on pokazać interakcje jakie występują pomiędzy użytkownikami aplikacji oraz do mapowania ich na przyjemne dla oka diagramy, rzucające w oczy wszystkie dostępne funkcje.</w:t>
+        <w:t>pomiędzy użytkownikami aplikacji oraz do mapowania ich na przyjemne dla oka diagramy, rzucające w oczy wszystkie dostępne funkcje.</w:t>
       </w:r>
     </w:p>
     <w:p>
@@ -5449,7 +5442,13 @@
         <w:pStyle w:val="normalnyalekozaczek"/>
       </w:pPr>
       <w:r>
-        <w:t>Architekturę aplikacji najprościej można zobrazować sobie jako szkielet wyświetlający najbardziej widoczne interakcje oraz hierarchie dostępnych w tym miejscu komponentów oprogramowania które jest projektowane</w:t>
+        <w:t xml:space="preserve">Architekturę aplikacji najprościej można zobrazować sobie jako szkielet wyświetlający najbardziej widoczne interakcje oraz hierarchie dostępnych w tym miejscu komponentów </w:t>
+      </w:r>
+      <w:r>
+        <w:t>oprogramowania,</w:t>
+      </w:r>
+      <w:r>
+        <w:t xml:space="preserve"> które jest projektowane</w:t>
       </w:r>
       <w:r>
         <w:t xml:space="preserve">, takich jak interfejsami użytymi w programie, bazami danych oraz warstwami oprogramowania. </w:t>
@@ -5465,9 +5464,9 @@
           <w:noProof/>
         </w:rPr>
         <w:drawing>
-          <wp:inline distT="0" distB="0" distL="0" distR="0" wp14:anchorId="4D89ECCB" wp14:editId="7AED5DA5">
-            <wp:extent cx="5502910" cy="6583680"/>
-            <wp:effectExtent l="0" t="0" r="2540" b="7620"/>
+          <wp:inline distT="0" distB="0" distL="0" distR="0" wp14:anchorId="4D89ECCB" wp14:editId="0510FBD4">
+            <wp:extent cx="5502777" cy="6583680"/>
+            <wp:effectExtent l="0" t="0" r="3175" b="7620"/>
             <wp:docPr id="6" name="Obraz 6"/>
             <wp:cNvGraphicFramePr>
               <a:graphicFrameLocks xmlns:a="http://schemas.openxmlformats.org/drawingml/2006/main" noChangeAspect="1"/>
@@ -5494,7 +5493,7 @@
                   <pic:spPr>
                     <a:xfrm>
                       <a:off x="0" y="0"/>
-                      <a:ext cx="5502910" cy="6583680"/>
+                      <a:ext cx="5502777" cy="6583680"/>
                     </a:xfrm>
                     <a:prstGeom prst="rect">
                       <a:avLst/>
@@ -5582,6 +5581,9 @@
         <w:lastRenderedPageBreak/>
         <w:t xml:space="preserve">Wartkie spojrzenie pozwala na pozyskanie wystarczająco dużej ilości informacji dotyczącej tworzonego systemu informatycznego. Szablonem tworzonego oprogramowania jakim jest aplikacja do zarządzania finansami jest stos technologiczny złożony z rozwiązań frontendu połączonego z backendem, który następująco łączy się z wewnętrzną bazą danych. </w:t>
       </w:r>
+      <w:r>
+        <w:t>Więcej informacji na temat charakterystyki oraz historii rozwiązań użytych w architekturze tworzonego oprogramowania można znaleźć w następnym rozdziale.</w:t>
+      </w:r>
     </w:p>
     <w:p>
       <w:pPr>
@@ -5719,6 +5721,11 @@
     </w:p>
     <w:p>
       <w:pPr>
+        <w:pStyle w:val="konsolakozaczek"/>
+      </w:pPr>
+    </w:p>
+    <w:p>
+      <w:pPr>
         <w:pStyle w:val="normalnyalekozaczek"/>
         <w:ind w:firstLine="0"/>
       </w:pPr>
@@ -5759,8 +5766,13 @@
         </w:numPr>
       </w:pPr>
       <w:r>
-        <w:t>/api/test/all</w:t>
-      </w:r>
+        <w:t>/api/test/</w:t>
+      </w:r>
+      <w:proofErr w:type="spellStart"/>
+      <w:r>
+        <w:t>all</w:t>
+      </w:r>
+      <w:proofErr w:type="spellEnd"/>
     </w:p>
     <w:p>
       <w:pPr>
@@ -5812,6 +5824,11 @@
     </w:p>
     <w:p>
       <w:pPr>
+        <w:pStyle w:val="konsolakozaczek"/>
+      </w:pPr>
+    </w:p>
+    <w:p>
+      <w:pPr>
         <w:pStyle w:val="normalnyalekozaczek"/>
         <w:ind w:firstLine="0"/>
       </w:pPr>
@@ -5994,33 +6011,25 @@
           <w:numId w:val="26"/>
         </w:numPr>
         <w:rPr>
+          <w:rFonts w:ascii="Calibri" w:hAnsi="Calibri"/>
+          <w:sz w:val="24"/>
+        </w:rPr>
+      </w:pPr>
+      <w:r>
+        <w:t xml:space="preserve">GET /api/user/1/wallets – </w:t>
+      </w:r>
+      <w:r>
+        <w:rPr>
           <w:rStyle w:val="normalnyalekozaczekZnak"/>
         </w:rPr>
-      </w:pPr>
-      <w:r>
-        <w:t xml:space="preserve">GET /api/user/1/wallets – </w:t>
+        <w:t>zwrócenie z bazy danych wszystkich portfeli użytkownika</w:t>
       </w:r>
       <w:r>
         <w:rPr>
           <w:rStyle w:val="normalnyalekozaczekZnak"/>
         </w:rPr>
-        <w:t>zwrócenie z bazy danych wszystkich portfeli użytkownika</w:t>
-      </w:r>
-      <w:r>
-        <w:rPr>
-          <w:rStyle w:val="normalnyalekozaczekZnak"/>
-        </w:rPr>
         <w:br w:type="page"/>
       </w:r>
-    </w:p>
-    <w:p>
-      <w:pPr>
-        <w:pStyle w:val="konsolakozaczek"/>
-        <w:numPr>
-          <w:ilvl w:val="0"/>
-          <w:numId w:val="26"/>
-        </w:numPr>
-      </w:pPr>
     </w:p>
     <w:p>
       <w:pPr>
@@ -6038,6 +6047,7 @@
         <w:rPr>
           <w:szCs w:val="24"/>
         </w:rPr>
+        <w:lastRenderedPageBreak/>
         <w:t>R</w:t>
       </w:r>
       <w:r>
@@ -6115,7 +6125,6 @@
         </w:rPr>
       </w:pPr>
       <w:bookmarkStart w:id="8" w:name="_Toc91125138"/>
-      <w:proofErr w:type="spellStart"/>
       <w:r>
         <w:rPr>
           <w:szCs w:val="24"/>
@@ -6129,7 +6138,6 @@
         <w:t>ackend</w:t>
       </w:r>
       <w:bookmarkEnd w:id="8"/>
-      <w:proofErr w:type="spellEnd"/>
     </w:p>
     <w:p>
       <w:pPr>
@@ -6138,13 +6146,8 @@
       <w:r>
         <w:t xml:space="preserve">Warstwa </w:t>
       </w:r>
-      <w:proofErr w:type="spellStart"/>
-      <w:r>
-        <w:t>backend</w:t>
-      </w:r>
-      <w:proofErr w:type="spellEnd"/>
-      <w:r>
-        <w:t>, bardzo często nazywana także</w:t>
+      <w:r>
+        <w:t>backend, bardzo często nazywana także</w:t>
       </w:r>
       <w:r>
         <w:t xml:space="preserve"> częścią serwerową aplikacji </w:t>
@@ -6233,15 +6236,7 @@
         <w:pStyle w:val="normalnyalekozaczek"/>
       </w:pPr>
       <w:r>
-        <w:t xml:space="preserve">W najbardziej podstawowych aplikacjach, część serwerowa odpowiada również za dostarczenie potrzebnych informacji do bazy danych, która często jest jednocześnie brana jako cząstka całej warstwy </w:t>
-      </w:r>
-      <w:proofErr w:type="spellStart"/>
-      <w:r>
-        <w:t>backend</w:t>
-      </w:r>
-      <w:proofErr w:type="spellEnd"/>
-      <w:r>
-        <w:t>.</w:t>
+        <w:t>W najbardziej podstawowych aplikacjach, część serwerowa odpowiada również za dostarczenie potrzebnych informacji do bazy danych, która często jest jednocześnie brana jako cząstka całej warstwy backend.</w:t>
       </w:r>
     </w:p>
     <w:p>
@@ -6300,14 +6295,9 @@
       <w:r>
         <w:t xml:space="preserve"> </w:t>
       </w:r>
-      <w:proofErr w:type="spellStart"/>
       <w:r>
         <w:lastRenderedPageBreak/>
-        <w:t>backendowej</w:t>
-      </w:r>
-      <w:proofErr w:type="spellEnd"/>
-      <w:r>
-        <w:t xml:space="preserve"> w przypadku używania Node.js jako głównej technologii użytej do pisania logiki serwerowej</w:t>
+        <w:t>backendowej w przypadku używania Node.js jako głównej technologii użytej do pisania logiki serwerowej</w:t>
       </w:r>
       <w:r>
         <w:rPr>
@@ -6358,7 +6348,6 @@
       <w:r>
         <w:t xml:space="preserve">Bezpieczeństwo względem błędów z </w:t>
       </w:r>
-      <w:proofErr w:type="spellStart"/>
       <w:r>
         <w:rPr>
           <w:i/>
@@ -6366,7 +6355,6 @@
         </w:rPr>
         <w:t>null’ami</w:t>
       </w:r>
-      <w:proofErr w:type="spellEnd"/>
       <w:r>
         <w:t xml:space="preserve"> – w przeciwieństwie do często spotykanej wady języka Javy, bazowo, wszystkie zmienne ustawiane są przez kompilator jako </w:t>
       </w:r>
@@ -6375,48 +6363,28 @@
           <w:i/>
           <w:iCs/>
         </w:rPr>
-        <w:t>non-</w:t>
-      </w:r>
-      <w:proofErr w:type="spellStart"/>
+        <w:t xml:space="preserve">non-null, </w:t>
+      </w:r>
+      <w:r>
+        <w:t xml:space="preserve">co już częściowo pozwala wyeliminować niechciane wyjątki. Przy pomocy operatora „?.”, Kotlin pozwala na bezpieczne wywołanie metody lub zmiennej. W przypadku, kiedy któraś z wartości okaże się </w:t>
+      </w:r>
       <w:r>
         <w:rPr>
           <w:i/>
           <w:iCs/>
         </w:rPr>
-        <w:t>null</w:t>
-      </w:r>
-      <w:proofErr w:type="spellEnd"/>
+        <w:t>null’em</w:t>
+      </w:r>
+      <w:r>
+        <w:t xml:space="preserve">, właściwość nie zostanie wywołana. Pomocny okazuję się równie operator Elvis „?:”, który pozwala zastąpić wartością domyślną, jeżeli przypisywana przez kompilator wartość okaże się </w:t>
+      </w:r>
       <w:r>
         <w:rPr>
           <w:i/>
           <w:iCs/>
         </w:rPr>
-        <w:t xml:space="preserve">, </w:t>
-      </w:r>
-      <w:r>
-        <w:t xml:space="preserve">co już częściowo pozwala wyeliminować niechciane wyjątki. Przy pomocy operatora „?.”, Kotlin pozwala na bezpieczne wywołanie metody lub zmiennej. W przypadku, kiedy któraś z wartości okaże się </w:t>
-      </w:r>
-      <w:proofErr w:type="spellStart"/>
-      <w:r>
-        <w:rPr>
-          <w:i/>
-          <w:iCs/>
-        </w:rPr>
         <w:t>null’em</w:t>
       </w:r>
-      <w:proofErr w:type="spellEnd"/>
-      <w:r>
-        <w:t xml:space="preserve">, właściwość nie zostanie wywołana. Pomocny okazuję się równie operator Elvis „?:”, który pozwala zastąpić wartością domyślną, jeżeli przypisywana przez kompilator wartość okaże się </w:t>
-      </w:r>
-      <w:proofErr w:type="spellStart"/>
-      <w:r>
-        <w:rPr>
-          <w:i/>
-          <w:iCs/>
-        </w:rPr>
-        <w:t>null’em</w:t>
-      </w:r>
-      <w:proofErr w:type="spellEnd"/>
       <w:r>
         <w:t xml:space="preserve">. </w:t>
       </w:r>
@@ -6432,50 +6400,30 @@
       <w:r>
         <w:t>Brak możliwości wywołania sprawdzonych wyjątków (</w:t>
       </w:r>
-      <w:proofErr w:type="spellStart"/>
       <w:r>
         <w:rPr>
           <w:i/>
           <w:iCs/>
         </w:rPr>
-        <w:t>Checked</w:t>
-      </w:r>
-      <w:proofErr w:type="spellEnd"/>
+        <w:t>Checked Exception</w:t>
+      </w:r>
+      <w:r>
+        <w:t>)</w:t>
+      </w:r>
+      <w:r>
+        <w:t xml:space="preserve"> – taka funkcjonalność została całkowicie pominięta, przez twórców Kotlina. </w:t>
+      </w:r>
+      <w:r>
+        <w:br/>
+        <w:t xml:space="preserve">W języku Java, używanie podstawowych metod, często wiąże się z przymusowym obudowaniem wywołania instrukcją </w:t>
+      </w:r>
       <w:r>
         <w:rPr>
           <w:i/>
           <w:iCs/>
         </w:rPr>
-        <w:t xml:space="preserve"> </w:t>
-      </w:r>
-      <w:proofErr w:type="spellStart"/>
-      <w:r>
-        <w:rPr>
-          <w:i/>
-          <w:iCs/>
-        </w:rPr>
-        <w:t>Exception</w:t>
-      </w:r>
-      <w:proofErr w:type="spellEnd"/>
-      <w:r>
-        <w:t>)</w:t>
-      </w:r>
-      <w:r>
-        <w:t xml:space="preserve"> – taka funkcjonalność została całkowicie pominięta, przez twórców Kotlina. </w:t>
-      </w:r>
-      <w:r>
-        <w:br/>
-        <w:t xml:space="preserve">W języku Java, używanie podstawowych metod, często wiąże się z przymusowym obudowaniem wywołania instrukcją </w:t>
-      </w:r>
-      <w:proofErr w:type="spellStart"/>
-      <w:r>
-        <w:rPr>
-          <w:i/>
-          <w:iCs/>
-        </w:rPr>
         <w:t>try-catch</w:t>
       </w:r>
-      <w:proofErr w:type="spellEnd"/>
       <w:r>
         <w:t>. Omawiane rozwiązania mogą prowadzić do obniżenia jakości kodu, jak i zaciemnienia rzeczywistego obrazu działania metody.</w:t>
       </w:r>
@@ -6488,32 +6436,11 @@
           <w:numId w:val="2"/>
         </w:numPr>
       </w:pPr>
-      <w:proofErr w:type="spellStart"/>
-      <w:r>
-        <w:t>Korutyny</w:t>
-      </w:r>
-      <w:proofErr w:type="spellEnd"/>
-      <w:r>
-        <w:t xml:space="preserve"> w programowaniu współbieżnym</w:t>
-      </w:r>
-      <w:r>
-        <w:t xml:space="preserve"> – Początkowo w języku Kotlin dostępne były wyłącznie, dobrze znane z innych języków wątki. </w:t>
-      </w:r>
-      <w:proofErr w:type="spellStart"/>
-      <w:r>
-        <w:t>Korutyny</w:t>
-      </w:r>
-      <w:proofErr w:type="spellEnd"/>
-      <w:r>
-        <w:t xml:space="preserve">, podobnie do wątków pozwalają na obsłużenie, większej ilości procesów jednocześnie. Na korzyść, w przeciwieństwie do wątków, </w:t>
-      </w:r>
-      <w:proofErr w:type="spellStart"/>
-      <w:r>
-        <w:t>korutyny</w:t>
-      </w:r>
-      <w:proofErr w:type="spellEnd"/>
-      <w:r>
-        <w:t xml:space="preserve"> pozwalają na dynamiczne zarządzanie procesami. Po zawieszeniu działania, uprzednio używany wątek procesora, jest zwalniany i może zostać użyty przez inny proces, co pozwala na bardziej przemyślane zarządzanie wykorzystywanymi wątkami procesora.</w:t>
+      <w:r>
+        <w:t>Korutyny w programowaniu współbieżnym</w:t>
+      </w:r>
+      <w:r>
+        <w:t xml:space="preserve"> – Początkowo w języku Kotlin dostępne były wyłącznie, dobrze znane z innych języków wątki. Korutyny, podobnie do wątków pozwalają na obsłużenie, większej ilości procesów jednocześnie. Na korzyść, w przeciwieństwie do wątków, korutyny pozwalają na dynamiczne zarządzanie procesami. Po zawieszeniu działania, uprzednio używany wątek procesora, jest zwalniany i może zostać użyty przez inny proces, co pozwala na bardziej przemyślane zarządzanie wykorzystywanymi wątkami procesora.</w:t>
       </w:r>
     </w:p>
     <w:p>
@@ -6576,17 +6503,9 @@
         <w:rPr>
           <w:szCs w:val="24"/>
         </w:rPr>
-        <w:t xml:space="preserve">Spring </w:t>
-      </w:r>
-      <w:proofErr w:type="spellStart"/>
-      <w:r>
-        <w:rPr>
-          <w:szCs w:val="24"/>
-        </w:rPr>
-        <w:t>Boot</w:t>
+        <w:t>Spring Boot</w:t>
       </w:r>
       <w:bookmarkEnd w:id="10"/>
-      <w:proofErr w:type="spellEnd"/>
     </w:p>
     <w:p>
       <w:pPr>
@@ -6634,79 +6553,15 @@
         <w:pStyle w:val="normalnyalekozaczek"/>
       </w:pPr>
       <w:r>
-        <w:t xml:space="preserve">Rewolucyjny sposób na pisanie </w:t>
-      </w:r>
-      <w:proofErr w:type="spellStart"/>
-      <w:r>
-        <w:t>servletów</w:t>
-      </w:r>
-      <w:proofErr w:type="spellEnd"/>
-      <w:r>
-        <w:t xml:space="preserve">, czyli mniejszych części aplikacji wystawionych na działanie serwera oraz następnie zwracanych zawartość opakowaną w protokół http. W bardzo krótkim czasie pozwolił Spring </w:t>
-      </w:r>
-      <w:proofErr w:type="spellStart"/>
-      <w:r>
-        <w:t>Framework’owi</w:t>
-      </w:r>
-      <w:proofErr w:type="spellEnd"/>
-      <w:r>
-        <w:t xml:space="preserve"> objąć szczyty popularności i przedstawić go jako niezbędne narzędzie, codziennie używane podczas pisania biznesowych aplikacji działających w obszarze internetowym.</w:t>
-      </w:r>
-    </w:p>
-    <w:p>
-      <w:pPr>
-        <w:pStyle w:val="normalnyalekozaczek"/>
-      </w:pPr>
-      <w:r>
-        <w:t xml:space="preserve">Kolejnym wielkim krokiem w rozwoju szkieletu aplikacji </w:t>
-      </w:r>
-      <w:proofErr w:type="spellStart"/>
-      <w:r>
-        <w:t>Spring’a</w:t>
-      </w:r>
-      <w:proofErr w:type="spellEnd"/>
-      <w:r>
-        <w:t xml:space="preserve"> był moduł Spring </w:t>
-      </w:r>
-      <w:proofErr w:type="spellStart"/>
-      <w:r>
-        <w:t>Boot</w:t>
-      </w:r>
-      <w:proofErr w:type="spellEnd"/>
-      <w:r>
-        <w:t xml:space="preserve">. Powodem, dla którego powstał Spring </w:t>
-      </w:r>
-      <w:proofErr w:type="spellStart"/>
-      <w:r>
-        <w:t>Boot</w:t>
-      </w:r>
-      <w:proofErr w:type="spellEnd"/>
-      <w:r>
-        <w:t xml:space="preserve">, był lepszy, ale nadal nie do końca zrozumiały sposób zarządzania projektem. W odświeżonej wersji twórcy próbowali pozbyć się skomplikowanego sposobu zarządzania ziarnami w aplikacji przy pomocy plików XML. W tworzeniu aplikacji webowych, Spring </w:t>
-      </w:r>
-      <w:proofErr w:type="spellStart"/>
-      <w:r>
-        <w:t>Boot</w:t>
-      </w:r>
-      <w:proofErr w:type="spellEnd"/>
-      <w:r>
-        <w:t xml:space="preserve"> wniósł także funkcjonalności automatycznej konfiguracji zależności oraz mechanicznego wystawiania projektu do web serwera </w:t>
-      </w:r>
-      <w:proofErr w:type="spellStart"/>
-      <w:r>
-        <w:t>Jetty</w:t>
-      </w:r>
-      <w:proofErr w:type="spellEnd"/>
-      <w:r>
-        <w:t xml:space="preserve"> lub </w:t>
-      </w:r>
-      <w:proofErr w:type="spellStart"/>
-      <w:r>
-        <w:t>Tomcat</w:t>
-      </w:r>
-      <w:proofErr w:type="spellEnd"/>
-      <w:r>
-        <w:t xml:space="preserve">, co pozwoliło na możliwość szybszego stawiania aplikacji, a wcześniej wymagało skomplikowanego procesu wdrażania projektu do zewnętrznych plików War. </w:t>
+        <w:t>Rewolucyjny sposób na pisanie servletów, czyli mniejszych części aplikacji wystawionych na działanie serwera oraz następnie zwracanych zawartość opakowaną w protokół http. W bardzo krótkim czasie pozwolił Spring Framework’owi objąć szczyty popularności i przedstawić go jako niezbędne narzędzie, codziennie używane podczas pisania biznesowych aplikacji działających w obszarze internetowym.</w:t>
+      </w:r>
+    </w:p>
+    <w:p>
+      <w:pPr>
+        <w:pStyle w:val="normalnyalekozaczek"/>
+      </w:pPr>
+      <w:r>
+        <w:t xml:space="preserve">Kolejnym wielkim krokiem w rozwoju szkieletu aplikacji Spring’a był moduł Spring Boot. Powodem, dla którego powstał Spring Boot, był lepszy, ale nadal nie do końca zrozumiały sposób zarządzania projektem. W odświeżonej wersji twórcy próbowali pozbyć się skomplikowanego sposobu zarządzania ziarnami w aplikacji przy pomocy plików XML. W tworzeniu aplikacji webowych, Spring Boot wniósł także funkcjonalności automatycznej konfiguracji zależności oraz mechanicznego wystawiania projektu do web serwera Jetty lub Tomcat, co pozwoliło na możliwość szybszego stawiania aplikacji, a wcześniej wymagało skomplikowanego procesu wdrażania projektu do zewnętrznych plików War. </w:t>
       </w:r>
     </w:p>
     <w:p>
@@ -6833,67 +6688,7 @@
           <w:szCs w:val="20"/>
           <w:lang w:val="en-US"/>
         </w:rPr>
-        <w:t xml:space="preserve"> Pivotal Software; </w:t>
-      </w:r>
-      <w:proofErr w:type="spellStart"/>
-      <w:r>
-        <w:rPr>
-          <w:rFonts w:ascii="Calibri" w:hAnsi="Calibri" w:cs="Calibri"/>
-          <w:sz w:val="20"/>
-          <w:szCs w:val="20"/>
-          <w:lang w:val="en-US"/>
-        </w:rPr>
-        <w:t>Schemat</w:t>
-      </w:r>
-      <w:proofErr w:type="spellEnd"/>
-      <w:r>
-        <w:rPr>
-          <w:rFonts w:ascii="Calibri" w:hAnsi="Calibri" w:cs="Calibri"/>
-          <w:sz w:val="20"/>
-          <w:szCs w:val="20"/>
-          <w:lang w:val="en-US"/>
-        </w:rPr>
-        <w:t xml:space="preserve"> </w:t>
-      </w:r>
-      <w:proofErr w:type="spellStart"/>
-      <w:r>
-        <w:rPr>
-          <w:rFonts w:ascii="Calibri" w:hAnsi="Calibri" w:cs="Calibri"/>
-          <w:sz w:val="20"/>
-          <w:szCs w:val="20"/>
-          <w:lang w:val="en-US"/>
-        </w:rPr>
-        <w:t>modułów</w:t>
-      </w:r>
-      <w:proofErr w:type="spellEnd"/>
-      <w:r>
-        <w:rPr>
-          <w:rFonts w:ascii="Calibri" w:hAnsi="Calibri" w:cs="Calibri"/>
-          <w:sz w:val="20"/>
-          <w:szCs w:val="20"/>
-          <w:lang w:val="en-US"/>
-        </w:rPr>
-        <w:t xml:space="preserve"> Spring Runtime; </w:t>
-      </w:r>
-      <w:proofErr w:type="spellStart"/>
-      <w:r>
-        <w:rPr>
-          <w:rFonts w:ascii="Calibri" w:hAnsi="Calibri" w:cs="Calibri"/>
-          <w:sz w:val="20"/>
-          <w:szCs w:val="20"/>
-          <w:lang w:val="en-US"/>
-        </w:rPr>
-        <w:t>źródło</w:t>
-      </w:r>
-      <w:proofErr w:type="spellEnd"/>
-      <w:r>
-        <w:rPr>
-          <w:rFonts w:ascii="Calibri" w:hAnsi="Calibri" w:cs="Calibri"/>
-          <w:sz w:val="20"/>
-          <w:szCs w:val="20"/>
-          <w:lang w:val="en-US"/>
-        </w:rPr>
-        <w:t>: https://docs.spring.io/spring-framework/docs/3.0.0.M3/reference/html/ch01s02.html</w:t>
+        <w:t xml:space="preserve"> Pivotal Software; Schemat modułów Spring Runtime; źródło: https://docs.spring.io/spring-framework/docs/3.0.0.M3/reference/html/ch01s02.html</w:t>
       </w:r>
     </w:p>
     <w:p>
@@ -6912,7 +6707,6 @@
           <w:numId w:val="6"/>
         </w:numPr>
       </w:pPr>
-      <w:proofErr w:type="spellStart"/>
       <w:r>
         <w:rPr>
           <w:i/>
@@ -6920,20 +6714,11 @@
         </w:rPr>
         <w:t>Core</w:t>
       </w:r>
-      <w:proofErr w:type="spellEnd"/>
       <w:r>
         <w:t xml:space="preserve"> –</w:t>
       </w:r>
       <w:r>
-        <w:t xml:space="preserve"> Najbardziej kojarzone ze </w:t>
-      </w:r>
-      <w:proofErr w:type="spellStart"/>
-      <w:r>
-        <w:t>Spring’iem</w:t>
-      </w:r>
-      <w:proofErr w:type="spellEnd"/>
-      <w:r>
-        <w:t xml:space="preserve"> funkcjonalności. Wprowadza do aplikacji </w:t>
+        <w:t xml:space="preserve"> Najbardziej kojarzone ze Spring’iem funkcjonalności. Wprowadza do aplikacji </w:t>
       </w:r>
       <w:r>
         <w:t xml:space="preserve">popularne </w:t>
@@ -6942,15 +6727,7 @@
         <w:t>właściwości takie jak wstrzykiwanie zależności</w:t>
       </w:r>
       <w:r>
-        <w:t xml:space="preserve"> do ziaren aplikacji jak i języka wyrażeń </w:t>
-      </w:r>
-      <w:proofErr w:type="spellStart"/>
-      <w:r>
-        <w:t>Spel</w:t>
-      </w:r>
-      <w:proofErr w:type="spellEnd"/>
-      <w:r>
-        <w:t>, pozwalające rozwijać dynamiczne odwołania do klas za pomocą ciągów znaków</w:t>
+        <w:t xml:space="preserve"> do ziaren aplikacji jak i języka wyrażeń Spel, pozwalające rozwijać dynamiczne odwołania do klas za pomocą ciągów znaków</w:t>
       </w:r>
       <w:r>
         <w:t>.</w:t>
@@ -7079,13 +6856,8 @@
       <w:r>
         <w:t xml:space="preserve">tworzenia nowych </w:t>
       </w:r>
-      <w:proofErr w:type="spellStart"/>
-      <w:r>
-        <w:t>bean’ów</w:t>
-      </w:r>
-      <w:proofErr w:type="spellEnd"/>
-      <w:r>
-        <w:t xml:space="preserve"> można podzielić na pięć typów</w:t>
+      <w:r>
+        <w:t>bean’ów można podzielić na pięć typów</w:t>
       </w:r>
       <w:r>
         <w:rPr>
@@ -7105,7 +6877,6 @@
           <w:numId w:val="7"/>
         </w:numPr>
       </w:pPr>
-      <w:proofErr w:type="spellStart"/>
       <w:r>
         <w:rPr>
           <w:i/>
@@ -7113,7 +6884,6 @@
         </w:rPr>
         <w:t>Prototype</w:t>
       </w:r>
-      <w:proofErr w:type="spellEnd"/>
       <w:r>
         <w:t xml:space="preserve"> – </w:t>
       </w:r>
@@ -7157,7 +6927,6 @@
           <w:numId w:val="7"/>
         </w:numPr>
       </w:pPr>
-      <w:proofErr w:type="spellStart"/>
       <w:r>
         <w:rPr>
           <w:i/>
@@ -7165,7 +6934,6 @@
         </w:rPr>
         <w:t>Session</w:t>
       </w:r>
-      <w:proofErr w:type="spellEnd"/>
       <w:r>
         <w:t xml:space="preserve"> </w:t>
       </w:r>
@@ -7184,7 +6952,6 @@
           <w:numId w:val="7"/>
         </w:numPr>
       </w:pPr>
-      <w:proofErr w:type="spellStart"/>
       <w:r>
         <w:rPr>
           <w:i/>
@@ -7192,7 +6959,6 @@
         </w:rPr>
         <w:t>Request</w:t>
       </w:r>
-      <w:proofErr w:type="spellEnd"/>
       <w:r>
         <w:t xml:space="preserve"> </w:t>
       </w:r>
@@ -7211,7 +6977,6 @@
           <w:numId w:val="7"/>
         </w:numPr>
       </w:pPr>
-      <w:proofErr w:type="spellStart"/>
       <w:r>
         <w:rPr>
           <w:i/>
@@ -7219,7 +6984,6 @@
         </w:rPr>
         <w:t>Websocket</w:t>
       </w:r>
-      <w:proofErr w:type="spellEnd"/>
       <w:r>
         <w:t xml:space="preserve"> </w:t>
       </w:r>
@@ -7230,13 +6994,8 @@
         <w:t xml:space="preserve"> </w:t>
       </w:r>
       <w:r>
-        <w:t xml:space="preserve">taka sama dla nowego łączenia z </w:t>
-      </w:r>
-      <w:proofErr w:type="spellStart"/>
-      <w:r>
-        <w:t>WebSocket</w:t>
-      </w:r>
-      <w:proofErr w:type="spellEnd"/>
+        <w:t>taka sama dla nowego łączenia z WebSocket</w:t>
+      </w:r>
     </w:p>
     <w:p>
       <w:pPr>
@@ -7285,15 +7044,7 @@
         <w:pStyle w:val="normalnyalekozaczek"/>
       </w:pPr>
       <w:r>
-        <w:t xml:space="preserve">W </w:t>
-      </w:r>
-      <w:proofErr w:type="spellStart"/>
-      <w:r>
-        <w:t>Spring’u</w:t>
-      </w:r>
-      <w:proofErr w:type="spellEnd"/>
-      <w:r>
-        <w:t xml:space="preserve"> dostępne są adnotację,</w:t>
+        <w:t>W Spring’u dostępne są adnotację,</w:t>
       </w:r>
       <w:r>
         <w:t xml:space="preserve"> oznaczane poprzez „@” oraz słowo opisujące zależność,</w:t>
@@ -7316,7 +7067,6 @@
           <w:numId w:val="8"/>
         </w:numPr>
       </w:pPr>
-      <w:proofErr w:type="spellStart"/>
       <w:r>
         <w:rPr>
           <w:i/>
@@ -7324,7 +7074,6 @@
         </w:rPr>
         <w:t>Configuration</w:t>
       </w:r>
-      <w:proofErr w:type="spellEnd"/>
       <w:r>
         <w:t xml:space="preserve"> – zależność bazowa, definiująca konfigurację ustawioną poprzez kod.</w:t>
       </w:r>
@@ -7383,15 +7132,7 @@
         <w:t>Controller</w:t>
       </w:r>
       <w:r>
-        <w:t xml:space="preserve"> – opisuje klasę jako kontroler potrzebny do </w:t>
-      </w:r>
-      <w:proofErr w:type="spellStart"/>
-      <w:r>
-        <w:t>WebApi</w:t>
-      </w:r>
-      <w:proofErr w:type="spellEnd"/>
-      <w:r>
-        <w:t>.</w:t>
+        <w:t xml:space="preserve"> – opisuje klasę jako kontroler potrzebny do WebApi.</w:t>
       </w:r>
     </w:p>
     <w:p>
@@ -7425,19 +7166,11 @@
         </w:rPr>
       </w:pPr>
       <w:bookmarkStart w:id="11" w:name="_Toc91125141"/>
-      <w:proofErr w:type="spellStart"/>
       <w:r>
         <w:rPr>
           <w:szCs w:val="24"/>
         </w:rPr>
-        <w:t>Hibernate</w:t>
-      </w:r>
-      <w:proofErr w:type="spellEnd"/>
-      <w:r>
-        <w:rPr>
-          <w:szCs w:val="24"/>
-        </w:rPr>
-        <w:t xml:space="preserve"> / </w:t>
+        <w:t xml:space="preserve">Hibernate / </w:t>
       </w:r>
       <w:r>
         <w:rPr>
@@ -7466,58 +7199,40 @@
       <w:pPr>
         <w:pStyle w:val="normalnyalekozaczek"/>
       </w:pPr>
-      <w:proofErr w:type="spellStart"/>
-      <w:r>
-        <w:t>Hibernate</w:t>
-      </w:r>
-      <w:proofErr w:type="spellEnd"/>
-      <w:r>
-        <w:t xml:space="preserve"> jest wysoce zaawansowanym projektem powstałym </w:t>
+      <w:r>
+        <w:t xml:space="preserve">Hibernate jest wysoce zaawansowanym projektem powstałym </w:t>
       </w:r>
       <w:r>
         <w:t xml:space="preserve">w maju 2001 roku, </w:t>
       </w:r>
       <w:r>
-        <w:t xml:space="preserve">w celu, gruntownego rozwiązania problemu powstałego w zarządzaniu trwałością danych z jakimi spotykali się twórcy oprogramowania w języku Java. Uczestniczy w procesie współpracy aplikacji z relacyjną bazą danych, pozwalając programiście na skupienie się na implementacji wymagań biznesowych w jak najbardziej przypominającym charakterystyką podstawę w tworzeniu klas domenowych. Praktycznie całkowicie pozwalając na przestawieniu się z implementacji kodu w języku SQL na dodawanie odpowiednich adnotacji bezpośrednio w klasach Javy. </w:t>
-      </w:r>
-      <w:proofErr w:type="spellStart"/>
-      <w:r>
-        <w:t>Hibernate</w:t>
-      </w:r>
-      <w:proofErr w:type="spellEnd"/>
+        <w:t xml:space="preserve">w celu, gruntownego rozwiązania problemu powstałego w zarządzaniu trwałością danych z jakimi spotykali się twórcy oprogramowania w języku Java. Uczestniczy w procesie współpracy aplikacji z relacyjną bazą danych, pozwalając programiście na skupienie się na implementacji wymagań biznesowych w jak najbardziej przypominającym charakterystyką podstawę w tworzeniu klas domenowych. Praktycznie całkowicie pozwalając na przestawieniu się z implementacji kodu w języku SQL na dodawanie odpowiednich adnotacji bezpośrednio w klasach Javy. Hibernate </w:t>
+      </w:r>
+      <w:r>
+        <w:t>jest</w:t>
+      </w:r>
       <w:r>
         <w:t xml:space="preserve"> </w:t>
       </w:r>
       <w:r>
-        <w:t>jest</w:t>
+        <w:t xml:space="preserve">implementacją uznawaną za nieinwazyjną, rozumiane </w:t>
+      </w:r>
+      <w:r>
+        <w:t xml:space="preserve">przez to, że nie </w:t>
+      </w:r>
+      <w:r>
+        <w:t xml:space="preserve">twórca oprogramowania nie jest zobligowany w użyciu wszystkich reguł i wzorców programistycznych </w:t>
+      </w:r>
+      <w:r>
+        <w:t>dla Hibernate</w:t>
+      </w:r>
+      <w:r>
+        <w:t>.</w:t>
       </w:r>
       <w:r>
         <w:t xml:space="preserve"> </w:t>
       </w:r>
       <w:r>
-        <w:t xml:space="preserve">implementacją uznawaną za nieinwazyjną, rozumiane </w:t>
-      </w:r>
-      <w:r>
-        <w:t xml:space="preserve">przez to, że nie </w:t>
-      </w:r>
-      <w:r>
-        <w:t xml:space="preserve">twórca oprogramowania nie jest zobligowany w użyciu wszystkich reguł i wzorców programistycznych </w:t>
-      </w:r>
-      <w:r>
-        <w:t xml:space="preserve">dla </w:t>
-      </w:r>
-      <w:proofErr w:type="spellStart"/>
-      <w:r>
-        <w:t>Hibernate</w:t>
-      </w:r>
-      <w:proofErr w:type="spellEnd"/>
-      <w:r>
-        <w:t>.</w:t>
-      </w:r>
-      <w:r>
-        <w:t xml:space="preserve"> </w:t>
-      </w:r>
-      <w:r>
         <w:t>Pozwala to na prostsze implementacje</w:t>
       </w:r>
       <w:r>
@@ -7533,13 +7248,8 @@
         <w:t>co pomaga na łatwiejsze wdrożenie działania wcześniej używanych klas domenowych na działanie w architekturze</w:t>
       </w:r>
       <w:r>
-        <w:t xml:space="preserve"> </w:t>
-      </w:r>
-      <w:proofErr w:type="spellStart"/>
-      <w:r>
-        <w:t>Hibernate</w:t>
-      </w:r>
-      <w:proofErr w:type="spellEnd"/>
+        <w:t xml:space="preserve"> Hibernate</w:t>
+      </w:r>
       <w:r>
         <w:t xml:space="preserve">. </w:t>
       </w:r>
@@ -7577,15 +7287,7 @@
         <w:t xml:space="preserve">Przykładowe </w:t>
       </w:r>
       <w:r>
-        <w:t xml:space="preserve">adnotacje dostępne w </w:t>
-      </w:r>
-      <w:proofErr w:type="spellStart"/>
-      <w:r>
-        <w:t>Hibernate</w:t>
-      </w:r>
-      <w:proofErr w:type="spellEnd"/>
-      <w:r>
-        <w:t>, przy użyciu Spring Data JPA -uzupełniane w kodzie przy pomocy dodania znaku „@”</w:t>
+        <w:t>adnotacje dostępne w Hibernate, przy użyciu Spring Data JPA -uzupełniane w kodzie przy pomocy dodania znaku „@”</w:t>
       </w:r>
       <w:r>
         <w:rPr>
@@ -7605,7 +7307,6 @@
           <w:numId w:val="15"/>
         </w:numPr>
       </w:pPr>
-      <w:proofErr w:type="spellStart"/>
       <w:r>
         <w:rPr>
           <w:i/>
@@ -7613,7 +7314,6 @@
         </w:rPr>
         <w:t>Entity</w:t>
       </w:r>
-      <w:proofErr w:type="spellEnd"/>
       <w:r>
         <w:t xml:space="preserve"> – Znacznik pozwalający na użycie klasy jako ziarna w Spring Framework.</w:t>
       </w:r>
@@ -7626,7 +7326,6 @@
           <w:numId w:val="15"/>
         </w:numPr>
       </w:pPr>
-      <w:proofErr w:type="spellStart"/>
       <w:r>
         <w:rPr>
           <w:i/>
@@ -7634,7 +7333,6 @@
         </w:rPr>
         <w:t>Table</w:t>
       </w:r>
-      <w:proofErr w:type="spellEnd"/>
       <w:r>
         <w:t xml:space="preserve"> – Podstawowy znacznik używany do ustawienia klasy jako przyszłej tabeli.</w:t>
       </w:r>
@@ -7666,7 +7364,6 @@
           <w:numId w:val="15"/>
         </w:numPr>
       </w:pPr>
-      <w:proofErr w:type="spellStart"/>
       <w:r>
         <w:rPr>
           <w:i/>
@@ -7675,7 +7372,6 @@
         <w:lastRenderedPageBreak/>
         <w:t>OneToMany</w:t>
       </w:r>
-      <w:proofErr w:type="spellEnd"/>
       <w:r>
         <w:t xml:space="preserve"> – Znacznik relacji jeden-wiele, pozwala na oznaczeniu zmiennej jako dostępu do wielu obiektów przypisanych do głównego obiektu, realizowanego poprzez relacje w bazie danych.</w:t>
       </w:r>
@@ -7688,7 +7384,6 @@
           <w:numId w:val="15"/>
         </w:numPr>
       </w:pPr>
-      <w:proofErr w:type="spellStart"/>
       <w:r>
         <w:rPr>
           <w:i/>
@@ -7696,7 +7391,6 @@
         </w:rPr>
         <w:t>ManyToOne</w:t>
       </w:r>
-      <w:proofErr w:type="spellEnd"/>
       <w:r>
         <w:t xml:space="preserve"> – Znacznik relacji wiele-jeden, pozwala na oznaczeniu zmiennej jako dostępu do obiektu przypisanego do głównego obiektu, realizowanego poprzez relacje w bazie danych.</w:t>
       </w:r>
@@ -7709,7 +7403,6 @@
           <w:numId w:val="15"/>
         </w:numPr>
       </w:pPr>
-      <w:proofErr w:type="spellStart"/>
       <w:r>
         <w:rPr>
           <w:i/>
@@ -7717,7 +7410,6 @@
         </w:rPr>
         <w:t>ManyToMany</w:t>
       </w:r>
-      <w:proofErr w:type="spellEnd"/>
       <w:r>
         <w:t xml:space="preserve"> – Znacznik relacji wiele-wiele, pozwala na oznaczeniu zmiennej jako dostępu do wielu obiektu przypisanego do głównego obiektu, realizowanego poprzez relacje w bazie danych, pozwala na stworzeniu tabeli asocjacyjnej bezpośrednio pomiędzy dwoma klasami.</w:t>
       </w:r>
@@ -7730,7 +7422,6 @@
           <w:numId w:val="15"/>
         </w:numPr>
       </w:pPr>
-      <w:proofErr w:type="spellStart"/>
       <w:r>
         <w:rPr>
           <w:i/>
@@ -7738,7 +7429,6 @@
         </w:rPr>
         <w:t>OneToOne</w:t>
       </w:r>
-      <w:proofErr w:type="spellEnd"/>
       <w:r>
         <w:t xml:space="preserve"> – Znacznik relacji jeden-jeden, pozwala na oznaczeniu zmiennej jako dostępu do obiektu przypisanego do głównego obiektu, realizowanego poprzez relacje w bazie danych.</w:t>
       </w:r>
@@ -7748,15 +7438,7 @@
         <w:pStyle w:val="normalnyalekozaczek"/>
       </w:pPr>
       <w:r>
-        <w:t xml:space="preserve">Podsumowując </w:t>
-      </w:r>
-      <w:proofErr w:type="spellStart"/>
-      <w:r>
-        <w:t>Hibernate</w:t>
-      </w:r>
-      <w:proofErr w:type="spellEnd"/>
-      <w:r>
-        <w:t xml:space="preserve"> jest świetnym narzędziem pomocnym przy mapowaniu obiektów na relacje, w bardzo prosty sposób, przystępny dla twórców oprogramowania biznesowego. Pomimo znajomości minusów takich jak gorsza optymalizacja zapytań, podczas tworzenia bardziej zaawansowanych operacji, jest bardzo często używany w wielkich projektach.  </w:t>
+        <w:t xml:space="preserve">Podsumowując Hibernate jest świetnym narzędziem pomocnym przy mapowaniu obiektów na relacje, w bardzo prosty sposób, przystępny dla twórców oprogramowania biznesowego. Pomimo znajomości minusów takich jak gorsza optymalizacja zapytań, podczas tworzenia bardziej zaawansowanych operacji, jest bardzo często używany w wielkich projektach.  </w:t>
       </w:r>
     </w:p>
     <w:p>
@@ -7832,14 +7514,12 @@
         </w:rPr>
       </w:pPr>
       <w:bookmarkStart w:id="12" w:name="_Toc91125142"/>
-      <w:proofErr w:type="spellStart"/>
       <w:r>
         <w:rPr>
           <w:szCs w:val="24"/>
         </w:rPr>
         <w:t>JUnit</w:t>
       </w:r>
-      <w:proofErr w:type="spellEnd"/>
       <w:r>
         <w:rPr>
           <w:szCs w:val="24"/>
@@ -7867,40 +7547,11 @@
       <w:pPr>
         <w:pStyle w:val="normalnyalekozaczek"/>
       </w:pPr>
-      <w:proofErr w:type="spellStart"/>
-      <w:r>
-        <w:t>JUnit</w:t>
-      </w:r>
-      <w:proofErr w:type="spellEnd"/>
-      <w:r>
-        <w:t xml:space="preserve"> jest </w:t>
-      </w:r>
-      <w:r>
-        <w:t xml:space="preserve">to specjalny </w:t>
-      </w:r>
-      <w:proofErr w:type="spellStart"/>
-      <w:r>
-        <w:t>framework</w:t>
-      </w:r>
-      <w:proofErr w:type="spellEnd"/>
-      <w:r>
-        <w:t xml:space="preserve"> przydatny do przeprowadzania testów jednostkowych w aplikacjach z wachlarza języków operujących na maszynie wirtualnej Java. Użycie funkcjonalności biblioteki </w:t>
-      </w:r>
-      <w:proofErr w:type="spellStart"/>
-      <w:r>
-        <w:t>JUnit</w:t>
-      </w:r>
-      <w:proofErr w:type="spellEnd"/>
-      <w:r>
-        <w:t xml:space="preserve"> w projekcie, pozwala na uzyskanie prostego sposobu przydatnego, do włączania testów jednostkowych. Dostęp do większości z nich można uzyskać poprzez użycie odpowiednich adnotacji podczas tworzenia funkcji testowych oraz klas. Logika użycia oraz pracy przy pomocy </w:t>
-      </w:r>
-      <w:proofErr w:type="spellStart"/>
-      <w:r>
-        <w:t>JUnit</w:t>
-      </w:r>
-      <w:proofErr w:type="spellEnd"/>
-      <w:r>
-        <w:t xml:space="preserve">, jest wyjątkowo prosta, należy stworzyć odpowiednią funkcję, w środku której zademonstruje się działanie przykładowego kawałku gotowego kodu używanego w aplikacji. W celu </w:t>
+      <w:r>
+        <w:t xml:space="preserve">JUnit jest </w:t>
+      </w:r>
+      <w:r>
+        <w:t xml:space="preserve">to specjalny framework przydatny do przeprowadzania testów jednostkowych w aplikacjach z wachlarza języków operujących na maszynie wirtualnej Java. Użycie funkcjonalności biblioteki JUnit w projekcie, pozwala na uzyskanie prostego sposobu przydatnego, do włączania testów jednostkowych. Dostęp do większości z nich można uzyskać poprzez użycie odpowiednich adnotacji podczas tworzenia funkcji testowych oraz klas. Logika użycia oraz pracy przy pomocy JUnit, jest wyjątkowo prosta, należy stworzyć odpowiednią funkcję, w środku której zademonstruje się działanie przykładowego kawałku gotowego kodu używanego w aplikacji. W celu </w:t>
       </w:r>
       <w:r>
         <w:t xml:space="preserve">walidacji danych używa się asercji, czyli metod sprawdzających różne właściwości podanych przez twórcę oprogramowania danych użytych w teście. </w:t>
@@ -7911,15 +7562,7 @@
         <w:pStyle w:val="normalnyalekozaczek"/>
       </w:pPr>
       <w:r>
-        <w:t xml:space="preserve">Lista przykładowych adnotacji używanych w celu implementacji testów jednostkowych przy użyciu </w:t>
-      </w:r>
-      <w:proofErr w:type="spellStart"/>
-      <w:r>
-        <w:t>JUnit</w:t>
-      </w:r>
-      <w:proofErr w:type="spellEnd"/>
-      <w:r>
-        <w:t xml:space="preserve"> – uzupełniane poprzez podanie znaku „@” na początku wyrażenia</w:t>
+        <w:t>Lista przykładowych adnotacji używanych w celu implementacji testów jednostkowych przy użyciu JUnit – uzupełniane poprzez podanie znaku „@” na początku wyrażenia</w:t>
       </w:r>
       <w:r>
         <w:rPr>
@@ -7964,7 +7607,6 @@
           <w:numId w:val="16"/>
         </w:numPr>
       </w:pPr>
-      <w:proofErr w:type="spellStart"/>
       <w:r>
         <w:rPr>
           <w:i/>
@@ -7972,7 +7614,6 @@
         </w:rPr>
         <w:t>ParametrizedTest</w:t>
       </w:r>
-      <w:proofErr w:type="spellEnd"/>
       <w:r>
         <w:t xml:space="preserve"> – Adnotacja </w:t>
       </w:r>
@@ -7988,7 +7629,6 @@
           <w:numId w:val="16"/>
         </w:numPr>
       </w:pPr>
-      <w:proofErr w:type="spellStart"/>
       <w:r>
         <w:rPr>
           <w:i/>
@@ -7996,7 +7636,6 @@
         </w:rPr>
         <w:t>BeforeAll</w:t>
       </w:r>
-      <w:proofErr w:type="spellEnd"/>
       <w:r>
         <w:t xml:space="preserve"> – Adnotacja używana do wywołania wybranego działania bezpośrednio przed wszystkimi testami.</w:t>
       </w:r>
@@ -8009,7 +7648,6 @@
           <w:numId w:val="16"/>
         </w:numPr>
       </w:pPr>
-      <w:proofErr w:type="spellStart"/>
       <w:r>
         <w:rPr>
           <w:i/>
@@ -8017,7 +7655,6 @@
         </w:rPr>
         <w:t>BeforeEach</w:t>
       </w:r>
-      <w:proofErr w:type="spellEnd"/>
       <w:r>
         <w:t xml:space="preserve"> – Adnotacja używana do wywołania wybranego działania bezpośrednio przed każdym testem pojedynczo. </w:t>
       </w:r>
@@ -8027,50 +7664,10 @@
         <w:pStyle w:val="normalnyalekozaczek"/>
       </w:pPr>
       <w:r>
-        <w:t xml:space="preserve">Wywoływane testy, najczęściej kończą się asercją, sprawdzającą czy wybrane przez twórcę zestawy danych, odpowiadają oczekiwanemu wynikowi. W celu takiego sprawdzenia, deweloper wywołuje metody typu </w:t>
-      </w:r>
-      <w:proofErr w:type="spellStart"/>
-      <w:r>
-        <w:t>assertTrue</w:t>
-      </w:r>
-      <w:proofErr w:type="spellEnd"/>
-      <w:r>
-        <w:t xml:space="preserve">, która zawiera w środku wyrażenie lub zmienną, wykorzystywaną wcześniej w pojedynczym teście. Analogicznie do szukanego przez </w:t>
-      </w:r>
-      <w:r>
-        <w:t xml:space="preserve">programistę wyniku, jest możliwość użycia innych asercji, typu </w:t>
-      </w:r>
-      <w:proofErr w:type="spellStart"/>
-      <w:r>
-        <w:t>assertFalse</w:t>
-      </w:r>
-      <w:proofErr w:type="spellEnd"/>
-      <w:r>
-        <w:t xml:space="preserve">, </w:t>
-      </w:r>
-      <w:proofErr w:type="spellStart"/>
-      <w:r>
-        <w:t>assertEquals</w:t>
-      </w:r>
-      <w:proofErr w:type="spellEnd"/>
-      <w:r>
-        <w:t xml:space="preserve">, </w:t>
-      </w:r>
-      <w:proofErr w:type="spellStart"/>
-      <w:r>
-        <w:t>assertThrows</w:t>
-      </w:r>
-      <w:proofErr w:type="spellEnd"/>
-      <w:r>
-        <w:t xml:space="preserve"> czy </w:t>
-      </w:r>
-      <w:proofErr w:type="spellStart"/>
-      <w:r>
-        <w:t>assertTimeout</w:t>
-      </w:r>
-      <w:proofErr w:type="spellEnd"/>
-      <w:r>
-        <w:t>.</w:t>
+        <w:t xml:space="preserve">Wywoływane testy, najczęściej kończą się asercją, sprawdzającą czy wybrane przez twórcę zestawy danych, odpowiadają oczekiwanemu wynikowi. W celu takiego sprawdzenia, deweloper wywołuje metody typu assertTrue, która zawiera w środku wyrażenie lub zmienną, wykorzystywaną wcześniej w pojedynczym teście. Analogicznie do szukanego przez </w:t>
+      </w:r>
+      <w:r>
+        <w:t>programistę wyniku, jest możliwość użycia innych asercji, typu assertFalse, assertEquals, assertThrows czy assertTimeout.</w:t>
       </w:r>
       <w:r>
         <w:t xml:space="preserve"> </w:t>
@@ -8088,7 +7685,6 @@
         </w:rPr>
       </w:pPr>
       <w:bookmarkStart w:id="13" w:name="_Toc91125143"/>
-      <w:proofErr w:type="spellStart"/>
       <w:r>
         <w:rPr>
           <w:szCs w:val="24"/>
@@ -8103,22 +7699,13 @@
         <w:t>rontend</w:t>
       </w:r>
       <w:bookmarkEnd w:id="13"/>
-      <w:proofErr w:type="spellEnd"/>
-    </w:p>
-    <w:p>
-      <w:pPr>
-        <w:pStyle w:val="normalnyalekozaczek"/>
-      </w:pPr>
-      <w:r>
-        <w:t xml:space="preserve">Warstwa </w:t>
-      </w:r>
-      <w:proofErr w:type="spellStart"/>
-      <w:r>
-        <w:t>frontend</w:t>
-      </w:r>
-      <w:proofErr w:type="spellEnd"/>
-      <w:r>
-        <w:t xml:space="preserve"> to część aplikacji webowej, która pozwala użytkownikowi na swobodną interakcję z oprogramowaniem, najczęściej przy pomocy przeglądarki internetowej. Jest to z reguły, pierwszy możliwy kontakt odbiorcy treści z zaimplementowanym systemem. </w:t>
+    </w:p>
+    <w:p>
+      <w:pPr>
+        <w:pStyle w:val="normalnyalekozaczek"/>
+      </w:pPr>
+      <w:r>
+        <w:t xml:space="preserve">Warstwa frontend to część aplikacji webowej, która pozwala użytkownikowi na swobodną interakcję z oprogramowaniem, najczęściej przy pomocy przeglądarki internetowej. Jest to z reguły, pierwszy możliwy kontakt odbiorcy treści z zaimplementowanym systemem. </w:t>
       </w:r>
     </w:p>
     <w:p>
@@ -8214,15 +7801,7 @@
         <w:t xml:space="preserve"> Pierwsza, stabilna wersja języka została wydana dopiero po dwóch latach, 12 kwietnia 2014 roku, przez twórców – firmę Microsoft.</w:t>
       </w:r>
       <w:r>
-        <w:t xml:space="preserve"> Swoją rosnącą popularność zawdzięcza w dużej mierze produktowi </w:t>
-      </w:r>
-      <w:proofErr w:type="spellStart"/>
-      <w:r>
-        <w:t>Angular</w:t>
-      </w:r>
-      <w:proofErr w:type="spellEnd"/>
-      <w:r>
-        <w:t xml:space="preserve">, przy produkcji którego, </w:t>
+        <w:t xml:space="preserve"> Swoją rosnącą popularność zawdzięcza w dużej mierze produktowi Angular, przy produkcji którego, </w:t>
       </w:r>
       <w:r>
         <w:t>jego twórcy, czyli firma Google</w:t>
@@ -8231,23 +7810,7 @@
         <w:t xml:space="preserve"> jako główny język w procesie tworzenia używali właśnie TypeScript. </w:t>
       </w:r>
       <w:r>
-        <w:t xml:space="preserve">Użyteczność języka wykorzystywana jest również w konkurencyjnym produkcie dla </w:t>
-      </w:r>
-      <w:proofErr w:type="spellStart"/>
-      <w:r>
-        <w:t>Angulara</w:t>
-      </w:r>
-      <w:proofErr w:type="spellEnd"/>
-      <w:r>
-        <w:t xml:space="preserve"> – </w:t>
-      </w:r>
-      <w:proofErr w:type="spellStart"/>
-      <w:r>
-        <w:t>ReactJS</w:t>
-      </w:r>
-      <w:proofErr w:type="spellEnd"/>
-      <w:r>
-        <w:t>, gdzie społeczność co raz częściej korzysta z TypeScript jako głównego języka podczas pisania aplikacji internetowych.</w:t>
+        <w:t>Użyteczność języka wykorzystywana jest również w konkurencyjnym produkcie dla Angulara – ReactJS, gdzie społeczność co raz częściej korzysta z TypeScript jako głównego języka podczas pisania aplikacji internetowych.</w:t>
       </w:r>
     </w:p>
     <w:p>
@@ -8269,11 +7832,9 @@
       <w:r>
         <w:t xml:space="preserve">języków </w:t>
       </w:r>
-      <w:proofErr w:type="spellStart"/>
       <w:r>
         <w:t>transkompilowanych</w:t>
       </w:r>
-      <w:proofErr w:type="spellEnd"/>
       <w:r>
         <w:t xml:space="preserve"> do JavaScript ’u, nie był wyłącznie wizualną nakładką na składnie kodu, ale także dodawał </w:t>
       </w:r>
@@ -8370,50 +7931,18 @@
         <w:t>korzyść,</w:t>
       </w:r>
       <w:r>
-        <w:t xml:space="preserve"> którą przemawia TypeScript zostały szczególnie dostrzeżone w środowisku korporacyjnym, gdzie </w:t>
-      </w:r>
-      <w:proofErr w:type="spellStart"/>
-      <w:r>
-        <w:t>Angular</w:t>
-      </w:r>
-      <w:proofErr w:type="spellEnd"/>
-      <w:r>
-        <w:t xml:space="preserve"> wraz z językiem Microsoftu jest wykorzystywany w większości aplikacji, z zamiarem tworzenia części frontendu oprogramowania. </w:t>
-      </w:r>
-      <w:r>
-        <w:t xml:space="preserve">Dzięki swojej wewnętrznej właściwości kompilowania się do języka JavaScript, możliwe jest pisanie oprogramowania zarówno po stronie frontendu – </w:t>
-      </w:r>
-      <w:proofErr w:type="spellStart"/>
-      <w:r>
-        <w:t>Angular</w:t>
-      </w:r>
-      <w:proofErr w:type="spellEnd"/>
-      <w:r>
-        <w:t xml:space="preserve"> czy React, jak również z perspektywy backendu w technologiach takich jak </w:t>
-      </w:r>
-      <w:proofErr w:type="spellStart"/>
-      <w:r>
-        <w:t>NodeJS</w:t>
-      </w:r>
-      <w:proofErr w:type="spellEnd"/>
-      <w:r>
-        <w:t>.</w:t>
-      </w:r>
-    </w:p>
-    <w:p>
-      <w:pPr>
-        <w:pStyle w:val="normalnyalekozaczek"/>
-      </w:pPr>
-      <w:r>
-        <w:t xml:space="preserve">Pomimo swoich niezwykle przydatnych funkcjonalności oraz zalet nad językiem JavaScript, należy pamiętać również o wadach powstających z statycznego typowania danych. Popularne biblioteki używane do pisania kodu na </w:t>
-      </w:r>
-      <w:proofErr w:type="spellStart"/>
-      <w:r>
-        <w:t>frontend</w:t>
-      </w:r>
-      <w:proofErr w:type="spellEnd"/>
-      <w:r>
-        <w:t xml:space="preserve"> aplikacji, często pisane są bazowo w JavaScript i to pod szyldem tego języka projektowane są rozwiązania. Biorąc pod uwagę te właściwości, implementacja niektórych funkcjonalności często potrafi być nieznacznie trudniejsza, niż bazowo miało to wyglądać.  </w:t>
+        <w:t xml:space="preserve"> którą przemawia TypeScript zostały szczególnie dostrzeżone w środowisku korporacyjnym, gdzie Angular wraz z językiem Microsoftu jest wykorzystywany w większości aplikacji, z zamiarem tworzenia części frontendu oprogramowania. </w:t>
+      </w:r>
+      <w:r>
+        <w:t>Dzięki swojej wewnętrznej właściwości kompilowania się do języka JavaScript, możliwe jest pisanie oprogramowania zarówno po stronie frontendu – Angular czy React, jak również z perspektywy backendu w technologiach takich jak NodeJS.</w:t>
+      </w:r>
+    </w:p>
+    <w:p>
+      <w:pPr>
+        <w:pStyle w:val="normalnyalekozaczek"/>
+      </w:pPr>
+      <w:r>
+        <w:t xml:space="preserve">Pomimo swoich niezwykle przydatnych funkcjonalności oraz zalet nad językiem JavaScript, należy pamiętać również o wadach powstających z statycznego typowania danych. Popularne biblioteki używane do pisania kodu na frontend aplikacji, często pisane są bazowo w JavaScript i to pod szyldem tego języka projektowane są rozwiązania. Biorąc pod uwagę te właściwości, implementacja niektórych funkcjonalności często potrafi być nieznacznie trudniejsza, niż bazowo miało to wyglądać.  </w:t>
       </w:r>
     </w:p>
     <w:p>
@@ -8452,31 +7981,7 @@
         <w:pStyle w:val="normalnyalekozaczek"/>
       </w:pPr>
       <w:r>
-        <w:t xml:space="preserve">Biblioteka </w:t>
-      </w:r>
-      <w:proofErr w:type="spellStart"/>
-      <w:r>
-        <w:t>frontendowa</w:t>
-      </w:r>
-      <w:proofErr w:type="spellEnd"/>
-      <w:r>
-        <w:t xml:space="preserve"> zaprojektowana i napisana w języku JavaScript, 29 maja 2013 roku przez Jordana </w:t>
-      </w:r>
-      <w:proofErr w:type="spellStart"/>
-      <w:r>
-        <w:t>Walke</w:t>
-      </w:r>
-      <w:proofErr w:type="spellEnd"/>
-      <w:r>
-        <w:t xml:space="preserve">, w </w:t>
-      </w:r>
-      <w:proofErr w:type="spellStart"/>
-      <w:r>
-        <w:t>Facebook’u</w:t>
-      </w:r>
-      <w:proofErr w:type="spellEnd"/>
-      <w:r>
-        <w:t xml:space="preserve"> (aktualnie Meta), wraz z pracującymi tam deweloperami. Miała </w:t>
+        <w:t xml:space="preserve">Biblioteka frontendowa zaprojektowana i napisana w języku JavaScript, 29 maja 2013 roku przez Jordana Walke, w Facebook’u (aktualnie Meta), wraz z pracującymi tam deweloperami. Miała </w:t>
       </w:r>
       <w:r>
         <w:t>ułatwiać</w:t>
@@ -8497,23 +8002,7 @@
           <w:i/>
           <w:iCs/>
         </w:rPr>
-        <w:t xml:space="preserve">Single </w:t>
-      </w:r>
-      <w:proofErr w:type="spellStart"/>
-      <w:r>
-        <w:rPr>
-          <w:i/>
-          <w:iCs/>
-        </w:rPr>
-        <w:t>Page</w:t>
-      </w:r>
-      <w:proofErr w:type="spellEnd"/>
-      <w:r>
-        <w:rPr>
-          <w:i/>
-          <w:iCs/>
-        </w:rPr>
-        <w:t xml:space="preserve"> Application</w:t>
+        <w:t>Single Page Application</w:t>
       </w:r>
       <w:r>
         <w:t xml:space="preserve">, czyli realizującej założenia aplikacji, ładując dynamicznie zawartość na stronie, </w:t>
@@ -8527,23 +8016,7 @@
         <w:pStyle w:val="normalnyalekozaczek"/>
       </w:pPr>
       <w:r>
-        <w:t xml:space="preserve">Na swoją popularność i renomę React mocno pracuję już od paru lat, początkowo goniąc </w:t>
-      </w:r>
-      <w:proofErr w:type="spellStart"/>
-      <w:r>
-        <w:t>framework</w:t>
-      </w:r>
-      <w:proofErr w:type="spellEnd"/>
-      <w:r>
-        <w:t xml:space="preserve"> </w:t>
-      </w:r>
-      <w:proofErr w:type="spellStart"/>
-      <w:r>
-        <w:t>Angular</w:t>
-      </w:r>
-      <w:proofErr w:type="spellEnd"/>
-      <w:r>
-        <w:t xml:space="preserve"> w </w:t>
+        <w:t xml:space="preserve">Na swoją popularność i renomę React mocno pracuję już od paru lat, początkowo goniąc framework Angular w </w:t>
       </w:r>
       <w:r>
         <w:t>uwadze</w:t>
@@ -8558,15 +8031,7 @@
         <w:t xml:space="preserve">rankingów. </w:t>
       </w:r>
       <w:r>
-        <w:t xml:space="preserve">Różnice w cechach w odróżnieniu do innych </w:t>
-      </w:r>
-      <w:proofErr w:type="spellStart"/>
-      <w:r>
-        <w:t>frameworków</w:t>
-      </w:r>
-      <w:proofErr w:type="spellEnd"/>
-      <w:r>
-        <w:t xml:space="preserve"> dla frontendu, które zostały dostrzeżone przez użytkowników pozwalają, jeszcze na wiele lat bycia numerem jeden dla React.</w:t>
+        <w:t>Różnice w cechach w odróżnieniu do innych frameworków dla frontendu, które zostały dostrzeżone przez użytkowników pozwalają, jeszcze na wiele lat bycia numerem jeden dla React.</w:t>
       </w:r>
     </w:p>
     <w:p>
@@ -8688,25 +8153,24 @@
           <w:sz w:val="20"/>
           <w:szCs w:val="20"/>
         </w:rPr>
-        <w:t xml:space="preserve"> Porównanie popularności największych technologii </w:t>
-      </w:r>
-      <w:proofErr w:type="spellStart"/>
+        <w:t xml:space="preserve"> Porównanie popularności największych technologii framework</w:t>
+      </w:r>
       <w:r>
         <w:rPr>
           <w:rFonts w:ascii="Calibri" w:hAnsi="Calibri" w:cs="Calibri"/>
           <w:sz w:val="20"/>
           <w:szCs w:val="20"/>
         </w:rPr>
-        <w:t>framework</w:t>
-      </w:r>
-      <w:proofErr w:type="spellEnd"/>
+        <w:t>, kolory odpowiednio:</w:t>
+      </w:r>
       <w:r>
         <w:rPr>
           <w:rFonts w:ascii="Calibri" w:hAnsi="Calibri" w:cs="Calibri"/>
           <w:sz w:val="20"/>
           <w:szCs w:val="20"/>
         </w:rPr>
-        <w:t>, kolory odpowiednio:</w:t>
+        <w:br/>
+        <w:t xml:space="preserve"> niebieski – React, czerwony – Angular, żółty – vue.js</w:t>
       </w:r>
       <w:r>
         <w:rPr>
@@ -8714,33 +8178,6 @@
           <w:sz w:val="20"/>
           <w:szCs w:val="20"/>
         </w:rPr>
-        <w:br/>
-        <w:t xml:space="preserve"> niebieski – React, czerwony – </w:t>
-      </w:r>
-      <w:proofErr w:type="spellStart"/>
-      <w:r>
-        <w:rPr>
-          <w:rFonts w:ascii="Calibri" w:hAnsi="Calibri" w:cs="Calibri"/>
-          <w:sz w:val="20"/>
-          <w:szCs w:val="20"/>
-        </w:rPr>
-        <w:t>Angular</w:t>
-      </w:r>
-      <w:proofErr w:type="spellEnd"/>
-      <w:r>
-        <w:rPr>
-          <w:rFonts w:ascii="Calibri" w:hAnsi="Calibri" w:cs="Calibri"/>
-          <w:sz w:val="20"/>
-          <w:szCs w:val="20"/>
-        </w:rPr>
-        <w:t>, żółty – vue.js</w:t>
-      </w:r>
-      <w:r>
-        <w:rPr>
-          <w:rFonts w:ascii="Calibri" w:hAnsi="Calibri" w:cs="Calibri"/>
-          <w:sz w:val="20"/>
-          <w:szCs w:val="20"/>
-        </w:rPr>
         <w:t>; źródło: https://trends.google.com</w:t>
       </w:r>
     </w:p>
@@ -8749,34 +8186,16 @@
         <w:pStyle w:val="normalnyalekozaczek"/>
       </w:pPr>
       <w:r>
-        <w:t xml:space="preserve">Na powyższej ilustracji łatwo zauważyć dominację </w:t>
-      </w:r>
-      <w:proofErr w:type="spellStart"/>
-      <w:r>
-        <w:t>React’a</w:t>
-      </w:r>
-      <w:proofErr w:type="spellEnd"/>
-      <w:r>
-        <w:t xml:space="preserve"> w ostatnich latach. Po samej liczbie </w:t>
-      </w:r>
-      <w:proofErr w:type="spellStart"/>
-      <w:r>
-        <w:t>wyszukań</w:t>
-      </w:r>
-      <w:proofErr w:type="spellEnd"/>
-      <w:r>
-        <w:t xml:space="preserve"> w najpopularniejszej wyszukiwarce – Google, łatwo zauważyć, </w:t>
-      </w:r>
-      <w:r>
-        <w:t xml:space="preserve">praktycznie 50% większą popularność względem drugiej najpopularniejszej technologii – </w:t>
-      </w:r>
-      <w:proofErr w:type="spellStart"/>
-      <w:r>
-        <w:t>Angular</w:t>
-      </w:r>
-      <w:proofErr w:type="spellEnd"/>
-      <w:r>
-        <w:t>.</w:t>
+        <w:t>Na powyższej ilustracji łatwo zauważyć dominację React’a w ostatnich latach</w:t>
+      </w:r>
+      <w:r>
+        <w:t xml:space="preserve"> względem innych najpopularniejszych bibliotek w projektowaniu warstwy wizualnej użytkownika końcowego</w:t>
+      </w:r>
+      <w:r>
+        <w:t xml:space="preserve">. Po samej liczbie wyszukań w najpopularniejszej wyszukiwarce – Google, łatwo zauważyć, </w:t>
+      </w:r>
+      <w:r>
+        <w:t>praktycznie 50% większą popularność względem drugiej najpopularniejszej technologii – Angular.</w:t>
       </w:r>
     </w:p>
     <w:p>
@@ -8868,15 +8287,7 @@
         <w:t>, jak i zapewniający łatwiejszy proces debugowania i testowania</w:t>
       </w:r>
       <w:r>
-        <w:t xml:space="preserve">. Pierwotnie wyróżniał go brak stanu, jednak po wprowadzeniu React </w:t>
-      </w:r>
-      <w:proofErr w:type="spellStart"/>
-      <w:r>
-        <w:t>Hooks</w:t>
-      </w:r>
-      <w:proofErr w:type="spellEnd"/>
-      <w:r>
-        <w:t>, również ta funkcjonalność została wprowadzona. Do utworzenia prostego komponentu wystarczy podanie mu zmiennej z właściwościami oraz zwrócenie poprawnego fragmentu JSX.</w:t>
+        <w:t>. Pierwotnie wyróżniał go brak stanu, jednak po wprowadzeniu React Hooks, również ta funkcjonalność została wprowadzona. Do utworzenia prostego komponentu wystarczy podanie mu zmiennej z właściwościami oraz zwrócenie poprawnego fragmentu JSX.</w:t>
       </w:r>
     </w:p>
     <w:p>
@@ -8917,27 +8328,11 @@
         <w:t xml:space="preserve"> </w:t>
       </w:r>
       <w:r>
-        <w:t xml:space="preserve">zwrócenie metody </w:t>
-      </w:r>
-      <w:proofErr w:type="spellStart"/>
-      <w:r>
-        <w:t>render</w:t>
-      </w:r>
-      <w:proofErr w:type="spellEnd"/>
-      <w:r>
-        <w:t xml:space="preserve"> z ciałem HTML. Główną korzyścią jaką można czerpać z komponentów klasowych są cykle życia aplikacji, takie jak </w:t>
-      </w:r>
-      <w:proofErr w:type="spellStart"/>
-      <w:r>
-        <w:t>componentDidMount</w:t>
-      </w:r>
-      <w:proofErr w:type="spellEnd"/>
-      <w:r>
-        <w:t xml:space="preserve">, </w:t>
+        <w:t xml:space="preserve">zwrócenie metody render z ciałem HTML. Główną korzyścią jaką można czerpać z </w:t>
       </w:r>
       <w:r>
         <w:lastRenderedPageBreak/>
-        <w:t>których implementacja w ciele funkcji, byłaby zdecydowanie dużo cięższa oraz wymagałaby większych starań.</w:t>
+        <w:t>komponentów klasowych są cykle życia aplikacji, takie jak componentDidMount, których implementacja w ciele funkcji, byłaby zdecydowanie dużo cięższa oraz wymagałaby większych starań.</w:t>
       </w:r>
     </w:p>
     <w:p>
@@ -8955,11 +8350,9 @@
       <w:r>
         <w:t xml:space="preserve">Najszybszą drogą na wdrożenie nowej aplikacji React/TypeScript jest utworzenie jej przy pomocy menadżera pakietów </w:t>
       </w:r>
-      <w:proofErr w:type="spellStart"/>
       <w:r>
         <w:t>npm</w:t>
       </w:r>
-      <w:proofErr w:type="spellEnd"/>
       <w:r>
         <w:t xml:space="preserve"> oraz </w:t>
       </w:r>
@@ -8975,21 +8368,8 @@
       <w:r>
         <w:t>--</w:t>
       </w:r>
-      <w:proofErr w:type="spellStart"/>
-      <w:r>
-        <w:t>template</w:t>
-      </w:r>
-      <w:proofErr w:type="spellEnd"/>
-      <w:r>
-        <w:t xml:space="preserve"> </w:t>
-      </w:r>
-      <w:proofErr w:type="spellStart"/>
-      <w:r>
-        <w:t>typescript</w:t>
-      </w:r>
-      <w:proofErr w:type="spellEnd"/>
-      <w:r>
-        <w:t>”. Podstawową różnicą jaką będzie można zaobserwować przy użyciu zależności o języku TypeScript będą, zupełnie inaczej wygenerowane pliku projektowe, między innymi</w:t>
+      <w:r>
+        <w:t>template typescript”. Podstawową różnicą jaką będzie można zaobserwować przy użyciu zależności o języku TypeScript będą, zupełnie inaczej wygenerowane pliku projektowe, między innymi</w:t>
       </w:r>
       <w:r>
         <w:rPr>
@@ -9010,31 +8390,7 @@
         </w:numPr>
       </w:pPr>
       <w:r>
-        <w:t>.</w:t>
-      </w:r>
-      <w:proofErr w:type="spellStart"/>
-      <w:r>
-        <w:t>tsx</w:t>
-      </w:r>
-      <w:proofErr w:type="spellEnd"/>
-      <w:r>
-        <w:t xml:space="preserve"> – wszystkie pliki z rozszerzeniem .</w:t>
-      </w:r>
-      <w:proofErr w:type="spellStart"/>
-      <w:r>
-        <w:t>js</w:t>
-      </w:r>
-      <w:proofErr w:type="spellEnd"/>
-      <w:r>
-        <w:t xml:space="preserve"> i .</w:t>
-      </w:r>
-      <w:proofErr w:type="spellStart"/>
-      <w:r>
-        <w:t>jsx</w:t>
-      </w:r>
-      <w:proofErr w:type="spellEnd"/>
-      <w:r>
-        <w:t xml:space="preserve"> należące do JavaScript, zostaną odpowiednio zastąpione plikami TypeScript i TypeScript JSX.</w:t>
+        <w:t>.tsx – wszystkie pliki z rozszerzeniem .js i .jsx należące do JavaScript, zostaną odpowiednio zastąpione plikami TypeScript i TypeScript JSX.</w:t>
       </w:r>
     </w:p>
     <w:p>
@@ -9045,19 +8401,9 @@
           <w:numId w:val="5"/>
         </w:numPr>
       </w:pPr>
-      <w:proofErr w:type="spellStart"/>
-      <w:r>
-        <w:t>tsconfig.json</w:t>
-      </w:r>
-      <w:proofErr w:type="spellEnd"/>
-      <w:r>
-        <w:t xml:space="preserve"> – w miejscu pliku </w:t>
-      </w:r>
-      <w:proofErr w:type="spellStart"/>
-      <w:r>
-        <w:t>jsconfig.json</w:t>
-      </w:r>
-      <w:proofErr w:type="spellEnd"/>
+      <w:r>
+        <w:t>tsconfig.json – w miejscu pliku jsconfig.json</w:t>
+      </w:r>
       <w:r>
         <w:t>, wyspecjalizowany plik konfiguracyjny zawierający szablon, z domyślnie dostarczonymi ustawieniami projektu.</w:t>
       </w:r>
@@ -9070,16 +8416,11 @@
           <w:numId w:val="5"/>
         </w:numPr>
       </w:pPr>
-      <w:proofErr w:type="spellStart"/>
       <w:r>
         <w:t>r</w:t>
       </w:r>
       <w:r>
-        <w:t>eact-app-env.d.ts</w:t>
-      </w:r>
-      <w:proofErr w:type="spellEnd"/>
-      <w:r>
-        <w:t xml:space="preserve"> </w:t>
+        <w:t xml:space="preserve">eact-app-env.d.ts </w:t>
       </w:r>
       <w:r>
         <w:t>–</w:t>
@@ -9100,13 +8441,8 @@
         </w:numPr>
       </w:pPr>
       <w:bookmarkStart w:id="16" w:name="_Toc91125146"/>
-      <w:proofErr w:type="spellStart"/>
-      <w:r>
-        <w:t>Material</w:t>
-      </w:r>
-      <w:proofErr w:type="spellEnd"/>
-      <w:r>
-        <w:t>-UI</w:t>
+      <w:r>
+        <w:t>Material-UI</w:t>
       </w:r>
       <w:bookmarkEnd w:id="16"/>
     </w:p>
@@ -9114,13 +8450,8 @@
       <w:pPr>
         <w:pStyle w:val="normalnyalekozaczek"/>
       </w:pPr>
-      <w:proofErr w:type="spellStart"/>
-      <w:r>
-        <w:t>Material</w:t>
-      </w:r>
-      <w:proofErr w:type="spellEnd"/>
-      <w:r>
-        <w:t xml:space="preserve"> UI jest najpopularniejszą biblioteką służącą do tworzenia interfejsu użytkownika na platformie React. </w:t>
+      <w:r>
+        <w:t xml:space="preserve">Material UI jest najpopularniejszą biblioteką służącą do tworzenia interfejsu użytkownika na platformie React. </w:t>
       </w:r>
       <w:r>
         <w:t xml:space="preserve">MUI </w:t>
@@ -9162,15 +8493,7 @@
         <w:t>React.</w:t>
       </w:r>
       <w:r>
-        <w:t xml:space="preserve"> Według niektórych źródeł ma być idealnym wyjściem pomiędzy deweloperami zajmującymi się tworzeniem oprogramowania w React a osobami znającymi Google </w:t>
-      </w:r>
-      <w:proofErr w:type="spellStart"/>
-      <w:r>
-        <w:t>Material</w:t>
-      </w:r>
-      <w:proofErr w:type="spellEnd"/>
-      <w:r>
-        <w:t xml:space="preserve"> Design w stopniu pozwalającym na tworzenie zaawansowanych interfejsów.</w:t>
+        <w:t xml:space="preserve"> Według niektórych źródeł ma być idealnym wyjściem pomiędzy deweloperami zajmującymi się tworzeniem oprogramowania w React a osobami znającymi Google Material Design w stopniu pozwalającym na tworzenie zaawansowanych interfejsów.</w:t>
       </w:r>
     </w:p>
     <w:p>
@@ -9180,25 +8503,12 @@
       <w:r>
         <w:t xml:space="preserve">Integracja kodu napisanego w React oraz rozszerzenie go komponentami </w:t>
       </w:r>
-      <w:proofErr w:type="spellStart"/>
-      <w:r>
-        <w:t>Material</w:t>
-      </w:r>
-      <w:proofErr w:type="spellEnd"/>
-      <w:r>
-        <w:t xml:space="preserve">-UI charakteryzuje się wyjątkową prostotą. Większość komponentów zawiera podobieństwa do podstawowych znaczników HTML oraz ich dostępnych właściwościach. Sama </w:t>
+      <w:r>
+        <w:t xml:space="preserve">Material-UI charakteryzuje się wyjątkową prostotą. Większość komponentów zawiera podobieństwa do podstawowych znaczników HTML oraz ich dostępnych właściwościach. Sama </w:t>
       </w:r>
       <w:r>
         <w:lastRenderedPageBreak/>
-        <w:t xml:space="preserve">obecność komponentów jest wysoce powiązana z kodem HTML, który można naprzemiennie stosować z dostępnymi w </w:t>
-      </w:r>
-      <w:proofErr w:type="spellStart"/>
-      <w:r>
-        <w:t>Material</w:t>
-      </w:r>
-      <w:proofErr w:type="spellEnd"/>
-      <w:r>
-        <w:t xml:space="preserve">-UI częściami. </w:t>
+        <w:t xml:space="preserve">obecność komponentów jest wysoce powiązana z kodem HTML, który można naprzemiennie stosować z dostępnymi w Material-UI częściami. </w:t>
       </w:r>
     </w:p>
     <w:p>
@@ -9396,13 +8706,8 @@
           <w:numId w:val="9"/>
         </w:numPr>
       </w:pPr>
-      <w:proofErr w:type="spellStart"/>
-      <w:r>
-        <w:t>NoSQL</w:t>
-      </w:r>
-      <w:proofErr w:type="spellEnd"/>
-      <w:r>
-        <w:t xml:space="preserve"> – odrzucająca mechanizm relacyjności</w:t>
+      <w:r>
+        <w:t>NoSQL – odrzucająca mechanizm relacyjności</w:t>
       </w:r>
     </w:p>
     <w:p>
@@ -9455,15 +8760,7 @@
         <w:pStyle w:val="normalnyalekozaczek"/>
       </w:pPr>
       <w:r>
-        <w:t xml:space="preserve">Model relacyjny to oferujący tabelowe podejście używane do przedstawiania szeregu danych. Twórcą podejścia jest Edgar Frank </w:t>
-      </w:r>
-      <w:proofErr w:type="spellStart"/>
-      <w:r>
-        <w:t>Codd</w:t>
-      </w:r>
-      <w:proofErr w:type="spellEnd"/>
-      <w:r>
-        <w:t xml:space="preserve">, który w 1970 roku, zaproponował taki rodzaj modelu, zrewolucjonizował sposób w jaki trzymane są informacje </w:t>
+        <w:t xml:space="preserve">Model relacyjny to oferujący tabelowe podejście używane do przedstawiania szeregu danych. Twórcą podejścia jest Edgar Frank Codd, który w 1970 roku, zaproponował taki rodzaj modelu, zrewolucjonizował sposób w jaki trzymane są informacje </w:t>
       </w:r>
       <w:r>
         <w:t>po dziś</w:t>
@@ -9744,7 +9041,6 @@
         </w:rPr>
       </w:pPr>
       <w:bookmarkStart w:id="18" w:name="_Toc91125148"/>
-      <w:proofErr w:type="spellStart"/>
       <w:r>
         <w:rPr>
           <w:szCs w:val="24"/>
@@ -9752,7 +9048,6 @@
         <w:t>PostgreSQL</w:t>
       </w:r>
       <w:bookmarkEnd w:id="18"/>
-      <w:proofErr w:type="spellEnd"/>
     </w:p>
     <w:p>
       <w:pPr>
@@ -9774,122 +9069,69 @@
         <w:t>formie</w:t>
       </w:r>
       <w:r>
-        <w:t xml:space="preserve"> jako </w:t>
-      </w:r>
-      <w:proofErr w:type="spellStart"/>
-      <w:r>
-        <w:t>Postgres</w:t>
-      </w:r>
-      <w:proofErr w:type="spellEnd"/>
+        <w:t xml:space="preserve"> jako Postgres. </w:t>
+      </w:r>
+      <w:r>
+        <w:t xml:space="preserve">Według wielu rankingów jeden z topowych, pod względem popularności, otwartych systemów służących do zarządzania relacyjną bazą danych. </w:t>
+      </w:r>
+      <w:r>
+        <w:t>Rozwijana, przez bardzo długi czas, jednak oficjalnie wydana</w:t>
+      </w:r>
+      <w:r>
+        <w:t xml:space="preserve">, pod pierwszą stabilną wersją </w:t>
+      </w:r>
+      <w:r>
+        <w:t xml:space="preserve">dopiero w lipcu 1996 roku przez absolwentów Uniwersytetu Berkley. </w:t>
+      </w:r>
+      <w:r>
+        <w:t xml:space="preserve">Od samego swojego początku baza </w:t>
+      </w:r>
+      <w:r>
+        <w:t xml:space="preserve">PostgreSQL </w:t>
+      </w:r>
+      <w:r>
+        <w:t xml:space="preserve">oferowała, darmowy dostęp do swoich zasobów na podstawie licencji wolnego oprogramowania. </w:t>
+      </w:r>
+      <w:r>
+        <w:t>Przez samych twórców, opisywana jako najbardziej zaawansowana relacyjna baza danych, na licencji wolnego oprogramowania na świecie</w:t>
+      </w:r>
+      <w:r>
+        <w:rPr>
+          <w:rStyle w:val="Odwoanieprzypisudolnego"/>
+        </w:rPr>
+        <w:footnoteReference w:id="20"/>
+      </w:r>
       <w:r>
         <w:t xml:space="preserve">. </w:t>
       </w:r>
       <w:r>
-        <w:t xml:space="preserve">Według wielu rankingów jeden z topowych, pod względem popularności, otwartych systemów służących do zarządzania relacyjną bazą danych. </w:t>
-      </w:r>
-      <w:r>
-        <w:t>Rozwijana, przez bardzo długi czas, jednak oficjalnie wydana</w:t>
-      </w:r>
-      <w:r>
-        <w:t xml:space="preserve">, pod pierwszą stabilną wersją </w:t>
-      </w:r>
-      <w:r>
-        <w:t xml:space="preserve">dopiero w lipcu 1996 roku przez absolwentów Uniwersytetu Berkley. </w:t>
-      </w:r>
-      <w:r>
-        <w:t xml:space="preserve">Od samego swojego początku baza </w:t>
-      </w:r>
-      <w:proofErr w:type="spellStart"/>
-      <w:r>
-        <w:t>PostgreSQL</w:t>
-      </w:r>
-      <w:proofErr w:type="spellEnd"/>
+        <w:t xml:space="preserve">Dzięki swojej dostępności oraz zakresu zaawansowanych rozwiązań zaimplementowanych w swoim systemie, wybierana jest nie tylko przez, pojedynczych użytkowników, ale przez całe korporacyjne </w:t>
+      </w:r>
+      <w:r>
+        <w:t>środowiska,</w:t>
+      </w:r>
+      <w:r>
+        <w:t xml:space="preserve"> które od parudziesięciu lat opierają swoje rozwiązania teleinformatyczne na bazach danych PostgreSQL.</w:t>
+      </w:r>
       <w:r>
         <w:t xml:space="preserve"> </w:t>
       </w:r>
       <w:r>
-        <w:t xml:space="preserve">oferowała, darmowy dostęp do swoich zasobów na podstawie licencji wolnego oprogramowania. </w:t>
-      </w:r>
-      <w:r>
-        <w:t>Przez samych twórców, opisywana jako najbardziej zaawansowana relacyjna baza danych, na licencji wolnego oprogramowania na świecie</w:t>
-      </w:r>
-      <w:r>
-        <w:rPr>
-          <w:rStyle w:val="Odwoanieprzypisudolnego"/>
-        </w:rPr>
-        <w:footnoteReference w:id="20"/>
-      </w:r>
-      <w:r>
-        <w:t xml:space="preserve">. </w:t>
-      </w:r>
-      <w:r>
-        <w:t xml:space="preserve">Dzięki swojej dostępności oraz zakresu zaawansowanych rozwiązań zaimplementowanych w swoim systemie, wybierana jest nie tylko przez, pojedynczych użytkowników, ale przez całe korporacyjne </w:t>
-      </w:r>
-      <w:r>
-        <w:t>środowiska,</w:t>
-      </w:r>
-      <w:r>
-        <w:t xml:space="preserve"> które od parudziesięciu lat opierają swoje rozwiązania teleinformatyczne na bazach danych </w:t>
-      </w:r>
-      <w:proofErr w:type="spellStart"/>
-      <w:r>
-        <w:t>PostgreSQL</w:t>
-      </w:r>
-      <w:proofErr w:type="spellEnd"/>
-      <w:r>
-        <w:t>.</w:t>
-      </w:r>
-      <w:r>
         <w:t xml:space="preserve"> </w:t>
       </w:r>
-      <w:r>
-        <w:t xml:space="preserve"> </w:t>
-      </w:r>
-    </w:p>
-    <w:p>
-      <w:pPr>
-        <w:pStyle w:val="normalnyalekozaczek"/>
-      </w:pPr>
-      <w:r>
-        <w:t xml:space="preserve">Dużą zmianą względem zwykłego SQL i operacji dostępnych przy pomocy samego języka jest wprowadzenie wewnętrznego języka proceduralnego dostępnego bezpośrednio w systemie </w:t>
-      </w:r>
-      <w:proofErr w:type="spellStart"/>
-      <w:r>
-        <w:t>PostgreSQL</w:t>
-      </w:r>
-      <w:proofErr w:type="spellEnd"/>
-      <w:r>
-        <w:t>. PL/</w:t>
-      </w:r>
-      <w:proofErr w:type="spellStart"/>
-      <w:r>
-        <w:t>pgSQL</w:t>
-      </w:r>
-      <w:proofErr w:type="spellEnd"/>
-      <w:r>
-        <w:t xml:space="preserve">, czyli wewnętrzny język proceduralny bazy relacyjnej </w:t>
-      </w:r>
-      <w:proofErr w:type="spellStart"/>
-      <w:r>
-        <w:t>Postgres</w:t>
-      </w:r>
-      <w:proofErr w:type="spellEnd"/>
-      <w:r>
-        <w:t xml:space="preserve">, w pewnym stopniu przypominający konkurencyjne rozwiązanie bazy Oracle – PL/SQL, jednak dostępnego jedynie na licencji komercyjnej.  </w:t>
+    </w:p>
+    <w:p>
+      <w:pPr>
+        <w:pStyle w:val="normalnyalekozaczek"/>
+      </w:pPr>
+      <w:r>
+        <w:t xml:space="preserve">Dużą zmianą względem zwykłego SQL i operacji dostępnych przy pomocy samego języka jest wprowadzenie wewnętrznego języka proceduralnego dostępnego bezpośrednio w systemie PostgreSQL. PL/pgSQL, czyli wewnętrzny język proceduralny bazy relacyjnej Postgres, w pewnym stopniu przypominający konkurencyjne rozwiązanie bazy Oracle – PL/SQL, jednak dostępnego jedynie na licencji komercyjnej.  </w:t>
       </w:r>
       <w:r>
         <w:t xml:space="preserve">Za swój początek uznaje się październik 1998 roku, kiedy to Jan Wieck zaimplementował wewnętrzny język, a następnie, wraz z wersją 6.4 udostępniony dla </w:t>
       </w:r>
       <w:r>
-        <w:t xml:space="preserve">społeczności </w:t>
-      </w:r>
-      <w:proofErr w:type="spellStart"/>
-      <w:r>
-        <w:t>PostgreSQL</w:t>
-      </w:r>
-      <w:proofErr w:type="spellEnd"/>
-      <w:r>
-        <w:t>. Niektóre z funkcjonalności dodanych do systemu bazy danych w języku proceduralnym:</w:t>
+        <w:t>społeczności PostgreSQL. Niektóre z funkcjonalności dodanych do systemu bazy danych w języku proceduralnym:</w:t>
       </w:r>
     </w:p>
     <w:p>
@@ -9907,15 +9149,7 @@
         <w:t xml:space="preserve"> – bardzo ważna zmiana wprowadzająca podstawowe funkcjonalności operacji na </w:t>
       </w:r>
       <w:r>
-        <w:t xml:space="preserve">danych znajdujących się w bazie </w:t>
-      </w:r>
-      <w:proofErr w:type="spellStart"/>
-      <w:r>
-        <w:t>PostgreSQL</w:t>
-      </w:r>
-      <w:proofErr w:type="spellEnd"/>
-      <w:r>
-        <w:t xml:space="preserve">. Dodaje, </w:t>
+        <w:t xml:space="preserve">danych znajdujących się w bazie PostgreSQL. Dodaje, </w:t>
       </w:r>
       <w:r>
         <w:lastRenderedPageBreak/>
@@ -9995,17 +9229,8 @@
           <w:i/>
           <w:iCs/>
         </w:rPr>
-        <w:t>for-</w:t>
-      </w:r>
-      <w:proofErr w:type="spellStart"/>
-      <w:r>
-        <w:rPr>
-          <w:i/>
-          <w:iCs/>
-        </w:rPr>
-        <w:t>each</w:t>
-      </w:r>
-      <w:proofErr w:type="spellEnd"/>
+        <w:t>for-each</w:t>
+      </w:r>
       <w:r>
         <w:t>, znanej z popularnych języków programowania dostępnych na rynku.</w:t>
       </w:r>
@@ -10054,13 +9279,8 @@
       <w:r>
         <w:t xml:space="preserve">pozwala na tworzenie i modyfikowanie nowatorskich funkcji w celu dalszego używania i wywoływania ich przy pomocy innych tworzonych przez użytkownika funkcjonalności w tworzonej aplikacji w systemie </w:t>
       </w:r>
-      <w:proofErr w:type="spellStart"/>
-      <w:r>
-        <w:t>Postgres</w:t>
-      </w:r>
-      <w:proofErr w:type="spellEnd"/>
-      <w:r>
-        <w:t>.</w:t>
+      <w:r>
+        <w:t>Postgres.</w:t>
       </w:r>
     </w:p>
     <w:p>
@@ -10185,15 +9405,7 @@
       </w:r>
       <w:r>
         <w:br/>
-        <w:t xml:space="preserve">alternatywę podają odpowiednio ustawione kontenery </w:t>
-      </w:r>
-      <w:proofErr w:type="spellStart"/>
-      <w:r>
-        <w:t>Docker’owe</w:t>
-      </w:r>
-      <w:proofErr w:type="spellEnd"/>
-      <w:r>
-        <w:t xml:space="preserve"> oraz poprawnie postawioną na nich bazy danych „z prawdziwego zdarzenia”. Jako argumenty przeciwko korzystaniu z plikowych baz danych podają to, że użytkownik nie ma całkowitego kontaktu z prawdziwym produktem, a jedynie jego imitacją</w:t>
+        <w:t>alternatywę podają odpowiednio ustawione kontenery Docker’owe oraz poprawnie postawioną na nich bazy danych „z prawdziwego zdarzenia”. Jako argumenty przeciwko korzystaniu z plikowych baz danych podają to, że użytkownik nie ma całkowitego kontaktu z prawdziwym produktem, a jedynie jego imitacją</w:t>
       </w:r>
       <w:r>
         <w:t>, przez co nie jest możliwe całkowite oddanie realnego zachowania</w:t>
@@ -10260,7 +9472,6 @@
           <w:bCs/>
         </w:rPr>
       </w:pPr>
-      <w:proofErr w:type="spellStart"/>
       <w:r>
         <w:rPr>
           <w:b/>
@@ -10268,7 +9479,6 @@
         </w:rPr>
         <w:t>IntelliJ</w:t>
       </w:r>
-      <w:proofErr w:type="spellEnd"/>
       <w:r>
         <w:rPr>
           <w:b/>
@@ -10281,11 +9491,9 @@
       <w:pPr>
         <w:pStyle w:val="normalnyalekozaczek"/>
       </w:pPr>
-      <w:proofErr w:type="spellStart"/>
       <w:r>
         <w:t>IntelliJ</w:t>
       </w:r>
-      <w:proofErr w:type="spellEnd"/>
       <w:r>
         <w:t>, wydany w styczniu 2001 roku przez firmę JetBrains jako</w:t>
       </w:r>
@@ -10319,41 +9527,16 @@
         <w:pStyle w:val="normalnyalekozaczek"/>
       </w:pPr>
       <w:r>
-        <w:t xml:space="preserve">Mówiąc o </w:t>
-      </w:r>
-      <w:proofErr w:type="spellStart"/>
-      <w:r>
-        <w:t>IntelliJ</w:t>
-      </w:r>
-      <w:proofErr w:type="spellEnd"/>
-      <w:r>
-        <w:t xml:space="preserve">, warto także wspomnieć o Android Studio, czyli głównym środowiskiem uruchomieniowym do tworzenia aplikacji na platformie Android, które stworzone zostało na podstawie </w:t>
-      </w:r>
-      <w:proofErr w:type="spellStart"/>
-      <w:r>
-        <w:t>IntelliJ</w:t>
-      </w:r>
-      <w:proofErr w:type="spellEnd"/>
-      <w:r>
-        <w:t xml:space="preserve"> i w dalszym ciągu jest na niej rozwijane. </w:t>
-      </w:r>
-    </w:p>
-    <w:p>
-      <w:pPr>
-        <w:pStyle w:val="normalnyalekozaczek"/>
-      </w:pPr>
-      <w:r>
-        <w:t xml:space="preserve">Niektóre z funkcji na rzecz których </w:t>
-      </w:r>
-      <w:proofErr w:type="spellStart"/>
-      <w:r>
-        <w:t>IntelliJ</w:t>
-      </w:r>
-      <w:proofErr w:type="spellEnd"/>
-      <w:r>
-        <w:t xml:space="preserve"> zostaje wybierany przez większość programistów tworzących w językach wirtualnej maszyny Javy, to asystent kodu podpowiadający najlepsze implementacje, wsparcie większości najpopularniejszych technologii dostępnych na rynku oraz moduł </w:t>
-      </w:r>
-      <w:proofErr w:type="spellStart"/>
+        <w:t xml:space="preserve">Mówiąc o IntelliJ, warto także wspomnieć o Android Studio, czyli głównym środowiskiem uruchomieniowym do tworzenia aplikacji na platformie Android, które stworzone zostało na podstawie IntelliJ i w dalszym ciągu jest na niej rozwijane. </w:t>
+      </w:r>
+    </w:p>
+    <w:p>
+      <w:pPr>
+        <w:pStyle w:val="normalnyalekozaczek"/>
+      </w:pPr>
+      <w:r>
+        <w:t xml:space="preserve">Niektóre z funkcji na rzecz których IntelliJ zostaje wybierany przez większość programistów tworzących w językach wirtualnej maszyny Javy, to asystent kodu podpowiadający najlepsze implementacje, wsparcie większości najpopularniejszych technologii dostępnych na rynku oraz moduł </w:t>
+      </w:r>
       <w:r>
         <w:rPr>
           <w:i/>
@@ -10361,7 +9544,6 @@
         </w:rPr>
         <w:t>plugin’ów</w:t>
       </w:r>
-      <w:proofErr w:type="spellEnd"/>
       <w:r>
         <w:t xml:space="preserve"> pozwalających przykładowo na szybkie wdrożenie do środowiska obsługi nowych języków albo ciekawych dodatków umilających prace. </w:t>
       </w:r>
@@ -10378,76 +9560,53 @@
           <w:bCs/>
         </w:rPr>
       </w:pPr>
-      <w:proofErr w:type="spellStart"/>
       <w:r>
         <w:rPr>
           <w:b/>
           <w:bCs/>
         </w:rPr>
         <w:lastRenderedPageBreak/>
-        <w:t>VisualStudio</w:t>
-      </w:r>
-      <w:proofErr w:type="spellEnd"/>
-      <w:r>
-        <w:rPr>
-          <w:b/>
-          <w:bCs/>
-        </w:rPr>
+        <w:t>VisualStudio Code</w:t>
+      </w:r>
+    </w:p>
+    <w:p>
+      <w:pPr>
+        <w:pStyle w:val="normalnyalekozaczek"/>
+      </w:pPr>
+      <w:r>
+        <w:t>Visual Studio Code</w:t>
+      </w:r>
+      <w:r>
+        <w:t xml:space="preserve"> jest</w:t>
+      </w:r>
+      <w:r>
+        <w:t xml:space="preserve"> edytor</w:t>
+      </w:r>
+      <w:r>
+        <w:t>em</w:t>
+      </w:r>
+      <w:r>
+        <w:t xml:space="preserve"> kodu źródłowego stworzony </w:t>
+      </w:r>
+      <w:r>
+        <w:t xml:space="preserve">w kwietniu 2015 roku </w:t>
+      </w:r>
+      <w:r>
+        <w:t>przez Microsoft</w:t>
+      </w:r>
+      <w:r>
+        <w:t>,</w:t>
+      </w:r>
+      <w:r>
         <w:t xml:space="preserve"> </w:t>
       </w:r>
-      <w:proofErr w:type="spellStart"/>
-      <w:r>
-        <w:rPr>
-          <w:b/>
-          <w:bCs/>
-        </w:rPr>
-        <w:t>Code</w:t>
-      </w:r>
-      <w:proofErr w:type="spellEnd"/>
-    </w:p>
-    <w:p>
-      <w:pPr>
-        <w:pStyle w:val="normalnyalekozaczek"/>
-      </w:pPr>
-      <w:r>
-        <w:t xml:space="preserve">Visual Studio </w:t>
-      </w:r>
-      <w:proofErr w:type="spellStart"/>
-      <w:r>
-        <w:t>Code</w:t>
-      </w:r>
-      <w:proofErr w:type="spellEnd"/>
-      <w:r>
-        <w:t xml:space="preserve"> jest</w:t>
-      </w:r>
-      <w:r>
-        <w:t xml:space="preserve"> edytor</w:t>
-      </w:r>
-      <w:r>
-        <w:t>em</w:t>
-      </w:r>
-      <w:r>
-        <w:t xml:space="preserve"> kodu źródłowego stworzony </w:t>
-      </w:r>
-      <w:r>
-        <w:t xml:space="preserve">w kwietniu 2015 roku </w:t>
-      </w:r>
-      <w:r>
-        <w:t>przez Microsoft</w:t>
-      </w:r>
-      <w:r>
-        <w:t>,</w:t>
+      <w:r>
+        <w:t>wspierającym najpopularniejsze systemy operacyjne.</w:t>
       </w:r>
       <w:r>
         <w:t xml:space="preserve"> </w:t>
       </w:r>
       <w:r>
-        <w:t>wspierającym najpopularniejsze systemy operacyjne.</w:t>
-      </w:r>
-      <w:r>
-        <w:t xml:space="preserve"> </w:t>
-      </w:r>
-      <w:r>
         <w:t>Pomimo bycia zwykłym edytorem tekstu pozwala na operowanie debugowania kodu</w:t>
       </w:r>
       <w:r>
@@ -10463,15 +9622,7 @@
         <w:t xml:space="preserve"> oraz jego</w:t>
       </w:r>
       <w:r>
-        <w:t xml:space="preserve"> </w:t>
-      </w:r>
-      <w:proofErr w:type="spellStart"/>
-      <w:r>
-        <w:t>refaktoryzację</w:t>
-      </w:r>
-      <w:proofErr w:type="spellEnd"/>
-      <w:r>
-        <w:t xml:space="preserve"> </w:t>
+        <w:t xml:space="preserve"> refaktoryzację </w:t>
       </w:r>
       <w:r>
         <w:t xml:space="preserve">oraz interfejs połączenia z </w:t>
@@ -10509,15 +9660,7 @@
         <w:t xml:space="preserve"> jako natywny edytor tekstu </w:t>
       </w:r>
       <w:r>
-        <w:t xml:space="preserve">bezpośrednio na niektórych popularnych hostingach pozwalających na trzymanie kodu źródłowego, takich jaki GitHub czy </w:t>
-      </w:r>
-      <w:proofErr w:type="spellStart"/>
-      <w:r>
-        <w:t>GitLab</w:t>
-      </w:r>
-      <w:proofErr w:type="spellEnd"/>
-      <w:r>
-        <w:t>.</w:t>
+        <w:t>bezpośrednio na niektórych popularnych hostingach pozwalających na trzymanie kodu źródłowego, takich jaki GitHub czy GitLab.</w:t>
       </w:r>
     </w:p>
     <w:p>
@@ -10723,15 +9866,7 @@
         <w:t>przez głównego</w:t>
       </w:r>
       <w:r>
-        <w:t xml:space="preserve"> twórcę jądra </w:t>
-      </w:r>
-      <w:proofErr w:type="spellStart"/>
-      <w:r>
-        <w:t>Linux’a</w:t>
-      </w:r>
-      <w:proofErr w:type="spellEnd"/>
-      <w:r>
-        <w:t xml:space="preserve">, </w:t>
+        <w:t xml:space="preserve"> twórcę jądra Linux’a, </w:t>
       </w:r>
       <w:r>
         <w:t>Linus</w:t>
@@ -10740,13 +9875,8 @@
         <w:t>a</w:t>
       </w:r>
       <w:r>
-        <w:t xml:space="preserve"> </w:t>
-      </w:r>
-      <w:proofErr w:type="spellStart"/>
-      <w:r>
-        <w:t>Torvalds</w:t>
-      </w:r>
-      <w:proofErr w:type="spellEnd"/>
+        <w:t xml:space="preserve"> Torvalds</w:t>
+      </w:r>
       <w:r>
         <w:t xml:space="preserve"> jako </w:t>
       </w:r>
@@ -10932,7 +10062,6 @@
       <w:r>
         <w:t xml:space="preserve"> lub czasem </w:t>
       </w:r>
-      <w:proofErr w:type="spellStart"/>
       <w:r>
         <w:rPr>
           <w:i/>
@@ -10940,11 +10069,9 @@
         </w:rPr>
         <w:t>main</w:t>
       </w:r>
-      <w:proofErr w:type="spellEnd"/>
       <w:r>
         <w:t xml:space="preserve"> zawiera wersje z oprogramowaniem produkcyjnym, posiadającym pełne wersje wypuszczanych produktów. Gałąź </w:t>
       </w:r>
-      <w:proofErr w:type="spellStart"/>
       <w:r>
         <w:rPr>
           <w:i/>
@@ -10952,11 +10079,9 @@
         </w:rPr>
         <w:t>develop</w:t>
       </w:r>
-      <w:proofErr w:type="spellEnd"/>
       <w:r>
         <w:t xml:space="preserve"> służy do przechowywania wszystkich zmian tworzonych przez twórców oprogramowania, aż do wypuszczenia ich na środowisko produkcyjne lub przedprodukcyjne, czyli gałąź </w:t>
       </w:r>
-      <w:proofErr w:type="spellStart"/>
       <w:r>
         <w:rPr>
           <w:i/>
@@ -10964,11 +10089,9 @@
         </w:rPr>
         <w:t>release</w:t>
       </w:r>
-      <w:proofErr w:type="spellEnd"/>
       <w:r>
         <w:t xml:space="preserve">. Wszystkie małe zmiany tworzone są bezpośrednio na nowo utworzonych gałęziach </w:t>
       </w:r>
-      <w:proofErr w:type="spellStart"/>
       <w:r>
         <w:rPr>
           <w:i/>
@@ -10976,43 +10099,16 @@
         </w:rPr>
         <w:t>feature</w:t>
       </w:r>
-      <w:proofErr w:type="spellEnd"/>
-      <w:r>
-        <w:t xml:space="preserve">, łączone następnie z gałęziami </w:t>
-      </w:r>
-      <w:proofErr w:type="spellStart"/>
-      <w:r>
-        <w:t>develop</w:t>
-      </w:r>
-      <w:proofErr w:type="spellEnd"/>
-      <w:r>
-        <w:t xml:space="preserve"> poprzez „</w:t>
-      </w:r>
-      <w:proofErr w:type="spellStart"/>
+      <w:r>
+        <w:t>, łączone następnie z gałęziami develop poprzez „</w:t>
+      </w:r>
       <w:r>
         <w:rPr>
           <w:i/>
           <w:iCs/>
         </w:rPr>
-        <w:t>merge</w:t>
-      </w:r>
-      <w:proofErr w:type="spellEnd"/>
-      <w:r>
-        <w:rPr>
-          <w:i/>
-          <w:iCs/>
-        </w:rPr>
-        <w:t xml:space="preserve"> </w:t>
-      </w:r>
-      <w:proofErr w:type="spellStart"/>
-      <w:r>
-        <w:rPr>
-          <w:i/>
-          <w:iCs/>
-        </w:rPr>
-        <w:t>requesty</w:t>
-      </w:r>
-      <w:proofErr w:type="spellEnd"/>
+        <w:t>merge requesty</w:t>
+      </w:r>
       <w:r>
         <w:t>” i zatwierdzanie zmian przy pomocy recenzji kodu źródłowego przez innych programistów z zespołu.</w:t>
       </w:r>
@@ -11044,15 +10140,7 @@
         </w:numPr>
       </w:pPr>
       <w:r>
-        <w:t xml:space="preserve">Git </w:t>
-      </w:r>
-      <w:proofErr w:type="spellStart"/>
-      <w:r>
-        <w:t>init</w:t>
-      </w:r>
-      <w:proofErr w:type="spellEnd"/>
-      <w:r>
-        <w:t xml:space="preserve"> – Utworzenie nowego repozytorium.</w:t>
+        <w:t>Git init – Utworzenie nowego repozytorium.</w:t>
       </w:r>
     </w:p>
     <w:p>
@@ -11064,17 +10152,8 @@
         </w:numPr>
       </w:pPr>
       <w:r>
-        <w:t xml:space="preserve">Git </w:t>
-      </w:r>
-      <w:proofErr w:type="spellStart"/>
-      <w:r>
-        <w:t>add</w:t>
-      </w:r>
-      <w:proofErr w:type="spellEnd"/>
-      <w:r>
-        <w:t xml:space="preserve"> – Dodanie zmian do statusu </w:t>
-      </w:r>
-      <w:proofErr w:type="spellStart"/>
+        <w:t xml:space="preserve">Git add – Dodanie zmian do statusu </w:t>
+      </w:r>
       <w:r>
         <w:rPr>
           <w:i/>
@@ -11087,15 +10166,7 @@
           <w:i/>
           <w:iCs/>
         </w:rPr>
-        <w:t>g</w:t>
-      </w:r>
-      <w:proofErr w:type="spellEnd"/>
-      <w:r>
-        <w:rPr>
-          <w:i/>
-          <w:iCs/>
-        </w:rPr>
-        <w:t>.</w:t>
+        <w:t>g.</w:t>
       </w:r>
     </w:p>
     <w:p>
@@ -11107,17 +10178,8 @@
         </w:numPr>
       </w:pPr>
       <w:r>
-        <w:t xml:space="preserve">Git </w:t>
-      </w:r>
-      <w:proofErr w:type="spellStart"/>
-      <w:r>
-        <w:t>commit</w:t>
-      </w:r>
-      <w:proofErr w:type="spellEnd"/>
-      <w:r>
-        <w:t xml:space="preserve"> – Utworzenie z plików znajdujących się w statusie </w:t>
-      </w:r>
-      <w:proofErr w:type="spellStart"/>
+        <w:t xml:space="preserve">Git commit – Utworzenie z plików znajdujących się w statusie </w:t>
+      </w:r>
       <w:r>
         <w:rPr>
           <w:i/>
@@ -11125,7 +10187,6 @@
         </w:rPr>
         <w:t>staging</w:t>
       </w:r>
-      <w:proofErr w:type="spellEnd"/>
       <w:r>
         <w:t>, nowego punktu kontrolnego.</w:t>
       </w:r>
@@ -11139,15 +10200,7 @@
         </w:numPr>
       </w:pPr>
       <w:r>
-        <w:t xml:space="preserve">Git </w:t>
-      </w:r>
-      <w:proofErr w:type="spellStart"/>
-      <w:r>
-        <w:t>branch</w:t>
-      </w:r>
-      <w:proofErr w:type="spellEnd"/>
-      <w:r>
-        <w:t xml:space="preserve"> – Wylistowanie wszystkich dostępnych gałęzi, z dodatkową nazwą pozwala na stworzenie nowej gałęzi z wersji, na której aktualnie znajduje się użytkownik.</w:t>
+        <w:t>Git branch – Wylistowanie wszystkich dostępnych gałęzi, z dodatkową nazwą pozwala na stworzenie nowej gałęzi z wersji, na której aktualnie znajduje się użytkownik.</w:t>
       </w:r>
     </w:p>
     <w:p>
@@ -11159,15 +10212,7 @@
         </w:numPr>
       </w:pPr>
       <w:r>
-        <w:t xml:space="preserve">Git </w:t>
-      </w:r>
-      <w:proofErr w:type="spellStart"/>
-      <w:r>
-        <w:t>checkout</w:t>
-      </w:r>
-      <w:proofErr w:type="spellEnd"/>
-      <w:r>
-        <w:t xml:space="preserve"> – Zmiana gałęzi, na której aktualnie znajduję się użytkownik.</w:t>
+        <w:t>Git checkout – Zmiana gałęzi, na której aktualnie znajduję się użytkownik.</w:t>
       </w:r>
     </w:p>
     <w:p>
@@ -11179,15 +10224,7 @@
         </w:numPr>
       </w:pPr>
       <w:r>
-        <w:t xml:space="preserve">Git </w:t>
-      </w:r>
-      <w:proofErr w:type="spellStart"/>
-      <w:r>
-        <w:t>push</w:t>
-      </w:r>
-      <w:proofErr w:type="spellEnd"/>
-      <w:r>
-        <w:t xml:space="preserve"> – Wypchnięcie zmian do zdalnego repozytorium.</w:t>
+        <w:t>Git push – Wypchnięcie zmian do zdalnego repozytorium.</w:t>
       </w:r>
     </w:p>
     <w:p>
@@ -11324,7 +10361,6 @@
           <w:bCs/>
         </w:rPr>
       </w:pPr>
-      <w:proofErr w:type="spellStart"/>
       <w:r>
         <w:rPr>
           <w:b/>
@@ -11332,66 +10368,28 @@
         </w:rPr>
         <w:t>Gradle</w:t>
       </w:r>
-      <w:proofErr w:type="spellEnd"/>
-    </w:p>
-    <w:p>
-      <w:pPr>
-        <w:pStyle w:val="normalnyalekozaczek"/>
-      </w:pPr>
-      <w:proofErr w:type="spellStart"/>
-      <w:r>
-        <w:t>Gradle</w:t>
-      </w:r>
-      <w:proofErr w:type="spellEnd"/>
-      <w:r>
-        <w:t xml:space="preserve"> jest narzędziem wspomagającym proces automatyzacji budowania aplikacji, stworzonym </w:t>
+    </w:p>
+    <w:p>
+      <w:pPr>
+        <w:pStyle w:val="normalnyalekozaczek"/>
+      </w:pPr>
+      <w:r>
+        <w:t xml:space="preserve">Gradle jest narzędziem wspomagającym proces automatyzacji budowania aplikacji, stworzonym </w:t>
       </w:r>
       <w:r>
         <w:t xml:space="preserve">i rozwijanym głównie dla języków wirtualnej maszyny Javy. Powstały w </w:t>
       </w:r>
       <w:r>
         <w:lastRenderedPageBreak/>
-        <w:t xml:space="preserve">kwietniu 2008 na licencji otwartego oprogramowania Apache License 2.0 technologia powiela wcześniej popularne zamysły używane w takich systemach jak </w:t>
-      </w:r>
-      <w:proofErr w:type="spellStart"/>
-      <w:r>
-        <w:t>Maven</w:t>
-      </w:r>
-      <w:proofErr w:type="spellEnd"/>
-      <w:r>
-        <w:t xml:space="preserve">. </w:t>
-      </w:r>
-    </w:p>
-    <w:p>
-      <w:pPr>
-        <w:pStyle w:val="normalnyalekozaczek"/>
-      </w:pPr>
-      <w:r>
-        <w:t xml:space="preserve">Narzędzie pozwala na dołączenie do plików aplikacji gotowych zewnętrznych bibliotek, poprzez dodanie ich w plikach konfiguracyjnych. Budowanie aplikacji odbywa się poprzez rozczytanie plików konfiguracyjnych napisanych w rozszerzeniu </w:t>
-      </w:r>
-      <w:proofErr w:type="spellStart"/>
-      <w:r>
-        <w:t>gradle</w:t>
-      </w:r>
-      <w:proofErr w:type="spellEnd"/>
-      <w:r>
-        <w:t xml:space="preserve">, przypominającym plik typu </w:t>
-      </w:r>
-      <w:proofErr w:type="spellStart"/>
-      <w:r>
-        <w:t>Json</w:t>
-      </w:r>
-      <w:proofErr w:type="spellEnd"/>
-      <w:r>
-        <w:t xml:space="preserve">, napisany przy pomocy takich języków jak </w:t>
-      </w:r>
-      <w:proofErr w:type="spellStart"/>
-      <w:r>
-        <w:t>Groovy</w:t>
-      </w:r>
-      <w:proofErr w:type="spellEnd"/>
-      <w:r>
-        <w:t xml:space="preserve"> lub Kotlin.</w:t>
+        <w:t xml:space="preserve">kwietniu 2008 na licencji otwartego oprogramowania Apache License 2.0 technologia powiela wcześniej popularne zamysły używane w takich systemach jak Maven. </w:t>
+      </w:r>
+    </w:p>
+    <w:p>
+      <w:pPr>
+        <w:pStyle w:val="normalnyalekozaczek"/>
+      </w:pPr>
+      <w:r>
+        <w:t>Narzędzie pozwala na dołączenie do plików aplikacji gotowych zewnętrznych bibliotek, poprzez dodanie ich w plikach konfiguracyjnych. Budowanie aplikacji odbywa się poprzez rozczytanie plików konfiguracyjnych napisanych w rozszerzeniu gradle, przypominającym plik typu Json, napisany przy pomocy takich języków jak Groovy lub Kotlin.</w:t>
       </w:r>
     </w:p>
     <w:p>
@@ -11411,65 +10409,69 @@
           <w:b/>
           <w:bCs/>
         </w:rPr>
-        <w:t xml:space="preserve">GitHub </w:t>
-      </w:r>
-      <w:proofErr w:type="spellStart"/>
-      <w:r>
-        <w:rPr>
-          <w:b/>
-          <w:bCs/>
-        </w:rPr>
-        <w:t>Actions</w:t>
-      </w:r>
-      <w:proofErr w:type="spellEnd"/>
-    </w:p>
-    <w:p>
-      <w:pPr>
-        <w:pStyle w:val="normalnyalekozaczek"/>
-      </w:pPr>
-      <w:r>
-        <w:t xml:space="preserve">GitHub </w:t>
-      </w:r>
-      <w:proofErr w:type="spellStart"/>
-      <w:r>
-        <w:t>Actions</w:t>
-      </w:r>
-      <w:proofErr w:type="spellEnd"/>
-      <w:r>
-        <w:t xml:space="preserve"> jest wewnętrznym</w:t>
-      </w:r>
-      <w:r>
-        <w:t xml:space="preserve">, bezpośrednio w </w:t>
-      </w:r>
-      <w:proofErr w:type="spellStart"/>
-      <w:r>
-        <w:t>GitHub’ie</w:t>
-      </w:r>
-      <w:proofErr w:type="spellEnd"/>
+        <w:t>GitHub Actions</w:t>
+      </w:r>
+    </w:p>
+    <w:p>
+      <w:pPr>
+        <w:pStyle w:val="normalnyalekozaczek"/>
+      </w:pPr>
+      <w:r>
+        <w:t>GitHub Actions jest wewnętrznym</w:t>
+      </w:r>
+      <w:r>
+        <w:t xml:space="preserve">, bezpośrednio w GitHub’ie </w:t>
+      </w:r>
+      <w:r>
+        <w:t>systemem integracji i dostarczania</w:t>
+      </w:r>
+      <w:r>
+        <w:t xml:space="preserve">, pozwalającym na stawianie prostych procesów testowania aplikacji. Przy pomocy prostych plików w formacie yml pozwala na utworzenie ciągu zdarzeń, mających miejsce po konkretnie wywołanych przez wdrożenie aplikacji procesach. Dzięki GitHub Actions twórca oprogramowania, może otrzymać opakowaną wizualnie informację na temat występujących problemach, podczas wdrażania aplikacji na różnych etapach zarządzania projektem. </w:t>
+      </w:r>
+    </w:p>
+    <w:p>
+      <w:pPr>
+        <w:pStyle w:val="normalnyalekozaczek"/>
+      </w:pPr>
+      <w:r>
+        <w:t xml:space="preserve">Niezwykle </w:t>
+      </w:r>
+      <w:r>
+        <w:t>ważna w</w:t>
+      </w:r>
+      <w:r>
+        <w:t xml:space="preserve"> rozumowaniu narzędzia jakim jest GitHub Actions jest ciągła integracja. </w:t>
+      </w:r>
+      <w:r>
+        <w:t xml:space="preserve">Jest to jedna z najczęstszych praktyk jakie występują w projektach komercyjnych.  Polega na ciągłym dodawaniu zmian każdego programisty dostępnego w zespole do kodu znajdującego się na głównej gałęzi zmian w projekcie. Dzięki serwerowi lub zwykłemu narzędziu który pozwala na włączenie wirtualnej wersji systemu w dedykowanym przez siebie miejscu w głównym systemie. Za każdym </w:t>
+      </w:r>
+      <w:r>
+        <w:t>razem,</w:t>
+      </w:r>
+      <w:r>
+        <w:t xml:space="preserve"> gdy narzędzie odkryje, że jakieś zmiany zostały wprowadzone do dedykowanej gałęzi automatycznie włączy dedykowane w pliku konfiguracyjnym procesy. Najczęściej w takich procesach znajduje się informacja o zbudowaniu aplikacji i późniejszym przeprowadzeniu testów. Pomimo popularności takiego rodzaju sprawdzania tworzonego oprogramowania, nie </w:t>
+      </w:r>
+      <w:r>
+        <w:t>ogranicza</w:t>
+      </w:r>
+      <w:r>
+        <w:t xml:space="preserve"> się ona wyłącznie do takich działań. Bardzo popularne jest również ustawianie prac w pliku konfiguracyjnym typu </w:t>
+      </w:r>
+      <w:r>
+        <w:t xml:space="preserve">włączanie benchmarków oprogramowania i ustawianiu tego na dedykowaną godzinę przy pomocy polecenia </w:t>
+      </w:r>
+      <w:r>
+        <w:rPr>
+          <w:i/>
+          <w:iCs/>
+        </w:rPr>
+        <w:t>cron</w:t>
+      </w:r>
+      <w:r>
+        <w:t xml:space="preserve"> znanego z konsoli jądra systemów unix. </w:t>
+      </w:r>
       <w:r>
         <w:t xml:space="preserve"> </w:t>
-      </w:r>
-      <w:r>
-        <w:t>systemem integracji i dostarczania</w:t>
-      </w:r>
-      <w:r>
-        <w:t xml:space="preserve">, pozwalającym na stawianie prostych procesów testowania aplikacji. Przy pomocy prostych plików w formacie </w:t>
-      </w:r>
-      <w:proofErr w:type="spellStart"/>
-      <w:r>
-        <w:t>yml</w:t>
-      </w:r>
-      <w:proofErr w:type="spellEnd"/>
-      <w:r>
-        <w:t xml:space="preserve"> pozwala na utworzenie ciągu zdarzeń, mających miejsce po konkretnie wywołanych przez wdrożenie aplikacji procesach. Dzięki GitHub </w:t>
-      </w:r>
-      <w:proofErr w:type="spellStart"/>
-      <w:r>
-        <w:t>Actions</w:t>
-      </w:r>
-      <w:proofErr w:type="spellEnd"/>
-      <w:r>
-        <w:t xml:space="preserve"> twórca oprogramowania, może otrzymać opakowaną wizualnie informację na temat występujących problemach, podczas wdrażania aplikacji na różnych etapach zarządzania projektem. </w:t>
       </w:r>
     </w:p>
     <w:p>
@@ -11538,6 +10540,839 @@
     </w:p>
     <w:p>
       <w:pPr>
+        <w:pStyle w:val="normalnyalekozaczek"/>
+      </w:pPr>
+      <w:r>
+        <w:t xml:space="preserve">Niezwykle ważnym modułem dostępnym w projekcie </w:t>
+      </w:r>
+    </w:p>
+    <w:p>
+      <w:pPr>
+        <w:pStyle w:val="konsolakozaczek"/>
+        <w:rPr>
+          <w:lang w:val="en-US"/>
+        </w:rPr>
+      </w:pPr>
+      <w:r>
+        <w:rPr>
+          <w:lang w:val="en-US"/>
+        </w:rPr>
+        <w:t>fun registerUser(newUser: UserDto): User {</w:t>
+      </w:r>
+    </w:p>
+    <w:p>
+      <w:pPr>
+        <w:pStyle w:val="konsolakozaczek"/>
+        <w:rPr>
+          <w:lang w:val="en-US"/>
+        </w:rPr>
+      </w:pPr>
+      <w:r>
+        <w:rPr>
+          <w:lang w:val="en-US"/>
+        </w:rPr>
+        <w:t xml:space="preserve">    if (userRepository.findUserByEmail(newUser.email) != null) {</w:t>
+      </w:r>
+    </w:p>
+    <w:p>
+      <w:pPr>
+        <w:pStyle w:val="konsolakozaczek"/>
+        <w:rPr>
+          <w:lang w:val="en-US"/>
+        </w:rPr>
+      </w:pPr>
+      <w:r>
+        <w:rPr>
+          <w:lang w:val="en-US"/>
+        </w:rPr>
+        <w:t xml:space="preserve">        throw EmailExistsException("Account with given email exists:" + newUser.email)</w:t>
+      </w:r>
+    </w:p>
+    <w:p>
+      <w:pPr>
+        <w:pStyle w:val="konsolakozaczek"/>
+        <w:rPr>
+          <w:lang w:val="en-US"/>
+        </w:rPr>
+      </w:pPr>
+      <w:r>
+        <w:rPr>
+          <w:lang w:val="en-US"/>
+        </w:rPr>
+        <w:t xml:space="preserve">    }</w:t>
+      </w:r>
+    </w:p>
+    <w:p>
+      <w:pPr>
+        <w:pStyle w:val="konsolakozaczek"/>
+        <w:rPr>
+          <w:lang w:val="en-US"/>
+        </w:rPr>
+      </w:pPr>
+      <w:r>
+        <w:rPr>
+          <w:lang w:val="en-US"/>
+        </w:rPr>
+        <w:t xml:space="preserve">    val encodedPassword = passwordEncoder.encode(newUser.password)</w:t>
+      </w:r>
+    </w:p>
+    <w:p>
+      <w:pPr>
+        <w:pStyle w:val="konsolakozaczek"/>
+        <w:rPr>
+          <w:lang w:val="en-US"/>
+        </w:rPr>
+      </w:pPr>
+      <w:r>
+        <w:rPr>
+          <w:lang w:val="en-US"/>
+        </w:rPr>
+        <w:t xml:space="preserve">    val user = User(</w:t>
+      </w:r>
+    </w:p>
+    <w:p>
+      <w:pPr>
+        <w:pStyle w:val="konsolakozaczek"/>
+        <w:rPr>
+          <w:lang w:val="en-US"/>
+        </w:rPr>
+      </w:pPr>
+      <w:r>
+        <w:rPr>
+          <w:lang w:val="en-US"/>
+        </w:rPr>
+        <w:t xml:space="preserve">        firstName = newUser.firstName,</w:t>
+      </w:r>
+    </w:p>
+    <w:p>
+      <w:pPr>
+        <w:pStyle w:val="konsolakozaczek"/>
+        <w:rPr>
+          <w:lang w:val="en-US"/>
+        </w:rPr>
+      </w:pPr>
+      <w:r>
+        <w:rPr>
+          <w:lang w:val="en-US"/>
+        </w:rPr>
+        <w:t xml:space="preserve">        lastName = newUser.lastName,</w:t>
+      </w:r>
+    </w:p>
+    <w:p>
+      <w:pPr>
+        <w:pStyle w:val="konsolakozaczek"/>
+        <w:rPr>
+          <w:lang w:val="en-US"/>
+        </w:rPr>
+      </w:pPr>
+      <w:r>
+        <w:rPr>
+          <w:lang w:val="en-US"/>
+        </w:rPr>
+        <w:t xml:space="preserve">        email = newUser.email,</w:t>
+      </w:r>
+    </w:p>
+    <w:p>
+      <w:pPr>
+        <w:pStyle w:val="konsolakozaczek"/>
+        <w:rPr>
+          <w:lang w:val="en-US"/>
+        </w:rPr>
+      </w:pPr>
+      <w:r>
+        <w:rPr>
+          <w:lang w:val="en-US"/>
+        </w:rPr>
+        <w:t xml:space="preserve">        password = encodedPassword,</w:t>
+      </w:r>
+    </w:p>
+    <w:p>
+      <w:pPr>
+        <w:pStyle w:val="konsolakozaczek"/>
+        <w:rPr>
+          <w:lang w:val="en-US"/>
+        </w:rPr>
+      </w:pPr>
+      <w:r>
+        <w:rPr>
+          <w:lang w:val="en-US"/>
+        </w:rPr>
+        <w:t xml:space="preserve">        role = Role.roleOf(newUser.role)</w:t>
+      </w:r>
+    </w:p>
+    <w:p>
+      <w:pPr>
+        <w:pStyle w:val="konsolakozaczek"/>
+        <w:rPr>
+          <w:lang w:val="en-US"/>
+        </w:rPr>
+      </w:pPr>
+      <w:r>
+        <w:rPr>
+          <w:lang w:val="en-US"/>
+        </w:rPr>
+        <w:t xml:space="preserve">    )</w:t>
+      </w:r>
+    </w:p>
+    <w:p>
+      <w:pPr>
+        <w:pStyle w:val="konsolakozaczek"/>
+        <w:rPr>
+          <w:lang w:val="en-US"/>
+        </w:rPr>
+      </w:pPr>
+      <w:r>
+        <w:rPr>
+          <w:lang w:val="en-US"/>
+        </w:rPr>
+        <w:t xml:space="preserve">    return userRepository.save(user)</w:t>
+      </w:r>
+    </w:p>
+    <w:p>
+      <w:pPr>
+        <w:pStyle w:val="konsolakozaczek"/>
+        <w:keepNext/>
+        <w:rPr>
+          <w:lang w:val="en-US"/>
+        </w:rPr>
+      </w:pPr>
+      <w:r>
+        <w:rPr>
+          <w:lang w:val="en-US"/>
+        </w:rPr>
+        <w:t>}</w:t>
+      </w:r>
+    </w:p>
+    <w:p>
+      <w:pPr>
+        <w:pStyle w:val="Legenda"/>
+        <w:rPr>
+          <w:rFonts w:asciiTheme="minorHAnsi" w:hAnsiTheme="minorHAnsi" w:cstheme="minorHAnsi"/>
+          <w:sz w:val="20"/>
+          <w:szCs w:val="20"/>
+        </w:rPr>
+      </w:pPr>
+      <w:r>
+        <w:rPr>
+          <w:rFonts w:asciiTheme="minorHAnsi" w:hAnsiTheme="minorHAnsi" w:cstheme="minorHAnsi"/>
+          <w:sz w:val="20"/>
+          <w:szCs w:val="20"/>
+        </w:rPr>
+        <w:t xml:space="preserve">Fragment kodu </w:t>
+      </w:r>
+      <w:r>
+        <w:rPr>
+          <w:rFonts w:asciiTheme="minorHAnsi" w:hAnsiTheme="minorHAnsi" w:cstheme="minorHAnsi"/>
+          <w:sz w:val="20"/>
+          <w:szCs w:val="20"/>
+        </w:rPr>
+        <w:fldChar w:fldCharType="begin"/>
+      </w:r>
+      <w:r>
+        <w:rPr>
+          <w:rFonts w:asciiTheme="minorHAnsi" w:hAnsiTheme="minorHAnsi" w:cstheme="minorHAnsi"/>
+          <w:sz w:val="20"/>
+          <w:szCs w:val="20"/>
+        </w:rPr>
+        <w:instrText xml:space="preserve"> SEQ Fragment_kodu \* ARABIC </w:instrText>
+      </w:r>
+      <w:r>
+        <w:rPr>
+          <w:rFonts w:asciiTheme="minorHAnsi" w:hAnsiTheme="minorHAnsi" w:cstheme="minorHAnsi"/>
+          <w:sz w:val="20"/>
+          <w:szCs w:val="20"/>
+        </w:rPr>
+        <w:fldChar w:fldCharType="separate"/>
+      </w:r>
+      <w:r>
+        <w:rPr>
+          <w:rFonts w:asciiTheme="minorHAnsi" w:hAnsiTheme="minorHAnsi" w:cstheme="minorHAnsi"/>
+          <w:noProof/>
+          <w:sz w:val="20"/>
+          <w:szCs w:val="20"/>
+        </w:rPr>
+        <w:t>1</w:t>
+      </w:r>
+      <w:r>
+        <w:rPr>
+          <w:rFonts w:asciiTheme="minorHAnsi" w:hAnsiTheme="minorHAnsi" w:cstheme="minorHAnsi"/>
+          <w:sz w:val="20"/>
+          <w:szCs w:val="20"/>
+        </w:rPr>
+        <w:fldChar w:fldCharType="end"/>
+      </w:r>
+      <w:r>
+        <w:rPr>
+          <w:rFonts w:asciiTheme="minorHAnsi" w:hAnsiTheme="minorHAnsi" w:cstheme="minorHAnsi"/>
+          <w:sz w:val="20"/>
+          <w:szCs w:val="20"/>
+        </w:rPr>
+        <w:t xml:space="preserve"> Metoda służąca do rejestracji użytkowników; opracowanie własne</w:t>
+      </w:r>
+    </w:p>
+    <w:p>
+      <w:pPr>
+        <w:pStyle w:val="konsolakozaczek"/>
+        <w:rPr>
+          <w:lang w:val="en-US"/>
+        </w:rPr>
+      </w:pPr>
+      <w:r>
+        <w:rPr>
+          <w:lang w:val="en-US"/>
+        </w:rPr>
+        <w:t>fun logUser(authRequest: AuthRequest): JwtResponse {</w:t>
+      </w:r>
+    </w:p>
+    <w:p>
+      <w:pPr>
+        <w:pStyle w:val="konsolakozaczek"/>
+        <w:rPr>
+          <w:lang w:val="en-US"/>
+        </w:rPr>
+      </w:pPr>
+      <w:r>
+        <w:rPr>
+          <w:lang w:val="en-US"/>
+        </w:rPr>
+        <w:t xml:space="preserve">    val authentication: Authentication = authenticationManager.authenticate(</w:t>
+      </w:r>
+    </w:p>
+    <w:p>
+      <w:pPr>
+        <w:pStyle w:val="konsolakozaczek"/>
+        <w:rPr>
+          <w:lang w:val="en-US"/>
+        </w:rPr>
+      </w:pPr>
+      <w:r>
+        <w:rPr>
+          <w:lang w:val="en-US"/>
+        </w:rPr>
+        <w:t xml:space="preserve">        UsernamePasswordAuthenticationToken(authRequest.email, authRequest.password))</w:t>
+      </w:r>
+    </w:p>
+    <w:p>
+      <w:pPr>
+        <w:pStyle w:val="konsolakozaczek"/>
+        <w:rPr>
+          <w:lang w:val="en-US"/>
+        </w:rPr>
+      </w:pPr>
+    </w:p>
+    <w:p>
+      <w:pPr>
+        <w:pStyle w:val="konsolakozaczek"/>
+        <w:rPr>
+          <w:lang w:val="en-US"/>
+        </w:rPr>
+      </w:pPr>
+      <w:r>
+        <w:rPr>
+          <w:lang w:val="en-US"/>
+        </w:rPr>
+        <w:t xml:space="preserve">    SecurityContextHolder.getContext().authentication = authentication</w:t>
+      </w:r>
+    </w:p>
+    <w:p>
+      <w:pPr>
+        <w:pStyle w:val="konsolakozaczek"/>
+        <w:rPr>
+          <w:lang w:val="en-US"/>
+        </w:rPr>
+      </w:pPr>
+      <w:r>
+        <w:rPr>
+          <w:lang w:val="en-US"/>
+        </w:rPr>
+        <w:t xml:space="preserve">    val jwt: String = jwtUtils.generateJwtToken(authentication)</w:t>
+      </w:r>
+    </w:p>
+    <w:p>
+      <w:pPr>
+        <w:pStyle w:val="konsolakozaczek"/>
+        <w:rPr>
+          <w:lang w:val="en-US"/>
+        </w:rPr>
+      </w:pPr>
+    </w:p>
+    <w:p>
+      <w:pPr>
+        <w:pStyle w:val="konsolakozaczek"/>
+        <w:rPr>
+          <w:lang w:val="en-US"/>
+        </w:rPr>
+      </w:pPr>
+      <w:r>
+        <w:rPr>
+          <w:lang w:val="en-US"/>
+        </w:rPr>
+        <w:t xml:space="preserve">    val userDetails = authentication.principal as UserDetailsImpl</w:t>
+      </w:r>
+    </w:p>
+    <w:p>
+      <w:pPr>
+        <w:pStyle w:val="konsolakozaczek"/>
+        <w:rPr>
+          <w:lang w:val="en-US"/>
+        </w:rPr>
+      </w:pPr>
+      <w:r>
+        <w:rPr>
+          <w:lang w:val="en-US"/>
+        </w:rPr>
+        <w:t xml:space="preserve">    val role = userDetails.authorities.stream()</w:t>
+      </w:r>
+    </w:p>
+    <w:p>
+      <w:pPr>
+        <w:pStyle w:val="konsolakozaczek"/>
+        <w:rPr>
+          <w:lang w:val="en-US"/>
+        </w:rPr>
+      </w:pPr>
+      <w:r>
+        <w:rPr>
+          <w:lang w:val="en-US"/>
+        </w:rPr>
+        <w:t xml:space="preserve">        .map { item: GrantedAuthority -&gt; item.authority }</w:t>
+      </w:r>
+    </w:p>
+    <w:p>
+      <w:pPr>
+        <w:pStyle w:val="konsolakozaczek"/>
+        <w:rPr>
+          <w:lang w:val="en-US"/>
+        </w:rPr>
+      </w:pPr>
+      <w:r>
+        <w:rPr>
+          <w:lang w:val="en-US"/>
+        </w:rPr>
+        <w:t xml:space="preserve">        .collect(Collectors.toList())</w:t>
+      </w:r>
+    </w:p>
+    <w:p>
+      <w:pPr>
+        <w:pStyle w:val="konsolakozaczek"/>
+        <w:rPr>
+          <w:lang w:val="en-US"/>
+        </w:rPr>
+      </w:pPr>
+    </w:p>
+    <w:p>
+      <w:pPr>
+        <w:pStyle w:val="konsolakozaczek"/>
+        <w:rPr>
+          <w:lang w:val="en-US"/>
+        </w:rPr>
+      </w:pPr>
+      <w:r>
+        <w:rPr>
+          <w:lang w:val="en-US"/>
+        </w:rPr>
+        <w:t xml:space="preserve">    return JwtResponse(</w:t>
+      </w:r>
+    </w:p>
+    <w:p>
+      <w:pPr>
+        <w:pStyle w:val="konsolakozaczek"/>
+        <w:rPr>
+          <w:lang w:val="en-US"/>
+        </w:rPr>
+      </w:pPr>
+      <w:r>
+        <w:rPr>
+          <w:lang w:val="en-US"/>
+        </w:rPr>
+        <w:t xml:space="preserve">        accessToken = jwt,</w:t>
+      </w:r>
+    </w:p>
+    <w:p>
+      <w:pPr>
+        <w:pStyle w:val="konsolakozaczek"/>
+        <w:rPr>
+          <w:lang w:val="en-US"/>
+        </w:rPr>
+      </w:pPr>
+      <w:r>
+        <w:rPr>
+          <w:lang w:val="en-US"/>
+        </w:rPr>
+        <w:t xml:space="preserve">        id = userDetails.id,</w:t>
+      </w:r>
+    </w:p>
+    <w:p>
+      <w:pPr>
+        <w:pStyle w:val="konsolakozaczek"/>
+        <w:rPr>
+          <w:lang w:val="en-US"/>
+        </w:rPr>
+      </w:pPr>
+      <w:r>
+        <w:rPr>
+          <w:lang w:val="en-US"/>
+        </w:rPr>
+        <w:t xml:space="preserve">        email = userDetails.email,</w:t>
+      </w:r>
+    </w:p>
+    <w:p>
+      <w:pPr>
+        <w:pStyle w:val="konsolakozaczek"/>
+        <w:rPr>
+          <w:lang w:val="en-US"/>
+        </w:rPr>
+      </w:pPr>
+      <w:r>
+        <w:rPr>
+          <w:lang w:val="en-US"/>
+        </w:rPr>
+        <w:t xml:space="preserve">        role = role[0]</w:t>
+      </w:r>
+    </w:p>
+    <w:p>
+      <w:pPr>
+        <w:pStyle w:val="konsolakozaczek"/>
+      </w:pPr>
+      <w:r>
+        <w:rPr>
+          <w:lang w:val="en-US"/>
+        </w:rPr>
+        <w:t xml:space="preserve">    </w:t>
+      </w:r>
+      <w:r>
+        <w:t>)</w:t>
+      </w:r>
+    </w:p>
+    <w:p>
+      <w:pPr>
+        <w:pStyle w:val="konsolakozaczek"/>
+        <w:keepNext/>
+      </w:pPr>
+      <w:r>
+        <w:t>}</w:t>
+      </w:r>
+    </w:p>
+    <w:p>
+      <w:pPr>
+        <w:pStyle w:val="Legenda"/>
+        <w:rPr>
+          <w:rFonts w:asciiTheme="minorHAnsi" w:hAnsiTheme="minorHAnsi" w:cstheme="minorHAnsi"/>
+          <w:sz w:val="20"/>
+          <w:szCs w:val="20"/>
+        </w:rPr>
+      </w:pPr>
+      <w:r>
+        <w:rPr>
+          <w:rFonts w:asciiTheme="minorHAnsi" w:hAnsiTheme="minorHAnsi" w:cstheme="minorHAnsi"/>
+          <w:sz w:val="20"/>
+          <w:szCs w:val="20"/>
+        </w:rPr>
+        <w:t xml:space="preserve">Fragment kodu </w:t>
+      </w:r>
+      <w:r>
+        <w:rPr>
+          <w:rFonts w:asciiTheme="minorHAnsi" w:hAnsiTheme="minorHAnsi" w:cstheme="minorHAnsi"/>
+          <w:sz w:val="20"/>
+          <w:szCs w:val="20"/>
+        </w:rPr>
+        <w:fldChar w:fldCharType="begin"/>
+      </w:r>
+      <w:r>
+        <w:rPr>
+          <w:rFonts w:asciiTheme="minorHAnsi" w:hAnsiTheme="minorHAnsi" w:cstheme="minorHAnsi"/>
+          <w:sz w:val="20"/>
+          <w:szCs w:val="20"/>
+        </w:rPr>
+        <w:instrText xml:space="preserve"> SEQ Fragment_kodu \* ARABIC </w:instrText>
+      </w:r>
+      <w:r>
+        <w:rPr>
+          <w:rFonts w:asciiTheme="minorHAnsi" w:hAnsiTheme="minorHAnsi" w:cstheme="minorHAnsi"/>
+          <w:sz w:val="20"/>
+          <w:szCs w:val="20"/>
+        </w:rPr>
+        <w:fldChar w:fldCharType="separate"/>
+      </w:r>
+      <w:r>
+        <w:rPr>
+          <w:rFonts w:asciiTheme="minorHAnsi" w:hAnsiTheme="minorHAnsi" w:cstheme="minorHAnsi"/>
+          <w:noProof/>
+          <w:sz w:val="20"/>
+          <w:szCs w:val="20"/>
+        </w:rPr>
+        <w:t>2</w:t>
+      </w:r>
+      <w:r>
+        <w:rPr>
+          <w:rFonts w:asciiTheme="minorHAnsi" w:hAnsiTheme="minorHAnsi" w:cstheme="minorHAnsi"/>
+          <w:sz w:val="20"/>
+          <w:szCs w:val="20"/>
+        </w:rPr>
+        <w:fldChar w:fldCharType="end"/>
+      </w:r>
+      <w:r>
+        <w:rPr>
+          <w:rFonts w:asciiTheme="minorHAnsi" w:hAnsiTheme="minorHAnsi" w:cstheme="minorHAnsi"/>
+          <w:sz w:val="20"/>
+          <w:szCs w:val="20"/>
+        </w:rPr>
+        <w:t xml:space="preserve"> Metoda służąca do logowania, zwracająca token; opracowanie własne</w:t>
+      </w:r>
+    </w:p>
+    <w:p>
+      <w:pPr>
+        <w:pStyle w:val="normalnyalekozaczek"/>
+        <w:keepNext/>
+      </w:pPr>
+      <w:r>
+        <w:rPr>
+          <w:noProof/>
+        </w:rPr>
+        <w:lastRenderedPageBreak/>
+        <w:drawing>
+          <wp:inline distT="0" distB="0" distL="0" distR="0" wp14:anchorId="0CEDE7C7" wp14:editId="5EBF4C11">
+            <wp:extent cx="4486275" cy="2428875"/>
+            <wp:effectExtent l="0" t="0" r="9525" b="9525"/>
+            <wp:docPr id="4" name="Obraz 4"/>
+            <wp:cNvGraphicFramePr>
+              <a:graphicFrameLocks xmlns:a="http://schemas.openxmlformats.org/drawingml/2006/main" noChangeAspect="1"/>
+            </wp:cNvGraphicFramePr>
+            <a:graphic xmlns:a="http://schemas.openxmlformats.org/drawingml/2006/main">
+              <a:graphicData uri="http://schemas.openxmlformats.org/drawingml/2006/picture">
+                <pic:pic xmlns:pic="http://schemas.openxmlformats.org/drawingml/2006/picture">
+                  <pic:nvPicPr>
+                    <pic:cNvPr id="0" name="Picture 1"/>
+                    <pic:cNvPicPr>
+                      <a:picLocks noChangeAspect="1" noChangeArrowheads="1"/>
+                    </pic:cNvPicPr>
+                  </pic:nvPicPr>
+                  <pic:blipFill>
+                    <a:blip r:embed="rId20">
+                      <a:extLst>
+                        <a:ext uri="{28A0092B-C50C-407E-A947-70E740481C1C}">
+                          <a14:useLocalDpi xmlns:a14="http://schemas.microsoft.com/office/drawing/2010/main" val="0"/>
+                        </a:ext>
+                      </a:extLst>
+                    </a:blip>
+                    <a:srcRect/>
+                    <a:stretch>
+                      <a:fillRect/>
+                    </a:stretch>
+                  </pic:blipFill>
+                  <pic:spPr bwMode="auto">
+                    <a:xfrm>
+                      <a:off x="0" y="0"/>
+                      <a:ext cx="4486275" cy="2428875"/>
+                    </a:xfrm>
+                    <a:prstGeom prst="rect">
+                      <a:avLst/>
+                    </a:prstGeom>
+                    <a:noFill/>
+                    <a:ln>
+                      <a:noFill/>
+                    </a:ln>
+                  </pic:spPr>
+                </pic:pic>
+              </a:graphicData>
+            </a:graphic>
+          </wp:inline>
+        </w:drawing>
+      </w:r>
+    </w:p>
+    <w:p>
+      <w:pPr>
+        <w:pStyle w:val="Legenda"/>
+        <w:rPr>
+          <w:rFonts w:asciiTheme="minorHAnsi" w:hAnsiTheme="minorHAnsi" w:cstheme="minorHAnsi"/>
+          <w:sz w:val="20"/>
+          <w:szCs w:val="20"/>
+        </w:rPr>
+      </w:pPr>
+      <w:r>
+        <w:rPr>
+          <w:rFonts w:asciiTheme="minorHAnsi" w:hAnsiTheme="minorHAnsi" w:cstheme="minorHAnsi"/>
+          <w:sz w:val="20"/>
+          <w:szCs w:val="20"/>
+        </w:rPr>
+        <w:t xml:space="preserve">Rysunek </w:t>
+      </w:r>
+      <w:r>
+        <w:rPr>
+          <w:rFonts w:asciiTheme="minorHAnsi" w:hAnsiTheme="minorHAnsi" w:cstheme="minorHAnsi"/>
+          <w:sz w:val="20"/>
+          <w:szCs w:val="20"/>
+        </w:rPr>
+        <w:fldChar w:fldCharType="begin"/>
+      </w:r>
+      <w:r>
+        <w:rPr>
+          <w:rFonts w:asciiTheme="minorHAnsi" w:hAnsiTheme="minorHAnsi" w:cstheme="minorHAnsi"/>
+          <w:sz w:val="20"/>
+          <w:szCs w:val="20"/>
+        </w:rPr>
+        <w:instrText xml:space="preserve"> SEQ Rysunek \* ARABIC </w:instrText>
+      </w:r>
+      <w:r>
+        <w:rPr>
+          <w:rFonts w:asciiTheme="minorHAnsi" w:hAnsiTheme="minorHAnsi" w:cstheme="minorHAnsi"/>
+          <w:sz w:val="20"/>
+          <w:szCs w:val="20"/>
+        </w:rPr>
+        <w:fldChar w:fldCharType="separate"/>
+      </w:r>
+      <w:r>
+        <w:rPr>
+          <w:rFonts w:asciiTheme="minorHAnsi" w:hAnsiTheme="minorHAnsi" w:cstheme="minorHAnsi"/>
+          <w:noProof/>
+          <w:sz w:val="20"/>
+          <w:szCs w:val="20"/>
+        </w:rPr>
+        <w:t>9</w:t>
+      </w:r>
+      <w:r>
+        <w:rPr>
+          <w:rFonts w:asciiTheme="minorHAnsi" w:hAnsiTheme="minorHAnsi" w:cstheme="minorHAnsi"/>
+          <w:sz w:val="20"/>
+          <w:szCs w:val="20"/>
+        </w:rPr>
+        <w:fldChar w:fldCharType="end"/>
+      </w:r>
+      <w:r>
+        <w:rPr>
+          <w:rFonts w:asciiTheme="minorHAnsi" w:hAnsiTheme="minorHAnsi" w:cstheme="minorHAnsi"/>
+          <w:sz w:val="20"/>
+          <w:szCs w:val="20"/>
+        </w:rPr>
+        <w:t xml:space="preserve"> Moduł logowania i rejestracji użytkownika dostępny w aplikacji; opracowanie własne</w:t>
+      </w:r>
+    </w:p>
+    <w:p>
+      <w:pPr>
+        <w:keepNext/>
+      </w:pPr>
+      <w:r>
+        <w:rPr>
+          <w:noProof/>
+        </w:rPr>
+        <w:drawing>
+          <wp:inline distT="0" distB="0" distL="0" distR="0" wp14:anchorId="0365CD84" wp14:editId="6B39EB54">
+            <wp:extent cx="5486400" cy="2834640"/>
+            <wp:effectExtent l="0" t="0" r="0" b="3810"/>
+            <wp:docPr id="8" name="Obraz 8"/>
+            <wp:cNvGraphicFramePr>
+              <a:graphicFrameLocks xmlns:a="http://schemas.openxmlformats.org/drawingml/2006/main" noChangeAspect="1"/>
+            </wp:cNvGraphicFramePr>
+            <a:graphic xmlns:a="http://schemas.openxmlformats.org/drawingml/2006/main">
+              <a:graphicData uri="http://schemas.openxmlformats.org/drawingml/2006/picture">
+                <pic:pic xmlns:pic="http://schemas.openxmlformats.org/drawingml/2006/picture">
+                  <pic:nvPicPr>
+                    <pic:cNvPr id="0" name="Picture 2"/>
+                    <pic:cNvPicPr>
+                      <a:picLocks noChangeAspect="1" noChangeArrowheads="1"/>
+                    </pic:cNvPicPr>
+                  </pic:nvPicPr>
+                  <pic:blipFill>
+                    <a:blip r:embed="rId21">
+                      <a:extLst>
+                        <a:ext uri="{28A0092B-C50C-407E-A947-70E740481C1C}">
+                          <a14:useLocalDpi xmlns:a14="http://schemas.microsoft.com/office/drawing/2010/main" val="0"/>
+                        </a:ext>
+                      </a:extLst>
+                    </a:blip>
+                    <a:srcRect/>
+                    <a:stretch>
+                      <a:fillRect/>
+                    </a:stretch>
+                  </pic:blipFill>
+                  <pic:spPr bwMode="auto">
+                    <a:xfrm>
+                      <a:off x="0" y="0"/>
+                      <a:ext cx="5486400" cy="2834640"/>
+                    </a:xfrm>
+                    <a:prstGeom prst="rect">
+                      <a:avLst/>
+                    </a:prstGeom>
+                    <a:noFill/>
+                    <a:ln>
+                      <a:noFill/>
+                    </a:ln>
+                  </pic:spPr>
+                </pic:pic>
+              </a:graphicData>
+            </a:graphic>
+          </wp:inline>
+        </w:drawing>
+      </w:r>
+    </w:p>
+    <w:p>
+      <w:pPr>
+        <w:pStyle w:val="Legenda"/>
+        <w:rPr>
+          <w:rFonts w:asciiTheme="minorHAnsi" w:hAnsiTheme="minorHAnsi" w:cstheme="minorHAnsi"/>
+          <w:sz w:val="20"/>
+          <w:szCs w:val="20"/>
+        </w:rPr>
+      </w:pPr>
+      <w:r>
+        <w:rPr>
+          <w:rFonts w:asciiTheme="minorHAnsi" w:hAnsiTheme="minorHAnsi" w:cstheme="minorHAnsi"/>
+          <w:sz w:val="20"/>
+          <w:szCs w:val="20"/>
+        </w:rPr>
+        <w:t xml:space="preserve">Rysunek </w:t>
+      </w:r>
+      <w:r>
+        <w:rPr>
+          <w:rFonts w:asciiTheme="minorHAnsi" w:hAnsiTheme="minorHAnsi" w:cstheme="minorHAnsi"/>
+          <w:sz w:val="20"/>
+          <w:szCs w:val="20"/>
+        </w:rPr>
+        <w:fldChar w:fldCharType="begin"/>
+      </w:r>
+      <w:r>
+        <w:rPr>
+          <w:rFonts w:asciiTheme="minorHAnsi" w:hAnsiTheme="minorHAnsi" w:cstheme="minorHAnsi"/>
+          <w:sz w:val="20"/>
+          <w:szCs w:val="20"/>
+        </w:rPr>
+        <w:instrText xml:space="preserve"> SEQ Rysunek \* ARABIC </w:instrText>
+      </w:r>
+      <w:r>
+        <w:rPr>
+          <w:rFonts w:asciiTheme="minorHAnsi" w:hAnsiTheme="minorHAnsi" w:cstheme="minorHAnsi"/>
+          <w:sz w:val="20"/>
+          <w:szCs w:val="20"/>
+        </w:rPr>
+        <w:fldChar w:fldCharType="separate"/>
+      </w:r>
+      <w:r>
+        <w:rPr>
+          <w:rFonts w:asciiTheme="minorHAnsi" w:hAnsiTheme="minorHAnsi" w:cstheme="minorHAnsi"/>
+          <w:sz w:val="20"/>
+          <w:szCs w:val="20"/>
+        </w:rPr>
+        <w:t>10</w:t>
+      </w:r>
+      <w:r>
+        <w:rPr>
+          <w:rFonts w:asciiTheme="minorHAnsi" w:hAnsiTheme="minorHAnsi" w:cstheme="minorHAnsi"/>
+          <w:sz w:val="20"/>
+          <w:szCs w:val="20"/>
+        </w:rPr>
+        <w:fldChar w:fldCharType="end"/>
+      </w:r>
+      <w:r>
+        <w:rPr>
+          <w:rFonts w:asciiTheme="minorHAnsi" w:hAnsiTheme="minorHAnsi" w:cstheme="minorHAnsi"/>
+          <w:sz w:val="20"/>
+          <w:szCs w:val="20"/>
+        </w:rPr>
+        <w:t xml:space="preserve"> Błędy walidacyjne dostępne w aplikacji w kierunku logowania użytkowników; opracowanie własne</w:t>
+      </w:r>
+    </w:p>
+    <w:p>
+      <w:pPr>
         <w:pStyle w:val="Nagowekalelepszy"/>
         <w:numPr>
           <w:ilvl w:val="1"/>
@@ -11551,66 +11386,47 @@
         <w:rPr>
           <w:szCs w:val="24"/>
         </w:rPr>
-        <w:t xml:space="preserve">Ciągła integracja w </w:t>
-      </w:r>
-      <w:proofErr w:type="spellStart"/>
-      <w:r>
-        <w:rPr>
-          <w:szCs w:val="24"/>
-        </w:rPr>
-        <w:t>Github</w:t>
-      </w:r>
-      <w:proofErr w:type="spellEnd"/>
-      <w:r>
-        <w:rPr>
-          <w:szCs w:val="24"/>
-        </w:rPr>
-        <w:t xml:space="preserve"> </w:t>
-      </w:r>
-      <w:proofErr w:type="spellStart"/>
-      <w:r>
-        <w:rPr>
-          <w:szCs w:val="24"/>
-        </w:rPr>
-        <w:t>Actions</w:t>
-      </w:r>
-      <w:proofErr w:type="spellEnd"/>
-    </w:p>
-    <w:p>
-      <w:pPr>
-        <w:pStyle w:val="normalnyalekozaczek"/>
-      </w:pPr>
-      <w:r>
-        <w:t xml:space="preserve">Do utworzenia wyjątkowo przydatnego </w:t>
-      </w:r>
-      <w:r>
-        <w:t xml:space="preserve">testowania </w:t>
-      </w:r>
-      <w:r>
-        <w:t xml:space="preserve">aplikacji </w:t>
-      </w:r>
-      <w:r>
-        <w:t>za każdym razem przy najmniejszej zmianie</w:t>
-      </w:r>
-      <w:r>
-        <w:t xml:space="preserve"> często używa się dodatkowych narzędzi kontrolujących przepływ informacji i odpowiednio je obrabiając. Przykładem jest utworzenie prostego pliku i następne dodanie go do projektu. Po odpowiedniej konfiguracji wybranego przez twórcę narzędzia</w:t>
+        <w:t>Ciągła integracja w Github Actions</w:t>
+      </w:r>
+    </w:p>
+    <w:p>
+      <w:pPr>
+        <w:pStyle w:val="normalnyalekozaczek"/>
+      </w:pPr>
+      <w:r>
+        <w:t>Do utworzenia wyjątkowo przydatnego testowania aplikacji za każdym razem przy najmniejszej zmianie często używa się dodatkowych narzędzi kontrolujących przepływ informacji i odpowiednio je obrabiając. Przykładem jest utworzenie prostego pliku i następne dodanie go do projektu. Po odpowiedniej konfiguracji wybranego przez twórcę narzędzia</w:t>
       </w:r>
       <w:r>
         <w:t>, będzie ono automatycznie wykrywało pliki potrzebne do przeprowadzenia działania. Poniższy fragment pozwala na zbudowanie aplikacji i przetestowanie jej na podstawie zaimplementowanych testów.</w:t>
       </w:r>
+      <w:r>
+        <w:t xml:space="preserve"> Pod koniec przeprowadzanej operacji w wybranym narzędziu zostaje informacja czy wszystkie etapy utworzone w pliku przeszły pomyślnie czy negatywnie.</w:t>
+      </w:r>
     </w:p>
     <w:p>
       <w:pPr>
         <w:pStyle w:val="konsolakozaczek"/>
+      </w:pPr>
+      <w:r>
+        <w:lastRenderedPageBreak/>
+        <w:t>jobs:</w:t>
+      </w:r>
+    </w:p>
+    <w:p>
+      <w:pPr>
+        <w:pStyle w:val="konsolakozaczek"/>
         <w:rPr>
           <w:lang w:val="en-US"/>
         </w:rPr>
       </w:pPr>
       <w:r>
+        <w:t xml:space="preserve">  </w:t>
+      </w:r>
+      <w:r>
         <w:rPr>
           <w:lang w:val="en-US"/>
         </w:rPr>
-        <w:t>jobs:</w:t>
+        <w:t>build:</w:t>
       </w:r>
     </w:p>
     <w:p>
@@ -11624,7 +11440,7 @@
         <w:rPr>
           <w:lang w:val="en-US"/>
         </w:rPr>
-        <w:t xml:space="preserve">  build:</w:t>
+        <w:t xml:space="preserve">    steps:</w:t>
       </w:r>
     </w:p>
     <w:p>
@@ -11638,7 +11454,13 @@
         <w:rPr>
           <w:lang w:val="en-US"/>
         </w:rPr>
-        <w:t xml:space="preserve">    steps:</w:t>
+        <w:t xml:space="preserve">      - name: Set up </w:t>
+      </w:r>
+      <w:r>
+        <w:rPr>
+          <w:lang w:val="en-US"/>
+        </w:rPr>
+        <w:t>Java Environment</w:t>
       </w:r>
     </w:p>
     <w:p>
@@ -11652,13 +11474,21 @@
         <w:rPr>
           <w:lang w:val="en-US"/>
         </w:rPr>
-        <w:t xml:space="preserve">      - name: Set up </w:t>
-      </w:r>
-      <w:r>
+        <w:t xml:space="preserve">        uses: actions/setup-java@v2</w:t>
+      </w:r>
+    </w:p>
+    <w:p>
+      <w:pPr>
+        <w:pStyle w:val="konsolakozaczek"/>
         <w:rPr>
           <w:lang w:val="en-US"/>
         </w:rPr>
-        <w:t>Java Environment</w:t>
+      </w:pPr>
+      <w:r>
+        <w:rPr>
+          <w:lang w:val="en-US"/>
+        </w:rPr>
+        <w:t xml:space="preserve">        with:</w:t>
       </w:r>
     </w:p>
     <w:p>
@@ -11672,7 +11502,7 @@
         <w:rPr>
           <w:lang w:val="en-US"/>
         </w:rPr>
-        <w:t xml:space="preserve">        uses: actions/setup-java@v2</w:t>
+        <w:t xml:space="preserve">          java-version: '11'</w:t>
       </w:r>
     </w:p>
     <w:p>
@@ -11686,7 +11516,7 @@
         <w:rPr>
           <w:lang w:val="en-US"/>
         </w:rPr>
-        <w:t xml:space="preserve">        with:</w:t>
+        <w:t xml:space="preserve">          distribution: 'adopt'</w:t>
       </w:r>
     </w:p>
     <w:p>
@@ -11700,7 +11530,7 @@
         <w:rPr>
           <w:lang w:val="en-US"/>
         </w:rPr>
-        <w:t xml:space="preserve">          java-version: '11'</w:t>
+        <w:t xml:space="preserve">      - name: Validate Gradle wrapper</w:t>
       </w:r>
     </w:p>
     <w:p>
@@ -11714,7 +11544,7 @@
         <w:rPr>
           <w:lang w:val="en-US"/>
         </w:rPr>
-        <w:t xml:space="preserve">          distribution: 'adopt'</w:t>
+        <w:t xml:space="preserve">        uses: gradle/wrapper</w:t>
       </w:r>
     </w:p>
     <w:p>
@@ -11728,112 +11558,48 @@
         <w:rPr>
           <w:lang w:val="en-US"/>
         </w:rPr>
-        <w:t xml:space="preserve">      - name: Validate Gradle wrapper</w:t>
+        <w:t xml:space="preserve">      - name: </w:t>
+      </w:r>
+      <w:r>
+        <w:rPr>
+          <w:lang w:val="en-US"/>
+        </w:rPr>
+        <w:t>Build application</w:t>
       </w:r>
     </w:p>
     <w:p>
       <w:pPr>
         <w:pStyle w:val="konsolakozaczek"/>
+      </w:pPr>
+      <w:r>
         <w:rPr>
           <w:lang w:val="en-US"/>
         </w:rPr>
-      </w:pPr>
-      <w:r>
-        <w:rPr>
-          <w:lang w:val="en-US"/>
-        </w:rPr>
-        <w:t xml:space="preserve">        uses: </w:t>
-      </w:r>
-      <w:proofErr w:type="spellStart"/>
-      <w:r>
-        <w:rPr>
-          <w:lang w:val="en-US"/>
-        </w:rPr>
-        <w:t>gradle</w:t>
-      </w:r>
-      <w:proofErr w:type="spellEnd"/>
-      <w:r>
-        <w:rPr>
-          <w:lang w:val="en-US"/>
-        </w:rPr>
-        <w:t>/wrapper</w:t>
+        <w:t xml:space="preserve">        </w:t>
+      </w:r>
+      <w:r>
+        <w:t>run: |</w:t>
       </w:r>
     </w:p>
     <w:p>
       <w:pPr>
         <w:pStyle w:val="konsolakozaczek"/>
-        <w:rPr>
-          <w:lang w:val="en-US"/>
-        </w:rPr>
-      </w:pPr>
-      <w:r>
-        <w:rPr>
-          <w:lang w:val="en-US"/>
-        </w:rPr>
-        <w:t xml:space="preserve">      - name: </w:t>
-      </w:r>
-      <w:r>
-        <w:rPr>
-          <w:lang w:val="en-US"/>
-        </w:rPr>
-        <w:t>Build application</w:t>
-      </w:r>
-    </w:p>
-    <w:p>
-      <w:pPr>
-        <w:pStyle w:val="konsolakozaczek"/>
-        <w:rPr>
-          <w:lang w:val="en-US"/>
-        </w:rPr>
-      </w:pPr>
-      <w:r>
-        <w:rPr>
-          <w:lang w:val="en-US"/>
-        </w:rPr>
-        <w:t xml:space="preserve">        run: |</w:t>
-      </w:r>
-    </w:p>
-    <w:p>
-      <w:pPr>
-        <w:pStyle w:val="konsolakozaczek"/>
-      </w:pPr>
-      <w:r>
-        <w:rPr>
-          <w:lang w:val="en-US"/>
-        </w:rPr>
+      </w:pPr>
+      <w:r>
         <w:t xml:space="preserve">          </w:t>
       </w:r>
       <w:r>
-        <w:t>cd ./</w:t>
-      </w:r>
-      <w:proofErr w:type="spellStart"/>
-      <w:r>
-        <w:t>server</w:t>
-      </w:r>
-      <w:proofErr w:type="spellEnd"/>
+        <w:t>cd ./server</w:t>
+      </w:r>
     </w:p>
     <w:p>
       <w:pPr>
         <w:pStyle w:val="konsolakozaczek"/>
         <w:keepNext/>
-        <w:ind w:firstLine="0"/>
-      </w:pPr>
-      <w:r>
-        <w:t xml:space="preserve">          ./</w:t>
-      </w:r>
-      <w:proofErr w:type="spellStart"/>
-      <w:r>
-        <w:t>gradlew</w:t>
-      </w:r>
-      <w:proofErr w:type="spellEnd"/>
-      <w:r>
-        <w:t xml:space="preserve"> </w:t>
-      </w:r>
-      <w:proofErr w:type="spellStart"/>
-      <w:r>
-        <w:t>build</w:t>
-      </w:r>
-      <w:proofErr w:type="spellEnd"/>
+      </w:pPr>
+      <w:r>
+        <w:t xml:space="preserve">          ./gradlew build</w:t>
+      </w:r>
     </w:p>
     <w:p>
       <w:pPr>
@@ -11883,7 +11649,7 @@
           <w:sz w:val="20"/>
           <w:szCs w:val="20"/>
         </w:rPr>
-        <w:t>1</w:t>
+        <w:t>3</w:t>
       </w:r>
       <w:r>
         <w:rPr>
@@ -11899,43 +11665,23 @@
           <w:sz w:val="20"/>
           <w:szCs w:val="20"/>
         </w:rPr>
-        <w:t xml:space="preserve"> Plik ciągłej integracji; opracowanie własne na podstawie </w:t>
-      </w:r>
-      <w:proofErr w:type="spellStart"/>
+        <w:t xml:space="preserve"> Plik ciągłej integracji; opracowanie własne na podstawie</w:t>
+      </w:r>
       <w:r>
         <w:rPr>
           <w:rFonts w:ascii="Calibri" w:hAnsi="Calibri" w:cs="Calibri"/>
           <w:sz w:val="20"/>
           <w:szCs w:val="20"/>
         </w:rPr>
-        <w:t>Dmitry</w:t>
-      </w:r>
-      <w:proofErr w:type="spellEnd"/>
+        <w:t xml:space="preserve"> artykułu</w:t>
+      </w:r>
       <w:r>
         <w:rPr>
           <w:rFonts w:ascii="Calibri" w:hAnsi="Calibri" w:cs="Calibri"/>
           <w:sz w:val="20"/>
           <w:szCs w:val="20"/>
         </w:rPr>
-        <w:t xml:space="preserve"> </w:t>
-      </w:r>
-      <w:proofErr w:type="spellStart"/>
-      <w:r>
-        <w:rPr>
-          <w:rFonts w:ascii="Calibri" w:hAnsi="Calibri" w:cs="Calibri"/>
-          <w:sz w:val="20"/>
-          <w:szCs w:val="20"/>
-        </w:rPr>
-        <w:t>Shibanov</w:t>
-      </w:r>
-      <w:proofErr w:type="spellEnd"/>
-      <w:r>
-        <w:rPr>
-          <w:rFonts w:ascii="Calibri" w:hAnsi="Calibri" w:cs="Calibri"/>
-          <w:sz w:val="20"/>
-          <w:szCs w:val="20"/>
-        </w:rPr>
-        <w:t xml:space="preserve"> https://github.com/actions/setup-java#caching-packages-dependencies</w:t>
+        <w:t xml:space="preserve"> Dmitry Shibanov https://github.com/actions/setup-java#caching-packages-dependencies</w:t>
       </w:r>
     </w:p>
     <w:p>
@@ -12135,7 +11881,13 @@
         </w:numPr>
       </w:pPr>
       <w:r>
-        <w:t>Logowanie oraz rejestracja odbywa się bez udziału poczty mailowej.</w:t>
+        <w:t xml:space="preserve">Logowanie oraz rejestracja </w:t>
+      </w:r>
+      <w:r>
+        <w:t>odbywają</w:t>
+      </w:r>
+      <w:r>
+        <w:t xml:space="preserve"> się bez udziału poczty mailowej.</w:t>
       </w:r>
     </w:p>
     <w:p>
@@ -12175,7 +11927,19 @@
         <w:pStyle w:val="normalnyalekozaczek"/>
       </w:pPr>
       <w:r>
-        <w:t xml:space="preserve">Wyjątkowo popularnym w ostatnich latach stał się handel jak i posiadanie krypto walut. Charakteryzują się one przyzwoitym jak na swoje skoki cenowe przedziałem cenowym związanym z wymianą. Ludzie oraz światowe banki co raz częściej wymieniają swoje oszczędności i inwestują w rynek kryptowalut, dopóki wszyscy postrzegają go jako ciekawe źródło alokowania pieniędzy należało by się zastanowić czy nie jest to aby na pewno dobry kierunek na rozwój aplikacji. </w:t>
+        <w:t xml:space="preserve">Wyjątkowo popularnym w ostatnich latach stał się handel jak i posiadanie krypto walut. Charakteryzują się one przyzwoitym jak na swoje skoki cenowe przedziałem cenowym związanym z wymianą. Ludzie oraz światowe banki co raz częściej wymieniają swoje oszczędności i inwestują w rynek kryptowalut, dopóki wszyscy postrzegają go jako ciekawe źródło alokowania pieniędzy </w:t>
+      </w:r>
+      <w:r>
+        <w:t>należałoby</w:t>
+      </w:r>
+      <w:r>
+        <w:t xml:space="preserve"> się zastanowić czy nie jest </w:t>
+      </w:r>
+      <w:r>
+        <w:t>to,</w:t>
+      </w:r>
+      <w:r>
+        <w:t xml:space="preserve"> aby na pewno dobry kierunek na rozwój aplikacji. </w:t>
       </w:r>
     </w:p>
     <w:p>
@@ -12212,17 +11976,84 @@
     </w:p>
     <w:p>
       <w:pPr>
-        <w:rPr>
-          <w:rFonts w:eastAsiaTheme="majorEastAsia" w:cstheme="majorBidi"/>
-          <w:b/>
-          <w:szCs w:val="24"/>
-        </w:rPr>
-      </w:pPr>
-      <w:r>
-        <w:rPr>
-          <w:rFonts w:eastAsiaTheme="majorEastAsia" w:cstheme="majorBidi"/>
-          <w:b/>
-          <w:szCs w:val="24"/>
+        <w:pStyle w:val="normalnyalekozaczek"/>
+        <w:rPr>
+          <w:rFonts w:eastAsiaTheme="majorEastAsia"/>
+        </w:rPr>
+      </w:pPr>
+      <w:r>
+        <w:rPr>
+          <w:rFonts w:eastAsiaTheme="majorEastAsia"/>
+        </w:rPr>
+        <w:t>Podsumowując</w:t>
+      </w:r>
+      <w:r>
+        <w:rPr>
+          <w:rFonts w:eastAsiaTheme="majorEastAsia"/>
+        </w:rPr>
+        <w:t>,</w:t>
+      </w:r>
+      <w:r>
+        <w:rPr>
+          <w:rFonts w:eastAsiaTheme="majorEastAsia"/>
+        </w:rPr>
+        <w:t xml:space="preserve"> produktem jaki udało się wytworzyć jest działający prototyp aplikacji do zarządzania finansami domowymi. Pozwala na </w:t>
+      </w:r>
+      <w:r>
+        <w:rPr>
+          <w:rFonts w:eastAsiaTheme="majorEastAsia"/>
+        </w:rPr>
+        <w:t xml:space="preserve">operowanie aktywności zarobkowych poprzez bardzo intuicyjny interfejs graficzny. Wszystkie operacje pokazywane są w przyjazny dla użytkownika sposób na wbudowanych diagramach. </w:t>
+      </w:r>
+    </w:p>
+    <w:p>
+      <w:pPr>
+        <w:pStyle w:val="normalnyalekozaczek"/>
+        <w:rPr>
+          <w:rFonts w:eastAsiaTheme="majorEastAsia"/>
+        </w:rPr>
+      </w:pPr>
+      <w:r>
+        <w:rPr>
+          <w:rFonts w:eastAsiaTheme="majorEastAsia"/>
+        </w:rPr>
+        <w:t xml:space="preserve">Zaraz po przeprowadzeniu implementacji wszystkich bazowych funkcjonalności zaczęto postrzegać wysoki poziom ekspansywności kolejnych rozwiązań możliwych do rozplanowania w przyszłych wersjach aplikacji. </w:t>
+      </w:r>
+    </w:p>
+    <w:p>
+      <w:pPr>
+        <w:pStyle w:val="normalnyalekozaczek"/>
+        <w:rPr>
+          <w:rFonts w:eastAsiaTheme="majorEastAsia"/>
+        </w:rPr>
+      </w:pPr>
+      <w:r>
+        <w:rPr>
+          <w:rFonts w:eastAsiaTheme="majorEastAsia"/>
+        </w:rPr>
+        <w:t xml:space="preserve">Użyte technologie pozwalają użytkownikowi na praktycznie całkowitą dowolność w wyborze urządzenia używanego do operowania </w:t>
+      </w:r>
+      <w:r>
+        <w:rPr>
+          <w:rFonts w:eastAsiaTheme="majorEastAsia"/>
+        </w:rPr>
+        <w:t xml:space="preserve">na modułach aplikacji. Przy dzisiejszych możliwościach łącza internetowego oraz jego powszechnej dostępności rozwiązanie wykazuje niemal całkowitą dowolność również w </w:t>
+      </w:r>
+      <w:r>
+        <w:rPr>
+          <w:rFonts w:eastAsiaTheme="majorEastAsia"/>
+        </w:rPr>
+        <w:t>miejscu,</w:t>
+      </w:r>
+      <w:r>
+        <w:rPr>
+          <w:rFonts w:eastAsiaTheme="majorEastAsia"/>
+        </w:rPr>
+        <w:t xml:space="preserve"> z którego przyszli użytkownicy będą mieli możliwość na zarządzania operacjami na swoim mobilnym koncie klienckim. Dobrany moduł logowania oraz ciągłe połączenie z bazą danych przez warstwę serwerową aplikacji zapewnia użytkownikowi dostęp do finansów bez konieczności pamiętania o zbędnym transferze danych o operacjach pomiędzy urządzenia z których korzysta odbiorca.</w:t>
+      </w:r>
+      <w:r>
+        <w:rPr>
+          <w:rFonts w:eastAsiaTheme="majorEastAsia"/>
         </w:rPr>
         <w:br w:type="page"/>
       </w:r>
@@ -12239,8 +12070,8 @@
       <w:bookmarkEnd w:id="29"/>
     </w:p>
     <w:sectPr>
-      <w:footerReference w:type="even" r:id="rId20"/>
-      <w:footerReference w:type="default" r:id="rId21"/>
+      <w:footerReference w:type="even" r:id="rId22"/>
+      <w:footerReference w:type="default" r:id="rId23"/>
       <w:pgSz w:w="11906" w:h="16838"/>
       <w:pgMar w:top="1440" w:right="1440" w:bottom="1440" w:left="1800" w:header="708" w:footer="708" w:gutter="0"/>
       <w:cols w:space="708"/>
@@ -17018,7 +16849,6 @@
   <w:style w:type="character" w:default="1" w:styleId="Domylnaczcionkaakapitu">
     <w:name w:val="Default Paragraph Font"/>
     <w:uiPriority w:val="1"/>
-    <w:semiHidden/>
     <w:unhideWhenUsed/>
   </w:style>
   <w:style w:type="table" w:default="1" w:styleId="Standardowy">
@@ -17330,13 +17160,14 @@
     <w:basedOn w:val="normalnyalekozaczek"/>
     <w:link w:val="konsolakozaczekZnak"/>
     <w:qFormat/>
-    <w:rsid w:val="00BB2AC2"/>
+    <w:rsid w:val="00936F4A"/>
     <w:pPr>
-      <w:spacing w:line="240" w:lineRule="auto"/>
+      <w:spacing w:after="0" w:line="240" w:lineRule="auto"/>
+      <w:ind w:firstLine="0"/>
     </w:pPr>
     <w:rPr>
       <w:rFonts w:ascii="Consolas" w:hAnsi="Consolas"/>
-      <w:sz w:val="20"/>
+      <w:sz w:val="18"/>
     </w:rPr>
   </w:style>
   <w:style w:type="character" w:customStyle="1" w:styleId="normalnyalekozaczekZnak">
@@ -17353,10 +17184,10 @@
     <w:name w:val="konsola kozaczek Znak"/>
     <w:basedOn w:val="normalnyalekozaczekZnak"/>
     <w:link w:val="konsolakozaczek"/>
-    <w:rsid w:val="00BB2AC2"/>
+    <w:rsid w:val="00936F4A"/>
     <w:rPr>
       <w:rFonts w:ascii="Consolas" w:hAnsi="Consolas"/>
-      <w:sz w:val="24"/>
+      <w:sz w:val="18"/>
     </w:rPr>
   </w:style>
 </w:styles>
@@ -17667,6 +17498,16 @@
 </file>
 
 <file path=customXml/item2.xml><?xml version="1.0" encoding="utf-8"?>
+<p:properties xmlns:p="http://schemas.microsoft.com/office/2006/metadata/properties" xmlns:xsi="http://www.w3.org/2001/XMLSchema-instance" xmlns:pc="http://schemas.microsoft.com/office/infopath/2007/PartnerControls">
+  <documentManagement/>
+</p:properties>
+</file>
+
+<file path=customXml/item3.xml><?xml version="1.0" encoding="utf-8"?>
+<b:Sources xmlns:b="http://schemas.openxmlformats.org/officeDocument/2006/bibliography" xmlns="http://schemas.openxmlformats.org/officeDocument/2006/bibliography" SelectedStyle="\APASixthEditionOfficeOnline.xsl" StyleName="APA" Version="6"/>
+</file>
+
+<file path=customXml/item4.xml><?xml version="1.0" encoding="utf-8"?>
 <ct:contentTypeSchema xmlns:ct="http://schemas.microsoft.com/office/2006/metadata/contentType" xmlns:ma="http://schemas.microsoft.com/office/2006/metadata/properties/metaAttributes" ct:_="" ma:_="" ma:contentTypeName="Document" ma:contentTypeID="0x010100A00D6FA63315B44EA57BCBFDBEB87D9E" ma:contentTypeVersion="10" ma:contentTypeDescription="Create a new document." ma:contentTypeScope="" ma:versionID="487847f174112115dfee8234497bcdb3">
   <xsd:schema xmlns:xsd="http://www.w3.org/2001/XMLSchema" xmlns:xs="http://www.w3.org/2001/XMLSchema" xmlns:p="http://schemas.microsoft.com/office/2006/metadata/properties" xmlns:ns3="08dca740-db79-4375-8e2d-660a0ff135ff" xmlns:ns4="a3d8f8ac-91d9-4e68-895f-153d70d5f495" targetNamespace="http://schemas.microsoft.com/office/2006/metadata/properties" ma:root="true" ma:fieldsID="b62929471a89208f63fe0fa761b5e1aa" ns3:_="" ns4:_="">
     <xsd:import namespace="08dca740-db79-4375-8e2d-660a0ff135ff"/>
@@ -17867,16 +17708,6 @@
 </ct:contentTypeSchema>
 </file>
 
-<file path=customXml/item3.xml><?xml version="1.0" encoding="utf-8"?>
-<b:Sources xmlns:b="http://schemas.openxmlformats.org/officeDocument/2006/bibliography" xmlns="http://schemas.openxmlformats.org/officeDocument/2006/bibliography" SelectedStyle="\APASixthEditionOfficeOnline.xsl" StyleName="APA" Version="6"/>
-</file>
-
-<file path=customXml/item4.xml><?xml version="1.0" encoding="utf-8"?>
-<p:properties xmlns:p="http://schemas.microsoft.com/office/2006/metadata/properties" xmlns:xsi="http://www.w3.org/2001/XMLSchema-instance" xmlns:pc="http://schemas.microsoft.com/office/infopath/2007/PartnerControls">
-  <documentManagement/>
-</p:properties>
-</file>
-
 <file path=customXml/itemProps1.xml><?xml version="1.0" encoding="utf-8"?>
 <ds:datastoreItem xmlns:ds="http://schemas.openxmlformats.org/officeDocument/2006/customXml" ds:itemID="{ABF48AA8-3220-47C3-AA6C-D8E0770C090F}">
   <ds:schemaRefs>
@@ -17886,6 +17717,23 @@
 </file>
 
 <file path=customXml/itemProps2.xml><?xml version="1.0" encoding="utf-8"?>
+<ds:datastoreItem xmlns:ds="http://schemas.openxmlformats.org/officeDocument/2006/customXml" ds:itemID="{DBB4A1DD-8E11-4A4B-8C53-4D34A6D10B9E}">
+  <ds:schemaRefs>
+    <ds:schemaRef ds:uri="http://schemas.microsoft.com/office/2006/metadata/properties"/>
+    <ds:schemaRef ds:uri="http://schemas.microsoft.com/office/infopath/2007/PartnerControls"/>
+  </ds:schemaRefs>
+</ds:datastoreItem>
+</file>
+
+<file path=customXml/itemProps3.xml><?xml version="1.0" encoding="utf-8"?>
+<ds:datastoreItem xmlns:ds="http://schemas.openxmlformats.org/officeDocument/2006/customXml" ds:itemID="{771A110D-AA49-4F12-A608-93BA349B6948}">
+  <ds:schemaRefs>
+    <ds:schemaRef ds:uri="http://schemas.openxmlformats.org/officeDocument/2006/bibliography"/>
+  </ds:schemaRefs>
+</ds:datastoreItem>
+</file>
+
+<file path=customXml/itemProps4.xml><?xml version="1.0" encoding="utf-8"?>
 <ds:datastoreItem xmlns:ds="http://schemas.openxmlformats.org/officeDocument/2006/customXml" ds:itemID="{47D248DD-81C9-4AAE-858E-98FC6C0B06EA}">
   <ds:schemaRefs>
     <ds:schemaRef ds:uri="http://schemas.microsoft.com/office/2006/metadata/contentType"/>
@@ -17902,21 +17750,4 @@
     <ds:schemaRef ds:uri="http://schemas.microsoft.com/internal/obd"/>
   </ds:schemaRefs>
 </ds:datastoreItem>
-</file>
-
-<file path=customXml/itemProps3.xml><?xml version="1.0" encoding="utf-8"?>
-<ds:datastoreItem xmlns:ds="http://schemas.openxmlformats.org/officeDocument/2006/customXml" ds:itemID="{771A110D-AA49-4F12-A608-93BA349B6948}">
-  <ds:schemaRefs>
-    <ds:schemaRef ds:uri="http://schemas.openxmlformats.org/officeDocument/2006/bibliography"/>
-  </ds:schemaRefs>
-</ds:datastoreItem>
-</file>
-
-<file path=customXml/itemProps4.xml><?xml version="1.0" encoding="utf-8"?>
-<ds:datastoreItem xmlns:ds="http://schemas.openxmlformats.org/officeDocument/2006/customXml" ds:itemID="{DBB4A1DD-8E11-4A4B-8C53-4D34A6D10B9E}">
-  <ds:schemaRefs>
-    <ds:schemaRef ds:uri="http://schemas.microsoft.com/office/2006/metadata/properties"/>
-    <ds:schemaRef ds:uri="http://schemas.microsoft.com/office/infopath/2007/PartnerControls"/>
-  </ds:schemaRefs>
-</ds:datastoreItem>
 </file>
</xml_diff>

<commit_message>
[D] One small chapter in impl
</commit_message>
<xml_diff>
--- a/docs/arkadiusz_panczyk_s18706_praca_inz.docx
+++ b/docs/arkadiusz_panczyk_s18706_praca_inz.docx
@@ -5768,11 +5768,9 @@
       <w:r>
         <w:t>/api/test/</w:t>
       </w:r>
-      <w:proofErr w:type="spellStart"/>
       <w:r>
         <w:t>all</w:t>
       </w:r>
-      <w:proofErr w:type="spellEnd"/>
     </w:p>
     <w:p>
       <w:pPr>
@@ -10050,7 +10048,15 @@
         <w:t xml:space="preserve">Proces rozwoju oprogramowania </w:t>
       </w:r>
       <w:r>
-        <w:t xml:space="preserve">najczęściej dzieli się na rozwijanie oddzielnych gałęzi, podzielonych na przeróżne etapy w celu zachowywania punktów kontrolnych. Na powyższym wykresie można wyróżnić niektóre konwencje nazewnicze co do wersjonowania zmian. Gałąź </w:t>
+        <w:t xml:space="preserve">najczęściej dzieli się na rozwijanie oddzielnych gałęzi, podzielonych na przeróżne etapy w celu zachowywania punktów kontrolnych. Na powyższym wykresie można wyróżnić niektóre konwencje nazewnicze co do wersjonowania zmian. </w:t>
+      </w:r>
+    </w:p>
+    <w:p>
+      <w:pPr>
+        <w:pStyle w:val="normalnyalekozaczek"/>
+      </w:pPr>
+      <w:r>
+        <w:t xml:space="preserve">Gałąź </w:t>
       </w:r>
       <w:r>
         <w:rPr>
@@ -10420,10 +10426,27 @@
         <w:t>GitHub Actions jest wewnętrznym</w:t>
       </w:r>
       <w:r>
-        <w:t xml:space="preserve">, bezpośrednio w GitHub’ie </w:t>
-      </w:r>
-      <w:r>
-        <w:t>systemem integracji i dostarczania</w:t>
+        <w:t xml:space="preserve">, bezpośrednio w </w:t>
+      </w:r>
+      <w:proofErr w:type="spellStart"/>
+      <w:r>
+        <w:t>GitHub’ie</w:t>
+      </w:r>
+      <w:proofErr w:type="spellEnd"/>
+      <w:r>
+        <w:t xml:space="preserve"> </w:t>
+      </w:r>
+      <w:r>
+        <w:t>systemem integracji</w:t>
+      </w:r>
+      <w:r>
+        <w:rPr>
+          <w:rStyle w:val="Odwoanieprzypisudolnego"/>
+        </w:rPr>
+        <w:footnoteReference w:id="23"/>
+      </w:r>
+      <w:r>
+        <w:t xml:space="preserve"> i dostarczania</w:t>
       </w:r>
       <w:r>
         <w:t xml:space="preserve">, pozwalającym na stawianie prostych procesów testowania aplikacji. Przy pomocy prostych plików w formacie yml pozwala na utworzenie ciągu zdarzeń, mających miejsce po konkretnie wywołanych przez wdrożenie aplikacji procesach. Dzięki GitHub Actions twórca oprogramowania, może otrzymać opakowaną wizualnie informację na temat występujących problemach, podczas wdrażania aplikacji na różnych etapach zarządzania projektem. </w:t>
@@ -10449,7 +10472,15 @@
         <w:t>razem,</w:t>
       </w:r>
       <w:r>
-        <w:t xml:space="preserve"> gdy narzędzie odkryje, że jakieś zmiany zostały wprowadzone do dedykowanej gałęzi automatycznie włączy dedykowane w pliku konfiguracyjnym procesy. Najczęściej w takich procesach znajduje się informacja o zbudowaniu aplikacji i późniejszym przeprowadzeniu testów. Pomimo popularności takiego rodzaju sprawdzania tworzonego oprogramowania, nie </w:t>
+        <w:t xml:space="preserve"> gdy narzędzie odkryje, że jakieś zmiany zostały wprowadzone do dedykowanej gałęzi automatycznie włączy dedykowane w pliku konfiguracyjnym procesy. Najczęściej w takich procesach znajduje się informacja o zbudowaniu aplikacji i późniejszym przeprowadzeniu testów.</w:t>
+      </w:r>
+    </w:p>
+    <w:p>
+      <w:pPr>
+        <w:pStyle w:val="normalnyalekozaczek"/>
+      </w:pPr>
+      <w:r>
+        <w:t xml:space="preserve">Pomimo popularności takiego rodzaju sprawdzania tworzonego oprogramowania, nie </w:t>
       </w:r>
       <w:r>
         <w:t>ogranicza</w:t>
@@ -10534,7 +10565,10 @@
         <w:rPr>
           <w:szCs w:val="24"/>
         </w:rPr>
-        <w:t>Moduł rejestracji i logowania</w:t>
+        <w:t xml:space="preserve">Moduł rejestracji i </w:t>
+      </w:r>
+      <w:r>
+        <w:t>logowania</w:t>
       </w:r>
       <w:bookmarkEnd w:id="24"/>
     </w:p>
@@ -10543,593 +10577,74 @@
         <w:pStyle w:val="normalnyalekozaczek"/>
       </w:pPr>
       <w:r>
-        <w:t xml:space="preserve">Niezwykle ważnym modułem dostępnym w projekcie </w:t>
-      </w:r>
-    </w:p>
-    <w:p>
-      <w:pPr>
-        <w:pStyle w:val="konsolakozaczek"/>
-        <w:rPr>
-          <w:lang w:val="en-US"/>
-        </w:rPr>
-      </w:pPr>
-      <w:r>
-        <w:rPr>
-          <w:lang w:val="en-US"/>
-        </w:rPr>
-        <w:t>fun registerUser(newUser: UserDto): User {</w:t>
-      </w:r>
-    </w:p>
-    <w:p>
-      <w:pPr>
-        <w:pStyle w:val="konsolakozaczek"/>
-        <w:rPr>
-          <w:lang w:val="en-US"/>
-        </w:rPr>
-      </w:pPr>
-      <w:r>
-        <w:rPr>
-          <w:lang w:val="en-US"/>
-        </w:rPr>
-        <w:t xml:space="preserve">    if (userRepository.findUserByEmail(newUser.email) != null) {</w:t>
-      </w:r>
-    </w:p>
-    <w:p>
-      <w:pPr>
-        <w:pStyle w:val="konsolakozaczek"/>
-        <w:rPr>
-          <w:lang w:val="en-US"/>
-        </w:rPr>
-      </w:pPr>
-      <w:r>
-        <w:rPr>
-          <w:lang w:val="en-US"/>
-        </w:rPr>
-        <w:t xml:space="preserve">        throw EmailExistsException("Account with given email exists:" + newUser.email)</w:t>
-      </w:r>
-    </w:p>
-    <w:p>
-      <w:pPr>
-        <w:pStyle w:val="konsolakozaczek"/>
-        <w:rPr>
-          <w:lang w:val="en-US"/>
-        </w:rPr>
-      </w:pPr>
-      <w:r>
-        <w:rPr>
-          <w:lang w:val="en-US"/>
-        </w:rPr>
-        <w:t xml:space="preserve">    }</w:t>
-      </w:r>
-    </w:p>
-    <w:p>
-      <w:pPr>
-        <w:pStyle w:val="konsolakozaczek"/>
-        <w:rPr>
-          <w:lang w:val="en-US"/>
-        </w:rPr>
-      </w:pPr>
-      <w:r>
-        <w:rPr>
-          <w:lang w:val="en-US"/>
-        </w:rPr>
-        <w:t xml:space="preserve">    val encodedPassword = passwordEncoder.encode(newUser.password)</w:t>
-      </w:r>
-    </w:p>
-    <w:p>
-      <w:pPr>
-        <w:pStyle w:val="konsolakozaczek"/>
-        <w:rPr>
-          <w:lang w:val="en-US"/>
-        </w:rPr>
-      </w:pPr>
-      <w:r>
-        <w:rPr>
-          <w:lang w:val="en-US"/>
-        </w:rPr>
-        <w:t xml:space="preserve">    val user = User(</w:t>
-      </w:r>
-    </w:p>
-    <w:p>
-      <w:pPr>
-        <w:pStyle w:val="konsolakozaczek"/>
-        <w:rPr>
-          <w:lang w:val="en-US"/>
-        </w:rPr>
-      </w:pPr>
-      <w:r>
-        <w:rPr>
-          <w:lang w:val="en-US"/>
-        </w:rPr>
-        <w:t xml:space="preserve">        firstName = newUser.firstName,</w:t>
-      </w:r>
-    </w:p>
-    <w:p>
-      <w:pPr>
-        <w:pStyle w:val="konsolakozaczek"/>
-        <w:rPr>
-          <w:lang w:val="en-US"/>
-        </w:rPr>
-      </w:pPr>
-      <w:r>
-        <w:rPr>
-          <w:lang w:val="en-US"/>
-        </w:rPr>
-        <w:t xml:space="preserve">        lastName = newUser.lastName,</w:t>
-      </w:r>
-    </w:p>
-    <w:p>
-      <w:pPr>
-        <w:pStyle w:val="konsolakozaczek"/>
-        <w:rPr>
-          <w:lang w:val="en-US"/>
-        </w:rPr>
-      </w:pPr>
-      <w:r>
-        <w:rPr>
-          <w:lang w:val="en-US"/>
-        </w:rPr>
-        <w:t xml:space="preserve">        email = newUser.email,</w:t>
-      </w:r>
-    </w:p>
-    <w:p>
-      <w:pPr>
-        <w:pStyle w:val="konsolakozaczek"/>
-        <w:rPr>
-          <w:lang w:val="en-US"/>
-        </w:rPr>
-      </w:pPr>
-      <w:r>
-        <w:rPr>
-          <w:lang w:val="en-US"/>
-        </w:rPr>
-        <w:t xml:space="preserve">        password = encodedPassword,</w:t>
-      </w:r>
-    </w:p>
-    <w:p>
-      <w:pPr>
-        <w:pStyle w:val="konsolakozaczek"/>
-        <w:rPr>
-          <w:lang w:val="en-US"/>
-        </w:rPr>
-      </w:pPr>
-      <w:r>
-        <w:rPr>
-          <w:lang w:val="en-US"/>
-        </w:rPr>
-        <w:t xml:space="preserve">        role = Role.roleOf(newUser.role)</w:t>
-      </w:r>
-    </w:p>
-    <w:p>
-      <w:pPr>
-        <w:pStyle w:val="konsolakozaczek"/>
-        <w:rPr>
-          <w:lang w:val="en-US"/>
-        </w:rPr>
-      </w:pPr>
-      <w:r>
-        <w:rPr>
-          <w:lang w:val="en-US"/>
-        </w:rPr>
-        <w:t xml:space="preserve">    )</w:t>
-      </w:r>
-    </w:p>
-    <w:p>
-      <w:pPr>
-        <w:pStyle w:val="konsolakozaczek"/>
-        <w:rPr>
-          <w:lang w:val="en-US"/>
-        </w:rPr>
-      </w:pPr>
-      <w:r>
-        <w:rPr>
-          <w:lang w:val="en-US"/>
-        </w:rPr>
-        <w:t xml:space="preserve">    return userRepository.save(user)</w:t>
-      </w:r>
-    </w:p>
-    <w:p>
-      <w:pPr>
-        <w:pStyle w:val="konsolakozaczek"/>
+        <w:t>Niezwykle ważnym modułem dostępnym w projekcie</w:t>
+      </w:r>
+      <w:r>
+        <w:t>, pomimo małego pokrycia z tematem biznesowym jest moduł rejestracji oraz logowania użytkowników aplikacji. To na jego oknach użytkownicy końcowi aplikacji zaczynają drogę w procesie korzystania oraz komunikowania się z przedstawianym oprogramowani</w:t>
+      </w:r>
+      <w:r>
+        <w:t>em</w:t>
+      </w:r>
+      <w:r>
+        <w:t>.</w:t>
+      </w:r>
+      <w:r>
+        <w:t xml:space="preserve"> W przypadku niezalogowanych klientów to właśnie na poniższym oknie zaczyna się cały proces. Jak </w:t>
+      </w:r>
+      <w:r>
+        <w:t xml:space="preserve">widoczne jest to bezpośrednio podczas korzystania z oprogramowania, w oknie przeglądarki </w:t>
+      </w:r>
+      <w:r>
+        <w:t>rozwijane są</w:t>
+      </w:r>
+      <w:r>
+        <w:t xml:space="preserve"> </w:t>
+      </w:r>
+      <w:r>
+        <w:t xml:space="preserve">widok </w:t>
+      </w:r>
+      <w:r>
+        <w:t xml:space="preserve">logowania się z możliwością przejścia do przypadku rejestracji nowego użytkownika. </w:t>
+      </w:r>
+    </w:p>
+    <w:p>
+      <w:pPr>
+        <w:pStyle w:val="normalnyalekozaczek"/>
+        <w:rPr>
+          <w:vertAlign w:val="subscript"/>
+        </w:rPr>
+      </w:pPr>
+      <w:r>
+        <w:t>Na poniższy</w:t>
+      </w:r>
+      <w:r>
+        <w:t>m</w:t>
+      </w:r>
+      <w:r>
+        <w:t xml:space="preserve"> zdjęci</w:t>
+      </w:r>
+      <w:r>
+        <w:t>u nr 9</w:t>
+      </w:r>
+      <w:r>
+        <w:t xml:space="preserve"> reprezentowany jest przykładowy fragment implementacji tego rozwiązania przy </w:t>
+      </w:r>
+      <w:r>
+        <w:t xml:space="preserve">pomocy abstrakcji wizualnej. Widoki implementowane są w sposób prosty ale treściwy, bez zbędnych dynamicznych dodatków. </w:t>
+      </w:r>
+      <w:r>
+        <w:t xml:space="preserve"> </w:t>
+      </w:r>
+    </w:p>
+    <w:p>
+      <w:pPr>
+        <w:pStyle w:val="normalnyalekozaczek"/>
         <w:keepNext/>
-        <w:rPr>
-          <w:lang w:val="en-US"/>
-        </w:rPr>
-      </w:pPr>
-      <w:r>
-        <w:rPr>
-          <w:lang w:val="en-US"/>
-        </w:rPr>
-        <w:t>}</w:t>
-      </w:r>
-    </w:p>
-    <w:p>
-      <w:pPr>
-        <w:pStyle w:val="Legenda"/>
-        <w:rPr>
-          <w:rFonts w:asciiTheme="minorHAnsi" w:hAnsiTheme="minorHAnsi" w:cstheme="minorHAnsi"/>
-          <w:sz w:val="20"/>
-          <w:szCs w:val="20"/>
-        </w:rPr>
-      </w:pPr>
-      <w:r>
-        <w:rPr>
-          <w:rFonts w:asciiTheme="minorHAnsi" w:hAnsiTheme="minorHAnsi" w:cstheme="minorHAnsi"/>
-          <w:sz w:val="20"/>
-          <w:szCs w:val="20"/>
-        </w:rPr>
-        <w:t xml:space="preserve">Fragment kodu </w:t>
-      </w:r>
-      <w:r>
-        <w:rPr>
-          <w:rFonts w:asciiTheme="minorHAnsi" w:hAnsiTheme="minorHAnsi" w:cstheme="minorHAnsi"/>
-          <w:sz w:val="20"/>
-          <w:szCs w:val="20"/>
-        </w:rPr>
-        <w:fldChar w:fldCharType="begin"/>
-      </w:r>
-      <w:r>
-        <w:rPr>
-          <w:rFonts w:asciiTheme="minorHAnsi" w:hAnsiTheme="minorHAnsi" w:cstheme="minorHAnsi"/>
-          <w:sz w:val="20"/>
-          <w:szCs w:val="20"/>
-        </w:rPr>
-        <w:instrText xml:space="preserve"> SEQ Fragment_kodu \* ARABIC </w:instrText>
-      </w:r>
-      <w:r>
-        <w:rPr>
-          <w:rFonts w:asciiTheme="minorHAnsi" w:hAnsiTheme="minorHAnsi" w:cstheme="minorHAnsi"/>
-          <w:sz w:val="20"/>
-          <w:szCs w:val="20"/>
-        </w:rPr>
-        <w:fldChar w:fldCharType="separate"/>
-      </w:r>
-      <w:r>
-        <w:rPr>
-          <w:rFonts w:asciiTheme="minorHAnsi" w:hAnsiTheme="minorHAnsi" w:cstheme="minorHAnsi"/>
+      </w:pPr>
+      <w:r>
+        <w:rPr>
           <w:noProof/>
-          <w:sz w:val="20"/>
-          <w:szCs w:val="20"/>
-        </w:rPr>
-        <w:t>1</w:t>
-      </w:r>
-      <w:r>
-        <w:rPr>
-          <w:rFonts w:asciiTheme="minorHAnsi" w:hAnsiTheme="minorHAnsi" w:cstheme="minorHAnsi"/>
-          <w:sz w:val="20"/>
-          <w:szCs w:val="20"/>
-        </w:rPr>
-        <w:fldChar w:fldCharType="end"/>
-      </w:r>
-      <w:r>
-        <w:rPr>
-          <w:rFonts w:asciiTheme="minorHAnsi" w:hAnsiTheme="minorHAnsi" w:cstheme="minorHAnsi"/>
-          <w:sz w:val="20"/>
-          <w:szCs w:val="20"/>
-        </w:rPr>
-        <w:t xml:space="preserve"> Metoda służąca do rejestracji użytkowników; opracowanie własne</w:t>
-      </w:r>
-    </w:p>
-    <w:p>
-      <w:pPr>
-        <w:pStyle w:val="konsolakozaczek"/>
-        <w:rPr>
-          <w:lang w:val="en-US"/>
-        </w:rPr>
-      </w:pPr>
-      <w:r>
-        <w:rPr>
-          <w:lang w:val="en-US"/>
-        </w:rPr>
-        <w:t>fun logUser(authRequest: AuthRequest): JwtResponse {</w:t>
-      </w:r>
-    </w:p>
-    <w:p>
-      <w:pPr>
-        <w:pStyle w:val="konsolakozaczek"/>
-        <w:rPr>
-          <w:lang w:val="en-US"/>
-        </w:rPr>
-      </w:pPr>
-      <w:r>
-        <w:rPr>
-          <w:lang w:val="en-US"/>
-        </w:rPr>
-        <w:t xml:space="preserve">    val authentication: Authentication = authenticationManager.authenticate(</w:t>
-      </w:r>
-    </w:p>
-    <w:p>
-      <w:pPr>
-        <w:pStyle w:val="konsolakozaczek"/>
-        <w:rPr>
-          <w:lang w:val="en-US"/>
-        </w:rPr>
-      </w:pPr>
-      <w:r>
-        <w:rPr>
-          <w:lang w:val="en-US"/>
-        </w:rPr>
-        <w:t xml:space="preserve">        UsernamePasswordAuthenticationToken(authRequest.email, authRequest.password))</w:t>
-      </w:r>
-    </w:p>
-    <w:p>
-      <w:pPr>
-        <w:pStyle w:val="konsolakozaczek"/>
-        <w:rPr>
-          <w:lang w:val="en-US"/>
-        </w:rPr>
-      </w:pPr>
-    </w:p>
-    <w:p>
-      <w:pPr>
-        <w:pStyle w:val="konsolakozaczek"/>
-        <w:rPr>
-          <w:lang w:val="en-US"/>
-        </w:rPr>
-      </w:pPr>
-      <w:r>
-        <w:rPr>
-          <w:lang w:val="en-US"/>
-        </w:rPr>
-        <w:t xml:space="preserve">    SecurityContextHolder.getContext().authentication = authentication</w:t>
-      </w:r>
-    </w:p>
-    <w:p>
-      <w:pPr>
-        <w:pStyle w:val="konsolakozaczek"/>
-        <w:rPr>
-          <w:lang w:val="en-US"/>
-        </w:rPr>
-      </w:pPr>
-      <w:r>
-        <w:rPr>
-          <w:lang w:val="en-US"/>
-        </w:rPr>
-        <w:t xml:space="preserve">    val jwt: String = jwtUtils.generateJwtToken(authentication)</w:t>
-      </w:r>
-    </w:p>
-    <w:p>
-      <w:pPr>
-        <w:pStyle w:val="konsolakozaczek"/>
-        <w:rPr>
-          <w:lang w:val="en-US"/>
-        </w:rPr>
-      </w:pPr>
-    </w:p>
-    <w:p>
-      <w:pPr>
-        <w:pStyle w:val="konsolakozaczek"/>
-        <w:rPr>
-          <w:lang w:val="en-US"/>
-        </w:rPr>
-      </w:pPr>
-      <w:r>
-        <w:rPr>
-          <w:lang w:val="en-US"/>
-        </w:rPr>
-        <w:t xml:space="preserve">    val userDetails = authentication.principal as UserDetailsImpl</w:t>
-      </w:r>
-    </w:p>
-    <w:p>
-      <w:pPr>
-        <w:pStyle w:val="konsolakozaczek"/>
-        <w:rPr>
-          <w:lang w:val="en-US"/>
-        </w:rPr>
-      </w:pPr>
-      <w:r>
-        <w:rPr>
-          <w:lang w:val="en-US"/>
-        </w:rPr>
-        <w:t xml:space="preserve">    val role = userDetails.authorities.stream()</w:t>
-      </w:r>
-    </w:p>
-    <w:p>
-      <w:pPr>
-        <w:pStyle w:val="konsolakozaczek"/>
-        <w:rPr>
-          <w:lang w:val="en-US"/>
-        </w:rPr>
-      </w:pPr>
-      <w:r>
-        <w:rPr>
-          <w:lang w:val="en-US"/>
-        </w:rPr>
-        <w:t xml:space="preserve">        .map { item: GrantedAuthority -&gt; item.authority }</w:t>
-      </w:r>
-    </w:p>
-    <w:p>
-      <w:pPr>
-        <w:pStyle w:val="konsolakozaczek"/>
-        <w:rPr>
-          <w:lang w:val="en-US"/>
-        </w:rPr>
-      </w:pPr>
-      <w:r>
-        <w:rPr>
-          <w:lang w:val="en-US"/>
-        </w:rPr>
-        <w:t xml:space="preserve">        .collect(Collectors.toList())</w:t>
-      </w:r>
-    </w:p>
-    <w:p>
-      <w:pPr>
-        <w:pStyle w:val="konsolakozaczek"/>
-        <w:rPr>
-          <w:lang w:val="en-US"/>
-        </w:rPr>
-      </w:pPr>
-    </w:p>
-    <w:p>
-      <w:pPr>
-        <w:pStyle w:val="konsolakozaczek"/>
-        <w:rPr>
-          <w:lang w:val="en-US"/>
-        </w:rPr>
-      </w:pPr>
-      <w:r>
-        <w:rPr>
-          <w:lang w:val="en-US"/>
-        </w:rPr>
-        <w:t xml:space="preserve">    return JwtResponse(</w:t>
-      </w:r>
-    </w:p>
-    <w:p>
-      <w:pPr>
-        <w:pStyle w:val="konsolakozaczek"/>
-        <w:rPr>
-          <w:lang w:val="en-US"/>
-        </w:rPr>
-      </w:pPr>
-      <w:r>
-        <w:rPr>
-          <w:lang w:val="en-US"/>
-        </w:rPr>
-        <w:t xml:space="preserve">        accessToken = jwt,</w:t>
-      </w:r>
-    </w:p>
-    <w:p>
-      <w:pPr>
-        <w:pStyle w:val="konsolakozaczek"/>
-        <w:rPr>
-          <w:lang w:val="en-US"/>
-        </w:rPr>
-      </w:pPr>
-      <w:r>
-        <w:rPr>
-          <w:lang w:val="en-US"/>
-        </w:rPr>
-        <w:t xml:space="preserve">        id = userDetails.id,</w:t>
-      </w:r>
-    </w:p>
-    <w:p>
-      <w:pPr>
-        <w:pStyle w:val="konsolakozaczek"/>
-        <w:rPr>
-          <w:lang w:val="en-US"/>
-        </w:rPr>
-      </w:pPr>
-      <w:r>
-        <w:rPr>
-          <w:lang w:val="en-US"/>
-        </w:rPr>
-        <w:t xml:space="preserve">        email = userDetails.email,</w:t>
-      </w:r>
-    </w:p>
-    <w:p>
-      <w:pPr>
-        <w:pStyle w:val="konsolakozaczek"/>
-        <w:rPr>
-          <w:lang w:val="en-US"/>
-        </w:rPr>
-      </w:pPr>
-      <w:r>
-        <w:rPr>
-          <w:lang w:val="en-US"/>
-        </w:rPr>
-        <w:t xml:space="preserve">        role = role[0]</w:t>
-      </w:r>
-    </w:p>
-    <w:p>
-      <w:pPr>
-        <w:pStyle w:val="konsolakozaczek"/>
-      </w:pPr>
-      <w:r>
-        <w:rPr>
-          <w:lang w:val="en-US"/>
-        </w:rPr>
-        <w:t xml:space="preserve">    </w:t>
-      </w:r>
-      <w:r>
-        <w:t>)</w:t>
-      </w:r>
-    </w:p>
-    <w:p>
-      <w:pPr>
-        <w:pStyle w:val="konsolakozaczek"/>
-        <w:keepNext/>
-      </w:pPr>
-      <w:r>
-        <w:t>}</w:t>
-      </w:r>
-    </w:p>
-    <w:p>
-      <w:pPr>
-        <w:pStyle w:val="Legenda"/>
-        <w:rPr>
-          <w:rFonts w:asciiTheme="minorHAnsi" w:hAnsiTheme="minorHAnsi" w:cstheme="minorHAnsi"/>
-          <w:sz w:val="20"/>
-          <w:szCs w:val="20"/>
-        </w:rPr>
-      </w:pPr>
-      <w:r>
-        <w:rPr>
-          <w:rFonts w:asciiTheme="minorHAnsi" w:hAnsiTheme="minorHAnsi" w:cstheme="minorHAnsi"/>
-          <w:sz w:val="20"/>
-          <w:szCs w:val="20"/>
-        </w:rPr>
-        <w:t xml:space="preserve">Fragment kodu </w:t>
-      </w:r>
-      <w:r>
-        <w:rPr>
-          <w:rFonts w:asciiTheme="minorHAnsi" w:hAnsiTheme="minorHAnsi" w:cstheme="minorHAnsi"/>
-          <w:sz w:val="20"/>
-          <w:szCs w:val="20"/>
-        </w:rPr>
-        <w:fldChar w:fldCharType="begin"/>
-      </w:r>
-      <w:r>
-        <w:rPr>
-          <w:rFonts w:asciiTheme="minorHAnsi" w:hAnsiTheme="minorHAnsi" w:cstheme="minorHAnsi"/>
-          <w:sz w:val="20"/>
-          <w:szCs w:val="20"/>
-        </w:rPr>
-        <w:instrText xml:space="preserve"> SEQ Fragment_kodu \* ARABIC </w:instrText>
-      </w:r>
-      <w:r>
-        <w:rPr>
-          <w:rFonts w:asciiTheme="minorHAnsi" w:hAnsiTheme="minorHAnsi" w:cstheme="minorHAnsi"/>
-          <w:sz w:val="20"/>
-          <w:szCs w:val="20"/>
-        </w:rPr>
-        <w:fldChar w:fldCharType="separate"/>
-      </w:r>
-      <w:r>
-        <w:rPr>
-          <w:rFonts w:asciiTheme="minorHAnsi" w:hAnsiTheme="minorHAnsi" w:cstheme="minorHAnsi"/>
-          <w:noProof/>
-          <w:sz w:val="20"/>
-          <w:szCs w:val="20"/>
-        </w:rPr>
-        <w:t>2</w:t>
-      </w:r>
-      <w:r>
-        <w:rPr>
-          <w:rFonts w:asciiTheme="minorHAnsi" w:hAnsiTheme="minorHAnsi" w:cstheme="minorHAnsi"/>
-          <w:sz w:val="20"/>
-          <w:szCs w:val="20"/>
-        </w:rPr>
-        <w:fldChar w:fldCharType="end"/>
-      </w:r>
-      <w:r>
-        <w:rPr>
-          <w:rFonts w:asciiTheme="minorHAnsi" w:hAnsiTheme="minorHAnsi" w:cstheme="minorHAnsi"/>
-          <w:sz w:val="20"/>
-          <w:szCs w:val="20"/>
-        </w:rPr>
-        <w:t xml:space="preserve"> Metoda służąca do logowania, zwracająca token; opracowanie własne</w:t>
-      </w:r>
-    </w:p>
-    <w:p>
-      <w:pPr>
-        <w:pStyle w:val="normalnyalekozaczek"/>
-        <w:keepNext/>
-      </w:pPr>
-      <w:r>
-        <w:rPr>
-          <w:noProof/>
-        </w:rPr>
-        <w:lastRenderedPageBreak/>
+        </w:rPr>
         <w:drawing>
           <wp:inline distT="0" distB="0" distL="0" distR="0" wp14:anchorId="0CEDE7C7" wp14:editId="5EBF4C11">
             <wp:extent cx="4486275" cy="2428875"/>
@@ -11249,12 +10764,24 @@
     </w:p>
     <w:p>
       <w:pPr>
+        <w:pStyle w:val="normalnyalekozaczek"/>
+      </w:pPr>
+      <w:r>
+        <w:t xml:space="preserve">Po odpowiednim użyciu przedstawionych uprzednio modułów użytkownik może przejść przez procesy pomyślnie lub zakończyć interakcje z modułem z odpowiedzią błędną zwróconą bezpośrednio z serwera i następnie wyświetloną w oknie przeglądarki. Opisywana reprezentacja wizualizacji </w:t>
+      </w:r>
+      <w:r>
+        <w:t>uznawanej jako błędna odpowiedź przedstawiona jest na poniższym zdjęciu nr 10.</w:t>
+      </w:r>
+    </w:p>
+    <w:p>
+      <w:pPr>
         <w:keepNext/>
       </w:pPr>
       <w:r>
         <w:rPr>
           <w:noProof/>
         </w:rPr>
+        <w:lastRenderedPageBreak/>
         <w:drawing>
           <wp:inline distT="0" distB="0" distL="0" distR="0" wp14:anchorId="0365CD84" wp14:editId="6B39EB54">
             <wp:extent cx="5486400" cy="2834640"/>
@@ -11373,6 +10900,1261 @@
     </w:p>
     <w:p>
       <w:pPr>
+        <w:pStyle w:val="normalnyalekozaczek"/>
+      </w:pPr>
+      <w:r>
+        <w:t xml:space="preserve">Obie wizualizacje </w:t>
+      </w:r>
+      <w:r>
+        <w:t xml:space="preserve">nie </w:t>
+      </w:r>
+      <w:r>
+        <w:t>byłyby</w:t>
+      </w:r>
+      <w:r>
+        <w:t xml:space="preserve"> możliwe bez odpowiedniego wykorzystania metod</w:t>
+      </w:r>
+      <w:r>
+        <w:t xml:space="preserve"> dedykowanych</w:t>
+      </w:r>
+      <w:r>
+        <w:t xml:space="preserve"> po stronie warstwy wizualnej oraz serwera. </w:t>
+      </w:r>
+      <w:r>
+        <w:t xml:space="preserve">Na poniższych fragmentach kodów źródłowych zaprezentowane jest wykorzystanie dostępnych bibliotek </w:t>
+      </w:r>
+      <w:r>
+        <w:t xml:space="preserve">jak i podstawowych składni </w:t>
+      </w:r>
+      <w:r>
+        <w:t xml:space="preserve">w używanych technologiach w celu implementacji działań logowania oraz rejestracji nowych użytkowników oraz </w:t>
+      </w:r>
+      <w:r>
+        <w:t>dalszego ich wykorzystywania.</w:t>
+      </w:r>
+    </w:p>
+    <w:p>
+      <w:pPr>
+        <w:pStyle w:val="konsolakozaczek"/>
+      </w:pPr>
+      <w:r>
+        <w:t>class UserDto(</w:t>
+      </w:r>
+    </w:p>
+    <w:p>
+      <w:pPr>
+        <w:pStyle w:val="konsolakozaczek"/>
+        <w:rPr>
+          <w:lang w:val="en-US"/>
+        </w:rPr>
+      </w:pPr>
+      <w:r>
+        <w:t xml:space="preserve">        </w:t>
+      </w:r>
+      <w:r>
+        <w:rPr>
+          <w:lang w:val="en-US"/>
+        </w:rPr>
+        <w:t>val firstName: String?,</w:t>
+      </w:r>
+    </w:p>
+    <w:p>
+      <w:pPr>
+        <w:pStyle w:val="konsolakozaczek"/>
+        <w:rPr>
+          <w:lang w:val="en-US"/>
+        </w:rPr>
+      </w:pPr>
+      <w:r>
+        <w:rPr>
+          <w:lang w:val="en-US"/>
+        </w:rPr>
+        <w:t xml:space="preserve">        val lastName: String?,</w:t>
+      </w:r>
+    </w:p>
+    <w:p>
+      <w:pPr>
+        <w:pStyle w:val="konsolakozaczek"/>
+        <w:rPr>
+          <w:lang w:val="en-US"/>
+        </w:rPr>
+      </w:pPr>
+      <w:r>
+        <w:rPr>
+          <w:lang w:val="en-US"/>
+        </w:rPr>
+        <w:t xml:space="preserve">        @NotBlank</w:t>
+      </w:r>
+    </w:p>
+    <w:p>
+      <w:pPr>
+        <w:pStyle w:val="konsolakozaczek"/>
+        <w:rPr>
+          <w:lang w:val="en-US"/>
+        </w:rPr>
+      </w:pPr>
+      <w:r>
+        <w:rPr>
+          <w:lang w:val="en-US"/>
+        </w:rPr>
+        <w:t xml:space="preserve">        @Email</w:t>
+      </w:r>
+    </w:p>
+    <w:p>
+      <w:pPr>
+        <w:pStyle w:val="konsolakozaczek"/>
+        <w:rPr>
+          <w:lang w:val="en-US"/>
+        </w:rPr>
+      </w:pPr>
+      <w:r>
+        <w:rPr>
+          <w:lang w:val="en-US"/>
+        </w:rPr>
+        <w:t xml:space="preserve">        val email: String,</w:t>
+      </w:r>
+    </w:p>
+    <w:p>
+      <w:pPr>
+        <w:pStyle w:val="konsolakozaczek"/>
+        <w:rPr>
+          <w:lang w:val="en-US"/>
+        </w:rPr>
+      </w:pPr>
+      <w:r>
+        <w:rPr>
+          <w:lang w:val="en-US"/>
+        </w:rPr>
+        <w:t xml:space="preserve">        @NotBlank</w:t>
+      </w:r>
+    </w:p>
+    <w:p>
+      <w:pPr>
+        <w:pStyle w:val="konsolakozaczek"/>
+        <w:rPr>
+          <w:lang w:val="en-US"/>
+        </w:rPr>
+      </w:pPr>
+      <w:r>
+        <w:rPr>
+          <w:lang w:val="en-US"/>
+        </w:rPr>
+        <w:t xml:space="preserve">        @Size(min = 4, max = 20)</w:t>
+      </w:r>
+    </w:p>
+    <w:p>
+      <w:pPr>
+        <w:pStyle w:val="konsolakozaczek"/>
+        <w:rPr>
+          <w:lang w:val="en-US"/>
+        </w:rPr>
+      </w:pPr>
+      <w:r>
+        <w:rPr>
+          <w:lang w:val="en-US"/>
+        </w:rPr>
+        <w:t xml:space="preserve">        var password: String,</w:t>
+      </w:r>
+    </w:p>
+    <w:p>
+      <w:pPr>
+        <w:pStyle w:val="konsolakozaczek"/>
+        <w:rPr>
+          <w:lang w:val="en-US"/>
+        </w:rPr>
+      </w:pPr>
+      <w:r>
+        <w:rPr>
+          <w:lang w:val="en-US"/>
+        </w:rPr>
+        <w:t xml:space="preserve">        var role: String = Role.USER.name</w:t>
+      </w:r>
+    </w:p>
+    <w:p>
+      <w:pPr>
+        <w:pStyle w:val="konsolakozaczek"/>
+        <w:keepNext/>
+      </w:pPr>
+      <w:r>
+        <w:t>)</w:t>
+      </w:r>
+    </w:p>
+    <w:p>
+      <w:pPr>
+        <w:pStyle w:val="konsolakozaczek"/>
+        <w:keepNext/>
+      </w:pPr>
+    </w:p>
+    <w:p>
+      <w:pPr>
+        <w:pStyle w:val="Legenda"/>
+        <w:rPr>
+          <w:rFonts w:asciiTheme="minorHAnsi" w:hAnsiTheme="minorHAnsi" w:cstheme="minorHAnsi"/>
+          <w:sz w:val="20"/>
+          <w:szCs w:val="20"/>
+        </w:rPr>
+      </w:pPr>
+      <w:r>
+        <w:rPr>
+          <w:rFonts w:asciiTheme="minorHAnsi" w:hAnsiTheme="minorHAnsi" w:cstheme="minorHAnsi"/>
+          <w:sz w:val="20"/>
+          <w:szCs w:val="20"/>
+        </w:rPr>
+        <w:t xml:space="preserve">Fragment kodu </w:t>
+      </w:r>
+      <w:r>
+        <w:rPr>
+          <w:rFonts w:asciiTheme="minorHAnsi" w:hAnsiTheme="minorHAnsi" w:cstheme="minorHAnsi"/>
+          <w:sz w:val="20"/>
+          <w:szCs w:val="20"/>
+        </w:rPr>
+        <w:fldChar w:fldCharType="begin"/>
+      </w:r>
+      <w:r>
+        <w:rPr>
+          <w:rFonts w:asciiTheme="minorHAnsi" w:hAnsiTheme="minorHAnsi" w:cstheme="minorHAnsi"/>
+          <w:sz w:val="20"/>
+          <w:szCs w:val="20"/>
+        </w:rPr>
+        <w:instrText xml:space="preserve"> SEQ Fragment_kodu \* ARABIC </w:instrText>
+      </w:r>
+      <w:r>
+        <w:rPr>
+          <w:rFonts w:asciiTheme="minorHAnsi" w:hAnsiTheme="minorHAnsi" w:cstheme="minorHAnsi"/>
+          <w:sz w:val="20"/>
+          <w:szCs w:val="20"/>
+        </w:rPr>
+        <w:fldChar w:fldCharType="separate"/>
+      </w:r>
+      <w:r>
+        <w:rPr>
+          <w:rFonts w:asciiTheme="minorHAnsi" w:hAnsiTheme="minorHAnsi" w:cstheme="minorHAnsi"/>
+          <w:noProof/>
+          <w:sz w:val="20"/>
+          <w:szCs w:val="20"/>
+        </w:rPr>
+        <w:t>1</w:t>
+      </w:r>
+      <w:r>
+        <w:rPr>
+          <w:rFonts w:asciiTheme="minorHAnsi" w:hAnsiTheme="minorHAnsi" w:cstheme="minorHAnsi"/>
+          <w:sz w:val="20"/>
+          <w:szCs w:val="20"/>
+        </w:rPr>
+        <w:fldChar w:fldCharType="end"/>
+      </w:r>
+      <w:r>
+        <w:rPr>
+          <w:rFonts w:asciiTheme="minorHAnsi" w:hAnsiTheme="minorHAnsi" w:cstheme="minorHAnsi"/>
+          <w:sz w:val="20"/>
+          <w:szCs w:val="20"/>
+        </w:rPr>
+        <w:t xml:space="preserve"> Klasa transferu obiektu nowego użytkownika; </w:t>
+      </w:r>
+      <w:r>
+        <w:rPr>
+          <w:rFonts w:asciiTheme="minorHAnsi" w:hAnsiTheme="minorHAnsi" w:cstheme="minorHAnsi"/>
+          <w:sz w:val="20"/>
+          <w:szCs w:val="20"/>
+        </w:rPr>
+        <w:t>opracowanie własne</w:t>
+      </w:r>
+      <w:r>
+        <w:rPr>
+          <w:rFonts w:asciiTheme="minorHAnsi" w:hAnsiTheme="minorHAnsi" w:cstheme="minorHAnsi"/>
+          <w:sz w:val="20"/>
+          <w:szCs w:val="20"/>
+        </w:rPr>
+        <w:t xml:space="preserve"> </w:t>
+      </w:r>
+    </w:p>
+    <w:p>
+      <w:pPr>
+        <w:pStyle w:val="normalnyalekozaczek"/>
+      </w:pPr>
+      <w:r>
+        <w:t xml:space="preserve">Powyższa podstawowa klasa Kotlin’owa z automatycznie inicjalizującymi się metodami generycznymi odpowiada za przekazanie obiektu i zawartych w nim potrzebnych informacji do stworzenia konta dla nowego użytkownika w opisywanym oprogramowaniu. </w:t>
+      </w:r>
+    </w:p>
+    <w:p>
+      <w:pPr>
+        <w:pStyle w:val="normalnyalekozaczek"/>
+      </w:pPr>
+      <w:r>
+        <w:t xml:space="preserve">Klasa odpowiada także za fragment uchodzący za walidacje danych wykorzystanych w </w:t>
+      </w:r>
+      <w:r>
+        <w:t>warstwie serwerowej. Do jej implementacji użyto podstawowej biblioteki walidacyjnej</w:t>
+      </w:r>
+      <w:r>
+        <w:rPr>
+          <w:rStyle w:val="Odwoanieprzypisudolnego"/>
+        </w:rPr>
+        <w:footnoteReference w:id="24"/>
+      </w:r>
+      <w:r>
+        <w:t xml:space="preserve"> </w:t>
+      </w:r>
+      <w:r>
+        <w:lastRenderedPageBreak/>
+        <w:t>wykorzystanej w Spring Boot, w celu aktywacji działania metod walidacyjnych zastosowano oznaczenia typu @NotBlank, @Email oraz @Size.</w:t>
+      </w:r>
+    </w:p>
+    <w:p>
+      <w:pPr>
+        <w:pStyle w:val="konsolakozaczek"/>
+      </w:pPr>
+      <w:r>
+        <w:t>validateRegistration</w:t>
+      </w:r>
+      <w:r>
+        <w:t>() {</w:t>
+      </w:r>
+    </w:p>
+    <w:p>
+      <w:pPr>
+        <w:pStyle w:val="konsolakozaczek"/>
+        <w:rPr>
+          <w:lang w:val="en-US"/>
+        </w:rPr>
+      </w:pPr>
+      <w:r>
+        <w:t xml:space="preserve">    </w:t>
+      </w:r>
+      <w:r>
+        <w:rPr>
+          <w:lang w:val="en-US"/>
+        </w:rPr>
+        <w:t>return Yup.object().shape({</w:t>
+      </w:r>
+    </w:p>
+    <w:p>
+      <w:pPr>
+        <w:pStyle w:val="konsolakozaczek"/>
+        <w:rPr>
+          <w:lang w:val="en-US"/>
+        </w:rPr>
+      </w:pPr>
+      <w:r>
+        <w:rPr>
+          <w:lang w:val="en-US"/>
+        </w:rPr>
+        <w:t xml:space="preserve">        email: Yup.string()</w:t>
+      </w:r>
+    </w:p>
+    <w:p>
+      <w:pPr>
+        <w:pStyle w:val="konsolakozaczek"/>
+        <w:rPr>
+          <w:lang w:val="en-US"/>
+        </w:rPr>
+      </w:pPr>
+      <w:r>
+        <w:rPr>
+          <w:lang w:val="en-US"/>
+        </w:rPr>
+        <w:t xml:space="preserve">            .email("Email not valid")</w:t>
+      </w:r>
+    </w:p>
+    <w:p>
+      <w:pPr>
+        <w:pStyle w:val="konsolakozaczek"/>
+        <w:rPr>
+          <w:lang w:val="en-US"/>
+        </w:rPr>
+      </w:pPr>
+      <w:r>
+        <w:rPr>
+          <w:lang w:val="en-US"/>
+        </w:rPr>
+        <w:t xml:space="preserve">            .required("Field required"),</w:t>
+      </w:r>
+    </w:p>
+    <w:p>
+      <w:pPr>
+        <w:pStyle w:val="konsolakozaczek"/>
+        <w:rPr>
+          <w:lang w:val="en-US"/>
+        </w:rPr>
+      </w:pPr>
+      <w:r>
+        <w:rPr>
+          <w:lang w:val="en-US"/>
+        </w:rPr>
+        <w:t xml:space="preserve">        password: Yup.string()</w:t>
+      </w:r>
+    </w:p>
+    <w:p>
+      <w:pPr>
+        <w:pStyle w:val="konsolakozaczek"/>
+        <w:rPr>
+          <w:lang w:val="en-US"/>
+        </w:rPr>
+      </w:pPr>
+      <w:r>
+        <w:rPr>
+          <w:lang w:val="en-US"/>
+        </w:rPr>
+        <w:t xml:space="preserve">            .test(</w:t>
+      </w:r>
+    </w:p>
+    <w:p>
+      <w:pPr>
+        <w:pStyle w:val="konsolakozaczek"/>
+        <w:rPr>
+          <w:lang w:val="en-US"/>
+        </w:rPr>
+      </w:pPr>
+      <w:r>
+        <w:rPr>
+          <w:lang w:val="en-US"/>
+        </w:rPr>
+        <w:t xml:space="preserve">                "len",</w:t>
+      </w:r>
+    </w:p>
+    <w:p>
+      <w:pPr>
+        <w:pStyle w:val="konsolakozaczek"/>
+        <w:rPr>
+          <w:lang w:val="en-US"/>
+        </w:rPr>
+      </w:pPr>
+      <w:r>
+        <w:rPr>
+          <w:lang w:val="en-US"/>
+        </w:rPr>
+        <w:t xml:space="preserve">                "Password should be between 4 and 20 characters",</w:t>
+      </w:r>
+    </w:p>
+    <w:p>
+      <w:pPr>
+        <w:pStyle w:val="konsolakozaczek"/>
+        <w:rPr>
+          <w:lang w:val="en-US"/>
+        </w:rPr>
+      </w:pPr>
+      <w:r>
+        <w:rPr>
+          <w:lang w:val="en-US"/>
+        </w:rPr>
+        <w:t xml:space="preserve">                (passwordInput: any) =&gt;</w:t>
+      </w:r>
+    </w:p>
+    <w:p>
+      <w:pPr>
+        <w:pStyle w:val="konsolakozaczek"/>
+        <w:rPr>
+          <w:lang w:val="en-US"/>
+        </w:rPr>
+      </w:pPr>
+      <w:r>
+        <w:rPr>
+          <w:lang w:val="en-US"/>
+        </w:rPr>
+        <w:t xml:space="preserve">                    passwordInput &amp;&amp;</w:t>
+      </w:r>
+    </w:p>
+    <w:p>
+      <w:pPr>
+        <w:pStyle w:val="konsolakozaczek"/>
+        <w:rPr>
+          <w:lang w:val="en-US"/>
+        </w:rPr>
+      </w:pPr>
+      <w:r>
+        <w:rPr>
+          <w:lang w:val="en-US"/>
+        </w:rPr>
+        <w:t xml:space="preserve">                    passwordInput.toString().length &gt;= 4 &amp;&amp;</w:t>
+      </w:r>
+    </w:p>
+    <w:p>
+      <w:pPr>
+        <w:pStyle w:val="konsolakozaczek"/>
+        <w:rPr>
+          <w:lang w:val="en-US"/>
+        </w:rPr>
+      </w:pPr>
+      <w:r>
+        <w:rPr>
+          <w:lang w:val="en-US"/>
+        </w:rPr>
+        <w:t xml:space="preserve">                    passwordInput.toString().length &lt;= 20</w:t>
+      </w:r>
+    </w:p>
+    <w:p>
+      <w:pPr>
+        <w:pStyle w:val="konsolakozaczek"/>
+        <w:rPr>
+          <w:lang w:val="en-US"/>
+        </w:rPr>
+      </w:pPr>
+      <w:r>
+        <w:rPr>
+          <w:lang w:val="en-US"/>
+        </w:rPr>
+        <w:t xml:space="preserve">            )</w:t>
+      </w:r>
+    </w:p>
+    <w:p>
+      <w:pPr>
+        <w:pStyle w:val="konsolakozaczek"/>
+        <w:rPr>
+          <w:lang w:val="en-US"/>
+        </w:rPr>
+      </w:pPr>
+      <w:r>
+        <w:rPr>
+          <w:lang w:val="en-US"/>
+        </w:rPr>
+        <w:t xml:space="preserve">            .required("Field required"),</w:t>
+      </w:r>
+    </w:p>
+    <w:p>
+      <w:pPr>
+        <w:pStyle w:val="konsolakozaczek"/>
+      </w:pPr>
+      <w:r>
+        <w:rPr>
+          <w:lang w:val="en-US"/>
+        </w:rPr>
+        <w:t xml:space="preserve">    </w:t>
+      </w:r>
+      <w:r>
+        <w:t>});</w:t>
+      </w:r>
+    </w:p>
+    <w:p>
+      <w:pPr>
+        <w:pStyle w:val="konsolakozaczek"/>
+        <w:keepNext/>
+      </w:pPr>
+      <w:r>
+        <w:t>}</w:t>
+      </w:r>
+    </w:p>
+    <w:p>
+      <w:pPr>
+        <w:pStyle w:val="konsolakozaczek"/>
+        <w:keepNext/>
+      </w:pPr>
+    </w:p>
+    <w:p>
+      <w:pPr>
+        <w:pStyle w:val="Legenda"/>
+        <w:rPr>
+          <w:rFonts w:asciiTheme="minorHAnsi" w:hAnsiTheme="minorHAnsi" w:cstheme="minorHAnsi"/>
+          <w:sz w:val="20"/>
+          <w:szCs w:val="20"/>
+        </w:rPr>
+      </w:pPr>
+      <w:r>
+        <w:rPr>
+          <w:rFonts w:asciiTheme="minorHAnsi" w:hAnsiTheme="minorHAnsi" w:cstheme="minorHAnsi"/>
+          <w:sz w:val="20"/>
+          <w:szCs w:val="20"/>
+        </w:rPr>
+        <w:t xml:space="preserve">Fragment kodu </w:t>
+      </w:r>
+      <w:r>
+        <w:rPr>
+          <w:rFonts w:asciiTheme="minorHAnsi" w:hAnsiTheme="minorHAnsi" w:cstheme="minorHAnsi"/>
+          <w:sz w:val="20"/>
+          <w:szCs w:val="20"/>
+        </w:rPr>
+        <w:fldChar w:fldCharType="begin"/>
+      </w:r>
+      <w:r>
+        <w:rPr>
+          <w:rFonts w:asciiTheme="minorHAnsi" w:hAnsiTheme="minorHAnsi" w:cstheme="minorHAnsi"/>
+          <w:sz w:val="20"/>
+          <w:szCs w:val="20"/>
+        </w:rPr>
+        <w:instrText xml:space="preserve"> SEQ Fragment_kodu \* ARABIC </w:instrText>
+      </w:r>
+      <w:r>
+        <w:rPr>
+          <w:rFonts w:asciiTheme="minorHAnsi" w:hAnsiTheme="minorHAnsi" w:cstheme="minorHAnsi"/>
+          <w:sz w:val="20"/>
+          <w:szCs w:val="20"/>
+        </w:rPr>
+        <w:fldChar w:fldCharType="separate"/>
+      </w:r>
+      <w:r>
+        <w:rPr>
+          <w:rFonts w:asciiTheme="minorHAnsi" w:hAnsiTheme="minorHAnsi" w:cstheme="minorHAnsi"/>
+          <w:sz w:val="20"/>
+          <w:szCs w:val="20"/>
+        </w:rPr>
+        <w:t>2</w:t>
+      </w:r>
+      <w:r>
+        <w:rPr>
+          <w:rFonts w:asciiTheme="minorHAnsi" w:hAnsiTheme="minorHAnsi" w:cstheme="minorHAnsi"/>
+          <w:sz w:val="20"/>
+          <w:szCs w:val="20"/>
+        </w:rPr>
+        <w:fldChar w:fldCharType="end"/>
+      </w:r>
+      <w:r>
+        <w:rPr>
+          <w:rFonts w:asciiTheme="minorHAnsi" w:hAnsiTheme="minorHAnsi" w:cstheme="minorHAnsi"/>
+          <w:sz w:val="20"/>
+          <w:szCs w:val="20"/>
+        </w:rPr>
+        <w:t xml:space="preserve"> Metoda służąca do walidacji danych przy rejestracji nowego użytkownika; opracowanie własne przy pomocy https://github.com/jquense/yup</w:t>
+      </w:r>
+      <w:r>
+        <w:rPr>
+          <w:rFonts w:asciiTheme="minorHAnsi" w:hAnsiTheme="minorHAnsi" w:cstheme="minorHAnsi"/>
+          <w:sz w:val="20"/>
+          <w:szCs w:val="20"/>
+        </w:rPr>
+        <w:t xml:space="preserve"> </w:t>
+      </w:r>
+    </w:p>
+    <w:p>
+      <w:pPr>
+        <w:pStyle w:val="normalnyalekozaczek"/>
+      </w:pPr>
+      <w:r>
+        <w:t xml:space="preserve">Podobną ścieżką należy podążać przy projektowaniu walidacji po stronie wizualnej do której dostęp </w:t>
+      </w:r>
+      <w:r>
+        <w:t xml:space="preserve">mają wszyscy użytkownicy. Błędy po stronie serwerowej będą wyłapywane dopiero po przejściu przez niektóre z dalszych etapów już na wewnętrznym oprogramowaniu. Warto zadbać aby błędy niepotrzebujące przejścia do serwera były walidowane już po stronie klienta. Jako takie rozwiązanie pomocna może okazać się biblioteka Yup użyta w powyższym </w:t>
+      </w:r>
+      <w:r>
+        <w:t xml:space="preserve">rozwiązaniu metody walidacyjnej po stronie klienta. </w:t>
+      </w:r>
+    </w:p>
+    <w:p>
+      <w:pPr>
+        <w:pStyle w:val="konsolakozaczek"/>
+        <w:rPr>
+          <w:lang w:val="en-US"/>
+        </w:rPr>
+      </w:pPr>
+      <w:r>
+        <w:rPr>
+          <w:lang w:val="en-US"/>
+        </w:rPr>
+        <w:t>fun registerUser(newUser: UserDto): User {</w:t>
+      </w:r>
+    </w:p>
+    <w:p>
+      <w:pPr>
+        <w:pStyle w:val="konsolakozaczek"/>
+        <w:rPr>
+          <w:lang w:val="en-US"/>
+        </w:rPr>
+      </w:pPr>
+      <w:r>
+        <w:rPr>
+          <w:lang w:val="en-US"/>
+        </w:rPr>
+        <w:t xml:space="preserve">    </w:t>
+      </w:r>
+      <w:r>
+        <w:rPr>
+          <w:lang w:val="en-US"/>
+        </w:rPr>
+        <w:t>if (userRepository.findUserByEmail(newUser.email) != null) {</w:t>
+      </w:r>
+    </w:p>
+    <w:p>
+      <w:pPr>
+        <w:pStyle w:val="konsolakozaczek"/>
+        <w:rPr>
+          <w:lang w:val="en-US"/>
+        </w:rPr>
+      </w:pPr>
+      <w:r>
+        <w:rPr>
+          <w:lang w:val="en-US"/>
+        </w:rPr>
+        <w:t xml:space="preserve">        throw EmailExistsException("Account with given email exists:" + newUser.email)</w:t>
+      </w:r>
+    </w:p>
+    <w:p>
+      <w:pPr>
+        <w:pStyle w:val="konsolakozaczek"/>
+        <w:rPr>
+          <w:lang w:val="en-US"/>
+        </w:rPr>
+      </w:pPr>
+      <w:r>
+        <w:rPr>
+          <w:lang w:val="en-US"/>
+        </w:rPr>
+        <w:t xml:space="preserve">    }</w:t>
+      </w:r>
+    </w:p>
+    <w:p>
+      <w:pPr>
+        <w:pStyle w:val="konsolakozaczek"/>
+        <w:rPr>
+          <w:lang w:val="en-US"/>
+        </w:rPr>
+      </w:pPr>
+      <w:r>
+        <w:rPr>
+          <w:lang w:val="en-US"/>
+        </w:rPr>
+        <w:t xml:space="preserve">    val encodedPassword = passwordEncoder.encode(newUser.password)</w:t>
+      </w:r>
+    </w:p>
+    <w:p>
+      <w:pPr>
+        <w:pStyle w:val="konsolakozaczek"/>
+        <w:rPr>
+          <w:lang w:val="en-US"/>
+        </w:rPr>
+      </w:pPr>
+      <w:r>
+        <w:rPr>
+          <w:lang w:val="en-US"/>
+        </w:rPr>
+        <w:t xml:space="preserve">    val user = User(</w:t>
+      </w:r>
+    </w:p>
+    <w:p>
+      <w:pPr>
+        <w:pStyle w:val="konsolakozaczek"/>
+        <w:rPr>
+          <w:lang w:val="en-US"/>
+        </w:rPr>
+      </w:pPr>
+      <w:r>
+        <w:rPr>
+          <w:lang w:val="en-US"/>
+        </w:rPr>
+        <w:t xml:space="preserve">        firstName = newUser.firstName,</w:t>
+      </w:r>
+    </w:p>
+    <w:p>
+      <w:pPr>
+        <w:pStyle w:val="konsolakozaczek"/>
+        <w:rPr>
+          <w:lang w:val="en-US"/>
+        </w:rPr>
+      </w:pPr>
+      <w:r>
+        <w:rPr>
+          <w:lang w:val="en-US"/>
+        </w:rPr>
+        <w:t xml:space="preserve">        lastName = newUser.lastName,</w:t>
+      </w:r>
+    </w:p>
+    <w:p>
+      <w:pPr>
+        <w:pStyle w:val="konsolakozaczek"/>
+        <w:rPr>
+          <w:lang w:val="en-US"/>
+        </w:rPr>
+      </w:pPr>
+      <w:r>
+        <w:rPr>
+          <w:lang w:val="en-US"/>
+        </w:rPr>
+        <w:t xml:space="preserve">        email = newUser.email,</w:t>
+      </w:r>
+    </w:p>
+    <w:p>
+      <w:pPr>
+        <w:pStyle w:val="konsolakozaczek"/>
+        <w:rPr>
+          <w:lang w:val="en-US"/>
+        </w:rPr>
+      </w:pPr>
+      <w:r>
+        <w:rPr>
+          <w:lang w:val="en-US"/>
+        </w:rPr>
+        <w:t xml:space="preserve">        password = encodedPassword,</w:t>
+      </w:r>
+    </w:p>
+    <w:p>
+      <w:pPr>
+        <w:pStyle w:val="konsolakozaczek"/>
+        <w:rPr>
+          <w:lang w:val="en-US"/>
+        </w:rPr>
+      </w:pPr>
+      <w:r>
+        <w:rPr>
+          <w:lang w:val="en-US"/>
+        </w:rPr>
+        <w:t xml:space="preserve">        role = Role.roleOf(newUser.role)</w:t>
+      </w:r>
+    </w:p>
+    <w:p>
+      <w:pPr>
+        <w:pStyle w:val="konsolakozaczek"/>
+      </w:pPr>
+      <w:r>
+        <w:rPr>
+          <w:lang w:val="en-US"/>
+        </w:rPr>
+        <w:t xml:space="preserve">    </w:t>
+      </w:r>
+      <w:r>
+        <w:t>)</w:t>
+      </w:r>
+    </w:p>
+    <w:p>
+      <w:pPr>
+        <w:pStyle w:val="konsolakozaczek"/>
+      </w:pPr>
+      <w:r>
+        <w:t xml:space="preserve">    return userRepository.save(user)</w:t>
+      </w:r>
+    </w:p>
+    <w:p>
+      <w:pPr>
+        <w:pStyle w:val="konsolakozaczek"/>
+        <w:keepNext/>
+      </w:pPr>
+      <w:r>
+        <w:t>}</w:t>
+      </w:r>
+    </w:p>
+    <w:p>
+      <w:pPr>
+        <w:pStyle w:val="konsolakozaczek"/>
+        <w:keepNext/>
+      </w:pPr>
+    </w:p>
+    <w:p>
+      <w:pPr>
+        <w:pStyle w:val="Legenda"/>
+        <w:rPr>
+          <w:rFonts w:asciiTheme="minorHAnsi" w:hAnsiTheme="minorHAnsi" w:cstheme="minorHAnsi"/>
+          <w:sz w:val="20"/>
+          <w:szCs w:val="20"/>
+        </w:rPr>
+      </w:pPr>
+      <w:r>
+        <w:rPr>
+          <w:rFonts w:asciiTheme="minorHAnsi" w:hAnsiTheme="minorHAnsi" w:cstheme="minorHAnsi"/>
+          <w:sz w:val="20"/>
+          <w:szCs w:val="20"/>
+        </w:rPr>
+        <w:t xml:space="preserve">Fragment kodu </w:t>
+      </w:r>
+      <w:r>
+        <w:rPr>
+          <w:rFonts w:asciiTheme="minorHAnsi" w:hAnsiTheme="minorHAnsi" w:cstheme="minorHAnsi"/>
+          <w:sz w:val="20"/>
+          <w:szCs w:val="20"/>
+        </w:rPr>
+        <w:fldChar w:fldCharType="begin"/>
+      </w:r>
+      <w:r>
+        <w:rPr>
+          <w:rFonts w:asciiTheme="minorHAnsi" w:hAnsiTheme="minorHAnsi" w:cstheme="minorHAnsi"/>
+          <w:sz w:val="20"/>
+          <w:szCs w:val="20"/>
+        </w:rPr>
+        <w:instrText xml:space="preserve"> SEQ Fragment_kodu \* ARABIC </w:instrText>
+      </w:r>
+      <w:r>
+        <w:rPr>
+          <w:rFonts w:asciiTheme="minorHAnsi" w:hAnsiTheme="minorHAnsi" w:cstheme="minorHAnsi"/>
+          <w:sz w:val="20"/>
+          <w:szCs w:val="20"/>
+        </w:rPr>
+        <w:fldChar w:fldCharType="separate"/>
+      </w:r>
+      <w:r>
+        <w:rPr>
+          <w:rFonts w:asciiTheme="minorHAnsi" w:hAnsiTheme="minorHAnsi" w:cstheme="minorHAnsi"/>
+          <w:noProof/>
+          <w:sz w:val="20"/>
+          <w:szCs w:val="20"/>
+        </w:rPr>
+        <w:t>3</w:t>
+      </w:r>
+      <w:r>
+        <w:rPr>
+          <w:rFonts w:asciiTheme="minorHAnsi" w:hAnsiTheme="minorHAnsi" w:cstheme="minorHAnsi"/>
+          <w:sz w:val="20"/>
+          <w:szCs w:val="20"/>
+        </w:rPr>
+        <w:fldChar w:fldCharType="end"/>
+      </w:r>
+      <w:r>
+        <w:rPr>
+          <w:rFonts w:asciiTheme="minorHAnsi" w:hAnsiTheme="minorHAnsi" w:cstheme="minorHAnsi"/>
+          <w:sz w:val="20"/>
+          <w:szCs w:val="20"/>
+        </w:rPr>
+        <w:t xml:space="preserve"> Metoda służąca do rejestracji użytkowników; opracowanie własne</w:t>
+      </w:r>
+    </w:p>
+    <w:p>
+      <w:pPr>
+        <w:pStyle w:val="normalnyalekozaczek"/>
+      </w:pPr>
+      <w:r>
+        <w:t>W bazowej metodzie</w:t>
+      </w:r>
+      <w:r>
+        <w:t xml:space="preserve"> służącej do rejestracji nowych użytkowników użyto mechanizmów walidujących czy aby na pewno do stworzenia nowego konta nie wykorzystano wcześniej występującego w bazie danych adresu email. Innym wyróżniającym mechanizmem wykorzystującym jest metoda pozwalająca na zakodowanie podanego podczas rejestracji hasła. Kodowanie użyte podczas szyfrowania hasła jest prosty mechanizm bcrypt. Jako ciało używane do zwrócenia po całej operacji zastosowano obiekt powstały po cał</w:t>
+      </w:r>
+      <w:r>
+        <w:t>ym transferze danych.</w:t>
+      </w:r>
+    </w:p>
+    <w:p>
+      <w:pPr>
+        <w:pStyle w:val="konsolakozaczek"/>
+        <w:rPr>
+          <w:lang w:val="en-US"/>
+        </w:rPr>
+      </w:pPr>
+    </w:p>
+    <w:p>
+      <w:pPr>
+        <w:pStyle w:val="konsolakozaczek"/>
+        <w:rPr>
+          <w:lang w:val="en-US"/>
+        </w:rPr>
+      </w:pPr>
+      <w:r>
+        <w:rPr>
+          <w:lang w:val="en-US"/>
+        </w:rPr>
+        <w:lastRenderedPageBreak/>
+        <w:t>fun logUser(authRequest: AuthRequest): JwtResponse {</w:t>
+      </w:r>
+    </w:p>
+    <w:p>
+      <w:pPr>
+        <w:pStyle w:val="konsolakozaczek"/>
+        <w:rPr>
+          <w:lang w:val="en-US"/>
+        </w:rPr>
+      </w:pPr>
+      <w:r>
+        <w:rPr>
+          <w:lang w:val="en-US"/>
+        </w:rPr>
+        <w:t xml:space="preserve">    </w:t>
+      </w:r>
+      <w:r>
+        <w:rPr>
+          <w:lang w:val="en-US"/>
+        </w:rPr>
+        <w:t>val authentication: Authentication = authenticationManager.authenticate(</w:t>
+      </w:r>
+    </w:p>
+    <w:p>
+      <w:pPr>
+        <w:pStyle w:val="konsolakozaczek"/>
+        <w:rPr>
+          <w:lang w:val="en-US"/>
+        </w:rPr>
+      </w:pPr>
+      <w:r>
+        <w:rPr>
+          <w:lang w:val="en-US"/>
+        </w:rPr>
+        <w:t xml:space="preserve">        UsernamePasswordAuthenticationToken(authRequest.email, authRequest.password))</w:t>
+      </w:r>
+    </w:p>
+    <w:p>
+      <w:pPr>
+        <w:pStyle w:val="konsolakozaczek"/>
+        <w:rPr>
+          <w:lang w:val="en-US"/>
+        </w:rPr>
+      </w:pPr>
+    </w:p>
+    <w:p>
+      <w:pPr>
+        <w:pStyle w:val="konsolakozaczek"/>
+        <w:rPr>
+          <w:lang w:val="en-US"/>
+        </w:rPr>
+      </w:pPr>
+      <w:r>
+        <w:rPr>
+          <w:lang w:val="en-US"/>
+        </w:rPr>
+        <w:t xml:space="preserve">    SecurityContextHolder.getContext().authentication = authentication</w:t>
+      </w:r>
+    </w:p>
+    <w:p>
+      <w:pPr>
+        <w:pStyle w:val="konsolakozaczek"/>
+        <w:rPr>
+          <w:lang w:val="en-US"/>
+        </w:rPr>
+      </w:pPr>
+      <w:r>
+        <w:rPr>
+          <w:lang w:val="en-US"/>
+        </w:rPr>
+        <w:t xml:space="preserve">    val jwt: String = jwtUtils.generateJwtToken(authentication)</w:t>
+      </w:r>
+    </w:p>
+    <w:p>
+      <w:pPr>
+        <w:pStyle w:val="konsolakozaczek"/>
+      </w:pPr>
+    </w:p>
+    <w:p>
+      <w:pPr>
+        <w:pStyle w:val="konsolakozaczek"/>
+        <w:rPr>
+          <w:lang w:val="en-US"/>
+        </w:rPr>
+      </w:pPr>
+      <w:r>
+        <w:rPr>
+          <w:lang w:val="en-US"/>
+        </w:rPr>
+        <w:t xml:space="preserve">    val userDetails = authentication.principal as UserDetailsImpl</w:t>
+      </w:r>
+    </w:p>
+    <w:p>
+      <w:pPr>
+        <w:pStyle w:val="konsolakozaczek"/>
+        <w:rPr>
+          <w:lang w:val="en-US"/>
+        </w:rPr>
+      </w:pPr>
+      <w:r>
+        <w:rPr>
+          <w:lang w:val="en-US"/>
+        </w:rPr>
+        <w:t xml:space="preserve">    val role = userDetails.authorities.stream()</w:t>
+      </w:r>
+    </w:p>
+    <w:p>
+      <w:pPr>
+        <w:pStyle w:val="konsolakozaczek"/>
+        <w:rPr>
+          <w:lang w:val="en-US"/>
+        </w:rPr>
+      </w:pPr>
+      <w:r>
+        <w:rPr>
+          <w:lang w:val="en-US"/>
+        </w:rPr>
+        <w:t xml:space="preserve">        .map { item: GrantedAuthority -&gt; item.authority }</w:t>
+      </w:r>
+    </w:p>
+    <w:p>
+      <w:pPr>
+        <w:pStyle w:val="konsolakozaczek"/>
+        <w:rPr>
+          <w:lang w:val="en-US"/>
+        </w:rPr>
+      </w:pPr>
+      <w:r>
+        <w:rPr>
+          <w:lang w:val="en-US"/>
+        </w:rPr>
+        <w:t xml:space="preserve">        .collect(Collectors.toList())</w:t>
+      </w:r>
+    </w:p>
+    <w:p>
+      <w:pPr>
+        <w:pStyle w:val="konsolakozaczek"/>
+        <w:rPr>
+          <w:lang w:val="en-US"/>
+        </w:rPr>
+      </w:pPr>
+    </w:p>
+    <w:p>
+      <w:pPr>
+        <w:pStyle w:val="konsolakozaczek"/>
+        <w:rPr>
+          <w:lang w:val="en-US"/>
+        </w:rPr>
+      </w:pPr>
+      <w:r>
+        <w:rPr>
+          <w:lang w:val="en-US"/>
+        </w:rPr>
+        <w:t xml:space="preserve">    return JwtResponse(</w:t>
+      </w:r>
+    </w:p>
+    <w:p>
+      <w:pPr>
+        <w:pStyle w:val="konsolakozaczek"/>
+        <w:rPr>
+          <w:lang w:val="en-US"/>
+        </w:rPr>
+      </w:pPr>
+      <w:r>
+        <w:rPr>
+          <w:lang w:val="en-US"/>
+        </w:rPr>
+        <w:t xml:space="preserve">        accessToken = jwt,</w:t>
+      </w:r>
+    </w:p>
+    <w:p>
+      <w:pPr>
+        <w:pStyle w:val="konsolakozaczek"/>
+        <w:rPr>
+          <w:lang w:val="en-US"/>
+        </w:rPr>
+      </w:pPr>
+      <w:r>
+        <w:rPr>
+          <w:lang w:val="en-US"/>
+        </w:rPr>
+        <w:t xml:space="preserve">        id = userDetails.id,</w:t>
+      </w:r>
+    </w:p>
+    <w:p>
+      <w:pPr>
+        <w:pStyle w:val="konsolakozaczek"/>
+        <w:rPr>
+          <w:lang w:val="en-US"/>
+        </w:rPr>
+      </w:pPr>
+      <w:r>
+        <w:rPr>
+          <w:lang w:val="en-US"/>
+        </w:rPr>
+        <w:t xml:space="preserve">        email = userDetails.email,</w:t>
+      </w:r>
+    </w:p>
+    <w:p>
+      <w:pPr>
+        <w:pStyle w:val="konsolakozaczek"/>
+        <w:rPr>
+          <w:lang w:val="en-US"/>
+        </w:rPr>
+      </w:pPr>
+      <w:r>
+        <w:rPr>
+          <w:lang w:val="en-US"/>
+        </w:rPr>
+        <w:t xml:space="preserve">        role = role[0]</w:t>
+      </w:r>
+    </w:p>
+    <w:p>
+      <w:pPr>
+        <w:pStyle w:val="konsolakozaczek"/>
+      </w:pPr>
+      <w:r>
+        <w:rPr>
+          <w:lang w:val="en-US"/>
+        </w:rPr>
+        <w:t xml:space="preserve">    </w:t>
+      </w:r>
+      <w:r>
+        <w:t>)</w:t>
+      </w:r>
+    </w:p>
+    <w:p>
+      <w:pPr>
+        <w:pStyle w:val="konsolakozaczek"/>
+        <w:keepNext/>
+      </w:pPr>
+      <w:r>
+        <w:t>}</w:t>
+      </w:r>
+    </w:p>
+    <w:p>
+      <w:pPr>
+        <w:pStyle w:val="konsolakozaczek"/>
+        <w:keepNext/>
+      </w:pPr>
+    </w:p>
+    <w:p>
+      <w:pPr>
+        <w:pStyle w:val="Legenda"/>
+        <w:rPr>
+          <w:rFonts w:asciiTheme="minorHAnsi" w:hAnsiTheme="minorHAnsi" w:cstheme="minorHAnsi"/>
+          <w:sz w:val="20"/>
+          <w:szCs w:val="20"/>
+        </w:rPr>
+      </w:pPr>
+      <w:r>
+        <w:rPr>
+          <w:rFonts w:asciiTheme="minorHAnsi" w:hAnsiTheme="minorHAnsi" w:cstheme="minorHAnsi"/>
+          <w:sz w:val="20"/>
+          <w:szCs w:val="20"/>
+        </w:rPr>
+        <w:t xml:space="preserve">Fragment kodu </w:t>
+      </w:r>
+      <w:r>
+        <w:rPr>
+          <w:rFonts w:asciiTheme="minorHAnsi" w:hAnsiTheme="minorHAnsi" w:cstheme="minorHAnsi"/>
+          <w:sz w:val="20"/>
+          <w:szCs w:val="20"/>
+        </w:rPr>
+        <w:fldChar w:fldCharType="begin"/>
+      </w:r>
+      <w:r>
+        <w:rPr>
+          <w:rFonts w:asciiTheme="minorHAnsi" w:hAnsiTheme="minorHAnsi" w:cstheme="minorHAnsi"/>
+          <w:sz w:val="20"/>
+          <w:szCs w:val="20"/>
+        </w:rPr>
+        <w:instrText xml:space="preserve"> SEQ Fragment_kodu \* ARABIC </w:instrText>
+      </w:r>
+      <w:r>
+        <w:rPr>
+          <w:rFonts w:asciiTheme="minorHAnsi" w:hAnsiTheme="minorHAnsi" w:cstheme="minorHAnsi"/>
+          <w:sz w:val="20"/>
+          <w:szCs w:val="20"/>
+        </w:rPr>
+        <w:fldChar w:fldCharType="separate"/>
+      </w:r>
+      <w:r>
+        <w:rPr>
+          <w:rFonts w:asciiTheme="minorHAnsi" w:hAnsiTheme="minorHAnsi" w:cstheme="minorHAnsi"/>
+          <w:noProof/>
+          <w:sz w:val="20"/>
+          <w:szCs w:val="20"/>
+        </w:rPr>
+        <w:t>4</w:t>
+      </w:r>
+      <w:r>
+        <w:rPr>
+          <w:rFonts w:asciiTheme="minorHAnsi" w:hAnsiTheme="minorHAnsi" w:cstheme="minorHAnsi"/>
+          <w:sz w:val="20"/>
+          <w:szCs w:val="20"/>
+        </w:rPr>
+        <w:fldChar w:fldCharType="end"/>
+      </w:r>
+      <w:r>
+        <w:rPr>
+          <w:rFonts w:asciiTheme="minorHAnsi" w:hAnsiTheme="minorHAnsi" w:cstheme="minorHAnsi"/>
+          <w:sz w:val="20"/>
+          <w:szCs w:val="20"/>
+        </w:rPr>
+        <w:t xml:space="preserve"> Metoda służąca do logowania, zwracająca token; opracowanie własne</w:t>
+      </w:r>
+    </w:p>
+    <w:p>
+      <w:pPr>
+        <w:pStyle w:val="normalnyalekozaczek"/>
+      </w:pPr>
+      <w:r>
+        <w:t xml:space="preserve">Metoda pozwalająca na logowanie użytkowników do aplikacji dostępna na powyższym fragmencie kodu źródłowego oparta jest na popularnych na rynku JSON Web Token’ach wspomnianych wcześniej w rozdziale nr 3. </w:t>
+      </w:r>
+      <w:r>
+        <w:t>Powyższe operacje nawiązują do procesów potrzebnych podczas walidacji danych użytkownika i utworzeniu ich Tokenu w szablonie biblioteki jjwt</w:t>
+      </w:r>
+      <w:r>
+        <w:rPr>
+          <w:rStyle w:val="Odwoanieprzypisudolnego"/>
+        </w:rPr>
+        <w:footnoteReference w:id="25"/>
+      </w:r>
+      <w:r>
+        <w:t xml:space="preserve"> użytej podczas implementacji kodu źródłowego. </w:t>
+      </w:r>
+    </w:p>
+    <w:p>
+      <w:pPr>
         <w:pStyle w:val="Nagowekalelepszy"/>
         <w:numPr>
           <w:ilvl w:val="1"/>
@@ -11386,6 +12168,78 @@
         <w:rPr>
           <w:szCs w:val="24"/>
         </w:rPr>
+        <w:t>Dodawanie oraz modyfikacja operacji</w:t>
+      </w:r>
+    </w:p>
+    <w:p>
+      <w:pPr>
+        <w:pStyle w:val="Nagowekalelepszy"/>
+        <w:numPr>
+          <w:ilvl w:val="1"/>
+          <w:numId w:val="1"/>
+        </w:numPr>
+        <w:rPr>
+          <w:szCs w:val="24"/>
+        </w:rPr>
+      </w:pPr>
+      <w:r>
+        <w:rPr>
+          <w:szCs w:val="24"/>
+        </w:rPr>
+        <w:t>Tabela operacji</w:t>
+      </w:r>
+    </w:p>
+    <w:p>
+      <w:pPr>
+        <w:pStyle w:val="Nagowekalelepszy"/>
+        <w:numPr>
+          <w:ilvl w:val="1"/>
+          <w:numId w:val="1"/>
+        </w:numPr>
+        <w:rPr>
+          <w:szCs w:val="24"/>
+        </w:rPr>
+      </w:pPr>
+      <w:r>
+        <w:rPr>
+          <w:szCs w:val="24"/>
+        </w:rPr>
+        <w:t>Dostępne wykresy</w:t>
+      </w:r>
+    </w:p>
+    <w:p>
+      <w:pPr>
+        <w:pStyle w:val="Nagowekalelepszy"/>
+        <w:numPr>
+          <w:ilvl w:val="1"/>
+          <w:numId w:val="1"/>
+        </w:numPr>
+        <w:rPr>
+          <w:szCs w:val="24"/>
+        </w:rPr>
+      </w:pPr>
+      <w:r>
+        <w:rPr>
+          <w:szCs w:val="24"/>
+        </w:rPr>
+        <w:t>Testy jednostkowe dostępne w aplikacji</w:t>
+      </w:r>
+    </w:p>
+    <w:p>
+      <w:pPr>
+        <w:pStyle w:val="Nagowekalelepszy"/>
+        <w:numPr>
+          <w:ilvl w:val="1"/>
+          <w:numId w:val="1"/>
+        </w:numPr>
+        <w:rPr>
+          <w:szCs w:val="24"/>
+        </w:rPr>
+      </w:pPr>
+      <w:r>
+        <w:rPr>
+          <w:szCs w:val="24"/>
+        </w:rPr>
         <w:t>Ciągła integracja w Github Actions</w:t>
       </w:r>
     </w:p>
@@ -11400,15 +12254,24 @@
         <w:t>, będzie ono automatycznie wykrywało pliki potrzebne do przeprowadzenia działania. Poniższy fragment pozwala na zbudowanie aplikacji i przetestowanie jej na podstawie zaimplementowanych testów.</w:t>
       </w:r>
       <w:r>
-        <w:t xml:space="preserve"> Pod koniec przeprowadzanej operacji w wybranym narzędziu zostaje informacja czy wszystkie etapy utworzone w pliku przeszły pomyślnie czy negatywnie.</w:t>
+        <w:t xml:space="preserve"> Pod koniec przeprowadzanej operacji w </w:t>
+      </w:r>
+      <w:r>
+        <w:lastRenderedPageBreak/>
+        <w:t>wybranym narzędziu zostaje informacja czy wszystkie etapy utworzone w pliku przeszły pomyślnie czy negatywnie.</w:t>
       </w:r>
     </w:p>
     <w:p>
       <w:pPr>
         <w:pStyle w:val="konsolakozaczek"/>
-      </w:pPr>
-      <w:r>
-        <w:lastRenderedPageBreak/>
+        <w:rPr>
+          <w:lang w:val="en-US"/>
+        </w:rPr>
+      </w:pPr>
+      <w:r>
+        <w:rPr>
+          <w:lang w:val="en-US"/>
+        </w:rPr>
         <w:t>jobs:</w:t>
       </w:r>
     </w:p>
@@ -11420,6 +12283,9 @@
         </w:rPr>
       </w:pPr>
       <w:r>
+        <w:rPr>
+          <w:lang w:val="en-US"/>
+        </w:rPr>
         <w:t xml:space="preserve">  </w:t>
       </w:r>
       <w:r>
@@ -11649,7 +12515,7 @@
           <w:sz w:val="20"/>
           <w:szCs w:val="20"/>
         </w:rPr>
-        <w:t>3</w:t>
+        <w:t>5</w:t>
       </w:r>
       <w:r>
         <w:rPr>
@@ -13127,6 +13993,101 @@
           <w:sz w:val="20"/>
         </w:rPr>
         <w:t>2021 r.</w:t>
+      </w:r>
+    </w:p>
+  </w:footnote>
+  <w:footnote w:id="23">
+    <w:p>
+      <w:pPr>
+        <w:pStyle w:val="Tekstprzypisudolnego"/>
+      </w:pPr>
+      <w:r>
+        <w:rPr>
+          <w:rFonts w:ascii="Calibri" w:hAnsi="Calibri" w:cs="Calibri"/>
+        </w:rPr>
+        <w:footnoteRef/>
+      </w:r>
+      <w:r>
+        <w:rPr>
+          <w:rFonts w:ascii="Calibri" w:hAnsi="Calibri" w:cs="Calibri"/>
+        </w:rPr>
+        <w:t xml:space="preserve"> </w:t>
+      </w:r>
+      <w:proofErr w:type="spellStart"/>
+      <w:r>
+        <w:rPr>
+          <w:rFonts w:ascii="Calibri" w:hAnsi="Calibri" w:cs="Calibri"/>
+        </w:rPr>
+        <w:t>RedHat</w:t>
+      </w:r>
+      <w:proofErr w:type="spellEnd"/>
+      <w:r>
+        <w:rPr>
+          <w:rFonts w:ascii="Calibri" w:hAnsi="Calibri" w:cs="Calibri"/>
+        </w:rPr>
+        <w:t xml:space="preserve">; Czym dokładnie jest ciągła integracja; </w:t>
+      </w:r>
+      <w:r>
+        <w:rPr>
+          <w:rFonts w:ascii="Calibri" w:hAnsi="Calibri" w:cs="Calibri"/>
+        </w:rPr>
+        <w:t>https://www.redhat.com/en/topics/devops/what-is-ci-cd#continuous-integration</w:t>
+      </w:r>
+    </w:p>
+  </w:footnote>
+  <w:footnote w:id="24">
+    <w:p>
+      <w:pPr>
+        <w:pStyle w:val="Tekstprzypisudolnego"/>
+      </w:pPr>
+      <w:r>
+        <w:rPr>
+          <w:rFonts w:ascii="Calibri" w:hAnsi="Calibri" w:cs="Calibri"/>
+        </w:rPr>
+        <w:footnoteRef/>
+      </w:r>
+      <w:r>
+        <w:rPr>
+          <w:rFonts w:ascii="Calibri" w:hAnsi="Calibri" w:cs="Calibri"/>
+        </w:rPr>
+        <w:t xml:space="preserve"> </w:t>
+      </w:r>
+      <w:r>
+        <w:rPr>
+          <w:rFonts w:ascii="Calibri" w:hAnsi="Calibri" w:cs="Calibri"/>
+        </w:rPr>
+        <w:t>Spring Framework Dokumentacja; Obsługa walidacji danych w aplikacjach przy pomocy Spring Boot;hdocs.spring.io/spring-framework/docs/3.2.x/spring-framework-reference/html/validation.html</w:t>
+      </w:r>
+    </w:p>
+  </w:footnote>
+  <w:footnote w:id="25">
+    <w:p>
+      <w:pPr>
+        <w:pStyle w:val="Tekstprzypisudolnego"/>
+      </w:pPr>
+      <w:r>
+        <w:rPr>
+          <w:rFonts w:ascii="Calibri" w:hAnsi="Calibri" w:cs="Calibri"/>
+        </w:rPr>
+        <w:footnoteRef/>
+      </w:r>
+      <w:r>
+        <w:rPr>
+          <w:rFonts w:ascii="Calibri" w:hAnsi="Calibri" w:cs="Calibri"/>
+        </w:rPr>
+        <w:t xml:space="preserve"> Les Hazlewood; Biblioteka JWT dla aplikacji Javy oraz Androida; </w:t>
+      </w:r>
+      <w:r>
+        <w:rPr>
+          <w:rFonts w:ascii="Calibri" w:hAnsi="Calibri" w:cs="Calibri"/>
+        </w:rPr>
+        <w:t>https://github.com/jwtk/jjwt</w:t>
+      </w:r>
+      <w:r>
+        <w:rPr>
+          <w:rFonts w:ascii="Calibri" w:hAnsi="Calibri" w:cs="Calibri"/>
+        </w:rPr>
+        <w:t>; dostęp 29.12.2021 r.</w:t>
       </w:r>
     </w:p>
   </w:footnote>
@@ -17498,16 +18459,6 @@
 </file>
 
 <file path=customXml/item2.xml><?xml version="1.0" encoding="utf-8"?>
-<p:properties xmlns:p="http://schemas.microsoft.com/office/2006/metadata/properties" xmlns:xsi="http://www.w3.org/2001/XMLSchema-instance" xmlns:pc="http://schemas.microsoft.com/office/infopath/2007/PartnerControls">
-  <documentManagement/>
-</p:properties>
-</file>
-
-<file path=customXml/item3.xml><?xml version="1.0" encoding="utf-8"?>
-<b:Sources xmlns:b="http://schemas.openxmlformats.org/officeDocument/2006/bibliography" xmlns="http://schemas.openxmlformats.org/officeDocument/2006/bibliography" SelectedStyle="\APASixthEditionOfficeOnline.xsl" StyleName="APA" Version="6"/>
-</file>
-
-<file path=customXml/item4.xml><?xml version="1.0" encoding="utf-8"?>
 <ct:contentTypeSchema xmlns:ct="http://schemas.microsoft.com/office/2006/metadata/contentType" xmlns:ma="http://schemas.microsoft.com/office/2006/metadata/properties/metaAttributes" ct:_="" ma:_="" ma:contentTypeName="Document" ma:contentTypeID="0x010100A00D6FA63315B44EA57BCBFDBEB87D9E" ma:contentTypeVersion="10" ma:contentTypeDescription="Create a new document." ma:contentTypeScope="" ma:versionID="487847f174112115dfee8234497bcdb3">
   <xsd:schema xmlns:xsd="http://www.w3.org/2001/XMLSchema" xmlns:xs="http://www.w3.org/2001/XMLSchema" xmlns:p="http://schemas.microsoft.com/office/2006/metadata/properties" xmlns:ns3="08dca740-db79-4375-8e2d-660a0ff135ff" xmlns:ns4="a3d8f8ac-91d9-4e68-895f-153d70d5f495" targetNamespace="http://schemas.microsoft.com/office/2006/metadata/properties" ma:root="true" ma:fieldsID="b62929471a89208f63fe0fa761b5e1aa" ns3:_="" ns4:_="">
     <xsd:import namespace="08dca740-db79-4375-8e2d-660a0ff135ff"/>
@@ -17708,6 +18659,16 @@
 </ct:contentTypeSchema>
 </file>
 
+<file path=customXml/item3.xml><?xml version="1.0" encoding="utf-8"?>
+<b:Sources xmlns:b="http://schemas.openxmlformats.org/officeDocument/2006/bibliography" xmlns="http://schemas.openxmlformats.org/officeDocument/2006/bibliography" SelectedStyle="\APASixthEditionOfficeOnline.xsl" StyleName="APA" Version="6"/>
+</file>
+
+<file path=customXml/item4.xml><?xml version="1.0" encoding="utf-8"?>
+<p:properties xmlns:p="http://schemas.microsoft.com/office/2006/metadata/properties" xmlns:xsi="http://www.w3.org/2001/XMLSchema-instance" xmlns:pc="http://schemas.microsoft.com/office/infopath/2007/PartnerControls">
+  <documentManagement/>
+</p:properties>
+</file>
+
 <file path=customXml/itemProps1.xml><?xml version="1.0" encoding="utf-8"?>
 <ds:datastoreItem xmlns:ds="http://schemas.openxmlformats.org/officeDocument/2006/customXml" ds:itemID="{ABF48AA8-3220-47C3-AA6C-D8E0770C090F}">
   <ds:schemaRefs>
@@ -17717,23 +18678,6 @@
 </file>
 
 <file path=customXml/itemProps2.xml><?xml version="1.0" encoding="utf-8"?>
-<ds:datastoreItem xmlns:ds="http://schemas.openxmlformats.org/officeDocument/2006/customXml" ds:itemID="{DBB4A1DD-8E11-4A4B-8C53-4D34A6D10B9E}">
-  <ds:schemaRefs>
-    <ds:schemaRef ds:uri="http://schemas.microsoft.com/office/2006/metadata/properties"/>
-    <ds:schemaRef ds:uri="http://schemas.microsoft.com/office/infopath/2007/PartnerControls"/>
-  </ds:schemaRefs>
-</ds:datastoreItem>
-</file>
-
-<file path=customXml/itemProps3.xml><?xml version="1.0" encoding="utf-8"?>
-<ds:datastoreItem xmlns:ds="http://schemas.openxmlformats.org/officeDocument/2006/customXml" ds:itemID="{771A110D-AA49-4F12-A608-93BA349B6948}">
-  <ds:schemaRefs>
-    <ds:schemaRef ds:uri="http://schemas.openxmlformats.org/officeDocument/2006/bibliography"/>
-  </ds:schemaRefs>
-</ds:datastoreItem>
-</file>
-
-<file path=customXml/itemProps4.xml><?xml version="1.0" encoding="utf-8"?>
 <ds:datastoreItem xmlns:ds="http://schemas.openxmlformats.org/officeDocument/2006/customXml" ds:itemID="{47D248DD-81C9-4AAE-858E-98FC6C0B06EA}">
   <ds:schemaRefs>
     <ds:schemaRef ds:uri="http://schemas.microsoft.com/office/2006/metadata/contentType"/>
@@ -17750,4 +18694,21 @@
     <ds:schemaRef ds:uri="http://schemas.microsoft.com/internal/obd"/>
   </ds:schemaRefs>
 </ds:datastoreItem>
+</file>
+
+<file path=customXml/itemProps3.xml><?xml version="1.0" encoding="utf-8"?>
+<ds:datastoreItem xmlns:ds="http://schemas.openxmlformats.org/officeDocument/2006/customXml" ds:itemID="{771A110D-AA49-4F12-A608-93BA349B6948}">
+  <ds:schemaRefs>
+    <ds:schemaRef ds:uri="http://schemas.openxmlformats.org/officeDocument/2006/bibliography"/>
+  </ds:schemaRefs>
+</ds:datastoreItem>
+</file>
+
+<file path=customXml/itemProps4.xml><?xml version="1.0" encoding="utf-8"?>
+<ds:datastoreItem xmlns:ds="http://schemas.openxmlformats.org/officeDocument/2006/customXml" ds:itemID="{DBB4A1DD-8E11-4A4B-8C53-4D34A6D10B9E}">
+  <ds:schemaRefs>
+    <ds:schemaRef ds:uri="http://schemas.microsoft.com/office/2006/metadata/properties"/>
+    <ds:schemaRef ds:uri="http://schemas.microsoft.com/office/infopath/2007/PartnerControls"/>
+  </ds:schemaRefs>
+</ds:datastoreItem>
 </file>
</xml_diff>

<commit_message>
[D] Two subchapters and done
</commit_message>
<xml_diff>
--- a/docs/arkadiusz_panczyk_s18706_praca_inz.docx
+++ b/docs/arkadiusz_panczyk_s18706_praca_inz.docx
@@ -10426,15 +10426,7 @@
         <w:t>GitHub Actions jest wewnętrznym</w:t>
       </w:r>
       <w:r>
-        <w:t xml:space="preserve">, bezpośrednio w </w:t>
-      </w:r>
-      <w:proofErr w:type="spellStart"/>
-      <w:r>
-        <w:t>GitHub’ie</w:t>
-      </w:r>
-      <w:proofErr w:type="spellEnd"/>
-      <w:r>
-        <w:t xml:space="preserve"> </w:t>
+        <w:t xml:space="preserve">, bezpośrednio w GitHub’ie </w:t>
       </w:r>
       <w:r>
         <w:t>systemem integracji</w:t>
@@ -10876,6 +10868,7 @@
       <w:r>
         <w:rPr>
           <w:rFonts w:asciiTheme="minorHAnsi" w:hAnsiTheme="minorHAnsi" w:cstheme="minorHAnsi"/>
+          <w:noProof/>
           <w:sz w:val="20"/>
           <w:szCs w:val="20"/>
         </w:rPr>
@@ -10936,19 +10929,40 @@
     <w:p>
       <w:pPr>
         <w:pStyle w:val="konsolakozaczek"/>
-      </w:pPr>
-      <w:r>
+        <w:pBdr>
+          <w:top w:val="single" w:sz="4" w:space="1" w:color="auto"/>
+          <w:left w:val="single" w:sz="4" w:space="4" w:color="auto"/>
+          <w:bottom w:val="single" w:sz="4" w:space="1" w:color="auto"/>
+          <w:right w:val="single" w:sz="4" w:space="4" w:color="auto"/>
+        </w:pBdr>
+        <w:rPr>
+          <w:lang w:val="en-US"/>
+        </w:rPr>
+      </w:pPr>
+      <w:r>
+        <w:rPr>
+          <w:lang w:val="en-US"/>
+        </w:rPr>
         <w:t>class UserDto(</w:t>
       </w:r>
     </w:p>
     <w:p>
       <w:pPr>
         <w:pStyle w:val="konsolakozaczek"/>
-        <w:rPr>
-          <w:lang w:val="en-US"/>
-        </w:rPr>
-      </w:pPr>
-      <w:r>
+        <w:pBdr>
+          <w:top w:val="single" w:sz="4" w:space="1" w:color="auto"/>
+          <w:left w:val="single" w:sz="4" w:space="4" w:color="auto"/>
+          <w:bottom w:val="single" w:sz="4" w:space="1" w:color="auto"/>
+          <w:right w:val="single" w:sz="4" w:space="4" w:color="auto"/>
+        </w:pBdr>
+        <w:rPr>
+          <w:lang w:val="en-US"/>
+        </w:rPr>
+      </w:pPr>
+      <w:r>
+        <w:rPr>
+          <w:lang w:val="en-US"/>
+        </w:rPr>
         <w:t xml:space="preserve">        </w:t>
       </w:r>
       <w:r>
@@ -10961,6 +10975,12 @@
     <w:p>
       <w:pPr>
         <w:pStyle w:val="konsolakozaczek"/>
+        <w:pBdr>
+          <w:top w:val="single" w:sz="4" w:space="1" w:color="auto"/>
+          <w:left w:val="single" w:sz="4" w:space="4" w:color="auto"/>
+          <w:bottom w:val="single" w:sz="4" w:space="1" w:color="auto"/>
+          <w:right w:val="single" w:sz="4" w:space="4" w:color="auto"/>
+        </w:pBdr>
         <w:rPr>
           <w:lang w:val="en-US"/>
         </w:rPr>
@@ -10975,6 +10995,12 @@
     <w:p>
       <w:pPr>
         <w:pStyle w:val="konsolakozaczek"/>
+        <w:pBdr>
+          <w:top w:val="single" w:sz="4" w:space="1" w:color="auto"/>
+          <w:left w:val="single" w:sz="4" w:space="4" w:color="auto"/>
+          <w:bottom w:val="single" w:sz="4" w:space="1" w:color="auto"/>
+          <w:right w:val="single" w:sz="4" w:space="4" w:color="auto"/>
+        </w:pBdr>
         <w:rPr>
           <w:lang w:val="en-US"/>
         </w:rPr>
@@ -10989,6 +11015,12 @@
     <w:p>
       <w:pPr>
         <w:pStyle w:val="konsolakozaczek"/>
+        <w:pBdr>
+          <w:top w:val="single" w:sz="4" w:space="1" w:color="auto"/>
+          <w:left w:val="single" w:sz="4" w:space="4" w:color="auto"/>
+          <w:bottom w:val="single" w:sz="4" w:space="1" w:color="auto"/>
+          <w:right w:val="single" w:sz="4" w:space="4" w:color="auto"/>
+        </w:pBdr>
         <w:rPr>
           <w:lang w:val="en-US"/>
         </w:rPr>
@@ -11003,6 +11035,12 @@
     <w:p>
       <w:pPr>
         <w:pStyle w:val="konsolakozaczek"/>
+        <w:pBdr>
+          <w:top w:val="single" w:sz="4" w:space="1" w:color="auto"/>
+          <w:left w:val="single" w:sz="4" w:space="4" w:color="auto"/>
+          <w:bottom w:val="single" w:sz="4" w:space="1" w:color="auto"/>
+          <w:right w:val="single" w:sz="4" w:space="4" w:color="auto"/>
+        </w:pBdr>
         <w:rPr>
           <w:lang w:val="en-US"/>
         </w:rPr>
@@ -11017,6 +11055,12 @@
     <w:p>
       <w:pPr>
         <w:pStyle w:val="konsolakozaczek"/>
+        <w:pBdr>
+          <w:top w:val="single" w:sz="4" w:space="1" w:color="auto"/>
+          <w:left w:val="single" w:sz="4" w:space="4" w:color="auto"/>
+          <w:bottom w:val="single" w:sz="4" w:space="1" w:color="auto"/>
+          <w:right w:val="single" w:sz="4" w:space="4" w:color="auto"/>
+        </w:pBdr>
         <w:rPr>
           <w:lang w:val="en-US"/>
         </w:rPr>
@@ -11031,6 +11075,12 @@
     <w:p>
       <w:pPr>
         <w:pStyle w:val="konsolakozaczek"/>
+        <w:pBdr>
+          <w:top w:val="single" w:sz="4" w:space="1" w:color="auto"/>
+          <w:left w:val="single" w:sz="4" w:space="4" w:color="auto"/>
+          <w:bottom w:val="single" w:sz="4" w:space="1" w:color="auto"/>
+          <w:right w:val="single" w:sz="4" w:space="4" w:color="auto"/>
+        </w:pBdr>
         <w:rPr>
           <w:lang w:val="en-US"/>
         </w:rPr>
@@ -11045,6 +11095,12 @@
     <w:p>
       <w:pPr>
         <w:pStyle w:val="konsolakozaczek"/>
+        <w:pBdr>
+          <w:top w:val="single" w:sz="4" w:space="1" w:color="auto"/>
+          <w:left w:val="single" w:sz="4" w:space="4" w:color="auto"/>
+          <w:bottom w:val="single" w:sz="4" w:space="1" w:color="auto"/>
+          <w:right w:val="single" w:sz="4" w:space="4" w:color="auto"/>
+        </w:pBdr>
         <w:rPr>
           <w:lang w:val="en-US"/>
         </w:rPr>
@@ -11059,6 +11115,12 @@
     <w:p>
       <w:pPr>
         <w:pStyle w:val="konsolakozaczek"/>
+        <w:pBdr>
+          <w:top w:val="single" w:sz="4" w:space="1" w:color="auto"/>
+          <w:left w:val="single" w:sz="4" w:space="4" w:color="auto"/>
+          <w:bottom w:val="single" w:sz="4" w:space="1" w:color="auto"/>
+          <w:right w:val="single" w:sz="4" w:space="4" w:color="auto"/>
+        </w:pBdr>
         <w:rPr>
           <w:lang w:val="en-US"/>
         </w:rPr>
@@ -11074,6 +11136,12 @@
       <w:pPr>
         <w:pStyle w:val="konsolakozaczek"/>
         <w:keepNext/>
+        <w:pBdr>
+          <w:top w:val="single" w:sz="4" w:space="1" w:color="auto"/>
+          <w:left w:val="single" w:sz="4" w:space="4" w:color="auto"/>
+          <w:bottom w:val="single" w:sz="4" w:space="1" w:color="auto"/>
+          <w:right w:val="single" w:sz="4" w:space="4" w:color="auto"/>
+        </w:pBdr>
       </w:pPr>
       <w:r>
         <w:t>)</w:t>
@@ -11083,6 +11151,12 @@
       <w:pPr>
         <w:pStyle w:val="konsolakozaczek"/>
         <w:keepNext/>
+        <w:pBdr>
+          <w:top w:val="single" w:sz="4" w:space="1" w:color="auto"/>
+          <w:left w:val="single" w:sz="4" w:space="4" w:color="auto"/>
+          <w:bottom w:val="single" w:sz="4" w:space="1" w:color="auto"/>
+          <w:right w:val="single" w:sz="4" w:space="4" w:color="auto"/>
+        </w:pBdr>
       </w:pPr>
     </w:p>
     <w:p>
@@ -11100,7 +11174,7 @@
           <w:sz w:val="20"/>
           <w:szCs w:val="20"/>
         </w:rPr>
-        <w:t xml:space="preserve">Fragment kodu </w:t>
+        <w:t xml:space="preserve">Fragment kodu źródłowego </w:t>
       </w:r>
       <w:r>
         <w:rPr>
@@ -11116,7 +11190,7 @@
           <w:sz w:val="20"/>
           <w:szCs w:val="20"/>
         </w:rPr>
-        <w:instrText xml:space="preserve"> SEQ Fragment_kodu \* ARABIC </w:instrText>
+        <w:instrText xml:space="preserve"> SEQ Fragment_kodu_źródłowego \* ARABIC </w:instrText>
       </w:r>
       <w:r>
         <w:rPr>
@@ -11149,7 +11223,7 @@
           <w:sz w:val="20"/>
           <w:szCs w:val="20"/>
         </w:rPr>
-        <w:t xml:space="preserve"> Klasa transferu obiektu nowego użytkownika; </w:t>
+        <w:t xml:space="preserve"> Klasa transferu obiektu nowego użytkownika; opracowanie własne</w:t>
       </w:r>
       <w:r>
         <w:rPr>
@@ -11157,304 +11231,416 @@
           <w:sz w:val="20"/>
           <w:szCs w:val="20"/>
         </w:rPr>
-        <w:t>opracowanie własne</w:t>
-      </w:r>
-      <w:r>
+        <w:t xml:space="preserve"> </w:t>
+      </w:r>
+    </w:p>
+    <w:p>
+      <w:pPr>
+        <w:pStyle w:val="normalnyalekozaczek"/>
+      </w:pPr>
+      <w:r>
+        <w:t xml:space="preserve">Powyższa podstawowa klasa Kotlin’owa z automatycznie inicjalizującymi się metodami generycznymi odpowiada za przekazanie obiektu i zawartych w nim potrzebnych informacji do stworzenia konta dla nowego użytkownika w opisywanym oprogramowaniu. Klasa odpowiada także za fragment uchodzący za walidacje danych wykorzystanych w </w:t>
+      </w:r>
+      <w:r>
+        <w:t xml:space="preserve">warstwie serwerowej. Do jej implementacji użyto podstawowej </w:t>
+      </w:r>
+      <w:r>
+        <w:lastRenderedPageBreak/>
+        <w:t>biblioteki walidacyjnej</w:t>
+      </w:r>
+      <w:r>
+        <w:rPr>
+          <w:rStyle w:val="Odwoanieprzypisudolnego"/>
+        </w:rPr>
+        <w:footnoteReference w:id="24"/>
+      </w:r>
+      <w:r>
+        <w:t xml:space="preserve"> wykorzystanej w Spring Boot, w celu aktywacji działania metod walidacyjnych zastosowano oznaczenia typu @NotBlank, @Email oraz @Size.</w:t>
+      </w:r>
+    </w:p>
+    <w:p>
+      <w:pPr>
+        <w:pStyle w:val="konsolakozaczek"/>
+        <w:pBdr>
+          <w:top w:val="single" w:sz="4" w:space="1" w:color="auto"/>
+          <w:left w:val="single" w:sz="4" w:space="4" w:color="auto"/>
+          <w:bottom w:val="single" w:sz="4" w:space="1" w:color="auto"/>
+          <w:right w:val="single" w:sz="4" w:space="4" w:color="auto"/>
+        </w:pBdr>
+        <w:rPr>
+          <w:lang w:val="en-US"/>
+        </w:rPr>
+      </w:pPr>
+      <w:r>
+        <w:rPr>
+          <w:lang w:val="en-US"/>
+        </w:rPr>
+        <w:t>validateRegistration</w:t>
+      </w:r>
+      <w:r>
+        <w:rPr>
+          <w:lang w:val="en-US"/>
+        </w:rPr>
+        <w:t>() {</w:t>
+      </w:r>
+    </w:p>
+    <w:p>
+      <w:pPr>
+        <w:pStyle w:val="konsolakozaczek"/>
+        <w:pBdr>
+          <w:top w:val="single" w:sz="4" w:space="1" w:color="auto"/>
+          <w:left w:val="single" w:sz="4" w:space="4" w:color="auto"/>
+          <w:bottom w:val="single" w:sz="4" w:space="1" w:color="auto"/>
+          <w:right w:val="single" w:sz="4" w:space="4" w:color="auto"/>
+        </w:pBdr>
+        <w:rPr>
+          <w:lang w:val="en-US"/>
+        </w:rPr>
+      </w:pPr>
+      <w:r>
+        <w:rPr>
+          <w:lang w:val="en-US"/>
+        </w:rPr>
+        <w:t xml:space="preserve">    </w:t>
+      </w:r>
+      <w:r>
+        <w:rPr>
+          <w:lang w:val="en-US"/>
+        </w:rPr>
+        <w:t>return Yup.object().shape({</w:t>
+      </w:r>
+    </w:p>
+    <w:p>
+      <w:pPr>
+        <w:pStyle w:val="konsolakozaczek"/>
+        <w:pBdr>
+          <w:top w:val="single" w:sz="4" w:space="1" w:color="auto"/>
+          <w:left w:val="single" w:sz="4" w:space="4" w:color="auto"/>
+          <w:bottom w:val="single" w:sz="4" w:space="1" w:color="auto"/>
+          <w:right w:val="single" w:sz="4" w:space="4" w:color="auto"/>
+        </w:pBdr>
+        <w:rPr>
+          <w:lang w:val="en-US"/>
+        </w:rPr>
+      </w:pPr>
+      <w:r>
+        <w:rPr>
+          <w:lang w:val="en-US"/>
+        </w:rPr>
+        <w:t xml:space="preserve">        email: Yup.string()</w:t>
+      </w:r>
+    </w:p>
+    <w:p>
+      <w:pPr>
+        <w:pStyle w:val="konsolakozaczek"/>
+        <w:pBdr>
+          <w:top w:val="single" w:sz="4" w:space="1" w:color="auto"/>
+          <w:left w:val="single" w:sz="4" w:space="4" w:color="auto"/>
+          <w:bottom w:val="single" w:sz="4" w:space="1" w:color="auto"/>
+          <w:right w:val="single" w:sz="4" w:space="4" w:color="auto"/>
+        </w:pBdr>
+        <w:rPr>
+          <w:lang w:val="en-US"/>
+        </w:rPr>
+      </w:pPr>
+      <w:r>
+        <w:rPr>
+          <w:lang w:val="en-US"/>
+        </w:rPr>
+        <w:t xml:space="preserve">            .email("Email not valid")</w:t>
+      </w:r>
+    </w:p>
+    <w:p>
+      <w:pPr>
+        <w:pStyle w:val="konsolakozaczek"/>
+        <w:pBdr>
+          <w:top w:val="single" w:sz="4" w:space="1" w:color="auto"/>
+          <w:left w:val="single" w:sz="4" w:space="4" w:color="auto"/>
+          <w:bottom w:val="single" w:sz="4" w:space="1" w:color="auto"/>
+          <w:right w:val="single" w:sz="4" w:space="4" w:color="auto"/>
+        </w:pBdr>
+        <w:rPr>
+          <w:lang w:val="en-US"/>
+        </w:rPr>
+      </w:pPr>
+      <w:r>
+        <w:rPr>
+          <w:lang w:val="en-US"/>
+        </w:rPr>
+        <w:t xml:space="preserve">            .required("Field required"),</w:t>
+      </w:r>
+    </w:p>
+    <w:p>
+      <w:pPr>
+        <w:pStyle w:val="konsolakozaczek"/>
+        <w:pBdr>
+          <w:top w:val="single" w:sz="4" w:space="1" w:color="auto"/>
+          <w:left w:val="single" w:sz="4" w:space="4" w:color="auto"/>
+          <w:bottom w:val="single" w:sz="4" w:space="1" w:color="auto"/>
+          <w:right w:val="single" w:sz="4" w:space="4" w:color="auto"/>
+        </w:pBdr>
+        <w:rPr>
+          <w:lang w:val="en-US"/>
+        </w:rPr>
+      </w:pPr>
+      <w:r>
+        <w:rPr>
+          <w:lang w:val="en-US"/>
+        </w:rPr>
+        <w:t xml:space="preserve">        password: Yup.string()</w:t>
+      </w:r>
+    </w:p>
+    <w:p>
+      <w:pPr>
+        <w:pStyle w:val="konsolakozaczek"/>
+        <w:pBdr>
+          <w:top w:val="single" w:sz="4" w:space="1" w:color="auto"/>
+          <w:left w:val="single" w:sz="4" w:space="4" w:color="auto"/>
+          <w:bottom w:val="single" w:sz="4" w:space="1" w:color="auto"/>
+          <w:right w:val="single" w:sz="4" w:space="4" w:color="auto"/>
+        </w:pBdr>
+        <w:rPr>
+          <w:lang w:val="en-US"/>
+        </w:rPr>
+      </w:pPr>
+      <w:r>
+        <w:rPr>
+          <w:lang w:val="en-US"/>
+        </w:rPr>
+        <w:t xml:space="preserve">            .test(</w:t>
+      </w:r>
+    </w:p>
+    <w:p>
+      <w:pPr>
+        <w:pStyle w:val="konsolakozaczek"/>
+        <w:pBdr>
+          <w:top w:val="single" w:sz="4" w:space="1" w:color="auto"/>
+          <w:left w:val="single" w:sz="4" w:space="4" w:color="auto"/>
+          <w:bottom w:val="single" w:sz="4" w:space="1" w:color="auto"/>
+          <w:right w:val="single" w:sz="4" w:space="4" w:color="auto"/>
+        </w:pBdr>
+        <w:rPr>
+          <w:lang w:val="en-US"/>
+        </w:rPr>
+      </w:pPr>
+      <w:r>
+        <w:rPr>
+          <w:lang w:val="en-US"/>
+        </w:rPr>
+        <w:t xml:space="preserve">                "len",</w:t>
+      </w:r>
+    </w:p>
+    <w:p>
+      <w:pPr>
+        <w:pStyle w:val="konsolakozaczek"/>
+        <w:pBdr>
+          <w:top w:val="single" w:sz="4" w:space="1" w:color="auto"/>
+          <w:left w:val="single" w:sz="4" w:space="4" w:color="auto"/>
+          <w:bottom w:val="single" w:sz="4" w:space="1" w:color="auto"/>
+          <w:right w:val="single" w:sz="4" w:space="4" w:color="auto"/>
+        </w:pBdr>
+        <w:rPr>
+          <w:lang w:val="en-US"/>
+        </w:rPr>
+      </w:pPr>
+      <w:r>
+        <w:rPr>
+          <w:lang w:val="en-US"/>
+        </w:rPr>
+        <w:t xml:space="preserve">                "Password should be between 4 and 20 characters",</w:t>
+      </w:r>
+    </w:p>
+    <w:p>
+      <w:pPr>
+        <w:pStyle w:val="konsolakozaczek"/>
+        <w:pBdr>
+          <w:top w:val="single" w:sz="4" w:space="1" w:color="auto"/>
+          <w:left w:val="single" w:sz="4" w:space="4" w:color="auto"/>
+          <w:bottom w:val="single" w:sz="4" w:space="1" w:color="auto"/>
+          <w:right w:val="single" w:sz="4" w:space="4" w:color="auto"/>
+        </w:pBdr>
+        <w:rPr>
+          <w:lang w:val="en-US"/>
+        </w:rPr>
+      </w:pPr>
+      <w:r>
+        <w:rPr>
+          <w:lang w:val="en-US"/>
+        </w:rPr>
+        <w:t xml:space="preserve">                (passwordInput: any) =&gt;</w:t>
+      </w:r>
+    </w:p>
+    <w:p>
+      <w:pPr>
+        <w:pStyle w:val="konsolakozaczek"/>
+        <w:pBdr>
+          <w:top w:val="single" w:sz="4" w:space="1" w:color="auto"/>
+          <w:left w:val="single" w:sz="4" w:space="4" w:color="auto"/>
+          <w:bottom w:val="single" w:sz="4" w:space="1" w:color="auto"/>
+          <w:right w:val="single" w:sz="4" w:space="4" w:color="auto"/>
+        </w:pBdr>
+        <w:rPr>
+          <w:lang w:val="en-US"/>
+        </w:rPr>
+      </w:pPr>
+      <w:r>
+        <w:rPr>
+          <w:lang w:val="en-US"/>
+        </w:rPr>
+        <w:t xml:space="preserve">                    passwordInput &amp;&amp;</w:t>
+      </w:r>
+    </w:p>
+    <w:p>
+      <w:pPr>
+        <w:pStyle w:val="konsolakozaczek"/>
+        <w:pBdr>
+          <w:top w:val="single" w:sz="4" w:space="1" w:color="auto"/>
+          <w:left w:val="single" w:sz="4" w:space="4" w:color="auto"/>
+          <w:bottom w:val="single" w:sz="4" w:space="1" w:color="auto"/>
+          <w:right w:val="single" w:sz="4" w:space="4" w:color="auto"/>
+        </w:pBdr>
+        <w:rPr>
+          <w:lang w:val="en-US"/>
+        </w:rPr>
+      </w:pPr>
+      <w:r>
+        <w:rPr>
+          <w:lang w:val="en-US"/>
+        </w:rPr>
+        <w:t xml:space="preserve">                    passwordInput.toString().length &gt;= 4 &amp;&amp;</w:t>
+      </w:r>
+    </w:p>
+    <w:p>
+      <w:pPr>
+        <w:pStyle w:val="konsolakozaczek"/>
+        <w:pBdr>
+          <w:top w:val="single" w:sz="4" w:space="1" w:color="auto"/>
+          <w:left w:val="single" w:sz="4" w:space="4" w:color="auto"/>
+          <w:bottom w:val="single" w:sz="4" w:space="1" w:color="auto"/>
+          <w:right w:val="single" w:sz="4" w:space="4" w:color="auto"/>
+        </w:pBdr>
+        <w:rPr>
+          <w:lang w:val="en-US"/>
+        </w:rPr>
+      </w:pPr>
+      <w:r>
+        <w:rPr>
+          <w:lang w:val="en-US"/>
+        </w:rPr>
+        <w:t xml:space="preserve">                    passwordInput.toString().length &lt;= 20</w:t>
+      </w:r>
+    </w:p>
+    <w:p>
+      <w:pPr>
+        <w:pStyle w:val="konsolakozaczek"/>
+        <w:pBdr>
+          <w:top w:val="single" w:sz="4" w:space="1" w:color="auto"/>
+          <w:left w:val="single" w:sz="4" w:space="4" w:color="auto"/>
+          <w:bottom w:val="single" w:sz="4" w:space="1" w:color="auto"/>
+          <w:right w:val="single" w:sz="4" w:space="4" w:color="auto"/>
+        </w:pBdr>
+        <w:rPr>
+          <w:lang w:val="en-US"/>
+        </w:rPr>
+      </w:pPr>
+      <w:r>
+        <w:rPr>
+          <w:lang w:val="en-US"/>
+        </w:rPr>
+        <w:t xml:space="preserve">            )</w:t>
+      </w:r>
+    </w:p>
+    <w:p>
+      <w:pPr>
+        <w:pStyle w:val="konsolakozaczek"/>
+        <w:pBdr>
+          <w:top w:val="single" w:sz="4" w:space="1" w:color="auto"/>
+          <w:left w:val="single" w:sz="4" w:space="4" w:color="auto"/>
+          <w:bottom w:val="single" w:sz="4" w:space="1" w:color="auto"/>
+          <w:right w:val="single" w:sz="4" w:space="4" w:color="auto"/>
+        </w:pBdr>
+        <w:rPr>
+          <w:lang w:val="en-US"/>
+        </w:rPr>
+      </w:pPr>
+      <w:r>
+        <w:rPr>
+          <w:lang w:val="en-US"/>
+        </w:rPr>
+        <w:t xml:space="preserve">            .required("Field required"),</w:t>
+      </w:r>
+    </w:p>
+    <w:p>
+      <w:pPr>
+        <w:pStyle w:val="konsolakozaczek"/>
+        <w:pBdr>
+          <w:top w:val="single" w:sz="4" w:space="1" w:color="auto"/>
+          <w:left w:val="single" w:sz="4" w:space="4" w:color="auto"/>
+          <w:bottom w:val="single" w:sz="4" w:space="1" w:color="auto"/>
+          <w:right w:val="single" w:sz="4" w:space="4" w:color="auto"/>
+        </w:pBdr>
+      </w:pPr>
+      <w:r>
+        <w:rPr>
+          <w:lang w:val="en-US"/>
+        </w:rPr>
+        <w:t xml:space="preserve">    </w:t>
+      </w:r>
+      <w:r>
+        <w:t>});</w:t>
+      </w:r>
+    </w:p>
+    <w:p>
+      <w:pPr>
+        <w:pStyle w:val="konsolakozaczek"/>
+        <w:keepNext/>
+        <w:pBdr>
+          <w:top w:val="single" w:sz="4" w:space="1" w:color="auto"/>
+          <w:left w:val="single" w:sz="4" w:space="4" w:color="auto"/>
+          <w:bottom w:val="single" w:sz="4" w:space="1" w:color="auto"/>
+          <w:right w:val="single" w:sz="4" w:space="4" w:color="auto"/>
+        </w:pBdr>
+      </w:pPr>
+      <w:r>
+        <w:t>}</w:t>
+      </w:r>
+    </w:p>
+    <w:p>
+      <w:pPr>
+        <w:pStyle w:val="konsolakozaczek"/>
+        <w:keepNext/>
+        <w:pBdr>
+          <w:top w:val="single" w:sz="4" w:space="1" w:color="auto"/>
+          <w:left w:val="single" w:sz="4" w:space="4" w:color="auto"/>
+          <w:bottom w:val="single" w:sz="4" w:space="1" w:color="auto"/>
+          <w:right w:val="single" w:sz="4" w:space="4" w:color="auto"/>
+        </w:pBdr>
+      </w:pPr>
+    </w:p>
+    <w:p>
+      <w:pPr>
+        <w:pStyle w:val="Legenda"/>
         <w:rPr>
           <w:rFonts w:asciiTheme="minorHAnsi" w:hAnsiTheme="minorHAnsi" w:cstheme="minorHAnsi"/>
           <w:sz w:val="20"/>
           <w:szCs w:val="20"/>
         </w:rPr>
-        <w:t xml:space="preserve"> </w:t>
-      </w:r>
-    </w:p>
-    <w:p>
-      <w:pPr>
-        <w:pStyle w:val="normalnyalekozaczek"/>
-      </w:pPr>
-      <w:r>
-        <w:t xml:space="preserve">Powyższa podstawowa klasa Kotlin’owa z automatycznie inicjalizującymi się metodami generycznymi odpowiada za przekazanie obiektu i zawartych w nim potrzebnych informacji do stworzenia konta dla nowego użytkownika w opisywanym oprogramowaniu. </w:t>
-      </w:r>
-    </w:p>
-    <w:p>
-      <w:pPr>
-        <w:pStyle w:val="normalnyalekozaczek"/>
-      </w:pPr>
-      <w:r>
-        <w:t xml:space="preserve">Klasa odpowiada także za fragment uchodzący za walidacje danych wykorzystanych w </w:t>
-      </w:r>
-      <w:r>
-        <w:t>warstwie serwerowej. Do jej implementacji użyto podstawowej biblioteki walidacyjnej</w:t>
-      </w:r>
-      <w:r>
-        <w:rPr>
-          <w:rStyle w:val="Odwoanieprzypisudolnego"/>
-        </w:rPr>
-        <w:footnoteReference w:id="24"/>
-      </w:r>
-      <w:r>
-        <w:t xml:space="preserve"> </w:t>
-      </w:r>
-      <w:r>
-        <w:lastRenderedPageBreak/>
-        <w:t>wykorzystanej w Spring Boot, w celu aktywacji działania metod walidacyjnych zastosowano oznaczenia typu @NotBlank, @Email oraz @Size.</w:t>
-      </w:r>
-    </w:p>
-    <w:p>
-      <w:pPr>
-        <w:pStyle w:val="konsolakozaczek"/>
-      </w:pPr>
-      <w:r>
-        <w:t>validateRegistration</w:t>
-      </w:r>
-      <w:r>
-        <w:t>() {</w:t>
-      </w:r>
-    </w:p>
-    <w:p>
-      <w:pPr>
-        <w:pStyle w:val="konsolakozaczek"/>
-        <w:rPr>
-          <w:lang w:val="en-US"/>
-        </w:rPr>
-      </w:pPr>
-      <w:r>
-        <w:t xml:space="preserve">    </w:t>
-      </w:r>
-      <w:r>
-        <w:rPr>
-          <w:lang w:val="en-US"/>
-        </w:rPr>
-        <w:t>return Yup.object().shape({</w:t>
-      </w:r>
-    </w:p>
-    <w:p>
-      <w:pPr>
-        <w:pStyle w:val="konsolakozaczek"/>
-        <w:rPr>
-          <w:lang w:val="en-US"/>
-        </w:rPr>
-      </w:pPr>
-      <w:r>
-        <w:rPr>
-          <w:lang w:val="en-US"/>
-        </w:rPr>
-        <w:t xml:space="preserve">        email: Yup.string()</w:t>
-      </w:r>
-    </w:p>
-    <w:p>
-      <w:pPr>
-        <w:pStyle w:val="konsolakozaczek"/>
-        <w:rPr>
-          <w:lang w:val="en-US"/>
-        </w:rPr>
-      </w:pPr>
-      <w:r>
-        <w:rPr>
-          <w:lang w:val="en-US"/>
-        </w:rPr>
-        <w:t xml:space="preserve">            .email("Email not valid")</w:t>
-      </w:r>
-    </w:p>
-    <w:p>
-      <w:pPr>
-        <w:pStyle w:val="konsolakozaczek"/>
-        <w:rPr>
-          <w:lang w:val="en-US"/>
-        </w:rPr>
-      </w:pPr>
-      <w:r>
-        <w:rPr>
-          <w:lang w:val="en-US"/>
-        </w:rPr>
-        <w:t xml:space="preserve">            .required("Field required"),</w:t>
-      </w:r>
-    </w:p>
-    <w:p>
-      <w:pPr>
-        <w:pStyle w:val="konsolakozaczek"/>
-        <w:rPr>
-          <w:lang w:val="en-US"/>
-        </w:rPr>
-      </w:pPr>
-      <w:r>
-        <w:rPr>
-          <w:lang w:val="en-US"/>
-        </w:rPr>
-        <w:t xml:space="preserve">        password: Yup.string()</w:t>
-      </w:r>
-    </w:p>
-    <w:p>
-      <w:pPr>
-        <w:pStyle w:val="konsolakozaczek"/>
-        <w:rPr>
-          <w:lang w:val="en-US"/>
-        </w:rPr>
-      </w:pPr>
-      <w:r>
-        <w:rPr>
-          <w:lang w:val="en-US"/>
-        </w:rPr>
-        <w:t xml:space="preserve">            .test(</w:t>
-      </w:r>
-    </w:p>
-    <w:p>
-      <w:pPr>
-        <w:pStyle w:val="konsolakozaczek"/>
-        <w:rPr>
-          <w:lang w:val="en-US"/>
-        </w:rPr>
-      </w:pPr>
-      <w:r>
-        <w:rPr>
-          <w:lang w:val="en-US"/>
-        </w:rPr>
-        <w:t xml:space="preserve">                "len",</w:t>
-      </w:r>
-    </w:p>
-    <w:p>
-      <w:pPr>
-        <w:pStyle w:val="konsolakozaczek"/>
-        <w:rPr>
-          <w:lang w:val="en-US"/>
-        </w:rPr>
-      </w:pPr>
-      <w:r>
-        <w:rPr>
-          <w:lang w:val="en-US"/>
-        </w:rPr>
-        <w:t xml:space="preserve">                "Password should be between 4 and 20 characters",</w:t>
-      </w:r>
-    </w:p>
-    <w:p>
-      <w:pPr>
-        <w:pStyle w:val="konsolakozaczek"/>
-        <w:rPr>
-          <w:lang w:val="en-US"/>
-        </w:rPr>
-      </w:pPr>
-      <w:r>
-        <w:rPr>
-          <w:lang w:val="en-US"/>
-        </w:rPr>
-        <w:t xml:space="preserve">                (passwordInput: any) =&gt;</w:t>
-      </w:r>
-    </w:p>
-    <w:p>
-      <w:pPr>
-        <w:pStyle w:val="konsolakozaczek"/>
-        <w:rPr>
-          <w:lang w:val="en-US"/>
-        </w:rPr>
-      </w:pPr>
-      <w:r>
-        <w:rPr>
-          <w:lang w:val="en-US"/>
-        </w:rPr>
-        <w:t xml:space="preserve">                    passwordInput &amp;&amp;</w:t>
-      </w:r>
-    </w:p>
-    <w:p>
-      <w:pPr>
-        <w:pStyle w:val="konsolakozaczek"/>
-        <w:rPr>
-          <w:lang w:val="en-US"/>
-        </w:rPr>
-      </w:pPr>
-      <w:r>
-        <w:rPr>
-          <w:lang w:val="en-US"/>
-        </w:rPr>
-        <w:t xml:space="preserve">                    passwordInput.toString().length &gt;= 4 &amp;&amp;</w:t>
-      </w:r>
-    </w:p>
-    <w:p>
-      <w:pPr>
-        <w:pStyle w:val="konsolakozaczek"/>
-        <w:rPr>
-          <w:lang w:val="en-US"/>
-        </w:rPr>
-      </w:pPr>
-      <w:r>
-        <w:rPr>
-          <w:lang w:val="en-US"/>
-        </w:rPr>
-        <w:t xml:space="preserve">                    passwordInput.toString().length &lt;= 20</w:t>
-      </w:r>
-    </w:p>
-    <w:p>
-      <w:pPr>
-        <w:pStyle w:val="konsolakozaczek"/>
-        <w:rPr>
-          <w:lang w:val="en-US"/>
-        </w:rPr>
-      </w:pPr>
-      <w:r>
-        <w:rPr>
-          <w:lang w:val="en-US"/>
-        </w:rPr>
-        <w:t xml:space="preserve">            )</w:t>
-      </w:r>
-    </w:p>
-    <w:p>
-      <w:pPr>
-        <w:pStyle w:val="konsolakozaczek"/>
-        <w:rPr>
-          <w:lang w:val="en-US"/>
-        </w:rPr>
-      </w:pPr>
-      <w:r>
-        <w:rPr>
-          <w:lang w:val="en-US"/>
-        </w:rPr>
-        <w:t xml:space="preserve">            .required("Field required"),</w:t>
-      </w:r>
-    </w:p>
-    <w:p>
-      <w:pPr>
-        <w:pStyle w:val="konsolakozaczek"/>
-      </w:pPr>
-      <w:r>
-        <w:rPr>
-          <w:lang w:val="en-US"/>
-        </w:rPr>
-        <w:t xml:space="preserve">    </w:t>
-      </w:r>
-      <w:r>
-        <w:t>});</w:t>
-      </w:r>
-    </w:p>
-    <w:p>
-      <w:pPr>
-        <w:pStyle w:val="konsolakozaczek"/>
-        <w:keepNext/>
-      </w:pPr>
-      <w:r>
-        <w:t>}</w:t>
-      </w:r>
-    </w:p>
-    <w:p>
-      <w:pPr>
-        <w:pStyle w:val="konsolakozaczek"/>
-        <w:keepNext/>
-      </w:pPr>
-    </w:p>
-    <w:p>
-      <w:pPr>
-        <w:pStyle w:val="Legenda"/>
+      </w:pPr>
+      <w:r>
         <w:rPr>
           <w:rFonts w:asciiTheme="minorHAnsi" w:hAnsiTheme="minorHAnsi" w:cstheme="minorHAnsi"/>
           <w:sz w:val="20"/>
           <w:szCs w:val="20"/>
         </w:rPr>
-      </w:pPr>
+        <w:t xml:space="preserve">Fragment kodu źródłowego </w:t>
+      </w:r>
       <w:r>
         <w:rPr>
           <w:rFonts w:asciiTheme="minorHAnsi" w:hAnsiTheme="minorHAnsi" w:cstheme="minorHAnsi"/>
           <w:sz w:val="20"/>
           <w:szCs w:val="20"/>
         </w:rPr>
-        <w:t xml:space="preserve">Fragment kodu </w:t>
+        <w:fldChar w:fldCharType="begin"/>
       </w:r>
       <w:r>
         <w:rPr>
@@ -11462,300 +11648,7 @@
           <w:sz w:val="20"/>
           <w:szCs w:val="20"/>
         </w:rPr>
-        <w:fldChar w:fldCharType="begin"/>
-      </w:r>
-      <w:r>
-        <w:rPr>
-          <w:rFonts w:asciiTheme="minorHAnsi" w:hAnsiTheme="minorHAnsi" w:cstheme="minorHAnsi"/>
-          <w:sz w:val="20"/>
-          <w:szCs w:val="20"/>
-        </w:rPr>
-        <w:instrText xml:space="preserve"> SEQ Fragment_kodu \* ARABIC </w:instrText>
-      </w:r>
-      <w:r>
-        <w:rPr>
-          <w:rFonts w:asciiTheme="minorHAnsi" w:hAnsiTheme="minorHAnsi" w:cstheme="minorHAnsi"/>
-          <w:sz w:val="20"/>
-          <w:szCs w:val="20"/>
-        </w:rPr>
-        <w:fldChar w:fldCharType="separate"/>
-      </w:r>
-      <w:r>
-        <w:rPr>
-          <w:rFonts w:asciiTheme="minorHAnsi" w:hAnsiTheme="minorHAnsi" w:cstheme="minorHAnsi"/>
-          <w:sz w:val="20"/>
-          <w:szCs w:val="20"/>
-        </w:rPr>
-        <w:t>2</w:t>
-      </w:r>
-      <w:r>
-        <w:rPr>
-          <w:rFonts w:asciiTheme="minorHAnsi" w:hAnsiTheme="minorHAnsi" w:cstheme="minorHAnsi"/>
-          <w:sz w:val="20"/>
-          <w:szCs w:val="20"/>
-        </w:rPr>
-        <w:fldChar w:fldCharType="end"/>
-      </w:r>
-      <w:r>
-        <w:rPr>
-          <w:rFonts w:asciiTheme="minorHAnsi" w:hAnsiTheme="minorHAnsi" w:cstheme="minorHAnsi"/>
-          <w:sz w:val="20"/>
-          <w:szCs w:val="20"/>
-        </w:rPr>
-        <w:t xml:space="preserve"> Metoda służąca do walidacji danych przy rejestracji nowego użytkownika; opracowanie własne przy pomocy https://github.com/jquense/yup</w:t>
-      </w:r>
-      <w:r>
-        <w:rPr>
-          <w:rFonts w:asciiTheme="minorHAnsi" w:hAnsiTheme="minorHAnsi" w:cstheme="minorHAnsi"/>
-          <w:sz w:val="20"/>
-          <w:szCs w:val="20"/>
-        </w:rPr>
-        <w:t xml:space="preserve"> </w:t>
-      </w:r>
-    </w:p>
-    <w:p>
-      <w:pPr>
-        <w:pStyle w:val="normalnyalekozaczek"/>
-      </w:pPr>
-      <w:r>
-        <w:t xml:space="preserve">Podobną ścieżką należy podążać przy projektowaniu walidacji po stronie wizualnej do której dostęp </w:t>
-      </w:r>
-      <w:r>
-        <w:t xml:space="preserve">mają wszyscy użytkownicy. Błędy po stronie serwerowej będą wyłapywane dopiero po przejściu przez niektóre z dalszych etapów już na wewnętrznym oprogramowaniu. Warto zadbać aby błędy niepotrzebujące przejścia do serwera były walidowane już po stronie klienta. Jako takie rozwiązanie pomocna może okazać się biblioteka Yup użyta w powyższym </w:t>
-      </w:r>
-      <w:r>
-        <w:t xml:space="preserve">rozwiązaniu metody walidacyjnej po stronie klienta. </w:t>
-      </w:r>
-    </w:p>
-    <w:p>
-      <w:pPr>
-        <w:pStyle w:val="konsolakozaczek"/>
-        <w:rPr>
-          <w:lang w:val="en-US"/>
-        </w:rPr>
-      </w:pPr>
-      <w:r>
-        <w:rPr>
-          <w:lang w:val="en-US"/>
-        </w:rPr>
-        <w:t>fun registerUser(newUser: UserDto): User {</w:t>
-      </w:r>
-    </w:p>
-    <w:p>
-      <w:pPr>
-        <w:pStyle w:val="konsolakozaczek"/>
-        <w:rPr>
-          <w:lang w:val="en-US"/>
-        </w:rPr>
-      </w:pPr>
-      <w:r>
-        <w:rPr>
-          <w:lang w:val="en-US"/>
-        </w:rPr>
-        <w:t xml:space="preserve">    </w:t>
-      </w:r>
-      <w:r>
-        <w:rPr>
-          <w:lang w:val="en-US"/>
-        </w:rPr>
-        <w:t>if (userRepository.findUserByEmail(newUser.email) != null) {</w:t>
-      </w:r>
-    </w:p>
-    <w:p>
-      <w:pPr>
-        <w:pStyle w:val="konsolakozaczek"/>
-        <w:rPr>
-          <w:lang w:val="en-US"/>
-        </w:rPr>
-      </w:pPr>
-      <w:r>
-        <w:rPr>
-          <w:lang w:val="en-US"/>
-        </w:rPr>
-        <w:t xml:space="preserve">        throw EmailExistsException("Account with given email exists:" + newUser.email)</w:t>
-      </w:r>
-    </w:p>
-    <w:p>
-      <w:pPr>
-        <w:pStyle w:val="konsolakozaczek"/>
-        <w:rPr>
-          <w:lang w:val="en-US"/>
-        </w:rPr>
-      </w:pPr>
-      <w:r>
-        <w:rPr>
-          <w:lang w:val="en-US"/>
-        </w:rPr>
-        <w:t xml:space="preserve">    }</w:t>
-      </w:r>
-    </w:p>
-    <w:p>
-      <w:pPr>
-        <w:pStyle w:val="konsolakozaczek"/>
-        <w:rPr>
-          <w:lang w:val="en-US"/>
-        </w:rPr>
-      </w:pPr>
-      <w:r>
-        <w:rPr>
-          <w:lang w:val="en-US"/>
-        </w:rPr>
-        <w:t xml:space="preserve">    val encodedPassword = passwordEncoder.encode(newUser.password)</w:t>
-      </w:r>
-    </w:p>
-    <w:p>
-      <w:pPr>
-        <w:pStyle w:val="konsolakozaczek"/>
-        <w:rPr>
-          <w:lang w:val="en-US"/>
-        </w:rPr>
-      </w:pPr>
-      <w:r>
-        <w:rPr>
-          <w:lang w:val="en-US"/>
-        </w:rPr>
-        <w:t xml:space="preserve">    val user = User(</w:t>
-      </w:r>
-    </w:p>
-    <w:p>
-      <w:pPr>
-        <w:pStyle w:val="konsolakozaczek"/>
-        <w:rPr>
-          <w:lang w:val="en-US"/>
-        </w:rPr>
-      </w:pPr>
-      <w:r>
-        <w:rPr>
-          <w:lang w:val="en-US"/>
-        </w:rPr>
-        <w:t xml:space="preserve">        firstName = newUser.firstName,</w:t>
-      </w:r>
-    </w:p>
-    <w:p>
-      <w:pPr>
-        <w:pStyle w:val="konsolakozaczek"/>
-        <w:rPr>
-          <w:lang w:val="en-US"/>
-        </w:rPr>
-      </w:pPr>
-      <w:r>
-        <w:rPr>
-          <w:lang w:val="en-US"/>
-        </w:rPr>
-        <w:t xml:space="preserve">        lastName = newUser.lastName,</w:t>
-      </w:r>
-    </w:p>
-    <w:p>
-      <w:pPr>
-        <w:pStyle w:val="konsolakozaczek"/>
-        <w:rPr>
-          <w:lang w:val="en-US"/>
-        </w:rPr>
-      </w:pPr>
-      <w:r>
-        <w:rPr>
-          <w:lang w:val="en-US"/>
-        </w:rPr>
-        <w:t xml:space="preserve">        email = newUser.email,</w:t>
-      </w:r>
-    </w:p>
-    <w:p>
-      <w:pPr>
-        <w:pStyle w:val="konsolakozaczek"/>
-        <w:rPr>
-          <w:lang w:val="en-US"/>
-        </w:rPr>
-      </w:pPr>
-      <w:r>
-        <w:rPr>
-          <w:lang w:val="en-US"/>
-        </w:rPr>
-        <w:t xml:space="preserve">        password = encodedPassword,</w:t>
-      </w:r>
-    </w:p>
-    <w:p>
-      <w:pPr>
-        <w:pStyle w:val="konsolakozaczek"/>
-        <w:rPr>
-          <w:lang w:val="en-US"/>
-        </w:rPr>
-      </w:pPr>
-      <w:r>
-        <w:rPr>
-          <w:lang w:val="en-US"/>
-        </w:rPr>
-        <w:t xml:space="preserve">        role = Role.roleOf(newUser.role)</w:t>
-      </w:r>
-    </w:p>
-    <w:p>
-      <w:pPr>
-        <w:pStyle w:val="konsolakozaczek"/>
-      </w:pPr>
-      <w:r>
-        <w:rPr>
-          <w:lang w:val="en-US"/>
-        </w:rPr>
-        <w:t xml:space="preserve">    </w:t>
-      </w:r>
-      <w:r>
-        <w:t>)</w:t>
-      </w:r>
-    </w:p>
-    <w:p>
-      <w:pPr>
-        <w:pStyle w:val="konsolakozaczek"/>
-      </w:pPr>
-      <w:r>
-        <w:t xml:space="preserve">    return userRepository.save(user)</w:t>
-      </w:r>
-    </w:p>
-    <w:p>
-      <w:pPr>
-        <w:pStyle w:val="konsolakozaczek"/>
-        <w:keepNext/>
-      </w:pPr>
-      <w:r>
-        <w:t>}</w:t>
-      </w:r>
-    </w:p>
-    <w:p>
-      <w:pPr>
-        <w:pStyle w:val="konsolakozaczek"/>
-        <w:keepNext/>
-      </w:pPr>
-    </w:p>
-    <w:p>
-      <w:pPr>
-        <w:pStyle w:val="Legenda"/>
-        <w:rPr>
-          <w:rFonts w:asciiTheme="minorHAnsi" w:hAnsiTheme="minorHAnsi" w:cstheme="minorHAnsi"/>
-          <w:sz w:val="20"/>
-          <w:szCs w:val="20"/>
-        </w:rPr>
-      </w:pPr>
-      <w:r>
-        <w:rPr>
-          <w:rFonts w:asciiTheme="minorHAnsi" w:hAnsiTheme="minorHAnsi" w:cstheme="minorHAnsi"/>
-          <w:sz w:val="20"/>
-          <w:szCs w:val="20"/>
-        </w:rPr>
-        <w:t xml:space="preserve">Fragment kodu </w:t>
-      </w:r>
-      <w:r>
-        <w:rPr>
-          <w:rFonts w:asciiTheme="minorHAnsi" w:hAnsiTheme="minorHAnsi" w:cstheme="minorHAnsi"/>
-          <w:sz w:val="20"/>
-          <w:szCs w:val="20"/>
-        </w:rPr>
-        <w:fldChar w:fldCharType="begin"/>
-      </w:r>
-      <w:r>
-        <w:rPr>
-          <w:rFonts w:asciiTheme="minorHAnsi" w:hAnsiTheme="minorHAnsi" w:cstheme="minorHAnsi"/>
-          <w:sz w:val="20"/>
-          <w:szCs w:val="20"/>
-        </w:rPr>
-        <w:instrText xml:space="preserve"> SEQ Fragment_kodu \* ARABIC </w:instrText>
+        <w:instrText xml:space="preserve"> SEQ Fragment_kodu_źródłowego \* ARABIC </w:instrText>
       </w:r>
       <w:r>
         <w:rPr>
@@ -11772,7 +11665,7 @@
           <w:sz w:val="20"/>
           <w:szCs w:val="20"/>
         </w:rPr>
-        <w:t>3</w:t>
+        <w:t>2</w:t>
       </w:r>
       <w:r>
         <w:rPr>
@@ -11788,308 +11681,334 @@
           <w:sz w:val="20"/>
           <w:szCs w:val="20"/>
         </w:rPr>
-        <w:t xml:space="preserve"> Metoda służąca do rejestracji użytkowników; opracowanie własne</w:t>
-      </w:r>
-    </w:p>
-    <w:p>
-      <w:pPr>
-        <w:pStyle w:val="normalnyalekozaczek"/>
-      </w:pPr>
-      <w:r>
-        <w:t>W bazowej metodzie</w:t>
-      </w:r>
-      <w:r>
-        <w:t xml:space="preserve"> służącej do rejestracji nowych użytkowników użyto mechanizmów walidujących czy aby na pewno do stworzenia nowego konta nie wykorzystano wcześniej występującego w bazie danych adresu email. Innym wyróżniającym mechanizmem wykorzystującym jest metoda pozwalająca na zakodowanie podanego podczas rejestracji hasła. Kodowanie użyte podczas szyfrowania hasła jest prosty mechanizm bcrypt. Jako ciało używane do zwrócenia po całej operacji zastosowano obiekt powstały po cał</w:t>
-      </w:r>
-      <w:r>
-        <w:t>ym transferze danych.</w:t>
-      </w:r>
-    </w:p>
-    <w:p>
-      <w:pPr>
-        <w:pStyle w:val="konsolakozaczek"/>
-        <w:rPr>
-          <w:lang w:val="en-US"/>
-        </w:rPr>
-      </w:pPr>
-    </w:p>
-    <w:p>
-      <w:pPr>
-        <w:pStyle w:val="konsolakozaczek"/>
-        <w:rPr>
-          <w:lang w:val="en-US"/>
-        </w:rPr>
-      </w:pPr>
-      <w:r>
-        <w:rPr>
-          <w:lang w:val="en-US"/>
-        </w:rPr>
-        <w:lastRenderedPageBreak/>
-        <w:t>fun logUser(authRequest: AuthRequest): JwtResponse {</w:t>
-      </w:r>
-    </w:p>
-    <w:p>
-      <w:pPr>
-        <w:pStyle w:val="konsolakozaczek"/>
-        <w:rPr>
-          <w:lang w:val="en-US"/>
-        </w:rPr>
-      </w:pPr>
-      <w:r>
-        <w:rPr>
-          <w:lang w:val="en-US"/>
-        </w:rPr>
-        <w:t xml:space="preserve">    </w:t>
-      </w:r>
-      <w:r>
-        <w:rPr>
-          <w:lang w:val="en-US"/>
-        </w:rPr>
-        <w:t>val authentication: Authentication = authenticationManager.authenticate(</w:t>
-      </w:r>
-    </w:p>
-    <w:p>
-      <w:pPr>
-        <w:pStyle w:val="konsolakozaczek"/>
-        <w:rPr>
-          <w:lang w:val="en-US"/>
-        </w:rPr>
-      </w:pPr>
-      <w:r>
-        <w:rPr>
-          <w:lang w:val="en-US"/>
-        </w:rPr>
-        <w:t xml:space="preserve">        UsernamePasswordAuthenticationToken(authRequest.email, authRequest.password))</w:t>
-      </w:r>
-    </w:p>
-    <w:p>
-      <w:pPr>
-        <w:pStyle w:val="konsolakozaczek"/>
-        <w:rPr>
-          <w:lang w:val="en-US"/>
-        </w:rPr>
-      </w:pPr>
-    </w:p>
-    <w:p>
-      <w:pPr>
-        <w:pStyle w:val="konsolakozaczek"/>
-        <w:rPr>
-          <w:lang w:val="en-US"/>
-        </w:rPr>
-      </w:pPr>
-      <w:r>
-        <w:rPr>
-          <w:lang w:val="en-US"/>
-        </w:rPr>
-        <w:t xml:space="preserve">    SecurityContextHolder.getContext().authentication = authentication</w:t>
-      </w:r>
-    </w:p>
-    <w:p>
-      <w:pPr>
-        <w:pStyle w:val="konsolakozaczek"/>
-        <w:rPr>
-          <w:lang w:val="en-US"/>
-        </w:rPr>
-      </w:pPr>
-      <w:r>
-        <w:rPr>
-          <w:lang w:val="en-US"/>
-        </w:rPr>
-        <w:t xml:space="preserve">    val jwt: String = jwtUtils.generateJwtToken(authentication)</w:t>
-      </w:r>
-    </w:p>
-    <w:p>
-      <w:pPr>
-        <w:pStyle w:val="konsolakozaczek"/>
-      </w:pPr>
-    </w:p>
-    <w:p>
-      <w:pPr>
-        <w:pStyle w:val="konsolakozaczek"/>
-        <w:rPr>
-          <w:lang w:val="en-US"/>
-        </w:rPr>
-      </w:pPr>
-      <w:r>
-        <w:rPr>
-          <w:lang w:val="en-US"/>
-        </w:rPr>
-        <w:t xml:space="preserve">    val userDetails = authentication.principal as UserDetailsImpl</w:t>
-      </w:r>
-    </w:p>
-    <w:p>
-      <w:pPr>
-        <w:pStyle w:val="konsolakozaczek"/>
-        <w:rPr>
-          <w:lang w:val="en-US"/>
-        </w:rPr>
-      </w:pPr>
-      <w:r>
-        <w:rPr>
-          <w:lang w:val="en-US"/>
-        </w:rPr>
-        <w:t xml:space="preserve">    val role = userDetails.authorities.stream()</w:t>
-      </w:r>
-    </w:p>
-    <w:p>
-      <w:pPr>
-        <w:pStyle w:val="konsolakozaczek"/>
-        <w:rPr>
-          <w:lang w:val="en-US"/>
-        </w:rPr>
-      </w:pPr>
-      <w:r>
-        <w:rPr>
-          <w:lang w:val="en-US"/>
-        </w:rPr>
-        <w:t xml:space="preserve">        .map { item: GrantedAuthority -&gt; item.authority }</w:t>
-      </w:r>
-    </w:p>
-    <w:p>
-      <w:pPr>
-        <w:pStyle w:val="konsolakozaczek"/>
-        <w:rPr>
-          <w:lang w:val="en-US"/>
-        </w:rPr>
-      </w:pPr>
-      <w:r>
-        <w:rPr>
-          <w:lang w:val="en-US"/>
-        </w:rPr>
-        <w:t xml:space="preserve">        .collect(Collectors.toList())</w:t>
-      </w:r>
-    </w:p>
-    <w:p>
-      <w:pPr>
-        <w:pStyle w:val="konsolakozaczek"/>
-        <w:rPr>
-          <w:lang w:val="en-US"/>
-        </w:rPr>
-      </w:pPr>
-    </w:p>
-    <w:p>
-      <w:pPr>
-        <w:pStyle w:val="konsolakozaczek"/>
-        <w:rPr>
-          <w:lang w:val="en-US"/>
-        </w:rPr>
-      </w:pPr>
-      <w:r>
-        <w:rPr>
-          <w:lang w:val="en-US"/>
-        </w:rPr>
-        <w:t xml:space="preserve">    return JwtResponse(</w:t>
-      </w:r>
-    </w:p>
-    <w:p>
-      <w:pPr>
-        <w:pStyle w:val="konsolakozaczek"/>
-        <w:rPr>
-          <w:lang w:val="en-US"/>
-        </w:rPr>
-      </w:pPr>
-      <w:r>
-        <w:rPr>
-          <w:lang w:val="en-US"/>
-        </w:rPr>
-        <w:t xml:space="preserve">        accessToken = jwt,</w:t>
-      </w:r>
-    </w:p>
-    <w:p>
-      <w:pPr>
-        <w:pStyle w:val="konsolakozaczek"/>
-        <w:rPr>
-          <w:lang w:val="en-US"/>
-        </w:rPr>
-      </w:pPr>
-      <w:r>
-        <w:rPr>
-          <w:lang w:val="en-US"/>
-        </w:rPr>
-        <w:t xml:space="preserve">        id = userDetails.id,</w:t>
-      </w:r>
-    </w:p>
-    <w:p>
-      <w:pPr>
-        <w:pStyle w:val="konsolakozaczek"/>
-        <w:rPr>
-          <w:lang w:val="en-US"/>
-        </w:rPr>
-      </w:pPr>
-      <w:r>
-        <w:rPr>
-          <w:lang w:val="en-US"/>
-        </w:rPr>
-        <w:t xml:space="preserve">        email = userDetails.email,</w:t>
-      </w:r>
-    </w:p>
-    <w:p>
-      <w:pPr>
-        <w:pStyle w:val="konsolakozaczek"/>
-        <w:rPr>
-          <w:lang w:val="en-US"/>
-        </w:rPr>
-      </w:pPr>
-      <w:r>
-        <w:rPr>
-          <w:lang w:val="en-US"/>
-        </w:rPr>
-        <w:t xml:space="preserve">        role = role[0]</w:t>
-      </w:r>
-    </w:p>
-    <w:p>
-      <w:pPr>
-        <w:pStyle w:val="konsolakozaczek"/>
-      </w:pPr>
-      <w:r>
-        <w:rPr>
-          <w:lang w:val="en-US"/>
-        </w:rPr>
-        <w:t xml:space="preserve">    </w:t>
-      </w:r>
-      <w:r>
-        <w:t>)</w:t>
-      </w:r>
-    </w:p>
-    <w:p>
-      <w:pPr>
-        <w:pStyle w:val="konsolakozaczek"/>
-        <w:keepNext/>
-      </w:pPr>
-      <w:r>
-        <w:t>}</w:t>
-      </w:r>
-    </w:p>
-    <w:p>
-      <w:pPr>
-        <w:pStyle w:val="konsolakozaczek"/>
-        <w:keepNext/>
-      </w:pPr>
-    </w:p>
-    <w:p>
-      <w:pPr>
-        <w:pStyle w:val="Legenda"/>
+        <w:t xml:space="preserve"> Metoda służąca do walidacji danych przy rejestracji nowego użytkownika; opracowanie własne przy pomocy https://github.com/jquense/yup</w:t>
+      </w:r>
+      <w:r>
         <w:rPr>
           <w:rFonts w:asciiTheme="minorHAnsi" w:hAnsiTheme="minorHAnsi" w:cstheme="minorHAnsi"/>
           <w:sz w:val="20"/>
           <w:szCs w:val="20"/>
         </w:rPr>
-      </w:pPr>
-      <w:r>
+        <w:t xml:space="preserve"> </w:t>
+      </w:r>
+    </w:p>
+    <w:p>
+      <w:pPr>
+        <w:pStyle w:val="normalnyalekozaczek"/>
+      </w:pPr>
+      <w:r>
+        <w:t xml:space="preserve">Podobną ścieżką należy podążać przy projektowaniu walidacji po stronie wizualnej do której dostęp </w:t>
+      </w:r>
+      <w:r>
+        <w:t xml:space="preserve">mają wszyscy użytkownicy. Błędy po stronie serwerowej będą wyłapywane dopiero po przejściu przez niektóre z dalszych etapów już na wewnętrznym oprogramowaniu. Warto zadbać aby błędy niepotrzebujące przejścia do serwera były walidowane już po stronie klienta. Jako takie rozwiązanie pomocna może okazać się biblioteka Yup użyta w powyższym </w:t>
+      </w:r>
+      <w:r>
+        <w:t xml:space="preserve">rozwiązaniu metody walidacyjnej po stronie klienta. </w:t>
+      </w:r>
+    </w:p>
+    <w:p>
+      <w:pPr>
+        <w:pStyle w:val="konsolakozaczek"/>
+        <w:pBdr>
+          <w:top w:val="single" w:sz="4" w:space="1" w:color="auto"/>
+          <w:left w:val="single" w:sz="4" w:space="4" w:color="auto"/>
+          <w:bottom w:val="single" w:sz="4" w:space="1" w:color="auto"/>
+          <w:right w:val="single" w:sz="4" w:space="4" w:color="auto"/>
+        </w:pBdr>
+        <w:rPr>
+          <w:lang w:val="en-US"/>
+        </w:rPr>
+      </w:pPr>
+      <w:r>
+        <w:rPr>
+          <w:lang w:val="en-US"/>
+        </w:rPr>
+        <w:t>fun registerUser(newUser: UserDto): User {</w:t>
+      </w:r>
+    </w:p>
+    <w:p>
+      <w:pPr>
+        <w:pStyle w:val="konsolakozaczek"/>
+        <w:pBdr>
+          <w:top w:val="single" w:sz="4" w:space="1" w:color="auto"/>
+          <w:left w:val="single" w:sz="4" w:space="4" w:color="auto"/>
+          <w:bottom w:val="single" w:sz="4" w:space="1" w:color="auto"/>
+          <w:right w:val="single" w:sz="4" w:space="4" w:color="auto"/>
+        </w:pBdr>
+        <w:rPr>
+          <w:lang w:val="en-US"/>
+        </w:rPr>
+      </w:pPr>
+      <w:r>
+        <w:rPr>
+          <w:lang w:val="en-US"/>
+        </w:rPr>
+        <w:t xml:space="preserve">    </w:t>
+      </w:r>
+      <w:r>
+        <w:rPr>
+          <w:lang w:val="en-US"/>
+        </w:rPr>
+        <w:t>if (userRepository.findUserByEmail(newUser.email) != null) {</w:t>
+      </w:r>
+    </w:p>
+    <w:p>
+      <w:pPr>
+        <w:pStyle w:val="konsolakozaczek"/>
+        <w:pBdr>
+          <w:top w:val="single" w:sz="4" w:space="1" w:color="auto"/>
+          <w:left w:val="single" w:sz="4" w:space="4" w:color="auto"/>
+          <w:bottom w:val="single" w:sz="4" w:space="1" w:color="auto"/>
+          <w:right w:val="single" w:sz="4" w:space="4" w:color="auto"/>
+        </w:pBdr>
+        <w:rPr>
+          <w:lang w:val="en-US"/>
+        </w:rPr>
+      </w:pPr>
+      <w:r>
+        <w:rPr>
+          <w:lang w:val="en-US"/>
+        </w:rPr>
+        <w:t xml:space="preserve">        throw EmailExistsException("Account with given email exists:" + newUser.email)</w:t>
+      </w:r>
+    </w:p>
+    <w:p>
+      <w:pPr>
+        <w:pStyle w:val="konsolakozaczek"/>
+        <w:pBdr>
+          <w:top w:val="single" w:sz="4" w:space="1" w:color="auto"/>
+          <w:left w:val="single" w:sz="4" w:space="4" w:color="auto"/>
+          <w:bottom w:val="single" w:sz="4" w:space="1" w:color="auto"/>
+          <w:right w:val="single" w:sz="4" w:space="4" w:color="auto"/>
+        </w:pBdr>
+        <w:rPr>
+          <w:lang w:val="en-US"/>
+        </w:rPr>
+      </w:pPr>
+      <w:r>
+        <w:rPr>
+          <w:lang w:val="en-US"/>
+        </w:rPr>
+        <w:t xml:space="preserve">    }</w:t>
+      </w:r>
+    </w:p>
+    <w:p>
+      <w:pPr>
+        <w:pStyle w:val="konsolakozaczek"/>
+        <w:pBdr>
+          <w:top w:val="single" w:sz="4" w:space="1" w:color="auto"/>
+          <w:left w:val="single" w:sz="4" w:space="4" w:color="auto"/>
+          <w:bottom w:val="single" w:sz="4" w:space="1" w:color="auto"/>
+          <w:right w:val="single" w:sz="4" w:space="4" w:color="auto"/>
+        </w:pBdr>
+        <w:rPr>
+          <w:lang w:val="en-US"/>
+        </w:rPr>
+      </w:pPr>
+      <w:r>
+        <w:rPr>
+          <w:lang w:val="en-US"/>
+        </w:rPr>
+        <w:t xml:space="preserve">    val encodedPassword = passwordEncoder.encode(newUser.password)</w:t>
+      </w:r>
+    </w:p>
+    <w:p>
+      <w:pPr>
+        <w:pStyle w:val="konsolakozaczek"/>
+        <w:pBdr>
+          <w:top w:val="single" w:sz="4" w:space="1" w:color="auto"/>
+          <w:left w:val="single" w:sz="4" w:space="4" w:color="auto"/>
+          <w:bottom w:val="single" w:sz="4" w:space="1" w:color="auto"/>
+          <w:right w:val="single" w:sz="4" w:space="4" w:color="auto"/>
+        </w:pBdr>
+        <w:rPr>
+          <w:lang w:val="en-US"/>
+        </w:rPr>
+      </w:pPr>
+      <w:r>
+        <w:rPr>
+          <w:lang w:val="en-US"/>
+        </w:rPr>
+        <w:t xml:space="preserve">    val user = User(</w:t>
+      </w:r>
+    </w:p>
+    <w:p>
+      <w:pPr>
+        <w:pStyle w:val="konsolakozaczek"/>
+        <w:pBdr>
+          <w:top w:val="single" w:sz="4" w:space="1" w:color="auto"/>
+          <w:left w:val="single" w:sz="4" w:space="4" w:color="auto"/>
+          <w:bottom w:val="single" w:sz="4" w:space="1" w:color="auto"/>
+          <w:right w:val="single" w:sz="4" w:space="4" w:color="auto"/>
+        </w:pBdr>
+        <w:rPr>
+          <w:lang w:val="en-US"/>
+        </w:rPr>
+      </w:pPr>
+      <w:r>
+        <w:rPr>
+          <w:lang w:val="en-US"/>
+        </w:rPr>
+        <w:t xml:space="preserve">        firstName = newUser.firstName,</w:t>
+      </w:r>
+    </w:p>
+    <w:p>
+      <w:pPr>
+        <w:pStyle w:val="konsolakozaczek"/>
+        <w:pBdr>
+          <w:top w:val="single" w:sz="4" w:space="1" w:color="auto"/>
+          <w:left w:val="single" w:sz="4" w:space="4" w:color="auto"/>
+          <w:bottom w:val="single" w:sz="4" w:space="1" w:color="auto"/>
+          <w:right w:val="single" w:sz="4" w:space="4" w:color="auto"/>
+        </w:pBdr>
+        <w:rPr>
+          <w:lang w:val="en-US"/>
+        </w:rPr>
+      </w:pPr>
+      <w:r>
+        <w:rPr>
+          <w:lang w:val="en-US"/>
+        </w:rPr>
+        <w:t xml:space="preserve">        lastName = newUser.lastName,</w:t>
+      </w:r>
+    </w:p>
+    <w:p>
+      <w:pPr>
+        <w:pStyle w:val="konsolakozaczek"/>
+        <w:pBdr>
+          <w:top w:val="single" w:sz="4" w:space="1" w:color="auto"/>
+          <w:left w:val="single" w:sz="4" w:space="4" w:color="auto"/>
+          <w:bottom w:val="single" w:sz="4" w:space="1" w:color="auto"/>
+          <w:right w:val="single" w:sz="4" w:space="4" w:color="auto"/>
+        </w:pBdr>
+        <w:rPr>
+          <w:lang w:val="en-US"/>
+        </w:rPr>
+      </w:pPr>
+      <w:r>
+        <w:rPr>
+          <w:lang w:val="en-US"/>
+        </w:rPr>
+        <w:t xml:space="preserve">        email = newUser.email,</w:t>
+      </w:r>
+    </w:p>
+    <w:p>
+      <w:pPr>
+        <w:pStyle w:val="konsolakozaczek"/>
+        <w:pBdr>
+          <w:top w:val="single" w:sz="4" w:space="1" w:color="auto"/>
+          <w:left w:val="single" w:sz="4" w:space="4" w:color="auto"/>
+          <w:bottom w:val="single" w:sz="4" w:space="1" w:color="auto"/>
+          <w:right w:val="single" w:sz="4" w:space="4" w:color="auto"/>
+        </w:pBdr>
+        <w:rPr>
+          <w:lang w:val="en-US"/>
+        </w:rPr>
+      </w:pPr>
+      <w:r>
+        <w:rPr>
+          <w:lang w:val="en-US"/>
+        </w:rPr>
+        <w:t xml:space="preserve">        password = encodedPassword,</w:t>
+      </w:r>
+    </w:p>
+    <w:p>
+      <w:pPr>
+        <w:pStyle w:val="konsolakozaczek"/>
+        <w:pBdr>
+          <w:top w:val="single" w:sz="4" w:space="1" w:color="auto"/>
+          <w:left w:val="single" w:sz="4" w:space="4" w:color="auto"/>
+          <w:bottom w:val="single" w:sz="4" w:space="1" w:color="auto"/>
+          <w:right w:val="single" w:sz="4" w:space="4" w:color="auto"/>
+        </w:pBdr>
+        <w:rPr>
+          <w:lang w:val="en-US"/>
+        </w:rPr>
+      </w:pPr>
+      <w:r>
+        <w:rPr>
+          <w:lang w:val="en-US"/>
+        </w:rPr>
+        <w:t xml:space="preserve">        role = Role.roleOf(newUser.role)</w:t>
+      </w:r>
+    </w:p>
+    <w:p>
+      <w:pPr>
+        <w:pStyle w:val="konsolakozaczek"/>
+        <w:pBdr>
+          <w:top w:val="single" w:sz="4" w:space="1" w:color="auto"/>
+          <w:left w:val="single" w:sz="4" w:space="4" w:color="auto"/>
+          <w:bottom w:val="single" w:sz="4" w:space="1" w:color="auto"/>
+          <w:right w:val="single" w:sz="4" w:space="4" w:color="auto"/>
+        </w:pBdr>
+      </w:pPr>
+      <w:r>
+        <w:rPr>
+          <w:lang w:val="en-US"/>
+        </w:rPr>
+        <w:t xml:space="preserve">    </w:t>
+      </w:r>
+      <w:r>
+        <w:t>)</w:t>
+      </w:r>
+    </w:p>
+    <w:p>
+      <w:pPr>
+        <w:pStyle w:val="konsolakozaczek"/>
+        <w:pBdr>
+          <w:top w:val="single" w:sz="4" w:space="1" w:color="auto"/>
+          <w:left w:val="single" w:sz="4" w:space="4" w:color="auto"/>
+          <w:bottom w:val="single" w:sz="4" w:space="1" w:color="auto"/>
+          <w:right w:val="single" w:sz="4" w:space="4" w:color="auto"/>
+        </w:pBdr>
+      </w:pPr>
+      <w:r>
+        <w:t xml:space="preserve">    return userRepository.save(user)</w:t>
+      </w:r>
+    </w:p>
+    <w:p>
+      <w:pPr>
+        <w:pStyle w:val="konsolakozaczek"/>
+        <w:keepNext/>
+        <w:pBdr>
+          <w:top w:val="single" w:sz="4" w:space="1" w:color="auto"/>
+          <w:left w:val="single" w:sz="4" w:space="4" w:color="auto"/>
+          <w:bottom w:val="single" w:sz="4" w:space="1" w:color="auto"/>
+          <w:right w:val="single" w:sz="4" w:space="4" w:color="auto"/>
+        </w:pBdr>
+      </w:pPr>
+      <w:r>
+        <w:t>}</w:t>
+      </w:r>
+    </w:p>
+    <w:p>
+      <w:pPr>
+        <w:pStyle w:val="konsolakozaczek"/>
+        <w:keepNext/>
+        <w:pBdr>
+          <w:top w:val="single" w:sz="4" w:space="1" w:color="auto"/>
+          <w:left w:val="single" w:sz="4" w:space="4" w:color="auto"/>
+          <w:bottom w:val="single" w:sz="4" w:space="1" w:color="auto"/>
+          <w:right w:val="single" w:sz="4" w:space="4" w:color="auto"/>
+        </w:pBdr>
+      </w:pPr>
+    </w:p>
+    <w:p>
+      <w:pPr>
+        <w:pStyle w:val="Legenda"/>
         <w:rPr>
           <w:rFonts w:asciiTheme="minorHAnsi" w:hAnsiTheme="minorHAnsi" w:cstheme="minorHAnsi"/>
           <w:sz w:val="20"/>
           <w:szCs w:val="20"/>
         </w:rPr>
-        <w:t xml:space="preserve">Fragment kodu </w:t>
-      </w:r>
+      </w:pPr>
       <w:r>
         <w:rPr>
           <w:rFonts w:asciiTheme="minorHAnsi" w:hAnsiTheme="minorHAnsi" w:cstheme="minorHAnsi"/>
           <w:sz w:val="20"/>
           <w:szCs w:val="20"/>
         </w:rPr>
-        <w:fldChar w:fldCharType="begin"/>
+        <w:t xml:space="preserve">Fragment kodu źródłowego </w:t>
       </w:r>
       <w:r>
         <w:rPr>
@@ -12097,7 +12016,15 @@
           <w:sz w:val="20"/>
           <w:szCs w:val="20"/>
         </w:rPr>
-        <w:instrText xml:space="preserve"> SEQ Fragment_kodu \* ARABIC </w:instrText>
+        <w:fldChar w:fldCharType="begin"/>
+      </w:r>
+      <w:r>
+        <w:rPr>
+          <w:rFonts w:asciiTheme="minorHAnsi" w:hAnsiTheme="minorHAnsi" w:cstheme="minorHAnsi"/>
+          <w:sz w:val="20"/>
+          <w:szCs w:val="20"/>
+        </w:rPr>
+        <w:instrText xml:space="preserve"> SEQ Fragment_kodu_źródłowego \* ARABIC </w:instrText>
       </w:r>
       <w:r>
         <w:rPr>
@@ -12114,7 +12041,7 @@
           <w:sz w:val="20"/>
           <w:szCs w:val="20"/>
         </w:rPr>
-        <w:t>4</w:t>
+        <w:t>3</w:t>
       </w:r>
       <w:r>
         <w:rPr>
@@ -12130,15 +12057,491 @@
           <w:sz w:val="20"/>
           <w:szCs w:val="20"/>
         </w:rPr>
-        <w:t xml:space="preserve"> Metoda służąca do logowania, zwracająca token; opracowanie własne</w:t>
-      </w:r>
-    </w:p>
-    <w:p>
-      <w:pPr>
-        <w:pStyle w:val="normalnyalekozaczek"/>
-      </w:pPr>
-      <w:r>
-        <w:t xml:space="preserve">Metoda pozwalająca na logowanie użytkowników do aplikacji dostępna na powyższym fragmencie kodu źródłowego oparta jest na popularnych na rynku JSON Web Token’ach wspomnianych wcześniej w rozdziale nr 3. </w:t>
+        <w:t xml:space="preserve">  Metoda służąca do rejestracji użytkowników; opracowanie własne</w:t>
+      </w:r>
+    </w:p>
+    <w:p>
+      <w:pPr>
+        <w:pStyle w:val="normalnyalekozaczek"/>
+      </w:pPr>
+      <w:r>
+        <w:lastRenderedPageBreak/>
+        <w:t>W bazowej metodzie</w:t>
+      </w:r>
+      <w:r>
+        <w:t xml:space="preserve"> służącej do rejestracji nowych użytkowników użyto mechanizmów walidujących czy aby na pewno do stworzenia nowego konta nie wykorzystano wcześniej występującego w bazie danych adresu email. Innym wyróżniającym mechanizmem wykorzystującym jest metoda pozwalająca na zakodowanie podanego podczas rejestracji hasła. Kodowanie użyte podczas szyfrowania hasła jest prosty mechanizm bcrypt. Jako ciało używane do zwrócenia po całej operacji zastosowano obiekt powstały po cał</w:t>
+      </w:r>
+      <w:r>
+        <w:t>ym transferze danych.</w:t>
+      </w:r>
+    </w:p>
+    <w:p>
+      <w:pPr>
+        <w:pStyle w:val="konsolakozaczek"/>
+      </w:pPr>
+    </w:p>
+    <w:p>
+      <w:pPr>
+        <w:pStyle w:val="konsolakozaczek"/>
+        <w:pBdr>
+          <w:top w:val="single" w:sz="4" w:space="1" w:color="auto"/>
+          <w:left w:val="single" w:sz="4" w:space="4" w:color="auto"/>
+          <w:bottom w:val="single" w:sz="4" w:space="1" w:color="auto"/>
+          <w:right w:val="single" w:sz="4" w:space="4" w:color="auto"/>
+        </w:pBdr>
+        <w:rPr>
+          <w:lang w:val="en-US"/>
+        </w:rPr>
+      </w:pPr>
+      <w:r>
+        <w:rPr>
+          <w:lang w:val="en-US"/>
+        </w:rPr>
+        <w:t>fun logUser(authRequest: AuthRequest): JwtResponse {</w:t>
+      </w:r>
+    </w:p>
+    <w:p>
+      <w:pPr>
+        <w:pStyle w:val="konsolakozaczek"/>
+        <w:pBdr>
+          <w:top w:val="single" w:sz="4" w:space="1" w:color="auto"/>
+          <w:left w:val="single" w:sz="4" w:space="4" w:color="auto"/>
+          <w:bottom w:val="single" w:sz="4" w:space="1" w:color="auto"/>
+          <w:right w:val="single" w:sz="4" w:space="4" w:color="auto"/>
+        </w:pBdr>
+        <w:rPr>
+          <w:lang w:val="en-US"/>
+        </w:rPr>
+      </w:pPr>
+      <w:r>
+        <w:rPr>
+          <w:lang w:val="en-US"/>
+        </w:rPr>
+        <w:t xml:space="preserve">    </w:t>
+      </w:r>
+      <w:r>
+        <w:rPr>
+          <w:lang w:val="en-US"/>
+        </w:rPr>
+        <w:t>val authentication: Authentication = authenticationManager.authenticate(</w:t>
+      </w:r>
+    </w:p>
+    <w:p>
+      <w:pPr>
+        <w:pStyle w:val="konsolakozaczek"/>
+        <w:pBdr>
+          <w:top w:val="single" w:sz="4" w:space="1" w:color="auto"/>
+          <w:left w:val="single" w:sz="4" w:space="4" w:color="auto"/>
+          <w:bottom w:val="single" w:sz="4" w:space="1" w:color="auto"/>
+          <w:right w:val="single" w:sz="4" w:space="4" w:color="auto"/>
+        </w:pBdr>
+        <w:rPr>
+          <w:lang w:val="en-US"/>
+        </w:rPr>
+      </w:pPr>
+      <w:r>
+        <w:rPr>
+          <w:lang w:val="en-US"/>
+        </w:rPr>
+        <w:t xml:space="preserve">        UsernamePasswordAuthenticationToken(authRequest.email, authRequest.password))</w:t>
+      </w:r>
+    </w:p>
+    <w:p>
+      <w:pPr>
+        <w:pStyle w:val="konsolakozaczek"/>
+        <w:pBdr>
+          <w:top w:val="single" w:sz="4" w:space="1" w:color="auto"/>
+          <w:left w:val="single" w:sz="4" w:space="4" w:color="auto"/>
+          <w:bottom w:val="single" w:sz="4" w:space="1" w:color="auto"/>
+          <w:right w:val="single" w:sz="4" w:space="4" w:color="auto"/>
+        </w:pBdr>
+        <w:rPr>
+          <w:lang w:val="en-US"/>
+        </w:rPr>
+      </w:pPr>
+    </w:p>
+    <w:p>
+      <w:pPr>
+        <w:pStyle w:val="konsolakozaczek"/>
+        <w:pBdr>
+          <w:top w:val="single" w:sz="4" w:space="1" w:color="auto"/>
+          <w:left w:val="single" w:sz="4" w:space="4" w:color="auto"/>
+          <w:bottom w:val="single" w:sz="4" w:space="1" w:color="auto"/>
+          <w:right w:val="single" w:sz="4" w:space="4" w:color="auto"/>
+        </w:pBdr>
+        <w:rPr>
+          <w:lang w:val="en-US"/>
+        </w:rPr>
+      </w:pPr>
+      <w:r>
+        <w:rPr>
+          <w:lang w:val="en-US"/>
+        </w:rPr>
+        <w:t xml:space="preserve">    SecurityContextHolder.getContext().authentication = authentication</w:t>
+      </w:r>
+    </w:p>
+    <w:p>
+      <w:pPr>
+        <w:pStyle w:val="konsolakozaczek"/>
+        <w:pBdr>
+          <w:top w:val="single" w:sz="4" w:space="1" w:color="auto"/>
+          <w:left w:val="single" w:sz="4" w:space="4" w:color="auto"/>
+          <w:bottom w:val="single" w:sz="4" w:space="1" w:color="auto"/>
+          <w:right w:val="single" w:sz="4" w:space="4" w:color="auto"/>
+        </w:pBdr>
+        <w:rPr>
+          <w:lang w:val="en-US"/>
+        </w:rPr>
+      </w:pPr>
+      <w:r>
+        <w:rPr>
+          <w:lang w:val="en-US"/>
+        </w:rPr>
+        <w:t xml:space="preserve">    val jwt: String = jwtUtils.generateJwtToken(authentication)</w:t>
+      </w:r>
+    </w:p>
+    <w:p>
+      <w:pPr>
+        <w:pStyle w:val="konsolakozaczek"/>
+        <w:pBdr>
+          <w:top w:val="single" w:sz="4" w:space="1" w:color="auto"/>
+          <w:left w:val="single" w:sz="4" w:space="4" w:color="auto"/>
+          <w:bottom w:val="single" w:sz="4" w:space="1" w:color="auto"/>
+          <w:right w:val="single" w:sz="4" w:space="4" w:color="auto"/>
+        </w:pBdr>
+        <w:rPr>
+          <w:lang w:val="en-US"/>
+        </w:rPr>
+      </w:pPr>
+    </w:p>
+    <w:p>
+      <w:pPr>
+        <w:pStyle w:val="konsolakozaczek"/>
+        <w:pBdr>
+          <w:top w:val="single" w:sz="4" w:space="1" w:color="auto"/>
+          <w:left w:val="single" w:sz="4" w:space="4" w:color="auto"/>
+          <w:bottom w:val="single" w:sz="4" w:space="1" w:color="auto"/>
+          <w:right w:val="single" w:sz="4" w:space="4" w:color="auto"/>
+        </w:pBdr>
+        <w:rPr>
+          <w:lang w:val="en-US"/>
+        </w:rPr>
+      </w:pPr>
+      <w:r>
+        <w:rPr>
+          <w:lang w:val="en-US"/>
+        </w:rPr>
+        <w:t xml:space="preserve">    val userDetails = authentication.principal as UserDetailsImpl</w:t>
+      </w:r>
+    </w:p>
+    <w:p>
+      <w:pPr>
+        <w:pStyle w:val="konsolakozaczek"/>
+        <w:pBdr>
+          <w:top w:val="single" w:sz="4" w:space="1" w:color="auto"/>
+          <w:left w:val="single" w:sz="4" w:space="4" w:color="auto"/>
+          <w:bottom w:val="single" w:sz="4" w:space="1" w:color="auto"/>
+          <w:right w:val="single" w:sz="4" w:space="4" w:color="auto"/>
+        </w:pBdr>
+        <w:rPr>
+          <w:lang w:val="en-US"/>
+        </w:rPr>
+      </w:pPr>
+      <w:r>
+        <w:rPr>
+          <w:lang w:val="en-US"/>
+        </w:rPr>
+        <w:t xml:space="preserve">    val role = userDetails.authorities.stream()</w:t>
+      </w:r>
+    </w:p>
+    <w:p>
+      <w:pPr>
+        <w:pStyle w:val="konsolakozaczek"/>
+        <w:pBdr>
+          <w:top w:val="single" w:sz="4" w:space="1" w:color="auto"/>
+          <w:left w:val="single" w:sz="4" w:space="4" w:color="auto"/>
+          <w:bottom w:val="single" w:sz="4" w:space="1" w:color="auto"/>
+          <w:right w:val="single" w:sz="4" w:space="4" w:color="auto"/>
+        </w:pBdr>
+        <w:rPr>
+          <w:lang w:val="en-US"/>
+        </w:rPr>
+      </w:pPr>
+      <w:r>
+        <w:rPr>
+          <w:lang w:val="en-US"/>
+        </w:rPr>
+        <w:t xml:space="preserve">        .map { item: GrantedAuthority -&gt; item.authority }</w:t>
+      </w:r>
+    </w:p>
+    <w:p>
+      <w:pPr>
+        <w:pStyle w:val="konsolakozaczek"/>
+        <w:pBdr>
+          <w:top w:val="single" w:sz="4" w:space="1" w:color="auto"/>
+          <w:left w:val="single" w:sz="4" w:space="4" w:color="auto"/>
+          <w:bottom w:val="single" w:sz="4" w:space="1" w:color="auto"/>
+          <w:right w:val="single" w:sz="4" w:space="4" w:color="auto"/>
+        </w:pBdr>
+        <w:rPr>
+          <w:lang w:val="en-US"/>
+        </w:rPr>
+      </w:pPr>
+      <w:r>
+        <w:rPr>
+          <w:lang w:val="en-US"/>
+        </w:rPr>
+        <w:t xml:space="preserve">        .collect(Collectors.toList())</w:t>
+      </w:r>
+    </w:p>
+    <w:p>
+      <w:pPr>
+        <w:pStyle w:val="konsolakozaczek"/>
+        <w:pBdr>
+          <w:top w:val="single" w:sz="4" w:space="1" w:color="auto"/>
+          <w:left w:val="single" w:sz="4" w:space="4" w:color="auto"/>
+          <w:bottom w:val="single" w:sz="4" w:space="1" w:color="auto"/>
+          <w:right w:val="single" w:sz="4" w:space="4" w:color="auto"/>
+        </w:pBdr>
+        <w:rPr>
+          <w:lang w:val="en-US"/>
+        </w:rPr>
+      </w:pPr>
+    </w:p>
+    <w:p>
+      <w:pPr>
+        <w:pStyle w:val="konsolakozaczek"/>
+        <w:pBdr>
+          <w:top w:val="single" w:sz="4" w:space="1" w:color="auto"/>
+          <w:left w:val="single" w:sz="4" w:space="4" w:color="auto"/>
+          <w:bottom w:val="single" w:sz="4" w:space="1" w:color="auto"/>
+          <w:right w:val="single" w:sz="4" w:space="4" w:color="auto"/>
+        </w:pBdr>
+        <w:rPr>
+          <w:lang w:val="en-US"/>
+        </w:rPr>
+      </w:pPr>
+      <w:r>
+        <w:rPr>
+          <w:lang w:val="en-US"/>
+        </w:rPr>
+        <w:t xml:space="preserve">    return JwtResponse(</w:t>
+      </w:r>
+    </w:p>
+    <w:p>
+      <w:pPr>
+        <w:pStyle w:val="konsolakozaczek"/>
+        <w:pBdr>
+          <w:top w:val="single" w:sz="4" w:space="1" w:color="auto"/>
+          <w:left w:val="single" w:sz="4" w:space="4" w:color="auto"/>
+          <w:bottom w:val="single" w:sz="4" w:space="1" w:color="auto"/>
+          <w:right w:val="single" w:sz="4" w:space="4" w:color="auto"/>
+        </w:pBdr>
+        <w:rPr>
+          <w:lang w:val="en-US"/>
+        </w:rPr>
+      </w:pPr>
+      <w:r>
+        <w:rPr>
+          <w:lang w:val="en-US"/>
+        </w:rPr>
+        <w:t xml:space="preserve">        accessToken = jwt,</w:t>
+      </w:r>
+    </w:p>
+    <w:p>
+      <w:pPr>
+        <w:pStyle w:val="konsolakozaczek"/>
+        <w:pBdr>
+          <w:top w:val="single" w:sz="4" w:space="1" w:color="auto"/>
+          <w:left w:val="single" w:sz="4" w:space="4" w:color="auto"/>
+          <w:bottom w:val="single" w:sz="4" w:space="1" w:color="auto"/>
+          <w:right w:val="single" w:sz="4" w:space="4" w:color="auto"/>
+        </w:pBdr>
+        <w:rPr>
+          <w:lang w:val="en-US"/>
+        </w:rPr>
+      </w:pPr>
+      <w:r>
+        <w:rPr>
+          <w:lang w:val="en-US"/>
+        </w:rPr>
+        <w:t xml:space="preserve">        id = userDetails.id,</w:t>
+      </w:r>
+    </w:p>
+    <w:p>
+      <w:pPr>
+        <w:pStyle w:val="konsolakozaczek"/>
+        <w:pBdr>
+          <w:top w:val="single" w:sz="4" w:space="1" w:color="auto"/>
+          <w:left w:val="single" w:sz="4" w:space="4" w:color="auto"/>
+          <w:bottom w:val="single" w:sz="4" w:space="1" w:color="auto"/>
+          <w:right w:val="single" w:sz="4" w:space="4" w:color="auto"/>
+        </w:pBdr>
+        <w:rPr>
+          <w:lang w:val="en-US"/>
+        </w:rPr>
+      </w:pPr>
+      <w:r>
+        <w:rPr>
+          <w:lang w:val="en-US"/>
+        </w:rPr>
+        <w:t xml:space="preserve">        email = userDetails.email,</w:t>
+      </w:r>
+    </w:p>
+    <w:p>
+      <w:pPr>
+        <w:pStyle w:val="konsolakozaczek"/>
+        <w:pBdr>
+          <w:top w:val="single" w:sz="4" w:space="1" w:color="auto"/>
+          <w:left w:val="single" w:sz="4" w:space="4" w:color="auto"/>
+          <w:bottom w:val="single" w:sz="4" w:space="1" w:color="auto"/>
+          <w:right w:val="single" w:sz="4" w:space="4" w:color="auto"/>
+        </w:pBdr>
+        <w:rPr>
+          <w:lang w:val="en-US"/>
+        </w:rPr>
+      </w:pPr>
+      <w:r>
+        <w:rPr>
+          <w:lang w:val="en-US"/>
+        </w:rPr>
+        <w:t xml:space="preserve">        role = role[0]</w:t>
+      </w:r>
+    </w:p>
+    <w:p>
+      <w:pPr>
+        <w:pStyle w:val="konsolakozaczek"/>
+        <w:pBdr>
+          <w:top w:val="single" w:sz="4" w:space="1" w:color="auto"/>
+          <w:left w:val="single" w:sz="4" w:space="4" w:color="auto"/>
+          <w:bottom w:val="single" w:sz="4" w:space="1" w:color="auto"/>
+          <w:right w:val="single" w:sz="4" w:space="4" w:color="auto"/>
+        </w:pBdr>
+      </w:pPr>
+      <w:r>
+        <w:rPr>
+          <w:lang w:val="en-US"/>
+        </w:rPr>
+        <w:t xml:space="preserve">    </w:t>
+      </w:r>
+      <w:r>
+        <w:t>)</w:t>
+      </w:r>
+    </w:p>
+    <w:p>
+      <w:pPr>
+        <w:pStyle w:val="konsolakozaczek"/>
+        <w:keepNext/>
+        <w:pBdr>
+          <w:top w:val="single" w:sz="4" w:space="1" w:color="auto"/>
+          <w:left w:val="single" w:sz="4" w:space="4" w:color="auto"/>
+          <w:bottom w:val="single" w:sz="4" w:space="1" w:color="auto"/>
+          <w:right w:val="single" w:sz="4" w:space="4" w:color="auto"/>
+        </w:pBdr>
+      </w:pPr>
+      <w:r>
+        <w:t>}</w:t>
+      </w:r>
+    </w:p>
+    <w:p>
+      <w:pPr>
+        <w:pStyle w:val="konsolakozaczek"/>
+        <w:keepNext/>
+        <w:pBdr>
+          <w:top w:val="single" w:sz="4" w:space="1" w:color="auto"/>
+          <w:left w:val="single" w:sz="4" w:space="4" w:color="auto"/>
+          <w:bottom w:val="single" w:sz="4" w:space="1" w:color="auto"/>
+          <w:right w:val="single" w:sz="4" w:space="4" w:color="auto"/>
+        </w:pBdr>
+      </w:pPr>
+    </w:p>
+    <w:p>
+      <w:pPr>
+        <w:pStyle w:val="Legenda"/>
+        <w:rPr>
+          <w:rFonts w:asciiTheme="minorHAnsi" w:hAnsiTheme="minorHAnsi" w:cstheme="minorHAnsi"/>
+          <w:sz w:val="20"/>
+          <w:szCs w:val="20"/>
+        </w:rPr>
+      </w:pPr>
+      <w:r>
+        <w:rPr>
+          <w:rFonts w:asciiTheme="minorHAnsi" w:hAnsiTheme="minorHAnsi" w:cstheme="minorHAnsi"/>
+          <w:sz w:val="20"/>
+          <w:szCs w:val="20"/>
+        </w:rPr>
+        <w:t xml:space="preserve">Fragment kodu źródłowego </w:t>
+      </w:r>
+      <w:r>
+        <w:rPr>
+          <w:rFonts w:asciiTheme="minorHAnsi" w:hAnsiTheme="minorHAnsi" w:cstheme="minorHAnsi"/>
+          <w:sz w:val="20"/>
+          <w:szCs w:val="20"/>
+        </w:rPr>
+        <w:fldChar w:fldCharType="begin"/>
+      </w:r>
+      <w:r>
+        <w:rPr>
+          <w:rFonts w:asciiTheme="minorHAnsi" w:hAnsiTheme="minorHAnsi" w:cstheme="minorHAnsi"/>
+          <w:sz w:val="20"/>
+          <w:szCs w:val="20"/>
+        </w:rPr>
+        <w:instrText xml:space="preserve"> SEQ Fragment_kodu_źródłowego \* ARABIC </w:instrText>
+      </w:r>
+      <w:r>
+        <w:rPr>
+          <w:rFonts w:asciiTheme="minorHAnsi" w:hAnsiTheme="minorHAnsi" w:cstheme="minorHAnsi"/>
+          <w:sz w:val="20"/>
+          <w:szCs w:val="20"/>
+        </w:rPr>
+        <w:fldChar w:fldCharType="separate"/>
+      </w:r>
+      <w:r>
+        <w:rPr>
+          <w:rFonts w:asciiTheme="minorHAnsi" w:hAnsiTheme="minorHAnsi" w:cstheme="minorHAnsi"/>
+          <w:noProof/>
+          <w:sz w:val="20"/>
+          <w:szCs w:val="20"/>
+        </w:rPr>
+        <w:t>4</w:t>
+      </w:r>
+      <w:r>
+        <w:rPr>
+          <w:rFonts w:asciiTheme="minorHAnsi" w:hAnsiTheme="minorHAnsi" w:cstheme="minorHAnsi"/>
+          <w:sz w:val="20"/>
+          <w:szCs w:val="20"/>
+        </w:rPr>
+        <w:fldChar w:fldCharType="end"/>
+      </w:r>
+      <w:r>
+        <w:rPr>
+          <w:rFonts w:asciiTheme="minorHAnsi" w:hAnsiTheme="minorHAnsi" w:cstheme="minorHAnsi"/>
+          <w:sz w:val="20"/>
+          <w:szCs w:val="20"/>
+        </w:rPr>
+        <w:t xml:space="preserve"> </w:t>
+      </w:r>
+      <w:r>
+        <w:rPr>
+          <w:rFonts w:asciiTheme="minorHAnsi" w:hAnsiTheme="minorHAnsi" w:cstheme="minorHAnsi"/>
+          <w:sz w:val="20"/>
+          <w:szCs w:val="20"/>
+        </w:rPr>
+        <w:t>Metoda służąca do logowania, zwracająca token; opracowanie własne</w:t>
+      </w:r>
+    </w:p>
+    <w:p>
+      <w:pPr>
+        <w:pStyle w:val="normalnyalekozaczek"/>
+      </w:pPr>
+      <w:r>
+        <w:t xml:space="preserve">Metoda pozwalająca na logowanie użytkowników do aplikacji dostępna na powyższym fragmencie kodu źródłowego oparta jest na popularnych na rynku JSON Web Token’ach </w:t>
+      </w:r>
+      <w:r>
+        <w:t xml:space="preserve">uprzednio </w:t>
+      </w:r>
+      <w:r>
+        <w:t xml:space="preserve">wspomnianych w rozdziale nr 3. </w:t>
       </w:r>
       <w:r>
         <w:t>Powyższe operacje nawiązują do procesów potrzebnych podczas walidacji danych użytkownika i utworzeniu ich Tokenu w szablonie biblioteki jjwt</w:t>
@@ -12168,7 +12571,505 @@
         <w:rPr>
           <w:szCs w:val="24"/>
         </w:rPr>
-        <w:t>Dodawanie oraz modyfikacja operacji</w:t>
+        <w:t>Tabela operacji</w:t>
+      </w:r>
+    </w:p>
+    <w:p>
+      <w:pPr>
+        <w:pStyle w:val="normalnyalekozaczek"/>
+      </w:pPr>
+      <w:r>
+        <w:t xml:space="preserve">Tabela operacji jest bezpośrednim miejscem w opisywanym oprogramowaniu w którym wyświetlane są wszystkie operacje finansowe. Dzięki nowoczesnym rozwiązaniom jest możliwość szybkiego segregowania dostępnych wyników bezpośrednio po stronie klienta. Taka opcja pozwala na ograniczenie </w:t>
+      </w:r>
+      <w:r>
+        <w:t>części serwerowej w wymianie segregowania już uprzednio pobranej listy operacji finansowych.</w:t>
+      </w:r>
+    </w:p>
+    <w:p>
+      <w:pPr>
+        <w:pStyle w:val="normalnyalekozaczek"/>
+        <w:keepNext/>
+        <w:ind w:firstLine="0"/>
+      </w:pPr>
+      <w:r>
+        <w:rPr>
+          <w:noProof/>
+        </w:rPr>
+        <w:lastRenderedPageBreak/>
+        <w:drawing>
+          <wp:inline distT="0" distB="0" distL="0" distR="0" wp14:anchorId="7E768C76" wp14:editId="65E9F091">
+            <wp:extent cx="5502910" cy="2142490"/>
+            <wp:effectExtent l="0" t="0" r="2540" b="0"/>
+            <wp:docPr id="10" name="Obraz 10" descr="Obraz zawierający stół&#10;&#10;Opis wygenerowany automatycznie"/>
+            <wp:cNvGraphicFramePr>
+              <a:graphicFrameLocks xmlns:a="http://schemas.openxmlformats.org/drawingml/2006/main" noChangeAspect="1"/>
+            </wp:cNvGraphicFramePr>
+            <a:graphic xmlns:a="http://schemas.openxmlformats.org/drawingml/2006/main">
+              <a:graphicData uri="http://schemas.openxmlformats.org/drawingml/2006/picture">
+                <pic:pic xmlns:pic="http://schemas.openxmlformats.org/drawingml/2006/picture">
+                  <pic:nvPicPr>
+                    <pic:cNvPr id="10" name="Obraz 10" descr="Obraz zawierający stół&#10;&#10;Opis wygenerowany automatycznie"/>
+                    <pic:cNvPicPr/>
+                  </pic:nvPicPr>
+                  <pic:blipFill>
+                    <a:blip r:embed="rId22">
+                      <a:extLst>
+                        <a:ext uri="{28A0092B-C50C-407E-A947-70E740481C1C}">
+                          <a14:useLocalDpi xmlns:a14="http://schemas.microsoft.com/office/drawing/2010/main" val="0"/>
+                        </a:ext>
+                      </a:extLst>
+                    </a:blip>
+                    <a:stretch>
+                      <a:fillRect/>
+                    </a:stretch>
+                  </pic:blipFill>
+                  <pic:spPr>
+                    <a:xfrm>
+                      <a:off x="0" y="0"/>
+                      <a:ext cx="5502910" cy="2142490"/>
+                    </a:xfrm>
+                    <a:prstGeom prst="rect">
+                      <a:avLst/>
+                    </a:prstGeom>
+                  </pic:spPr>
+                </pic:pic>
+              </a:graphicData>
+            </a:graphic>
+          </wp:inline>
+        </w:drawing>
+      </w:r>
+    </w:p>
+    <w:p>
+      <w:pPr>
+        <w:pStyle w:val="Legenda"/>
+        <w:rPr>
+          <w:rFonts w:asciiTheme="minorHAnsi" w:hAnsiTheme="minorHAnsi" w:cstheme="minorHAnsi"/>
+          <w:sz w:val="20"/>
+          <w:szCs w:val="20"/>
+        </w:rPr>
+      </w:pPr>
+      <w:r>
+        <w:rPr>
+          <w:rFonts w:asciiTheme="minorHAnsi" w:hAnsiTheme="minorHAnsi" w:cstheme="minorHAnsi"/>
+          <w:sz w:val="20"/>
+          <w:szCs w:val="20"/>
+        </w:rPr>
+        <w:t xml:space="preserve">Rysunek </w:t>
+      </w:r>
+      <w:r>
+        <w:rPr>
+          <w:rFonts w:asciiTheme="minorHAnsi" w:hAnsiTheme="minorHAnsi" w:cstheme="minorHAnsi"/>
+          <w:sz w:val="20"/>
+          <w:szCs w:val="20"/>
+        </w:rPr>
+        <w:fldChar w:fldCharType="begin"/>
+      </w:r>
+      <w:r>
+        <w:rPr>
+          <w:rFonts w:asciiTheme="minorHAnsi" w:hAnsiTheme="minorHAnsi" w:cstheme="minorHAnsi"/>
+          <w:sz w:val="20"/>
+          <w:szCs w:val="20"/>
+        </w:rPr>
+        <w:instrText xml:space="preserve"> SEQ Rysunek \* ARABIC </w:instrText>
+      </w:r>
+      <w:r>
+        <w:rPr>
+          <w:rFonts w:asciiTheme="minorHAnsi" w:hAnsiTheme="minorHAnsi" w:cstheme="minorHAnsi"/>
+          <w:sz w:val="20"/>
+          <w:szCs w:val="20"/>
+        </w:rPr>
+        <w:fldChar w:fldCharType="separate"/>
+      </w:r>
+      <w:r>
+        <w:rPr>
+          <w:rFonts w:asciiTheme="minorHAnsi" w:hAnsiTheme="minorHAnsi" w:cstheme="minorHAnsi"/>
+          <w:sz w:val="20"/>
+          <w:szCs w:val="20"/>
+        </w:rPr>
+        <w:t>11</w:t>
+      </w:r>
+      <w:r>
+        <w:rPr>
+          <w:rFonts w:asciiTheme="minorHAnsi" w:hAnsiTheme="minorHAnsi" w:cstheme="minorHAnsi"/>
+          <w:sz w:val="20"/>
+          <w:szCs w:val="20"/>
+        </w:rPr>
+        <w:fldChar w:fldCharType="end"/>
+      </w:r>
+      <w:r>
+        <w:rPr>
+          <w:rFonts w:asciiTheme="minorHAnsi" w:hAnsiTheme="minorHAnsi" w:cstheme="minorHAnsi"/>
+          <w:sz w:val="20"/>
+          <w:szCs w:val="20"/>
+        </w:rPr>
+        <w:t xml:space="preserve"> Lista wszystkich operacji dostępnych dla użytkownika; opracowanie własne w oparciu o  </w:t>
+      </w:r>
+      <w:r>
+        <w:rPr>
+          <w:rFonts w:asciiTheme="minorHAnsi" w:hAnsiTheme="minorHAnsi" w:cstheme="minorHAnsi"/>
+          <w:sz w:val="20"/>
+          <w:szCs w:val="20"/>
+        </w:rPr>
+        <w:t>https://mui.com/components/tables/</w:t>
+      </w:r>
+    </w:p>
+    <w:p>
+      <w:pPr>
+        <w:pStyle w:val="normalnyalekozaczek"/>
+      </w:pPr>
+      <w:r>
+        <w:t xml:space="preserve">Powyższa implementacja wizualna przedstawia listę występującą bezpośrednio w oknie przeglądarki. Oparta na module wspomnianej wcześniej w rozdziale nr 3 biblioteki MUI pozwala na dynamiczne filtrowanie po większości z właściwości każdej operacji.  </w:t>
+      </w:r>
+    </w:p>
+    <w:p>
+      <w:pPr>
+        <w:pStyle w:val="normalnyalekozaczek"/>
+      </w:pPr>
+      <w:r>
+        <w:t xml:space="preserve">W liście operacji zawarta jest możliwość dodania nowej operacji dostępna pod znakiem plusa zawartym w prawym górnym rogu. Reszta aktywności dostępnych na liście operacji znajduje się bezpośrednio obok każdej z pojedynczych operacji. Znak ołówka pozwala na modyfikacje wybranej operacji finansowej oraz wyświetlenie modułu z wypełnionymi danymi wypełnionymi uprzednio w modyfikowanym rekordzie. Zaraz obok ikony ołówka znajduje się kolejna przypominająca </w:t>
+      </w:r>
+      <w:r>
+        <w:t>znak „x”. Pozwala ona na usunięcie wybranego rekordu z listy operacji i bezpośrednio z bazy danych.</w:t>
+      </w:r>
+    </w:p>
+    <w:p>
+      <w:pPr>
+        <w:pStyle w:val="konsolakozaczek"/>
+        <w:pBdr>
+          <w:top w:val="single" w:sz="4" w:space="1" w:color="auto"/>
+          <w:left w:val="single" w:sz="4" w:space="4" w:color="auto"/>
+          <w:bottom w:val="single" w:sz="4" w:space="1" w:color="auto"/>
+          <w:right w:val="single" w:sz="4" w:space="4" w:color="auto"/>
+        </w:pBdr>
+        <w:rPr>
+          <w:lang w:val="en-US"/>
+        </w:rPr>
+      </w:pPr>
+      <w:r>
+        <w:rPr>
+          <w:lang w:val="en-US"/>
+        </w:rPr>
+        <w:t>&lt;TableCell align = "right" &gt;</w:t>
+      </w:r>
+    </w:p>
+    <w:p>
+      <w:pPr>
+        <w:pStyle w:val="konsolakozaczek"/>
+        <w:pBdr>
+          <w:top w:val="single" w:sz="4" w:space="1" w:color="auto"/>
+          <w:left w:val="single" w:sz="4" w:space="4" w:color="auto"/>
+          <w:bottom w:val="single" w:sz="4" w:space="1" w:color="auto"/>
+          <w:right w:val="single" w:sz="4" w:space="4" w:color="auto"/>
+        </w:pBdr>
+        <w:rPr>
+          <w:lang w:val="en-US"/>
+        </w:rPr>
+      </w:pPr>
+      <w:r>
+        <w:rPr>
+          <w:lang w:val="en-US"/>
+        </w:rPr>
+        <w:t xml:space="preserve">    &lt;IconButton</w:t>
+      </w:r>
+    </w:p>
+    <w:p>
+      <w:pPr>
+        <w:pStyle w:val="konsolakozaczek"/>
+        <w:pBdr>
+          <w:top w:val="single" w:sz="4" w:space="1" w:color="auto"/>
+          <w:left w:val="single" w:sz="4" w:space="4" w:color="auto"/>
+          <w:bottom w:val="single" w:sz="4" w:space="1" w:color="auto"/>
+          <w:right w:val="single" w:sz="4" w:space="4" w:color="auto"/>
+        </w:pBdr>
+        <w:rPr>
+          <w:lang w:val="en-US"/>
+        </w:rPr>
+      </w:pPr>
+      <w:r>
+        <w:rPr>
+          <w:lang w:val="en-US"/>
+        </w:rPr>
+        <w:t xml:space="preserve">        color = "primary"</w:t>
+      </w:r>
+    </w:p>
+    <w:p>
+      <w:pPr>
+        <w:pStyle w:val="konsolakozaczek"/>
+        <w:pBdr>
+          <w:top w:val="single" w:sz="4" w:space="1" w:color="auto"/>
+          <w:left w:val="single" w:sz="4" w:space="4" w:color="auto"/>
+          <w:bottom w:val="single" w:sz="4" w:space="1" w:color="auto"/>
+          <w:right w:val="single" w:sz="4" w:space="4" w:color="auto"/>
+        </w:pBdr>
+        <w:rPr>
+          <w:lang w:val="en-US"/>
+        </w:rPr>
+      </w:pPr>
+      <w:r>
+        <w:rPr>
+          <w:lang w:val="en-US"/>
+        </w:rPr>
+        <w:t xml:space="preserve">        onClick = { ()=&gt; openInPopup(operation)}&gt;</w:t>
+      </w:r>
+    </w:p>
+    <w:p>
+      <w:pPr>
+        <w:pStyle w:val="konsolakozaczek"/>
+        <w:pBdr>
+          <w:top w:val="single" w:sz="4" w:space="1" w:color="auto"/>
+          <w:left w:val="single" w:sz="4" w:space="4" w:color="auto"/>
+          <w:bottom w:val="single" w:sz="4" w:space="1" w:color="auto"/>
+          <w:right w:val="single" w:sz="4" w:space="4" w:color="auto"/>
+        </w:pBdr>
+        <w:rPr>
+          <w:lang w:val="en-US"/>
+        </w:rPr>
+      </w:pPr>
+      <w:r>
+        <w:rPr>
+          <w:lang w:val="en-US"/>
+        </w:rPr>
+        <w:t xml:space="preserve">        &lt;EditIcon fontSize = "small" / &gt;</w:t>
+      </w:r>
+    </w:p>
+    <w:p>
+      <w:pPr>
+        <w:pStyle w:val="konsolakozaczek"/>
+        <w:pBdr>
+          <w:top w:val="single" w:sz="4" w:space="1" w:color="auto"/>
+          <w:left w:val="single" w:sz="4" w:space="4" w:color="auto"/>
+          <w:bottom w:val="single" w:sz="4" w:space="1" w:color="auto"/>
+          <w:right w:val="single" w:sz="4" w:space="4" w:color="auto"/>
+        </w:pBdr>
+        <w:rPr>
+          <w:lang w:val="en-US"/>
+        </w:rPr>
+      </w:pPr>
+      <w:r>
+        <w:rPr>
+          <w:lang w:val="en-US"/>
+        </w:rPr>
+        <w:t xml:space="preserve">    &lt;/IconButton&gt;</w:t>
+      </w:r>
+    </w:p>
+    <w:p>
+      <w:pPr>
+        <w:pStyle w:val="konsolakozaczek"/>
+        <w:pBdr>
+          <w:top w:val="single" w:sz="4" w:space="1" w:color="auto"/>
+          <w:left w:val="single" w:sz="4" w:space="4" w:color="auto"/>
+          <w:bottom w:val="single" w:sz="4" w:space="1" w:color="auto"/>
+          <w:right w:val="single" w:sz="4" w:space="4" w:color="auto"/>
+        </w:pBdr>
+        <w:rPr>
+          <w:lang w:val="en-US"/>
+        </w:rPr>
+      </w:pPr>
+      <w:r>
+        <w:rPr>
+          <w:lang w:val="en-US"/>
+        </w:rPr>
+        <w:t xml:space="preserve">    &lt; IconButton</w:t>
+      </w:r>
+    </w:p>
+    <w:p>
+      <w:pPr>
+        <w:pStyle w:val="konsolakozaczek"/>
+        <w:pBdr>
+          <w:top w:val="single" w:sz="4" w:space="1" w:color="auto"/>
+          <w:left w:val="single" w:sz="4" w:space="4" w:color="auto"/>
+          <w:bottom w:val="single" w:sz="4" w:space="1" w:color="auto"/>
+          <w:right w:val="single" w:sz="4" w:space="4" w:color="auto"/>
+        </w:pBdr>
+        <w:rPr>
+          <w:lang w:val="en-US"/>
+        </w:rPr>
+      </w:pPr>
+      <w:r>
+        <w:rPr>
+          <w:lang w:val="en-US"/>
+        </w:rPr>
+        <w:t xml:space="preserve">        color = "secondary"</w:t>
+      </w:r>
+    </w:p>
+    <w:p>
+      <w:pPr>
+        <w:pStyle w:val="konsolakozaczek"/>
+        <w:pBdr>
+          <w:top w:val="single" w:sz="4" w:space="1" w:color="auto"/>
+          <w:left w:val="single" w:sz="4" w:space="4" w:color="auto"/>
+          <w:bottom w:val="single" w:sz="4" w:space="1" w:color="auto"/>
+          <w:right w:val="single" w:sz="4" w:space="4" w:color="auto"/>
+        </w:pBdr>
+        <w:rPr>
+          <w:lang w:val="en-US"/>
+        </w:rPr>
+      </w:pPr>
+      <w:r>
+        <w:rPr>
+          <w:lang w:val="en-US"/>
+        </w:rPr>
+        <w:t xml:space="preserve">        onClick = { () =&gt; deleteOperation(operation) }&gt;</w:t>
+      </w:r>
+    </w:p>
+    <w:p>
+      <w:pPr>
+        <w:pStyle w:val="konsolakozaczek"/>
+        <w:pBdr>
+          <w:top w:val="single" w:sz="4" w:space="1" w:color="auto"/>
+          <w:left w:val="single" w:sz="4" w:space="4" w:color="auto"/>
+          <w:bottom w:val="single" w:sz="4" w:space="1" w:color="auto"/>
+          <w:right w:val="single" w:sz="4" w:space="4" w:color="auto"/>
+        </w:pBdr>
+        <w:rPr>
+          <w:lang w:val="en-US"/>
+        </w:rPr>
+      </w:pPr>
+      <w:r>
+        <w:rPr>
+          <w:lang w:val="en-US"/>
+        </w:rPr>
+        <w:t xml:space="preserve">        &lt;CloseIcon fontSize = "small" / &gt;</w:t>
+      </w:r>
+    </w:p>
+    <w:p>
+      <w:pPr>
+        <w:pStyle w:val="konsolakozaczek"/>
+        <w:pBdr>
+          <w:top w:val="single" w:sz="4" w:space="1" w:color="auto"/>
+          <w:left w:val="single" w:sz="4" w:space="4" w:color="auto"/>
+          <w:bottom w:val="single" w:sz="4" w:space="1" w:color="auto"/>
+          <w:right w:val="single" w:sz="4" w:space="4" w:color="auto"/>
+        </w:pBdr>
+        <w:rPr>
+          <w:lang w:val="en-US"/>
+        </w:rPr>
+      </w:pPr>
+      <w:r>
+        <w:rPr>
+          <w:lang w:val="en-US"/>
+        </w:rPr>
+        <w:t xml:space="preserve">    &lt;/IconButton&gt;</w:t>
+      </w:r>
+    </w:p>
+    <w:p>
+      <w:pPr>
+        <w:pStyle w:val="konsolakozaczek"/>
+        <w:keepNext/>
+        <w:pBdr>
+          <w:top w:val="single" w:sz="4" w:space="1" w:color="auto"/>
+          <w:left w:val="single" w:sz="4" w:space="4" w:color="auto"/>
+          <w:bottom w:val="single" w:sz="4" w:space="1" w:color="auto"/>
+          <w:right w:val="single" w:sz="4" w:space="4" w:color="auto"/>
+        </w:pBdr>
+      </w:pPr>
+      <w:r>
+        <w:t>&lt;/TableCell&gt;</w:t>
+      </w:r>
+    </w:p>
+    <w:p>
+      <w:pPr>
+        <w:pStyle w:val="konsolakozaczek"/>
+        <w:keepNext/>
+        <w:pBdr>
+          <w:top w:val="single" w:sz="4" w:space="1" w:color="auto"/>
+          <w:left w:val="single" w:sz="4" w:space="4" w:color="auto"/>
+          <w:bottom w:val="single" w:sz="4" w:space="1" w:color="auto"/>
+          <w:right w:val="single" w:sz="4" w:space="4" w:color="auto"/>
+        </w:pBdr>
+      </w:pPr>
+    </w:p>
+    <w:p>
+      <w:pPr>
+        <w:pStyle w:val="Legenda"/>
+        <w:rPr>
+          <w:rFonts w:asciiTheme="minorHAnsi" w:hAnsiTheme="minorHAnsi" w:cstheme="minorHAnsi"/>
+          <w:sz w:val="20"/>
+          <w:szCs w:val="20"/>
+        </w:rPr>
+      </w:pPr>
+      <w:r>
+        <w:rPr>
+          <w:rFonts w:asciiTheme="minorHAnsi" w:hAnsiTheme="minorHAnsi" w:cstheme="minorHAnsi"/>
+          <w:sz w:val="20"/>
+          <w:szCs w:val="20"/>
+        </w:rPr>
+        <w:t xml:space="preserve">Fragment kodu źródłowego </w:t>
+      </w:r>
+      <w:r>
+        <w:rPr>
+          <w:rFonts w:asciiTheme="minorHAnsi" w:hAnsiTheme="minorHAnsi" w:cstheme="minorHAnsi"/>
+          <w:sz w:val="20"/>
+          <w:szCs w:val="20"/>
+        </w:rPr>
+        <w:fldChar w:fldCharType="begin"/>
+      </w:r>
+      <w:r>
+        <w:rPr>
+          <w:rFonts w:asciiTheme="minorHAnsi" w:hAnsiTheme="minorHAnsi" w:cstheme="minorHAnsi"/>
+          <w:sz w:val="20"/>
+          <w:szCs w:val="20"/>
+        </w:rPr>
+        <w:instrText xml:space="preserve"> SEQ Fragment_kodu_źródłowego \* ARABIC </w:instrText>
+      </w:r>
+      <w:r>
+        <w:rPr>
+          <w:rFonts w:asciiTheme="minorHAnsi" w:hAnsiTheme="minorHAnsi" w:cstheme="minorHAnsi"/>
+          <w:sz w:val="20"/>
+          <w:szCs w:val="20"/>
+        </w:rPr>
+        <w:fldChar w:fldCharType="separate"/>
+      </w:r>
+      <w:r>
+        <w:rPr>
+          <w:rFonts w:asciiTheme="minorHAnsi" w:hAnsiTheme="minorHAnsi" w:cstheme="minorHAnsi"/>
+          <w:sz w:val="20"/>
+          <w:szCs w:val="20"/>
+        </w:rPr>
+        <w:t>5</w:t>
+      </w:r>
+      <w:r>
+        <w:rPr>
+          <w:rFonts w:asciiTheme="minorHAnsi" w:hAnsiTheme="minorHAnsi" w:cstheme="minorHAnsi"/>
+          <w:sz w:val="20"/>
+          <w:szCs w:val="20"/>
+        </w:rPr>
+        <w:fldChar w:fldCharType="end"/>
+      </w:r>
+      <w:r>
+        <w:rPr>
+          <w:rFonts w:asciiTheme="minorHAnsi" w:hAnsiTheme="minorHAnsi" w:cstheme="minorHAnsi"/>
+          <w:sz w:val="20"/>
+          <w:szCs w:val="20"/>
+        </w:rPr>
+        <w:t xml:space="preserve"> Fragment wyświetlający do każdej operacji metod</w:t>
+      </w:r>
+      <w:r>
+        <w:rPr>
+          <w:rFonts w:asciiTheme="minorHAnsi" w:hAnsiTheme="minorHAnsi" w:cstheme="minorHAnsi"/>
+          <w:sz w:val="20"/>
+          <w:szCs w:val="20"/>
+        </w:rPr>
+        <w:t>ę</w:t>
+      </w:r>
+      <w:r>
+        <w:rPr>
+          <w:rFonts w:asciiTheme="minorHAnsi" w:hAnsiTheme="minorHAnsi" w:cstheme="minorHAnsi"/>
+          <w:sz w:val="20"/>
+          <w:szCs w:val="20"/>
+        </w:rPr>
+        <w:t xml:space="preserve"> edycji oraz usunięcia; opracowanie własne</w:t>
+      </w:r>
+    </w:p>
+    <w:p>
+      <w:pPr>
+        <w:pStyle w:val="normalnyalekozaczek"/>
+      </w:pPr>
+      <w:r>
+        <w:t xml:space="preserve">Wyświetlony powyżej fragment pozwala na dodanie do listy operacji modułów odpowiedzialnych za modyfikacje oraz usuwanie rekordów z bazy danych. </w:t>
+      </w:r>
+      <w:r>
+        <w:t>Dalsze funkcje oparte są na wyświetleniu okna modalnego lub prostego strzału do części serwerowej z końcówką służącą do usuwania operacji.</w:t>
       </w:r>
     </w:p>
     <w:p>
@@ -12186,7 +13087,16 @@
         <w:rPr>
           <w:szCs w:val="24"/>
         </w:rPr>
-        <w:t>Tabela operacji</w:t>
+        <w:lastRenderedPageBreak/>
+        <w:t>Dodawanie oraz modyfikacja operacji</w:t>
+      </w:r>
+    </w:p>
+    <w:p>
+      <w:pPr>
+        <w:pStyle w:val="normalnyalekozaczek"/>
+      </w:pPr>
+      <w:r>
+        <w:t xml:space="preserve">Jako podstawową modyfikacje danych potrzebną do aktualizacji całkowitego budżetu finansowego użytkownika używane są odpowiednie  funkcje dodawania modyfikacji oraz dodawania operacji finansowej w wytworzonym oprogramowaniu. </w:t>
       </w:r>
     </w:p>
     <w:p>
@@ -12227,6 +13137,780 @@
     </w:p>
     <w:p>
       <w:pPr>
+        <w:pStyle w:val="normalnyalekozaczek"/>
+      </w:pPr>
+      <w:r>
+        <w:t xml:space="preserve">Implementacja testów jednostkowych w każdym prezentowanym oprogramowaniu ma ważną wagę. Bez odpowiedniego ciągłego testowania aplikacji pod kątem nieoczekiwanych zmian </w:t>
+      </w:r>
+      <w:r>
+        <w:t xml:space="preserve">w najbardziej trywialnych przypadkach użycia aplikacji może zakończyć się niespodziewanym oraz niepoprawnym zakończeniem działania podstawowej funkcji biznesowej. </w:t>
+      </w:r>
+    </w:p>
+    <w:p>
+      <w:pPr>
+        <w:pStyle w:val="konsolakozaczek"/>
+        <w:pBdr>
+          <w:top w:val="single" w:sz="4" w:space="1" w:color="auto"/>
+          <w:left w:val="single" w:sz="4" w:space="4" w:color="auto"/>
+          <w:bottom w:val="single" w:sz="4" w:space="1" w:color="auto"/>
+          <w:right w:val="single" w:sz="4" w:space="4" w:color="auto"/>
+        </w:pBdr>
+        <w:rPr>
+          <w:lang w:val="en-US"/>
+        </w:rPr>
+      </w:pPr>
+      <w:r>
+        <w:rPr>
+          <w:lang w:val="en-US"/>
+        </w:rPr>
+        <w:t>@SpringBootTest</w:t>
+      </w:r>
+    </w:p>
+    <w:p>
+      <w:pPr>
+        <w:pStyle w:val="konsolakozaczek"/>
+        <w:pBdr>
+          <w:top w:val="single" w:sz="4" w:space="1" w:color="auto"/>
+          <w:left w:val="single" w:sz="4" w:space="4" w:color="auto"/>
+          <w:bottom w:val="single" w:sz="4" w:space="1" w:color="auto"/>
+          <w:right w:val="single" w:sz="4" w:space="4" w:color="auto"/>
+        </w:pBdr>
+        <w:rPr>
+          <w:lang w:val="en-US"/>
+        </w:rPr>
+      </w:pPr>
+      <w:r>
+        <w:rPr>
+          <w:lang w:val="en-US"/>
+        </w:rPr>
+        <w:t>class UserIT {</w:t>
+      </w:r>
+    </w:p>
+    <w:p>
+      <w:pPr>
+        <w:pStyle w:val="konsolakozaczek"/>
+        <w:pBdr>
+          <w:top w:val="single" w:sz="4" w:space="1" w:color="auto"/>
+          <w:left w:val="single" w:sz="4" w:space="4" w:color="auto"/>
+          <w:bottom w:val="single" w:sz="4" w:space="1" w:color="auto"/>
+          <w:right w:val="single" w:sz="4" w:space="4" w:color="auto"/>
+        </w:pBdr>
+        <w:rPr>
+          <w:lang w:val="en-US"/>
+        </w:rPr>
+      </w:pPr>
+    </w:p>
+    <w:p>
+      <w:pPr>
+        <w:pStyle w:val="konsolakozaczek"/>
+        <w:pBdr>
+          <w:top w:val="single" w:sz="4" w:space="1" w:color="auto"/>
+          <w:left w:val="single" w:sz="4" w:space="4" w:color="auto"/>
+          <w:bottom w:val="single" w:sz="4" w:space="1" w:color="auto"/>
+          <w:right w:val="single" w:sz="4" w:space="4" w:color="auto"/>
+        </w:pBdr>
+        <w:rPr>
+          <w:lang w:val="en-US"/>
+        </w:rPr>
+      </w:pPr>
+      <w:r>
+        <w:rPr>
+          <w:lang w:val="en-US"/>
+        </w:rPr>
+        <w:t xml:space="preserve">    @Autowired</w:t>
+      </w:r>
+    </w:p>
+    <w:p>
+      <w:pPr>
+        <w:pStyle w:val="konsolakozaczek"/>
+        <w:pBdr>
+          <w:top w:val="single" w:sz="4" w:space="1" w:color="auto"/>
+          <w:left w:val="single" w:sz="4" w:space="4" w:color="auto"/>
+          <w:bottom w:val="single" w:sz="4" w:space="1" w:color="auto"/>
+          <w:right w:val="single" w:sz="4" w:space="4" w:color="auto"/>
+        </w:pBdr>
+        <w:rPr>
+          <w:lang w:val="en-US"/>
+        </w:rPr>
+      </w:pPr>
+      <w:r>
+        <w:rPr>
+          <w:lang w:val="en-US"/>
+        </w:rPr>
+        <w:t xml:space="preserve">    private lateinit var </w:t>
+      </w:r>
+      <w:r>
+        <w:rPr>
+          <w:lang w:val="en-US"/>
+        </w:rPr>
+        <w:t>userRepository</w:t>
+      </w:r>
+      <w:r>
+        <w:rPr>
+          <w:lang w:val="en-US"/>
+        </w:rPr>
+        <w:t>: UserRepository</w:t>
+      </w:r>
+    </w:p>
+    <w:p>
+      <w:pPr>
+        <w:pStyle w:val="konsolakozaczek"/>
+        <w:pBdr>
+          <w:top w:val="single" w:sz="4" w:space="1" w:color="auto"/>
+          <w:left w:val="single" w:sz="4" w:space="4" w:color="auto"/>
+          <w:bottom w:val="single" w:sz="4" w:space="1" w:color="auto"/>
+          <w:right w:val="single" w:sz="4" w:space="4" w:color="auto"/>
+        </w:pBdr>
+        <w:rPr>
+          <w:lang w:val="en-US"/>
+        </w:rPr>
+      </w:pPr>
+    </w:p>
+    <w:p>
+      <w:pPr>
+        <w:pStyle w:val="konsolakozaczek"/>
+        <w:pBdr>
+          <w:top w:val="single" w:sz="4" w:space="1" w:color="auto"/>
+          <w:left w:val="single" w:sz="4" w:space="4" w:color="auto"/>
+          <w:bottom w:val="single" w:sz="4" w:space="1" w:color="auto"/>
+          <w:right w:val="single" w:sz="4" w:space="4" w:color="auto"/>
+        </w:pBdr>
+        <w:rPr>
+          <w:lang w:val="en-US"/>
+        </w:rPr>
+      </w:pPr>
+      <w:r>
+        <w:rPr>
+          <w:lang w:val="en-US"/>
+        </w:rPr>
+        <w:t xml:space="preserve">    @Autowired</w:t>
+      </w:r>
+    </w:p>
+    <w:p>
+      <w:pPr>
+        <w:pStyle w:val="konsolakozaczek"/>
+        <w:pBdr>
+          <w:top w:val="single" w:sz="4" w:space="1" w:color="auto"/>
+          <w:left w:val="single" w:sz="4" w:space="4" w:color="auto"/>
+          <w:bottom w:val="single" w:sz="4" w:space="1" w:color="auto"/>
+          <w:right w:val="single" w:sz="4" w:space="4" w:color="auto"/>
+        </w:pBdr>
+        <w:rPr>
+          <w:lang w:val="en-US"/>
+        </w:rPr>
+      </w:pPr>
+      <w:r>
+        <w:rPr>
+          <w:lang w:val="en-US"/>
+        </w:rPr>
+        <w:t xml:space="preserve">    private lateinit var userService: UserService</w:t>
+      </w:r>
+    </w:p>
+    <w:p>
+      <w:pPr>
+        <w:pStyle w:val="konsolakozaczek"/>
+        <w:pBdr>
+          <w:top w:val="single" w:sz="4" w:space="1" w:color="auto"/>
+          <w:left w:val="single" w:sz="4" w:space="4" w:color="auto"/>
+          <w:bottom w:val="single" w:sz="4" w:space="1" w:color="auto"/>
+          <w:right w:val="single" w:sz="4" w:space="4" w:color="auto"/>
+        </w:pBdr>
+        <w:rPr>
+          <w:lang w:val="en-US"/>
+        </w:rPr>
+      </w:pPr>
+    </w:p>
+    <w:p>
+      <w:pPr>
+        <w:pStyle w:val="konsolakozaczek"/>
+        <w:pBdr>
+          <w:top w:val="single" w:sz="4" w:space="1" w:color="auto"/>
+          <w:left w:val="single" w:sz="4" w:space="4" w:color="auto"/>
+          <w:bottom w:val="single" w:sz="4" w:space="1" w:color="auto"/>
+          <w:right w:val="single" w:sz="4" w:space="4" w:color="auto"/>
+        </w:pBdr>
+        <w:rPr>
+          <w:lang w:val="en-US"/>
+        </w:rPr>
+      </w:pPr>
+      <w:r>
+        <w:rPr>
+          <w:lang w:val="en-US"/>
+        </w:rPr>
+        <w:t xml:space="preserve">    @BeforeEach</w:t>
+      </w:r>
+    </w:p>
+    <w:p>
+      <w:pPr>
+        <w:pStyle w:val="konsolakozaczek"/>
+        <w:pBdr>
+          <w:top w:val="single" w:sz="4" w:space="1" w:color="auto"/>
+          <w:left w:val="single" w:sz="4" w:space="4" w:color="auto"/>
+          <w:bottom w:val="single" w:sz="4" w:space="1" w:color="auto"/>
+          <w:right w:val="single" w:sz="4" w:space="4" w:color="auto"/>
+        </w:pBdr>
+        <w:rPr>
+          <w:lang w:val="en-US"/>
+        </w:rPr>
+      </w:pPr>
+      <w:r>
+        <w:rPr>
+          <w:lang w:val="en-US"/>
+        </w:rPr>
+        <w:t xml:space="preserve">    fun remove() {</w:t>
+      </w:r>
+    </w:p>
+    <w:p>
+      <w:pPr>
+        <w:pStyle w:val="konsolakozaczek"/>
+        <w:pBdr>
+          <w:top w:val="single" w:sz="4" w:space="1" w:color="auto"/>
+          <w:left w:val="single" w:sz="4" w:space="4" w:color="auto"/>
+          <w:bottom w:val="single" w:sz="4" w:space="1" w:color="auto"/>
+          <w:right w:val="single" w:sz="4" w:space="4" w:color="auto"/>
+        </w:pBdr>
+        <w:rPr>
+          <w:lang w:val="en-US"/>
+        </w:rPr>
+      </w:pPr>
+      <w:r>
+        <w:rPr>
+          <w:lang w:val="en-US"/>
+        </w:rPr>
+        <w:t xml:space="preserve">        userRepository.deleteAll()</w:t>
+      </w:r>
+    </w:p>
+    <w:p>
+      <w:pPr>
+        <w:pStyle w:val="konsolakozaczek"/>
+        <w:pBdr>
+          <w:top w:val="single" w:sz="4" w:space="1" w:color="auto"/>
+          <w:left w:val="single" w:sz="4" w:space="4" w:color="auto"/>
+          <w:bottom w:val="single" w:sz="4" w:space="1" w:color="auto"/>
+          <w:right w:val="single" w:sz="4" w:space="4" w:color="auto"/>
+        </w:pBdr>
+      </w:pPr>
+      <w:r>
+        <w:rPr>
+          <w:lang w:val="en-US"/>
+        </w:rPr>
+        <w:t xml:space="preserve">    </w:t>
+      </w:r>
+      <w:r>
+        <w:t>}</w:t>
+      </w:r>
+    </w:p>
+    <w:p>
+      <w:pPr>
+        <w:pStyle w:val="konsolakozaczek"/>
+        <w:pBdr>
+          <w:top w:val="single" w:sz="4" w:space="1" w:color="auto"/>
+          <w:left w:val="single" w:sz="4" w:space="4" w:color="auto"/>
+          <w:bottom w:val="single" w:sz="4" w:space="1" w:color="auto"/>
+          <w:right w:val="single" w:sz="4" w:space="4" w:color="auto"/>
+        </w:pBdr>
+      </w:pPr>
+      <w:r>
+        <w:t xml:space="preserve">    . . .</w:t>
+      </w:r>
+    </w:p>
+    <w:p>
+      <w:pPr>
+        <w:pStyle w:val="konsolakozaczek"/>
+        <w:keepNext/>
+        <w:pBdr>
+          <w:top w:val="single" w:sz="4" w:space="1" w:color="auto"/>
+          <w:left w:val="single" w:sz="4" w:space="4" w:color="auto"/>
+          <w:bottom w:val="single" w:sz="4" w:space="1" w:color="auto"/>
+          <w:right w:val="single" w:sz="4" w:space="4" w:color="auto"/>
+        </w:pBdr>
+      </w:pPr>
+      <w:r>
+        <w:t>}</w:t>
+      </w:r>
+    </w:p>
+    <w:p>
+      <w:pPr>
+        <w:pStyle w:val="konsolakozaczek"/>
+        <w:keepNext/>
+        <w:pBdr>
+          <w:top w:val="single" w:sz="4" w:space="1" w:color="auto"/>
+          <w:left w:val="single" w:sz="4" w:space="4" w:color="auto"/>
+          <w:bottom w:val="single" w:sz="4" w:space="1" w:color="auto"/>
+          <w:right w:val="single" w:sz="4" w:space="4" w:color="auto"/>
+        </w:pBdr>
+      </w:pPr>
+    </w:p>
+    <w:p>
+      <w:pPr>
+        <w:pStyle w:val="Legenda"/>
+        <w:rPr>
+          <w:rFonts w:ascii="Calibri" w:hAnsi="Calibri" w:cs="Calibri"/>
+          <w:sz w:val="20"/>
+          <w:szCs w:val="20"/>
+        </w:rPr>
+      </w:pPr>
+      <w:r>
+        <w:rPr>
+          <w:rFonts w:ascii="Calibri" w:hAnsi="Calibri" w:cs="Calibri"/>
+          <w:sz w:val="20"/>
+          <w:szCs w:val="20"/>
+        </w:rPr>
+        <w:t xml:space="preserve">Fragment kodu źródłowego </w:t>
+      </w:r>
+      <w:r>
+        <w:rPr>
+          <w:rFonts w:ascii="Calibri" w:hAnsi="Calibri" w:cs="Calibri"/>
+          <w:sz w:val="20"/>
+          <w:szCs w:val="20"/>
+        </w:rPr>
+        <w:fldChar w:fldCharType="begin"/>
+      </w:r>
+      <w:r>
+        <w:rPr>
+          <w:rFonts w:ascii="Calibri" w:hAnsi="Calibri" w:cs="Calibri"/>
+          <w:sz w:val="20"/>
+          <w:szCs w:val="20"/>
+        </w:rPr>
+        <w:instrText xml:space="preserve"> SEQ Fragment_kodu_źródłowego \* ARABIC </w:instrText>
+      </w:r>
+      <w:r>
+        <w:rPr>
+          <w:rFonts w:ascii="Calibri" w:hAnsi="Calibri" w:cs="Calibri"/>
+          <w:sz w:val="20"/>
+          <w:szCs w:val="20"/>
+        </w:rPr>
+        <w:fldChar w:fldCharType="separate"/>
+      </w:r>
+      <w:r>
+        <w:rPr>
+          <w:rFonts w:ascii="Calibri" w:hAnsi="Calibri" w:cs="Calibri"/>
+          <w:noProof/>
+          <w:sz w:val="20"/>
+          <w:szCs w:val="20"/>
+        </w:rPr>
+        <w:t>6</w:t>
+      </w:r>
+      <w:r>
+        <w:rPr>
+          <w:rFonts w:ascii="Calibri" w:hAnsi="Calibri" w:cs="Calibri"/>
+          <w:sz w:val="20"/>
+          <w:szCs w:val="20"/>
+        </w:rPr>
+        <w:fldChar w:fldCharType="end"/>
+      </w:r>
+      <w:r>
+        <w:rPr>
+          <w:rFonts w:ascii="Calibri" w:hAnsi="Calibri" w:cs="Calibri"/>
+          <w:sz w:val="20"/>
+          <w:szCs w:val="20"/>
+        </w:rPr>
+        <w:t xml:space="preserve"> Klasa bazowa testu integracyjnego klasy użytkowników; opracowanie własne</w:t>
+      </w:r>
+    </w:p>
+    <w:p>
+      <w:pPr>
+        <w:pStyle w:val="normalnyalekozaczek"/>
+      </w:pPr>
+      <w:r>
+        <w:t xml:space="preserve">Powyższa implementacja klasy testów integracyjnych zawiera w sobie wszystkie pisane metody potrzebne do odpowiedniego przetestowania pod kątem poprawnego obrobienia danych </w:t>
+      </w:r>
+      <w:r>
+        <w:t>przetrzymywanych w aplikacji</w:t>
+      </w:r>
+      <w:r>
+        <w:t>. Podstawowe adnotacje pozwalające na podpięcie odpowiednich komponentów bezpośrednio w klasie aprobują możliwość wymiany danych w środowisku podobnym do występującego w etapach aplikacji występujących także w normalnym środowisku działania metod biznesowych zawartych w oprogramowaniu.</w:t>
+      </w:r>
+    </w:p>
+    <w:p>
+      <w:pPr>
+        <w:pStyle w:val="konsolakozaczek"/>
+        <w:pBdr>
+          <w:top w:val="single" w:sz="4" w:space="1" w:color="auto"/>
+          <w:left w:val="single" w:sz="4" w:space="4" w:color="auto"/>
+          <w:bottom w:val="single" w:sz="4" w:space="1" w:color="auto"/>
+          <w:right w:val="single" w:sz="4" w:space="4" w:color="auto"/>
+        </w:pBdr>
+      </w:pPr>
+      <w:r>
+        <w:t>@Test</w:t>
+      </w:r>
+    </w:p>
+    <w:p>
+      <w:pPr>
+        <w:pStyle w:val="konsolakozaczek"/>
+        <w:pBdr>
+          <w:top w:val="single" w:sz="4" w:space="1" w:color="auto"/>
+          <w:left w:val="single" w:sz="4" w:space="4" w:color="auto"/>
+          <w:bottom w:val="single" w:sz="4" w:space="1" w:color="auto"/>
+          <w:right w:val="single" w:sz="4" w:space="4" w:color="auto"/>
+        </w:pBdr>
+        <w:rPr>
+          <w:lang w:val="en-US"/>
+        </w:rPr>
+      </w:pPr>
+      <w:r>
+        <w:rPr>
+          <w:lang w:val="en-US"/>
+        </w:rPr>
+        <w:t>fun `should throw email exception while creating user`() {</w:t>
+      </w:r>
+    </w:p>
+    <w:p>
+      <w:pPr>
+        <w:pStyle w:val="konsolakozaczek"/>
+        <w:pBdr>
+          <w:top w:val="single" w:sz="4" w:space="1" w:color="auto"/>
+          <w:left w:val="single" w:sz="4" w:space="4" w:color="auto"/>
+          <w:bottom w:val="single" w:sz="4" w:space="1" w:color="auto"/>
+          <w:right w:val="single" w:sz="4" w:space="4" w:color="auto"/>
+        </w:pBdr>
+        <w:rPr>
+          <w:lang w:val="en-US"/>
+        </w:rPr>
+      </w:pPr>
+      <w:r>
+        <w:rPr>
+          <w:lang w:val="en-US"/>
+        </w:rPr>
+        <w:t xml:space="preserve">    //given</w:t>
+      </w:r>
+    </w:p>
+    <w:p>
+      <w:pPr>
+        <w:pStyle w:val="konsolakozaczek"/>
+        <w:pBdr>
+          <w:top w:val="single" w:sz="4" w:space="1" w:color="auto"/>
+          <w:left w:val="single" w:sz="4" w:space="4" w:color="auto"/>
+          <w:bottom w:val="single" w:sz="4" w:space="1" w:color="auto"/>
+          <w:right w:val="single" w:sz="4" w:space="4" w:color="auto"/>
+        </w:pBdr>
+        <w:rPr>
+          <w:lang w:val="en-US"/>
+        </w:rPr>
+      </w:pPr>
+      <w:r>
+        <w:rPr>
+          <w:lang w:val="en-US"/>
+        </w:rPr>
+        <w:t xml:space="preserve">    val request = USER</w:t>
+      </w:r>
+    </w:p>
+    <w:p>
+      <w:pPr>
+        <w:pStyle w:val="konsolakozaczek"/>
+        <w:pBdr>
+          <w:top w:val="single" w:sz="4" w:space="1" w:color="auto"/>
+          <w:left w:val="single" w:sz="4" w:space="4" w:color="auto"/>
+          <w:bottom w:val="single" w:sz="4" w:space="1" w:color="auto"/>
+          <w:right w:val="single" w:sz="4" w:space="4" w:color="auto"/>
+        </w:pBdr>
+        <w:rPr>
+          <w:lang w:val="en-US"/>
+        </w:rPr>
+      </w:pPr>
+      <w:r>
+        <w:rPr>
+          <w:lang w:val="en-US"/>
+        </w:rPr>
+        <w:t xml:space="preserve">    userService.registerUser(request)</w:t>
+      </w:r>
+    </w:p>
+    <w:p>
+      <w:pPr>
+        <w:pStyle w:val="konsolakozaczek"/>
+        <w:pBdr>
+          <w:top w:val="single" w:sz="4" w:space="1" w:color="auto"/>
+          <w:left w:val="single" w:sz="4" w:space="4" w:color="auto"/>
+          <w:bottom w:val="single" w:sz="4" w:space="1" w:color="auto"/>
+          <w:right w:val="single" w:sz="4" w:space="4" w:color="auto"/>
+        </w:pBdr>
+        <w:rPr>
+          <w:lang w:val="en-US"/>
+        </w:rPr>
+      </w:pPr>
+    </w:p>
+    <w:p>
+      <w:pPr>
+        <w:pStyle w:val="konsolakozaczek"/>
+        <w:pBdr>
+          <w:top w:val="single" w:sz="4" w:space="1" w:color="auto"/>
+          <w:left w:val="single" w:sz="4" w:space="4" w:color="auto"/>
+          <w:bottom w:val="single" w:sz="4" w:space="1" w:color="auto"/>
+          <w:right w:val="single" w:sz="4" w:space="4" w:color="auto"/>
+        </w:pBdr>
+        <w:rPr>
+          <w:lang w:val="en-US"/>
+        </w:rPr>
+      </w:pPr>
+      <w:r>
+        <w:rPr>
+          <w:lang w:val="en-US"/>
+        </w:rPr>
+        <w:t xml:space="preserve">    //when</w:t>
+      </w:r>
+    </w:p>
+    <w:p>
+      <w:pPr>
+        <w:pStyle w:val="konsolakozaczek"/>
+        <w:pBdr>
+          <w:top w:val="single" w:sz="4" w:space="1" w:color="auto"/>
+          <w:left w:val="single" w:sz="4" w:space="4" w:color="auto"/>
+          <w:bottom w:val="single" w:sz="4" w:space="1" w:color="auto"/>
+          <w:right w:val="single" w:sz="4" w:space="4" w:color="auto"/>
+        </w:pBdr>
+        <w:rPr>
+          <w:lang w:val="en-US"/>
+        </w:rPr>
+      </w:pPr>
+      <w:r>
+        <w:rPr>
+          <w:lang w:val="en-US"/>
+        </w:rPr>
+        <w:t xml:space="preserve">    </w:t>
+      </w:r>
+      <w:r>
+        <w:rPr>
+          <w:lang w:val="en-US"/>
+        </w:rPr>
+        <w:t>v</w:t>
+      </w:r>
+      <w:r>
+        <w:rPr>
+          <w:lang w:val="en-US"/>
+        </w:rPr>
+        <w:t>al</w:t>
+      </w:r>
+      <w:r>
+        <w:rPr>
+          <w:lang w:val="en-US"/>
+        </w:rPr>
+        <w:t xml:space="preserve"> </w:t>
+      </w:r>
+      <w:r>
+        <w:rPr>
+          <w:lang w:val="en-US"/>
+        </w:rPr>
+        <w:t>result=assertThrows&lt;EmailExistsException&gt;{</w:t>
+      </w:r>
+    </w:p>
+    <w:p>
+      <w:pPr>
+        <w:pStyle w:val="konsolakozaczek"/>
+        <w:pBdr>
+          <w:top w:val="single" w:sz="4" w:space="1" w:color="auto"/>
+          <w:left w:val="single" w:sz="4" w:space="4" w:color="auto"/>
+          <w:bottom w:val="single" w:sz="4" w:space="1" w:color="auto"/>
+          <w:right w:val="single" w:sz="4" w:space="4" w:color="auto"/>
+        </w:pBdr>
+        <w:ind w:firstLine="708"/>
+        <w:rPr>
+          <w:lang w:val="en-US"/>
+        </w:rPr>
+      </w:pPr>
+      <w:r>
+        <w:rPr>
+          <w:lang w:val="en-US"/>
+        </w:rPr>
+        <w:t>userService.registerUser(request)</w:t>
+      </w:r>
+    </w:p>
+    <w:p>
+      <w:pPr>
+        <w:pStyle w:val="konsolakozaczek"/>
+        <w:pBdr>
+          <w:top w:val="single" w:sz="4" w:space="1" w:color="auto"/>
+          <w:left w:val="single" w:sz="4" w:space="4" w:color="auto"/>
+          <w:bottom w:val="single" w:sz="4" w:space="1" w:color="auto"/>
+          <w:right w:val="single" w:sz="4" w:space="4" w:color="auto"/>
+        </w:pBdr>
+        <w:rPr>
+          <w:lang w:val="en-US"/>
+        </w:rPr>
+      </w:pPr>
+      <w:r>
+        <w:rPr>
+          <w:lang w:val="en-US"/>
+        </w:rPr>
+        <w:lastRenderedPageBreak/>
+        <w:t xml:space="preserve">    </w:t>
+      </w:r>
+      <w:r>
+        <w:rPr>
+          <w:lang w:val="en-US"/>
+        </w:rPr>
+        <w:t>}</w:t>
+      </w:r>
+    </w:p>
+    <w:p>
+      <w:pPr>
+        <w:pStyle w:val="konsolakozaczek"/>
+        <w:pBdr>
+          <w:top w:val="single" w:sz="4" w:space="1" w:color="auto"/>
+          <w:left w:val="single" w:sz="4" w:space="4" w:color="auto"/>
+          <w:bottom w:val="single" w:sz="4" w:space="1" w:color="auto"/>
+          <w:right w:val="single" w:sz="4" w:space="4" w:color="auto"/>
+        </w:pBdr>
+        <w:rPr>
+          <w:lang w:val="en-US"/>
+        </w:rPr>
+      </w:pPr>
+    </w:p>
+    <w:p>
+      <w:pPr>
+        <w:pStyle w:val="konsolakozaczek"/>
+        <w:pBdr>
+          <w:top w:val="single" w:sz="4" w:space="1" w:color="auto"/>
+          <w:left w:val="single" w:sz="4" w:space="4" w:color="auto"/>
+          <w:bottom w:val="single" w:sz="4" w:space="1" w:color="auto"/>
+          <w:right w:val="single" w:sz="4" w:space="4" w:color="auto"/>
+        </w:pBdr>
+        <w:rPr>
+          <w:lang w:val="en-US"/>
+        </w:rPr>
+      </w:pPr>
+      <w:r>
+        <w:rPr>
+          <w:lang w:val="en-US"/>
+        </w:rPr>
+        <w:t xml:space="preserve">    //then</w:t>
+      </w:r>
+    </w:p>
+    <w:p>
+      <w:pPr>
+        <w:pStyle w:val="konsolakozaczek"/>
+        <w:pBdr>
+          <w:top w:val="single" w:sz="4" w:space="1" w:color="auto"/>
+          <w:left w:val="single" w:sz="4" w:space="4" w:color="auto"/>
+          <w:bottom w:val="single" w:sz="4" w:space="1" w:color="auto"/>
+          <w:right w:val="single" w:sz="4" w:space="4" w:color="auto"/>
+        </w:pBdr>
+        <w:rPr>
+          <w:lang w:val="en-US"/>
+        </w:rPr>
+      </w:pPr>
+      <w:r>
+        <w:rPr>
+          <w:lang w:val="en-US"/>
+        </w:rPr>
+        <w:t xml:space="preserve">    assertThat(result.message).isEqualTo("Account with given email address exists:" + request.email)</w:t>
+      </w:r>
+    </w:p>
+    <w:p>
+      <w:pPr>
+        <w:pStyle w:val="konsolakozaczek"/>
+        <w:pBdr>
+          <w:top w:val="single" w:sz="4" w:space="1" w:color="auto"/>
+          <w:left w:val="single" w:sz="4" w:space="4" w:color="auto"/>
+          <w:bottom w:val="single" w:sz="4" w:space="1" w:color="auto"/>
+          <w:right w:val="single" w:sz="4" w:space="4" w:color="auto"/>
+        </w:pBdr>
+      </w:pPr>
+      <w:r>
+        <w:t>}</w:t>
+      </w:r>
+    </w:p>
+    <w:p>
+      <w:pPr>
+        <w:pStyle w:val="konsolakozaczek"/>
+        <w:keepNext/>
+        <w:pBdr>
+          <w:top w:val="single" w:sz="4" w:space="1" w:color="auto"/>
+          <w:left w:val="single" w:sz="4" w:space="4" w:color="auto"/>
+          <w:bottom w:val="single" w:sz="4" w:space="1" w:color="auto"/>
+          <w:right w:val="single" w:sz="4" w:space="4" w:color="auto"/>
+        </w:pBdr>
+      </w:pPr>
+    </w:p>
+    <w:p>
+      <w:pPr>
+        <w:pStyle w:val="Legenda"/>
+        <w:rPr>
+          <w:rFonts w:ascii="Calibri" w:hAnsi="Calibri" w:cs="Calibri"/>
+          <w:sz w:val="20"/>
+          <w:szCs w:val="20"/>
+        </w:rPr>
+      </w:pPr>
+      <w:r>
+        <w:rPr>
+          <w:rFonts w:ascii="Calibri" w:hAnsi="Calibri" w:cs="Calibri"/>
+          <w:sz w:val="20"/>
+          <w:szCs w:val="20"/>
+        </w:rPr>
+        <w:t xml:space="preserve">Fragment kodu źródłowego </w:t>
+      </w:r>
+      <w:r>
+        <w:rPr>
+          <w:rFonts w:ascii="Calibri" w:hAnsi="Calibri" w:cs="Calibri"/>
+          <w:sz w:val="20"/>
+          <w:szCs w:val="20"/>
+        </w:rPr>
+        <w:fldChar w:fldCharType="begin"/>
+      </w:r>
+      <w:r>
+        <w:rPr>
+          <w:rFonts w:ascii="Calibri" w:hAnsi="Calibri" w:cs="Calibri"/>
+          <w:sz w:val="20"/>
+          <w:szCs w:val="20"/>
+        </w:rPr>
+        <w:instrText xml:space="preserve"> SEQ Fragment_kodu_źródłowego \* ARABIC </w:instrText>
+      </w:r>
+      <w:r>
+        <w:rPr>
+          <w:rFonts w:ascii="Calibri" w:hAnsi="Calibri" w:cs="Calibri"/>
+          <w:sz w:val="20"/>
+          <w:szCs w:val="20"/>
+        </w:rPr>
+        <w:fldChar w:fldCharType="separate"/>
+      </w:r>
+      <w:r>
+        <w:rPr>
+          <w:rFonts w:ascii="Calibri" w:hAnsi="Calibri" w:cs="Calibri"/>
+          <w:noProof/>
+          <w:sz w:val="20"/>
+          <w:szCs w:val="20"/>
+        </w:rPr>
+        <w:t>7</w:t>
+      </w:r>
+      <w:r>
+        <w:rPr>
+          <w:rFonts w:ascii="Calibri" w:hAnsi="Calibri" w:cs="Calibri"/>
+          <w:sz w:val="20"/>
+          <w:szCs w:val="20"/>
+        </w:rPr>
+        <w:fldChar w:fldCharType="end"/>
+      </w:r>
+      <w:r>
+        <w:rPr>
+          <w:rFonts w:ascii="Calibri" w:hAnsi="Calibri" w:cs="Calibri"/>
+          <w:sz w:val="20"/>
+          <w:szCs w:val="20"/>
+        </w:rPr>
+        <w:t xml:space="preserve"> Przykładowy test integracyjny sprawdzający obsługę wyjątku aplikacji; opracowanie własne</w:t>
+      </w:r>
+    </w:p>
+    <w:p>
+      <w:pPr>
+        <w:pStyle w:val="normalnyalekozaczek"/>
+      </w:pPr>
+      <w:r>
+        <w:t xml:space="preserve">Powyższa metoda jest wyłącznie przykładowym </w:t>
+      </w:r>
+      <w:r>
+        <w:t>testem funkcjonalności udostępnianej przez omawiane oprogramowanie. Jako wynik środowisko programistyczne sprawdza informacje przepływające przez całą metodę i na końcu decydującą czy wynik pokrywa się z zamierzoną kalkulacją. Przedstawione metody często opisywane były przy pomocy techniki GWT</w:t>
+      </w:r>
+      <w:r>
+        <w:rPr>
+          <w:rStyle w:val="Odwoanieprzypisudolnego"/>
+        </w:rPr>
+        <w:footnoteReference w:id="26"/>
+      </w:r>
+      <w:r>
+        <w:t xml:space="preserve"> pozwalającej na podzielenie przykładowego testu na wygodne i dobrze znane sekcje.</w:t>
+      </w:r>
+    </w:p>
+    <w:p>
+      <w:pPr>
         <w:pStyle w:val="Nagowekalelepszy"/>
         <w:numPr>
           <w:ilvl w:val="1"/>
@@ -12254,16 +13938,18 @@
         <w:t>, będzie ono automatycznie wykrywało pliki potrzebne do przeprowadzenia działania. Poniższy fragment pozwala na zbudowanie aplikacji i przetestowanie jej na podstawie zaimplementowanych testów.</w:t>
       </w:r>
       <w:r>
-        <w:t xml:space="preserve"> Pod koniec przeprowadzanej operacji w </w:t>
-      </w:r>
-      <w:r>
-        <w:lastRenderedPageBreak/>
-        <w:t>wybranym narzędziu zostaje informacja czy wszystkie etapy utworzone w pliku przeszły pomyślnie czy negatywnie.</w:t>
+        <w:t xml:space="preserve"> Pod koniec przeprowadzanej operacji w wybranym narzędziu zostaje informacja czy wszystkie etapy utworzone w pliku przeszły pomyślnie czy negatywnie.</w:t>
       </w:r>
     </w:p>
     <w:p>
       <w:pPr>
         <w:pStyle w:val="konsolakozaczek"/>
+        <w:pBdr>
+          <w:top w:val="single" w:sz="4" w:space="1" w:color="auto"/>
+          <w:left w:val="single" w:sz="4" w:space="4" w:color="auto"/>
+          <w:bottom w:val="single" w:sz="4" w:space="1" w:color="auto"/>
+          <w:right w:val="single" w:sz="4" w:space="4" w:color="auto"/>
+        </w:pBdr>
         <w:rPr>
           <w:lang w:val="en-US"/>
         </w:rPr>
@@ -12278,6 +13964,12 @@
     <w:p>
       <w:pPr>
         <w:pStyle w:val="konsolakozaczek"/>
+        <w:pBdr>
+          <w:top w:val="single" w:sz="4" w:space="1" w:color="auto"/>
+          <w:left w:val="single" w:sz="4" w:space="4" w:color="auto"/>
+          <w:bottom w:val="single" w:sz="4" w:space="1" w:color="auto"/>
+          <w:right w:val="single" w:sz="4" w:space="4" w:color="auto"/>
+        </w:pBdr>
         <w:rPr>
           <w:lang w:val="en-US"/>
         </w:rPr>
@@ -12298,6 +13990,12 @@
     <w:p>
       <w:pPr>
         <w:pStyle w:val="konsolakozaczek"/>
+        <w:pBdr>
+          <w:top w:val="single" w:sz="4" w:space="1" w:color="auto"/>
+          <w:left w:val="single" w:sz="4" w:space="4" w:color="auto"/>
+          <w:bottom w:val="single" w:sz="4" w:space="1" w:color="auto"/>
+          <w:right w:val="single" w:sz="4" w:space="4" w:color="auto"/>
+        </w:pBdr>
         <w:rPr>
           <w:lang w:val="en-US"/>
         </w:rPr>
@@ -12312,6 +14010,12 @@
     <w:p>
       <w:pPr>
         <w:pStyle w:val="konsolakozaczek"/>
+        <w:pBdr>
+          <w:top w:val="single" w:sz="4" w:space="1" w:color="auto"/>
+          <w:left w:val="single" w:sz="4" w:space="4" w:color="auto"/>
+          <w:bottom w:val="single" w:sz="4" w:space="1" w:color="auto"/>
+          <w:right w:val="single" w:sz="4" w:space="4" w:color="auto"/>
+        </w:pBdr>
         <w:rPr>
           <w:lang w:val="en-US"/>
         </w:rPr>
@@ -12332,6 +14036,12 @@
     <w:p>
       <w:pPr>
         <w:pStyle w:val="konsolakozaczek"/>
+        <w:pBdr>
+          <w:top w:val="single" w:sz="4" w:space="1" w:color="auto"/>
+          <w:left w:val="single" w:sz="4" w:space="4" w:color="auto"/>
+          <w:bottom w:val="single" w:sz="4" w:space="1" w:color="auto"/>
+          <w:right w:val="single" w:sz="4" w:space="4" w:color="auto"/>
+        </w:pBdr>
         <w:rPr>
           <w:lang w:val="en-US"/>
         </w:rPr>
@@ -12346,6 +14056,12 @@
     <w:p>
       <w:pPr>
         <w:pStyle w:val="konsolakozaczek"/>
+        <w:pBdr>
+          <w:top w:val="single" w:sz="4" w:space="1" w:color="auto"/>
+          <w:left w:val="single" w:sz="4" w:space="4" w:color="auto"/>
+          <w:bottom w:val="single" w:sz="4" w:space="1" w:color="auto"/>
+          <w:right w:val="single" w:sz="4" w:space="4" w:color="auto"/>
+        </w:pBdr>
         <w:rPr>
           <w:lang w:val="en-US"/>
         </w:rPr>
@@ -12360,6 +14076,12 @@
     <w:p>
       <w:pPr>
         <w:pStyle w:val="konsolakozaczek"/>
+        <w:pBdr>
+          <w:top w:val="single" w:sz="4" w:space="1" w:color="auto"/>
+          <w:left w:val="single" w:sz="4" w:space="4" w:color="auto"/>
+          <w:bottom w:val="single" w:sz="4" w:space="1" w:color="auto"/>
+          <w:right w:val="single" w:sz="4" w:space="4" w:color="auto"/>
+        </w:pBdr>
         <w:rPr>
           <w:lang w:val="en-US"/>
         </w:rPr>
@@ -12374,6 +14096,12 @@
     <w:p>
       <w:pPr>
         <w:pStyle w:val="konsolakozaczek"/>
+        <w:pBdr>
+          <w:top w:val="single" w:sz="4" w:space="1" w:color="auto"/>
+          <w:left w:val="single" w:sz="4" w:space="4" w:color="auto"/>
+          <w:bottom w:val="single" w:sz="4" w:space="1" w:color="auto"/>
+          <w:right w:val="single" w:sz="4" w:space="4" w:color="auto"/>
+        </w:pBdr>
         <w:rPr>
           <w:lang w:val="en-US"/>
         </w:rPr>
@@ -12388,6 +14116,12 @@
     <w:p>
       <w:pPr>
         <w:pStyle w:val="konsolakozaczek"/>
+        <w:pBdr>
+          <w:top w:val="single" w:sz="4" w:space="1" w:color="auto"/>
+          <w:left w:val="single" w:sz="4" w:space="4" w:color="auto"/>
+          <w:bottom w:val="single" w:sz="4" w:space="1" w:color="auto"/>
+          <w:right w:val="single" w:sz="4" w:space="4" w:color="auto"/>
+        </w:pBdr>
         <w:rPr>
           <w:lang w:val="en-US"/>
         </w:rPr>
@@ -12402,6 +14136,12 @@
     <w:p>
       <w:pPr>
         <w:pStyle w:val="konsolakozaczek"/>
+        <w:pBdr>
+          <w:top w:val="single" w:sz="4" w:space="1" w:color="auto"/>
+          <w:left w:val="single" w:sz="4" w:space="4" w:color="auto"/>
+          <w:bottom w:val="single" w:sz="4" w:space="1" w:color="auto"/>
+          <w:right w:val="single" w:sz="4" w:space="4" w:color="auto"/>
+        </w:pBdr>
         <w:rPr>
           <w:lang w:val="en-US"/>
         </w:rPr>
@@ -12416,6 +14156,12 @@
     <w:p>
       <w:pPr>
         <w:pStyle w:val="konsolakozaczek"/>
+        <w:pBdr>
+          <w:top w:val="single" w:sz="4" w:space="1" w:color="auto"/>
+          <w:left w:val="single" w:sz="4" w:space="4" w:color="auto"/>
+          <w:bottom w:val="single" w:sz="4" w:space="1" w:color="auto"/>
+          <w:right w:val="single" w:sz="4" w:space="4" w:color="auto"/>
+        </w:pBdr>
         <w:rPr>
           <w:lang w:val="en-US"/>
         </w:rPr>
@@ -12436,6 +14182,12 @@
     <w:p>
       <w:pPr>
         <w:pStyle w:val="konsolakozaczek"/>
+        <w:pBdr>
+          <w:top w:val="single" w:sz="4" w:space="1" w:color="auto"/>
+          <w:left w:val="single" w:sz="4" w:space="4" w:color="auto"/>
+          <w:bottom w:val="single" w:sz="4" w:space="1" w:color="auto"/>
+          <w:right w:val="single" w:sz="4" w:space="4" w:color="auto"/>
+        </w:pBdr>
       </w:pPr>
       <w:r>
         <w:rPr>
@@ -12450,6 +14202,12 @@
     <w:p>
       <w:pPr>
         <w:pStyle w:val="konsolakozaczek"/>
+        <w:pBdr>
+          <w:top w:val="single" w:sz="4" w:space="1" w:color="auto"/>
+          <w:left w:val="single" w:sz="4" w:space="4" w:color="auto"/>
+          <w:bottom w:val="single" w:sz="4" w:space="1" w:color="auto"/>
+          <w:right w:val="single" w:sz="4" w:space="4" w:color="auto"/>
+        </w:pBdr>
       </w:pPr>
       <w:r>
         <w:t xml:space="preserve">          </w:t>
@@ -12462,6 +14220,12 @@
       <w:pPr>
         <w:pStyle w:val="konsolakozaczek"/>
         <w:keepNext/>
+        <w:pBdr>
+          <w:top w:val="single" w:sz="4" w:space="1" w:color="auto"/>
+          <w:left w:val="single" w:sz="4" w:space="4" w:color="auto"/>
+          <w:bottom w:val="single" w:sz="4" w:space="1" w:color="auto"/>
+          <w:right w:val="single" w:sz="4" w:space="4" w:color="auto"/>
+        </w:pBdr>
       </w:pPr>
       <w:r>
         <w:t xml:space="preserve">          ./gradlew build</w:t>
@@ -12469,20 +14233,35 @@
     </w:p>
     <w:p>
       <w:pPr>
+        <w:pStyle w:val="konsolakozaczek"/>
+        <w:keepNext/>
+        <w:pBdr>
+          <w:top w:val="single" w:sz="4" w:space="1" w:color="auto"/>
+          <w:left w:val="single" w:sz="4" w:space="4" w:color="auto"/>
+          <w:bottom w:val="single" w:sz="4" w:space="1" w:color="auto"/>
+          <w:right w:val="single" w:sz="4" w:space="4" w:color="auto"/>
+        </w:pBdr>
+      </w:pPr>
+    </w:p>
+    <w:p>
+      <w:pPr>
         <w:pStyle w:val="Legenda"/>
+      </w:pPr>
+      <w:r>
         <w:rPr>
           <w:rFonts w:ascii="Calibri" w:hAnsi="Calibri" w:cs="Calibri"/>
           <w:sz w:val="20"/>
           <w:szCs w:val="20"/>
         </w:rPr>
-      </w:pPr>
+        <w:t xml:space="preserve">Fragment kodu źródłowego </w:t>
+      </w:r>
       <w:r>
         <w:rPr>
           <w:rFonts w:ascii="Calibri" w:hAnsi="Calibri" w:cs="Calibri"/>
           <w:sz w:val="20"/>
           <w:szCs w:val="20"/>
         </w:rPr>
-        <w:t xml:space="preserve">Fragment kodu </w:t>
+        <w:fldChar w:fldCharType="begin"/>
       </w:r>
       <w:r>
         <w:rPr>
@@ -12490,15 +14269,7 @@
           <w:sz w:val="20"/>
           <w:szCs w:val="20"/>
         </w:rPr>
-        <w:fldChar w:fldCharType="begin"/>
-      </w:r>
-      <w:r>
-        <w:rPr>
-          <w:rFonts w:ascii="Calibri" w:hAnsi="Calibri" w:cs="Calibri"/>
-          <w:sz w:val="20"/>
-          <w:szCs w:val="20"/>
-        </w:rPr>
-        <w:instrText xml:space="preserve"> SEQ Fragment_kodu \* ARABIC </w:instrText>
+        <w:instrText xml:space="preserve"> SEQ Fragment_kodu_źródłowego \* ARABIC </w:instrText>
       </w:r>
       <w:r>
         <w:rPr>
@@ -12515,7 +14286,7 @@
           <w:sz w:val="20"/>
           <w:szCs w:val="20"/>
         </w:rPr>
-        <w:t>5</w:t>
+        <w:t>8</w:t>
       </w:r>
       <w:r>
         <w:rPr>
@@ -12531,7 +14302,7 @@
           <w:sz w:val="20"/>
           <w:szCs w:val="20"/>
         </w:rPr>
-        <w:t xml:space="preserve"> Plik ciągłej integracji; opracowanie własne na podstawie</w:t>
+        <w:t xml:space="preserve"> </w:t>
       </w:r>
       <w:r>
         <w:rPr>
@@ -12539,7 +14310,7 @@
           <w:sz w:val="20"/>
           <w:szCs w:val="20"/>
         </w:rPr>
-        <w:t xml:space="preserve"> artykułu</w:t>
+        <w:t>Plik ciągłej integracji; opracowanie własne na podstawie</w:t>
       </w:r>
       <w:r>
         <w:rPr>
@@ -12547,13 +14318,16 @@
           <w:sz w:val="20"/>
           <w:szCs w:val="20"/>
         </w:rPr>
+        <w:t xml:space="preserve"> artykułu</w:t>
+      </w:r>
+      <w:r>
+        <w:rPr>
+          <w:rFonts w:ascii="Calibri" w:hAnsi="Calibri" w:cs="Calibri"/>
+          <w:sz w:val="20"/>
+          <w:szCs w:val="20"/>
+        </w:rPr>
         <w:t xml:space="preserve"> Dmitry Shibanov https://github.com/actions/setup-java#caching-packages-dependencies</w:t>
       </w:r>
-    </w:p>
-    <w:p>
-      <w:pPr>
-        <w:pStyle w:val="konsolakozaczek"/>
-      </w:pPr>
       <w:r>
         <w:br w:type="page"/>
       </w:r>
@@ -12936,8 +14710,8 @@
       <w:bookmarkEnd w:id="29"/>
     </w:p>
     <w:sectPr>
-      <w:footerReference w:type="even" r:id="rId22"/>
-      <w:footerReference w:type="default" r:id="rId23"/>
+      <w:footerReference w:type="even" r:id="rId23"/>
+      <w:footerReference w:type="default" r:id="rId24"/>
       <w:pgSz w:w="11906" w:h="16838"/>
       <w:pgMar w:top="1440" w:right="1440" w:bottom="1440" w:left="1800" w:header="708" w:footer="708" w:gutter="0"/>
       <w:cols w:space="708"/>
@@ -14011,27 +15785,7 @@
         <w:rPr>
           <w:rFonts w:ascii="Calibri" w:hAnsi="Calibri" w:cs="Calibri"/>
         </w:rPr>
-        <w:t xml:space="preserve"> </w:t>
-      </w:r>
-      <w:proofErr w:type="spellStart"/>
-      <w:r>
-        <w:rPr>
-          <w:rFonts w:ascii="Calibri" w:hAnsi="Calibri" w:cs="Calibri"/>
-        </w:rPr>
-        <w:t>RedHat</w:t>
-      </w:r>
-      <w:proofErr w:type="spellEnd"/>
-      <w:r>
-        <w:rPr>
-          <w:rFonts w:ascii="Calibri" w:hAnsi="Calibri" w:cs="Calibri"/>
-        </w:rPr>
-        <w:t xml:space="preserve">; Czym dokładnie jest ciągła integracja; </w:t>
-      </w:r>
-      <w:r>
-        <w:rPr>
-          <w:rFonts w:ascii="Calibri" w:hAnsi="Calibri" w:cs="Calibri"/>
-        </w:rPr>
-        <w:t>https://www.redhat.com/en/topics/devops/what-is-ci-cd#continuous-integration</w:t>
+        <w:t xml:space="preserve"> RedHat; Czym dokładnie jest ciągła integracja; https://www.redhat.com/en/topics/devops/what-is-ci-cd#continuous-integration</w:t>
       </w:r>
     </w:p>
   </w:footnote>
@@ -14050,13 +15804,7 @@
         <w:rPr>
           <w:rFonts w:ascii="Calibri" w:hAnsi="Calibri" w:cs="Calibri"/>
         </w:rPr>
-        <w:t xml:space="preserve"> </w:t>
-      </w:r>
-      <w:r>
-        <w:rPr>
-          <w:rFonts w:ascii="Calibri" w:hAnsi="Calibri" w:cs="Calibri"/>
-        </w:rPr>
-        <w:t>Spring Framework Dokumentacja; Obsługa walidacji danych w aplikacjach przy pomocy Spring Boot;hdocs.spring.io/spring-framework/docs/3.2.x/spring-framework-reference/html/validation.html</w:t>
+        <w:t xml:space="preserve"> Spring Framework Dokumentacja; Obsługa walidacji danych w aplikacjach przy pomocy Spring Boot;hdocs.spring.io/spring-framework/docs/3.2.x/spring-framework-reference/html/validation.html</w:t>
       </w:r>
     </w:p>
   </w:footnote>
@@ -14081,13 +15829,44 @@
         <w:rPr>
           <w:rFonts w:ascii="Calibri" w:hAnsi="Calibri" w:cs="Calibri"/>
         </w:rPr>
-        <w:t>https://github.com/jwtk/jjwt</w:t>
-      </w:r>
-      <w:r>
-        <w:rPr>
-          <w:rFonts w:ascii="Calibri" w:hAnsi="Calibri" w:cs="Calibri"/>
-        </w:rPr>
-        <w:t>; dostęp 29.12.2021 r.</w:t>
+        <w:t>https://github.com/jwtk/jjwt; dostęp 29.12.2021 r.</w:t>
+      </w:r>
+    </w:p>
+  </w:footnote>
+  <w:footnote w:id="26">
+    <w:p>
+      <w:pPr>
+        <w:pStyle w:val="Tekstprzypisudolnego"/>
+      </w:pPr>
+      <w:r>
+        <w:rPr>
+          <w:rFonts w:ascii="Calibri" w:hAnsi="Calibri" w:cs="Calibri"/>
+        </w:rPr>
+        <w:footnoteRef/>
+      </w:r>
+      <w:r>
+        <w:rPr>
+          <w:rFonts w:ascii="Calibri" w:hAnsi="Calibri" w:cs="Calibri"/>
+        </w:rPr>
+        <w:t xml:space="preserve"> Mateusz Starzyk; Wzorzec Given-When-Then w testach</w:t>
+      </w:r>
+      <w:r>
+        <w:rPr>
+          <w:rFonts w:ascii="Calibri" w:hAnsi="Calibri" w:cs="Calibri"/>
+        </w:rPr>
+        <w:t xml:space="preserve"> jednostkowych; </w:t>
+      </w:r>
+      <w:r>
+        <w:rPr>
+          <w:rFonts w:ascii="Calibri" w:hAnsi="Calibri" w:cs="Calibri"/>
+        </w:rPr>
+        <w:t>https://blog.j-labs.pl/2017/02/Given-When-Then-pattern-in-unit-tests</w:t>
+      </w:r>
+      <w:r>
+        <w:rPr>
+          <w:rFonts w:ascii="Calibri" w:hAnsi="Calibri" w:cs="Calibri"/>
+        </w:rPr>
+        <w:t xml:space="preserve"> dostęp 21.12.2021 r.</w:t>
       </w:r>
     </w:p>
   </w:footnote>
@@ -18121,14 +19900,14 @@
     <w:basedOn w:val="normalnyalekozaczek"/>
     <w:link w:val="konsolakozaczekZnak"/>
     <w:qFormat/>
-    <w:rsid w:val="00936F4A"/>
+    <w:rsid w:val="00A14A50"/>
     <w:pPr>
       <w:spacing w:after="0" w:line="240" w:lineRule="auto"/>
       <w:ind w:firstLine="0"/>
     </w:pPr>
     <w:rPr>
       <w:rFonts w:ascii="Consolas" w:hAnsi="Consolas"/>
-      <w:sz w:val="18"/>
+      <w:sz w:val="20"/>
     </w:rPr>
   </w:style>
   <w:style w:type="character" w:customStyle="1" w:styleId="normalnyalekozaczekZnak">
@@ -18145,10 +19924,10 @@
     <w:name w:val="konsola kozaczek Znak"/>
     <w:basedOn w:val="normalnyalekozaczekZnak"/>
     <w:link w:val="konsolakozaczek"/>
-    <w:rsid w:val="00936F4A"/>
+    <w:rsid w:val="00A14A50"/>
     <w:rPr>
       <w:rFonts w:ascii="Consolas" w:hAnsi="Consolas"/>
-      <w:sz w:val="18"/>
+      <w:sz w:val="24"/>
     </w:rPr>
   </w:style>
 </w:styles>
@@ -18459,6 +20238,16 @@
 </file>
 
 <file path=customXml/item2.xml><?xml version="1.0" encoding="utf-8"?>
+<p:properties xmlns:p="http://schemas.microsoft.com/office/2006/metadata/properties" xmlns:xsi="http://www.w3.org/2001/XMLSchema-instance" xmlns:pc="http://schemas.microsoft.com/office/infopath/2007/PartnerControls">
+  <documentManagement/>
+</p:properties>
+</file>
+
+<file path=customXml/item3.xml><?xml version="1.0" encoding="utf-8"?>
+<b:Sources xmlns:b="http://schemas.openxmlformats.org/officeDocument/2006/bibliography" xmlns="http://schemas.openxmlformats.org/officeDocument/2006/bibliography" SelectedStyle="\APASixthEditionOfficeOnline.xsl" StyleName="APA" Version="6"/>
+</file>
+
+<file path=customXml/item4.xml><?xml version="1.0" encoding="utf-8"?>
 <ct:contentTypeSchema xmlns:ct="http://schemas.microsoft.com/office/2006/metadata/contentType" xmlns:ma="http://schemas.microsoft.com/office/2006/metadata/properties/metaAttributes" ct:_="" ma:_="" ma:contentTypeName="Document" ma:contentTypeID="0x010100A00D6FA63315B44EA57BCBFDBEB87D9E" ma:contentTypeVersion="10" ma:contentTypeDescription="Create a new document." ma:contentTypeScope="" ma:versionID="487847f174112115dfee8234497bcdb3">
   <xsd:schema xmlns:xsd="http://www.w3.org/2001/XMLSchema" xmlns:xs="http://www.w3.org/2001/XMLSchema" xmlns:p="http://schemas.microsoft.com/office/2006/metadata/properties" xmlns:ns3="08dca740-db79-4375-8e2d-660a0ff135ff" xmlns:ns4="a3d8f8ac-91d9-4e68-895f-153d70d5f495" targetNamespace="http://schemas.microsoft.com/office/2006/metadata/properties" ma:root="true" ma:fieldsID="b62929471a89208f63fe0fa761b5e1aa" ns3:_="" ns4:_="">
     <xsd:import namespace="08dca740-db79-4375-8e2d-660a0ff135ff"/>
@@ -18659,16 +20448,6 @@
 </ct:contentTypeSchema>
 </file>
 
-<file path=customXml/item3.xml><?xml version="1.0" encoding="utf-8"?>
-<b:Sources xmlns:b="http://schemas.openxmlformats.org/officeDocument/2006/bibliography" xmlns="http://schemas.openxmlformats.org/officeDocument/2006/bibliography" SelectedStyle="\APASixthEditionOfficeOnline.xsl" StyleName="APA" Version="6"/>
-</file>
-
-<file path=customXml/item4.xml><?xml version="1.0" encoding="utf-8"?>
-<p:properties xmlns:p="http://schemas.microsoft.com/office/2006/metadata/properties" xmlns:xsi="http://www.w3.org/2001/XMLSchema-instance" xmlns:pc="http://schemas.microsoft.com/office/infopath/2007/PartnerControls">
-  <documentManagement/>
-</p:properties>
-</file>
-
 <file path=customXml/itemProps1.xml><?xml version="1.0" encoding="utf-8"?>
 <ds:datastoreItem xmlns:ds="http://schemas.openxmlformats.org/officeDocument/2006/customXml" ds:itemID="{ABF48AA8-3220-47C3-AA6C-D8E0770C090F}">
   <ds:schemaRefs>
@@ -18678,6 +20457,23 @@
 </file>
 
 <file path=customXml/itemProps2.xml><?xml version="1.0" encoding="utf-8"?>
+<ds:datastoreItem xmlns:ds="http://schemas.openxmlformats.org/officeDocument/2006/customXml" ds:itemID="{DBB4A1DD-8E11-4A4B-8C53-4D34A6D10B9E}">
+  <ds:schemaRefs>
+    <ds:schemaRef ds:uri="http://schemas.microsoft.com/office/2006/metadata/properties"/>
+    <ds:schemaRef ds:uri="http://schemas.microsoft.com/office/infopath/2007/PartnerControls"/>
+  </ds:schemaRefs>
+</ds:datastoreItem>
+</file>
+
+<file path=customXml/itemProps3.xml><?xml version="1.0" encoding="utf-8"?>
+<ds:datastoreItem xmlns:ds="http://schemas.openxmlformats.org/officeDocument/2006/customXml" ds:itemID="{771A110D-AA49-4F12-A608-93BA349B6948}">
+  <ds:schemaRefs>
+    <ds:schemaRef ds:uri="http://schemas.openxmlformats.org/officeDocument/2006/bibliography"/>
+  </ds:schemaRefs>
+</ds:datastoreItem>
+</file>
+
+<file path=customXml/itemProps4.xml><?xml version="1.0" encoding="utf-8"?>
 <ds:datastoreItem xmlns:ds="http://schemas.openxmlformats.org/officeDocument/2006/customXml" ds:itemID="{47D248DD-81C9-4AAE-858E-98FC6C0B06EA}">
   <ds:schemaRefs>
     <ds:schemaRef ds:uri="http://schemas.microsoft.com/office/2006/metadata/contentType"/>
@@ -18694,21 +20490,4 @@
     <ds:schemaRef ds:uri="http://schemas.microsoft.com/internal/obd"/>
   </ds:schemaRefs>
 </ds:datastoreItem>
-</file>
-
-<file path=customXml/itemProps3.xml><?xml version="1.0" encoding="utf-8"?>
-<ds:datastoreItem xmlns:ds="http://schemas.openxmlformats.org/officeDocument/2006/customXml" ds:itemID="{771A110D-AA49-4F12-A608-93BA349B6948}">
-  <ds:schemaRefs>
-    <ds:schemaRef ds:uri="http://schemas.openxmlformats.org/officeDocument/2006/bibliography"/>
-  </ds:schemaRefs>
-</ds:datastoreItem>
-</file>
-
-<file path=customXml/itemProps4.xml><?xml version="1.0" encoding="utf-8"?>
-<ds:datastoreItem xmlns:ds="http://schemas.openxmlformats.org/officeDocument/2006/customXml" ds:itemID="{DBB4A1DD-8E11-4A4B-8C53-4D34A6D10B9E}">
-  <ds:schemaRefs>
-    <ds:schemaRef ds:uri="http://schemas.microsoft.com/office/2006/metadata/properties"/>
-    <ds:schemaRef ds:uri="http://schemas.microsoft.com/office/infopath/2007/PartnerControls"/>
-  </ds:schemaRefs>
-</ds:datastoreItem>
 </file>
</xml_diff>

<commit_message>
[B] Diagram first improve
</commit_message>
<xml_diff>
--- a/docs/arkadiusz_panczyk_s18706_praca_inz.docx
+++ b/docs/arkadiusz_panczyk_s18706_praca_inz.docx
@@ -6859,11 +6859,11 @@
         <w:pStyle w:val="normalnyalekozaczek"/>
       </w:pPr>
       <w:r>
-        <w:t xml:space="preserve">Widząc dotychczasowy rozwój, języka firmy JetBrains, można oczekiwać od Kotlina, że z pewnością będzie dalej piąć się w górę w rankingach popularności wszystkich </w:t>
+        <w:t xml:space="preserve">Widząc dotychczasowy rozwój, języka firmy JetBrains, można oczekiwać od Kotlina, że z pewnością będzie dalej piąć się w górę w rankingach popularności wszystkich języków </w:t>
       </w:r>
       <w:r>
         <w:lastRenderedPageBreak/>
-        <w:t xml:space="preserve">języków programowania. Jednocześnie wprowadzając dodatkowe możliwości dla deweloperów pracujących na platformie </w:t>
+        <w:t xml:space="preserve">programowania. Jednocześnie wprowadzając dodatkowe możliwości dla deweloperów pracujących na platformie </w:t>
       </w:r>
       <w:r>
         <w:t>wirtualnej maszyny Javy</w:t>
@@ -8691,11 +8691,11 @@
       </w:r>
       <w:proofErr w:type="spellEnd"/>
       <w:r>
-        <w:t xml:space="preserve"> aplikacji, często </w:t>
+        <w:t xml:space="preserve"> aplikacji, często pisane </w:t>
       </w:r>
       <w:r>
         <w:lastRenderedPageBreak/>
-        <w:t xml:space="preserve">pisane są bazowo w JavaScript i to pod szyldem tego języka projektowane są rozwiązania. Biorąc pod uwagę te właściwości, implementacja niektórych funkcjonalności często potrafi być nieznacznie trudniejsza, niż bazowo miało to wyglądać.  </w:t>
+        <w:t xml:space="preserve">są bazowo w JavaScript i to pod szyldem tego języka projektowane są rozwiązania. Biorąc pod uwagę te właściwości, implementacja niektórych funkcjonalności często potrafi być nieznacznie trudniejsza, niż bazowo miało to wyglądać.  </w:t>
       </w:r>
     </w:p>
     <w:p>
@@ -10353,14 +10353,14 @@
         <w:t xml:space="preserve"> </w:t>
       </w:r>
       <w:r>
-        <w:t xml:space="preserve">używana, z </w:t>
+        <w:t>używana, z pewnością</w:t>
+      </w:r>
+      <w:r>
+        <w:t xml:space="preserve"> wpływ na to może mieć niezwykle wysoka wydajność, oraz łatwość </w:t>
       </w:r>
       <w:r>
         <w:lastRenderedPageBreak/>
-        <w:t>pewnością</w:t>
-      </w:r>
-      <w:r>
-        <w:t xml:space="preserve"> wpływ na to może mieć niezwykle wysoka wydajność, oraz łatwość konfiguracji, co perfekcyjnie wpasowuje się w </w:t>
+        <w:t xml:space="preserve">konfiguracji, co perfekcyjnie wpasowuje się w </w:t>
       </w:r>
       <w:r>
         <w:t>projekty,</w:t>
@@ -10563,18 +10563,15 @@
         <w:t xml:space="preserve"> Java. Jest </w:t>
       </w:r>
       <w:r>
-        <w:t xml:space="preserve">w dalszym ciągu na bieżąco rozwijane jako narzędzie do tworzenia wszelakiego oprogramowania komputerowego, ukierunkowanego na platformę Java i języki na jej platformie wirtualnej maszyny. Wyróżnia się dwa wydania, jedno darmowe - społecznościowe oraz drugie </w:t>
-      </w:r>
+        <w:t>w dalszym ciągu na bieżąco rozwijane jako narzędzie do tworzenia wszelakiego oprogramowania komputerowego, ukierunkowanego na platformę Java i języki na jej platformie wirtualnej maszyny. Wyróżnia się dwa wydania, jedno darmowe - społecznościowe oraz drugie płatne – komercyjne, jednak z obu wersji można korzystać jako główne środowisko programistyczne wykorzystywane do programowania komercyjnego.</w:t>
+      </w:r>
+    </w:p>
+    <w:p>
+      <w:pPr>
+        <w:pStyle w:val="normalnyalekozaczek"/>
+      </w:pPr>
       <w:r>
         <w:lastRenderedPageBreak/>
-        <w:t>płatne – komercyjne, jednak z obu wersji można korzystać jako główne środowisko programistyczne wykorzystywane do programowania komercyjnego.</w:t>
-      </w:r>
-    </w:p>
-    <w:p>
-      <w:pPr>
-        <w:pStyle w:val="normalnyalekozaczek"/>
-      </w:pPr>
-      <w:r>
         <w:t xml:space="preserve">Mówiąc o </w:t>
       </w:r>
       <w:proofErr w:type="spellStart"/>
@@ -10855,49 +10852,49 @@
       </w:pPr>
       <w:bookmarkStart w:id="22" w:name="_Toc91780509"/>
       <w:r>
+        <w:t>Git</w:t>
+      </w:r>
+      <w:bookmarkEnd w:id="22"/>
+    </w:p>
+    <w:p>
+      <w:pPr>
+        <w:pStyle w:val="normalnyalekozaczek"/>
+      </w:pPr>
+      <w:r>
+        <w:t xml:space="preserve">Kontrola wersji, </w:t>
+      </w:r>
+      <w:r>
+        <w:t xml:space="preserve">czasem również znana pod nazwą </w:t>
+      </w:r>
+      <w:r>
+        <w:t>kontrola źródła, to praktyka zarządzania</w:t>
+      </w:r>
+      <w:r>
+        <w:t xml:space="preserve">, poprzez śledzenie pojedynczych </w:t>
+      </w:r>
+      <w:r>
+        <w:t>w kodzie</w:t>
+      </w:r>
+      <w:r>
+        <w:t xml:space="preserve"> źródłowym</w:t>
+      </w:r>
+      <w:r>
+        <w:t xml:space="preserve"> oprogramowania. Systemy</w:t>
+      </w:r>
+      <w:r>
+        <w:t xml:space="preserve"> wersji</w:t>
+      </w:r>
+      <w:r>
+        <w:t xml:space="preserve"> kontroli to narzędzia </w:t>
+      </w:r>
+      <w:r>
+        <w:t>zawarte w systemie operacyjnym</w:t>
+      </w:r>
+      <w:r>
+        <w:t xml:space="preserve">, które pomagają </w:t>
+      </w:r>
+      <w:r>
         <w:lastRenderedPageBreak/>
-        <w:t>Git</w:t>
-      </w:r>
-      <w:bookmarkEnd w:id="22"/>
-    </w:p>
-    <w:p>
-      <w:pPr>
-        <w:pStyle w:val="normalnyalekozaczek"/>
-      </w:pPr>
-      <w:r>
-        <w:t xml:space="preserve">Kontrola wersji, </w:t>
-      </w:r>
-      <w:r>
-        <w:t xml:space="preserve">czasem również znana pod nazwą </w:t>
-      </w:r>
-      <w:r>
-        <w:t>kontrola źródła, to praktyka zarządzania</w:t>
-      </w:r>
-      <w:r>
-        <w:t xml:space="preserve">, poprzez śledzenie pojedynczych </w:t>
-      </w:r>
-      <w:r>
-        <w:t>w kodzie</w:t>
-      </w:r>
-      <w:r>
-        <w:t xml:space="preserve"> źródłowym</w:t>
-      </w:r>
-      <w:r>
-        <w:t xml:space="preserve"> oprogramowania. Systemy</w:t>
-      </w:r>
-      <w:r>
-        <w:t xml:space="preserve"> wersji</w:t>
-      </w:r>
-      <w:r>
-        <w:t xml:space="preserve"> kontroli to narzędzia </w:t>
-      </w:r>
-      <w:r>
-        <w:t>zawarte w systemie operacyjnym</w:t>
-      </w:r>
-      <w:r>
-        <w:t xml:space="preserve">, które pomagają </w:t>
-      </w:r>
-      <w:r>
         <w:t xml:space="preserve">twórcom oprogramowania, chociaż najczęściej przez swoje właściwości całym </w:t>
       </w:r>
       <w:r>
@@ -11127,7 +11124,6 @@
         <w:pStyle w:val="normalnyalekozaczek"/>
       </w:pPr>
       <w:r>
-        <w:lastRenderedPageBreak/>
         <w:t xml:space="preserve">Gałąź </w:t>
       </w:r>
       <w:r>
@@ -11174,7 +11170,11 @@
       </w:r>
       <w:proofErr w:type="spellEnd"/>
       <w:r>
-        <w:t xml:space="preserve">. Wszystkie małe zmiany tworzone są bezpośrednio na nowo utworzonych gałęziach </w:t>
+        <w:t xml:space="preserve">. </w:t>
+      </w:r>
+      <w:r>
+        <w:lastRenderedPageBreak/>
+        <w:t xml:space="preserve">Wszystkie małe zmiany tworzone są bezpośrednio na nowo utworzonych gałęziach </w:t>
       </w:r>
       <w:proofErr w:type="spellStart"/>
       <w:r>
@@ -11523,7 +11523,6 @@
         <w:t xml:space="preserve">i współdzielić jądro systemu operacyjnego z innymi </w:t>
       </w:r>
       <w:r>
-        <w:lastRenderedPageBreak/>
         <w:t>bytami. Jednak każdy kontener musi działać w sposób</w:t>
       </w:r>
       <w:r>
@@ -11532,6 +11531,11 @@
       <w:r>
         <w:t>.</w:t>
       </w:r>
+    </w:p>
+    <w:p>
+      <w:pPr>
+        <w:pStyle w:val="normalnyalekozaczek"/>
+      </w:pPr>
     </w:p>
     <w:p>
       <w:pPr>
@@ -11555,6 +11559,7 @@
           <w:sz w:val="26"/>
           <w:szCs w:val="26"/>
         </w:rPr>
+        <w:lastRenderedPageBreak/>
         <w:t>Gradle</w:t>
       </w:r>
       <w:proofErr w:type="spellEnd"/>
@@ -12530,15 +12535,7 @@
         <w:pStyle w:val="normalnyalekozaczek"/>
       </w:pPr>
       <w:r>
-        <w:t xml:space="preserve">Powyższa podstawowa klasa </w:t>
-      </w:r>
-      <w:proofErr w:type="spellStart"/>
-      <w:r>
-        <w:t>Kotlin’owa</w:t>
-      </w:r>
-      <w:proofErr w:type="spellEnd"/>
-      <w:r>
-        <w:t xml:space="preserve"> z automatycznie inicjalizującymi się metodami generycznymi odpowiada za przekazanie obiektu i zawartych w nim potrzebnych informacji do stworzenia konta dla nowego użytkownika w opisywanym oprogramowaniu. Klasa odpowiada także za fragment uchodzący za walidacje danych wykorzystanych w </w:t>
+        <w:t xml:space="preserve">Powyższa podstawowa klasa Kotlin’owa z automatycznie inicjalizującymi się metodami generycznymi odpowiada za przekazanie obiektu i zawartych w nim potrzebnych informacji do stworzenia konta dla nowego użytkownika w opisywanym oprogramowaniu. Klasa odpowiada także za fragment uchodzący za walidacje danych wykorzystanych w </w:t>
       </w:r>
       <w:r>
         <w:t>warstwie serwerowej. Do jej implementacji użyto podstawowej</w:t>
@@ -12547,6 +12544,7 @@
         <w:t xml:space="preserve"> </w:t>
       </w:r>
       <w:r>
+        <w:lastRenderedPageBreak/>
         <w:t>biblioteki walidacyjnej</w:t>
       </w:r>
       <w:r>
@@ -12576,7 +12574,6 @@
         <w:rPr>
           <w:lang w:val="en-US"/>
         </w:rPr>
-        <w:lastRenderedPageBreak/>
         <w:t>validateRegistration</w:t>
       </w:r>
       <w:r>
@@ -13772,6 +13769,7 @@
         <w:pStyle w:val="normalnyalekozaczek"/>
       </w:pPr>
       <w:r>
+        <w:lastRenderedPageBreak/>
         <w:t>W bazowej metodzie</w:t>
       </w:r>
       <w:r>
@@ -13809,7 +13807,6 @@
         <w:rPr>
           <w:lang w:val="en-US"/>
         </w:rPr>
-        <w:lastRenderedPageBreak/>
         <w:t xml:space="preserve">fun </w:t>
       </w:r>
       <w:proofErr w:type="spellStart"/>
@@ -15814,6 +15811,7 @@
         <w:rPr>
           <w:lang w:val="en-US"/>
         </w:rPr>
+        <w:lastRenderedPageBreak/>
         <w:t xml:space="preserve">export default function </w:t>
       </w:r>
       <w:proofErr w:type="spellStart"/>
@@ -19100,11 +19098,11 @@
         <w:t xml:space="preserve">Powyższa metoda jest wyłącznie przykładowym </w:t>
       </w:r>
       <w:r>
-        <w:t xml:space="preserve">testem funkcjonalności udostępnianej przez omawiane oprogramowanie. Jako wynik środowisko programistyczne sprawdza informacje przepływające przez całą metodę i na końcu decydującą czy wynik pokrywa się z zamierzoną kalkulacją. Przedstawione metody </w:t>
+        <w:t xml:space="preserve">testem funkcjonalności udostępnianej przez omawiane oprogramowanie. Jako wynik środowisko programistyczne sprawdza informacje przepływające przez całą metodę i na końcu decydującą czy wynik pokrywa się z zamierzoną kalkulacją. Przedstawione metody często opisywane były przy pomocy </w:t>
       </w:r>
       <w:r>
         <w:lastRenderedPageBreak/>
-        <w:t>często opisywane były przy pomocy techniki GWT</w:t>
+        <w:t>techniki GWT</w:t>
       </w:r>
       <w:r>
         <w:rPr>
@@ -19846,11 +19844,11 @@
         <w:t>Wyjątkowo ciekaw</w:t>
       </w:r>
       <w:r>
-        <w:t xml:space="preserve">ą właściwością jaką dało się zauważyć już przy analizie produktów rynkowych była możliwość podpięcia praktycznie wszystkich kont </w:t>
+        <w:t xml:space="preserve">ą właściwością jaką dało się zauważyć już przy analizie produktów rynkowych była możliwość podpięcia praktycznie wszystkich kont bankowych pod portfel </w:t>
       </w:r>
       <w:r>
         <w:lastRenderedPageBreak/>
-        <w:t>bankowych pod portfel finansowy w przypadku aplikacji „Kontomierz”. Owe rozwiązanie charakteryzuje się ciekawym kierunkiem rozwojowym ze względu na swoją wygodę z praktycznie automatycznym uzupełnianiem danych. Pomimo pozytywnego postrzegania tej opcji jako kierunek rozwojowy należy przemyśleć</w:t>
+        <w:t>finansowy w przypadku aplikacji „Kontomierz”. Owe rozwiązanie charakteryzuje się ciekawym kierunkiem rozwojowym ze względu na swoją wygodę z praktycznie automatycznym uzupełnianiem danych. Pomimo pozytywnego postrzegania tej opcji jako kierunek rozwojowy należy przemyśleć</w:t>
       </w:r>
       <w:r>
         <w:t>,</w:t>
@@ -19985,6 +19983,7 @@
         <w:rPr>
           <w:rFonts w:eastAsia="Times New Roman" w:cs="Times New Roman"/>
           <w:b w:val="0"/>
+          <w:sz w:val="24"/>
           <w:szCs w:val="20"/>
         </w:rPr>
         <w:id w:val="714076021"/>
@@ -19993,11 +19992,7 @@
           <w:docPartUnique/>
         </w:docPartObj>
       </w:sdtPr>
-      <w:sdtEndPr>
-        <w:rPr>
-          <w:sz w:val="24"/>
-        </w:rPr>
-      </w:sdtEndPr>
+      <w:sdtEndPr/>
       <w:sdtContent>
         <w:p>
           <w:pPr>
@@ -24791,15 +24786,9 @@
   </w:num>
   <w:num w:numId="35">
     <w:abstractNumId w:val="1"/>
-    <w:lvlOverride w:ilvl="0"/>
-    <w:lvlOverride w:ilvl="1"/>
-    <w:lvlOverride w:ilvl="2"/>
   </w:num>
   <w:num w:numId="36">
     <w:abstractNumId w:val="1"/>
-    <w:lvlOverride w:ilvl="0"/>
-    <w:lvlOverride w:ilvl="1"/>
-    <w:lvlOverride w:ilvl="2"/>
   </w:num>
   <w:numIdMacAtCleanup w:val="29"/>
 </w:numbering>
@@ -24976,7 +24965,7 @@
     <w:lsdException w:name="Table Web 2" w:semiHidden="1" w:unhideWhenUsed="1"/>
     <w:lsdException w:name="Table Web 3" w:semiHidden="1" w:unhideWhenUsed="1"/>
     <w:lsdException w:name="Balloon Text" w:semiHidden="1" w:unhideWhenUsed="1"/>
-    <w:lsdException w:name="Table Grid" w:semiHidden="1" w:uiPriority="59" w:unhideWhenUsed="1"/>
+    <w:lsdException w:name="Table Grid" w:uiPriority="59"/>
     <w:lsdException w:name="Table Theme" w:semiHidden="1" w:unhideWhenUsed="1"/>
     <w:lsdException w:name="Placeholder Text" w:semiHidden="1"/>
     <w:lsdException w:name="No Spacing" w:uiPriority="1" w:qFormat="1"/>
@@ -25277,6 +25266,7 @@
   <w:style w:type="character" w:default="1" w:styleId="Domylnaczcionkaakapitu">
     <w:name w:val="Default Paragraph Font"/>
     <w:uiPriority w:val="1"/>
+    <w:semiHidden/>
     <w:unhideWhenUsed/>
   </w:style>
   <w:style w:type="table" w:default="1" w:styleId="Standardowy">
@@ -26145,12 +26135,6 @@
 </file>
 
 <file path=customXml/item1.xml><?xml version="1.0" encoding="utf-8"?>
-<p:properties xmlns:p="http://schemas.microsoft.com/office/2006/metadata/properties" xmlns:xsi="http://www.w3.org/2001/XMLSchema-instance" xmlns:pc="http://schemas.microsoft.com/office/infopath/2007/PartnerControls">
-  <documentManagement/>
-</p:properties>
-</file>
-
-<file path=customXml/item2.xml><?xml version="1.0" encoding="utf-8"?>
 <ct:contentTypeSchema xmlns:ct="http://schemas.microsoft.com/office/2006/metadata/contentType" xmlns:ma="http://schemas.microsoft.com/office/2006/metadata/properties/metaAttributes" ct:_="" ma:_="" ma:contentTypeName="Document" ma:contentTypeID="0x010100A00D6FA63315B44EA57BCBFDBEB87D9E" ma:contentTypeVersion="10" ma:contentTypeDescription="Create a new document." ma:contentTypeScope="" ma:versionID="487847f174112115dfee8234497bcdb3">
   <xsd:schema xmlns:xsd="http://www.w3.org/2001/XMLSchema" xmlns:xs="http://www.w3.org/2001/XMLSchema" xmlns:p="http://schemas.microsoft.com/office/2006/metadata/properties" xmlns:ns3="08dca740-db79-4375-8e2d-660a0ff135ff" xmlns:ns4="a3d8f8ac-91d9-4e68-895f-153d70d5f495" targetNamespace="http://schemas.microsoft.com/office/2006/metadata/properties" ma:root="true" ma:fieldsID="b62929471a89208f63fe0fa761b5e1aa" ns3:_="" ns4:_="">
     <xsd:import namespace="08dca740-db79-4375-8e2d-660a0ff135ff"/>
@@ -26351,7 +26335,22 @@
 </ct:contentTypeSchema>
 </file>
 
+<file path=customXml/item2.xml><?xml version="1.0" encoding="utf-8"?>
+<p:properties xmlns:p="http://schemas.microsoft.com/office/2006/metadata/properties" xmlns:xsi="http://www.w3.org/2001/XMLSchema-instance" xmlns:pc="http://schemas.microsoft.com/office/infopath/2007/PartnerControls">
+  <documentManagement/>
+</p:properties>
+</file>
+
 <file path=customXml/item3.xml><?xml version="1.0" encoding="utf-8"?>
+<?mso-contentType ?>
+<FormTemplates xmlns="http://schemas.microsoft.com/sharepoint/v3/contenttype/forms">
+  <Display>DocumentLibraryForm</Display>
+  <Edit>DocumentLibraryForm</Edit>
+  <New>DocumentLibraryForm</New>
+</FormTemplates>
+</file>
+
+<file path=customXml/item4.xml><?xml version="1.0" encoding="utf-8"?>
 <b:Sources xmlns:b="http://schemas.openxmlformats.org/officeDocument/2006/bibliography" xmlns="http://schemas.openxmlformats.org/officeDocument/2006/bibliography" SelectedStyle="\APASixthEditionOfficeOnline.xsl" StyleName="APA" Version="6">
   <b:Source>
     <b:Tag>Cra20</b:Tag>
@@ -26570,25 +26569,7 @@
 </b:Sources>
 </file>
 
-<file path=customXml/item4.xml><?xml version="1.0" encoding="utf-8"?>
-<?mso-contentType ?>
-<FormTemplates xmlns="http://schemas.microsoft.com/sharepoint/v3/contenttype/forms">
-  <Display>DocumentLibraryForm</Display>
-  <Edit>DocumentLibraryForm</Edit>
-  <New>DocumentLibraryForm</New>
-</FormTemplates>
-</file>
-
 <file path=customXml/itemProps1.xml><?xml version="1.0" encoding="utf-8"?>
-<ds:datastoreItem xmlns:ds="http://schemas.openxmlformats.org/officeDocument/2006/customXml" ds:itemID="{DBB4A1DD-8E11-4A4B-8C53-4D34A6D10B9E}">
-  <ds:schemaRefs>
-    <ds:schemaRef ds:uri="http://schemas.microsoft.com/office/2006/metadata/properties"/>
-    <ds:schemaRef ds:uri="http://schemas.microsoft.com/office/infopath/2007/PartnerControls"/>
-  </ds:schemaRefs>
-</ds:datastoreItem>
-</file>
-
-<file path=customXml/itemProps2.xml><?xml version="1.0" encoding="utf-8"?>
 <ds:datastoreItem xmlns:ds="http://schemas.openxmlformats.org/officeDocument/2006/customXml" ds:itemID="{47D248DD-81C9-4AAE-858E-98FC6C0B06EA}">
   <ds:schemaRefs>
     <ds:schemaRef ds:uri="http://schemas.microsoft.com/office/2006/metadata/contentType"/>
@@ -26607,18 +26588,27 @@
 </ds:datastoreItem>
 </file>
 
+<file path=customXml/itemProps2.xml><?xml version="1.0" encoding="utf-8"?>
+<ds:datastoreItem xmlns:ds="http://schemas.openxmlformats.org/officeDocument/2006/customXml" ds:itemID="{DBB4A1DD-8E11-4A4B-8C53-4D34A6D10B9E}">
+  <ds:schemaRefs>
+    <ds:schemaRef ds:uri="http://schemas.microsoft.com/office/2006/metadata/properties"/>
+    <ds:schemaRef ds:uri="http://schemas.microsoft.com/office/infopath/2007/PartnerControls"/>
+  </ds:schemaRefs>
+</ds:datastoreItem>
+</file>
+
 <file path=customXml/itemProps3.xml><?xml version="1.0" encoding="utf-8"?>
+<ds:datastoreItem xmlns:ds="http://schemas.openxmlformats.org/officeDocument/2006/customXml" ds:itemID="{ABF48AA8-3220-47C3-AA6C-D8E0770C090F}">
+  <ds:schemaRefs>
+    <ds:schemaRef ds:uri="http://schemas.microsoft.com/sharepoint/v3/contenttype/forms"/>
+  </ds:schemaRefs>
+</ds:datastoreItem>
+</file>
+
+<file path=customXml/itemProps4.xml><?xml version="1.0" encoding="utf-8"?>
 <ds:datastoreItem xmlns:ds="http://schemas.openxmlformats.org/officeDocument/2006/customXml" ds:itemID="{62517021-5EAB-4A84-9E60-FEB91522A31E}">
   <ds:schemaRefs>
     <ds:schemaRef ds:uri="http://schemas.openxmlformats.org/officeDocument/2006/bibliography"/>
   </ds:schemaRefs>
 </ds:datastoreItem>
-</file>
-
-<file path=customXml/itemProps4.xml><?xml version="1.0" encoding="utf-8"?>
-<ds:datastoreItem xmlns:ds="http://schemas.openxmlformats.org/officeDocument/2006/customXml" ds:itemID="{ABF48AA8-3220-47C3-AA6C-D8E0770C090F}">
-  <ds:schemaRefs>
-    <ds:schemaRef ds:uri="http://schemas.microsoft.com/sharepoint/v3/contenttype/forms"/>
-  </ds:schemaRefs>
-</ds:datastoreItem>
 </file>
</xml_diff>

<commit_message>
[B/F/D] Rename to cost
</commit_message>
<xml_diff>
--- a/docs/arkadiusz_panczyk_s18706_praca_inz.docx
+++ b/docs/arkadiusz_panczyk_s18706_praca_inz.docx
@@ -15513,13 +15513,27 @@
         <w:rPr>
           <w:lang w:val="en-US"/>
         </w:rPr>
-        <w:t>&lt;Line type="monotone" dataKey="</w:t>
-      </w:r>
-      <w:r>
-        <w:rPr>
-          <w:lang w:val="en-US"/>
-        </w:rPr>
-        <w:t>outcome</w:t>
+        <w:t xml:space="preserve">&lt;Line type="monotone" </w:t>
+      </w:r>
+      <w:proofErr w:type="spellStart"/>
+      <w:r>
+        <w:rPr>
+          <w:lang w:val="en-US"/>
+        </w:rPr>
+        <w:t>dataKey</w:t>
+      </w:r>
+      <w:proofErr w:type="spellEnd"/>
+      <w:r>
+        <w:rPr>
+          <w:lang w:val="en-US"/>
+        </w:rPr>
+        <w:t>="</w:t>
+      </w:r>
+      <w:r>
+        <w:rPr>
+          <w:lang w:val="en-US"/>
+        </w:rPr>
+        <w:t>Cost</w:t>
       </w:r>
       <w:r>
         <w:rPr>
@@ -16070,8 +16084,36 @@
         <w:rPr>
           <w:lang w:val="en-US"/>
         </w:rPr>
-        <w:t>) &amp;&amp; it.category.type == CategoryType.OUTCOME</w:t>
-      </w:r>
+        <w:t xml:space="preserve">) &amp;&amp; </w:t>
+      </w:r>
+      <w:proofErr w:type="spellStart"/>
+      <w:r>
+        <w:rPr>
+          <w:lang w:val="en-US"/>
+        </w:rPr>
+        <w:t>it.category.type</w:t>
+      </w:r>
+      <w:proofErr w:type="spellEnd"/>
+      <w:r>
+        <w:rPr>
+          <w:lang w:val="en-US"/>
+        </w:rPr>
+        <w:t xml:space="preserve"> == </w:t>
+      </w:r>
+      <w:proofErr w:type="spellStart"/>
+      <w:r>
+        <w:rPr>
+          <w:lang w:val="en-US"/>
+        </w:rPr>
+        <w:t>CategoryType.</w:t>
+      </w:r>
+      <w:r>
+        <w:rPr>
+          <w:lang w:val="en-US"/>
+        </w:rPr>
+        <w:t>COST</w:t>
+      </w:r>
+      <w:proofErr w:type="spellEnd"/>
     </w:p>
     <w:p>
       <w:pPr>
@@ -16236,14 +16278,8 @@
           <w:bottom w:val="single" w:sz="4" w:space="1" w:color="auto"/>
           <w:right w:val="single" w:sz="4" w:space="4" w:color="auto"/>
         </w:pBdr>
-        <w:rPr>
-          <w:lang w:val="en-US"/>
-        </w:rPr>
-      </w:pPr>
-      <w:r>
-        <w:rPr>
-          <w:lang w:val="en-US"/>
-        </w:rPr>
+      </w:pPr>
+      <w:r>
         <w:t xml:space="preserve">        }</w:t>
       </w:r>
     </w:p>
@@ -16258,9 +16294,6 @@
         </w:pBdr>
       </w:pPr>
       <w:r>
-        <w:rPr>
-          <w:lang w:val="en-US"/>
-        </w:rPr>
         <w:t xml:space="preserve">    </w:t>
       </w:r>
       <w:r>
@@ -16439,7 +16472,13 @@
         <w:rPr>
           <w:rStyle w:val="konsolakozaczekZnak"/>
         </w:rPr>
-        <w:t>CategoryType.OUTCOME</w:t>
+        <w:t>CategoryType.</w:t>
+      </w:r>
+      <w:r>
+        <w:rPr>
+          <w:rStyle w:val="konsolakozaczekZnak"/>
+        </w:rPr>
+        <w:t>COST</w:t>
       </w:r>
       <w:r>
         <w:rPr>
@@ -17904,6 +17943,72 @@
       <w:r>
         <w:t xml:space="preserve"> czy aby na pewno takie rozwiązanie nie byłoby wyjątkowo irytujące szczególnie przy prowadzeniu paru portfeli. Integracja jaką udostępnia wytworzona aplikacja, na którymś etapie może weryfikować czy aby na pewno portfel powinien pobierać dane z konta bankowego i jeżeli to jakiej kategorii.</w:t>
       </w:r>
+    </w:p>
+    <w:p>
+      <w:pPr>
+        <w:pStyle w:val="normalnyalekozaczek"/>
+        <w:ind w:firstLine="0"/>
+        <w:rPr>
+          <w:b/>
+          <w:bCs/>
+        </w:rPr>
+      </w:pPr>
+      <w:r>
+        <w:rPr>
+          <w:b/>
+          <w:bCs/>
+        </w:rPr>
+        <w:t>Trudności podczas tworzenia</w:t>
+      </w:r>
+    </w:p>
+    <w:p>
+      <w:pPr>
+        <w:pStyle w:val="normalnyalekozaczek"/>
+        <w:ind w:firstLine="0"/>
+        <w:rPr>
+          <w:b/>
+          <w:bCs/>
+        </w:rPr>
+      </w:pPr>
+    </w:p>
+    <w:p>
+      <w:pPr>
+        <w:pStyle w:val="normalnyalekozaczek"/>
+        <w:ind w:firstLine="0"/>
+        <w:rPr>
+          <w:b/>
+          <w:bCs/>
+        </w:rPr>
+      </w:pPr>
+    </w:p>
+    <w:p>
+      <w:pPr>
+        <w:pStyle w:val="normalnyalekozaczek"/>
+        <w:ind w:firstLine="0"/>
+      </w:pPr>
+      <w:r>
+        <w:t>ALKSJDLKASJDLKJASDJLKASJDLAKSJADSLKL</w:t>
+      </w:r>
+    </w:p>
+    <w:p>
+      <w:pPr>
+        <w:pStyle w:val="normalnyalekozaczek"/>
+        <w:ind w:firstLine="0"/>
+        <w:rPr>
+          <w:b/>
+          <w:bCs/>
+        </w:rPr>
+      </w:pPr>
+    </w:p>
+    <w:p>
+      <w:pPr>
+        <w:pStyle w:val="normalnyalekozaczek"/>
+        <w:ind w:firstLine="0"/>
+        <w:rPr>
+          <w:b/>
+          <w:bCs/>
+        </w:rPr>
+      </w:pPr>
     </w:p>
     <w:p>
       <w:pPr>
@@ -23222,6 +23327,7 @@
   <w:style w:type="character" w:default="1" w:styleId="Domylnaczcionkaakapitu">
     <w:name w:val="Default Paragraph Font"/>
     <w:uiPriority w:val="1"/>
+    <w:semiHidden/>
     <w:unhideWhenUsed/>
   </w:style>
   <w:style w:type="table" w:default="1" w:styleId="Standardowy">

</xml_diff>

<commit_message>
[F/B/D] Refactor, better verification and handlers (#11)
</commit_message>
<xml_diff>
--- a/docs/arkadiusz_panczyk_s18706_praca_inz.docx
+++ b/docs/arkadiusz_panczyk_s18706_praca_inz.docx
@@ -13736,7 +13736,19 @@
         <w:rPr>
           <w:lang w:val="en-US"/>
         </w:rPr>
-        <w:t xml:space="preserve">    place: string, date: string,</w:t>
+        <w:t xml:space="preserve">    place: string,</w:t>
+      </w:r>
+      <w:r>
+        <w:rPr>
+          <w:lang w:val="en-US"/>
+        </w:rPr>
+        <w:t xml:space="preserve"> </w:t>
+      </w:r>
+      <w:r>
+        <w:rPr>
+          <w:lang w:val="en-US"/>
+        </w:rPr>
+        <w:t>walletId: number }) =&gt; {</w:t>
       </w:r>
     </w:p>
     <w:p>
@@ -13756,7 +13768,7 @@
         <w:rPr>
           <w:lang w:val="en-US"/>
         </w:rPr>
-        <w:t xml:space="preserve">    category: string, walletId: number }) =&gt; {</w:t>
+        <w:t xml:space="preserve">    const { name, amount, place, walletId } = formValue;</w:t>
       </w:r>
     </w:p>
     <w:p>
@@ -13776,19 +13788,7 @@
         <w:rPr>
           <w:lang w:val="en-US"/>
         </w:rPr>
-        <w:t xml:space="preserve">    const { name, amount, place, date,</w:t>
-      </w:r>
-      <w:r>
-        <w:rPr>
-          <w:lang w:val="en-US"/>
-        </w:rPr>
-        <w:t xml:space="preserve"> category,</w:t>
-      </w:r>
-      <w:r>
-        <w:rPr>
-          <w:lang w:val="en-US"/>
-        </w:rPr>
-        <w:t xml:space="preserve"> walletId } = formValue;</w:t>
+        <w:t xml:space="preserve">    const data: Operation = {</w:t>
       </w:r>
     </w:p>
     <w:p>
@@ -13808,7 +13808,7 @@
         <w:rPr>
           <w:lang w:val="en-US"/>
         </w:rPr>
-        <w:t xml:space="preserve">    const data: Operation = {</w:t>
+        <w:t xml:space="preserve">        id: values.id,</w:t>
       </w:r>
     </w:p>
     <w:p>
@@ -13828,7 +13828,7 @@
         <w:rPr>
           <w:lang w:val="en-US"/>
         </w:rPr>
-        <w:t xml:space="preserve">        id: values.id,</w:t>
+        <w:t xml:space="preserve">        name: name,</w:t>
       </w:r>
     </w:p>
     <w:p>
@@ -13848,7 +13848,7 @@
         <w:rPr>
           <w:lang w:val="en-US"/>
         </w:rPr>
-        <w:t xml:space="preserve">        name: name,</w:t>
+        <w:t xml:space="preserve">        amount: amount,</w:t>
       </w:r>
     </w:p>
     <w:p>
@@ -13868,7 +13868,7 @@
         <w:rPr>
           <w:lang w:val="en-US"/>
         </w:rPr>
-        <w:t xml:space="preserve">        amount: amount,</w:t>
+        <w:t xml:space="preserve">        place: place,</w:t>
       </w:r>
     </w:p>
     <w:p>
@@ -13888,7 +13888,19 @@
         <w:rPr>
           <w:lang w:val="en-US"/>
         </w:rPr>
-        <w:t xml:space="preserve">        place: place,</w:t>
+        <w:t xml:space="preserve">        date: </w:t>
+      </w:r>
+      <w:r>
+        <w:rPr>
+          <w:lang w:val="en-US"/>
+        </w:rPr>
+        <w:t>formatISO(new Date(values.date),  { representation: 'date' })</w:t>
+      </w:r>
+      <w:r>
+        <w:rPr>
+          <w:lang w:val="en-US"/>
+        </w:rPr>
+        <w:t>,</w:t>
       </w:r>
     </w:p>
     <w:p>
@@ -13908,7 +13920,19 @@
         <w:rPr>
           <w:lang w:val="en-US"/>
         </w:rPr>
-        <w:t xml:space="preserve">        date: date,</w:t>
+        <w:t xml:space="preserve">        category: </w:t>
+      </w:r>
+      <w:r>
+        <w:rPr>
+          <w:lang w:val="en-US"/>
+        </w:rPr>
+        <w:t>values.</w:t>
+      </w:r>
+      <w:r>
+        <w:rPr>
+          <w:lang w:val="en-US"/>
+        </w:rPr>
+        <w:t>category,</w:t>
       </w:r>
     </w:p>
     <w:p>
@@ -13928,7 +13952,7 @@
         <w:rPr>
           <w:lang w:val="en-US"/>
         </w:rPr>
-        <w:t xml:space="preserve">        category: category,</w:t>
+        <w:t xml:space="preserve">        walletId: walletId</w:t>
       </w:r>
     </w:p>
     <w:p>
@@ -13948,7 +13972,13 @@
         <w:rPr>
           <w:lang w:val="en-US"/>
         </w:rPr>
-        <w:t xml:space="preserve">        walletId: walletId</w:t>
+        <w:t xml:space="preserve">    </w:t>
+      </w:r>
+      <w:r>
+        <w:rPr>
+          <w:lang w:val="en-US"/>
+        </w:rPr>
+        <w:t>};</w:t>
       </w:r>
     </w:p>
     <w:p>
@@ -13960,22 +13990,13 @@
           <w:bottom w:val="single" w:sz="4" w:space="1" w:color="auto"/>
           <w:right w:val="single" w:sz="4" w:space="4" w:color="auto"/>
         </w:pBdr>
-        <w:rPr>
-          <w:lang w:val="en-US"/>
-        </w:rPr>
-      </w:pPr>
-      <w:r>
-        <w:rPr>
-          <w:lang w:val="en-US"/>
-        </w:rPr>
-        <w:t xml:space="preserve">    </w:t>
-      </w:r>
-      <w:r>
-        <w:rPr>
-          <w:lang w:val="en-US"/>
-        </w:rPr>
-        <w:t>};</w:t>
-      </w:r>
+        <w:tabs>
+          <w:tab w:val="left" w:pos="1758"/>
+        </w:tabs>
+        <w:rPr>
+          <w:lang w:val="en-US"/>
+        </w:rPr>
+      </w:pPr>
     </w:p>
     <w:p>
       <w:pPr>
@@ -13986,10 +14007,25 @@
           <w:bottom w:val="single" w:sz="4" w:space="1" w:color="auto"/>
           <w:right w:val="single" w:sz="4" w:space="4" w:color="auto"/>
         </w:pBdr>
-        <w:rPr>
-          <w:lang w:val="en-US"/>
-        </w:rPr>
-      </w:pPr>
+        <w:tabs>
+          <w:tab w:val="left" w:pos="1758"/>
+        </w:tabs>
+        <w:rPr>
+          <w:lang w:val="en-US"/>
+        </w:rPr>
+      </w:pPr>
+      <w:r>
+        <w:rPr>
+          <w:lang w:val="en-US"/>
+        </w:rPr>
+        <w:t xml:space="preserve">    operation.walletId = Number(wallet)</w:t>
+      </w:r>
+      <w:r>
+        <w:rPr>
+          <w:lang w:val="en-US"/>
+        </w:rPr>
+        <w:tab/>
+      </w:r>
     </w:p>
     <w:p>
       <w:pPr>
@@ -14656,7 +14692,19 @@
         <w:rPr>
           <w:lang w:val="en-US"/>
         </w:rPr>
-        <w:t>const[operations,setOperations]=React.useState&lt;Array&lt;GroupedOperation&gt;&gt;()</w:t>
+        <w:t>const</w:t>
+      </w:r>
+      <w:r>
+        <w:rPr>
+          <w:lang w:val="en-US"/>
+        </w:rPr>
+        <w:t xml:space="preserve"> </w:t>
+      </w:r>
+      <w:r>
+        <w:rPr>
+          <w:lang w:val="en-US"/>
+        </w:rPr>
+        <w:t>[operations,setOperations]=React.useState&lt;Array&lt;GroupedOperation&gt;&gt;()</w:t>
       </w:r>
       <w:r>
         <w:rPr>
@@ -15504,30 +15552,13 @@
         </w:rPr>
       </w:pPr>
       <w:r>
-        <w:rPr>
-          <w:lang w:val="en-US"/>
-        </w:rPr>
         <w:t xml:space="preserve">                    </w:t>
       </w:r>
       <w:r>
         <w:rPr>
           <w:lang w:val="en-US"/>
         </w:rPr>
-        <w:t xml:space="preserve">&lt;Line type="monotone" </w:t>
-      </w:r>
-      <w:proofErr w:type="spellStart"/>
-      <w:r>
-        <w:rPr>
-          <w:lang w:val="en-US"/>
-        </w:rPr>
-        <w:t>dataKey</w:t>
-      </w:r>
-      <w:proofErr w:type="spellEnd"/>
-      <w:r>
-        <w:rPr>
-          <w:lang w:val="en-US"/>
-        </w:rPr>
-        <w:t>="</w:t>
+        <w:t>&lt;Line type="monotone" dataKey="</w:t>
       </w:r>
       <w:r>
         <w:rPr>
@@ -15768,7 +15799,7 @@
           <w:lang w:val="en-US"/>
         </w:rPr>
         <w:lastRenderedPageBreak/>
-        <w:t>fun groupOperations(wallet: Wallet): List&lt;GroupedOperation&gt; {</w:t>
+        <w:t xml:space="preserve">fun capitalize(word: String): String = </w:t>
       </w:r>
     </w:p>
     <w:p>
@@ -15780,15 +15811,16 @@
           <w:bottom w:val="single" w:sz="4" w:space="1" w:color="auto"/>
           <w:right w:val="single" w:sz="4" w:space="4" w:color="auto"/>
         </w:pBdr>
-        <w:rPr>
-          <w:lang w:val="en-US"/>
-        </w:rPr>
-      </w:pPr>
-      <w:r>
-        <w:rPr>
-          <w:lang w:val="en-US"/>
-        </w:rPr>
-        <w:t xml:space="preserve">    val operations = wallet.operations</w:t>
+        <w:ind w:firstLine="708"/>
+        <w:rPr>
+          <w:lang w:val="en-US"/>
+        </w:rPr>
+      </w:pPr>
+      <w:r>
+        <w:rPr>
+          <w:lang w:val="en-US"/>
+        </w:rPr>
+        <w:t>word.substring(0, 1).uppercase() + word.substring(1).lowercase()</w:t>
       </w:r>
     </w:p>
     <w:p>
@@ -15822,7 +15854,7 @@
         <w:rPr>
           <w:lang w:val="en-US"/>
         </w:rPr>
-        <w:t xml:space="preserve">    val groupedOperation = mutableListOf&lt;GroupedOperation&gt;()</w:t>
+        <w:t>fun groupOperations(wallet: Wallet): List&lt;GroupedOperation&gt; {</w:t>
       </w:r>
     </w:p>
     <w:p>
@@ -15842,7 +15874,7 @@
         <w:rPr>
           <w:lang w:val="en-US"/>
         </w:rPr>
-        <w:t xml:space="preserve">    val monthsFromLastYear = createMonthList(MONTHS_IN_YEAR)</w:t>
+        <w:t xml:space="preserve">    val operations = wallet.operations</w:t>
       </w:r>
     </w:p>
     <w:p>
@@ -15858,12 +15890,6 @@
           <w:lang w:val="en-US"/>
         </w:rPr>
       </w:pPr>
-      <w:r>
-        <w:rPr>
-          <w:lang w:val="en-US"/>
-        </w:rPr>
-        <w:t xml:space="preserve">    val previousYear = LocalDate.now().minusMonths(MONTHS_IN_YEAR)</w:t>
-      </w:r>
     </w:p>
     <w:p>
       <w:pPr>
@@ -15878,6 +15904,12 @@
           <w:lang w:val="en-US"/>
         </w:rPr>
       </w:pPr>
+      <w:r>
+        <w:rPr>
+          <w:lang w:val="en-US"/>
+        </w:rPr>
+        <w:t xml:space="preserve">    val groupedOperation = mutableListOf&lt;GroupedOperation&gt;()</w:t>
+      </w:r>
     </w:p>
     <w:p>
       <w:pPr>
@@ -15896,7 +15928,7 @@
         <w:rPr>
           <w:lang w:val="en-US"/>
         </w:rPr>
-        <w:t xml:space="preserve">    for(month in 1..MONTHS_IN_YEAR) {</w:t>
+        <w:t xml:space="preserve">    val monthsFromLastYear = createMonthList(MONTHS_IN_YEAR)</w:t>
       </w:r>
     </w:p>
     <w:p>
@@ -15916,7 +15948,7 @@
         <w:rPr>
           <w:lang w:val="en-US"/>
         </w:rPr>
-        <w:t xml:space="preserve">        val currentRotationDate = previousYear.plusMonths(month)</w:t>
+        <w:t xml:space="preserve">    val previousYear = LocalDate.now().minusMonths(MONTHS_IN_YEAR)</w:t>
       </w:r>
     </w:p>
     <w:p>
@@ -15932,12 +15964,6 @@
           <w:lang w:val="en-US"/>
         </w:rPr>
       </w:pPr>
-      <w:r>
-        <w:rPr>
-          <w:lang w:val="en-US"/>
-        </w:rPr>
-        <w:t xml:space="preserve">        operations.filter {</w:t>
-      </w:r>
     </w:p>
     <w:p>
       <w:pPr>
@@ -15956,7 +15982,7 @@
         <w:rPr>
           <w:lang w:val="en-US"/>
         </w:rPr>
-        <w:t xml:space="preserve">            it.date.isAfter(</w:t>
+        <w:t xml:space="preserve">    for(month in 1..MONTHS_IN_YEAR) {</w:t>
       </w:r>
     </w:p>
     <w:p>
@@ -15976,7 +16002,13 @@
         <w:rPr>
           <w:lang w:val="en-US"/>
         </w:rPr>
-        <w:t xml:space="preserve">                LocalDate.of(currentRotationDate.year,</w:t>
+        <w:t xml:space="preserve">      </w:t>
+      </w:r>
+      <w:r>
+        <w:rPr>
+          <w:lang w:val="en-US"/>
+        </w:rPr>
+        <w:t>val currentRotationDate = previousYear.plusMonths(month)</w:t>
       </w:r>
     </w:p>
     <w:p>
@@ -15988,16 +16020,15 @@
           <w:bottom w:val="single" w:sz="4" w:space="1" w:color="auto"/>
           <w:right w:val="single" w:sz="4" w:space="4" w:color="auto"/>
         </w:pBdr>
-        <w:ind w:firstLine="2832"/>
-        <w:rPr>
-          <w:lang w:val="en-US"/>
-        </w:rPr>
-      </w:pPr>
-      <w:r>
-        <w:rPr>
-          <w:lang w:val="en-US"/>
-        </w:rPr>
-        <w:t>currentRotationDate.monthValue, 1)</w:t>
+        <w:rPr>
+          <w:lang w:val="en-US"/>
+        </w:rPr>
+      </w:pPr>
+      <w:r>
+        <w:rPr>
+          <w:lang w:val="en-US"/>
+        </w:rPr>
+        <w:t xml:space="preserve">      val currentMonth = LocalDate.of(</w:t>
       </w:r>
     </w:p>
     <w:p>
@@ -16017,7 +16048,13 @@
         <w:rPr>
           <w:lang w:val="en-US"/>
         </w:rPr>
-        <w:t xml:space="preserve">            ) &amp;&amp; it.date.isBefore(</w:t>
+        <w:t xml:space="preserve">          </w:t>
+      </w:r>
+      <w:r>
+        <w:rPr>
+          <w:lang w:val="en-US"/>
+        </w:rPr>
+        <w:t>currentRotationDate.year, currentRotationDate.monthValue, 1</w:t>
       </w:r>
     </w:p>
     <w:p>
@@ -16029,15 +16066,16 @@
           <w:bottom w:val="single" w:sz="4" w:space="1" w:color="auto"/>
           <w:right w:val="single" w:sz="4" w:space="4" w:color="auto"/>
         </w:pBdr>
-        <w:rPr>
-          <w:lang w:val="en-US"/>
-        </w:rPr>
-      </w:pPr>
-      <w:r>
-        <w:rPr>
-          <w:lang w:val="en-US"/>
-        </w:rPr>
-        <w:t xml:space="preserve">                LocalDate.of(currentRotationDate.year,</w:t>
+        <w:ind w:firstLine="708"/>
+        <w:rPr>
+          <w:lang w:val="en-US"/>
+        </w:rPr>
+      </w:pPr>
+      <w:r>
+        <w:rPr>
+          <w:lang w:val="en-US"/>
+        </w:rPr>
+        <w:t>)</w:t>
       </w:r>
     </w:p>
     <w:p>
@@ -16049,16 +16087,15 @@
           <w:bottom w:val="single" w:sz="4" w:space="1" w:color="auto"/>
           <w:right w:val="single" w:sz="4" w:space="4" w:color="auto"/>
         </w:pBdr>
-        <w:ind w:firstLine="2832"/>
-        <w:rPr>
-          <w:lang w:val="en-US"/>
-        </w:rPr>
-      </w:pPr>
-      <w:r>
-        <w:rPr>
-          <w:lang w:val="en-US"/>
-        </w:rPr>
-        <w:t>currentRotationDate.monthValue % 12 + 1, 1)</w:t>
+        <w:rPr>
+          <w:lang w:val="en-US"/>
+        </w:rPr>
+      </w:pPr>
+      <w:r>
+        <w:rPr>
+          <w:lang w:val="en-US"/>
+        </w:rPr>
+        <w:t xml:space="preserve">      val nextMonth = currentMonth.plusMonths(1)</w:t>
       </w:r>
     </w:p>
     <w:p>
@@ -16074,46 +16111,6 @@
           <w:lang w:val="en-US"/>
         </w:rPr>
       </w:pPr>
-      <w:r>
-        <w:rPr>
-          <w:lang w:val="en-US"/>
-        </w:rPr>
-        <w:t xml:space="preserve">            </w:t>
-      </w:r>
-      <w:r>
-        <w:rPr>
-          <w:lang w:val="en-US"/>
-        </w:rPr>
-        <w:t xml:space="preserve">) &amp;&amp; </w:t>
-      </w:r>
-      <w:proofErr w:type="spellStart"/>
-      <w:r>
-        <w:rPr>
-          <w:lang w:val="en-US"/>
-        </w:rPr>
-        <w:t>it.category.type</w:t>
-      </w:r>
-      <w:proofErr w:type="spellEnd"/>
-      <w:r>
-        <w:rPr>
-          <w:lang w:val="en-US"/>
-        </w:rPr>
-        <w:t xml:space="preserve"> == </w:t>
-      </w:r>
-      <w:proofErr w:type="spellStart"/>
-      <w:r>
-        <w:rPr>
-          <w:lang w:val="en-US"/>
-        </w:rPr>
-        <w:t>CategoryType.</w:t>
-      </w:r>
-      <w:r>
-        <w:rPr>
-          <w:lang w:val="en-US"/>
-        </w:rPr>
-        <w:t>COST</w:t>
-      </w:r>
-      <w:proofErr w:type="spellEnd"/>
     </w:p>
     <w:p>
       <w:pPr>
@@ -16132,7 +16129,7 @@
         <w:rPr>
           <w:lang w:val="en-US"/>
         </w:rPr>
-        <w:t xml:space="preserve">        }.sumOf { it.amount }.let {groupedOperation.add(</w:t>
+        <w:t xml:space="preserve">      operations.filter {</w:t>
       </w:r>
     </w:p>
     <w:p>
@@ -16152,25 +16149,7 @@
         <w:rPr>
           <w:lang w:val="en-US"/>
         </w:rPr>
-        <w:tab/>
-      </w:r>
-      <w:r>
-        <w:rPr>
-          <w:lang w:val="en-US"/>
-        </w:rPr>
-        <w:tab/>
-      </w:r>
-      <w:r>
-        <w:rPr>
-          <w:lang w:val="en-US"/>
-        </w:rPr>
-        <w:t>GroupedOperation(</w:t>
-      </w:r>
-      <w:r>
-        <w:rPr>
-          <w:lang w:val="en-US"/>
-        </w:rPr>
-        <w:t>capitalize(</w:t>
+        <w:t xml:space="preserve">        it.date.isAfter(</w:t>
       </w:r>
     </w:p>
     <w:p>
@@ -16182,76 +16161,15 @@
           <w:bottom w:val="single" w:sz="4" w:space="1" w:color="auto"/>
           <w:right w:val="single" w:sz="4" w:space="4" w:color="auto"/>
         </w:pBdr>
-        <w:ind w:firstLine="2124"/>
-        <w:rPr>
-          <w:lang w:val="en-US"/>
-        </w:rPr>
-      </w:pPr>
-      <w:r>
-        <w:rPr>
-          <w:lang w:val="en-US"/>
-        </w:rPr>
-        <w:t>monthsFromLastYear[</w:t>
-      </w:r>
-      <w:r>
-        <w:rPr>
-          <w:lang w:val="en-US"/>
-        </w:rPr>
-        <w:t>(</w:t>
-      </w:r>
-      <w:r>
-        <w:rPr>
-          <w:lang w:val="en-US"/>
-        </w:rPr>
-        <w:t>month</w:t>
-      </w:r>
-      <w:r>
-        <w:rPr>
-          <w:lang w:val="en-US"/>
-        </w:rPr>
-        <w:t xml:space="preserve"> </w:t>
-      </w:r>
-      <w:r>
-        <w:rPr>
-          <w:lang w:val="en-US"/>
-        </w:rPr>
-        <w:t>-</w:t>
-      </w:r>
-      <w:r>
-        <w:rPr>
-          <w:lang w:val="en-US"/>
-        </w:rPr>
-        <w:t xml:space="preserve"> </w:t>
-      </w:r>
-      <w:r>
-        <w:rPr>
-          <w:lang w:val="en-US"/>
-        </w:rPr>
-        <w:t>1).toInt()]</w:t>
-      </w:r>
-      <w:r>
-        <w:rPr>
-          <w:lang w:val="en-US"/>
-        </w:rPr>
-        <w:t>)</w:t>
-      </w:r>
-      <w:r>
-        <w:rPr>
-          <w:lang w:val="en-US"/>
-        </w:rPr>
-        <w:t>,</w:t>
-      </w:r>
-      <w:r>
-        <w:rPr>
-          <w:lang w:val="en-US"/>
-        </w:rPr>
-        <w:t xml:space="preserve"> </w:t>
-      </w:r>
-      <w:r>
-        <w:rPr>
-          <w:lang w:val="en-US"/>
-        </w:rPr>
-        <w:t>it.toInt())</w:t>
+        <w:rPr>
+          <w:lang w:val="en-US"/>
+        </w:rPr>
+      </w:pPr>
+      <w:r>
+        <w:rPr>
+          <w:lang w:val="en-US"/>
+        </w:rPr>
+        <w:t xml:space="preserve">          currentMonth</w:t>
       </w:r>
     </w:p>
     <w:p>
@@ -16263,10 +16181,15 @@
           <w:bottom w:val="single" w:sz="4" w:space="1" w:color="auto"/>
           <w:right w:val="single" w:sz="4" w:space="4" w:color="auto"/>
         </w:pBdr>
-        <w:ind w:firstLine="1416"/>
-      </w:pPr>
-      <w:r>
-        <w:t>)</w:t>
+        <w:rPr>
+          <w:lang w:val="en-US"/>
+        </w:rPr>
+      </w:pPr>
+      <w:r>
+        <w:rPr>
+          <w:lang w:val="en-US"/>
+        </w:rPr>
+        <w:t xml:space="preserve">        ) &amp;&amp; it.date.isBefore(</w:t>
       </w:r>
     </w:p>
     <w:p>
@@ -16278,9 +16201,134 @@
           <w:bottom w:val="single" w:sz="4" w:space="1" w:color="auto"/>
           <w:right w:val="single" w:sz="4" w:space="4" w:color="auto"/>
         </w:pBdr>
-      </w:pPr>
-      <w:r>
-        <w:t xml:space="preserve">        }</w:t>
+        <w:rPr>
+          <w:lang w:val="en-US"/>
+        </w:rPr>
+      </w:pPr>
+      <w:r>
+        <w:rPr>
+          <w:lang w:val="en-US"/>
+        </w:rPr>
+        <w:t xml:space="preserve">          nextMonth</w:t>
+      </w:r>
+    </w:p>
+    <w:p>
+      <w:pPr>
+        <w:pStyle w:val="konsolakozaczek"/>
+        <w:pBdr>
+          <w:top w:val="single" w:sz="4" w:space="1" w:color="auto"/>
+          <w:left w:val="single" w:sz="4" w:space="4" w:color="auto"/>
+          <w:bottom w:val="single" w:sz="4" w:space="1" w:color="auto"/>
+          <w:right w:val="single" w:sz="4" w:space="4" w:color="auto"/>
+        </w:pBdr>
+        <w:rPr>
+          <w:lang w:val="en-US"/>
+        </w:rPr>
+      </w:pPr>
+      <w:r>
+        <w:rPr>
+          <w:lang w:val="en-US"/>
+        </w:rPr>
+        <w:t xml:space="preserve">        ) &amp;&amp; it.category.type == CategoryType.COST</w:t>
+      </w:r>
+    </w:p>
+    <w:p>
+      <w:pPr>
+        <w:pStyle w:val="konsolakozaczek"/>
+        <w:pBdr>
+          <w:top w:val="single" w:sz="4" w:space="1" w:color="auto"/>
+          <w:left w:val="single" w:sz="4" w:space="4" w:color="auto"/>
+          <w:bottom w:val="single" w:sz="4" w:space="1" w:color="auto"/>
+          <w:right w:val="single" w:sz="4" w:space="4" w:color="auto"/>
+        </w:pBdr>
+        <w:rPr>
+          <w:lang w:val="en-US"/>
+        </w:rPr>
+      </w:pPr>
+      <w:r>
+        <w:rPr>
+          <w:lang w:val="en-US"/>
+        </w:rPr>
+        <w:t xml:space="preserve">      }.sumOf { it.amount }.let {</w:t>
+      </w:r>
+    </w:p>
+    <w:p>
+      <w:pPr>
+        <w:pStyle w:val="konsolakozaczek"/>
+        <w:pBdr>
+          <w:top w:val="single" w:sz="4" w:space="1" w:color="auto"/>
+          <w:left w:val="single" w:sz="4" w:space="4" w:color="auto"/>
+          <w:bottom w:val="single" w:sz="4" w:space="1" w:color="auto"/>
+          <w:right w:val="single" w:sz="4" w:space="4" w:color="auto"/>
+        </w:pBdr>
+        <w:rPr>
+          <w:lang w:val="en-US"/>
+        </w:rPr>
+      </w:pPr>
+      <w:r>
+        <w:rPr>
+          <w:lang w:val="en-US"/>
+        </w:rPr>
+        <w:t xml:space="preserve">      </w:t>
+      </w:r>
+      <w:r>
+        <w:rPr>
+          <w:lang w:val="en-US"/>
+        </w:rPr>
+        <w:t xml:space="preserve">  </w:t>
+      </w:r>
+      <w:r>
+        <w:rPr>
+          <w:lang w:val="en-US"/>
+        </w:rPr>
+        <w:t>groupedOperation.add(GroupedOperation(</w:t>
+      </w:r>
+    </w:p>
+    <w:p>
+      <w:pPr>
+        <w:pStyle w:val="konsolakozaczek"/>
+        <w:pBdr>
+          <w:top w:val="single" w:sz="4" w:space="1" w:color="auto"/>
+          <w:left w:val="single" w:sz="4" w:space="4" w:color="auto"/>
+          <w:bottom w:val="single" w:sz="4" w:space="1" w:color="auto"/>
+          <w:right w:val="single" w:sz="4" w:space="4" w:color="auto"/>
+        </w:pBdr>
+        <w:rPr>
+          <w:lang w:val="en-US"/>
+        </w:rPr>
+      </w:pPr>
+      <w:r>
+        <w:rPr>
+          <w:lang w:val="en-US"/>
+        </w:rPr>
+        <w:t xml:space="preserve">          </w:t>
+      </w:r>
+      <w:r>
+        <w:rPr>
+          <w:lang w:val="en-US"/>
+        </w:rPr>
+        <w:t>capitalize(monthsFromLastYear[(month - 1).toInt()]), it.toInt())</w:t>
+      </w:r>
+    </w:p>
+    <w:p>
+      <w:pPr>
+        <w:pStyle w:val="konsolakozaczek"/>
+        <w:pBdr>
+          <w:top w:val="single" w:sz="4" w:space="1" w:color="auto"/>
+          <w:left w:val="single" w:sz="4" w:space="4" w:color="auto"/>
+          <w:bottom w:val="single" w:sz="4" w:space="1" w:color="auto"/>
+          <w:right w:val="single" w:sz="4" w:space="4" w:color="auto"/>
+        </w:pBdr>
+        <w:ind w:firstLine="708"/>
+        <w:rPr>
+          <w:lang w:val="en-US"/>
+        </w:rPr>
+      </w:pPr>
+      <w:r>
+        <w:rPr>
+          <w:lang w:val="en-US"/>
+        </w:rPr>
+        <w:t>)}</w:t>
       </w:r>
     </w:p>
     <w:p>
@@ -16515,7 +16563,11 @@
         <w:pStyle w:val="normalnyalekozaczek"/>
       </w:pPr>
       <w:r>
-        <w:t xml:space="preserve">Implementacja testów jednostkowych w każdym prezentowanym oprogramowaniu ma ważną wagę. Bez odpowiedniego ciągłego testowania aplikacji pod kątem nieoczekiwanych zmian </w:t>
+        <w:t xml:space="preserve">Implementacja testów jednostkowych w każdym prezentowanym oprogramowaniu ma ważną wagę. Bez odpowiedniego ciągłego testowania aplikacji pod kątem </w:t>
+      </w:r>
+      <w:r>
+        <w:lastRenderedPageBreak/>
+        <w:t xml:space="preserve">nieoczekiwanych zmian </w:t>
       </w:r>
       <w:r>
         <w:t xml:space="preserve">w najbardziej trywialnych przypadkach użycia aplikacji może zakończyć się niespodziewanym oraz niepoprawnym zakończeniem działania podstawowej funkcji biznesowej. </w:t>
@@ -16538,7 +16590,6 @@
         <w:rPr>
           <w:lang w:val="en-US"/>
         </w:rPr>
-        <w:lastRenderedPageBreak/>
         <w:t>@SpringBootTest</w:t>
       </w:r>
     </w:p>
@@ -24196,12 +24247,6 @@
 </file>
 
 <file path=customXml/item1.xml><?xml version="1.0" encoding="utf-8"?>
-<p:properties xmlns:p="http://schemas.microsoft.com/office/2006/metadata/properties" xmlns:xsi="http://www.w3.org/2001/XMLSchema-instance" xmlns:pc="http://schemas.microsoft.com/office/infopath/2007/PartnerControls">
-  <documentManagement/>
-</p:properties>
-</file>
-
-<file path=customXml/item2.xml><?xml version="1.0" encoding="utf-8"?>
 <ct:contentTypeSchema xmlns:ct="http://schemas.microsoft.com/office/2006/metadata/contentType" xmlns:ma="http://schemas.microsoft.com/office/2006/metadata/properties/metaAttributes" ct:_="" ma:_="" ma:contentTypeName="Document" ma:contentTypeID="0x010100A00D6FA63315B44EA57BCBFDBEB87D9E" ma:contentTypeVersion="10" ma:contentTypeDescription="Create a new document." ma:contentTypeScope="" ma:versionID="487847f174112115dfee8234497bcdb3">
   <xsd:schema xmlns:xsd="http://www.w3.org/2001/XMLSchema" xmlns:xs="http://www.w3.org/2001/XMLSchema" xmlns:p="http://schemas.microsoft.com/office/2006/metadata/properties" xmlns:ns3="08dca740-db79-4375-8e2d-660a0ff135ff" xmlns:ns4="a3d8f8ac-91d9-4e68-895f-153d70d5f495" targetNamespace="http://schemas.microsoft.com/office/2006/metadata/properties" ma:root="true" ma:fieldsID="b62929471a89208f63fe0fa761b5e1aa" ns3:_="" ns4:_="">
     <xsd:import namespace="08dca740-db79-4375-8e2d-660a0ff135ff"/>
@@ -24402,7 +24447,22 @@
 </ct:contentTypeSchema>
 </file>
 
+<file path=customXml/item2.xml><?xml version="1.0" encoding="utf-8"?>
+<p:properties xmlns:p="http://schemas.microsoft.com/office/2006/metadata/properties" xmlns:xsi="http://www.w3.org/2001/XMLSchema-instance" xmlns:pc="http://schemas.microsoft.com/office/infopath/2007/PartnerControls">
+  <documentManagement/>
+</p:properties>
+</file>
+
 <file path=customXml/item3.xml><?xml version="1.0" encoding="utf-8"?>
+<?mso-contentType ?>
+<FormTemplates xmlns="http://schemas.microsoft.com/sharepoint/v3/contenttype/forms">
+  <Display>DocumentLibraryForm</Display>
+  <Edit>DocumentLibraryForm</Edit>
+  <New>DocumentLibraryForm</New>
+</FormTemplates>
+</file>
+
+<file path=customXml/item4.xml><?xml version="1.0" encoding="utf-8"?>
 <b:Sources xmlns:b="http://schemas.openxmlformats.org/officeDocument/2006/bibliography" xmlns="http://schemas.openxmlformats.org/officeDocument/2006/bibliography" SelectedStyle="\APASixthEditionOfficeOnline.xsl" StyleName="APA" Version="6">
   <b:Source>
     <b:Tag>Cra20</b:Tag>
@@ -24621,25 +24681,7 @@
 </b:Sources>
 </file>
 
-<file path=customXml/item4.xml><?xml version="1.0" encoding="utf-8"?>
-<?mso-contentType ?>
-<FormTemplates xmlns="http://schemas.microsoft.com/sharepoint/v3/contenttype/forms">
-  <Display>DocumentLibraryForm</Display>
-  <Edit>DocumentLibraryForm</Edit>
-  <New>DocumentLibraryForm</New>
-</FormTemplates>
-</file>
-
 <file path=customXml/itemProps1.xml><?xml version="1.0" encoding="utf-8"?>
-<ds:datastoreItem xmlns:ds="http://schemas.openxmlformats.org/officeDocument/2006/customXml" ds:itemID="{DBB4A1DD-8E11-4A4B-8C53-4D34A6D10B9E}">
-  <ds:schemaRefs>
-    <ds:schemaRef ds:uri="http://schemas.microsoft.com/office/2006/metadata/properties"/>
-    <ds:schemaRef ds:uri="http://schemas.microsoft.com/office/infopath/2007/PartnerControls"/>
-  </ds:schemaRefs>
-</ds:datastoreItem>
-</file>
-
-<file path=customXml/itemProps2.xml><?xml version="1.0" encoding="utf-8"?>
 <ds:datastoreItem xmlns:ds="http://schemas.openxmlformats.org/officeDocument/2006/customXml" ds:itemID="{47D248DD-81C9-4AAE-858E-98FC6C0B06EA}">
   <ds:schemaRefs>
     <ds:schemaRef ds:uri="http://schemas.microsoft.com/office/2006/metadata/contentType"/>
@@ -24658,18 +24700,27 @@
 </ds:datastoreItem>
 </file>
 
+<file path=customXml/itemProps2.xml><?xml version="1.0" encoding="utf-8"?>
+<ds:datastoreItem xmlns:ds="http://schemas.openxmlformats.org/officeDocument/2006/customXml" ds:itemID="{DBB4A1DD-8E11-4A4B-8C53-4D34A6D10B9E}">
+  <ds:schemaRefs>
+    <ds:schemaRef ds:uri="http://schemas.microsoft.com/office/2006/metadata/properties"/>
+    <ds:schemaRef ds:uri="http://schemas.microsoft.com/office/infopath/2007/PartnerControls"/>
+  </ds:schemaRefs>
+</ds:datastoreItem>
+</file>
+
 <file path=customXml/itemProps3.xml><?xml version="1.0" encoding="utf-8"?>
+<ds:datastoreItem xmlns:ds="http://schemas.openxmlformats.org/officeDocument/2006/customXml" ds:itemID="{ABF48AA8-3220-47C3-AA6C-D8E0770C090F}">
+  <ds:schemaRefs>
+    <ds:schemaRef ds:uri="http://schemas.microsoft.com/sharepoint/v3/contenttype/forms"/>
+  </ds:schemaRefs>
+</ds:datastoreItem>
+</file>
+
+<file path=customXml/itemProps4.xml><?xml version="1.0" encoding="utf-8"?>
 <ds:datastoreItem xmlns:ds="http://schemas.openxmlformats.org/officeDocument/2006/customXml" ds:itemID="{62517021-5EAB-4A84-9E60-FEB91522A31E}">
   <ds:schemaRefs>
     <ds:schemaRef ds:uri="http://schemas.openxmlformats.org/officeDocument/2006/bibliography"/>
   </ds:schemaRefs>
 </ds:datastoreItem>
-</file>
-
-<file path=customXml/itemProps4.xml><?xml version="1.0" encoding="utf-8"?>
-<ds:datastoreItem xmlns:ds="http://schemas.openxmlformats.org/officeDocument/2006/customXml" ds:itemID="{ABF48AA8-3220-47C3-AA6C-D8E0770C090F}">
-  <ds:schemaRefs>
-    <ds:schemaRef ds:uri="http://schemas.microsoft.com/sharepoint/v3/contenttype/forms"/>
-  </ds:schemaRefs>
-</ds:datastoreItem>
 </file>
</xml_diff>